<commit_message>
Diagrama E-R terminado, actualizacion de las tablas V3
</commit_message>
<xml_diff>
--- a/BBDD/Tablas.docx
+++ b/BBDD/Tablas.docx
@@ -12,51 +12,47 @@
       <w:r>
         <w:rPr>
           <w:rFonts w:cstheme="minorHAnsi"/>
-          <w:b/>
-          <w:noProof/>
-          <w:lang w:eastAsia="es-ES"/>
-        </w:rPr>
-        <mc:AlternateContent>
-          <mc:Choice Requires="wps">
-            <w:drawing>
-              <wp:anchor distT="0" distB="0" distL="114300" distR="114300" simplePos="0" relativeHeight="251803648" behindDoc="0" locked="0" layoutInCell="1" allowOverlap="1" wp14:anchorId="19270448" wp14:editId="08DBF322">
-                <wp:simplePos x="0" y="0"/>
-                <wp:positionH relativeFrom="column">
-                  <wp:posOffset>494223</wp:posOffset>
-                </wp:positionH>
-                <wp:positionV relativeFrom="paragraph">
-                  <wp:posOffset>182879</wp:posOffset>
-                </wp:positionV>
-                <wp:extent cx="2282025" cy="310101"/>
-                <wp:effectExtent l="38100" t="0" r="23495" b="90170"/>
-                <wp:wrapNone/>
-                <wp:docPr id="69" name="Conector recto de flecha 69"/>
-                <wp:cNvGraphicFramePr/>
-                <a:graphic xmlns:a="http://schemas.openxmlformats.org/drawingml/2006/main">
-                  <a:graphicData uri="http://schemas.microsoft.com/office/word/2010/wordprocessingShape">
-                    <wps:wsp>
-                      <wps:cNvCnPr/>
-                      <wps:spPr>
-                        <a:xfrm flipH="1">
-                          <a:off x="0" y="0"/>
-                          <a:ext cx="2282025" cy="310101"/>
-                        </a:xfrm>
-                        <a:prstGeom prst="straightConnector1">
-                          <a:avLst/>
-                        </a:prstGeom>
-                        <a:ln>
-                          <a:tailEnd type="triangle"/>
-                        </a:ln>
-                      </wps:spPr>
-                      <wps:style>
-                        <a:lnRef idx="1">
-                          <a:schemeClr val="dk1"/>
-                        </a:lnRef>
-                        <a:fillRef idx="0">
-                          <a:schemeClr val="dk1"/>
-                        </a:fillRef>
-                        <a:effectRef idx="0">
-                          <a:schemeClr val="dk1"/>
+          <w:noProof/>
+          <w:lang w:eastAsia="es-ES"/>
+        </w:rPr>
+        <mc:AlternateContent>
+          <mc:Choice Requires="wps">
+            <w:drawing>
+              <wp:anchor distT="0" distB="0" distL="114300" distR="114300" simplePos="0" relativeHeight="251809792" behindDoc="0" locked="0" layoutInCell="1" allowOverlap="1" wp14:anchorId="53F550A5" wp14:editId="0523AB0D">
+                <wp:simplePos x="0" y="0"/>
+                <wp:positionH relativeFrom="margin">
+                  <wp:posOffset>6151938</wp:posOffset>
+                </wp:positionH>
+                <wp:positionV relativeFrom="paragraph">
+                  <wp:posOffset>380009</wp:posOffset>
+                </wp:positionV>
+                <wp:extent cx="5929" cy="9939647"/>
+                <wp:effectExtent l="0" t="0" r="32385" b="24130"/>
+                <wp:wrapNone/>
+                <wp:docPr id="3" name="Conector recto 3"/>
+                <wp:cNvGraphicFramePr/>
+                <a:graphic xmlns:a="http://schemas.openxmlformats.org/drawingml/2006/main">
+                  <a:graphicData uri="http://schemas.microsoft.com/office/word/2010/wordprocessingShape">
+                    <wps:wsp>
+                      <wps:cNvCnPr/>
+                      <wps:spPr>
+                        <a:xfrm flipH="1" flipV="1">
+                          <a:off x="0" y="0"/>
+                          <a:ext cx="5929" cy="9939647"/>
+                        </a:xfrm>
+                        <a:prstGeom prst="line">
+                          <a:avLst/>
+                        </a:prstGeom>
+                      </wps:spPr>
+                      <wps:style>
+                        <a:lnRef idx="1">
+                          <a:schemeClr val="accent1"/>
+                        </a:lnRef>
+                        <a:fillRef idx="0">
+                          <a:schemeClr val="accent1"/>
+                        </a:fillRef>
+                        <a:effectRef idx="0">
+                          <a:schemeClr val="accent1"/>
                         </a:effectRef>
                         <a:fontRef idx="minor">
                           <a:schemeClr val="tx1"/>
@@ -77,85 +73,89 @@
           </mc:Choice>
           <mc:Fallback>
             <w:pict>
-              <v:shapetype w14:anchorId="0B225C1C" id="_x0000_t32" coordsize="21600,21600" o:spt="32" o:oned="t" path="m,l21600,21600e" filled="f">
+              <v:line w14:anchorId="736EB579" id="Conector recto 3" o:spid="_x0000_s1026" style="position:absolute;flip:x y;z-index:251809792;visibility:visible;mso-wrap-style:square;mso-width-percent:0;mso-height-percent:0;mso-wrap-distance-left:9pt;mso-wrap-distance-top:0;mso-wrap-distance-right:9pt;mso-wrap-distance-bottom:0;mso-position-horizontal:absolute;mso-position-horizontal-relative:margin;mso-position-vertical:absolute;mso-position-vertical-relative:text;mso-width-percent:0;mso-height-percent:0;mso-width-relative:margin;mso-height-relative:margin" from="484.4pt,29.9pt" to="484.85pt,812.55pt" o:gfxdata="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" strokecolor="#5b9bd5 [3204]" strokeweight=".5pt">
+                <v:stroke joinstyle="miter"/>
+                <w10:wrap anchorx="margin"/>
+              </v:line>
+            </w:pict>
+          </mc:Fallback>
+        </mc:AlternateContent>
+      </w:r>
+      <w:r>
+        <w:rPr>
+          <w:rFonts w:cstheme="minorHAnsi"/>
+          <w:b/>
+          <w:noProof/>
+          <w:lang w:eastAsia="es-ES"/>
+        </w:rPr>
+        <mc:AlternateContent>
+          <mc:Choice Requires="wps">
+            <w:drawing>
+              <wp:anchor distT="0" distB="0" distL="114300" distR="114300" simplePos="0" relativeHeight="251803648" behindDoc="0" locked="0" layoutInCell="1" allowOverlap="1" wp14:anchorId="71106D64" wp14:editId="1E417936">
+                <wp:simplePos x="0" y="0"/>
+                <wp:positionH relativeFrom="column">
+                  <wp:posOffset>494223</wp:posOffset>
+                </wp:positionH>
+                <wp:positionV relativeFrom="paragraph">
+                  <wp:posOffset>182879</wp:posOffset>
+                </wp:positionV>
+                <wp:extent cx="2282025" cy="310101"/>
+                <wp:effectExtent l="38100" t="0" r="23495" b="90170"/>
+                <wp:wrapNone/>
+                <wp:docPr id="69" name="Conector recto de flecha 69"/>
+                <wp:cNvGraphicFramePr/>
+                <a:graphic xmlns:a="http://schemas.openxmlformats.org/drawingml/2006/main">
+                  <a:graphicData uri="http://schemas.microsoft.com/office/word/2010/wordprocessingShape">
+                    <wps:wsp>
+                      <wps:cNvCnPr/>
+                      <wps:spPr>
+                        <a:xfrm flipH="1">
+                          <a:off x="0" y="0"/>
+                          <a:ext cx="2282025" cy="310101"/>
+                        </a:xfrm>
+                        <a:prstGeom prst="straightConnector1">
+                          <a:avLst/>
+                        </a:prstGeom>
+                        <a:ln>
+                          <a:tailEnd type="triangle"/>
+                        </a:ln>
+                      </wps:spPr>
+                      <wps:style>
+                        <a:lnRef idx="1">
+                          <a:schemeClr val="dk1"/>
+                        </a:lnRef>
+                        <a:fillRef idx="0">
+                          <a:schemeClr val="dk1"/>
+                        </a:fillRef>
+                        <a:effectRef idx="0">
+                          <a:schemeClr val="dk1"/>
+                        </a:effectRef>
+                        <a:fontRef idx="minor">
+                          <a:schemeClr val="tx1"/>
+                        </a:fontRef>
+                      </wps:style>
+                      <wps:bodyPr/>
+                    </wps:wsp>
+                  </a:graphicData>
+                </a:graphic>
+                <wp14:sizeRelH relativeFrom="margin">
+                  <wp14:pctWidth>0</wp14:pctWidth>
+                </wp14:sizeRelH>
+                <wp14:sizeRelV relativeFrom="margin">
+                  <wp14:pctHeight>0</wp14:pctHeight>
+                </wp14:sizeRelV>
+              </wp:anchor>
+            </w:drawing>
+          </mc:Choice>
+          <mc:Fallback>
+            <w:pict>
+              <v:shapetype w14:anchorId="61ECA3E7" id="_x0000_t32" coordsize="21600,21600" o:spt="32" o:oned="t" path="m,l21600,21600e" filled="f">
                 <v:path arrowok="t" fillok="f" o:connecttype="none"/>
                 <o:lock v:ext="edit" shapetype="t"/>
               </v:shapetype>
               <v:shape id="Conector recto de flecha 69" o:spid="_x0000_s1026" type="#_x0000_t32" style="position:absolute;margin-left:38.9pt;margin-top:14.4pt;width:179.7pt;height:24.4pt;flip:x;z-index:251803648;visibility:visible;mso-wrap-style:square;mso-width-percent:0;mso-height-percent:0;mso-wrap-distance-left:9pt;mso-wrap-distance-top:0;mso-wrap-distance-right:9pt;mso-wrap-distance-bottom:0;mso-position-horizontal:absolute;mso-position-horizontal-relative:text;mso-position-vertical:absolute;mso-position-vertical-relative:text;mso-width-percent:0;mso-height-percent:0;mso-width-relative:margin;mso-height-relative:margin" o:gfxdata="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" strokecolor="black [3200]" strokeweight=".5pt">
                 <v:stroke endarrow="block" joinstyle="miter"/>
               </v:shape>
-            </w:pict>
-          </mc:Fallback>
-        </mc:AlternateContent>
-      </w:r>
-      <w:r>
-        <w:rPr>
-          <w:rFonts w:cstheme="minorHAnsi"/>
-          <w:noProof/>
-          <w:lang w:eastAsia="es-ES"/>
-        </w:rPr>
-        <mc:AlternateContent>
-          <mc:Choice Requires="wps">
-            <w:drawing>
-              <wp:anchor distT="0" distB="0" distL="114300" distR="114300" simplePos="0" relativeHeight="251809792" behindDoc="0" locked="0" layoutInCell="1" allowOverlap="1" wp14:anchorId="38213C1A" wp14:editId="6E0B728E">
-                <wp:simplePos x="0" y="0"/>
-                <wp:positionH relativeFrom="margin">
-                  <wp:posOffset>6155551</wp:posOffset>
-                </wp:positionH>
-                <wp:positionV relativeFrom="paragraph">
-                  <wp:posOffset>381662</wp:posOffset>
-                </wp:positionV>
-                <wp:extent cx="21783" cy="9636980"/>
-                <wp:effectExtent l="0" t="0" r="35560" b="21590"/>
-                <wp:wrapNone/>
-                <wp:docPr id="3" name="Conector recto 3"/>
-                <wp:cNvGraphicFramePr/>
-                <a:graphic xmlns:a="http://schemas.openxmlformats.org/drawingml/2006/main">
-                  <a:graphicData uri="http://schemas.microsoft.com/office/word/2010/wordprocessingShape">
-                    <wps:wsp>
-                      <wps:cNvCnPr/>
-                      <wps:spPr>
-                        <a:xfrm flipH="1" flipV="1">
-                          <a:off x="0" y="0"/>
-                          <a:ext cx="21783" cy="9636980"/>
-                        </a:xfrm>
-                        <a:prstGeom prst="line">
-                          <a:avLst/>
-                        </a:prstGeom>
-                      </wps:spPr>
-                      <wps:style>
-                        <a:lnRef idx="1">
-                          <a:schemeClr val="accent1"/>
-                        </a:lnRef>
-                        <a:fillRef idx="0">
-                          <a:schemeClr val="accent1"/>
-                        </a:fillRef>
-                        <a:effectRef idx="0">
-                          <a:schemeClr val="accent1"/>
-                        </a:effectRef>
-                        <a:fontRef idx="minor">
-                          <a:schemeClr val="tx1"/>
-                        </a:fontRef>
-                      </wps:style>
-                      <wps:bodyPr/>
-                    </wps:wsp>
-                  </a:graphicData>
-                </a:graphic>
-                <wp14:sizeRelH relativeFrom="margin">
-                  <wp14:pctWidth>0</wp14:pctWidth>
-                </wp14:sizeRelH>
-                <wp14:sizeRelV relativeFrom="margin">
-                  <wp14:pctHeight>0</wp14:pctHeight>
-                </wp14:sizeRelV>
-              </wp:anchor>
-            </w:drawing>
-          </mc:Choice>
-          <mc:Fallback>
-            <w:pict>
-              <v:line w14:anchorId="14165EF2" id="Conector recto 3" o:spid="_x0000_s1026" style="position:absolute;flip:x y;z-index:251809792;visibility:visible;mso-wrap-style:square;mso-width-percent:0;mso-height-percent:0;mso-wrap-distance-left:9pt;mso-wrap-distance-top:0;mso-wrap-distance-right:9pt;mso-wrap-distance-bottom:0;mso-position-horizontal:absolute;mso-position-horizontal-relative:margin;mso-position-vertical:absolute;mso-position-vertical-relative:text;mso-width-percent:0;mso-height-percent:0;mso-width-relative:margin;mso-height-relative:margin" from="484.7pt,30.05pt" to="486.4pt,788.85pt" o:gfxdata="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" strokecolor="#5b9bd5 [3204]" strokeweight=".5pt">
-                <v:stroke joinstyle="miter"/>
-                <w10:wrap anchorx="margin"/>
-              </v:line>
             </w:pict>
           </mc:Fallback>
         </mc:AlternateContent>
@@ -736,16 +736,16 @@
         <mc:AlternateContent>
           <mc:Choice Requires="wps">
             <w:drawing>
-              <wp:anchor distT="0" distB="0" distL="114300" distR="114300" simplePos="0" relativeHeight="251762688" behindDoc="0" locked="0" layoutInCell="1" allowOverlap="1" wp14:anchorId="4FD5FEC4" wp14:editId="5F9B8389">
+              <wp:anchor distT="0" distB="0" distL="114300" distR="114300" simplePos="0" relativeHeight="251762688" behindDoc="0" locked="0" layoutInCell="1" allowOverlap="1" wp14:anchorId="26120ADC" wp14:editId="1D375AF6">
                 <wp:simplePos x="0" y="0"/>
                 <wp:positionH relativeFrom="margin">
-                  <wp:posOffset>5956768</wp:posOffset>
-                </wp:positionH>
-                <wp:positionV relativeFrom="paragraph">
-                  <wp:posOffset>169599</wp:posOffset>
-                </wp:positionV>
-                <wp:extent cx="39757" cy="6464411"/>
-                <wp:effectExtent l="0" t="0" r="36830" b="12700"/>
+                  <wp:posOffset>5961933</wp:posOffset>
+                </wp:positionH>
+                <wp:positionV relativeFrom="paragraph">
+                  <wp:posOffset>163920</wp:posOffset>
+                </wp:positionV>
+                <wp:extent cx="50470" cy="6768935"/>
+                <wp:effectExtent l="0" t="0" r="26035" b="13335"/>
                 <wp:wrapNone/>
                 <wp:docPr id="58" name="Conector recto 58"/>
                 <wp:cNvGraphicFramePr/>
@@ -756,7 +756,7 @@
                       <wps:spPr>
                         <a:xfrm flipH="1" flipV="1">
                           <a:off x="0" y="0"/>
-                          <a:ext cx="39757" cy="6464411"/>
+                          <a:ext cx="50470" cy="6768935"/>
                         </a:xfrm>
                         <a:prstGeom prst="line">
                           <a:avLst/>
@@ -791,7 +791,7 @@
           </mc:Choice>
           <mc:Fallback>
             <w:pict>
-              <v:line w14:anchorId="4CF24BEE" id="Conector recto 58" o:spid="_x0000_s1026" style="position:absolute;flip:x y;z-index:251762688;visibility:visible;mso-wrap-style:square;mso-width-percent:0;mso-height-percent:0;mso-wrap-distance-left:9pt;mso-wrap-distance-top:0;mso-wrap-distance-right:9pt;mso-wrap-distance-bottom:0;mso-position-horizontal:absolute;mso-position-horizontal-relative:margin;mso-position-vertical:absolute;mso-position-vertical-relative:text;mso-width-percent:0;mso-height-percent:0;mso-width-relative:margin;mso-height-relative:margin" from="469.05pt,13.35pt" to="472.2pt,522.35pt" o:gfxdata="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" strokecolor="black [3200]" strokeweight=".5pt">
+              <v:line w14:anchorId="350A6707" id="Conector recto 58" o:spid="_x0000_s1026" style="position:absolute;flip:x y;z-index:251762688;visibility:visible;mso-wrap-style:square;mso-width-percent:0;mso-height-percent:0;mso-wrap-distance-left:9pt;mso-wrap-distance-top:0;mso-wrap-distance-right:9pt;mso-wrap-distance-bottom:0;mso-position-horizontal:absolute;mso-position-horizontal-relative:margin;mso-position-vertical:absolute;mso-position-vertical-relative:text;mso-width-percent:0;mso-height-percent:0;mso-width-relative:margin;mso-height-relative:margin" from="469.45pt,12.9pt" to="473.4pt,545.9pt" o:gfxdata="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" strokecolor="black [3200]" strokeweight=".5pt">
                 <v:stroke joinstyle="miter"/>
                 <w10:wrap anchorx="margin"/>
               </v:line>
@@ -808,16 +808,16 @@
         <mc:AlternateContent>
           <mc:Choice Requires="wps">
             <w:drawing>
-              <wp:anchor distT="0" distB="0" distL="114300" distR="114300" simplePos="0" relativeHeight="251751424" behindDoc="0" locked="0" layoutInCell="1" allowOverlap="1" wp14:anchorId="6C1212E8" wp14:editId="0C6C3CF4">
+              <wp:anchor distT="0" distB="0" distL="114300" distR="114300" simplePos="0" relativeHeight="251751424" behindDoc="0" locked="0" layoutInCell="1" allowOverlap="1" wp14:anchorId="4538F095" wp14:editId="3472543A">
                 <wp:simplePos x="0" y="0"/>
                 <wp:positionH relativeFrom="margin">
-                  <wp:posOffset>5872451</wp:posOffset>
-                </wp:positionH>
-                <wp:positionV relativeFrom="paragraph">
-                  <wp:posOffset>272966</wp:posOffset>
-                </wp:positionV>
-                <wp:extent cx="8449" cy="5876014"/>
-                <wp:effectExtent l="0" t="0" r="29845" b="10795"/>
+                  <wp:posOffset>5866930</wp:posOffset>
+                </wp:positionH>
+                <wp:positionV relativeFrom="paragraph">
+                  <wp:posOffset>270798</wp:posOffset>
+                </wp:positionV>
+                <wp:extent cx="0" cy="6163293"/>
+                <wp:effectExtent l="0" t="0" r="19050" b="9525"/>
                 <wp:wrapNone/>
                 <wp:docPr id="52" name="Conector recto 52"/>
                 <wp:cNvGraphicFramePr/>
@@ -828,7 +828,7 @@
                       <wps:spPr>
                         <a:xfrm flipH="1" flipV="1">
                           <a:off x="0" y="0"/>
-                          <a:ext cx="8449" cy="5876014"/>
+                          <a:ext cx="0" cy="6163293"/>
                         </a:xfrm>
                         <a:prstGeom prst="line">
                           <a:avLst/>
@@ -863,7 +863,7 @@
           </mc:Choice>
           <mc:Fallback>
             <w:pict>
-              <v:line w14:anchorId="66E2E3E6" id="Conector recto 52" o:spid="_x0000_s1026" style="position:absolute;flip:x y;z-index:251751424;visibility:visible;mso-wrap-style:square;mso-width-percent:0;mso-height-percent:0;mso-wrap-distance-left:9pt;mso-wrap-distance-top:0;mso-wrap-distance-right:9pt;mso-wrap-distance-bottom:0;mso-position-horizontal:absolute;mso-position-horizontal-relative:margin;mso-position-vertical:absolute;mso-position-vertical-relative:text;mso-width-percent:0;mso-height-percent:0;mso-width-relative:margin;mso-height-relative:margin" from="462.4pt,21.5pt" to="463.05pt,484.2pt" o:gfxdata="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" strokecolor="black [3200]" strokeweight=".5pt">
+              <v:line w14:anchorId="554F40FB" id="Conector recto 52" o:spid="_x0000_s1026" style="position:absolute;flip:x y;z-index:251751424;visibility:visible;mso-wrap-style:square;mso-width-percent:0;mso-height-percent:0;mso-wrap-distance-left:9pt;mso-wrap-distance-top:0;mso-wrap-distance-right:9pt;mso-wrap-distance-bottom:0;mso-position-horizontal:absolute;mso-position-horizontal-relative:margin;mso-position-vertical:absolute;mso-position-vertical-relative:text;mso-width-percent:0;mso-height-percent:0;mso-width-relative:margin;mso-height-relative:margin" from="461.95pt,21.3pt" to="461.95pt,506.6pt" o:gfxdata="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" strokecolor="black [3200]" strokeweight=".5pt">
                 <v:stroke joinstyle="miter"/>
                 <w10:wrap anchorx="margin"/>
               </v:line>
@@ -880,16 +880,16 @@
         <mc:AlternateContent>
           <mc:Choice Requires="wps">
             <w:drawing>
-              <wp:anchor distT="0" distB="0" distL="114300" distR="114300" simplePos="0" relativeHeight="251741184" behindDoc="0" locked="0" layoutInCell="1" allowOverlap="1" wp14:anchorId="2F6B1B0F" wp14:editId="3AF9CDB0">
+              <wp:anchor distT="0" distB="0" distL="114300" distR="114300" simplePos="0" relativeHeight="251741184" behindDoc="0" locked="0" layoutInCell="1" allowOverlap="1" wp14:anchorId="21161595" wp14:editId="6746A6CE">
                 <wp:simplePos x="0" y="0"/>
                 <wp:positionH relativeFrom="margin">
-                  <wp:posOffset>5654619</wp:posOffset>
-                </wp:positionH>
-                <wp:positionV relativeFrom="paragraph">
-                  <wp:posOffset>336577</wp:posOffset>
-                </wp:positionV>
-                <wp:extent cx="39177" cy="5565913"/>
-                <wp:effectExtent l="0" t="0" r="37465" b="15875"/>
+                  <wp:posOffset>5653173</wp:posOffset>
+                </wp:positionH>
+                <wp:positionV relativeFrom="paragraph">
+                  <wp:posOffset>342050</wp:posOffset>
+                </wp:positionV>
+                <wp:extent cx="23751" cy="5842659"/>
+                <wp:effectExtent l="0" t="0" r="33655" b="24765"/>
                 <wp:wrapNone/>
                 <wp:docPr id="47" name="Conector recto 47"/>
                 <wp:cNvGraphicFramePr/>
@@ -900,7 +900,7 @@
                       <wps:spPr>
                         <a:xfrm flipH="1" flipV="1">
                           <a:off x="0" y="0"/>
-                          <a:ext cx="39177" cy="5565913"/>
+                          <a:ext cx="23751" cy="5842659"/>
                         </a:xfrm>
                         <a:prstGeom prst="line">
                           <a:avLst/>
@@ -935,7 +935,7 @@
           </mc:Choice>
           <mc:Fallback>
             <w:pict>
-              <v:line w14:anchorId="3708E1F8" id="Conector recto 47" o:spid="_x0000_s1026" style="position:absolute;flip:x y;z-index:251741184;visibility:visible;mso-wrap-style:square;mso-width-percent:0;mso-height-percent:0;mso-wrap-distance-left:9pt;mso-wrap-distance-top:0;mso-wrap-distance-right:9pt;mso-wrap-distance-bottom:0;mso-position-horizontal:absolute;mso-position-horizontal-relative:margin;mso-position-vertical:absolute;mso-position-vertical-relative:text;mso-width-percent:0;mso-height-percent:0;mso-width-relative:margin;mso-height-relative:margin" from="445.25pt,26.5pt" to="448.35pt,464.75pt" o:gfxdata="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" strokecolor="black [3200]" strokeweight=".5pt">
+              <v:line w14:anchorId="704E0B41" id="Conector recto 47" o:spid="_x0000_s1026" style="position:absolute;flip:x y;z-index:251741184;visibility:visible;mso-wrap-style:square;mso-width-percent:0;mso-height-percent:0;mso-wrap-distance-left:9pt;mso-wrap-distance-top:0;mso-wrap-distance-right:9pt;mso-wrap-distance-bottom:0;mso-position-horizontal:absolute;mso-position-horizontal-relative:margin;mso-position-vertical:absolute;mso-position-vertical-relative:text;mso-width-percent:0;mso-height-percent:0;mso-width-relative:margin;mso-height-relative:margin" from="445.15pt,26.95pt" to="447pt,487pt" o:gfxdata="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" strokecolor="black [3200]" strokeweight=".5pt">
                 <v:stroke joinstyle="miter"/>
                 <w10:wrap anchorx="margin"/>
               </v:line>
@@ -952,16 +952,16 @@
         <mc:AlternateContent>
           <mc:Choice Requires="wps">
             <w:drawing>
-              <wp:anchor distT="0" distB="0" distL="114300" distR="114300" simplePos="0" relativeHeight="251732992" behindDoc="0" locked="0" layoutInCell="1" allowOverlap="1" wp14:anchorId="1C54BE78" wp14:editId="7A1BB9C9">
+              <wp:anchor distT="0" distB="0" distL="114300" distR="114300" simplePos="0" relativeHeight="251732992" behindDoc="0" locked="0" layoutInCell="1" allowOverlap="1" wp14:anchorId="1C7A1716" wp14:editId="12D47033">
                 <wp:simplePos x="0" y="0"/>
                 <wp:positionH relativeFrom="column">
-                  <wp:posOffset>-722327</wp:posOffset>
-                </wp:positionH>
-                <wp:positionV relativeFrom="paragraph">
-                  <wp:posOffset>336577</wp:posOffset>
-                </wp:positionV>
-                <wp:extent cx="38127" cy="4738977"/>
-                <wp:effectExtent l="0" t="0" r="19050" b="24130"/>
+                  <wp:posOffset>-712001</wp:posOffset>
+                </wp:positionH>
+                <wp:positionV relativeFrom="paragraph">
+                  <wp:posOffset>342051</wp:posOffset>
+                </wp:positionV>
+                <wp:extent cx="26225" cy="4987636"/>
+                <wp:effectExtent l="0" t="0" r="31115" b="22860"/>
                 <wp:wrapNone/>
                 <wp:docPr id="40" name="Conector recto 40"/>
                 <wp:cNvGraphicFramePr/>
@@ -972,7 +972,7 @@
                       <wps:spPr>
                         <a:xfrm flipH="1">
                           <a:off x="0" y="0"/>
-                          <a:ext cx="38127" cy="4738977"/>
+                          <a:ext cx="26225" cy="4987636"/>
                         </a:xfrm>
                         <a:prstGeom prst="line">
                           <a:avLst/>
@@ -1007,7 +1007,7 @@
           </mc:Choice>
           <mc:Fallback>
             <w:pict>
-              <v:line w14:anchorId="45B434D0" id="Conector recto 40" o:spid="_x0000_s1026" style="position:absolute;flip:x;z-index:251732992;visibility:visible;mso-wrap-style:square;mso-width-percent:0;mso-height-percent:0;mso-wrap-distance-left:9pt;mso-wrap-distance-top:0;mso-wrap-distance-right:9pt;mso-wrap-distance-bottom:0;mso-position-horizontal:absolute;mso-position-horizontal-relative:text;mso-position-vertical:absolute;mso-position-vertical-relative:text;mso-width-percent:0;mso-height-percent:0;mso-width-relative:margin;mso-height-relative:margin" from="-56.9pt,26.5pt" to="-53.9pt,399.65pt" o:gfxdata="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" strokecolor="#5b9bd5 [3204]" strokeweight=".5pt">
+              <v:line w14:anchorId="02E13055" id="Conector recto 40" o:spid="_x0000_s1026" style="position:absolute;flip:x;z-index:251732992;visibility:visible;mso-wrap-style:square;mso-width-percent:0;mso-height-percent:0;mso-wrap-distance-left:9pt;mso-wrap-distance-top:0;mso-wrap-distance-right:9pt;mso-wrap-distance-bottom:0;mso-position-horizontal:absolute;mso-position-horizontal-relative:text;mso-position-vertical:absolute;mso-position-vertical-relative:text;mso-width-percent:0;mso-height-percent:0;mso-width-relative:margin;mso-height-relative:margin" from="-56.05pt,26.95pt" to="-54pt,419.7pt" o:gfxdata="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" strokecolor="#5b9bd5 [3204]" strokeweight=".5pt">
                 <v:stroke joinstyle="miter"/>
               </v:line>
             </w:pict>
@@ -2089,7 +2089,7 @@
         <mc:AlternateContent>
           <mc:Choice Requires="wps">
             <w:drawing>
-              <wp:anchor distT="0" distB="0" distL="114300" distR="114300" simplePos="0" relativeHeight="251675648" behindDoc="0" locked="0" layoutInCell="1" allowOverlap="1" wp14:anchorId="4F9F5700" wp14:editId="2ED986E6">
+              <wp:anchor distT="0" distB="0" distL="114300" distR="114300" simplePos="0" relativeHeight="251675648" behindDoc="0" locked="0" layoutInCell="1" allowOverlap="1" wp14:anchorId="659FF2BB" wp14:editId="442FD5C3">
                 <wp:simplePos x="0" y="0"/>
                 <wp:positionH relativeFrom="column">
                   <wp:posOffset>-383696</wp:posOffset>
@@ -2144,7 +2144,7 @@
           </mc:Choice>
           <mc:Fallback>
             <w:pict>
-              <v:line w14:anchorId="3BC4F0E3" id="Conector recto 11" o:spid="_x0000_s1026" style="position:absolute;flip:x y;z-index:251675648;visibility:visible;mso-wrap-style:square;mso-width-percent:0;mso-height-percent:0;mso-wrap-distance-left:9pt;mso-wrap-distance-top:0;mso-wrap-distance-right:9pt;mso-wrap-distance-bottom:0;mso-position-horizontal:absolute;mso-position-horizontal-relative:text;mso-position-vertical:absolute;mso-position-vertical-relative:text;mso-width-percent:0;mso-height-percent:0;mso-width-relative:margin;mso-height-relative:margin" from="-30.2pt,17.65pt" to="38.05pt,17.65pt" o:gfxdata="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" strokecolor="black [3200]" strokeweight=".5pt">
+              <v:line w14:anchorId="0BA833CD" id="Conector recto 11" o:spid="_x0000_s1026" style="position:absolute;flip:x y;z-index:251675648;visibility:visible;mso-wrap-style:square;mso-width-percent:0;mso-height-percent:0;mso-wrap-distance-left:9pt;mso-wrap-distance-top:0;mso-wrap-distance-right:9pt;mso-wrap-distance-bottom:0;mso-position-horizontal:absolute;mso-position-horizontal-relative:text;mso-position-vertical:absolute;mso-position-vertical-relative:text;mso-width-percent:0;mso-height-percent:0;mso-width-relative:margin;mso-height-relative:margin" from="-30.2pt,17.65pt" to="38.05pt,17.65pt" o:gfxdata="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" strokecolor="black [3200]" strokeweight=".5pt">
                 <v:stroke joinstyle="miter"/>
               </v:line>
             </w:pict>
@@ -2161,7 +2161,7 @@
         <mc:AlternateContent>
           <mc:Choice Requires="wps">
             <w:drawing>
-              <wp:anchor distT="0" distB="0" distL="114300" distR="114300" simplePos="0" relativeHeight="251840512" behindDoc="0" locked="0" layoutInCell="1" allowOverlap="1" wp14:anchorId="6A18EE9C" wp14:editId="5986B455">
+              <wp:anchor distT="0" distB="0" distL="114300" distR="114300" simplePos="0" relativeHeight="251840512" behindDoc="0" locked="0" layoutInCell="1" allowOverlap="1" wp14:anchorId="7A286DE8" wp14:editId="7C0D55D6">
                 <wp:simplePos x="0" y="0"/>
                 <wp:positionH relativeFrom="column">
                   <wp:posOffset>-112573</wp:posOffset>
@@ -2233,7 +2233,7 @@
         <mc:AlternateContent>
           <mc:Choice Requires="wps">
             <w:drawing>
-              <wp:anchor distT="0" distB="0" distL="114300" distR="114300" simplePos="0" relativeHeight="251826176" behindDoc="0" locked="0" layoutInCell="1" allowOverlap="1" wp14:anchorId="1FC0FCAB" wp14:editId="49A9F327">
+              <wp:anchor distT="0" distB="0" distL="114300" distR="114300" simplePos="0" relativeHeight="251826176" behindDoc="0" locked="0" layoutInCell="1" allowOverlap="1" wp14:anchorId="26A2FCFD" wp14:editId="55D02E55">
                 <wp:simplePos x="0" y="0"/>
                 <wp:positionH relativeFrom="column">
                   <wp:posOffset>-229236</wp:posOffset>
@@ -2338,13 +2338,7 @@
         <w:rPr>
           <w:rFonts w:cstheme="minorHAnsi"/>
         </w:rPr>
-        <w:t xml:space="preserve">, </w:t>
-      </w:r>
-      <w:r>
-        <w:rPr>
-          <w:rFonts w:cstheme="minorHAnsi"/>
-        </w:rPr>
-        <w:t>Probabilidad</w:t>
+        <w:t>, Probabilidad</w:t>
       </w:r>
       <w:r>
         <w:rPr>
@@ -2379,121 +2373,47 @@
         <mc:AlternateContent>
           <mc:Choice Requires="wps">
             <w:drawing>
-              <wp:anchor distT="0" distB="0" distL="114300" distR="114300" simplePos="0" relativeHeight="251847680" behindDoc="0" locked="0" layoutInCell="1" allowOverlap="1">
+              <wp:anchor distT="0" distB="0" distL="114300" distR="114300" simplePos="0" relativeHeight="251858944" behindDoc="0" locked="0" layoutInCell="1" allowOverlap="1" wp14:anchorId="3DD90FEB" wp14:editId="4B4473E0">
                 <wp:simplePos x="0" y="0"/>
                 <wp:positionH relativeFrom="column">
-                  <wp:posOffset>-189362</wp:posOffset>
-                </wp:positionH>
-                <wp:positionV relativeFrom="paragraph">
-                  <wp:posOffset>72629</wp:posOffset>
-                </wp:positionV>
-                <wp:extent cx="1788841" cy="635330"/>
-                <wp:effectExtent l="0" t="0" r="20955" b="31750"/>
-                <wp:wrapNone/>
-                <wp:docPr id="86" name="Conector recto 86"/>
-                <wp:cNvGraphicFramePr/>
-                <a:graphic xmlns:a="http://schemas.openxmlformats.org/drawingml/2006/main">
-                  <a:graphicData uri="http://schemas.microsoft.com/office/word/2010/wordprocessingShape">
-                    <wps:wsp>
-                      <wps:cNvCnPr/>
-                      <wps:spPr>
-                        <a:xfrm flipH="1" flipV="1">
-                          <a:off x="0" y="0"/>
-                          <a:ext cx="1788841" cy="635330"/>
+                  <wp:posOffset>1638886</wp:posOffset>
+                </wp:positionH>
+                <wp:positionV relativeFrom="paragraph">
+                  <wp:posOffset>31066</wp:posOffset>
+                </wp:positionV>
+                <wp:extent cx="1734226" cy="777833"/>
+                <wp:effectExtent l="0" t="0" r="37465" b="22860"/>
+                <wp:wrapNone/>
+                <wp:docPr id="96" name="Conector recto 96"/>
+                <wp:cNvGraphicFramePr/>
+                <a:graphic xmlns:a="http://schemas.openxmlformats.org/drawingml/2006/main">
+                  <a:graphicData uri="http://schemas.microsoft.com/office/word/2010/wordprocessingShape">
+                    <wps:wsp>
+                      <wps:cNvCnPr/>
+                      <wps:spPr>
+                        <a:xfrm>
+                          <a:off x="0" y="0"/>
+                          <a:ext cx="1734226" cy="777833"/>
                         </a:xfrm>
                         <a:prstGeom prst="line">
                           <a:avLst/>
                         </a:prstGeom>
                       </wps:spPr>
                       <wps:style>
-                        <a:lnRef idx="2">
-                          <a:schemeClr val="accent2"/>
-                        </a:lnRef>
-                        <a:fillRef idx="0">
-                          <a:schemeClr val="accent2"/>
-                        </a:fillRef>
-                        <a:effectRef idx="1">
-                          <a:schemeClr val="accent2"/>
-                        </a:effectRef>
-                        <a:fontRef idx="minor">
-                          <a:schemeClr val="tx1"/>
-                        </a:fontRef>
-                      </wps:style>
-                      <wps:bodyPr/>
-                    </wps:wsp>
-                  </a:graphicData>
-                </a:graphic>
-              </wp:anchor>
-            </w:drawing>
-          </mc:Choice>
-          <mc:Fallback>
-            <w:pict>
-              <v:line w14:anchorId="76001A6C" id="Conector recto 86" o:spid="_x0000_s1026" style="position:absolute;flip:x y;z-index:251847680;visibility:visible;mso-wrap-style:square;mso-wrap-distance-left:9pt;mso-wrap-distance-top:0;mso-wrap-distance-right:9pt;mso-wrap-distance-bottom:0;mso-position-horizontal:absolute;mso-position-horizontal-relative:text;mso-position-vertical:absolute;mso-position-vertical-relative:text" from="-14.9pt,5.7pt" to="125.95pt,55.75pt" o:gfxdata="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" strokecolor="#ed7d31 [3205]" strokeweight="1pt">
-                <v:stroke joinstyle="miter"/>
-              </v:line>
-            </w:pict>
-          </mc:Fallback>
-        </mc:AlternateContent>
-      </w:r>
-      <w:r>
-        <w:rPr>
-          <w:rFonts w:cstheme="minorHAnsi"/>
-          <w:b/>
-          <w:noProof/>
-          <w:lang w:eastAsia="es-ES"/>
-        </w:rPr>
-        <mc:AlternateContent>
-          <mc:Choice Requires="wps">
-            <w:drawing>
-              <wp:anchor distT="0" distB="0" distL="114300" distR="114300" simplePos="0" relativeHeight="251846656" behindDoc="0" locked="0" layoutInCell="1" allowOverlap="1" wp14:anchorId="5116E682" wp14:editId="7695FCEA">
-                <wp:simplePos x="0" y="0"/>
-                <wp:positionH relativeFrom="column">
-                  <wp:posOffset>1470091</wp:posOffset>
-                </wp:positionH>
-                <wp:positionV relativeFrom="paragraph">
-                  <wp:posOffset>224040</wp:posOffset>
-                </wp:positionV>
-                <wp:extent cx="198755" cy="1198245"/>
-                <wp:effectExtent l="0" t="80645" r="25400" b="25400"/>
-                <wp:wrapNone/>
-                <wp:docPr id="85" name="Cerrar llave 85"/>
-                <wp:cNvGraphicFramePr/>
-                <a:graphic xmlns:a="http://schemas.openxmlformats.org/drawingml/2006/main">
-                  <a:graphicData uri="http://schemas.microsoft.com/office/word/2010/wordprocessingShape">
-                    <wps:wsp>
-                      <wps:cNvSpPr/>
-                      <wps:spPr>
-                        <a:xfrm rot="16200000">
-                          <a:off x="0" y="0"/>
-                          <a:ext cx="198755" cy="1198245"/>
-                        </a:xfrm>
-                        <a:prstGeom prst="rightBrace">
-                          <a:avLst>
-                            <a:gd name="adj1" fmla="val 8333"/>
-                            <a:gd name="adj2" fmla="val 50750"/>
-                          </a:avLst>
-                        </a:prstGeom>
-                      </wps:spPr>
-                      <wps:style>
-                        <a:lnRef idx="1">
-                          <a:schemeClr val="dk1"/>
-                        </a:lnRef>
-                        <a:fillRef idx="0">
-                          <a:schemeClr val="dk1"/>
-                        </a:fillRef>
-                        <a:effectRef idx="0">
-                          <a:schemeClr val="dk1"/>
-                        </a:effectRef>
-                        <a:fontRef idx="minor">
-                          <a:schemeClr val="tx1"/>
-                        </a:fontRef>
-                      </wps:style>
-                      <wps:bodyPr rot="0" spcFirstLastPara="0" vertOverflow="overflow" horzOverflow="overflow" vert="horz" wrap="square" lIns="91440" tIns="45720" rIns="91440" bIns="45720" numCol="1" spcCol="0" rtlCol="0" fromWordArt="0" anchor="ctr" anchorCtr="0" forceAA="0" compatLnSpc="1">
-                        <a:prstTxWarp prst="textNoShape">
-                          <a:avLst/>
-                        </a:prstTxWarp>
-                        <a:noAutofit/>
-                      </wps:bodyPr>
+                        <a:lnRef idx="1">
+                          <a:schemeClr val="accent1"/>
+                        </a:lnRef>
+                        <a:fillRef idx="0">
+                          <a:schemeClr val="accent1"/>
+                        </a:fillRef>
+                        <a:effectRef idx="0">
+                          <a:schemeClr val="accent1"/>
+                        </a:effectRef>
+                        <a:fontRef idx="minor">
+                          <a:schemeClr val="tx1"/>
+                        </a:fontRef>
+                      </wps:style>
+                      <wps:bodyPr/>
                     </wps:wsp>
                   </a:graphicData>
                 </a:graphic>
@@ -2508,9 +2428,9 @@
           </mc:Choice>
           <mc:Fallback>
             <w:pict>
-              <v:shape w14:anchorId="5C954BB3" id="Cerrar llave 85" o:spid="_x0000_s1026" type="#_x0000_t88" style="position:absolute;margin-left:115.75pt;margin-top:17.65pt;width:15.65pt;height:94.35pt;rotation:-90;z-index:251846656;visibility:visible;mso-wrap-style:square;mso-width-percent:0;mso-height-percent:0;mso-wrap-distance-left:9pt;mso-wrap-distance-top:0;mso-wrap-distance-right:9pt;mso-wrap-distance-bottom:0;mso-position-horizontal:absolute;mso-position-horizontal-relative:text;mso-position-vertical:absolute;mso-position-vertical-relative:text;mso-width-percent:0;mso-height-percent:0;mso-width-relative:margin;mso-height-relative:margin;v-text-anchor:middle" o:gfxdata="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" adj="299,10962" strokecolor="black [3200]" strokeweight=".5pt">
+              <v:line w14:anchorId="6DCAFA6E" id="Conector recto 96" o:spid="_x0000_s1026" style="position:absolute;z-index:251858944;visibility:visible;mso-wrap-style:square;mso-width-percent:0;mso-height-percent:0;mso-wrap-distance-left:9pt;mso-wrap-distance-top:0;mso-wrap-distance-right:9pt;mso-wrap-distance-bottom:0;mso-position-horizontal:absolute;mso-position-horizontal-relative:text;mso-position-vertical:absolute;mso-position-vertical-relative:text;mso-width-percent:0;mso-height-percent:0;mso-width-relative:margin;mso-height-relative:margin" from="129.05pt,2.45pt" to="265.6pt,63.7pt" o:gfxdata="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" strokecolor="#5b9bd5 [3204]" strokeweight=".5pt">
                 <v:stroke joinstyle="miter"/>
-              </v:shape>
+              </v:line>
             </w:pict>
           </mc:Fallback>
         </mc:AlternateContent>
@@ -2525,52 +2445,47 @@
         <mc:AlternateContent>
           <mc:Choice Requires="wps">
             <w:drawing>
-              <wp:anchor distT="0" distB="0" distL="114300" distR="114300" simplePos="0" relativeHeight="251833344" behindDoc="0" locked="0" layoutInCell="1" allowOverlap="1" wp14:anchorId="6B4B8E5D" wp14:editId="4CA186D0">
+              <wp:anchor distT="0" distB="0" distL="114300" distR="114300" simplePos="0" relativeHeight="251852800" behindDoc="0" locked="0" layoutInCell="1" allowOverlap="1" wp14:anchorId="5361C18E" wp14:editId="684B5114">
                 <wp:simplePos x="0" y="0"/>
                 <wp:positionH relativeFrom="column">
-                  <wp:posOffset>1779629</wp:posOffset>
-                </wp:positionH>
-                <wp:positionV relativeFrom="paragraph">
-                  <wp:posOffset>185419</wp:posOffset>
-                </wp:positionV>
-                <wp:extent cx="198755" cy="2406335"/>
-                <wp:effectExtent l="1270" t="74930" r="12065" b="12065"/>
-                <wp:wrapNone/>
-                <wp:docPr id="87" name="Cerrar llave 87"/>
-                <wp:cNvGraphicFramePr/>
-                <a:graphic xmlns:a="http://schemas.openxmlformats.org/drawingml/2006/main">
-                  <a:graphicData uri="http://schemas.microsoft.com/office/word/2010/wordprocessingShape">
-                    <wps:wsp>
-                      <wps:cNvSpPr/>
-                      <wps:spPr>
-                        <a:xfrm rot="16200000">
-                          <a:off x="0" y="0"/>
-                          <a:ext cx="198755" cy="2406335"/>
-                        </a:xfrm>
-                        <a:prstGeom prst="rightBrace">
-                          <a:avLst/>
-                        </a:prstGeom>
-                      </wps:spPr>
-                      <wps:style>
-                        <a:lnRef idx="1">
-                          <a:schemeClr val="dk1"/>
-                        </a:lnRef>
-                        <a:fillRef idx="0">
-                          <a:schemeClr val="dk1"/>
-                        </a:fillRef>
-                        <a:effectRef idx="0">
-                          <a:schemeClr val="dk1"/>
-                        </a:effectRef>
-                        <a:fontRef idx="minor">
-                          <a:schemeClr val="tx1"/>
-                        </a:fontRef>
-                      </wps:style>
-                      <wps:bodyPr rot="0" spcFirstLastPara="0" vertOverflow="overflow" horzOverflow="overflow" vert="horz" wrap="square" lIns="91440" tIns="45720" rIns="91440" bIns="45720" numCol="1" spcCol="0" rtlCol="0" fromWordArt="0" anchor="ctr" anchorCtr="0" forceAA="0" compatLnSpc="1">
-                        <a:prstTxWarp prst="textNoShape">
-                          <a:avLst/>
-                        </a:prstTxWarp>
-                        <a:noAutofit/>
-                      </wps:bodyPr>
+                  <wp:posOffset>-510119</wp:posOffset>
+                </wp:positionH>
+                <wp:positionV relativeFrom="paragraph">
+                  <wp:posOffset>161694</wp:posOffset>
+                </wp:positionV>
+                <wp:extent cx="1329624" cy="463138"/>
+                <wp:effectExtent l="0" t="0" r="23495" b="32385"/>
+                <wp:wrapNone/>
+                <wp:docPr id="78" name="Conector recto 78"/>
+                <wp:cNvGraphicFramePr/>
+                <a:graphic xmlns:a="http://schemas.openxmlformats.org/drawingml/2006/main">
+                  <a:graphicData uri="http://schemas.microsoft.com/office/word/2010/wordprocessingShape">
+                    <wps:wsp>
+                      <wps:cNvCnPr/>
+                      <wps:spPr>
+                        <a:xfrm flipV="1">
+                          <a:off x="0" y="0"/>
+                          <a:ext cx="1329624" cy="463138"/>
+                        </a:xfrm>
+                        <a:prstGeom prst="line">
+                          <a:avLst/>
+                        </a:prstGeom>
+                      </wps:spPr>
+                      <wps:style>
+                        <a:lnRef idx="1">
+                          <a:schemeClr val="accent6"/>
+                        </a:lnRef>
+                        <a:fillRef idx="0">
+                          <a:schemeClr val="accent6"/>
+                        </a:fillRef>
+                        <a:effectRef idx="0">
+                          <a:schemeClr val="accent6"/>
+                        </a:effectRef>
+                        <a:fontRef idx="minor">
+                          <a:schemeClr val="tx1"/>
+                        </a:fontRef>
+                      </wps:style>
+                      <wps:bodyPr/>
                     </wps:wsp>
                   </a:graphicData>
                 </a:graphic>
@@ -2585,21 +2500,13 @@
           </mc:Choice>
           <mc:Fallback>
             <w:pict>
-              <v:shape w14:anchorId="206B58D3" id="Cerrar llave 87" o:spid="_x0000_s1026" type="#_x0000_t88" style="position:absolute;margin-left:140.15pt;margin-top:14.6pt;width:15.65pt;height:189.5pt;rotation:-90;z-index:251833344;visibility:visible;mso-wrap-style:square;mso-width-percent:0;mso-height-percent:0;mso-wrap-distance-left:9pt;mso-wrap-distance-top:0;mso-wrap-distance-right:9pt;mso-wrap-distance-bottom:0;mso-position-horizontal:absolute;mso-position-horizontal-relative:text;mso-position-vertical:absolute;mso-position-vertical-relative:text;mso-width-percent:0;mso-height-percent:0;mso-width-relative:margin;mso-height-relative:margin;v-text-anchor:middle" o:gfxdata="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" adj="149" strokecolor="black [3200]" strokeweight=".5pt">
+              <v:line w14:anchorId="23C64BF5" id="Conector recto 78" o:spid="_x0000_s1026" style="position:absolute;flip:y;z-index:251852800;visibility:visible;mso-wrap-style:square;mso-width-percent:0;mso-height-percent:0;mso-wrap-distance-left:9pt;mso-wrap-distance-top:0;mso-wrap-distance-right:9pt;mso-wrap-distance-bottom:0;mso-position-horizontal:absolute;mso-position-horizontal-relative:text;mso-position-vertical:absolute;mso-position-vertical-relative:text;mso-width-percent:0;mso-height-percent:0;mso-width-relative:margin;mso-height-relative:margin" from="-40.15pt,12.75pt" to="64.55pt,49.2pt" o:gfxdata="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" strokecolor="#70ad47 [3209]" strokeweight=".5pt">
                 <v:stroke joinstyle="miter"/>
-              </v:shape>
-            </w:pict>
-          </mc:Fallback>
-        </mc:AlternateContent>
-      </w:r>
-    </w:p>
-    <w:p>
-      <w:pPr>
-        <w:ind w:right="-1"/>
-        <w:rPr>
-          <w:rFonts w:cstheme="minorHAnsi"/>
-        </w:rPr>
-      </w:pPr>
+              </v:line>
+            </w:pict>
+          </mc:Fallback>
+        </mc:AlternateContent>
+      </w:r>
       <w:r>
         <w:rPr>
           <w:rFonts w:cstheme="minorHAnsi"/>
@@ -2610,27 +2517,27 @@
         <mc:AlternateContent>
           <mc:Choice Requires="wps">
             <w:drawing>
-              <wp:anchor distT="0" distB="0" distL="114300" distR="114300" simplePos="0" relativeHeight="251825152" behindDoc="0" locked="0" layoutInCell="1" allowOverlap="1" wp14:anchorId="5FDD0E71" wp14:editId="3E7FF1B2">
+              <wp:anchor distT="0" distB="0" distL="114300" distR="114300" simplePos="0" relativeHeight="251850752" behindDoc="0" locked="0" layoutInCell="1" allowOverlap="1" wp14:anchorId="2C726D12" wp14:editId="3CCF083B">
                 <wp:simplePos x="0" y="0"/>
                 <wp:positionH relativeFrom="column">
-                  <wp:posOffset>-238760</wp:posOffset>
-                </wp:positionH>
-                <wp:positionV relativeFrom="paragraph">
-                  <wp:posOffset>60325</wp:posOffset>
-                </wp:positionV>
-                <wp:extent cx="0" cy="457200"/>
-                <wp:effectExtent l="0" t="0" r="19050" b="19050"/>
-                <wp:wrapNone/>
-                <wp:docPr id="74" name="Conector recto 74"/>
-                <wp:cNvGraphicFramePr/>
-                <a:graphic xmlns:a="http://schemas.openxmlformats.org/drawingml/2006/main">
-                  <a:graphicData uri="http://schemas.microsoft.com/office/word/2010/wordprocessingShape">
-                    <wps:wsp>
-                      <wps:cNvCnPr/>
-                      <wps:spPr>
-                        <a:xfrm flipV="1">
-                          <a:off x="0" y="0"/>
-                          <a:ext cx="0" cy="457200"/>
+                  <wp:posOffset>784291</wp:posOffset>
+                </wp:positionH>
+                <wp:positionV relativeFrom="paragraph">
+                  <wp:posOffset>185445</wp:posOffset>
+                </wp:positionV>
+                <wp:extent cx="1781299" cy="593766"/>
+                <wp:effectExtent l="0" t="0" r="28575" b="34925"/>
+                <wp:wrapNone/>
+                <wp:docPr id="10" name="Conector recto 10"/>
+                <wp:cNvGraphicFramePr/>
+                <a:graphic xmlns:a="http://schemas.openxmlformats.org/drawingml/2006/main">
+                  <a:graphicData uri="http://schemas.microsoft.com/office/word/2010/wordprocessingShape">
+                    <wps:wsp>
+                      <wps:cNvCnPr/>
+                      <wps:spPr>
+                        <a:xfrm flipH="1" flipV="1">
+                          <a:off x="0" y="0"/>
+                          <a:ext cx="1781299" cy="593766"/>
                         </a:xfrm>
                         <a:prstGeom prst="line">
                           <a:avLst/>
@@ -2638,19 +2545,159 @@
                       </wps:spPr>
                       <wps:style>
                         <a:lnRef idx="1">
-                          <a:schemeClr val="dk1"/>
-                        </a:lnRef>
-                        <a:fillRef idx="0">
-                          <a:schemeClr val="dk1"/>
-                        </a:fillRef>
-                        <a:effectRef idx="0">
-                          <a:schemeClr val="dk1"/>
-                        </a:effectRef>
-                        <a:fontRef idx="minor">
-                          <a:schemeClr val="tx1"/>
-                        </a:fontRef>
-                      </wps:style>
-                      <wps:bodyPr/>
+                          <a:schemeClr val="accent6"/>
+                        </a:lnRef>
+                        <a:fillRef idx="0">
+                          <a:schemeClr val="accent6"/>
+                        </a:fillRef>
+                        <a:effectRef idx="0">
+                          <a:schemeClr val="accent6"/>
+                        </a:effectRef>
+                        <a:fontRef idx="minor">
+                          <a:schemeClr val="tx1"/>
+                        </a:fontRef>
+                      </wps:style>
+                      <wps:bodyPr/>
+                    </wps:wsp>
+                  </a:graphicData>
+                </a:graphic>
+              </wp:anchor>
+            </w:drawing>
+          </mc:Choice>
+          <mc:Fallback>
+            <w:pict>
+              <v:line w14:anchorId="05D3D298" id="Conector recto 10" o:spid="_x0000_s1026" style="position:absolute;flip:x y;z-index:251850752;visibility:visible;mso-wrap-style:square;mso-wrap-distance-left:9pt;mso-wrap-distance-top:0;mso-wrap-distance-right:9pt;mso-wrap-distance-bottom:0;mso-position-horizontal:absolute;mso-position-horizontal-relative:text;mso-position-vertical:absolute;mso-position-vertical-relative:text" from="61.75pt,14.6pt" to="202pt,61.35pt" o:gfxdata="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" strokecolor="#70ad47 [3209]" strokeweight=".5pt">
+                <v:stroke joinstyle="miter"/>
+              </v:line>
+            </w:pict>
+          </mc:Fallback>
+        </mc:AlternateContent>
+      </w:r>
+      <w:r>
+        <w:rPr>
+          <w:rFonts w:cstheme="minorHAnsi"/>
+          <w:b/>
+          <w:noProof/>
+          <w:lang w:eastAsia="es-ES"/>
+        </w:rPr>
+        <mc:AlternateContent>
+          <mc:Choice Requires="wps">
+            <w:drawing>
+              <wp:anchor distT="0" distB="0" distL="114300" distR="114300" simplePos="0" relativeHeight="251847680" behindDoc="0" locked="0" layoutInCell="1" allowOverlap="1" wp14:anchorId="6D7B9E37" wp14:editId="3A719B91">
+                <wp:simplePos x="0" y="0"/>
+                <wp:positionH relativeFrom="column">
+                  <wp:posOffset>-189362</wp:posOffset>
+                </wp:positionH>
+                <wp:positionV relativeFrom="paragraph">
+                  <wp:posOffset>72629</wp:posOffset>
+                </wp:positionV>
+                <wp:extent cx="1788841" cy="635330"/>
+                <wp:effectExtent l="0" t="0" r="20955" b="31750"/>
+                <wp:wrapNone/>
+                <wp:docPr id="86" name="Conector recto 86"/>
+                <wp:cNvGraphicFramePr/>
+                <a:graphic xmlns:a="http://schemas.openxmlformats.org/drawingml/2006/main">
+                  <a:graphicData uri="http://schemas.microsoft.com/office/word/2010/wordprocessingShape">
+                    <wps:wsp>
+                      <wps:cNvCnPr/>
+                      <wps:spPr>
+                        <a:xfrm flipH="1" flipV="1">
+                          <a:off x="0" y="0"/>
+                          <a:ext cx="1788841" cy="635330"/>
+                        </a:xfrm>
+                        <a:prstGeom prst="line">
+                          <a:avLst/>
+                        </a:prstGeom>
+                      </wps:spPr>
+                      <wps:style>
+                        <a:lnRef idx="2">
+                          <a:schemeClr val="accent2"/>
+                        </a:lnRef>
+                        <a:fillRef idx="0">
+                          <a:schemeClr val="accent2"/>
+                        </a:fillRef>
+                        <a:effectRef idx="1">
+                          <a:schemeClr val="accent2"/>
+                        </a:effectRef>
+                        <a:fontRef idx="minor">
+                          <a:schemeClr val="tx1"/>
+                        </a:fontRef>
+                      </wps:style>
+                      <wps:bodyPr/>
+                    </wps:wsp>
+                  </a:graphicData>
+                </a:graphic>
+              </wp:anchor>
+            </w:drawing>
+          </mc:Choice>
+          <mc:Fallback>
+            <w:pict>
+              <v:line w14:anchorId="76001A6C" id="Conector recto 86" o:spid="_x0000_s1026" style="position:absolute;flip:x y;z-index:251847680;visibility:visible;mso-wrap-style:square;mso-wrap-distance-left:9pt;mso-wrap-distance-top:0;mso-wrap-distance-right:9pt;mso-wrap-distance-bottom:0;mso-position-horizontal:absolute;mso-position-horizontal-relative:text;mso-position-vertical:absolute;mso-position-vertical-relative:text" from="-14.9pt,5.7pt" to="125.95pt,55.75pt" o:gfxdata="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" strokecolor="#ed7d31 [3205]" strokeweight="1pt">
+                <v:stroke joinstyle="miter"/>
+              </v:line>
+            </w:pict>
+          </mc:Fallback>
+        </mc:AlternateContent>
+      </w:r>
+      <w:r>
+        <w:rPr>
+          <w:rFonts w:cstheme="minorHAnsi"/>
+          <w:b/>
+          <w:noProof/>
+          <w:lang w:eastAsia="es-ES"/>
+        </w:rPr>
+        <mc:AlternateContent>
+          <mc:Choice Requires="wps">
+            <w:drawing>
+              <wp:anchor distT="0" distB="0" distL="114300" distR="114300" simplePos="0" relativeHeight="251846656" behindDoc="0" locked="0" layoutInCell="1" allowOverlap="1" wp14:anchorId="3369DF9F" wp14:editId="7FB49759">
+                <wp:simplePos x="0" y="0"/>
+                <wp:positionH relativeFrom="column">
+                  <wp:posOffset>1470091</wp:posOffset>
+                </wp:positionH>
+                <wp:positionV relativeFrom="paragraph">
+                  <wp:posOffset>224040</wp:posOffset>
+                </wp:positionV>
+                <wp:extent cx="198755" cy="1198245"/>
+                <wp:effectExtent l="0" t="80645" r="25400" b="25400"/>
+                <wp:wrapNone/>
+                <wp:docPr id="85" name="Cerrar llave 85"/>
+                <wp:cNvGraphicFramePr/>
+                <a:graphic xmlns:a="http://schemas.openxmlformats.org/drawingml/2006/main">
+                  <a:graphicData uri="http://schemas.microsoft.com/office/word/2010/wordprocessingShape">
+                    <wps:wsp>
+                      <wps:cNvSpPr/>
+                      <wps:spPr>
+                        <a:xfrm rot="16200000">
+                          <a:off x="0" y="0"/>
+                          <a:ext cx="198755" cy="1198245"/>
+                        </a:xfrm>
+                        <a:prstGeom prst="rightBrace">
+                          <a:avLst>
+                            <a:gd name="adj1" fmla="val 8333"/>
+                            <a:gd name="adj2" fmla="val 50750"/>
+                          </a:avLst>
+                        </a:prstGeom>
+                      </wps:spPr>
+                      <wps:style>
+                        <a:lnRef idx="1">
+                          <a:schemeClr val="dk1"/>
+                        </a:lnRef>
+                        <a:fillRef idx="0">
+                          <a:schemeClr val="dk1"/>
+                        </a:fillRef>
+                        <a:effectRef idx="0">
+                          <a:schemeClr val="dk1"/>
+                        </a:effectRef>
+                        <a:fontRef idx="minor">
+                          <a:schemeClr val="tx1"/>
+                        </a:fontRef>
+                      </wps:style>
+                      <wps:bodyPr rot="0" spcFirstLastPara="0" vertOverflow="overflow" horzOverflow="overflow" vert="horz" wrap="square" lIns="91440" tIns="45720" rIns="91440" bIns="45720" numCol="1" spcCol="0" rtlCol="0" fromWordArt="0" anchor="ctr" anchorCtr="0" forceAA="0" compatLnSpc="1">
+                        <a:prstTxWarp prst="textNoShape">
+                          <a:avLst/>
+                        </a:prstTxWarp>
+                        <a:noAutofit/>
+                      </wps:bodyPr>
                     </wps:wsp>
                   </a:graphicData>
                 </a:graphic>
@@ -2665,75 +2712,69 @@
           </mc:Choice>
           <mc:Fallback>
             <w:pict>
-              <v:line w14:anchorId="2705E859" id="Conector recto 74" o:spid="_x0000_s1026" style="position:absolute;flip:y;z-index:251825152;visibility:visible;mso-wrap-style:square;mso-width-percent:0;mso-height-percent:0;mso-wrap-distance-left:9pt;mso-wrap-distance-top:0;mso-wrap-distance-right:9pt;mso-wrap-distance-bottom:0;mso-position-horizontal:absolute;mso-position-horizontal-relative:text;mso-position-vertical:absolute;mso-position-vertical-relative:text;mso-width-percent:0;mso-height-percent:0;mso-width-relative:margin;mso-height-relative:margin" from="-18.8pt,4.75pt" to="-18.8pt,40.75pt" o:gfxdata="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" strokecolor="black [3200]" strokeweight=".5pt">
+              <v:shape w14:anchorId="5C954BB3" id="Cerrar llave 85" o:spid="_x0000_s1026" type="#_x0000_t88" style="position:absolute;margin-left:115.75pt;margin-top:17.65pt;width:15.65pt;height:94.35pt;rotation:-90;z-index:251846656;visibility:visible;mso-wrap-style:square;mso-width-percent:0;mso-height-percent:0;mso-wrap-distance-left:9pt;mso-wrap-distance-top:0;mso-wrap-distance-right:9pt;mso-wrap-distance-bottom:0;mso-position-horizontal:absolute;mso-position-horizontal-relative:text;mso-position-vertical:absolute;mso-position-vertical-relative:text;mso-width-percent:0;mso-height-percent:0;mso-width-relative:margin;mso-height-relative:margin;v-text-anchor:middle" o:gfxdata="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" adj="299,10962" strokecolor="black [3200]" strokeweight=".5pt">
                 <v:stroke joinstyle="miter"/>
-              </v:line>
-            </w:pict>
-          </mc:Fallback>
-        </mc:AlternateContent>
-      </w:r>
-    </w:p>
-    <w:bookmarkStart w:id="0" w:name="_GoBack"/>
-    <w:bookmarkEnd w:id="0"/>
-    <w:p>
-      <w:pPr>
-        <w:ind w:right="-1"/>
+              </v:shape>
+            </w:pict>
+          </mc:Fallback>
+        </mc:AlternateContent>
+      </w:r>
+      <w:r>
         <w:rPr>
           <w:rFonts w:cstheme="minorHAnsi"/>
           <w:b/>
-        </w:rPr>
-      </w:pPr>
-      <w:r>
-        <w:rPr>
-          <w:rFonts w:cstheme="minorHAnsi"/>
-          <w:b/>
-          <w:noProof/>
-          <w:lang w:eastAsia="es-ES"/>
-        </w:rPr>
-        <mc:AlternateContent>
-          <mc:Choice Requires="wps">
-            <w:drawing>
-              <wp:anchor distT="0" distB="0" distL="114300" distR="114300" simplePos="0" relativeHeight="251841536" behindDoc="0" locked="0" layoutInCell="1" allowOverlap="1" wp14:anchorId="4821ADC5" wp14:editId="4F143A34">
+          <w:noProof/>
+          <w:lang w:eastAsia="es-ES"/>
+        </w:rPr>
+        <mc:AlternateContent>
+          <mc:Choice Requires="wps">
+            <w:drawing>
+              <wp:anchor distT="0" distB="0" distL="114300" distR="114300" simplePos="0" relativeHeight="251833344" behindDoc="0" locked="0" layoutInCell="1" allowOverlap="1" wp14:anchorId="4E1F2133" wp14:editId="1B4982B6">
                 <wp:simplePos x="0" y="0"/>
                 <wp:positionH relativeFrom="column">
-                  <wp:posOffset>-118028</wp:posOffset>
-                </wp:positionH>
-                <wp:positionV relativeFrom="paragraph">
-                  <wp:posOffset>267860</wp:posOffset>
-                </wp:positionV>
-                <wp:extent cx="7951" cy="207010"/>
-                <wp:effectExtent l="0" t="0" r="30480" b="21590"/>
-                <wp:wrapNone/>
-                <wp:docPr id="77" name="Conector recto 77"/>
-                <wp:cNvGraphicFramePr/>
-                <a:graphic xmlns:a="http://schemas.openxmlformats.org/drawingml/2006/main">
-                  <a:graphicData uri="http://schemas.microsoft.com/office/word/2010/wordprocessingShape">
-                    <wps:wsp>
-                      <wps:cNvCnPr/>
-                      <wps:spPr>
-                        <a:xfrm flipH="1">
-                          <a:off x="0" y="0"/>
-                          <a:ext cx="7951" cy="207010"/>
-                        </a:xfrm>
-                        <a:prstGeom prst="line">
-                          <a:avLst/>
-                        </a:prstGeom>
-                      </wps:spPr>
-                      <wps:style>
-                        <a:lnRef idx="1">
-                          <a:schemeClr val="accent1"/>
-                        </a:lnRef>
-                        <a:fillRef idx="0">
-                          <a:schemeClr val="accent1"/>
-                        </a:fillRef>
-                        <a:effectRef idx="0">
-                          <a:schemeClr val="accent1"/>
-                        </a:effectRef>
-                        <a:fontRef idx="minor">
-                          <a:schemeClr val="tx1"/>
-                        </a:fontRef>
-                      </wps:style>
-                      <wps:bodyPr/>
+                  <wp:posOffset>1779629</wp:posOffset>
+                </wp:positionH>
+                <wp:positionV relativeFrom="paragraph">
+                  <wp:posOffset>185419</wp:posOffset>
+                </wp:positionV>
+                <wp:extent cx="198755" cy="2406335"/>
+                <wp:effectExtent l="1270" t="74930" r="12065" b="12065"/>
+                <wp:wrapNone/>
+                <wp:docPr id="87" name="Cerrar llave 87"/>
+                <wp:cNvGraphicFramePr/>
+                <a:graphic xmlns:a="http://schemas.openxmlformats.org/drawingml/2006/main">
+                  <a:graphicData uri="http://schemas.microsoft.com/office/word/2010/wordprocessingShape">
+                    <wps:wsp>
+                      <wps:cNvSpPr/>
+                      <wps:spPr>
+                        <a:xfrm rot="16200000">
+                          <a:off x="0" y="0"/>
+                          <a:ext cx="198755" cy="2406335"/>
+                        </a:xfrm>
+                        <a:prstGeom prst="rightBrace">
+                          <a:avLst/>
+                        </a:prstGeom>
+                      </wps:spPr>
+                      <wps:style>
+                        <a:lnRef idx="1">
+                          <a:schemeClr val="dk1"/>
+                        </a:lnRef>
+                        <a:fillRef idx="0">
+                          <a:schemeClr val="dk1"/>
+                        </a:fillRef>
+                        <a:effectRef idx="0">
+                          <a:schemeClr val="dk1"/>
+                        </a:effectRef>
+                        <a:fontRef idx="minor">
+                          <a:schemeClr val="tx1"/>
+                        </a:fontRef>
+                      </wps:style>
+                      <wps:bodyPr rot="0" spcFirstLastPara="0" vertOverflow="overflow" horzOverflow="overflow" vert="horz" wrap="square" lIns="91440" tIns="45720" rIns="91440" bIns="45720" numCol="1" spcCol="0" rtlCol="0" fromWordArt="0" anchor="ctr" anchorCtr="0" forceAA="0" compatLnSpc="1">
+                        <a:prstTxWarp prst="textNoShape">
+                          <a:avLst/>
+                        </a:prstTxWarp>
+                        <a:noAutofit/>
+                      </wps:bodyPr>
                     </wps:wsp>
                   </a:graphicData>
                 </a:graphic>
@@ -2748,13 +2789,21 @@
           </mc:Choice>
           <mc:Fallback>
             <w:pict>
-              <v:line w14:anchorId="1D27D7BD" id="Conector recto 77" o:spid="_x0000_s1026" style="position:absolute;flip:x;z-index:251841536;visibility:visible;mso-wrap-style:square;mso-width-percent:0;mso-height-percent:0;mso-wrap-distance-left:9pt;mso-wrap-distance-top:0;mso-wrap-distance-right:9pt;mso-wrap-distance-bottom:0;mso-position-horizontal:absolute;mso-position-horizontal-relative:text;mso-position-vertical:absolute;mso-position-vertical-relative:text;mso-width-percent:0;mso-height-percent:0;mso-width-relative:margin;mso-height-relative:margin" from="-9.3pt,21.1pt" to="-8.65pt,37.4pt" o:gfxdata="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" strokecolor="#5b9bd5 [3204]" strokeweight=".5pt">
+              <v:shape w14:anchorId="206B58D3" id="Cerrar llave 87" o:spid="_x0000_s1026" type="#_x0000_t88" style="position:absolute;margin-left:140.15pt;margin-top:14.6pt;width:15.65pt;height:189.5pt;rotation:-90;z-index:251833344;visibility:visible;mso-wrap-style:square;mso-width-percent:0;mso-height-percent:0;mso-wrap-distance-left:9pt;mso-wrap-distance-top:0;mso-wrap-distance-right:9pt;mso-wrap-distance-bottom:0;mso-position-horizontal:absolute;mso-position-horizontal-relative:text;mso-position-vertical:absolute;mso-position-vertical-relative:text;mso-width-percent:0;mso-height-percent:0;mso-width-relative:margin;mso-height-relative:margin;v-text-anchor:middle" o:gfxdata="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" adj="149" strokecolor="black [3200]" strokeweight=".5pt">
                 <v:stroke joinstyle="miter"/>
-              </v:line>
-            </w:pict>
-          </mc:Fallback>
-        </mc:AlternateContent>
-      </w:r>
+              </v:shape>
+            </w:pict>
+          </mc:Fallback>
+        </mc:AlternateContent>
+      </w:r>
+    </w:p>
+    <w:p>
+      <w:pPr>
+        <w:ind w:right="-1"/>
+        <w:rPr>
+          <w:rFonts w:cstheme="minorHAnsi"/>
+        </w:rPr>
+      </w:pPr>
       <w:r>
         <w:rPr>
           <w:rFonts w:cstheme="minorHAnsi"/>
@@ -2765,27 +2814,27 @@
         <mc:AlternateContent>
           <mc:Choice Requires="wps">
             <w:drawing>
-              <wp:anchor distT="0" distB="0" distL="114300" distR="114300" simplePos="0" relativeHeight="251832320" behindDoc="0" locked="0" layoutInCell="1" allowOverlap="1" wp14:anchorId="7AEF1168" wp14:editId="407BC229">
+              <wp:anchor distT="0" distB="0" distL="114300" distR="114300" simplePos="0" relativeHeight="251854848" behindDoc="0" locked="0" layoutInCell="1" allowOverlap="1" wp14:anchorId="41AFE83A" wp14:editId="146CCEA4">
                 <wp:simplePos x="0" y="0"/>
                 <wp:positionH relativeFrom="column">
-                  <wp:posOffset>-237297</wp:posOffset>
-                </wp:positionH>
-                <wp:positionV relativeFrom="paragraph">
-                  <wp:posOffset>188622</wp:posOffset>
-                </wp:positionV>
-                <wp:extent cx="47708" cy="874643"/>
-                <wp:effectExtent l="0" t="0" r="28575" b="20955"/>
-                <wp:wrapNone/>
-                <wp:docPr id="84" name="Conector recto 84"/>
-                <wp:cNvGraphicFramePr/>
-                <a:graphic xmlns:a="http://schemas.openxmlformats.org/drawingml/2006/main">
-                  <a:graphicData uri="http://schemas.microsoft.com/office/word/2010/wordprocessingShape">
-                    <wps:wsp>
-                      <wps:cNvCnPr/>
-                      <wps:spPr>
-                        <a:xfrm>
-                          <a:off x="0" y="0"/>
-                          <a:ext cx="47708" cy="874643"/>
+                  <wp:posOffset>-533870</wp:posOffset>
+                </wp:positionH>
+                <wp:positionV relativeFrom="paragraph">
+                  <wp:posOffset>291580</wp:posOffset>
+                </wp:positionV>
+                <wp:extent cx="106622" cy="1068400"/>
+                <wp:effectExtent l="0" t="0" r="27305" b="17780"/>
+                <wp:wrapNone/>
+                <wp:docPr id="83" name="Conector recto 83"/>
+                <wp:cNvGraphicFramePr/>
+                <a:graphic xmlns:a="http://schemas.openxmlformats.org/drawingml/2006/main">
+                  <a:graphicData uri="http://schemas.microsoft.com/office/word/2010/wordprocessingShape">
+                    <wps:wsp>
+                      <wps:cNvCnPr/>
+                      <wps:spPr>
+                        <a:xfrm flipH="1" flipV="1">
+                          <a:off x="0" y="0"/>
+                          <a:ext cx="106622" cy="1068400"/>
                         </a:xfrm>
                         <a:prstGeom prst="line">
                           <a:avLst/>
@@ -2793,13 +2842,13 @@
                       </wps:spPr>
                       <wps:style>
                         <a:lnRef idx="1">
-                          <a:schemeClr val="dk1"/>
-                        </a:lnRef>
-                        <a:fillRef idx="0">
-                          <a:schemeClr val="dk1"/>
-                        </a:fillRef>
-                        <a:effectRef idx="0">
-                          <a:schemeClr val="dk1"/>
+                          <a:schemeClr val="accent6"/>
+                        </a:lnRef>
+                        <a:fillRef idx="0">
+                          <a:schemeClr val="accent6"/>
+                        </a:fillRef>
+                        <a:effectRef idx="0">
+                          <a:schemeClr val="accent6"/>
                         </a:effectRef>
                         <a:fontRef idx="minor">
                           <a:schemeClr val="tx1"/>
@@ -2820,21 +2869,13 @@
           </mc:Choice>
           <mc:Fallback>
             <w:pict>
-              <v:line w14:anchorId="6DACB81F" id="Conector recto 84" o:spid="_x0000_s1026" style="position:absolute;z-index:251832320;visibility:visible;mso-wrap-style:square;mso-width-percent:0;mso-height-percent:0;mso-wrap-distance-left:9pt;mso-wrap-distance-top:0;mso-wrap-distance-right:9pt;mso-wrap-distance-bottom:0;mso-position-horizontal:absolute;mso-position-horizontal-relative:text;mso-position-vertical:absolute;mso-position-vertical-relative:text;mso-width-percent:0;mso-height-percent:0;mso-width-relative:margin;mso-height-relative:margin" from="-18.7pt,14.85pt" to="-14.95pt,83.7pt" o:gfxdata="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" strokecolor="black [3200]" strokeweight=".5pt">
+              <v:line w14:anchorId="3A09AB34" id="Conector recto 83" o:spid="_x0000_s1026" style="position:absolute;flip:x y;z-index:251854848;visibility:visible;mso-wrap-style:square;mso-width-percent:0;mso-height-percent:0;mso-wrap-distance-left:9pt;mso-wrap-distance-top:0;mso-wrap-distance-right:9pt;mso-wrap-distance-bottom:0;mso-position-horizontal:absolute;mso-position-horizontal-relative:text;mso-position-vertical:absolute;mso-position-vertical-relative:text;mso-width-percent:0;mso-height-percent:0;mso-width-relative:margin;mso-height-relative:margin" from="-42.05pt,22.95pt" to="-33.65pt,107.1pt" o:gfxdata="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" strokecolor="#70ad47 [3209]" strokeweight=".5pt">
                 <v:stroke joinstyle="miter"/>
               </v:line>
             </w:pict>
           </mc:Fallback>
         </mc:AlternateContent>
       </w:r>
-    </w:p>
-    <w:p>
-      <w:pPr>
-        <w:ind w:right="-1"/>
-        <w:rPr>
-          <w:rFonts w:cstheme="minorHAnsi"/>
-        </w:rPr>
-      </w:pPr>
       <w:r>
         <w:rPr>
           <w:rFonts w:cstheme="minorHAnsi"/>
@@ -2845,96 +2886,27 @@
         <mc:AlternateContent>
           <mc:Choice Requires="wps">
             <w:drawing>
-              <wp:anchor distT="0" distB="0" distL="114300" distR="114300" simplePos="0" relativeHeight="251842560" behindDoc="0" locked="0" layoutInCell="1" allowOverlap="1">
+              <wp:anchor distT="0" distB="0" distL="114300" distR="114300" simplePos="0" relativeHeight="251825152" behindDoc="0" locked="0" layoutInCell="1" allowOverlap="1" wp14:anchorId="37F08E07" wp14:editId="22857CE9">
                 <wp:simplePos x="0" y="0"/>
                 <wp:positionH relativeFrom="column">
-                  <wp:posOffset>-110076</wp:posOffset>
-                </wp:positionH>
-                <wp:positionV relativeFrom="paragraph">
-                  <wp:posOffset>173217</wp:posOffset>
-                </wp:positionV>
-                <wp:extent cx="636104" cy="103367"/>
-                <wp:effectExtent l="0" t="0" r="69215" b="87630"/>
-                <wp:wrapNone/>
-                <wp:docPr id="79" name="Conector recto de flecha 79"/>
-                <wp:cNvGraphicFramePr/>
-                <a:graphic xmlns:a="http://schemas.openxmlformats.org/drawingml/2006/main">
-                  <a:graphicData uri="http://schemas.microsoft.com/office/word/2010/wordprocessingShape">
-                    <wps:wsp>
-                      <wps:cNvCnPr/>
-                      <wps:spPr>
-                        <a:xfrm>
-                          <a:off x="0" y="0"/>
-                          <a:ext cx="636104" cy="103367"/>
-                        </a:xfrm>
-                        <a:prstGeom prst="straightConnector1">
-                          <a:avLst/>
-                        </a:prstGeom>
-                        <a:ln>
-                          <a:tailEnd type="triangle"/>
-                        </a:ln>
-                      </wps:spPr>
-                      <wps:style>
-                        <a:lnRef idx="1">
-                          <a:schemeClr val="accent1"/>
-                        </a:lnRef>
-                        <a:fillRef idx="0">
-                          <a:schemeClr val="accent1"/>
-                        </a:fillRef>
-                        <a:effectRef idx="0">
-                          <a:schemeClr val="accent1"/>
-                        </a:effectRef>
-                        <a:fontRef idx="minor">
-                          <a:schemeClr val="tx1"/>
-                        </a:fontRef>
-                      </wps:style>
-                      <wps:bodyPr/>
-                    </wps:wsp>
-                  </a:graphicData>
-                </a:graphic>
-              </wp:anchor>
-            </w:drawing>
-          </mc:Choice>
-          <mc:Fallback>
-            <w:pict>
-              <v:shape w14:anchorId="5F0E26B4" id="Conector recto de flecha 79" o:spid="_x0000_s1026" type="#_x0000_t32" style="position:absolute;margin-left:-8.65pt;margin-top:13.65pt;width:50.1pt;height:8.15pt;z-index:251842560;visibility:visible;mso-wrap-style:square;mso-wrap-distance-left:9pt;mso-wrap-distance-top:0;mso-wrap-distance-right:9pt;mso-wrap-distance-bottom:0;mso-position-horizontal:absolute;mso-position-horizontal-relative:text;mso-position-vertical:absolute;mso-position-vertical-relative:text" o:gfxdata="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" strokecolor="#5b9bd5 [3204]" strokeweight=".5pt">
-                <v:stroke endarrow="block" joinstyle="miter"/>
-              </v:shape>
-            </w:pict>
-          </mc:Fallback>
-        </mc:AlternateContent>
-      </w:r>
-      <w:r>
-        <w:rPr>
-          <w:rFonts w:cstheme="minorHAnsi"/>
-          <w:b/>
-          <w:noProof/>
-          <w:lang w:eastAsia="es-ES"/>
-        </w:rPr>
-        <mc:AlternateContent>
-          <mc:Choice Requires="wps">
-            <w:drawing>
-              <wp:anchor distT="0" distB="0" distL="114300" distR="114300" simplePos="0" relativeHeight="251838464" behindDoc="0" locked="0" layoutInCell="1" allowOverlap="1" wp14:anchorId="6E6B8C5F" wp14:editId="2EF507EE">
-                <wp:simplePos x="0" y="0"/>
-                <wp:positionH relativeFrom="column">
-                  <wp:posOffset>3340790</wp:posOffset>
-                </wp:positionH>
-                <wp:positionV relativeFrom="paragraph">
-                  <wp:posOffset>205022</wp:posOffset>
-                </wp:positionV>
-                <wp:extent cx="15903" cy="333458"/>
-                <wp:effectExtent l="0" t="0" r="22225" b="28575"/>
-                <wp:wrapNone/>
-                <wp:docPr id="94" name="Conector recto 94"/>
-                <wp:cNvGraphicFramePr/>
-                <a:graphic xmlns:a="http://schemas.openxmlformats.org/drawingml/2006/main">
-                  <a:graphicData uri="http://schemas.microsoft.com/office/word/2010/wordprocessingShape">
-                    <wps:wsp>
-                      <wps:cNvCnPr/>
-                      <wps:spPr>
-                        <a:xfrm>
-                          <a:off x="0" y="0"/>
-                          <a:ext cx="15903" cy="333458"/>
+                  <wp:posOffset>-238760</wp:posOffset>
+                </wp:positionH>
+                <wp:positionV relativeFrom="paragraph">
+                  <wp:posOffset>60325</wp:posOffset>
+                </wp:positionV>
+                <wp:extent cx="0" cy="457200"/>
+                <wp:effectExtent l="0" t="0" r="19050" b="19050"/>
+                <wp:wrapNone/>
+                <wp:docPr id="74" name="Conector recto 74"/>
+                <wp:cNvGraphicFramePr/>
+                <a:graphic xmlns:a="http://schemas.openxmlformats.org/drawingml/2006/main">
+                  <a:graphicData uri="http://schemas.microsoft.com/office/word/2010/wordprocessingShape">
+                    <wps:wsp>
+                      <wps:cNvCnPr/>
+                      <wps:spPr>
+                        <a:xfrm flipV="1">
+                          <a:off x="0" y="0"/>
+                          <a:ext cx="0" cy="457200"/>
                         </a:xfrm>
                         <a:prstGeom prst="line">
                           <a:avLst/>
@@ -2942,13 +2914,13 @@
                       </wps:spPr>
                       <wps:style>
                         <a:lnRef idx="1">
-                          <a:schemeClr val="accent1"/>
-                        </a:lnRef>
-                        <a:fillRef idx="0">
-                          <a:schemeClr val="accent1"/>
-                        </a:fillRef>
-                        <a:effectRef idx="0">
-                          <a:schemeClr val="accent1"/>
+                          <a:schemeClr val="dk1"/>
+                        </a:lnRef>
+                        <a:fillRef idx="0">
+                          <a:schemeClr val="dk1"/>
+                        </a:fillRef>
+                        <a:effectRef idx="0">
+                          <a:schemeClr val="dk1"/>
                         </a:effectRef>
                         <a:fontRef idx="minor">
                           <a:schemeClr val="tx1"/>
@@ -2969,35 +2941,44 @@
           </mc:Choice>
           <mc:Fallback>
             <w:pict>
-              <v:line w14:anchorId="0D2C96CA" id="Conector recto 94" o:spid="_x0000_s1026" style="position:absolute;z-index:251838464;visibility:visible;mso-wrap-style:square;mso-width-percent:0;mso-height-percent:0;mso-wrap-distance-left:9pt;mso-wrap-distance-top:0;mso-wrap-distance-right:9pt;mso-wrap-distance-bottom:0;mso-position-horizontal:absolute;mso-position-horizontal-relative:text;mso-position-vertical:absolute;mso-position-vertical-relative:text;mso-width-percent:0;mso-height-percent:0;mso-width-relative:margin;mso-height-relative:margin" from="263.05pt,16.15pt" to="264.3pt,42.4pt" o:gfxdata="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" strokecolor="#5b9bd5 [3204]" strokeweight=".5pt">
+              <v:line w14:anchorId="10D922EB" id="Conector recto 74" o:spid="_x0000_s1026" style="position:absolute;flip:y;z-index:251825152;visibility:visible;mso-wrap-style:square;mso-width-percent:0;mso-height-percent:0;mso-wrap-distance-left:9pt;mso-wrap-distance-top:0;mso-wrap-distance-right:9pt;mso-wrap-distance-bottom:0;mso-position-horizontal:absolute;mso-position-horizontal-relative:text;mso-position-vertical:absolute;mso-position-vertical-relative:text;mso-width-percent:0;mso-height-percent:0;mso-width-relative:margin;mso-height-relative:margin" from="-18.8pt,4.75pt" to="-18.8pt,40.75pt" o:gfxdata="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" strokecolor="black [3200]" strokeweight=".5pt">
                 <v:stroke joinstyle="miter"/>
               </v:line>
             </w:pict>
           </mc:Fallback>
         </mc:AlternateContent>
       </w:r>
-      <w:r>
+    </w:p>
+    <w:p>
+      <w:pPr>
+        <w:ind w:right="-1"/>
         <w:rPr>
           <w:rFonts w:cstheme="minorHAnsi"/>
           <w:b/>
-          <w:noProof/>
-          <w:lang w:eastAsia="es-ES"/>
-        </w:rPr>
-        <mc:AlternateContent>
-          <mc:Choice Requires="wps">
-            <w:drawing>
-              <wp:anchor distT="0" distB="0" distL="114300" distR="114300" simplePos="0" relativeHeight="251837440" behindDoc="0" locked="0" layoutInCell="1" allowOverlap="1" wp14:anchorId="44ED43E5" wp14:editId="5D5271EC">
+        </w:rPr>
+      </w:pPr>
+      <w:r>
+        <w:rPr>
+          <w:rFonts w:cstheme="minorHAnsi"/>
+          <w:b/>
+          <w:noProof/>
+          <w:lang w:eastAsia="es-ES"/>
+        </w:rPr>
+        <mc:AlternateContent>
+          <mc:Choice Requires="wps">
+            <w:drawing>
+              <wp:anchor distT="0" distB="0" distL="114300" distR="114300" simplePos="0" relativeHeight="251841536" behindDoc="0" locked="0" layoutInCell="1" allowOverlap="1" wp14:anchorId="4821ADC5" wp14:editId="4F143A34">
                 <wp:simplePos x="0" y="0"/>
                 <wp:positionH relativeFrom="column">
-                  <wp:posOffset>747753</wp:posOffset>
-                </wp:positionH>
-                <wp:positionV relativeFrom="paragraph">
-                  <wp:posOffset>189120</wp:posOffset>
-                </wp:positionV>
-                <wp:extent cx="2600739" cy="79513"/>
-                <wp:effectExtent l="38100" t="0" r="28575" b="92075"/>
-                <wp:wrapNone/>
-                <wp:docPr id="93" name="Conector recto de flecha 93"/>
+                  <wp:posOffset>-118028</wp:posOffset>
+                </wp:positionH>
+                <wp:positionV relativeFrom="paragraph">
+                  <wp:posOffset>267860</wp:posOffset>
+                </wp:positionV>
+                <wp:extent cx="7951" cy="207010"/>
+                <wp:effectExtent l="0" t="0" r="30480" b="21590"/>
+                <wp:wrapNone/>
+                <wp:docPr id="77" name="Conector recto 77"/>
                 <wp:cNvGraphicFramePr/>
                 <a:graphic xmlns:a="http://schemas.openxmlformats.org/drawingml/2006/main">
                   <a:graphicData uri="http://schemas.microsoft.com/office/word/2010/wordprocessingShape">
@@ -3006,14 +2987,11 @@
                       <wps:spPr>
                         <a:xfrm flipH="1">
                           <a:off x="0" y="0"/>
-                          <a:ext cx="2600739" cy="79513"/>
-                        </a:xfrm>
-                        <a:prstGeom prst="straightConnector1">
-                          <a:avLst/>
-                        </a:prstGeom>
-                        <a:ln>
-                          <a:tailEnd type="triangle"/>
-                        </a:ln>
+                          <a:ext cx="7951" cy="207010"/>
+                        </a:xfrm>
+                        <a:prstGeom prst="line">
+                          <a:avLst/>
+                        </a:prstGeom>
                       </wps:spPr>
                       <wps:style>
                         <a:lnRef idx="1">
@@ -3044,9 +3022,9 @@
           </mc:Choice>
           <mc:Fallback>
             <w:pict>
-              <v:shape w14:anchorId="41A58C9D" id="Conector recto de flecha 93" o:spid="_x0000_s1026" type="#_x0000_t32" style="position:absolute;margin-left:58.9pt;margin-top:14.9pt;width:204.8pt;height:6.25pt;flip:x;z-index:251837440;visibility:visible;mso-wrap-style:square;mso-width-percent:0;mso-height-percent:0;mso-wrap-distance-left:9pt;mso-wrap-distance-top:0;mso-wrap-distance-right:9pt;mso-wrap-distance-bottom:0;mso-position-horizontal:absolute;mso-position-horizontal-relative:text;mso-position-vertical:absolute;mso-position-vertical-relative:text;mso-width-percent:0;mso-height-percent:0;mso-width-relative:margin;mso-height-relative:margin" o:gfxdata="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" strokecolor="#5b9bd5 [3204]" strokeweight=".5pt">
-                <v:stroke endarrow="block" joinstyle="miter"/>
-              </v:shape>
+              <v:line w14:anchorId="1D27D7BD" id="Conector recto 77" o:spid="_x0000_s1026" style="position:absolute;flip:x;z-index:251841536;visibility:visible;mso-wrap-style:square;mso-width-percent:0;mso-height-percent:0;mso-wrap-distance-left:9pt;mso-wrap-distance-top:0;mso-wrap-distance-right:9pt;mso-wrap-distance-bottom:0;mso-position-horizontal:absolute;mso-position-horizontal-relative:text;mso-position-vertical:absolute;mso-position-vertical-relative:text;mso-width-percent:0;mso-height-percent:0;mso-width-relative:margin;mso-height-relative:margin" from="-9.3pt,21.1pt" to="-8.65pt,37.4pt" o:gfxdata="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" strokecolor="#5b9bd5 [3204]" strokeweight=".5pt">
+                <v:stroke joinstyle="miter"/>
+              </v:line>
             </w:pict>
           </mc:Fallback>
         </mc:AlternateContent>
@@ -3055,65 +3033,24 @@
         <w:rPr>
           <w:rFonts w:cstheme="minorHAnsi"/>
           <w:b/>
-        </w:rPr>
-        <w:t xml:space="preserve">Se combina con </w:t>
-      </w:r>
-      <w:r>
-        <w:rPr>
-          <w:rFonts w:cstheme="minorHAnsi"/>
-        </w:rPr>
-        <w:t>(</w:t>
-      </w:r>
-      <w:r>
-        <w:rPr>
-          <w:rFonts w:cstheme="minorHAnsi"/>
-          <w:u w:val="single"/>
-        </w:rPr>
-        <w:t>NIF, CodigoAlimento,</w:t>
-      </w:r>
-      <w:r>
-        <w:rPr>
-          <w:rFonts w:cstheme="minorHAnsi"/>
-          <w:u w:val="single"/>
-        </w:rPr>
-        <w:t>Fecha</w:t>
-      </w:r>
-      <w:r>
-        <w:rPr>
-          <w:rFonts w:cstheme="minorHAnsi"/>
-        </w:rPr>
-        <w:t>)</w:t>
-      </w:r>
-    </w:p>
-    <w:p>
-      <w:pPr>
-        <w:ind w:right="-1"/>
-        <w:rPr>
-          <w:rFonts w:cstheme="minorHAnsi"/>
-        </w:rPr>
-      </w:pPr>
-      <w:r>
-        <w:rPr>
-          <w:rFonts w:cstheme="minorHAnsi"/>
-          <w:b/>
-          <w:noProof/>
-          <w:lang w:eastAsia="es-ES"/>
-        </w:rPr>
-        <mc:AlternateContent>
-          <mc:Choice Requires="wps">
-            <w:drawing>
-              <wp:anchor distT="0" distB="0" distL="114300" distR="114300" simplePos="0" relativeHeight="251835392" behindDoc="0" locked="0" layoutInCell="1" allowOverlap="1">
+          <w:noProof/>
+          <w:lang w:eastAsia="es-ES"/>
+        </w:rPr>
+        <mc:AlternateContent>
+          <mc:Choice Requires="wps">
+            <w:drawing>
+              <wp:anchor distT="0" distB="0" distL="114300" distR="114300" simplePos="0" relativeHeight="251832320" behindDoc="0" locked="0" layoutInCell="1" allowOverlap="1" wp14:anchorId="7AEF1168" wp14:editId="407BC229">
                 <wp:simplePos x="0" y="0"/>
                 <wp:positionH relativeFrom="column">
-                  <wp:posOffset>4430119</wp:posOffset>
-                </wp:positionH>
-                <wp:positionV relativeFrom="paragraph">
-                  <wp:posOffset>141909</wp:posOffset>
-                </wp:positionV>
-                <wp:extent cx="14577" cy="333954"/>
-                <wp:effectExtent l="0" t="0" r="24130" b="28575"/>
-                <wp:wrapNone/>
-                <wp:docPr id="89" name="Conector recto 89"/>
+                  <wp:posOffset>-237297</wp:posOffset>
+                </wp:positionH>
+                <wp:positionV relativeFrom="paragraph">
+                  <wp:posOffset>188622</wp:posOffset>
+                </wp:positionV>
+                <wp:extent cx="47708" cy="874643"/>
+                <wp:effectExtent l="0" t="0" r="28575" b="20955"/>
+                <wp:wrapNone/>
+                <wp:docPr id="84" name="Conector recto 84"/>
                 <wp:cNvGraphicFramePr/>
                 <a:graphic xmlns:a="http://schemas.openxmlformats.org/drawingml/2006/main">
                   <a:graphicData uri="http://schemas.microsoft.com/office/word/2010/wordprocessingShape">
@@ -3122,7 +3059,7 @@
                       <wps:spPr>
                         <a:xfrm>
                           <a:off x="0" y="0"/>
-                          <a:ext cx="14577" cy="333954"/>
+                          <a:ext cx="47708" cy="874643"/>
                         </a:xfrm>
                         <a:prstGeom prst="line">
                           <a:avLst/>
@@ -3157,117 +3094,12 @@
           </mc:Choice>
           <mc:Fallback>
             <w:pict>
-              <v:line w14:anchorId="5B8460E8" id="Conector recto 89" o:spid="_x0000_s1026" style="position:absolute;z-index:251835392;visibility:visible;mso-wrap-style:square;mso-width-percent:0;mso-height-percent:0;mso-wrap-distance-left:9pt;mso-wrap-distance-top:0;mso-wrap-distance-right:9pt;mso-wrap-distance-bottom:0;mso-position-horizontal:absolute;mso-position-horizontal-relative:text;mso-position-vertical:absolute;mso-position-vertical-relative:text;mso-width-percent:0;mso-height-percent:0;mso-width-relative:margin;mso-height-relative:margin" from="348.85pt,11.15pt" to="350pt,37.45pt" o:gfxdata="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" strokecolor="black [3200]" strokeweight=".5pt">
+              <v:line w14:anchorId="6DACB81F" id="Conector recto 84" o:spid="_x0000_s1026" style="position:absolute;z-index:251832320;visibility:visible;mso-wrap-style:square;mso-width-percent:0;mso-height-percent:0;mso-wrap-distance-left:9pt;mso-wrap-distance-top:0;mso-wrap-distance-right:9pt;mso-wrap-distance-bottom:0;mso-position-horizontal:absolute;mso-position-horizontal-relative:text;mso-position-vertical:absolute;mso-position-vertical-relative:text;mso-width-percent:0;mso-height-percent:0;mso-width-relative:margin;mso-height-relative:margin" from="-18.7pt,14.85pt" to="-14.95pt,83.7pt" o:gfxdata="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" strokecolor="black [3200]" strokeweight=".5pt">
                 <v:stroke joinstyle="miter"/>
               </v:line>
             </w:pict>
           </mc:Fallback>
         </mc:AlternateContent>
-      </w:r>
-      <w:r>
-        <w:rPr>
-          <w:rFonts w:cstheme="minorHAnsi"/>
-          <w:b/>
-          <w:noProof/>
-          <w:lang w:eastAsia="es-ES"/>
-        </w:rPr>
-        <mc:AlternateContent>
-          <mc:Choice Requires="wps">
-            <w:drawing>
-              <wp:anchor distT="0" distB="0" distL="114300" distR="114300" simplePos="0" relativeHeight="251834368" behindDoc="0" locked="0" layoutInCell="1" allowOverlap="1">
-                <wp:simplePos x="0" y="0"/>
-                <wp:positionH relativeFrom="column">
-                  <wp:posOffset>1877749</wp:posOffset>
-                </wp:positionH>
-                <wp:positionV relativeFrom="paragraph">
-                  <wp:posOffset>126006</wp:posOffset>
-                </wp:positionV>
-                <wp:extent cx="2552369" cy="18276"/>
-                <wp:effectExtent l="0" t="0" r="19685" b="20320"/>
-                <wp:wrapNone/>
-                <wp:docPr id="88" name="Conector recto 88"/>
-                <wp:cNvGraphicFramePr/>
-                <a:graphic xmlns:a="http://schemas.openxmlformats.org/drawingml/2006/main">
-                  <a:graphicData uri="http://schemas.microsoft.com/office/word/2010/wordprocessingShape">
-                    <wps:wsp>
-                      <wps:cNvCnPr/>
-                      <wps:spPr>
-                        <a:xfrm>
-                          <a:off x="0" y="0"/>
-                          <a:ext cx="2552369" cy="18276"/>
-                        </a:xfrm>
-                        <a:prstGeom prst="line">
-                          <a:avLst/>
-                        </a:prstGeom>
-                      </wps:spPr>
-                      <wps:style>
-                        <a:lnRef idx="1">
-                          <a:schemeClr val="dk1"/>
-                        </a:lnRef>
-                        <a:fillRef idx="0">
-                          <a:schemeClr val="dk1"/>
-                        </a:fillRef>
-                        <a:effectRef idx="0">
-                          <a:schemeClr val="dk1"/>
-                        </a:effectRef>
-                        <a:fontRef idx="minor">
-                          <a:schemeClr val="tx1"/>
-                        </a:fontRef>
-                      </wps:style>
-                      <wps:bodyPr/>
-                    </wps:wsp>
-                  </a:graphicData>
-                </a:graphic>
-              </wp:anchor>
-            </w:drawing>
-          </mc:Choice>
-          <mc:Fallback>
-            <w:pict>
-              <v:line w14:anchorId="4C654E04" id="Conector recto 88" o:spid="_x0000_s1026" style="position:absolute;z-index:251834368;visibility:visible;mso-wrap-style:square;mso-wrap-distance-left:9pt;mso-wrap-distance-top:0;mso-wrap-distance-right:9pt;mso-wrap-distance-bottom:0;mso-position-horizontal:absolute;mso-position-horizontal-relative:text;mso-position-vertical:absolute;mso-position-vertical-relative:text" from="147.85pt,9.9pt" to="348.8pt,11.35pt" o:gfxdata="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" strokecolor="black [3200]" strokeweight=".5pt">
-                <v:stroke joinstyle="miter"/>
-              </v:line>
-            </w:pict>
-          </mc:Fallback>
-        </mc:AlternateContent>
-      </w:r>
-      <w:r>
-        <w:rPr>
-          <w:rFonts w:cstheme="minorHAnsi"/>
-          <w:b/>
-        </w:rPr>
-        <w:t xml:space="preserve">Fecha </w:t>
-      </w:r>
-      <w:r>
-        <w:rPr>
-          <w:rFonts w:cstheme="minorHAnsi"/>
-        </w:rPr>
-        <w:t>(</w:t>
-      </w:r>
-      <w:r>
-        <w:rPr>
-          <w:rFonts w:cstheme="minorHAnsi"/>
-          <w:u w:val="single"/>
-        </w:rPr>
-        <w:t>Fecha</w:t>
-      </w:r>
-      <w:r>
-        <w:rPr>
-          <w:rFonts w:cstheme="minorHAnsi"/>
-          <w:u w:val="single"/>
-        </w:rPr>
-        <w:t>,</w:t>
-      </w:r>
-      <w:r>
-        <w:rPr>
-          <w:rFonts w:cstheme="minorHAnsi"/>
-        </w:rPr>
-        <w:t xml:space="preserve"> Probabilidad</w:t>
-      </w:r>
-      <w:r>
-        <w:rPr>
-          <w:rFonts w:cstheme="minorHAnsi"/>
-        </w:rPr>
-        <w:t>)</w:t>
       </w:r>
     </w:p>
     <w:p>
@@ -3287,18 +3119,18 @@
         <mc:AlternateContent>
           <mc:Choice Requires="wps">
             <w:drawing>
-              <wp:anchor distT="0" distB="0" distL="114300" distR="114300" simplePos="0" relativeHeight="251836416" behindDoc="0" locked="0" layoutInCell="1" allowOverlap="1">
+              <wp:anchor distT="0" distB="0" distL="114300" distR="114300" simplePos="0" relativeHeight="251837440" behindDoc="0" locked="0" layoutInCell="1" allowOverlap="1" wp14:anchorId="68E0166C" wp14:editId="77C91ED3">
                 <wp:simplePos x="0" y="0"/>
                 <wp:positionH relativeFrom="column">
-                  <wp:posOffset>1305808</wp:posOffset>
-                </wp:positionH>
-                <wp:positionV relativeFrom="paragraph">
-                  <wp:posOffset>205768</wp:posOffset>
-                </wp:positionV>
-                <wp:extent cx="3139882" cy="47956"/>
-                <wp:effectExtent l="38100" t="38100" r="22860" b="85725"/>
-                <wp:wrapNone/>
-                <wp:docPr id="90" name="Conector recto de flecha 90"/>
+                  <wp:posOffset>748664</wp:posOffset>
+                </wp:positionH>
+                <wp:positionV relativeFrom="paragraph">
+                  <wp:posOffset>217509</wp:posOffset>
+                </wp:positionV>
+                <wp:extent cx="2588821" cy="45719"/>
+                <wp:effectExtent l="38100" t="38100" r="21590" b="88265"/>
+                <wp:wrapNone/>
+                <wp:docPr id="93" name="Conector recto de flecha 93"/>
                 <wp:cNvGraphicFramePr/>
                 <a:graphic xmlns:a="http://schemas.openxmlformats.org/drawingml/2006/main">
                   <a:graphicData uri="http://schemas.microsoft.com/office/word/2010/wordprocessingShape">
@@ -3307,7 +3139,7 @@
                       <wps:spPr>
                         <a:xfrm flipH="1">
                           <a:off x="0" y="0"/>
-                          <a:ext cx="3139882" cy="47956"/>
+                          <a:ext cx="2588821" cy="45719"/>
                         </a:xfrm>
                         <a:prstGeom prst="straightConnector1">
                           <a:avLst/>
@@ -3318,82 +3150,13 @@
                       </wps:spPr>
                       <wps:style>
                         <a:lnRef idx="1">
-                          <a:schemeClr val="dk1"/>
-                        </a:lnRef>
-                        <a:fillRef idx="0">
-                          <a:schemeClr val="dk1"/>
-                        </a:fillRef>
-                        <a:effectRef idx="0">
-                          <a:schemeClr val="dk1"/>
-                        </a:effectRef>
-                        <a:fontRef idx="minor">
-                          <a:schemeClr val="tx1"/>
-                        </a:fontRef>
-                      </wps:style>
-                      <wps:bodyPr/>
-                    </wps:wsp>
-                  </a:graphicData>
-                </a:graphic>
-              </wp:anchor>
-            </w:drawing>
-          </mc:Choice>
-          <mc:Fallback>
-            <w:pict>
-              <v:shape w14:anchorId="15AF4FEE" id="Conector recto de flecha 90" o:spid="_x0000_s1026" type="#_x0000_t32" style="position:absolute;margin-left:102.8pt;margin-top:16.2pt;width:247.25pt;height:3.8pt;flip:x;z-index:251836416;visibility:visible;mso-wrap-style:square;mso-wrap-distance-left:9pt;mso-wrap-distance-top:0;mso-wrap-distance-right:9pt;mso-wrap-distance-bottom:0;mso-position-horizontal:absolute;mso-position-horizontal-relative:text;mso-position-vertical:absolute;mso-position-vertical-relative:text" o:gfxdata="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" strokecolor="black [3200]" strokeweight=".5pt">
-                <v:stroke endarrow="block" joinstyle="miter"/>
-              </v:shape>
-            </w:pict>
-          </mc:Fallback>
-        </mc:AlternateContent>
-      </w:r>
-      <w:r>
-        <w:rPr>
-          <w:rFonts w:cstheme="minorHAnsi"/>
-          <w:b/>
-          <w:noProof/>
-          <w:lang w:eastAsia="es-ES"/>
-        </w:rPr>
-        <mc:AlternateContent>
-          <mc:Choice Requires="wps">
-            <w:drawing>
-              <wp:anchor distT="0" distB="0" distL="114300" distR="114300" simplePos="0" relativeHeight="251681792" behindDoc="0" locked="0" layoutInCell="1" allowOverlap="1" wp14:anchorId="7693F9BE" wp14:editId="25E0E0F7">
-                <wp:simplePos x="0" y="0"/>
-                <wp:positionH relativeFrom="column">
-                  <wp:posOffset>-181748</wp:posOffset>
-                </wp:positionH>
-                <wp:positionV relativeFrom="paragraph">
-                  <wp:posOffset>197319</wp:posOffset>
-                </wp:positionV>
-                <wp:extent cx="994797" cy="45719"/>
-                <wp:effectExtent l="0" t="38100" r="34290" b="88265"/>
-                <wp:wrapNone/>
-                <wp:docPr id="14" name="Conector recto de flecha 14"/>
-                <wp:cNvGraphicFramePr/>
-                <a:graphic xmlns:a="http://schemas.openxmlformats.org/drawingml/2006/main">
-                  <a:graphicData uri="http://schemas.microsoft.com/office/word/2010/wordprocessingShape">
-                    <wps:wsp>
-                      <wps:cNvCnPr/>
-                      <wps:spPr>
-                        <a:xfrm>
-                          <a:off x="0" y="0"/>
-                          <a:ext cx="994797" cy="45719"/>
-                        </a:xfrm>
-                        <a:prstGeom prst="straightConnector1">
-                          <a:avLst/>
-                        </a:prstGeom>
-                        <a:ln>
-                          <a:tailEnd type="triangle"/>
-                        </a:ln>
-                      </wps:spPr>
-                      <wps:style>
-                        <a:lnRef idx="1">
-                          <a:schemeClr val="dk1"/>
-                        </a:lnRef>
-                        <a:fillRef idx="0">
-                          <a:schemeClr val="dk1"/>
-                        </a:fillRef>
-                        <a:effectRef idx="0">
-                          <a:schemeClr val="dk1"/>
+                          <a:schemeClr val="accent1"/>
+                        </a:lnRef>
+                        <a:fillRef idx="0">
+                          <a:schemeClr val="accent1"/>
+                        </a:fillRef>
+                        <a:effectRef idx="0">
+                          <a:schemeClr val="accent1"/>
                         </a:effectRef>
                         <a:fontRef idx="minor">
                           <a:schemeClr val="tx1"/>
@@ -3414,7 +3177,7 @@
           </mc:Choice>
           <mc:Fallback>
             <w:pict>
-              <v:shape w14:anchorId="07E5C816" id="Conector recto de flecha 14" o:spid="_x0000_s1026" type="#_x0000_t32" style="position:absolute;margin-left:-14.3pt;margin-top:15.55pt;width:78.35pt;height:3.6pt;z-index:251681792;visibility:visible;mso-wrap-style:square;mso-width-percent:0;mso-height-percent:0;mso-wrap-distance-left:9pt;mso-wrap-distance-top:0;mso-wrap-distance-right:9pt;mso-wrap-distance-bottom:0;mso-position-horizontal:absolute;mso-position-horizontal-relative:text;mso-position-vertical:absolute;mso-position-vertical-relative:text;mso-width-percent:0;mso-height-percent:0;mso-width-relative:margin;mso-height-relative:margin" o:gfxdata="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" strokecolor="black [3200]" strokeweight=".5pt">
+              <v:shape w14:anchorId="567DB2A4" id="Conector recto de flecha 93" o:spid="_x0000_s1026" type="#_x0000_t32" style="position:absolute;margin-left:58.95pt;margin-top:17.15pt;width:203.85pt;height:3.6pt;flip:x;z-index:251837440;visibility:visible;mso-wrap-style:square;mso-width-percent:0;mso-height-percent:0;mso-wrap-distance-left:9pt;mso-wrap-distance-top:0;mso-wrap-distance-right:9pt;mso-wrap-distance-bottom:0;mso-position-horizontal:absolute;mso-position-horizontal-relative:text;mso-position-vertical:absolute;mso-position-vertical-relative:text;mso-width-percent:0;mso-height-percent:0;mso-width-relative:margin;mso-height-relative:margin" o:gfxdata="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" strokecolor="#5b9bd5 [3204]" strokeweight=".5pt">
                 <v:stroke endarrow="block" joinstyle="miter"/>
               </v:shape>
             </w:pict>
@@ -3425,88 +3188,33 @@
         <w:rPr>
           <w:rFonts w:cstheme="minorHAnsi"/>
           <w:b/>
-        </w:rPr>
-        <w:t xml:space="preserve">Condiciona </w:t>
-      </w:r>
-      <w:r>
-        <w:rPr>
-          <w:rFonts w:cstheme="minorHAnsi"/>
-        </w:rPr>
-        <w:t>(</w:t>
-      </w:r>
-      <w:r>
-        <w:rPr>
-          <w:rFonts w:cstheme="minorHAnsi"/>
-          <w:u w:val="single"/>
-        </w:rPr>
-        <w:t>CodigoAlimento</w:t>
-      </w:r>
-      <w:r>
-        <w:rPr>
-          <w:rFonts w:cstheme="minorHAnsi"/>
-          <w:u w:val="single"/>
-        </w:rPr>
-        <w:t>,</w:t>
-      </w:r>
-      <w:r>
-        <w:rPr>
-          <w:rFonts w:cstheme="minorHAnsi"/>
-          <w:u w:val="single"/>
-        </w:rPr>
-        <w:t>CodigoAlimentoSuperior,</w:t>
-      </w:r>
-      <w:r>
-        <w:rPr>
-          <w:rFonts w:cstheme="minorHAnsi"/>
-          <w:u w:val="single"/>
-        </w:rPr>
-        <w:t xml:space="preserve"> Fecha,</w:t>
-      </w:r>
-      <w:r>
-        <w:rPr>
-          <w:rFonts w:cstheme="minorHAnsi"/>
-        </w:rPr>
-        <w:t xml:space="preserve"> Probabilidad)</w:t>
-      </w:r>
-    </w:p>
-    <w:p>
-      <w:pPr>
-        <w:ind w:right="-1"/>
-        <w:rPr>
-          <w:rFonts w:cstheme="minorHAnsi"/>
-        </w:rPr>
-      </w:pPr>
-      <w:r>
-        <w:rPr>
-          <w:rFonts w:cstheme="minorHAnsi"/>
-          <w:b/>
-          <w:noProof/>
-          <w:lang w:eastAsia="es-ES"/>
-        </w:rPr>
-        <mc:AlternateContent>
-          <mc:Choice Requires="wps">
-            <w:drawing>
-              <wp:anchor distT="0" distB="0" distL="114300" distR="114300" simplePos="0" relativeHeight="251689984" behindDoc="0" locked="0" layoutInCell="1" allowOverlap="1" wp14:anchorId="7798A312" wp14:editId="35B4DDC1">
+          <w:noProof/>
+          <w:lang w:eastAsia="es-ES"/>
+        </w:rPr>
+        <mc:AlternateContent>
+          <mc:Choice Requires="wps">
+            <w:drawing>
+              <wp:anchor distT="0" distB="0" distL="114300" distR="114300" simplePos="0" relativeHeight="251842560" behindDoc="0" locked="0" layoutInCell="1" allowOverlap="1" wp14:anchorId="7D93071B" wp14:editId="0C849E35">
                 <wp:simplePos x="0" y="0"/>
                 <wp:positionH relativeFrom="column">
-                  <wp:posOffset>1491615</wp:posOffset>
-                </wp:positionH>
-                <wp:positionV relativeFrom="paragraph">
-                  <wp:posOffset>210819</wp:posOffset>
-                </wp:positionV>
-                <wp:extent cx="1581150" cy="885825"/>
-                <wp:effectExtent l="38100" t="38100" r="19050" b="28575"/>
-                <wp:wrapNone/>
-                <wp:docPr id="18" name="Conector recto de flecha 18"/>
-                <wp:cNvGraphicFramePr/>
-                <a:graphic xmlns:a="http://schemas.openxmlformats.org/drawingml/2006/main">
-                  <a:graphicData uri="http://schemas.microsoft.com/office/word/2010/wordprocessingShape">
-                    <wps:wsp>
-                      <wps:cNvCnPr/>
-                      <wps:spPr>
-                        <a:xfrm flipH="1" flipV="1">
-                          <a:off x="0" y="0"/>
-                          <a:ext cx="1581150" cy="885825"/>
+                  <wp:posOffset>-110076</wp:posOffset>
+                </wp:positionH>
+                <wp:positionV relativeFrom="paragraph">
+                  <wp:posOffset>173217</wp:posOffset>
+                </wp:positionV>
+                <wp:extent cx="636104" cy="103367"/>
+                <wp:effectExtent l="0" t="0" r="69215" b="87630"/>
+                <wp:wrapNone/>
+                <wp:docPr id="79" name="Conector recto de flecha 79"/>
+                <wp:cNvGraphicFramePr/>
+                <a:graphic xmlns:a="http://schemas.openxmlformats.org/drawingml/2006/main">
+                  <a:graphicData uri="http://schemas.microsoft.com/office/word/2010/wordprocessingShape">
+                    <wps:wsp>
+                      <wps:cNvCnPr/>
+                      <wps:spPr>
+                        <a:xfrm>
+                          <a:off x="0" y="0"/>
+                          <a:ext cx="636104" cy="103367"/>
                         </a:xfrm>
                         <a:prstGeom prst="straightConnector1">
                           <a:avLst/>
@@ -3517,13 +3225,79 @@
                       </wps:spPr>
                       <wps:style>
                         <a:lnRef idx="1">
-                          <a:schemeClr val="dk1"/>
-                        </a:lnRef>
-                        <a:fillRef idx="0">
-                          <a:schemeClr val="dk1"/>
-                        </a:fillRef>
-                        <a:effectRef idx="0">
-                          <a:schemeClr val="dk1"/>
+                          <a:schemeClr val="accent1"/>
+                        </a:lnRef>
+                        <a:fillRef idx="0">
+                          <a:schemeClr val="accent1"/>
+                        </a:fillRef>
+                        <a:effectRef idx="0">
+                          <a:schemeClr val="accent1"/>
+                        </a:effectRef>
+                        <a:fontRef idx="minor">
+                          <a:schemeClr val="tx1"/>
+                        </a:fontRef>
+                      </wps:style>
+                      <wps:bodyPr/>
+                    </wps:wsp>
+                  </a:graphicData>
+                </a:graphic>
+              </wp:anchor>
+            </w:drawing>
+          </mc:Choice>
+          <mc:Fallback>
+            <w:pict>
+              <v:shape w14:anchorId="5F0E26B4" id="Conector recto de flecha 79" o:spid="_x0000_s1026" type="#_x0000_t32" style="position:absolute;margin-left:-8.65pt;margin-top:13.65pt;width:50.1pt;height:8.15pt;z-index:251842560;visibility:visible;mso-wrap-style:square;mso-wrap-distance-left:9pt;mso-wrap-distance-top:0;mso-wrap-distance-right:9pt;mso-wrap-distance-bottom:0;mso-position-horizontal:absolute;mso-position-horizontal-relative:text;mso-position-vertical:absolute;mso-position-vertical-relative:text" o:gfxdata="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" strokecolor="#5b9bd5 [3204]" strokeweight=".5pt">
+                <v:stroke endarrow="block" joinstyle="miter"/>
+              </v:shape>
+            </w:pict>
+          </mc:Fallback>
+        </mc:AlternateContent>
+      </w:r>
+      <w:r>
+        <w:rPr>
+          <w:rFonts w:cstheme="minorHAnsi"/>
+          <w:b/>
+          <w:noProof/>
+          <w:lang w:eastAsia="es-ES"/>
+        </w:rPr>
+        <mc:AlternateContent>
+          <mc:Choice Requires="wps">
+            <w:drawing>
+              <wp:anchor distT="0" distB="0" distL="114300" distR="114300" simplePos="0" relativeHeight="251838464" behindDoc="0" locked="0" layoutInCell="1" allowOverlap="1" wp14:anchorId="56B6136C" wp14:editId="2213EA9B">
+                <wp:simplePos x="0" y="0"/>
+                <wp:positionH relativeFrom="column">
+                  <wp:posOffset>3340790</wp:posOffset>
+                </wp:positionH>
+                <wp:positionV relativeFrom="paragraph">
+                  <wp:posOffset>205022</wp:posOffset>
+                </wp:positionV>
+                <wp:extent cx="15903" cy="333458"/>
+                <wp:effectExtent l="0" t="0" r="22225" b="28575"/>
+                <wp:wrapNone/>
+                <wp:docPr id="94" name="Conector recto 94"/>
+                <wp:cNvGraphicFramePr/>
+                <a:graphic xmlns:a="http://schemas.openxmlformats.org/drawingml/2006/main">
+                  <a:graphicData uri="http://schemas.microsoft.com/office/word/2010/wordprocessingShape">
+                    <wps:wsp>
+                      <wps:cNvCnPr/>
+                      <wps:spPr>
+                        <a:xfrm>
+                          <a:off x="0" y="0"/>
+                          <a:ext cx="15903" cy="333458"/>
+                        </a:xfrm>
+                        <a:prstGeom prst="line">
+                          <a:avLst/>
+                        </a:prstGeom>
+                      </wps:spPr>
+                      <wps:style>
+                        <a:lnRef idx="1">
+                          <a:schemeClr val="accent1"/>
+                        </a:lnRef>
+                        <a:fillRef idx="0">
+                          <a:schemeClr val="accent1"/>
+                        </a:fillRef>
+                        <a:effectRef idx="0">
+                          <a:schemeClr val="accent1"/>
                         </a:effectRef>
                         <a:fontRef idx="minor">
                           <a:schemeClr val="tx1"/>
@@ -3542,11 +3316,11 @@
               </wp:anchor>
             </w:drawing>
           </mc:Choice>
-          <mc:Fallback xmlns:w16cid="http://schemas.microsoft.com/office/word/2016/wordml/cid" xmlns:am3d="http://schemas.microsoft.com/office/drawing/2017/model3d" xmlns:aink="http://schemas.microsoft.com/office/drawing/2016/ink" xmlns:cx8="http://schemas.microsoft.com/office/drawing/2016/5/14/chartex" xmlns:cx7="http://schemas.microsoft.com/office/drawing/2016/5/13/chartex" xmlns:cx6="http://schemas.microsoft.com/office/drawing/2016/5/12/chartex" xmlns:cx5="http://schemas.microsoft.com/office/drawing/2016/5/11/chartex" xmlns:cx4="http://schemas.microsoft.com/office/drawing/2016/5/10/chartex" xmlns:cx3="http://schemas.microsoft.com/office/drawing/2016/5/9/chartex" xmlns:cx2="http://schemas.microsoft.com/office/drawing/2015/10/21/chartex" xmlns:cx1="http://schemas.microsoft.com/office/drawing/2015/9/8/chartex">
-            <w:pict>
-              <v:shape w14:anchorId="22E85DCF" id="Conector recto de flecha 18" o:spid="_x0000_s1026" type="#_x0000_t32" style="position:absolute;margin-left:117.45pt;margin-top:16.6pt;width:124.5pt;height:69.75pt;flip:x y;z-index:251689984;visibility:visible;mso-wrap-style:square;mso-width-percent:0;mso-height-percent:0;mso-wrap-distance-left:9pt;mso-wrap-distance-top:0;mso-wrap-distance-right:9pt;mso-wrap-distance-bottom:0;mso-position-horizontal:absolute;mso-position-horizontal-relative:text;mso-position-vertical:absolute;mso-position-vertical-relative:text;mso-width-percent:0;mso-height-percent:0;mso-width-relative:margin;mso-height-relative:margin" o:gfxdata="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" strokecolor="black [3200]" strokeweight=".5pt">
-                <v:stroke endarrow="block" joinstyle="miter"/>
-              </v:shape>
+          <mc:Fallback>
+            <w:pict>
+              <v:line w14:anchorId="2BF3F004" id="Conector recto 94" o:spid="_x0000_s1026" style="position:absolute;z-index:251838464;visibility:visible;mso-wrap-style:square;mso-width-percent:0;mso-height-percent:0;mso-wrap-distance-left:9pt;mso-wrap-distance-top:0;mso-wrap-distance-right:9pt;mso-wrap-distance-bottom:0;mso-position-horizontal:absolute;mso-position-horizontal-relative:text;mso-position-vertical:absolute;mso-position-vertical-relative:text;mso-width-percent:0;mso-height-percent:0;mso-width-relative:margin;mso-height-relative:margin" from="263.05pt,16.15pt" to="264.3pt,42.4pt" o:gfxdata="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" strokecolor="#5b9bd5 [3204]" strokeweight=".5pt">
+                <v:stroke joinstyle="miter"/>
+              </v:line>
             </w:pict>
           </mc:Fallback>
         </mc:AlternateContent>
@@ -3555,40 +3329,90 @@
         <w:rPr>
           <w:rFonts w:cstheme="minorHAnsi"/>
           <w:b/>
-          <w:noProof/>
-          <w:lang w:eastAsia="es-ES"/>
-        </w:rPr>
-        <mc:AlternateContent>
-          <mc:Choice Requires="wps">
-            <w:drawing>
-              <wp:anchor distT="0" distB="0" distL="114300" distR="114300" simplePos="0" relativeHeight="251683840" behindDoc="0" locked="0" layoutInCell="1" allowOverlap="1" wp14:anchorId="76AC0476" wp14:editId="40340A6B">
+        </w:rPr>
+        <w:t xml:space="preserve">Se combina con </w:t>
+      </w:r>
+      <w:r>
+        <w:rPr>
+          <w:rFonts w:cstheme="minorHAnsi"/>
+        </w:rPr>
+        <w:t>(</w:t>
+      </w:r>
+      <w:r>
+        <w:rPr>
+          <w:rFonts w:cstheme="minorHAnsi"/>
+          <w:u w:val="single"/>
+        </w:rPr>
+        <w:t>NIF, CodigoAlimento,</w:t>
+      </w:r>
+      <w:r>
+        <w:rPr>
+          <w:rFonts w:cstheme="minorHAnsi"/>
+          <w:u w:val="single"/>
+        </w:rPr>
+        <w:t>CodigoAlimento2,</w:t>
+      </w:r>
+      <w:r>
+        <w:rPr>
+          <w:rFonts w:cstheme="minorHAnsi"/>
+        </w:rPr>
+        <w:t>Fecha</w:t>
+      </w:r>
+      <w:r>
+        <w:rPr>
+          <w:rFonts w:cstheme="minorHAnsi"/>
+        </w:rPr>
+        <w:t>,Probabilidad</w:t>
+      </w:r>
+      <w:r>
+        <w:rPr>
+          <w:rFonts w:cstheme="minorHAnsi"/>
+        </w:rPr>
+        <w:t>)</w:t>
+      </w:r>
+    </w:p>
+    <w:p>
+      <w:pPr>
+        <w:ind w:right="-1"/>
+        <w:rPr>
+          <w:rFonts w:cstheme="minorHAnsi"/>
+        </w:rPr>
+      </w:pPr>
+      <w:r>
+        <w:rPr>
+          <w:rFonts w:cstheme="minorHAnsi"/>
+          <w:b/>
+          <w:noProof/>
+          <w:lang w:eastAsia="es-ES"/>
+        </w:rPr>
+        <mc:AlternateContent>
+          <mc:Choice Requires="wps">
+            <w:drawing>
+              <wp:anchor distT="0" distB="0" distL="114300" distR="114300" simplePos="0" relativeHeight="251835392" behindDoc="0" locked="0" layoutInCell="1" allowOverlap="1">
                 <wp:simplePos x="0" y="0"/>
                 <wp:positionH relativeFrom="column">
-                  <wp:posOffset>1263015</wp:posOffset>
-                </wp:positionH>
-                <wp:positionV relativeFrom="paragraph">
-                  <wp:posOffset>201295</wp:posOffset>
-                </wp:positionV>
-                <wp:extent cx="123825" cy="600075"/>
-                <wp:effectExtent l="0" t="38100" r="66675" b="28575"/>
-                <wp:wrapNone/>
-                <wp:docPr id="15" name="Conector recto de flecha 15"/>
-                <wp:cNvGraphicFramePr/>
-                <a:graphic xmlns:a="http://schemas.openxmlformats.org/drawingml/2006/main">
-                  <a:graphicData uri="http://schemas.microsoft.com/office/word/2010/wordprocessingShape">
-                    <wps:wsp>
-                      <wps:cNvCnPr/>
-                      <wps:spPr>
-                        <a:xfrm flipV="1">
-                          <a:off x="0" y="0"/>
-                          <a:ext cx="123825" cy="600075"/>
-                        </a:xfrm>
-                        <a:prstGeom prst="straightConnector1">
-                          <a:avLst/>
-                        </a:prstGeom>
-                        <a:ln>
-                          <a:tailEnd type="triangle"/>
-                        </a:ln>
+                  <wp:posOffset>4430119</wp:posOffset>
+                </wp:positionH>
+                <wp:positionV relativeFrom="paragraph">
+                  <wp:posOffset>141909</wp:posOffset>
+                </wp:positionV>
+                <wp:extent cx="14577" cy="333954"/>
+                <wp:effectExtent l="0" t="0" r="24130" b="28575"/>
+                <wp:wrapNone/>
+                <wp:docPr id="89" name="Conector recto 89"/>
+                <wp:cNvGraphicFramePr/>
+                <a:graphic xmlns:a="http://schemas.openxmlformats.org/drawingml/2006/main">
+                  <a:graphicData uri="http://schemas.microsoft.com/office/word/2010/wordprocessingShape">
+                    <wps:wsp>
+                      <wps:cNvCnPr/>
+                      <wps:spPr>
+                        <a:xfrm>
+                          <a:off x="0" y="0"/>
+                          <a:ext cx="14577" cy="333954"/>
+                        </a:xfrm>
+                        <a:prstGeom prst="line">
+                          <a:avLst/>
+                        </a:prstGeom>
                       </wps:spPr>
                       <wps:style>
                         <a:lnRef idx="1">
@@ -3617,6 +3441,543 @@
               </wp:anchor>
             </w:drawing>
           </mc:Choice>
+          <mc:Fallback>
+            <w:pict>
+              <v:line w14:anchorId="5B8460E8" id="Conector recto 89" o:spid="_x0000_s1026" style="position:absolute;z-index:251835392;visibility:visible;mso-wrap-style:square;mso-width-percent:0;mso-height-percent:0;mso-wrap-distance-left:9pt;mso-wrap-distance-top:0;mso-wrap-distance-right:9pt;mso-wrap-distance-bottom:0;mso-position-horizontal:absolute;mso-position-horizontal-relative:text;mso-position-vertical:absolute;mso-position-vertical-relative:text;mso-width-percent:0;mso-height-percent:0;mso-width-relative:margin;mso-height-relative:margin" from="348.85pt,11.15pt" to="350pt,37.45pt" o:gfxdata="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" strokecolor="black [3200]" strokeweight=".5pt">
+                <v:stroke joinstyle="miter"/>
+              </v:line>
+            </w:pict>
+          </mc:Fallback>
+        </mc:AlternateContent>
+      </w:r>
+      <w:r>
+        <w:rPr>
+          <w:rFonts w:cstheme="minorHAnsi"/>
+          <w:b/>
+          <w:noProof/>
+          <w:lang w:eastAsia="es-ES"/>
+        </w:rPr>
+        <mc:AlternateContent>
+          <mc:Choice Requires="wps">
+            <w:drawing>
+              <wp:anchor distT="0" distB="0" distL="114300" distR="114300" simplePos="0" relativeHeight="251834368" behindDoc="0" locked="0" layoutInCell="1" allowOverlap="1">
+                <wp:simplePos x="0" y="0"/>
+                <wp:positionH relativeFrom="column">
+                  <wp:posOffset>1877749</wp:posOffset>
+                </wp:positionH>
+                <wp:positionV relativeFrom="paragraph">
+                  <wp:posOffset>126006</wp:posOffset>
+                </wp:positionV>
+                <wp:extent cx="2552369" cy="18276"/>
+                <wp:effectExtent l="0" t="0" r="19685" b="20320"/>
+                <wp:wrapNone/>
+                <wp:docPr id="88" name="Conector recto 88"/>
+                <wp:cNvGraphicFramePr/>
+                <a:graphic xmlns:a="http://schemas.openxmlformats.org/drawingml/2006/main">
+                  <a:graphicData uri="http://schemas.microsoft.com/office/word/2010/wordprocessingShape">
+                    <wps:wsp>
+                      <wps:cNvCnPr/>
+                      <wps:spPr>
+                        <a:xfrm>
+                          <a:off x="0" y="0"/>
+                          <a:ext cx="2552369" cy="18276"/>
+                        </a:xfrm>
+                        <a:prstGeom prst="line">
+                          <a:avLst/>
+                        </a:prstGeom>
+                      </wps:spPr>
+                      <wps:style>
+                        <a:lnRef idx="1">
+                          <a:schemeClr val="dk1"/>
+                        </a:lnRef>
+                        <a:fillRef idx="0">
+                          <a:schemeClr val="dk1"/>
+                        </a:fillRef>
+                        <a:effectRef idx="0">
+                          <a:schemeClr val="dk1"/>
+                        </a:effectRef>
+                        <a:fontRef idx="minor">
+                          <a:schemeClr val="tx1"/>
+                        </a:fontRef>
+                      </wps:style>
+                      <wps:bodyPr/>
+                    </wps:wsp>
+                  </a:graphicData>
+                </a:graphic>
+              </wp:anchor>
+            </w:drawing>
+          </mc:Choice>
+          <mc:Fallback>
+            <w:pict>
+              <v:line w14:anchorId="4C654E04" id="Conector recto 88" o:spid="_x0000_s1026" style="position:absolute;z-index:251834368;visibility:visible;mso-wrap-style:square;mso-wrap-distance-left:9pt;mso-wrap-distance-top:0;mso-wrap-distance-right:9pt;mso-wrap-distance-bottom:0;mso-position-horizontal:absolute;mso-position-horizontal-relative:text;mso-position-vertical:absolute;mso-position-vertical-relative:text" from="147.85pt,9.9pt" to="348.8pt,11.35pt" o:gfxdata="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" strokecolor="black [3200]" strokeweight=".5pt">
+                <v:stroke joinstyle="miter"/>
+              </v:line>
+            </w:pict>
+          </mc:Fallback>
+        </mc:AlternateContent>
+      </w:r>
+      <w:r>
+        <w:rPr>
+          <w:rFonts w:cstheme="minorHAnsi"/>
+          <w:b/>
+        </w:rPr>
+        <w:t xml:space="preserve">Fecha </w:t>
+      </w:r>
+      <w:r>
+        <w:rPr>
+          <w:rFonts w:cstheme="minorHAnsi"/>
+        </w:rPr>
+        <w:t>(</w:t>
+      </w:r>
+      <w:r>
+        <w:rPr>
+          <w:rFonts w:cstheme="minorHAnsi"/>
+          <w:u w:val="single"/>
+        </w:rPr>
+        <w:t>Fecha</w:t>
+      </w:r>
+      <w:r>
+        <w:rPr>
+          <w:rFonts w:cstheme="minorHAnsi"/>
+        </w:rPr>
+        <w:t>)</w:t>
+      </w:r>
+    </w:p>
+    <w:p>
+      <w:pPr>
+        <w:ind w:right="-1"/>
+        <w:rPr>
+          <w:rFonts w:cstheme="minorHAnsi"/>
+        </w:rPr>
+      </w:pPr>
+      <w:r>
+        <w:rPr>
+          <w:rFonts w:cstheme="minorHAnsi"/>
+          <w:b/>
+          <w:noProof/>
+          <w:lang w:eastAsia="es-ES"/>
+        </w:rPr>
+        <mc:AlternateContent>
+          <mc:Choice Requires="wps">
+            <w:drawing>
+              <wp:anchor distT="0" distB="0" distL="114300" distR="114300" simplePos="0" relativeHeight="251856896" behindDoc="0" locked="0" layoutInCell="1" allowOverlap="1" wp14:anchorId="15976D0C" wp14:editId="6D3F2831">
+                <wp:simplePos x="0" y="0"/>
+                <wp:positionH relativeFrom="column">
+                  <wp:posOffset>-462617</wp:posOffset>
+                </wp:positionH>
+                <wp:positionV relativeFrom="paragraph">
+                  <wp:posOffset>194244</wp:posOffset>
+                </wp:positionV>
+                <wp:extent cx="1021278" cy="83127"/>
+                <wp:effectExtent l="0" t="0" r="64770" b="88900"/>
+                <wp:wrapNone/>
+                <wp:docPr id="95" name="Conector recto de flecha 95"/>
+                <wp:cNvGraphicFramePr/>
+                <a:graphic xmlns:a="http://schemas.openxmlformats.org/drawingml/2006/main">
+                  <a:graphicData uri="http://schemas.microsoft.com/office/word/2010/wordprocessingShape">
+                    <wps:wsp>
+                      <wps:cNvCnPr/>
+                      <wps:spPr>
+                        <a:xfrm>
+                          <a:off x="0" y="0"/>
+                          <a:ext cx="1021278" cy="83127"/>
+                        </a:xfrm>
+                        <a:prstGeom prst="straightConnector1">
+                          <a:avLst/>
+                        </a:prstGeom>
+                        <a:ln>
+                          <a:tailEnd type="triangle"/>
+                        </a:ln>
+                      </wps:spPr>
+                      <wps:style>
+                        <a:lnRef idx="1">
+                          <a:schemeClr val="accent6"/>
+                        </a:lnRef>
+                        <a:fillRef idx="0">
+                          <a:schemeClr val="accent6"/>
+                        </a:fillRef>
+                        <a:effectRef idx="0">
+                          <a:schemeClr val="accent6"/>
+                        </a:effectRef>
+                        <a:fontRef idx="minor">
+                          <a:schemeClr val="tx1"/>
+                        </a:fontRef>
+                      </wps:style>
+                      <wps:bodyPr/>
+                    </wps:wsp>
+                  </a:graphicData>
+                </a:graphic>
+                <wp14:sizeRelH relativeFrom="margin">
+                  <wp14:pctWidth>0</wp14:pctWidth>
+                </wp14:sizeRelH>
+                <wp14:sizeRelV relativeFrom="margin">
+                  <wp14:pctHeight>0</wp14:pctHeight>
+                </wp14:sizeRelV>
+              </wp:anchor>
+            </w:drawing>
+          </mc:Choice>
+          <mc:Fallback>
+            <w:pict>
+              <v:shape w14:anchorId="0DB046AD" id="Conector recto de flecha 95" o:spid="_x0000_s1026" type="#_x0000_t32" style="position:absolute;margin-left:-36.45pt;margin-top:15.3pt;width:80.4pt;height:6.55pt;z-index:251856896;visibility:visible;mso-wrap-style:square;mso-width-percent:0;mso-height-percent:0;mso-wrap-distance-left:9pt;mso-wrap-distance-top:0;mso-wrap-distance-right:9pt;mso-wrap-distance-bottom:0;mso-position-horizontal:absolute;mso-position-horizontal-relative:text;mso-position-vertical:absolute;mso-position-vertical-relative:text;mso-width-percent:0;mso-height-percent:0;mso-width-relative:margin;mso-height-relative:margin" o:gfxdata="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" strokecolor="#70ad47 [3209]" strokeweight=".5pt">
+                <v:stroke endarrow="block" joinstyle="miter"/>
+              </v:shape>
+            </w:pict>
+          </mc:Fallback>
+        </mc:AlternateContent>
+      </w:r>
+      <w:r>
+        <w:rPr>
+          <w:rFonts w:cstheme="minorHAnsi"/>
+          <w:b/>
+          <w:noProof/>
+          <w:lang w:eastAsia="es-ES"/>
+        </w:rPr>
+        <mc:AlternateContent>
+          <mc:Choice Requires="wps">
+            <w:drawing>
+              <wp:anchor distT="0" distB="0" distL="114300" distR="114300" simplePos="0" relativeHeight="251836416" behindDoc="0" locked="0" layoutInCell="1" allowOverlap="1" wp14:anchorId="06A88FF3" wp14:editId="0BA6FF26">
+                <wp:simplePos x="0" y="0"/>
+                <wp:positionH relativeFrom="column">
+                  <wp:posOffset>1305808</wp:posOffset>
+                </wp:positionH>
+                <wp:positionV relativeFrom="paragraph">
+                  <wp:posOffset>205768</wp:posOffset>
+                </wp:positionV>
+                <wp:extent cx="3139882" cy="47956"/>
+                <wp:effectExtent l="38100" t="38100" r="22860" b="85725"/>
+                <wp:wrapNone/>
+                <wp:docPr id="90" name="Conector recto de flecha 90"/>
+                <wp:cNvGraphicFramePr/>
+                <a:graphic xmlns:a="http://schemas.openxmlformats.org/drawingml/2006/main">
+                  <a:graphicData uri="http://schemas.microsoft.com/office/word/2010/wordprocessingShape">
+                    <wps:wsp>
+                      <wps:cNvCnPr/>
+                      <wps:spPr>
+                        <a:xfrm flipH="1">
+                          <a:off x="0" y="0"/>
+                          <a:ext cx="3139882" cy="47956"/>
+                        </a:xfrm>
+                        <a:prstGeom prst="straightConnector1">
+                          <a:avLst/>
+                        </a:prstGeom>
+                        <a:ln>
+                          <a:tailEnd type="triangle"/>
+                        </a:ln>
+                      </wps:spPr>
+                      <wps:style>
+                        <a:lnRef idx="1">
+                          <a:schemeClr val="dk1"/>
+                        </a:lnRef>
+                        <a:fillRef idx="0">
+                          <a:schemeClr val="dk1"/>
+                        </a:fillRef>
+                        <a:effectRef idx="0">
+                          <a:schemeClr val="dk1"/>
+                        </a:effectRef>
+                        <a:fontRef idx="minor">
+                          <a:schemeClr val="tx1"/>
+                        </a:fontRef>
+                      </wps:style>
+                      <wps:bodyPr/>
+                    </wps:wsp>
+                  </a:graphicData>
+                </a:graphic>
+              </wp:anchor>
+            </w:drawing>
+          </mc:Choice>
+          <mc:Fallback>
+            <w:pict>
+              <v:shape w14:anchorId="15AF4FEE" id="Conector recto de flecha 90" o:spid="_x0000_s1026" type="#_x0000_t32" style="position:absolute;margin-left:102.8pt;margin-top:16.2pt;width:247.25pt;height:3.8pt;flip:x;z-index:251836416;visibility:visible;mso-wrap-style:square;mso-wrap-distance-left:9pt;mso-wrap-distance-top:0;mso-wrap-distance-right:9pt;mso-wrap-distance-bottom:0;mso-position-horizontal:absolute;mso-position-horizontal-relative:text;mso-position-vertical:absolute;mso-position-vertical-relative:text" o:gfxdata="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" strokecolor="black [3200]" strokeweight=".5pt">
+                <v:stroke endarrow="block" joinstyle="miter"/>
+              </v:shape>
+            </w:pict>
+          </mc:Fallback>
+        </mc:AlternateContent>
+      </w:r>
+      <w:r>
+        <w:rPr>
+          <w:rFonts w:cstheme="minorHAnsi"/>
+          <w:b/>
+          <w:noProof/>
+          <w:lang w:eastAsia="es-ES"/>
+        </w:rPr>
+        <mc:AlternateContent>
+          <mc:Choice Requires="wps">
+            <w:drawing>
+              <wp:anchor distT="0" distB="0" distL="114300" distR="114300" simplePos="0" relativeHeight="251681792" behindDoc="0" locked="0" layoutInCell="1" allowOverlap="1" wp14:anchorId="45A2C8AB" wp14:editId="10F916CD">
+                <wp:simplePos x="0" y="0"/>
+                <wp:positionH relativeFrom="column">
+                  <wp:posOffset>-181748</wp:posOffset>
+                </wp:positionH>
+                <wp:positionV relativeFrom="paragraph">
+                  <wp:posOffset>197319</wp:posOffset>
+                </wp:positionV>
+                <wp:extent cx="994797" cy="45719"/>
+                <wp:effectExtent l="0" t="38100" r="34290" b="88265"/>
+                <wp:wrapNone/>
+                <wp:docPr id="14" name="Conector recto de flecha 14"/>
+                <wp:cNvGraphicFramePr/>
+                <a:graphic xmlns:a="http://schemas.openxmlformats.org/drawingml/2006/main">
+                  <a:graphicData uri="http://schemas.microsoft.com/office/word/2010/wordprocessingShape">
+                    <wps:wsp>
+                      <wps:cNvCnPr/>
+                      <wps:spPr>
+                        <a:xfrm>
+                          <a:off x="0" y="0"/>
+                          <a:ext cx="994797" cy="45719"/>
+                        </a:xfrm>
+                        <a:prstGeom prst="straightConnector1">
+                          <a:avLst/>
+                        </a:prstGeom>
+                        <a:ln>
+                          <a:tailEnd type="triangle"/>
+                        </a:ln>
+                      </wps:spPr>
+                      <wps:style>
+                        <a:lnRef idx="1">
+                          <a:schemeClr val="dk1"/>
+                        </a:lnRef>
+                        <a:fillRef idx="0">
+                          <a:schemeClr val="dk1"/>
+                        </a:fillRef>
+                        <a:effectRef idx="0">
+                          <a:schemeClr val="dk1"/>
+                        </a:effectRef>
+                        <a:fontRef idx="minor">
+                          <a:schemeClr val="tx1"/>
+                        </a:fontRef>
+                      </wps:style>
+                      <wps:bodyPr/>
+                    </wps:wsp>
+                  </a:graphicData>
+                </a:graphic>
+                <wp14:sizeRelH relativeFrom="margin">
+                  <wp14:pctWidth>0</wp14:pctWidth>
+                </wp14:sizeRelH>
+                <wp14:sizeRelV relativeFrom="margin">
+                  <wp14:pctHeight>0</wp14:pctHeight>
+                </wp14:sizeRelV>
+              </wp:anchor>
+            </w:drawing>
+          </mc:Choice>
+          <mc:Fallback>
+            <w:pict>
+              <v:shape w14:anchorId="07E5C816" id="Conector recto de flecha 14" o:spid="_x0000_s1026" type="#_x0000_t32" style="position:absolute;margin-left:-14.3pt;margin-top:15.55pt;width:78.35pt;height:3.6pt;z-index:251681792;visibility:visible;mso-wrap-style:square;mso-width-percent:0;mso-height-percent:0;mso-wrap-distance-left:9pt;mso-wrap-distance-top:0;mso-wrap-distance-right:9pt;mso-wrap-distance-bottom:0;mso-position-horizontal:absolute;mso-position-horizontal-relative:text;mso-position-vertical:absolute;mso-position-vertical-relative:text;mso-width-percent:0;mso-height-percent:0;mso-width-relative:margin;mso-height-relative:margin" o:gfxdata="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" strokecolor="black [3200]" strokeweight=".5pt">
+                <v:stroke endarrow="block" joinstyle="miter"/>
+              </v:shape>
+            </w:pict>
+          </mc:Fallback>
+        </mc:AlternateContent>
+      </w:r>
+      <w:r>
+        <w:rPr>
+          <w:rFonts w:cstheme="minorHAnsi"/>
+          <w:b/>
+        </w:rPr>
+        <w:t xml:space="preserve">Condiciona </w:t>
+      </w:r>
+      <w:r>
+        <w:rPr>
+          <w:rFonts w:cstheme="minorHAnsi"/>
+        </w:rPr>
+        <w:t>(</w:t>
+      </w:r>
+      <w:r>
+        <w:rPr>
+          <w:rFonts w:cstheme="minorHAnsi"/>
+          <w:u w:val="single"/>
+        </w:rPr>
+        <w:t>CodigoAlimento</w:t>
+      </w:r>
+      <w:r>
+        <w:rPr>
+          <w:rFonts w:cstheme="minorHAnsi"/>
+          <w:u w:val="single"/>
+        </w:rPr>
+        <w:t>,</w:t>
+      </w:r>
+      <w:r>
+        <w:rPr>
+          <w:rFonts w:cstheme="minorHAnsi"/>
+          <w:u w:val="single"/>
+        </w:rPr>
+        <w:t>CodigoAlimentoSuperior,</w:t>
+      </w:r>
+      <w:r>
+        <w:rPr>
+          <w:rFonts w:cstheme="minorHAnsi"/>
+          <w:u w:val="single"/>
+        </w:rPr>
+        <w:t xml:space="preserve"> </w:t>
+      </w:r>
+      <w:r>
+        <w:rPr>
+          <w:rFonts w:cstheme="minorHAnsi"/>
+        </w:rPr>
+        <w:t>Fecha</w:t>
+      </w:r>
+      <w:r>
+        <w:rPr>
+          <w:rFonts w:cstheme="minorHAnsi"/>
+          <w:u w:val="single"/>
+        </w:rPr>
+        <w:t>,</w:t>
+      </w:r>
+      <w:r>
+        <w:rPr>
+          <w:rFonts w:cstheme="minorHAnsi"/>
+        </w:rPr>
+        <w:t xml:space="preserve"> Probabilidad)</w:t>
+      </w:r>
+    </w:p>
+    <w:p>
+      <w:pPr>
+        <w:ind w:right="-1"/>
+        <w:rPr>
+          <w:rFonts w:cstheme="minorHAnsi"/>
+        </w:rPr>
+      </w:pPr>
+      <w:r>
+        <w:rPr>
+          <w:rFonts w:cstheme="minorHAnsi"/>
+          <w:b/>
+          <w:noProof/>
+          <w:lang w:eastAsia="es-ES"/>
+        </w:rPr>
+        <mc:AlternateContent>
+          <mc:Choice Requires="wps">
+            <w:drawing>
+              <wp:anchor distT="0" distB="0" distL="114300" distR="114300" simplePos="0" relativeHeight="251689984" behindDoc="0" locked="0" layoutInCell="1" allowOverlap="1" wp14:anchorId="7798A312" wp14:editId="35B4DDC1">
+                <wp:simplePos x="0" y="0"/>
+                <wp:positionH relativeFrom="column">
+                  <wp:posOffset>1484935</wp:posOffset>
+                </wp:positionH>
+                <wp:positionV relativeFrom="paragraph">
+                  <wp:posOffset>205377</wp:posOffset>
+                </wp:positionV>
+                <wp:extent cx="1617024" cy="843148"/>
+                <wp:effectExtent l="38100" t="38100" r="21590" b="33655"/>
+                <wp:wrapNone/>
+                <wp:docPr id="18" name="Conector recto de flecha 18"/>
+                <wp:cNvGraphicFramePr/>
+                <a:graphic xmlns:a="http://schemas.openxmlformats.org/drawingml/2006/main">
+                  <a:graphicData uri="http://schemas.microsoft.com/office/word/2010/wordprocessingShape">
+                    <wps:wsp>
+                      <wps:cNvCnPr/>
+                      <wps:spPr>
+                        <a:xfrm flipH="1" flipV="1">
+                          <a:off x="0" y="0"/>
+                          <a:ext cx="1617024" cy="843148"/>
+                        </a:xfrm>
+                        <a:prstGeom prst="straightConnector1">
+                          <a:avLst/>
+                        </a:prstGeom>
+                        <a:ln>
+                          <a:tailEnd type="triangle"/>
+                        </a:ln>
+                      </wps:spPr>
+                      <wps:style>
+                        <a:lnRef idx="1">
+                          <a:schemeClr val="dk1"/>
+                        </a:lnRef>
+                        <a:fillRef idx="0">
+                          <a:schemeClr val="dk1"/>
+                        </a:fillRef>
+                        <a:effectRef idx="0">
+                          <a:schemeClr val="dk1"/>
+                        </a:effectRef>
+                        <a:fontRef idx="minor">
+                          <a:schemeClr val="tx1"/>
+                        </a:fontRef>
+                      </wps:style>
+                      <wps:bodyPr/>
+                    </wps:wsp>
+                  </a:graphicData>
+                </a:graphic>
+                <wp14:sizeRelH relativeFrom="margin">
+                  <wp14:pctWidth>0</wp14:pctWidth>
+                </wp14:sizeRelH>
+                <wp14:sizeRelV relativeFrom="margin">
+                  <wp14:pctHeight>0</wp14:pctHeight>
+                </wp14:sizeRelV>
+              </wp:anchor>
+            </w:drawing>
+          </mc:Choice>
+          <mc:Fallback>
+            <w:pict>
+              <v:shape w14:anchorId="4151FA32" id="Conector recto de flecha 18" o:spid="_x0000_s1026" type="#_x0000_t32" style="position:absolute;margin-left:116.9pt;margin-top:16.15pt;width:127.3pt;height:66.4pt;flip:x y;z-index:251689984;visibility:visible;mso-wrap-style:square;mso-width-percent:0;mso-height-percent:0;mso-wrap-distance-left:9pt;mso-wrap-distance-top:0;mso-wrap-distance-right:9pt;mso-wrap-distance-bottom:0;mso-position-horizontal:absolute;mso-position-horizontal-relative:text;mso-position-vertical:absolute;mso-position-vertical-relative:text;mso-width-percent:0;mso-height-percent:0;mso-width-relative:margin;mso-height-relative:margin" o:gfxdata="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" strokecolor="black [3200]" strokeweight=".5pt">
+                <v:stroke endarrow="block" joinstyle="miter"/>
+              </v:shape>
+            </w:pict>
+          </mc:Fallback>
+        </mc:AlternateContent>
+      </w:r>
+      <w:r>
+        <w:rPr>
+          <w:rFonts w:cstheme="minorHAnsi"/>
+          <w:b/>
+          <w:noProof/>
+          <w:lang w:eastAsia="es-ES"/>
+        </w:rPr>
+        <mc:AlternateContent>
+          <mc:Choice Requires="wps">
+            <w:drawing>
+              <wp:anchor distT="0" distB="0" distL="114300" distR="114300" simplePos="0" relativeHeight="251683840" behindDoc="0" locked="0" layoutInCell="1" allowOverlap="1" wp14:anchorId="76AC0476" wp14:editId="40340A6B">
+                <wp:simplePos x="0" y="0"/>
+                <wp:positionH relativeFrom="column">
+                  <wp:posOffset>1263015</wp:posOffset>
+                </wp:positionH>
+                <wp:positionV relativeFrom="paragraph">
+                  <wp:posOffset>201295</wp:posOffset>
+                </wp:positionV>
+                <wp:extent cx="123825" cy="600075"/>
+                <wp:effectExtent l="0" t="38100" r="66675" b="28575"/>
+                <wp:wrapNone/>
+                <wp:docPr id="15" name="Conector recto de flecha 15"/>
+                <wp:cNvGraphicFramePr/>
+                <a:graphic xmlns:a="http://schemas.openxmlformats.org/drawingml/2006/main">
+                  <a:graphicData uri="http://schemas.microsoft.com/office/word/2010/wordprocessingShape">
+                    <wps:wsp>
+                      <wps:cNvCnPr/>
+                      <wps:spPr>
+                        <a:xfrm flipV="1">
+                          <a:off x="0" y="0"/>
+                          <a:ext cx="123825" cy="600075"/>
+                        </a:xfrm>
+                        <a:prstGeom prst="straightConnector1">
+                          <a:avLst/>
+                        </a:prstGeom>
+                        <a:ln>
+                          <a:tailEnd type="triangle"/>
+                        </a:ln>
+                      </wps:spPr>
+                      <wps:style>
+                        <a:lnRef idx="1">
+                          <a:schemeClr val="dk1"/>
+                        </a:lnRef>
+                        <a:fillRef idx="0">
+                          <a:schemeClr val="dk1"/>
+                        </a:fillRef>
+                        <a:effectRef idx="0">
+                          <a:schemeClr val="dk1"/>
+                        </a:effectRef>
+                        <a:fontRef idx="minor">
+                          <a:schemeClr val="tx1"/>
+                        </a:fontRef>
+                      </wps:style>
+                      <wps:bodyPr/>
+                    </wps:wsp>
+                  </a:graphicData>
+                </a:graphic>
+                <wp14:sizeRelH relativeFrom="margin">
+                  <wp14:pctWidth>0</wp14:pctWidth>
+                </wp14:sizeRelH>
+                <wp14:sizeRelV relativeFrom="margin">
+                  <wp14:pctHeight>0</wp14:pctHeight>
+                </wp14:sizeRelV>
+              </wp:anchor>
+            </w:drawing>
+          </mc:Choice>
           <mc:Fallback xmlns:w16cid="http://schemas.microsoft.com/office/word/2016/wordml/cid" xmlns:am3d="http://schemas.microsoft.com/office/drawing/2017/model3d" xmlns:aink="http://schemas.microsoft.com/office/drawing/2016/ink" xmlns:cx8="http://schemas.microsoft.com/office/drawing/2016/5/14/chartex" xmlns:cx7="http://schemas.microsoft.com/office/drawing/2016/5/13/chartex" xmlns:cx6="http://schemas.microsoft.com/office/drawing/2016/5/12/chartex" xmlns:cx5="http://schemas.microsoft.com/office/drawing/2016/5/11/chartex" xmlns:cx4="http://schemas.microsoft.com/office/drawing/2016/5/10/chartex" xmlns:cx3="http://schemas.microsoft.com/office/drawing/2016/5/9/chartex" xmlns:cx2="http://schemas.microsoft.com/office/drawing/2015/10/21/chartex" xmlns:cx1="http://schemas.microsoft.com/office/drawing/2015/9/8/chartex">
             <w:pict>
               <v:shape w14:anchorId="32793369" id="Conector recto de flecha 15" o:spid="_x0000_s1026" type="#_x0000_t32" style="position:absolute;margin-left:99.45pt;margin-top:15.85pt;width:9.75pt;height:47.25pt;flip:y;z-index:251683840;visibility:visible;mso-wrap-style:square;mso-width-percent:0;mso-height-percent:0;mso-wrap-distance-left:9pt;mso-wrap-distance-top:0;mso-wrap-distance-right:9pt;mso-wrap-distance-bottom:0;mso-position-horizontal:absolute;mso-position-horizontal-relative:text;mso-position-vertical:absolute;mso-position-vertical-relative:text;mso-width-percent:0;mso-height-percent:0;mso-width-relative:margin;mso-height-relative:margin" o:gfxdata="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" strokecolor="black [3200]" strokeweight=".5pt">
@@ -3650,7 +4011,15 @@
         <w:rPr>
           <w:rFonts w:cstheme="minorHAnsi"/>
         </w:rPr>
-        <w:t>, Nombre, PCompra, tipo, FeCad, Vegetariano, Marisco, Vegano, Gluten, FrutosSecos )</w:t>
+        <w:t>, Nombre, PCom</w:t>
+      </w:r>
+      <w:bookmarkStart w:id="0" w:name="_GoBack"/>
+      <w:bookmarkEnd w:id="0"/>
+      <w:r>
+        <w:rPr>
+          <w:rFonts w:cstheme="minorHAnsi"/>
+        </w:rPr>
+        <w:t>pra, tipo, FeCad, Vegetariano, Marisco, Vegano, Gluten, FrutosSecos )</w:t>
       </w:r>
       <w:r>
         <w:rPr>

</xml_diff>

<commit_message>
Actualizacion de las tablas V4, Script actualizado V2
</commit_message>
<xml_diff>
--- a/BBDD/Tablas.docx
+++ b/BBDD/Tablas.docx
@@ -503,7 +503,7 @@
               </wp:anchor>
             </w:drawing>
           </mc:Choice>
-          <mc:Fallback xmlns:w16cid="http://schemas.microsoft.com/office/word/2016/wordml/cid" xmlns:am3d="http://schemas.microsoft.com/office/drawing/2017/model3d" xmlns:aink="http://schemas.microsoft.com/office/drawing/2016/ink" xmlns:cx8="http://schemas.microsoft.com/office/drawing/2016/5/14/chartex" xmlns:cx7="http://schemas.microsoft.com/office/drawing/2016/5/13/chartex" xmlns:cx6="http://schemas.microsoft.com/office/drawing/2016/5/12/chartex" xmlns:cx5="http://schemas.microsoft.com/office/drawing/2016/5/11/chartex" xmlns:cx4="http://schemas.microsoft.com/office/drawing/2016/5/10/chartex" xmlns:cx3="http://schemas.microsoft.com/office/drawing/2016/5/9/chartex" xmlns:cx2="http://schemas.microsoft.com/office/drawing/2015/10/21/chartex" xmlns:cx1="http://schemas.microsoft.com/office/drawing/2015/9/8/chartex">
+          <mc:Fallback xmlns:cx1="http://schemas.microsoft.com/office/drawing/2015/9/8/chartex" xmlns:cx2="http://schemas.microsoft.com/office/drawing/2015/10/21/chartex" xmlns:cx3="http://schemas.microsoft.com/office/drawing/2016/5/9/chartex" xmlns:cx4="http://schemas.microsoft.com/office/drawing/2016/5/10/chartex" xmlns:cx5="http://schemas.microsoft.com/office/drawing/2016/5/11/chartex" xmlns:cx6="http://schemas.microsoft.com/office/drawing/2016/5/12/chartex" xmlns:cx7="http://schemas.microsoft.com/office/drawing/2016/5/13/chartex" xmlns:cx8="http://schemas.microsoft.com/office/drawing/2016/5/14/chartex" xmlns:aink="http://schemas.microsoft.com/office/drawing/2016/ink" xmlns:am3d="http://schemas.microsoft.com/office/drawing/2017/model3d" xmlns:w16cid="http://schemas.microsoft.com/office/word/2016/wordml/cid">
             <w:pict>
               <v:shape w14:anchorId="47FA0506" id="Conector recto de flecha 13" o:spid="_x0000_s1026" type="#_x0000_t32" style="position:absolute;margin-left:-31.05pt;margin-top:16.2pt;width:60pt;height:20.25pt;flip:y;z-index:251679744;visibility:visible;mso-wrap-style:square;mso-width-percent:0;mso-height-percent:0;mso-wrap-distance-left:9pt;mso-wrap-distance-top:0;mso-wrap-distance-right:9pt;mso-wrap-distance-bottom:0;mso-position-horizontal:absolute;mso-position-horizontal-relative:text;mso-position-vertical:absolute;mso-position-vertical-relative:text;mso-width-percent:0;mso-height-percent:0;mso-width-relative:margin;mso-height-relative:margin" o:gfxdata="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" strokecolor="black [3200]" strokeweight=".5pt">
                 <v:stroke endarrow="block" joinstyle="miter"/>
@@ -1080,7 +1080,7 @@
               </wp:anchor>
             </w:drawing>
           </mc:Choice>
-          <mc:Fallback xmlns:w16cid="http://schemas.microsoft.com/office/word/2016/wordml/cid" xmlns:am3d="http://schemas.microsoft.com/office/drawing/2017/model3d" xmlns:aink="http://schemas.microsoft.com/office/drawing/2016/ink" xmlns:cx8="http://schemas.microsoft.com/office/drawing/2016/5/14/chartex" xmlns:cx7="http://schemas.microsoft.com/office/drawing/2016/5/13/chartex" xmlns:cx6="http://schemas.microsoft.com/office/drawing/2016/5/12/chartex" xmlns:cx5="http://schemas.microsoft.com/office/drawing/2016/5/11/chartex" xmlns:cx4="http://schemas.microsoft.com/office/drawing/2016/5/10/chartex" xmlns:cx3="http://schemas.microsoft.com/office/drawing/2016/5/9/chartex" xmlns:cx2="http://schemas.microsoft.com/office/drawing/2015/10/21/chartex" xmlns:cx1="http://schemas.microsoft.com/office/drawing/2015/9/8/chartex">
+          <mc:Fallback xmlns:cx1="http://schemas.microsoft.com/office/drawing/2015/9/8/chartex" xmlns:cx2="http://schemas.microsoft.com/office/drawing/2015/10/21/chartex" xmlns:cx3="http://schemas.microsoft.com/office/drawing/2016/5/9/chartex" xmlns:cx4="http://schemas.microsoft.com/office/drawing/2016/5/10/chartex" xmlns:cx5="http://schemas.microsoft.com/office/drawing/2016/5/11/chartex" xmlns:cx6="http://schemas.microsoft.com/office/drawing/2016/5/12/chartex" xmlns:cx7="http://schemas.microsoft.com/office/drawing/2016/5/13/chartex" xmlns:cx8="http://schemas.microsoft.com/office/drawing/2016/5/14/chartex" xmlns:aink="http://schemas.microsoft.com/office/drawing/2016/ink" xmlns:am3d="http://schemas.microsoft.com/office/drawing/2017/model3d" xmlns:w16cid="http://schemas.microsoft.com/office/word/2016/wordml/cid">
             <w:pict>
               <v:shape w14:anchorId="2538AC1E" id="Conector recto de flecha 60" o:spid="_x0000_s1026" type="#_x0000_t32" style="position:absolute;margin-left:98.7pt;margin-top:15.05pt;width:9.75pt;height:10.5pt;flip:x y;z-index:251766784;visibility:visible;mso-wrap-style:square;mso-width-percent:0;mso-height-percent:0;mso-wrap-distance-left:9pt;mso-wrap-distance-top:0;mso-wrap-distance-right:9pt;mso-wrap-distance-bottom:0;mso-position-horizontal:absolute;mso-position-horizontal-relative:text;mso-position-vertical:absolute;mso-position-vertical-relative:text;mso-width-percent:0;mso-height-percent:0;mso-width-relative:margin;mso-height-relative:margin" o:gfxdata="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" strokecolor="black [3200]" strokeweight=".5pt">
                 <v:stroke endarrow="block" joinstyle="miter"/>
@@ -1223,7 +1223,7 @@
               </wp:anchor>
             </w:drawing>
           </mc:Choice>
-          <mc:Fallback xmlns:w16cid="http://schemas.microsoft.com/office/word/2016/wordml/cid" xmlns:am3d="http://schemas.microsoft.com/office/drawing/2017/model3d" xmlns:aink="http://schemas.microsoft.com/office/drawing/2016/ink" xmlns:cx8="http://schemas.microsoft.com/office/drawing/2016/5/14/chartex" xmlns:cx7="http://schemas.microsoft.com/office/drawing/2016/5/13/chartex" xmlns:cx6="http://schemas.microsoft.com/office/drawing/2016/5/12/chartex" xmlns:cx5="http://schemas.microsoft.com/office/drawing/2016/5/11/chartex" xmlns:cx4="http://schemas.microsoft.com/office/drawing/2016/5/10/chartex" xmlns:cx3="http://schemas.microsoft.com/office/drawing/2016/5/9/chartex" xmlns:cx2="http://schemas.microsoft.com/office/drawing/2015/10/21/chartex" xmlns:cx1="http://schemas.microsoft.com/office/drawing/2015/9/8/chartex">
+          <mc:Fallback xmlns:cx1="http://schemas.microsoft.com/office/drawing/2015/9/8/chartex" xmlns:cx2="http://schemas.microsoft.com/office/drawing/2015/10/21/chartex" xmlns:cx3="http://schemas.microsoft.com/office/drawing/2016/5/9/chartex" xmlns:cx4="http://schemas.microsoft.com/office/drawing/2016/5/10/chartex" xmlns:cx5="http://schemas.microsoft.com/office/drawing/2016/5/11/chartex" xmlns:cx6="http://schemas.microsoft.com/office/drawing/2016/5/12/chartex" xmlns:cx7="http://schemas.microsoft.com/office/drawing/2016/5/13/chartex" xmlns:cx8="http://schemas.microsoft.com/office/drawing/2016/5/14/chartex" xmlns:aink="http://schemas.microsoft.com/office/drawing/2016/ink" xmlns:am3d="http://schemas.microsoft.com/office/drawing/2017/model3d" xmlns:w16cid="http://schemas.microsoft.com/office/word/2016/wordml/cid">
             <w:pict>
               <v:line w14:anchorId="751C1C5B" id="Conector recto 53" o:spid="_x0000_s1026" style="position:absolute;flip:y;z-index:251753472;visibility:visible;mso-wrap-style:square;mso-width-percent:0;mso-height-percent:0;mso-wrap-distance-left:9pt;mso-wrap-distance-top:0;mso-wrap-distance-right:9pt;mso-wrap-distance-bottom:0;mso-position-horizontal:absolute;mso-position-horizontal-relative:margin;mso-position-vertical:absolute;mso-position-vertical-relative:text;mso-width-percent:0;mso-height-percent:0;mso-width-relative:margin;mso-height-relative:margin" from="107.25pt,21.7pt" to="463.5pt,23.95pt" o:gfxdata="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" strokecolor="black [3200]" strokeweight=".5pt">
                 <v:stroke joinstyle="miter"/>
@@ -1299,7 +1299,7 @@
               </wp:anchor>
             </w:drawing>
           </mc:Choice>
-          <mc:Fallback xmlns:w16cid="http://schemas.microsoft.com/office/word/2016/wordml/cid" xmlns:am3d="http://schemas.microsoft.com/office/drawing/2017/model3d" xmlns:aink="http://schemas.microsoft.com/office/drawing/2016/ink" xmlns:cx8="http://schemas.microsoft.com/office/drawing/2016/5/14/chartex" xmlns:cx7="http://schemas.microsoft.com/office/drawing/2016/5/13/chartex" xmlns:cx6="http://schemas.microsoft.com/office/drawing/2016/5/12/chartex" xmlns:cx5="http://schemas.microsoft.com/office/drawing/2016/5/11/chartex" xmlns:cx4="http://schemas.microsoft.com/office/drawing/2016/5/10/chartex" xmlns:cx3="http://schemas.microsoft.com/office/drawing/2016/5/9/chartex" xmlns:cx2="http://schemas.microsoft.com/office/drawing/2015/10/21/chartex" xmlns:cx1="http://schemas.microsoft.com/office/drawing/2015/9/8/chartex">
+          <mc:Fallback xmlns:cx1="http://schemas.microsoft.com/office/drawing/2015/9/8/chartex" xmlns:cx2="http://schemas.microsoft.com/office/drawing/2015/10/21/chartex" xmlns:cx3="http://schemas.microsoft.com/office/drawing/2016/5/9/chartex" xmlns:cx4="http://schemas.microsoft.com/office/drawing/2016/5/10/chartex" xmlns:cx5="http://schemas.microsoft.com/office/drawing/2016/5/11/chartex" xmlns:cx6="http://schemas.microsoft.com/office/drawing/2016/5/12/chartex" xmlns:cx7="http://schemas.microsoft.com/office/drawing/2016/5/13/chartex" xmlns:cx8="http://schemas.microsoft.com/office/drawing/2016/5/14/chartex" xmlns:aink="http://schemas.microsoft.com/office/drawing/2016/ink" xmlns:am3d="http://schemas.microsoft.com/office/drawing/2017/model3d" xmlns:w16cid="http://schemas.microsoft.com/office/word/2016/wordml/cid">
             <w:pict>
               <v:shape w14:anchorId="3B61763A" id="Conector recto de flecha 54" o:spid="_x0000_s1026" type="#_x0000_t32" style="position:absolute;margin-left:100.2pt;margin-top:11.7pt;width:10.5pt;height:6pt;flip:x y;z-index:251755520;visibility:visible;mso-wrap-style:square;mso-width-percent:0;mso-height-percent:0;mso-wrap-distance-left:9pt;mso-wrap-distance-top:0;mso-wrap-distance-right:9pt;mso-wrap-distance-bottom:0;mso-position-horizontal:absolute;mso-position-horizontal-relative:text;mso-position-vertical:absolute;mso-position-vertical-relative:text;mso-width-percent:0;mso-height-percent:0;mso-width-relative:margin;mso-height-relative:margin" o:gfxdata="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" strokecolor="black [3200]" strokeweight=".5pt">
                 <v:stroke endarrow="block" joinstyle="miter"/>
@@ -1374,7 +1374,7 @@
               </wp:anchor>
             </w:drawing>
           </mc:Choice>
-          <mc:Fallback xmlns:w16cid="http://schemas.microsoft.com/office/word/2016/wordml/cid" xmlns:am3d="http://schemas.microsoft.com/office/drawing/2017/model3d" xmlns:aink="http://schemas.microsoft.com/office/drawing/2016/ink" xmlns:cx8="http://schemas.microsoft.com/office/drawing/2016/5/14/chartex" xmlns:cx7="http://schemas.microsoft.com/office/drawing/2016/5/13/chartex" xmlns:cx6="http://schemas.microsoft.com/office/drawing/2016/5/12/chartex" xmlns:cx5="http://schemas.microsoft.com/office/drawing/2016/5/11/chartex" xmlns:cx4="http://schemas.microsoft.com/office/drawing/2016/5/10/chartex" xmlns:cx3="http://schemas.microsoft.com/office/drawing/2016/5/9/chartex" xmlns:cx2="http://schemas.microsoft.com/office/drawing/2015/10/21/chartex" xmlns:cx1="http://schemas.microsoft.com/office/drawing/2015/9/8/chartex">
+          <mc:Fallback xmlns:cx1="http://schemas.microsoft.com/office/drawing/2015/9/8/chartex" xmlns:cx2="http://schemas.microsoft.com/office/drawing/2015/10/21/chartex" xmlns:cx3="http://schemas.microsoft.com/office/drawing/2016/5/9/chartex" xmlns:cx4="http://schemas.microsoft.com/office/drawing/2016/5/10/chartex" xmlns:cx5="http://schemas.microsoft.com/office/drawing/2016/5/11/chartex" xmlns:cx6="http://schemas.microsoft.com/office/drawing/2016/5/12/chartex" xmlns:cx7="http://schemas.microsoft.com/office/drawing/2016/5/13/chartex" xmlns:cx8="http://schemas.microsoft.com/office/drawing/2016/5/14/chartex" xmlns:aink="http://schemas.microsoft.com/office/drawing/2016/ink" xmlns:am3d="http://schemas.microsoft.com/office/drawing/2017/model3d" xmlns:w16cid="http://schemas.microsoft.com/office/word/2016/wordml/cid">
             <w:pict>
               <v:shape w14:anchorId="1761885B" id="Conector recto de flecha 49" o:spid="_x0000_s1026" type="#_x0000_t32" style="position:absolute;margin-left:90.4pt;margin-top:12.4pt;width:3.55pt;height:15.75pt;flip:x y;z-index:251745280;visibility:visible;mso-wrap-style:square;mso-width-percent:0;mso-height-percent:0;mso-wrap-distance-left:9pt;mso-wrap-distance-top:0;mso-wrap-distance-right:9pt;mso-wrap-distance-bottom:0;mso-position-horizontal:absolute;mso-position-horizontal-relative:text;mso-position-vertical:absolute;mso-position-vertical-relative:text;mso-width-percent:0;mso-height-percent:0;mso-width-relative:margin;mso-height-relative:margin" o:gfxdata="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" strokecolor="black [3200]" strokeweight=".5pt">
                 <v:stroke endarrow="block" joinstyle="miter"/>
@@ -1448,7 +1448,7 @@
               </wp:anchor>
             </w:drawing>
           </mc:Choice>
-          <mc:Fallback xmlns:w16cid="http://schemas.microsoft.com/office/word/2016/wordml/cid" xmlns:am3d="http://schemas.microsoft.com/office/drawing/2017/model3d" xmlns:aink="http://schemas.microsoft.com/office/drawing/2016/ink" xmlns:cx8="http://schemas.microsoft.com/office/drawing/2016/5/14/chartex" xmlns:cx7="http://schemas.microsoft.com/office/drawing/2016/5/13/chartex" xmlns:cx6="http://schemas.microsoft.com/office/drawing/2016/5/12/chartex" xmlns:cx5="http://schemas.microsoft.com/office/drawing/2016/5/11/chartex" xmlns:cx4="http://schemas.microsoft.com/office/drawing/2016/5/10/chartex" xmlns:cx3="http://schemas.microsoft.com/office/drawing/2016/5/9/chartex" xmlns:cx2="http://schemas.microsoft.com/office/drawing/2015/10/21/chartex" xmlns:cx1="http://schemas.microsoft.com/office/drawing/2015/9/8/chartex">
+          <mc:Fallback xmlns:cx1="http://schemas.microsoft.com/office/drawing/2015/9/8/chartex" xmlns:cx2="http://schemas.microsoft.com/office/drawing/2015/10/21/chartex" xmlns:cx3="http://schemas.microsoft.com/office/drawing/2016/5/9/chartex" xmlns:cx4="http://schemas.microsoft.com/office/drawing/2016/5/10/chartex" xmlns:cx5="http://schemas.microsoft.com/office/drawing/2016/5/11/chartex" xmlns:cx6="http://schemas.microsoft.com/office/drawing/2016/5/12/chartex" xmlns:cx7="http://schemas.microsoft.com/office/drawing/2016/5/13/chartex" xmlns:cx8="http://schemas.microsoft.com/office/drawing/2016/5/14/chartex" xmlns:aink="http://schemas.microsoft.com/office/drawing/2016/ink" xmlns:am3d="http://schemas.microsoft.com/office/drawing/2017/model3d" xmlns:w16cid="http://schemas.microsoft.com/office/word/2016/wordml/cid">
             <w:pict>
               <v:shape w14:anchorId="5BEF7905" id="Conector recto de flecha 42" o:spid="_x0000_s1026" type="#_x0000_t32" style="position:absolute;margin-left:56.7pt;margin-top:10.2pt;width:7.5pt;height:17.25pt;flip:y;z-index:251735040;visibility:visible;mso-wrap-style:square;mso-width-percent:0;mso-height-percent:0;mso-wrap-distance-left:9pt;mso-wrap-distance-top:0;mso-wrap-distance-right:9pt;mso-wrap-distance-bottom:0;mso-position-horizontal:absolute;mso-position-horizontal-relative:text;mso-position-vertical:absolute;mso-position-vertical-relative:text;mso-width-percent:0;mso-height-percent:0;mso-width-relative:margin;mso-height-relative:margin" o:gfxdata="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" strokecolor="#5b9bd5 [3204]" strokeweight=".5pt">
                 <v:stroke endarrow="block" joinstyle="miter"/>
@@ -1519,7 +1519,7 @@
               </wp:anchor>
             </w:drawing>
           </mc:Choice>
-          <mc:Fallback xmlns:w16cid="http://schemas.microsoft.com/office/word/2016/wordml/cid" xmlns:am3d="http://schemas.microsoft.com/office/drawing/2017/model3d" xmlns:aink="http://schemas.microsoft.com/office/drawing/2016/ink" xmlns:cx8="http://schemas.microsoft.com/office/drawing/2016/5/14/chartex" xmlns:cx7="http://schemas.microsoft.com/office/drawing/2016/5/13/chartex" xmlns:cx6="http://schemas.microsoft.com/office/drawing/2016/5/12/chartex" xmlns:cx5="http://schemas.microsoft.com/office/drawing/2016/5/11/chartex" xmlns:cx4="http://schemas.microsoft.com/office/drawing/2016/5/10/chartex" xmlns:cx3="http://schemas.microsoft.com/office/drawing/2016/5/9/chartex" xmlns:cx2="http://schemas.microsoft.com/office/drawing/2015/10/21/chartex" xmlns:cx1="http://schemas.microsoft.com/office/drawing/2015/9/8/chartex">
+          <mc:Fallback xmlns:cx1="http://schemas.microsoft.com/office/drawing/2015/9/8/chartex" xmlns:cx2="http://schemas.microsoft.com/office/drawing/2015/10/21/chartex" xmlns:cx3="http://schemas.microsoft.com/office/drawing/2016/5/9/chartex" xmlns:cx4="http://schemas.microsoft.com/office/drawing/2016/5/10/chartex" xmlns:cx5="http://schemas.microsoft.com/office/drawing/2016/5/11/chartex" xmlns:cx6="http://schemas.microsoft.com/office/drawing/2016/5/12/chartex" xmlns:cx7="http://schemas.microsoft.com/office/drawing/2016/5/13/chartex" xmlns:cx8="http://schemas.microsoft.com/office/drawing/2016/5/14/chartex" xmlns:aink="http://schemas.microsoft.com/office/drawing/2016/ink" xmlns:am3d="http://schemas.microsoft.com/office/drawing/2017/model3d" xmlns:w16cid="http://schemas.microsoft.com/office/word/2016/wordml/cid">
             <w:pict>
               <v:line w14:anchorId="15EB3D98" id="Conector recto 41" o:spid="_x0000_s1026" style="position:absolute;flip:x;z-index:251734016;visibility:visible;mso-wrap-style:square;mso-width-percent:0;mso-height-percent:0;mso-wrap-distance-left:9pt;mso-wrap-distance-top:0;mso-wrap-distance-right:9pt;mso-wrap-distance-bottom:0;mso-position-horizontal:absolute;mso-position-horizontal-relative:text;mso-position-vertical:absolute;mso-position-vertical-relative:text;mso-width-percent:0;mso-height-percent:0;mso-width-relative:margin;mso-height-relative:margin" from="-54.3pt,25.95pt" to="58.95pt,27.45pt" o:gfxdata="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" strokecolor="#5b9bd5 [3204]" strokeweight=".5pt">
                 <v:stroke joinstyle="miter"/>
@@ -1594,7 +1594,7 @@
               </wp:anchor>
             </w:drawing>
           </mc:Choice>
-          <mc:Fallback xmlns:w16cid="http://schemas.microsoft.com/office/word/2016/wordml/cid" xmlns:am3d="http://schemas.microsoft.com/office/drawing/2017/model3d" xmlns:aink="http://schemas.microsoft.com/office/drawing/2016/ink" xmlns:cx8="http://schemas.microsoft.com/office/drawing/2016/5/14/chartex" xmlns:cx7="http://schemas.microsoft.com/office/drawing/2016/5/13/chartex" xmlns:cx6="http://schemas.microsoft.com/office/drawing/2016/5/12/chartex" xmlns:cx5="http://schemas.microsoft.com/office/drawing/2016/5/11/chartex" xmlns:cx4="http://schemas.microsoft.com/office/drawing/2016/5/10/chartex" xmlns:cx3="http://schemas.microsoft.com/office/drawing/2016/5/9/chartex" xmlns:cx2="http://schemas.microsoft.com/office/drawing/2015/10/21/chartex" xmlns:cx1="http://schemas.microsoft.com/office/drawing/2015/9/8/chartex">
+          <mc:Fallback xmlns:cx1="http://schemas.microsoft.com/office/drawing/2015/9/8/chartex" xmlns:cx2="http://schemas.microsoft.com/office/drawing/2015/10/21/chartex" xmlns:cx3="http://schemas.microsoft.com/office/drawing/2016/5/9/chartex" xmlns:cx4="http://schemas.microsoft.com/office/drawing/2016/5/10/chartex" xmlns:cx5="http://schemas.microsoft.com/office/drawing/2016/5/11/chartex" xmlns:cx6="http://schemas.microsoft.com/office/drawing/2016/5/12/chartex" xmlns:cx7="http://schemas.microsoft.com/office/drawing/2016/5/13/chartex" xmlns:cx8="http://schemas.microsoft.com/office/drawing/2016/5/14/chartex" xmlns:aink="http://schemas.microsoft.com/office/drawing/2016/ink" xmlns:am3d="http://schemas.microsoft.com/office/drawing/2017/model3d" xmlns:w16cid="http://schemas.microsoft.com/office/word/2016/wordml/cid">
             <w:pict>
               <v:shape w14:anchorId="5316C3A0" id="Conector recto de flecha 28" o:spid="_x0000_s1026" type="#_x0000_t32" style="position:absolute;margin-left:79.35pt;margin-top:13.9pt;width:3.6pt;height:23.25pt;flip:x y;z-index:251710464;visibility:visible;mso-wrap-style:square;mso-width-percent:0;mso-height-percent:0;mso-wrap-distance-left:9pt;mso-wrap-distance-top:0;mso-wrap-distance-right:9pt;mso-wrap-distance-bottom:0;mso-position-horizontal:absolute;mso-position-horizontal-relative:text;mso-position-vertical:absolute;mso-position-vertical-relative:text;mso-width-percent:0;mso-height-percent:0;mso-width-relative:margin;mso-height-relative:margin" o:gfxdata="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" strokecolor="black [3200]" strokeweight=".5pt">
                 <v:stroke endarrow="block" joinstyle="miter"/>
@@ -1990,7 +1990,7 @@
               </wp:anchor>
             </w:drawing>
           </mc:Choice>
-          <mc:Fallback xmlns:w16cid="http://schemas.microsoft.com/office/word/2016/wordml/cid" xmlns:am3d="http://schemas.microsoft.com/office/drawing/2017/model3d" xmlns:aink="http://schemas.microsoft.com/office/drawing/2016/ink" xmlns:cx8="http://schemas.microsoft.com/office/drawing/2016/5/14/chartex" xmlns:cx7="http://schemas.microsoft.com/office/drawing/2016/5/13/chartex" xmlns:cx6="http://schemas.microsoft.com/office/drawing/2016/5/12/chartex" xmlns:cx5="http://schemas.microsoft.com/office/drawing/2016/5/11/chartex" xmlns:cx4="http://schemas.microsoft.com/office/drawing/2016/5/10/chartex" xmlns:cx3="http://schemas.microsoft.com/office/drawing/2016/5/9/chartex" xmlns:cx2="http://schemas.microsoft.com/office/drawing/2015/10/21/chartex" xmlns:cx1="http://schemas.microsoft.com/office/drawing/2015/9/8/chartex">
+          <mc:Fallback xmlns:cx1="http://schemas.microsoft.com/office/drawing/2015/9/8/chartex" xmlns:cx2="http://schemas.microsoft.com/office/drawing/2015/10/21/chartex" xmlns:cx3="http://schemas.microsoft.com/office/drawing/2016/5/9/chartex" xmlns:cx4="http://schemas.microsoft.com/office/drawing/2016/5/10/chartex" xmlns:cx5="http://schemas.microsoft.com/office/drawing/2016/5/11/chartex" xmlns:cx6="http://schemas.microsoft.com/office/drawing/2016/5/12/chartex" xmlns:cx7="http://schemas.microsoft.com/office/drawing/2016/5/13/chartex" xmlns:cx8="http://schemas.microsoft.com/office/drawing/2016/5/14/chartex" xmlns:aink="http://schemas.microsoft.com/office/drawing/2016/ink" xmlns:am3d="http://schemas.microsoft.com/office/drawing/2017/model3d" xmlns:w16cid="http://schemas.microsoft.com/office/word/2016/wordml/cid">
             <w:pict>
               <v:line w14:anchorId="03C187AE" id="Conector recto 48" o:spid="_x0000_s1026" style="position:absolute;flip:y;z-index:251743232;visibility:visible;mso-wrap-style:square;mso-width-percent:0;mso-height-percent:0;mso-wrap-distance-left:9pt;mso-wrap-distance-top:0;mso-wrap-distance-right:9pt;mso-wrap-distance-bottom:0;mso-position-horizontal:absolute;mso-position-horizontal-relative:margin;mso-position-vertical:absolute;mso-position-vertical-relative:text;mso-width-percent:0;mso-height-percent:0;mso-width-relative:margin;mso-height-relative:margin" from="92.7pt,4.4pt" to="448.95pt,6.65pt" o:gfxdata="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" strokecolor="black [3200]" strokeweight=".5pt">
                 <v:stroke joinstyle="miter"/>
@@ -2334,12 +2334,8 @@
         </w:rPr>
         <w:t>, Cantidad</w:t>
       </w:r>
-      <w:r>
-        <w:rPr>
-          <w:rFonts w:cstheme="minorHAnsi"/>
-        </w:rPr>
-        <w:t>, Probabilidad</w:t>
-      </w:r>
+      <w:bookmarkStart w:id="0" w:name="_GoBack"/>
+      <w:bookmarkEnd w:id="0"/>
       <w:r>
         <w:rPr>
           <w:rFonts w:cstheme="minorHAnsi"/>
@@ -3978,7 +3974,7 @@
               </wp:anchor>
             </w:drawing>
           </mc:Choice>
-          <mc:Fallback xmlns:w16cid="http://schemas.microsoft.com/office/word/2016/wordml/cid" xmlns:am3d="http://schemas.microsoft.com/office/drawing/2017/model3d" xmlns:aink="http://schemas.microsoft.com/office/drawing/2016/ink" xmlns:cx8="http://schemas.microsoft.com/office/drawing/2016/5/14/chartex" xmlns:cx7="http://schemas.microsoft.com/office/drawing/2016/5/13/chartex" xmlns:cx6="http://schemas.microsoft.com/office/drawing/2016/5/12/chartex" xmlns:cx5="http://schemas.microsoft.com/office/drawing/2016/5/11/chartex" xmlns:cx4="http://schemas.microsoft.com/office/drawing/2016/5/10/chartex" xmlns:cx3="http://schemas.microsoft.com/office/drawing/2016/5/9/chartex" xmlns:cx2="http://schemas.microsoft.com/office/drawing/2015/10/21/chartex" xmlns:cx1="http://schemas.microsoft.com/office/drawing/2015/9/8/chartex">
+          <mc:Fallback xmlns:cx1="http://schemas.microsoft.com/office/drawing/2015/9/8/chartex" xmlns:cx2="http://schemas.microsoft.com/office/drawing/2015/10/21/chartex" xmlns:cx3="http://schemas.microsoft.com/office/drawing/2016/5/9/chartex" xmlns:cx4="http://schemas.microsoft.com/office/drawing/2016/5/10/chartex" xmlns:cx5="http://schemas.microsoft.com/office/drawing/2016/5/11/chartex" xmlns:cx6="http://schemas.microsoft.com/office/drawing/2016/5/12/chartex" xmlns:cx7="http://schemas.microsoft.com/office/drawing/2016/5/13/chartex" xmlns:cx8="http://schemas.microsoft.com/office/drawing/2016/5/14/chartex" xmlns:aink="http://schemas.microsoft.com/office/drawing/2016/ink" xmlns:am3d="http://schemas.microsoft.com/office/drawing/2017/model3d" xmlns:w16cid="http://schemas.microsoft.com/office/word/2016/wordml/cid">
             <w:pict>
               <v:shape w14:anchorId="32793369" id="Conector recto de flecha 15" o:spid="_x0000_s1026" type="#_x0000_t32" style="position:absolute;margin-left:99.45pt;margin-top:15.85pt;width:9.75pt;height:47.25pt;flip:y;z-index:251683840;visibility:visible;mso-wrap-style:square;mso-width-percent:0;mso-height-percent:0;mso-wrap-distance-left:9pt;mso-wrap-distance-top:0;mso-wrap-distance-right:9pt;mso-wrap-distance-bottom:0;mso-position-horizontal:absolute;mso-position-horizontal-relative:text;mso-position-vertical:absolute;mso-position-vertical-relative:text;mso-width-percent:0;mso-height-percent:0;mso-width-relative:margin;mso-height-relative:margin" o:gfxdata="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" strokecolor="black [3200]" strokeweight=".5pt">
                 <v:stroke endarrow="block" joinstyle="miter"/>
@@ -4011,15 +4007,7 @@
         <w:rPr>
           <w:rFonts w:cstheme="minorHAnsi"/>
         </w:rPr>
-        <w:t>, Nombre, PCom</w:t>
-      </w:r>
-      <w:bookmarkStart w:id="0" w:name="_GoBack"/>
-      <w:bookmarkEnd w:id="0"/>
-      <w:r>
-        <w:rPr>
-          <w:rFonts w:cstheme="minorHAnsi"/>
-        </w:rPr>
-        <w:t>pra, tipo, FeCad, Vegetariano, Marisco, Vegano, Gluten, FrutosSecos )</w:t>
+        <w:t>, Nombre, PCompra, tipo, FeCad, Vegetariano, Marisco, Vegano, Gluten, FrutosSecos )</w:t>
       </w:r>
       <w:r>
         <w:rPr>
@@ -4112,7 +4100,7 @@
               </wp:anchor>
             </w:drawing>
           </mc:Choice>
-          <mc:Fallback xmlns:w16cid="http://schemas.microsoft.com/office/word/2016/wordml/cid" xmlns:am3d="http://schemas.microsoft.com/office/drawing/2017/model3d" xmlns:aink="http://schemas.microsoft.com/office/drawing/2016/ink" xmlns:cx8="http://schemas.microsoft.com/office/drawing/2016/5/14/chartex" xmlns:cx7="http://schemas.microsoft.com/office/drawing/2016/5/13/chartex" xmlns:cx6="http://schemas.microsoft.com/office/drawing/2016/5/12/chartex" xmlns:cx5="http://schemas.microsoft.com/office/drawing/2016/5/11/chartex" xmlns:cx4="http://schemas.microsoft.com/office/drawing/2016/5/10/chartex" xmlns:cx3="http://schemas.microsoft.com/office/drawing/2016/5/9/chartex" xmlns:cx2="http://schemas.microsoft.com/office/drawing/2015/10/21/chartex" xmlns:cx1="http://schemas.microsoft.com/office/drawing/2015/9/8/chartex">
+          <mc:Fallback xmlns:cx1="http://schemas.microsoft.com/office/drawing/2015/9/8/chartex" xmlns:cx2="http://schemas.microsoft.com/office/drawing/2015/10/21/chartex" xmlns:cx3="http://schemas.microsoft.com/office/drawing/2016/5/9/chartex" xmlns:cx4="http://schemas.microsoft.com/office/drawing/2016/5/10/chartex" xmlns:cx5="http://schemas.microsoft.com/office/drawing/2016/5/11/chartex" xmlns:cx6="http://schemas.microsoft.com/office/drawing/2016/5/12/chartex" xmlns:cx7="http://schemas.microsoft.com/office/drawing/2016/5/13/chartex" xmlns:cx8="http://schemas.microsoft.com/office/drawing/2016/5/14/chartex" xmlns:aink="http://schemas.microsoft.com/office/drawing/2016/ink" xmlns:am3d="http://schemas.microsoft.com/office/drawing/2017/model3d" xmlns:w16cid="http://schemas.microsoft.com/office/word/2016/wordml/cid">
             <w:pict>
               <v:shape w14:anchorId="560FA121" id="Conector recto de flecha 33" o:spid="_x0000_s1026" type="#_x0000_t32" style="position:absolute;margin-left:49.2pt;margin-top:15.05pt;width:13.5pt;height:10.5pt;flip:y;z-index:251720704;visibility:visible;mso-wrap-style:square;mso-width-percent:0;mso-height-percent:0;mso-wrap-distance-left:9pt;mso-wrap-distance-top:0;mso-wrap-distance-right:9pt;mso-wrap-distance-bottom:0;mso-position-horizontal:absolute;mso-position-horizontal-relative:text;mso-position-vertical:absolute;mso-position-vertical-relative:text;mso-width-percent:0;mso-height-percent:0;mso-width-relative:margin;mso-height-relative:margin" o:gfxdata="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" strokecolor="black [3200]" strokeweight=".5pt">
                 <v:stroke endarrow="block" joinstyle="miter"/>
@@ -4183,7 +4171,7 @@
               </wp:anchor>
             </w:drawing>
           </mc:Choice>
-          <mc:Fallback xmlns:w16cid="http://schemas.microsoft.com/office/word/2016/wordml/cid" xmlns:am3d="http://schemas.microsoft.com/office/drawing/2017/model3d" xmlns:aink="http://schemas.microsoft.com/office/drawing/2016/ink" xmlns:cx8="http://schemas.microsoft.com/office/drawing/2016/5/14/chartex" xmlns:cx7="http://schemas.microsoft.com/office/drawing/2016/5/13/chartex" xmlns:cx6="http://schemas.microsoft.com/office/drawing/2016/5/12/chartex" xmlns:cx5="http://schemas.microsoft.com/office/drawing/2016/5/11/chartex" xmlns:cx4="http://schemas.microsoft.com/office/drawing/2016/5/10/chartex" xmlns:cx3="http://schemas.microsoft.com/office/drawing/2016/5/9/chartex" xmlns:cx2="http://schemas.microsoft.com/office/drawing/2015/10/21/chartex" xmlns:cx1="http://schemas.microsoft.com/office/drawing/2015/9/8/chartex">
+          <mc:Fallback xmlns:cx1="http://schemas.microsoft.com/office/drawing/2015/9/8/chartex" xmlns:cx2="http://schemas.microsoft.com/office/drawing/2015/10/21/chartex" xmlns:cx3="http://schemas.microsoft.com/office/drawing/2016/5/9/chartex" xmlns:cx4="http://schemas.microsoft.com/office/drawing/2016/5/10/chartex" xmlns:cx5="http://schemas.microsoft.com/office/drawing/2016/5/11/chartex" xmlns:cx6="http://schemas.microsoft.com/office/drawing/2016/5/12/chartex" xmlns:cx7="http://schemas.microsoft.com/office/drawing/2016/5/13/chartex" xmlns:cx8="http://schemas.microsoft.com/office/drawing/2016/5/14/chartex" xmlns:aink="http://schemas.microsoft.com/office/drawing/2016/ink" xmlns:am3d="http://schemas.microsoft.com/office/drawing/2017/model3d" xmlns:w16cid="http://schemas.microsoft.com/office/word/2016/wordml/cid">
             <w:pict>
               <v:line w14:anchorId="5E547671" id="Conector recto 32" o:spid="_x0000_s1026" style="position:absolute;flip:x;z-index:251718656;visibility:visible;mso-wrap-style:square;mso-width-percent:0;mso-height-percent:0;mso-wrap-distance-left:9pt;mso-wrap-distance-top:0;mso-wrap-distance-right:9pt;mso-wrap-distance-bottom:0;mso-position-horizontal:absolute;mso-position-horizontal-relative:text;mso-position-vertical:absolute;mso-position-vertical-relative:text;mso-width-percent:0;mso-height-percent:0;mso-width-relative:margin;mso-height-relative:margin" from="-37.05pt,25.55pt" to="49.95pt,25.55pt" o:gfxdata="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" strokecolor="black [3200]" strokeweight=".5pt">
                 <v:stroke joinstyle="miter"/>
@@ -4254,7 +4242,7 @@
               </wp:anchor>
             </w:drawing>
           </mc:Choice>
-          <mc:Fallback xmlns:w16cid="http://schemas.microsoft.com/office/word/2016/wordml/cid" xmlns:am3d="http://schemas.microsoft.com/office/drawing/2017/model3d" xmlns:aink="http://schemas.microsoft.com/office/drawing/2016/ink" xmlns:cx8="http://schemas.microsoft.com/office/drawing/2016/5/14/chartex" xmlns:cx7="http://schemas.microsoft.com/office/drawing/2016/5/13/chartex" xmlns:cx6="http://schemas.microsoft.com/office/drawing/2016/5/12/chartex" xmlns:cx5="http://schemas.microsoft.com/office/drawing/2016/5/11/chartex" xmlns:cx4="http://schemas.microsoft.com/office/drawing/2016/5/10/chartex" xmlns:cx3="http://schemas.microsoft.com/office/drawing/2016/5/9/chartex" xmlns:cx2="http://schemas.microsoft.com/office/drawing/2015/10/21/chartex" xmlns:cx1="http://schemas.microsoft.com/office/drawing/2015/9/8/chartex">
+          <mc:Fallback xmlns:cx1="http://schemas.microsoft.com/office/drawing/2015/9/8/chartex" xmlns:cx2="http://schemas.microsoft.com/office/drawing/2015/10/21/chartex" xmlns:cx3="http://schemas.microsoft.com/office/drawing/2016/5/9/chartex" xmlns:cx4="http://schemas.microsoft.com/office/drawing/2016/5/10/chartex" xmlns:cx5="http://schemas.microsoft.com/office/drawing/2016/5/11/chartex" xmlns:cx6="http://schemas.microsoft.com/office/drawing/2016/5/12/chartex" xmlns:cx7="http://schemas.microsoft.com/office/drawing/2016/5/13/chartex" xmlns:cx8="http://schemas.microsoft.com/office/drawing/2016/5/14/chartex" xmlns:aink="http://schemas.microsoft.com/office/drawing/2016/ink" xmlns:am3d="http://schemas.microsoft.com/office/drawing/2017/model3d" xmlns:w16cid="http://schemas.microsoft.com/office/word/2016/wordml/cid">
             <w:pict>
               <v:line w14:anchorId="3AC7B331" id="Conector recto 31" o:spid="_x0000_s1026" style="position:absolute;flip:x;z-index:251716608;visibility:visible;mso-wrap-style:square;mso-width-percent:0;mso-height-percent:0;mso-wrap-distance-left:9pt;mso-wrap-distance-top:0;mso-wrap-distance-right:9pt;mso-wrap-distance-bottom:0;mso-position-horizontal:absolute;mso-position-horizontal-relative:text;mso-position-vertical:absolute;mso-position-vertical-relative:text;mso-width-percent:0;mso-height-percent:0;mso-width-relative:margin;mso-height-relative:margin" from="-37.05pt,24.8pt" to="-36.3pt,128.3pt" o:gfxdata="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" strokecolor="black [3200]" strokeweight=".5pt">
                 <v:stroke joinstyle="miter"/>
@@ -4329,7 +4317,7 @@
               </wp:anchor>
             </w:drawing>
           </mc:Choice>
-          <mc:Fallback xmlns:w16cid="http://schemas.microsoft.com/office/word/2016/wordml/cid" xmlns:am3d="http://schemas.microsoft.com/office/drawing/2017/model3d" xmlns:aink="http://schemas.microsoft.com/office/drawing/2016/ink" xmlns:cx8="http://schemas.microsoft.com/office/drawing/2016/5/14/chartex" xmlns:cx7="http://schemas.microsoft.com/office/drawing/2016/5/13/chartex" xmlns:cx6="http://schemas.microsoft.com/office/drawing/2016/5/12/chartex" xmlns:cx5="http://schemas.microsoft.com/office/drawing/2016/5/11/chartex" xmlns:cx4="http://schemas.microsoft.com/office/drawing/2016/5/10/chartex" xmlns:cx3="http://schemas.microsoft.com/office/drawing/2016/5/9/chartex" xmlns:cx2="http://schemas.microsoft.com/office/drawing/2015/10/21/chartex" xmlns:cx1="http://schemas.microsoft.com/office/drawing/2015/9/8/chartex">
+          <mc:Fallback xmlns:cx1="http://schemas.microsoft.com/office/drawing/2015/9/8/chartex" xmlns:cx2="http://schemas.microsoft.com/office/drawing/2015/10/21/chartex" xmlns:cx3="http://schemas.microsoft.com/office/drawing/2016/5/9/chartex" xmlns:cx4="http://schemas.microsoft.com/office/drawing/2016/5/10/chartex" xmlns:cx5="http://schemas.microsoft.com/office/drawing/2016/5/11/chartex" xmlns:cx6="http://schemas.microsoft.com/office/drawing/2016/5/12/chartex" xmlns:cx7="http://schemas.microsoft.com/office/drawing/2016/5/13/chartex" xmlns:cx8="http://schemas.microsoft.com/office/drawing/2016/5/14/chartex" xmlns:aink="http://schemas.microsoft.com/office/drawing/2016/ink" xmlns:am3d="http://schemas.microsoft.com/office/drawing/2017/model3d" xmlns:w16cid="http://schemas.microsoft.com/office/word/2016/wordml/cid">
             <w:pict>
               <v:shape w14:anchorId="634AB04F" id="Conector recto de flecha 23" o:spid="_x0000_s1026" type="#_x0000_t32" style="position:absolute;margin-left:71.7pt;margin-top:17.3pt;width:3.6pt;height:19.5pt;flip:y;z-index:251700224;visibility:visible;mso-wrap-style:square;mso-width-percent:0;mso-height-percent:0;mso-wrap-distance-left:9pt;mso-wrap-distance-top:0;mso-wrap-distance-right:9pt;mso-wrap-distance-bottom:0;mso-position-horizontal:absolute;mso-position-horizontal-relative:text;mso-position-vertical:absolute;mso-position-vertical-relative:text;mso-width-percent:0;mso-height-percent:0;mso-width-relative:margin;mso-height-relative:margin" o:gfxdata="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" strokecolor="black [3200]" strokeweight=".5pt">
                 <v:stroke endarrow="block" joinstyle="miter"/>
@@ -4440,7 +4428,7 @@
               </wp:anchor>
             </w:drawing>
           </mc:Choice>
-          <mc:Fallback xmlns:w16cid="http://schemas.microsoft.com/office/word/2016/wordml/cid" xmlns:am3d="http://schemas.microsoft.com/office/drawing/2017/model3d" xmlns:aink="http://schemas.microsoft.com/office/drawing/2016/ink" xmlns:cx8="http://schemas.microsoft.com/office/drawing/2016/5/14/chartex" xmlns:cx7="http://schemas.microsoft.com/office/drawing/2016/5/13/chartex" xmlns:cx6="http://schemas.microsoft.com/office/drawing/2016/5/12/chartex" xmlns:cx5="http://schemas.microsoft.com/office/drawing/2016/5/11/chartex" xmlns:cx4="http://schemas.microsoft.com/office/drawing/2016/5/10/chartex" xmlns:cx3="http://schemas.microsoft.com/office/drawing/2016/5/9/chartex" xmlns:cx2="http://schemas.microsoft.com/office/drawing/2015/10/21/chartex" xmlns:cx1="http://schemas.microsoft.com/office/drawing/2015/9/8/chartex">
+          <mc:Fallback xmlns:cx1="http://schemas.microsoft.com/office/drawing/2015/9/8/chartex" xmlns:cx2="http://schemas.microsoft.com/office/drawing/2015/10/21/chartex" xmlns:cx3="http://schemas.microsoft.com/office/drawing/2016/5/9/chartex" xmlns:cx4="http://schemas.microsoft.com/office/drawing/2016/5/10/chartex" xmlns:cx5="http://schemas.microsoft.com/office/drawing/2016/5/11/chartex" xmlns:cx6="http://schemas.microsoft.com/office/drawing/2016/5/12/chartex" xmlns:cx7="http://schemas.microsoft.com/office/drawing/2016/5/13/chartex" xmlns:cx8="http://schemas.microsoft.com/office/drawing/2016/5/14/chartex" xmlns:aink="http://schemas.microsoft.com/office/drawing/2016/ink" xmlns:am3d="http://schemas.microsoft.com/office/drawing/2017/model3d" xmlns:w16cid="http://schemas.microsoft.com/office/word/2016/wordml/cid">
             <w:pict>
               <v:line w14:anchorId="0D27D6D6" id="Conector recto 22" o:spid="_x0000_s1026" style="position:absolute;flip:x y;z-index:251698176;visibility:visible;mso-wrap-style:square;mso-width-percent:0;mso-height-percent:0;mso-wrap-distance-left:9pt;mso-wrap-distance-top:0;mso-wrap-distance-right:9pt;mso-wrap-distance-bottom:0;mso-position-horizontal:absolute;mso-position-horizontal-relative:text;mso-position-vertical:absolute;mso-position-vertical-relative:text;mso-width-percent:0;mso-height-percent:0;mso-width-relative:margin;mso-height-relative:margin" from="-24.3pt,13pt" to="71.7pt,13.75pt" o:gfxdata="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" strokecolor="black [3200]" strokeweight=".5pt">
                 <v:stroke joinstyle="miter"/>
@@ -4511,7 +4499,7 @@
               </wp:anchor>
             </w:drawing>
           </mc:Choice>
-          <mc:Fallback xmlns:w16cid="http://schemas.microsoft.com/office/word/2016/wordml/cid" xmlns:am3d="http://schemas.microsoft.com/office/drawing/2017/model3d" xmlns:aink="http://schemas.microsoft.com/office/drawing/2016/ink" xmlns:cx8="http://schemas.microsoft.com/office/drawing/2016/5/14/chartex" xmlns:cx7="http://schemas.microsoft.com/office/drawing/2016/5/13/chartex" xmlns:cx6="http://schemas.microsoft.com/office/drawing/2016/5/12/chartex" xmlns:cx5="http://schemas.microsoft.com/office/drawing/2016/5/11/chartex" xmlns:cx4="http://schemas.microsoft.com/office/drawing/2016/5/10/chartex" xmlns:cx3="http://schemas.microsoft.com/office/drawing/2016/5/9/chartex" xmlns:cx2="http://schemas.microsoft.com/office/drawing/2015/10/21/chartex" xmlns:cx1="http://schemas.microsoft.com/office/drawing/2015/9/8/chartex">
+          <mc:Fallback xmlns:cx1="http://schemas.microsoft.com/office/drawing/2015/9/8/chartex" xmlns:cx2="http://schemas.microsoft.com/office/drawing/2015/10/21/chartex" xmlns:cx3="http://schemas.microsoft.com/office/drawing/2016/5/9/chartex" xmlns:cx4="http://schemas.microsoft.com/office/drawing/2016/5/10/chartex" xmlns:cx5="http://schemas.microsoft.com/office/drawing/2016/5/11/chartex" xmlns:cx6="http://schemas.microsoft.com/office/drawing/2016/5/12/chartex" xmlns:cx7="http://schemas.microsoft.com/office/drawing/2016/5/13/chartex" xmlns:cx8="http://schemas.microsoft.com/office/drawing/2016/5/14/chartex" xmlns:aink="http://schemas.microsoft.com/office/drawing/2016/ink" xmlns:am3d="http://schemas.microsoft.com/office/drawing/2017/model3d" xmlns:w16cid="http://schemas.microsoft.com/office/word/2016/wordml/cid">
             <w:pict>
               <v:line w14:anchorId="37B223D0" id="Conector recto 21" o:spid="_x0000_s1026" style="position:absolute;flip:x;z-index:251696128;visibility:visible;mso-wrap-style:square;mso-width-percent:0;mso-height-percent:0;mso-wrap-distance-left:9pt;mso-wrap-distance-top:0;mso-wrap-distance-right:9pt;mso-wrap-distance-bottom:0;mso-position-horizontal:absolute;mso-position-horizontal-relative:margin;mso-position-vertical:absolute;mso-position-vertical-relative:text;mso-width-percent:0;mso-height-percent:0;mso-width-relative:margin;mso-height-relative:margin" from="-24.3pt,13.75pt" to="-23.55pt,57.25pt" o:gfxdata="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" strokecolor="black [3200]" strokeweight=".5pt">
                 <v:stroke joinstyle="miter"/>
@@ -4583,7 +4571,7 @@
               </wp:anchor>
             </w:drawing>
           </mc:Choice>
-          <mc:Fallback xmlns:w16cid="http://schemas.microsoft.com/office/word/2016/wordml/cid" xmlns:am3d="http://schemas.microsoft.com/office/drawing/2017/model3d" xmlns:aink="http://schemas.microsoft.com/office/drawing/2016/ink" xmlns:cx8="http://schemas.microsoft.com/office/drawing/2016/5/14/chartex" xmlns:cx7="http://schemas.microsoft.com/office/drawing/2016/5/13/chartex" xmlns:cx6="http://schemas.microsoft.com/office/drawing/2016/5/12/chartex" xmlns:cx5="http://schemas.microsoft.com/office/drawing/2016/5/11/chartex" xmlns:cx4="http://schemas.microsoft.com/office/drawing/2016/5/10/chartex" xmlns:cx3="http://schemas.microsoft.com/office/drawing/2016/5/9/chartex" xmlns:cx2="http://schemas.microsoft.com/office/drawing/2015/10/21/chartex" xmlns:cx1="http://schemas.microsoft.com/office/drawing/2015/9/8/chartex">
+          <mc:Fallback xmlns:cx1="http://schemas.microsoft.com/office/drawing/2015/9/8/chartex" xmlns:cx2="http://schemas.microsoft.com/office/drawing/2015/10/21/chartex" xmlns:cx3="http://schemas.microsoft.com/office/drawing/2016/5/9/chartex" xmlns:cx4="http://schemas.microsoft.com/office/drawing/2016/5/10/chartex" xmlns:cx5="http://schemas.microsoft.com/office/drawing/2016/5/11/chartex" xmlns:cx6="http://schemas.microsoft.com/office/drawing/2016/5/12/chartex" xmlns:cx7="http://schemas.microsoft.com/office/drawing/2016/5/13/chartex" xmlns:cx8="http://schemas.microsoft.com/office/drawing/2016/5/14/chartex" xmlns:aink="http://schemas.microsoft.com/office/drawing/2016/ink" xmlns:am3d="http://schemas.microsoft.com/office/drawing/2017/model3d" xmlns:w16cid="http://schemas.microsoft.com/office/word/2016/wordml/cid">
             <w:pict>
               <v:line w14:anchorId="48521A2C" id="Conector recto 17" o:spid="_x0000_s1026" style="position:absolute;flip:x;z-index:251687936;visibility:visible;mso-wrap-style:square;mso-width-percent:0;mso-height-percent:0;mso-wrap-distance-left:9pt;mso-wrap-distance-top:0;mso-wrap-distance-right:9pt;mso-wrap-distance-bottom:0;mso-position-horizontal:absolute;mso-position-horizontal-relative:text;mso-position-vertical:absolute;mso-position-vertical-relative:text;mso-width-percent:0;mso-height-percent:0;mso-width-relative:margin;mso-height-relative:margin" from="112.2pt,1pt" to="244.2pt,9.25pt" o:gfxdata="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" strokecolor="black [3200]" strokeweight=".5pt">
                 <v:stroke joinstyle="miter"/>
@@ -4654,7 +4642,7 @@
               </wp:anchor>
             </w:drawing>
           </mc:Choice>
-          <mc:Fallback xmlns:w16cid="http://schemas.microsoft.com/office/word/2016/wordml/cid" xmlns:am3d="http://schemas.microsoft.com/office/drawing/2017/model3d" xmlns:aink="http://schemas.microsoft.com/office/drawing/2016/ink" xmlns:cx8="http://schemas.microsoft.com/office/drawing/2016/5/14/chartex" xmlns:cx7="http://schemas.microsoft.com/office/drawing/2016/5/13/chartex" xmlns:cx6="http://schemas.microsoft.com/office/drawing/2016/5/12/chartex" xmlns:cx5="http://schemas.microsoft.com/office/drawing/2016/5/11/chartex" xmlns:cx4="http://schemas.microsoft.com/office/drawing/2016/5/10/chartex" xmlns:cx3="http://schemas.microsoft.com/office/drawing/2016/5/9/chartex" xmlns:cx2="http://schemas.microsoft.com/office/drawing/2015/10/21/chartex" xmlns:cx1="http://schemas.microsoft.com/office/drawing/2015/9/8/chartex">
+          <mc:Fallback xmlns:cx1="http://schemas.microsoft.com/office/drawing/2015/9/8/chartex" xmlns:cx2="http://schemas.microsoft.com/office/drawing/2015/10/21/chartex" xmlns:cx3="http://schemas.microsoft.com/office/drawing/2016/5/9/chartex" xmlns:cx4="http://schemas.microsoft.com/office/drawing/2016/5/10/chartex" xmlns:cx5="http://schemas.microsoft.com/office/drawing/2016/5/11/chartex" xmlns:cx6="http://schemas.microsoft.com/office/drawing/2016/5/12/chartex" xmlns:cx7="http://schemas.microsoft.com/office/drawing/2016/5/13/chartex" xmlns:cx8="http://schemas.microsoft.com/office/drawing/2016/5/14/chartex" xmlns:aink="http://schemas.microsoft.com/office/drawing/2016/ink" xmlns:am3d="http://schemas.microsoft.com/office/drawing/2017/model3d" xmlns:w16cid="http://schemas.microsoft.com/office/word/2016/wordml/cid">
             <w:pict>
               <v:line w14:anchorId="2FB89305" id="Conector recto 16" o:spid="_x0000_s1026" style="position:absolute;flip:y;z-index:251685888;visibility:visible;mso-wrap-style:square;mso-width-percent:0;mso-height-percent:0;mso-wrap-distance-left:9pt;mso-wrap-distance-top:0;mso-wrap-distance-right:9pt;mso-wrap-distance-bottom:0;mso-position-horizontal:absolute;mso-position-horizontal-relative:margin;mso-position-vertical:absolute;mso-position-vertical-relative:text;mso-width-percent:0;mso-height-percent:0;mso-width-relative:margin;mso-height-relative:margin" from="112.2pt,9.25pt" to="112.95pt,24.25pt" o:gfxdata="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" strokecolor="black [3200]" strokeweight=".5pt">
                 <v:stroke joinstyle="miter"/>
@@ -5274,7 +5262,7 @@
               </wp:anchor>
             </w:drawing>
           </mc:Choice>
-          <mc:Fallback xmlns:w16cid="http://schemas.microsoft.com/office/word/2016/wordml/cid" xmlns:am3d="http://schemas.microsoft.com/office/drawing/2017/model3d" xmlns:aink="http://schemas.microsoft.com/office/drawing/2016/ink" xmlns:cx8="http://schemas.microsoft.com/office/drawing/2016/5/14/chartex" xmlns:cx7="http://schemas.microsoft.com/office/drawing/2016/5/13/chartex" xmlns:cx6="http://schemas.microsoft.com/office/drawing/2016/5/12/chartex" xmlns:cx5="http://schemas.microsoft.com/office/drawing/2016/5/11/chartex" xmlns:cx4="http://schemas.microsoft.com/office/drawing/2016/5/10/chartex" xmlns:cx3="http://schemas.microsoft.com/office/drawing/2016/5/9/chartex" xmlns:cx2="http://schemas.microsoft.com/office/drawing/2015/10/21/chartex" xmlns:cx1="http://schemas.microsoft.com/office/drawing/2015/9/8/chartex">
+          <mc:Fallback xmlns:cx1="http://schemas.microsoft.com/office/drawing/2015/9/8/chartex" xmlns:cx2="http://schemas.microsoft.com/office/drawing/2015/10/21/chartex" xmlns:cx3="http://schemas.microsoft.com/office/drawing/2016/5/9/chartex" xmlns:cx4="http://schemas.microsoft.com/office/drawing/2016/5/10/chartex" xmlns:cx5="http://schemas.microsoft.com/office/drawing/2016/5/11/chartex" xmlns:cx6="http://schemas.microsoft.com/office/drawing/2016/5/12/chartex" xmlns:cx7="http://schemas.microsoft.com/office/drawing/2016/5/13/chartex" xmlns:cx8="http://schemas.microsoft.com/office/drawing/2016/5/14/chartex" xmlns:aink="http://schemas.microsoft.com/office/drawing/2016/ink" xmlns:am3d="http://schemas.microsoft.com/office/drawing/2017/model3d" xmlns:w16cid="http://schemas.microsoft.com/office/word/2016/wordml/cid">
             <w:pict>
               <v:line w14:anchorId="3A8A3D68" id="Conector recto 24" o:spid="_x0000_s1026" style="position:absolute;flip:y;z-index:251702272;visibility:visible;mso-wrap-style:square;mso-width-percent:0;mso-height-percent:0;mso-wrap-distance-left:9pt;mso-wrap-distance-top:0;mso-wrap-distance-right:9pt;mso-wrap-distance-bottom:0;mso-position-horizontal:absolute;mso-position-horizontal-relative:margin;mso-position-vertical:absolute;mso-position-vertical-relative:text;mso-width-percent:0;mso-height-percent:0;mso-width-relative:margin;mso-height-relative:margin" from="188.25pt,9.9pt" to="189pt,24.9pt" o:gfxdata="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" strokecolor="black [3200]" strokeweight=".5pt">
                 <v:stroke joinstyle="miter"/>
@@ -5346,7 +5334,7 @@
               </wp:anchor>
             </w:drawing>
           </mc:Choice>
-          <mc:Fallback xmlns:w16cid="http://schemas.microsoft.com/office/word/2016/wordml/cid" xmlns:am3d="http://schemas.microsoft.com/office/drawing/2017/model3d" xmlns:aink="http://schemas.microsoft.com/office/drawing/2016/ink" xmlns:cx8="http://schemas.microsoft.com/office/drawing/2016/5/14/chartex" xmlns:cx7="http://schemas.microsoft.com/office/drawing/2016/5/13/chartex" xmlns:cx6="http://schemas.microsoft.com/office/drawing/2016/5/12/chartex" xmlns:cx5="http://schemas.microsoft.com/office/drawing/2016/5/11/chartex" xmlns:cx4="http://schemas.microsoft.com/office/drawing/2016/5/10/chartex" xmlns:cx3="http://schemas.microsoft.com/office/drawing/2016/5/9/chartex" xmlns:cx2="http://schemas.microsoft.com/office/drawing/2015/10/21/chartex" xmlns:cx1="http://schemas.microsoft.com/office/drawing/2015/9/8/chartex">
+          <mc:Fallback xmlns:cx1="http://schemas.microsoft.com/office/drawing/2015/9/8/chartex" xmlns:cx2="http://schemas.microsoft.com/office/drawing/2015/10/21/chartex" xmlns:cx3="http://schemas.microsoft.com/office/drawing/2016/5/9/chartex" xmlns:cx4="http://schemas.microsoft.com/office/drawing/2016/5/10/chartex" xmlns:cx5="http://schemas.microsoft.com/office/drawing/2016/5/11/chartex" xmlns:cx6="http://schemas.microsoft.com/office/drawing/2016/5/12/chartex" xmlns:cx7="http://schemas.microsoft.com/office/drawing/2016/5/13/chartex" xmlns:cx8="http://schemas.microsoft.com/office/drawing/2016/5/14/chartex" xmlns:aink="http://schemas.microsoft.com/office/drawing/2016/ink" xmlns:am3d="http://schemas.microsoft.com/office/drawing/2017/model3d" xmlns:w16cid="http://schemas.microsoft.com/office/word/2016/wordml/cid">
             <w:pict>
               <v:line w14:anchorId="14381C29" id="Conector recto 20" o:spid="_x0000_s1026" style="position:absolute;flip:x;z-index:251694080;visibility:visible;mso-wrap-style:square;mso-width-percent:0;mso-height-percent:0;mso-wrap-distance-left:9pt;mso-wrap-distance-top:0;mso-wrap-distance-right:9pt;mso-wrap-distance-bottom:0;mso-position-horizontal:absolute;mso-position-horizontal-relative:text;mso-position-vertical:absolute;mso-position-vertical-relative:text;mso-width-percent:0;mso-height-percent:0;mso-width-relative:margin;mso-height-relative:margin" from="-24.3pt,10.2pt" to="106.95pt,10.2pt" o:gfxdata="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" strokecolor="black [3200]" strokeweight=".5pt">
                 <v:stroke joinstyle="miter"/>
@@ -5417,7 +5405,7 @@
               </wp:anchor>
             </w:drawing>
           </mc:Choice>
-          <mc:Fallback xmlns:w16cid="http://schemas.microsoft.com/office/word/2016/wordml/cid" xmlns:am3d="http://schemas.microsoft.com/office/drawing/2017/model3d" xmlns:aink="http://schemas.microsoft.com/office/drawing/2016/ink" xmlns:cx8="http://schemas.microsoft.com/office/drawing/2016/5/14/chartex" xmlns:cx7="http://schemas.microsoft.com/office/drawing/2016/5/13/chartex" xmlns:cx6="http://schemas.microsoft.com/office/drawing/2016/5/12/chartex" xmlns:cx5="http://schemas.microsoft.com/office/drawing/2016/5/11/chartex" xmlns:cx4="http://schemas.microsoft.com/office/drawing/2016/5/10/chartex" xmlns:cx3="http://schemas.microsoft.com/office/drawing/2016/5/9/chartex" xmlns:cx2="http://schemas.microsoft.com/office/drawing/2015/10/21/chartex" xmlns:cx1="http://schemas.microsoft.com/office/drawing/2015/9/8/chartex">
+          <mc:Fallback xmlns:cx1="http://schemas.microsoft.com/office/drawing/2015/9/8/chartex" xmlns:cx2="http://schemas.microsoft.com/office/drawing/2015/10/21/chartex" xmlns:cx3="http://schemas.microsoft.com/office/drawing/2016/5/9/chartex" xmlns:cx4="http://schemas.microsoft.com/office/drawing/2016/5/10/chartex" xmlns:cx5="http://schemas.microsoft.com/office/drawing/2016/5/11/chartex" xmlns:cx6="http://schemas.microsoft.com/office/drawing/2016/5/12/chartex" xmlns:cx7="http://schemas.microsoft.com/office/drawing/2016/5/13/chartex" xmlns:cx8="http://schemas.microsoft.com/office/drawing/2016/5/14/chartex" xmlns:aink="http://schemas.microsoft.com/office/drawing/2016/ink" xmlns:am3d="http://schemas.microsoft.com/office/drawing/2017/model3d" xmlns:w16cid="http://schemas.microsoft.com/office/word/2016/wordml/cid">
             <w:pict>
               <v:line w14:anchorId="7CFBEF5D" id="Conector recto 19" o:spid="_x0000_s1026" style="position:absolute;flip:y;z-index:251692032;visibility:visible;mso-wrap-style:square;mso-width-percent:0;mso-height-percent:0;mso-wrap-distance-left:9pt;mso-wrap-distance-top:0;mso-wrap-distance-right:9pt;mso-wrap-distance-bottom:0;mso-position-horizontal:absolute;mso-position-horizontal-relative:margin;mso-position-vertical:absolute;mso-position-vertical-relative:text;mso-width-percent:0;mso-height-percent:0;mso-width-relative:margin;mso-height-relative:margin" from="105.75pt,10.45pt" to="106.5pt,25.45pt" o:gfxdata="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" strokecolor="black [3200]" strokeweight=".5pt">
                 <v:stroke joinstyle="miter"/>
@@ -5695,7 +5683,7 @@
               </wp:anchor>
             </w:drawing>
           </mc:Choice>
-          <mc:Fallback xmlns:w16cid="http://schemas.microsoft.com/office/word/2016/wordml/cid" xmlns:am3d="http://schemas.microsoft.com/office/drawing/2017/model3d" xmlns:aink="http://schemas.microsoft.com/office/drawing/2016/ink" xmlns:cx8="http://schemas.microsoft.com/office/drawing/2016/5/14/chartex" xmlns:cx7="http://schemas.microsoft.com/office/drawing/2016/5/13/chartex" xmlns:cx6="http://schemas.microsoft.com/office/drawing/2016/5/12/chartex" xmlns:cx5="http://schemas.microsoft.com/office/drawing/2016/5/11/chartex" xmlns:cx4="http://schemas.microsoft.com/office/drawing/2016/5/10/chartex" xmlns:cx3="http://schemas.microsoft.com/office/drawing/2016/5/9/chartex" xmlns:cx2="http://schemas.microsoft.com/office/drawing/2015/10/21/chartex" xmlns:cx1="http://schemas.microsoft.com/office/drawing/2015/9/8/chartex">
+          <mc:Fallback xmlns:cx1="http://schemas.microsoft.com/office/drawing/2015/9/8/chartex" xmlns:cx2="http://schemas.microsoft.com/office/drawing/2015/10/21/chartex" xmlns:cx3="http://schemas.microsoft.com/office/drawing/2016/5/9/chartex" xmlns:cx4="http://schemas.microsoft.com/office/drawing/2016/5/10/chartex" xmlns:cx5="http://schemas.microsoft.com/office/drawing/2016/5/11/chartex" xmlns:cx6="http://schemas.microsoft.com/office/drawing/2016/5/12/chartex" xmlns:cx7="http://schemas.microsoft.com/office/drawing/2016/5/13/chartex" xmlns:cx8="http://schemas.microsoft.com/office/drawing/2016/5/14/chartex" xmlns:aink="http://schemas.microsoft.com/office/drawing/2016/ink" xmlns:am3d="http://schemas.microsoft.com/office/drawing/2017/model3d" xmlns:w16cid="http://schemas.microsoft.com/office/word/2016/wordml/cid">
             <w:pict>
               <v:line w14:anchorId="331DCE3B" id="Conector recto 29" o:spid="_x0000_s1026" style="position:absolute;flip:y;z-index:251712512;visibility:visible;mso-wrap-style:square;mso-width-percent:0;mso-height-percent:0;mso-wrap-distance-left:9pt;mso-wrap-distance-top:0;mso-wrap-distance-right:9pt;mso-wrap-distance-bottom:0;mso-position-horizontal:absolute;mso-position-horizontal-relative:margin;mso-position-vertical:absolute;mso-position-vertical-relative:text;mso-width-percent:0;mso-height-percent:0;mso-width-relative:margin;mso-height-relative:margin" from="91.5pt,10.45pt" to="92.25pt,25.45pt" o:gfxdata="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" strokecolor="black [3200]" strokeweight=".5pt">
                 <v:stroke joinstyle="miter"/>
@@ -5775,7 +5763,7 @@
               </wp:anchor>
             </w:drawing>
           </mc:Choice>
-          <mc:Fallback xmlns:w16cid="http://schemas.microsoft.com/office/word/2016/wordml/cid" xmlns:am3d="http://schemas.microsoft.com/office/drawing/2017/model3d" xmlns:aink="http://schemas.microsoft.com/office/drawing/2016/ink" xmlns:cx8="http://schemas.microsoft.com/office/drawing/2016/5/14/chartex" xmlns:cx7="http://schemas.microsoft.com/office/drawing/2016/5/13/chartex" xmlns:cx6="http://schemas.microsoft.com/office/drawing/2016/5/12/chartex" xmlns:cx5="http://schemas.microsoft.com/office/drawing/2016/5/11/chartex" xmlns:cx4="http://schemas.microsoft.com/office/drawing/2016/5/10/chartex" xmlns:cx3="http://schemas.microsoft.com/office/drawing/2016/5/9/chartex" xmlns:cx2="http://schemas.microsoft.com/office/drawing/2015/10/21/chartex" xmlns:cx1="http://schemas.microsoft.com/office/drawing/2015/9/8/chartex">
+          <mc:Fallback xmlns:cx1="http://schemas.microsoft.com/office/drawing/2015/9/8/chartex" xmlns:cx2="http://schemas.microsoft.com/office/drawing/2015/10/21/chartex" xmlns:cx3="http://schemas.microsoft.com/office/drawing/2016/5/9/chartex" xmlns:cx4="http://schemas.microsoft.com/office/drawing/2016/5/10/chartex" xmlns:cx5="http://schemas.microsoft.com/office/drawing/2016/5/11/chartex" xmlns:cx6="http://schemas.microsoft.com/office/drawing/2016/5/12/chartex" xmlns:cx7="http://schemas.microsoft.com/office/drawing/2016/5/13/chartex" xmlns:cx8="http://schemas.microsoft.com/office/drawing/2016/5/14/chartex" xmlns:aink="http://schemas.microsoft.com/office/drawing/2016/ink" xmlns:am3d="http://schemas.microsoft.com/office/drawing/2017/model3d" xmlns:w16cid="http://schemas.microsoft.com/office/word/2016/wordml/cid">
             <w:pict>
               <v:line w14:anchorId="36E6B463" id="Conector recto 39" o:spid="_x0000_s1026" style="position:absolute;flip:x y;z-index:251730944;visibility:visible;mso-wrap-style:square;mso-width-percent:0;mso-height-percent:0;mso-wrap-distance-left:9pt;mso-wrap-distance-top:0;mso-wrap-distance-right:9pt;mso-wrap-distance-bottom:0;mso-position-horizontal:absolute;mso-position-horizontal-relative:text;mso-position-vertical:absolute;mso-position-vertical-relative:text;mso-width-percent:0;mso-height-percent:0;mso-width-relative:margin;mso-height-relative:margin" from="-58.05pt,24.65pt" to="58.95pt,26.15pt" o:gfxdata="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" strokecolor="#5b9bd5 [3204]" strokeweight=".5pt">
                 <v:stroke joinstyle="miter"/>
@@ -5891,7 +5879,7 @@
               </wp:anchor>
             </w:drawing>
           </mc:Choice>
-          <mc:Fallback xmlns:w16cid="http://schemas.microsoft.com/office/word/2016/wordml/cid" xmlns:am3d="http://schemas.microsoft.com/office/drawing/2017/model3d" xmlns:aink="http://schemas.microsoft.com/office/drawing/2016/ink" xmlns:cx8="http://schemas.microsoft.com/office/drawing/2016/5/14/chartex" xmlns:cx7="http://schemas.microsoft.com/office/drawing/2016/5/13/chartex" xmlns:cx6="http://schemas.microsoft.com/office/drawing/2016/5/12/chartex" xmlns:cx5="http://schemas.microsoft.com/office/drawing/2016/5/11/chartex" xmlns:cx4="http://schemas.microsoft.com/office/drawing/2016/5/10/chartex" xmlns:cx3="http://schemas.microsoft.com/office/drawing/2016/5/9/chartex" xmlns:cx2="http://schemas.microsoft.com/office/drawing/2015/10/21/chartex" xmlns:cx1="http://schemas.microsoft.com/office/drawing/2015/9/8/chartex">
+          <mc:Fallback xmlns:cx1="http://schemas.microsoft.com/office/drawing/2015/9/8/chartex" xmlns:cx2="http://schemas.microsoft.com/office/drawing/2015/10/21/chartex" xmlns:cx3="http://schemas.microsoft.com/office/drawing/2016/5/9/chartex" xmlns:cx4="http://schemas.microsoft.com/office/drawing/2016/5/10/chartex" xmlns:cx5="http://schemas.microsoft.com/office/drawing/2016/5/11/chartex" xmlns:cx6="http://schemas.microsoft.com/office/drawing/2016/5/12/chartex" xmlns:cx7="http://schemas.microsoft.com/office/drawing/2016/5/13/chartex" xmlns:cx8="http://schemas.microsoft.com/office/drawing/2016/5/14/chartex" xmlns:aink="http://schemas.microsoft.com/office/drawing/2016/ink" xmlns:am3d="http://schemas.microsoft.com/office/drawing/2017/model3d" xmlns:w16cid="http://schemas.microsoft.com/office/word/2016/wordml/cid">
             <w:pict>
               <v:line w14:anchorId="69F74818" id="Conector recto 38" o:spid="_x0000_s1026" style="position:absolute;flip:x;z-index:251728896;visibility:visible;mso-wrap-style:square;mso-width-percent:0;mso-height-percent:0;mso-wrap-distance-left:9pt;mso-wrap-distance-top:0;mso-wrap-distance-right:9pt;mso-wrap-distance-bottom:0;mso-position-horizontal:absolute;mso-position-horizontal-relative:margin;mso-position-vertical:absolute;mso-position-vertical-relative:text;mso-width-percent:0;mso-height-percent:0;mso-width-relative:margin;mso-height-relative:margin" from="55.95pt,.85pt" to="55.95pt,14.35pt" o:gfxdata="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" strokecolor="#5b9bd5 [3204]" strokeweight=".5pt">
                 <v:stroke joinstyle="miter"/>
@@ -5980,7 +5968,7 @@
               </wp:anchor>
             </w:drawing>
           </mc:Choice>
-          <mc:Fallback xmlns:w16cid="http://schemas.microsoft.com/office/word/2016/wordml/cid" xmlns:am3d="http://schemas.microsoft.com/office/drawing/2017/model3d" xmlns:aink="http://schemas.microsoft.com/office/drawing/2016/ink" xmlns:cx8="http://schemas.microsoft.com/office/drawing/2016/5/14/chartex" xmlns:cx7="http://schemas.microsoft.com/office/drawing/2016/5/13/chartex" xmlns:cx6="http://schemas.microsoft.com/office/drawing/2016/5/12/chartex" xmlns:cx5="http://schemas.microsoft.com/office/drawing/2016/5/11/chartex" xmlns:cx4="http://schemas.microsoft.com/office/drawing/2016/5/10/chartex" xmlns:cx3="http://schemas.microsoft.com/office/drawing/2016/5/9/chartex" xmlns:cx2="http://schemas.microsoft.com/office/drawing/2015/10/21/chartex" xmlns:cx1="http://schemas.microsoft.com/office/drawing/2015/9/8/chartex">
+          <mc:Fallback xmlns:cx1="http://schemas.microsoft.com/office/drawing/2015/9/8/chartex" xmlns:cx2="http://schemas.microsoft.com/office/drawing/2015/10/21/chartex" xmlns:cx3="http://schemas.microsoft.com/office/drawing/2016/5/9/chartex" xmlns:cx4="http://schemas.microsoft.com/office/drawing/2016/5/10/chartex" xmlns:cx5="http://schemas.microsoft.com/office/drawing/2016/5/11/chartex" xmlns:cx6="http://schemas.microsoft.com/office/drawing/2016/5/12/chartex" xmlns:cx7="http://schemas.microsoft.com/office/drawing/2016/5/13/chartex" xmlns:cx8="http://schemas.microsoft.com/office/drawing/2016/5/14/chartex" xmlns:aink="http://schemas.microsoft.com/office/drawing/2016/ink" xmlns:am3d="http://schemas.microsoft.com/office/drawing/2017/model3d" xmlns:w16cid="http://schemas.microsoft.com/office/word/2016/wordml/cid">
             <w:pict>
               <v:shapetype w14:anchorId="62E860C3" id="_x0000_t32" coordsize="21600,21600" o:spt="32" o:oned="t" path="m,l21600,21600e" filled="f">
                 <v:path arrowok="t" fillok="f" o:connecttype="none"/>
@@ -6165,7 +6153,7 @@
               </wp:anchor>
             </w:drawing>
           </mc:Choice>
-          <mc:Fallback xmlns:w16cid="http://schemas.microsoft.com/office/word/2016/wordml/cid" xmlns:am3d="http://schemas.microsoft.com/office/drawing/2017/model3d" xmlns:aink="http://schemas.microsoft.com/office/drawing/2016/ink" xmlns:cx8="http://schemas.microsoft.com/office/drawing/2016/5/14/chartex" xmlns:cx7="http://schemas.microsoft.com/office/drawing/2016/5/13/chartex" xmlns:cx6="http://schemas.microsoft.com/office/drawing/2016/5/12/chartex" xmlns:cx5="http://schemas.microsoft.com/office/drawing/2016/5/11/chartex" xmlns:cx4="http://schemas.microsoft.com/office/drawing/2016/5/10/chartex" xmlns:cx3="http://schemas.microsoft.com/office/drawing/2016/5/9/chartex" xmlns:cx2="http://schemas.microsoft.com/office/drawing/2015/10/21/chartex" xmlns:cx1="http://schemas.microsoft.com/office/drawing/2015/9/8/chartex">
+          <mc:Fallback xmlns:cx1="http://schemas.microsoft.com/office/drawing/2015/9/8/chartex" xmlns:cx2="http://schemas.microsoft.com/office/drawing/2015/10/21/chartex" xmlns:cx3="http://schemas.microsoft.com/office/drawing/2016/5/9/chartex" xmlns:cx4="http://schemas.microsoft.com/office/drawing/2016/5/10/chartex" xmlns:cx5="http://schemas.microsoft.com/office/drawing/2016/5/11/chartex" xmlns:cx6="http://schemas.microsoft.com/office/drawing/2016/5/12/chartex" xmlns:cx7="http://schemas.microsoft.com/office/drawing/2016/5/13/chartex" xmlns:cx8="http://schemas.microsoft.com/office/drawing/2016/5/14/chartex" xmlns:aink="http://schemas.microsoft.com/office/drawing/2016/ink" xmlns:am3d="http://schemas.microsoft.com/office/drawing/2017/model3d" xmlns:w16cid="http://schemas.microsoft.com/office/word/2016/wordml/cid">
             <w:pict>
               <v:line w14:anchorId="6152E449" id="Conector recto 46" o:spid="_x0000_s1026" style="position:absolute;flip:x;z-index:251739136;visibility:visible;mso-wrap-style:square;mso-width-percent:0;mso-height-percent:0;mso-wrap-distance-left:9pt;mso-wrap-distance-top:0;mso-wrap-distance-right:9pt;mso-wrap-distance-bottom:0;mso-position-horizontal:absolute;mso-position-horizontal-relative:text;mso-position-vertical:absolute;mso-position-vertical-relative:text;mso-width-percent:0;mso-height-percent:0;mso-width-relative:margin;mso-height-relative:margin" from="61.95pt,13.85pt" to="448.2pt,13.85pt" o:gfxdata="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" strokecolor="black [3200]" strokeweight=".5pt">
                 <v:stroke joinstyle="miter"/>
@@ -6236,7 +6224,7 @@
               </wp:anchor>
             </w:drawing>
           </mc:Choice>
-          <mc:Fallback xmlns:w16cid="http://schemas.microsoft.com/office/word/2016/wordml/cid" xmlns:am3d="http://schemas.microsoft.com/office/drawing/2017/model3d" xmlns:aink="http://schemas.microsoft.com/office/drawing/2016/ink" xmlns:cx8="http://schemas.microsoft.com/office/drawing/2016/5/14/chartex" xmlns:cx7="http://schemas.microsoft.com/office/drawing/2016/5/13/chartex" xmlns:cx6="http://schemas.microsoft.com/office/drawing/2016/5/12/chartex" xmlns:cx5="http://schemas.microsoft.com/office/drawing/2016/5/11/chartex" xmlns:cx4="http://schemas.microsoft.com/office/drawing/2016/5/10/chartex" xmlns:cx3="http://schemas.microsoft.com/office/drawing/2016/5/9/chartex" xmlns:cx2="http://schemas.microsoft.com/office/drawing/2015/10/21/chartex" xmlns:cx1="http://schemas.microsoft.com/office/drawing/2015/9/8/chartex">
+          <mc:Fallback xmlns:cx1="http://schemas.microsoft.com/office/drawing/2015/9/8/chartex" xmlns:cx2="http://schemas.microsoft.com/office/drawing/2015/10/21/chartex" xmlns:cx3="http://schemas.microsoft.com/office/drawing/2016/5/9/chartex" xmlns:cx4="http://schemas.microsoft.com/office/drawing/2016/5/10/chartex" xmlns:cx5="http://schemas.microsoft.com/office/drawing/2016/5/11/chartex" xmlns:cx6="http://schemas.microsoft.com/office/drawing/2016/5/12/chartex" xmlns:cx7="http://schemas.microsoft.com/office/drawing/2016/5/13/chartex" xmlns:cx8="http://schemas.microsoft.com/office/drawing/2016/5/14/chartex" xmlns:aink="http://schemas.microsoft.com/office/drawing/2016/ink" xmlns:am3d="http://schemas.microsoft.com/office/drawing/2017/model3d" xmlns:w16cid="http://schemas.microsoft.com/office/word/2016/wordml/cid">
             <w:pict>
               <v:line w14:anchorId="74D2659E" id="Conector recto 43" o:spid="_x0000_s1026" style="position:absolute;flip:x y;z-index:251737088;visibility:visible;mso-wrap-style:square;mso-width-percent:0;mso-height-percent:0;mso-wrap-distance-left:9pt;mso-wrap-distance-top:0;mso-wrap-distance-right:9pt;mso-wrap-distance-bottom:0;mso-position-horizontal:absolute;mso-position-horizontal-relative:margin;mso-position-vertical:absolute;mso-position-vertical-relative:text;mso-width-percent:0;mso-height-percent:0;mso-width-relative:margin;mso-height-relative:margin" from="60.45pt,13.85pt" to="60.45pt,24.35pt" o:gfxdata="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" strokecolor="black [3200]" strokeweight=".5pt">
                 <v:stroke joinstyle="miter"/>
@@ -6387,7 +6375,7 @@
               </wp:anchor>
             </w:drawing>
           </mc:Choice>
-          <mc:Fallback xmlns:w16cid="http://schemas.microsoft.com/office/word/2016/wordml/cid" xmlns:am3d="http://schemas.microsoft.com/office/drawing/2017/model3d" xmlns:aink="http://schemas.microsoft.com/office/drawing/2016/ink" xmlns:cx8="http://schemas.microsoft.com/office/drawing/2016/5/14/chartex" xmlns:cx7="http://schemas.microsoft.com/office/drawing/2016/5/13/chartex" xmlns:cx6="http://schemas.microsoft.com/office/drawing/2016/5/12/chartex" xmlns:cx5="http://schemas.microsoft.com/office/drawing/2016/5/11/chartex" xmlns:cx4="http://schemas.microsoft.com/office/drawing/2016/5/10/chartex" xmlns:cx3="http://schemas.microsoft.com/office/drawing/2016/5/9/chartex" xmlns:cx2="http://schemas.microsoft.com/office/drawing/2015/10/21/chartex" xmlns:cx1="http://schemas.microsoft.com/office/drawing/2015/9/8/chartex">
+          <mc:Fallback xmlns:cx1="http://schemas.microsoft.com/office/drawing/2015/9/8/chartex" xmlns:cx2="http://schemas.microsoft.com/office/drawing/2015/10/21/chartex" xmlns:cx3="http://schemas.microsoft.com/office/drawing/2016/5/9/chartex" xmlns:cx4="http://schemas.microsoft.com/office/drawing/2016/5/10/chartex" xmlns:cx5="http://schemas.microsoft.com/office/drawing/2016/5/11/chartex" xmlns:cx6="http://schemas.microsoft.com/office/drawing/2016/5/12/chartex" xmlns:cx7="http://schemas.microsoft.com/office/drawing/2016/5/13/chartex" xmlns:cx8="http://schemas.microsoft.com/office/drawing/2016/5/14/chartex" xmlns:aink="http://schemas.microsoft.com/office/drawing/2016/ink" xmlns:am3d="http://schemas.microsoft.com/office/drawing/2017/model3d" xmlns:w16cid="http://schemas.microsoft.com/office/word/2016/wordml/cid">
             <w:pict>
               <v:line w14:anchorId="1D85D6AD" id="Conector recto 51" o:spid="_x0000_s1026" style="position:absolute;flip:x;z-index:251749376;visibility:visible;mso-wrap-style:square;mso-width-percent:0;mso-height-percent:0;mso-wrap-distance-left:9pt;mso-wrap-distance-top:0;mso-wrap-distance-right:9pt;mso-wrap-distance-bottom:0;mso-position-horizontal:absolute;mso-position-horizontal-relative:text;mso-position-vertical:absolute;mso-position-vertical-relative:text;mso-width-percent:0;mso-height-percent:0;mso-width-relative:margin;mso-height-relative:margin" from="124.15pt,20.05pt" to="463.15pt,21.55pt" o:gfxdata="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" strokecolor="black [3200]" strokeweight=".5pt">
                 <v:stroke joinstyle="miter"/>
@@ -6642,7 +6630,7 @@
               </wp:anchor>
             </w:drawing>
           </mc:Choice>
-          <mc:Fallback xmlns:w16cid="http://schemas.microsoft.com/office/word/2016/wordml/cid" xmlns:am3d="http://schemas.microsoft.com/office/drawing/2017/model3d" xmlns:aink="http://schemas.microsoft.com/office/drawing/2016/ink" xmlns:cx8="http://schemas.microsoft.com/office/drawing/2016/5/14/chartex" xmlns:cx7="http://schemas.microsoft.com/office/drawing/2016/5/13/chartex" xmlns:cx6="http://schemas.microsoft.com/office/drawing/2016/5/12/chartex" xmlns:cx5="http://schemas.microsoft.com/office/drawing/2016/5/11/chartex" xmlns:cx4="http://schemas.microsoft.com/office/drawing/2016/5/10/chartex" xmlns:cx3="http://schemas.microsoft.com/office/drawing/2016/5/9/chartex" xmlns:cx2="http://schemas.microsoft.com/office/drawing/2015/10/21/chartex" xmlns:cx1="http://schemas.microsoft.com/office/drawing/2015/9/8/chartex">
+          <mc:Fallback xmlns:cx1="http://schemas.microsoft.com/office/drawing/2015/9/8/chartex" xmlns:cx2="http://schemas.microsoft.com/office/drawing/2015/10/21/chartex" xmlns:cx3="http://schemas.microsoft.com/office/drawing/2016/5/9/chartex" xmlns:cx4="http://schemas.microsoft.com/office/drawing/2016/5/10/chartex" xmlns:cx5="http://schemas.microsoft.com/office/drawing/2016/5/11/chartex" xmlns:cx6="http://schemas.microsoft.com/office/drawing/2016/5/12/chartex" xmlns:cx7="http://schemas.microsoft.com/office/drawing/2016/5/13/chartex" xmlns:cx8="http://schemas.microsoft.com/office/drawing/2016/5/14/chartex" xmlns:aink="http://schemas.microsoft.com/office/drawing/2016/ink" xmlns:am3d="http://schemas.microsoft.com/office/drawing/2017/model3d" xmlns:w16cid="http://schemas.microsoft.com/office/word/2016/wordml/cid">
             <w:pict>
               <v:shape w14:anchorId="57905554" id="Conector recto de flecha 55" o:spid="_x0000_s1026" type="#_x0000_t32" style="position:absolute;margin-left:83.7pt;margin-top:13.75pt;width:89.25pt;height:11.25pt;flip:x;z-index:251756544;visibility:visible;mso-wrap-style:square;mso-width-percent:0;mso-height-percent:0;mso-wrap-distance-left:9pt;mso-wrap-distance-top:0;mso-wrap-distance-right:9pt;mso-wrap-distance-bottom:0;mso-position-horizontal:absolute;mso-position-horizontal-relative:text;mso-position-vertical:absolute;mso-position-vertical-relative:text;mso-width-percent:0;mso-height-percent:0;mso-width-relative:margin;mso-height-relative:margin" o:gfxdata="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" strokecolor="black [3200]" strokeweight=".5pt">
                 <v:stroke endarrow="block" joinstyle="miter"/>
@@ -6827,7 +6815,7 @@
               </wp:anchor>
             </w:drawing>
           </mc:Choice>
-          <mc:Fallback xmlns:w16cid="http://schemas.microsoft.com/office/word/2016/wordml/cid" xmlns:am3d="http://schemas.microsoft.com/office/drawing/2017/model3d" xmlns:aink="http://schemas.microsoft.com/office/drawing/2016/ink" xmlns:cx8="http://schemas.microsoft.com/office/drawing/2016/5/14/chartex" xmlns:cx7="http://schemas.microsoft.com/office/drawing/2016/5/13/chartex" xmlns:cx6="http://schemas.microsoft.com/office/drawing/2016/5/12/chartex" xmlns:cx5="http://schemas.microsoft.com/office/drawing/2016/5/11/chartex" xmlns:cx4="http://schemas.microsoft.com/office/drawing/2016/5/10/chartex" xmlns:cx3="http://schemas.microsoft.com/office/drawing/2016/5/9/chartex" xmlns:cx2="http://schemas.microsoft.com/office/drawing/2015/10/21/chartex" xmlns:cx1="http://schemas.microsoft.com/office/drawing/2015/9/8/chartex">
+          <mc:Fallback xmlns:cx1="http://schemas.microsoft.com/office/drawing/2015/9/8/chartex" xmlns:cx2="http://schemas.microsoft.com/office/drawing/2015/10/21/chartex" xmlns:cx3="http://schemas.microsoft.com/office/drawing/2016/5/9/chartex" xmlns:cx4="http://schemas.microsoft.com/office/drawing/2016/5/10/chartex" xmlns:cx5="http://schemas.microsoft.com/office/drawing/2016/5/11/chartex" xmlns:cx6="http://schemas.microsoft.com/office/drawing/2016/5/12/chartex" xmlns:cx7="http://schemas.microsoft.com/office/drawing/2016/5/13/chartex" xmlns:cx8="http://schemas.microsoft.com/office/drawing/2016/5/14/chartex" xmlns:aink="http://schemas.microsoft.com/office/drawing/2016/ink" xmlns:am3d="http://schemas.microsoft.com/office/drawing/2017/model3d" xmlns:w16cid="http://schemas.microsoft.com/office/word/2016/wordml/cid">
             <w:pict>
               <v:line w14:anchorId="59A631CE" id="Conector recto 56" o:spid="_x0000_s1026" style="position:absolute;flip:y;z-index:251758592;visibility:visible;mso-wrap-style:square;mso-width-percent:0;mso-height-percent:0;mso-wrap-distance-left:9pt;mso-wrap-distance-top:0;mso-wrap-distance-right:9pt;mso-wrap-distance-bottom:0;mso-position-horizontal:absolute;mso-position-horizontal-relative:margin;mso-position-vertical:absolute;mso-position-vertical-relative:text;mso-width-percent:0;mso-height-percent:0;mso-width-relative:margin;mso-height-relative:margin" from="97.2pt,16.75pt" to="97.2pt,25pt" o:gfxdata="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" strokecolor="black [3200]" strokeweight=".5pt">
                 <v:stroke joinstyle="miter"/>

</xml_diff>

<commit_message>
Arreglo a las tablas
</commit_message>
<xml_diff>
--- a/BBDD/Tablas.docx
+++ b/BBDD/Tablas.docx
@@ -375,13 +375,13 @@
               <wp:anchor distT="0" distB="0" distL="114300" distR="114300" simplePos="0" relativeHeight="251671552" behindDoc="0" locked="0" layoutInCell="1" allowOverlap="1" wp14:anchorId="1C732C2E" wp14:editId="09729D68">
                 <wp:simplePos x="0" y="0"/>
                 <wp:positionH relativeFrom="column">
-                  <wp:posOffset>491489</wp:posOffset>
-                </wp:positionH>
-                <wp:positionV relativeFrom="paragraph">
-                  <wp:posOffset>193674</wp:posOffset>
-                </wp:positionV>
-                <wp:extent cx="2286000" cy="409575"/>
-                <wp:effectExtent l="19050" t="57150" r="19050" b="28575"/>
+                  <wp:posOffset>499282</wp:posOffset>
+                </wp:positionH>
+                <wp:positionV relativeFrom="paragraph">
+                  <wp:posOffset>200395</wp:posOffset>
+                </wp:positionV>
+                <wp:extent cx="2553195" cy="332509"/>
+                <wp:effectExtent l="0" t="57150" r="19050" b="29845"/>
                 <wp:wrapNone/>
                 <wp:docPr id="9" name="Conector recto de flecha 9"/>
                 <wp:cNvGraphicFramePr/>
@@ -392,7 +392,7 @@
                       <wps:spPr>
                         <a:xfrm flipH="1" flipV="1">
                           <a:off x="0" y="0"/>
-                          <a:ext cx="2286000" cy="409575"/>
+                          <a:ext cx="2553195" cy="332509"/>
                         </a:xfrm>
                         <a:prstGeom prst="straightConnector1">
                           <a:avLst/>
@@ -430,7 +430,11 @@
           </mc:Choice>
           <mc:Fallback>
             <w:pict>
-              <v:shape w14:anchorId="545895EA" id="Conector recto de flecha 9" o:spid="_x0000_s1026" type="#_x0000_t32" style="position:absolute;margin-left:38.7pt;margin-top:15.25pt;width:180pt;height:32.25pt;flip:x y;z-index:251671552;visibility:visible;mso-wrap-style:square;mso-width-percent:0;mso-height-percent:0;mso-wrap-distance-left:9pt;mso-wrap-distance-top:0;mso-wrap-distance-right:9pt;mso-wrap-distance-bottom:0;mso-position-horizontal:absolute;mso-position-horizontal-relative:text;mso-position-vertical:absolute;mso-position-vertical-relative:text;mso-width-percent:0;mso-height-percent:0;mso-width-relative:margin;mso-height-relative:margin" o:gfxdata="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" strokecolor="black [3200]" strokeweight=".5pt">
+              <v:shapetype w14:anchorId="0A966476" id="_x0000_t32" coordsize="21600,21600" o:spt="32" o:oned="t" path="m,l21600,21600e" filled="f">
+                <v:path arrowok="t" fillok="f" o:connecttype="none"/>
+                <o:lock v:ext="edit" shapetype="t"/>
+              </v:shapetype>
+              <v:shape id="Conector recto de flecha 9" o:spid="_x0000_s1026" type="#_x0000_t32" style="position:absolute;margin-left:39.3pt;margin-top:15.8pt;width:201.05pt;height:26.2pt;flip:x y;z-index:251671552;visibility:visible;mso-wrap-style:square;mso-width-percent:0;mso-height-percent:0;mso-wrap-distance-left:9pt;mso-wrap-distance-top:0;mso-wrap-distance-right:9pt;mso-wrap-distance-bottom:0;mso-position-horizontal:absolute;mso-position-horizontal-relative:text;mso-position-vertical:absolute;mso-position-vertical-relative:text;mso-width-percent:0;mso-height-percent:0;mso-width-relative:margin;mso-height-relative:margin" o:gfxdata="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" strokecolor="black [3200]" strokeweight=".5pt">
                 <v:stroke endarrow="block" joinstyle="miter"/>
               </v:shape>
             </w:pict>
@@ -503,7 +507,7 @@
               </wp:anchor>
             </w:drawing>
           </mc:Choice>
-          <mc:Fallback xmlns:cx1="http://schemas.microsoft.com/office/drawing/2015/9/8/chartex" xmlns:cx2="http://schemas.microsoft.com/office/drawing/2015/10/21/chartex" xmlns:cx3="http://schemas.microsoft.com/office/drawing/2016/5/9/chartex" xmlns:cx4="http://schemas.microsoft.com/office/drawing/2016/5/10/chartex" xmlns:cx5="http://schemas.microsoft.com/office/drawing/2016/5/11/chartex" xmlns:cx6="http://schemas.microsoft.com/office/drawing/2016/5/12/chartex" xmlns:cx7="http://schemas.microsoft.com/office/drawing/2016/5/13/chartex" xmlns:cx8="http://schemas.microsoft.com/office/drawing/2016/5/14/chartex" xmlns:aink="http://schemas.microsoft.com/office/drawing/2016/ink" xmlns:am3d="http://schemas.microsoft.com/office/drawing/2017/model3d" xmlns:w16cid="http://schemas.microsoft.com/office/word/2016/wordml/cid">
+          <mc:Fallback xmlns:w16cid="http://schemas.microsoft.com/office/word/2016/wordml/cid" xmlns:am3d="http://schemas.microsoft.com/office/drawing/2017/model3d" xmlns:aink="http://schemas.microsoft.com/office/drawing/2016/ink" xmlns:cx8="http://schemas.microsoft.com/office/drawing/2016/5/14/chartex" xmlns:cx7="http://schemas.microsoft.com/office/drawing/2016/5/13/chartex" xmlns:cx6="http://schemas.microsoft.com/office/drawing/2016/5/12/chartex" xmlns:cx5="http://schemas.microsoft.com/office/drawing/2016/5/11/chartex" xmlns:cx4="http://schemas.microsoft.com/office/drawing/2016/5/10/chartex" xmlns:cx3="http://schemas.microsoft.com/office/drawing/2016/5/9/chartex" xmlns:cx2="http://schemas.microsoft.com/office/drawing/2015/10/21/chartex" xmlns:cx1="http://schemas.microsoft.com/office/drawing/2015/9/8/chartex">
             <w:pict>
               <v:shape w14:anchorId="47FA0506" id="Conector recto de flecha 13" o:spid="_x0000_s1026" type="#_x0000_t32" style="position:absolute;margin-left:-31.05pt;margin-top:16.2pt;width:60pt;height:20.25pt;flip:y;z-index:251679744;visibility:visible;mso-wrap-style:square;mso-width-percent:0;mso-height-percent:0;mso-wrap-distance-left:9pt;mso-wrap-distance-top:0;mso-wrap-distance-right:9pt;mso-wrap-distance-bottom:0;mso-position-horizontal:absolute;mso-position-horizontal-relative:text;mso-position-vertical:absolute;mso-position-vertical-relative:text;mso-width-percent:0;mso-height-percent:0;mso-width-relative:margin;mso-height-relative:margin" o:gfxdata="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" strokecolor="black [3200]" strokeweight=".5pt">
                 <v:stroke endarrow="block" joinstyle="miter"/>
@@ -1080,7 +1084,7 @@
               </wp:anchor>
             </w:drawing>
           </mc:Choice>
-          <mc:Fallback xmlns:cx1="http://schemas.microsoft.com/office/drawing/2015/9/8/chartex" xmlns:cx2="http://schemas.microsoft.com/office/drawing/2015/10/21/chartex" xmlns:cx3="http://schemas.microsoft.com/office/drawing/2016/5/9/chartex" xmlns:cx4="http://schemas.microsoft.com/office/drawing/2016/5/10/chartex" xmlns:cx5="http://schemas.microsoft.com/office/drawing/2016/5/11/chartex" xmlns:cx6="http://schemas.microsoft.com/office/drawing/2016/5/12/chartex" xmlns:cx7="http://schemas.microsoft.com/office/drawing/2016/5/13/chartex" xmlns:cx8="http://schemas.microsoft.com/office/drawing/2016/5/14/chartex" xmlns:aink="http://schemas.microsoft.com/office/drawing/2016/ink" xmlns:am3d="http://schemas.microsoft.com/office/drawing/2017/model3d" xmlns:w16cid="http://schemas.microsoft.com/office/word/2016/wordml/cid">
+          <mc:Fallback xmlns:w16cid="http://schemas.microsoft.com/office/word/2016/wordml/cid" xmlns:am3d="http://schemas.microsoft.com/office/drawing/2017/model3d" xmlns:aink="http://schemas.microsoft.com/office/drawing/2016/ink" xmlns:cx8="http://schemas.microsoft.com/office/drawing/2016/5/14/chartex" xmlns:cx7="http://schemas.microsoft.com/office/drawing/2016/5/13/chartex" xmlns:cx6="http://schemas.microsoft.com/office/drawing/2016/5/12/chartex" xmlns:cx5="http://schemas.microsoft.com/office/drawing/2016/5/11/chartex" xmlns:cx4="http://schemas.microsoft.com/office/drawing/2016/5/10/chartex" xmlns:cx3="http://schemas.microsoft.com/office/drawing/2016/5/9/chartex" xmlns:cx2="http://schemas.microsoft.com/office/drawing/2015/10/21/chartex" xmlns:cx1="http://schemas.microsoft.com/office/drawing/2015/9/8/chartex">
             <w:pict>
               <v:shape w14:anchorId="2538AC1E" id="Conector recto de flecha 60" o:spid="_x0000_s1026" type="#_x0000_t32" style="position:absolute;margin-left:98.7pt;margin-top:15.05pt;width:9.75pt;height:10.5pt;flip:x y;z-index:251766784;visibility:visible;mso-wrap-style:square;mso-width-percent:0;mso-height-percent:0;mso-wrap-distance-left:9pt;mso-wrap-distance-top:0;mso-wrap-distance-right:9pt;mso-wrap-distance-bottom:0;mso-position-horizontal:absolute;mso-position-horizontal-relative:text;mso-position-vertical:absolute;mso-position-vertical-relative:text;mso-width-percent:0;mso-height-percent:0;mso-width-relative:margin;mso-height-relative:margin" o:gfxdata="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" strokecolor="black [3200]" strokeweight=".5pt">
                 <v:stroke endarrow="block" joinstyle="miter"/>
@@ -1223,7 +1227,7 @@
               </wp:anchor>
             </w:drawing>
           </mc:Choice>
-          <mc:Fallback xmlns:cx1="http://schemas.microsoft.com/office/drawing/2015/9/8/chartex" xmlns:cx2="http://schemas.microsoft.com/office/drawing/2015/10/21/chartex" xmlns:cx3="http://schemas.microsoft.com/office/drawing/2016/5/9/chartex" xmlns:cx4="http://schemas.microsoft.com/office/drawing/2016/5/10/chartex" xmlns:cx5="http://schemas.microsoft.com/office/drawing/2016/5/11/chartex" xmlns:cx6="http://schemas.microsoft.com/office/drawing/2016/5/12/chartex" xmlns:cx7="http://schemas.microsoft.com/office/drawing/2016/5/13/chartex" xmlns:cx8="http://schemas.microsoft.com/office/drawing/2016/5/14/chartex" xmlns:aink="http://schemas.microsoft.com/office/drawing/2016/ink" xmlns:am3d="http://schemas.microsoft.com/office/drawing/2017/model3d" xmlns:w16cid="http://schemas.microsoft.com/office/word/2016/wordml/cid">
+          <mc:Fallback xmlns:w16cid="http://schemas.microsoft.com/office/word/2016/wordml/cid" xmlns:am3d="http://schemas.microsoft.com/office/drawing/2017/model3d" xmlns:aink="http://schemas.microsoft.com/office/drawing/2016/ink" xmlns:cx8="http://schemas.microsoft.com/office/drawing/2016/5/14/chartex" xmlns:cx7="http://schemas.microsoft.com/office/drawing/2016/5/13/chartex" xmlns:cx6="http://schemas.microsoft.com/office/drawing/2016/5/12/chartex" xmlns:cx5="http://schemas.microsoft.com/office/drawing/2016/5/11/chartex" xmlns:cx4="http://schemas.microsoft.com/office/drawing/2016/5/10/chartex" xmlns:cx3="http://schemas.microsoft.com/office/drawing/2016/5/9/chartex" xmlns:cx2="http://schemas.microsoft.com/office/drawing/2015/10/21/chartex" xmlns:cx1="http://schemas.microsoft.com/office/drawing/2015/9/8/chartex">
             <w:pict>
               <v:line w14:anchorId="751C1C5B" id="Conector recto 53" o:spid="_x0000_s1026" style="position:absolute;flip:y;z-index:251753472;visibility:visible;mso-wrap-style:square;mso-width-percent:0;mso-height-percent:0;mso-wrap-distance-left:9pt;mso-wrap-distance-top:0;mso-wrap-distance-right:9pt;mso-wrap-distance-bottom:0;mso-position-horizontal:absolute;mso-position-horizontal-relative:margin;mso-position-vertical:absolute;mso-position-vertical-relative:text;mso-width-percent:0;mso-height-percent:0;mso-width-relative:margin;mso-height-relative:margin" from="107.25pt,21.7pt" to="463.5pt,23.95pt" o:gfxdata="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" strokecolor="black [3200]" strokeweight=".5pt">
                 <v:stroke joinstyle="miter"/>
@@ -1299,7 +1303,7 @@
               </wp:anchor>
             </w:drawing>
           </mc:Choice>
-          <mc:Fallback xmlns:cx1="http://schemas.microsoft.com/office/drawing/2015/9/8/chartex" xmlns:cx2="http://schemas.microsoft.com/office/drawing/2015/10/21/chartex" xmlns:cx3="http://schemas.microsoft.com/office/drawing/2016/5/9/chartex" xmlns:cx4="http://schemas.microsoft.com/office/drawing/2016/5/10/chartex" xmlns:cx5="http://schemas.microsoft.com/office/drawing/2016/5/11/chartex" xmlns:cx6="http://schemas.microsoft.com/office/drawing/2016/5/12/chartex" xmlns:cx7="http://schemas.microsoft.com/office/drawing/2016/5/13/chartex" xmlns:cx8="http://schemas.microsoft.com/office/drawing/2016/5/14/chartex" xmlns:aink="http://schemas.microsoft.com/office/drawing/2016/ink" xmlns:am3d="http://schemas.microsoft.com/office/drawing/2017/model3d" xmlns:w16cid="http://schemas.microsoft.com/office/word/2016/wordml/cid">
+          <mc:Fallback xmlns:w16cid="http://schemas.microsoft.com/office/word/2016/wordml/cid" xmlns:am3d="http://schemas.microsoft.com/office/drawing/2017/model3d" xmlns:aink="http://schemas.microsoft.com/office/drawing/2016/ink" xmlns:cx8="http://schemas.microsoft.com/office/drawing/2016/5/14/chartex" xmlns:cx7="http://schemas.microsoft.com/office/drawing/2016/5/13/chartex" xmlns:cx6="http://schemas.microsoft.com/office/drawing/2016/5/12/chartex" xmlns:cx5="http://schemas.microsoft.com/office/drawing/2016/5/11/chartex" xmlns:cx4="http://schemas.microsoft.com/office/drawing/2016/5/10/chartex" xmlns:cx3="http://schemas.microsoft.com/office/drawing/2016/5/9/chartex" xmlns:cx2="http://schemas.microsoft.com/office/drawing/2015/10/21/chartex" xmlns:cx1="http://schemas.microsoft.com/office/drawing/2015/9/8/chartex">
             <w:pict>
               <v:shape w14:anchorId="3B61763A" id="Conector recto de flecha 54" o:spid="_x0000_s1026" type="#_x0000_t32" style="position:absolute;margin-left:100.2pt;margin-top:11.7pt;width:10.5pt;height:6pt;flip:x y;z-index:251755520;visibility:visible;mso-wrap-style:square;mso-width-percent:0;mso-height-percent:0;mso-wrap-distance-left:9pt;mso-wrap-distance-top:0;mso-wrap-distance-right:9pt;mso-wrap-distance-bottom:0;mso-position-horizontal:absolute;mso-position-horizontal-relative:text;mso-position-vertical:absolute;mso-position-vertical-relative:text;mso-width-percent:0;mso-height-percent:0;mso-width-relative:margin;mso-height-relative:margin" o:gfxdata="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" strokecolor="black [3200]" strokeweight=".5pt">
                 <v:stroke endarrow="block" joinstyle="miter"/>
@@ -1374,7 +1378,7 @@
               </wp:anchor>
             </w:drawing>
           </mc:Choice>
-          <mc:Fallback xmlns:cx1="http://schemas.microsoft.com/office/drawing/2015/9/8/chartex" xmlns:cx2="http://schemas.microsoft.com/office/drawing/2015/10/21/chartex" xmlns:cx3="http://schemas.microsoft.com/office/drawing/2016/5/9/chartex" xmlns:cx4="http://schemas.microsoft.com/office/drawing/2016/5/10/chartex" xmlns:cx5="http://schemas.microsoft.com/office/drawing/2016/5/11/chartex" xmlns:cx6="http://schemas.microsoft.com/office/drawing/2016/5/12/chartex" xmlns:cx7="http://schemas.microsoft.com/office/drawing/2016/5/13/chartex" xmlns:cx8="http://schemas.microsoft.com/office/drawing/2016/5/14/chartex" xmlns:aink="http://schemas.microsoft.com/office/drawing/2016/ink" xmlns:am3d="http://schemas.microsoft.com/office/drawing/2017/model3d" xmlns:w16cid="http://schemas.microsoft.com/office/word/2016/wordml/cid">
+          <mc:Fallback xmlns:w16cid="http://schemas.microsoft.com/office/word/2016/wordml/cid" xmlns:am3d="http://schemas.microsoft.com/office/drawing/2017/model3d" xmlns:aink="http://schemas.microsoft.com/office/drawing/2016/ink" xmlns:cx8="http://schemas.microsoft.com/office/drawing/2016/5/14/chartex" xmlns:cx7="http://schemas.microsoft.com/office/drawing/2016/5/13/chartex" xmlns:cx6="http://schemas.microsoft.com/office/drawing/2016/5/12/chartex" xmlns:cx5="http://schemas.microsoft.com/office/drawing/2016/5/11/chartex" xmlns:cx4="http://schemas.microsoft.com/office/drawing/2016/5/10/chartex" xmlns:cx3="http://schemas.microsoft.com/office/drawing/2016/5/9/chartex" xmlns:cx2="http://schemas.microsoft.com/office/drawing/2015/10/21/chartex" xmlns:cx1="http://schemas.microsoft.com/office/drawing/2015/9/8/chartex">
             <w:pict>
               <v:shape w14:anchorId="1761885B" id="Conector recto de flecha 49" o:spid="_x0000_s1026" type="#_x0000_t32" style="position:absolute;margin-left:90.4pt;margin-top:12.4pt;width:3.55pt;height:15.75pt;flip:x y;z-index:251745280;visibility:visible;mso-wrap-style:square;mso-width-percent:0;mso-height-percent:0;mso-wrap-distance-left:9pt;mso-wrap-distance-top:0;mso-wrap-distance-right:9pt;mso-wrap-distance-bottom:0;mso-position-horizontal:absolute;mso-position-horizontal-relative:text;mso-position-vertical:absolute;mso-position-vertical-relative:text;mso-width-percent:0;mso-height-percent:0;mso-width-relative:margin;mso-height-relative:margin" o:gfxdata="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" strokecolor="black [3200]" strokeweight=".5pt">
                 <v:stroke endarrow="block" joinstyle="miter"/>
@@ -1448,7 +1452,7 @@
               </wp:anchor>
             </w:drawing>
           </mc:Choice>
-          <mc:Fallback xmlns:cx1="http://schemas.microsoft.com/office/drawing/2015/9/8/chartex" xmlns:cx2="http://schemas.microsoft.com/office/drawing/2015/10/21/chartex" xmlns:cx3="http://schemas.microsoft.com/office/drawing/2016/5/9/chartex" xmlns:cx4="http://schemas.microsoft.com/office/drawing/2016/5/10/chartex" xmlns:cx5="http://schemas.microsoft.com/office/drawing/2016/5/11/chartex" xmlns:cx6="http://schemas.microsoft.com/office/drawing/2016/5/12/chartex" xmlns:cx7="http://schemas.microsoft.com/office/drawing/2016/5/13/chartex" xmlns:cx8="http://schemas.microsoft.com/office/drawing/2016/5/14/chartex" xmlns:aink="http://schemas.microsoft.com/office/drawing/2016/ink" xmlns:am3d="http://schemas.microsoft.com/office/drawing/2017/model3d" xmlns:w16cid="http://schemas.microsoft.com/office/word/2016/wordml/cid">
+          <mc:Fallback xmlns:w16cid="http://schemas.microsoft.com/office/word/2016/wordml/cid" xmlns:am3d="http://schemas.microsoft.com/office/drawing/2017/model3d" xmlns:aink="http://schemas.microsoft.com/office/drawing/2016/ink" xmlns:cx8="http://schemas.microsoft.com/office/drawing/2016/5/14/chartex" xmlns:cx7="http://schemas.microsoft.com/office/drawing/2016/5/13/chartex" xmlns:cx6="http://schemas.microsoft.com/office/drawing/2016/5/12/chartex" xmlns:cx5="http://schemas.microsoft.com/office/drawing/2016/5/11/chartex" xmlns:cx4="http://schemas.microsoft.com/office/drawing/2016/5/10/chartex" xmlns:cx3="http://schemas.microsoft.com/office/drawing/2016/5/9/chartex" xmlns:cx2="http://schemas.microsoft.com/office/drawing/2015/10/21/chartex" xmlns:cx1="http://schemas.microsoft.com/office/drawing/2015/9/8/chartex">
             <w:pict>
               <v:shape w14:anchorId="5BEF7905" id="Conector recto de flecha 42" o:spid="_x0000_s1026" type="#_x0000_t32" style="position:absolute;margin-left:56.7pt;margin-top:10.2pt;width:7.5pt;height:17.25pt;flip:y;z-index:251735040;visibility:visible;mso-wrap-style:square;mso-width-percent:0;mso-height-percent:0;mso-wrap-distance-left:9pt;mso-wrap-distance-top:0;mso-wrap-distance-right:9pt;mso-wrap-distance-bottom:0;mso-position-horizontal:absolute;mso-position-horizontal-relative:text;mso-position-vertical:absolute;mso-position-vertical-relative:text;mso-width-percent:0;mso-height-percent:0;mso-width-relative:margin;mso-height-relative:margin" o:gfxdata="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" strokecolor="#5b9bd5 [3204]" strokeweight=".5pt">
                 <v:stroke endarrow="block" joinstyle="miter"/>
@@ -1519,7 +1523,7 @@
               </wp:anchor>
             </w:drawing>
           </mc:Choice>
-          <mc:Fallback xmlns:cx1="http://schemas.microsoft.com/office/drawing/2015/9/8/chartex" xmlns:cx2="http://schemas.microsoft.com/office/drawing/2015/10/21/chartex" xmlns:cx3="http://schemas.microsoft.com/office/drawing/2016/5/9/chartex" xmlns:cx4="http://schemas.microsoft.com/office/drawing/2016/5/10/chartex" xmlns:cx5="http://schemas.microsoft.com/office/drawing/2016/5/11/chartex" xmlns:cx6="http://schemas.microsoft.com/office/drawing/2016/5/12/chartex" xmlns:cx7="http://schemas.microsoft.com/office/drawing/2016/5/13/chartex" xmlns:cx8="http://schemas.microsoft.com/office/drawing/2016/5/14/chartex" xmlns:aink="http://schemas.microsoft.com/office/drawing/2016/ink" xmlns:am3d="http://schemas.microsoft.com/office/drawing/2017/model3d" xmlns:w16cid="http://schemas.microsoft.com/office/word/2016/wordml/cid">
+          <mc:Fallback xmlns:w16cid="http://schemas.microsoft.com/office/word/2016/wordml/cid" xmlns:am3d="http://schemas.microsoft.com/office/drawing/2017/model3d" xmlns:aink="http://schemas.microsoft.com/office/drawing/2016/ink" xmlns:cx8="http://schemas.microsoft.com/office/drawing/2016/5/14/chartex" xmlns:cx7="http://schemas.microsoft.com/office/drawing/2016/5/13/chartex" xmlns:cx6="http://schemas.microsoft.com/office/drawing/2016/5/12/chartex" xmlns:cx5="http://schemas.microsoft.com/office/drawing/2016/5/11/chartex" xmlns:cx4="http://schemas.microsoft.com/office/drawing/2016/5/10/chartex" xmlns:cx3="http://schemas.microsoft.com/office/drawing/2016/5/9/chartex" xmlns:cx2="http://schemas.microsoft.com/office/drawing/2015/10/21/chartex" xmlns:cx1="http://schemas.microsoft.com/office/drawing/2015/9/8/chartex">
             <w:pict>
               <v:line w14:anchorId="15EB3D98" id="Conector recto 41" o:spid="_x0000_s1026" style="position:absolute;flip:x;z-index:251734016;visibility:visible;mso-wrap-style:square;mso-width-percent:0;mso-height-percent:0;mso-wrap-distance-left:9pt;mso-wrap-distance-top:0;mso-wrap-distance-right:9pt;mso-wrap-distance-bottom:0;mso-position-horizontal:absolute;mso-position-horizontal-relative:text;mso-position-vertical:absolute;mso-position-vertical-relative:text;mso-width-percent:0;mso-height-percent:0;mso-width-relative:margin;mso-height-relative:margin" from="-54.3pt,25.95pt" to="58.95pt,27.45pt" o:gfxdata="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" strokecolor="#5b9bd5 [3204]" strokeweight=".5pt">
                 <v:stroke joinstyle="miter"/>
@@ -1594,7 +1598,7 @@
               </wp:anchor>
             </w:drawing>
           </mc:Choice>
-          <mc:Fallback xmlns:cx1="http://schemas.microsoft.com/office/drawing/2015/9/8/chartex" xmlns:cx2="http://schemas.microsoft.com/office/drawing/2015/10/21/chartex" xmlns:cx3="http://schemas.microsoft.com/office/drawing/2016/5/9/chartex" xmlns:cx4="http://schemas.microsoft.com/office/drawing/2016/5/10/chartex" xmlns:cx5="http://schemas.microsoft.com/office/drawing/2016/5/11/chartex" xmlns:cx6="http://schemas.microsoft.com/office/drawing/2016/5/12/chartex" xmlns:cx7="http://schemas.microsoft.com/office/drawing/2016/5/13/chartex" xmlns:cx8="http://schemas.microsoft.com/office/drawing/2016/5/14/chartex" xmlns:aink="http://schemas.microsoft.com/office/drawing/2016/ink" xmlns:am3d="http://schemas.microsoft.com/office/drawing/2017/model3d" xmlns:w16cid="http://schemas.microsoft.com/office/word/2016/wordml/cid">
+          <mc:Fallback xmlns:w16cid="http://schemas.microsoft.com/office/word/2016/wordml/cid" xmlns:am3d="http://schemas.microsoft.com/office/drawing/2017/model3d" xmlns:aink="http://schemas.microsoft.com/office/drawing/2016/ink" xmlns:cx8="http://schemas.microsoft.com/office/drawing/2016/5/14/chartex" xmlns:cx7="http://schemas.microsoft.com/office/drawing/2016/5/13/chartex" xmlns:cx6="http://schemas.microsoft.com/office/drawing/2016/5/12/chartex" xmlns:cx5="http://schemas.microsoft.com/office/drawing/2016/5/11/chartex" xmlns:cx4="http://schemas.microsoft.com/office/drawing/2016/5/10/chartex" xmlns:cx3="http://schemas.microsoft.com/office/drawing/2016/5/9/chartex" xmlns:cx2="http://schemas.microsoft.com/office/drawing/2015/10/21/chartex" xmlns:cx1="http://schemas.microsoft.com/office/drawing/2015/9/8/chartex">
             <w:pict>
               <v:shape w14:anchorId="5316C3A0" id="Conector recto de flecha 28" o:spid="_x0000_s1026" type="#_x0000_t32" style="position:absolute;margin-left:79.35pt;margin-top:13.9pt;width:3.6pt;height:23.25pt;flip:x y;z-index:251710464;visibility:visible;mso-wrap-style:square;mso-width-percent:0;mso-height-percent:0;mso-wrap-distance-left:9pt;mso-wrap-distance-top:0;mso-wrap-distance-right:9pt;mso-wrap-distance-bottom:0;mso-position-horizontal:absolute;mso-position-horizontal-relative:text;mso-position-vertical:absolute;mso-position-vertical-relative:text;mso-width-percent:0;mso-height-percent:0;mso-width-relative:margin;mso-height-relative:margin" o:gfxdata="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" strokecolor="black [3200]" strokeweight=".5pt">
                 <v:stroke endarrow="block" joinstyle="miter"/>
@@ -1627,7 +1631,19 @@
         <w:rPr>
           <w:rFonts w:cstheme="minorHAnsi"/>
         </w:rPr>
-        <w:t>, Fecha, TotalOperacion, NIF)</w:t>
+        <w:t xml:space="preserve">, Fecha, TotalOperacion, </w:t>
+      </w:r>
+      <w:r>
+        <w:rPr>
+          <w:rFonts w:cstheme="minorHAnsi"/>
+        </w:rPr>
+        <w:t xml:space="preserve">Tipo, </w:t>
+      </w:r>
+      <w:r>
+        <w:rPr>
+          <w:rFonts w:cstheme="minorHAnsi"/>
+        </w:rPr>
+        <w:t>NIF)</w:t>
       </w:r>
       <w:r>
         <w:rPr>
@@ -1638,6 +1654,8 @@
         </w:rPr>
         <w:t xml:space="preserve"> </w:t>
       </w:r>
+      <w:bookmarkStart w:id="0" w:name="_GoBack"/>
+      <w:bookmarkEnd w:id="0"/>
     </w:p>
     <w:p>
       <w:pPr>
@@ -1990,7 +2008,7 @@
               </wp:anchor>
             </w:drawing>
           </mc:Choice>
-          <mc:Fallback xmlns:cx1="http://schemas.microsoft.com/office/drawing/2015/9/8/chartex" xmlns:cx2="http://schemas.microsoft.com/office/drawing/2015/10/21/chartex" xmlns:cx3="http://schemas.microsoft.com/office/drawing/2016/5/9/chartex" xmlns:cx4="http://schemas.microsoft.com/office/drawing/2016/5/10/chartex" xmlns:cx5="http://schemas.microsoft.com/office/drawing/2016/5/11/chartex" xmlns:cx6="http://schemas.microsoft.com/office/drawing/2016/5/12/chartex" xmlns:cx7="http://schemas.microsoft.com/office/drawing/2016/5/13/chartex" xmlns:cx8="http://schemas.microsoft.com/office/drawing/2016/5/14/chartex" xmlns:aink="http://schemas.microsoft.com/office/drawing/2016/ink" xmlns:am3d="http://schemas.microsoft.com/office/drawing/2017/model3d" xmlns:w16cid="http://schemas.microsoft.com/office/word/2016/wordml/cid">
+          <mc:Fallback xmlns:w16cid="http://schemas.microsoft.com/office/word/2016/wordml/cid" xmlns:am3d="http://schemas.microsoft.com/office/drawing/2017/model3d" xmlns:aink="http://schemas.microsoft.com/office/drawing/2016/ink" xmlns:cx8="http://schemas.microsoft.com/office/drawing/2016/5/14/chartex" xmlns:cx7="http://schemas.microsoft.com/office/drawing/2016/5/13/chartex" xmlns:cx6="http://schemas.microsoft.com/office/drawing/2016/5/12/chartex" xmlns:cx5="http://schemas.microsoft.com/office/drawing/2016/5/11/chartex" xmlns:cx4="http://schemas.microsoft.com/office/drawing/2016/5/10/chartex" xmlns:cx3="http://schemas.microsoft.com/office/drawing/2016/5/9/chartex" xmlns:cx2="http://schemas.microsoft.com/office/drawing/2015/10/21/chartex" xmlns:cx1="http://schemas.microsoft.com/office/drawing/2015/9/8/chartex">
             <w:pict>
               <v:line w14:anchorId="03C187AE" id="Conector recto 48" o:spid="_x0000_s1026" style="position:absolute;flip:y;z-index:251743232;visibility:visible;mso-wrap-style:square;mso-width-percent:0;mso-height-percent:0;mso-wrap-distance-left:9pt;mso-wrap-distance-top:0;mso-wrap-distance-right:9pt;mso-wrap-distance-bottom:0;mso-position-horizontal:absolute;mso-position-horizontal-relative:margin;mso-position-vertical:absolute;mso-position-vertical-relative:text;mso-width-percent:0;mso-height-percent:0;mso-width-relative:margin;mso-height-relative:margin" from="92.7pt,4.4pt" to="448.95pt,6.65pt" o:gfxdata="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" strokecolor="black [3200]" strokeweight=".5pt">
                 <v:stroke joinstyle="miter"/>
@@ -2332,15 +2350,7 @@
         <w:rPr>
           <w:rFonts w:cstheme="minorHAnsi"/>
         </w:rPr>
-        <w:t>, Cantidad</w:t>
-      </w:r>
-      <w:bookmarkStart w:id="0" w:name="_GoBack"/>
-      <w:bookmarkEnd w:id="0"/>
-      <w:r>
-        <w:rPr>
-          <w:rFonts w:cstheme="minorHAnsi"/>
-        </w:rPr>
-        <w:t>)</w:t>
+        <w:t>, Cantidad)</w:t>
       </w:r>
       <w:r>
         <w:rPr>
@@ -3974,7 +3984,7 @@
               </wp:anchor>
             </w:drawing>
           </mc:Choice>
-          <mc:Fallback xmlns:cx1="http://schemas.microsoft.com/office/drawing/2015/9/8/chartex" xmlns:cx2="http://schemas.microsoft.com/office/drawing/2015/10/21/chartex" xmlns:cx3="http://schemas.microsoft.com/office/drawing/2016/5/9/chartex" xmlns:cx4="http://schemas.microsoft.com/office/drawing/2016/5/10/chartex" xmlns:cx5="http://schemas.microsoft.com/office/drawing/2016/5/11/chartex" xmlns:cx6="http://schemas.microsoft.com/office/drawing/2016/5/12/chartex" xmlns:cx7="http://schemas.microsoft.com/office/drawing/2016/5/13/chartex" xmlns:cx8="http://schemas.microsoft.com/office/drawing/2016/5/14/chartex" xmlns:aink="http://schemas.microsoft.com/office/drawing/2016/ink" xmlns:am3d="http://schemas.microsoft.com/office/drawing/2017/model3d" xmlns:w16cid="http://schemas.microsoft.com/office/word/2016/wordml/cid">
+          <mc:Fallback xmlns:w16cid="http://schemas.microsoft.com/office/word/2016/wordml/cid" xmlns:am3d="http://schemas.microsoft.com/office/drawing/2017/model3d" xmlns:aink="http://schemas.microsoft.com/office/drawing/2016/ink" xmlns:cx8="http://schemas.microsoft.com/office/drawing/2016/5/14/chartex" xmlns:cx7="http://schemas.microsoft.com/office/drawing/2016/5/13/chartex" xmlns:cx6="http://schemas.microsoft.com/office/drawing/2016/5/12/chartex" xmlns:cx5="http://schemas.microsoft.com/office/drawing/2016/5/11/chartex" xmlns:cx4="http://schemas.microsoft.com/office/drawing/2016/5/10/chartex" xmlns:cx3="http://schemas.microsoft.com/office/drawing/2016/5/9/chartex" xmlns:cx2="http://schemas.microsoft.com/office/drawing/2015/10/21/chartex" xmlns:cx1="http://schemas.microsoft.com/office/drawing/2015/9/8/chartex">
             <w:pict>
               <v:shape w14:anchorId="32793369" id="Conector recto de flecha 15" o:spid="_x0000_s1026" type="#_x0000_t32" style="position:absolute;margin-left:99.45pt;margin-top:15.85pt;width:9.75pt;height:47.25pt;flip:y;z-index:251683840;visibility:visible;mso-wrap-style:square;mso-width-percent:0;mso-height-percent:0;mso-wrap-distance-left:9pt;mso-wrap-distance-top:0;mso-wrap-distance-right:9pt;mso-wrap-distance-bottom:0;mso-position-horizontal:absolute;mso-position-horizontal-relative:text;mso-position-vertical:absolute;mso-position-vertical-relative:text;mso-width-percent:0;mso-height-percent:0;mso-width-relative:margin;mso-height-relative:margin" o:gfxdata="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" strokecolor="black [3200]" strokeweight=".5pt">
                 <v:stroke endarrow="block" joinstyle="miter"/>
@@ -4100,7 +4110,7 @@
               </wp:anchor>
             </w:drawing>
           </mc:Choice>
-          <mc:Fallback xmlns:cx1="http://schemas.microsoft.com/office/drawing/2015/9/8/chartex" xmlns:cx2="http://schemas.microsoft.com/office/drawing/2015/10/21/chartex" xmlns:cx3="http://schemas.microsoft.com/office/drawing/2016/5/9/chartex" xmlns:cx4="http://schemas.microsoft.com/office/drawing/2016/5/10/chartex" xmlns:cx5="http://schemas.microsoft.com/office/drawing/2016/5/11/chartex" xmlns:cx6="http://schemas.microsoft.com/office/drawing/2016/5/12/chartex" xmlns:cx7="http://schemas.microsoft.com/office/drawing/2016/5/13/chartex" xmlns:cx8="http://schemas.microsoft.com/office/drawing/2016/5/14/chartex" xmlns:aink="http://schemas.microsoft.com/office/drawing/2016/ink" xmlns:am3d="http://schemas.microsoft.com/office/drawing/2017/model3d" xmlns:w16cid="http://schemas.microsoft.com/office/word/2016/wordml/cid">
+          <mc:Fallback xmlns:w16cid="http://schemas.microsoft.com/office/word/2016/wordml/cid" xmlns:am3d="http://schemas.microsoft.com/office/drawing/2017/model3d" xmlns:aink="http://schemas.microsoft.com/office/drawing/2016/ink" xmlns:cx8="http://schemas.microsoft.com/office/drawing/2016/5/14/chartex" xmlns:cx7="http://schemas.microsoft.com/office/drawing/2016/5/13/chartex" xmlns:cx6="http://schemas.microsoft.com/office/drawing/2016/5/12/chartex" xmlns:cx5="http://schemas.microsoft.com/office/drawing/2016/5/11/chartex" xmlns:cx4="http://schemas.microsoft.com/office/drawing/2016/5/10/chartex" xmlns:cx3="http://schemas.microsoft.com/office/drawing/2016/5/9/chartex" xmlns:cx2="http://schemas.microsoft.com/office/drawing/2015/10/21/chartex" xmlns:cx1="http://schemas.microsoft.com/office/drawing/2015/9/8/chartex">
             <w:pict>
               <v:shape w14:anchorId="560FA121" id="Conector recto de flecha 33" o:spid="_x0000_s1026" type="#_x0000_t32" style="position:absolute;margin-left:49.2pt;margin-top:15.05pt;width:13.5pt;height:10.5pt;flip:y;z-index:251720704;visibility:visible;mso-wrap-style:square;mso-width-percent:0;mso-height-percent:0;mso-wrap-distance-left:9pt;mso-wrap-distance-top:0;mso-wrap-distance-right:9pt;mso-wrap-distance-bottom:0;mso-position-horizontal:absolute;mso-position-horizontal-relative:text;mso-position-vertical:absolute;mso-position-vertical-relative:text;mso-width-percent:0;mso-height-percent:0;mso-width-relative:margin;mso-height-relative:margin" o:gfxdata="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" strokecolor="black [3200]" strokeweight=".5pt">
                 <v:stroke endarrow="block" joinstyle="miter"/>
@@ -4171,7 +4181,7 @@
               </wp:anchor>
             </w:drawing>
           </mc:Choice>
-          <mc:Fallback xmlns:cx1="http://schemas.microsoft.com/office/drawing/2015/9/8/chartex" xmlns:cx2="http://schemas.microsoft.com/office/drawing/2015/10/21/chartex" xmlns:cx3="http://schemas.microsoft.com/office/drawing/2016/5/9/chartex" xmlns:cx4="http://schemas.microsoft.com/office/drawing/2016/5/10/chartex" xmlns:cx5="http://schemas.microsoft.com/office/drawing/2016/5/11/chartex" xmlns:cx6="http://schemas.microsoft.com/office/drawing/2016/5/12/chartex" xmlns:cx7="http://schemas.microsoft.com/office/drawing/2016/5/13/chartex" xmlns:cx8="http://schemas.microsoft.com/office/drawing/2016/5/14/chartex" xmlns:aink="http://schemas.microsoft.com/office/drawing/2016/ink" xmlns:am3d="http://schemas.microsoft.com/office/drawing/2017/model3d" xmlns:w16cid="http://schemas.microsoft.com/office/word/2016/wordml/cid">
+          <mc:Fallback xmlns:w16cid="http://schemas.microsoft.com/office/word/2016/wordml/cid" xmlns:am3d="http://schemas.microsoft.com/office/drawing/2017/model3d" xmlns:aink="http://schemas.microsoft.com/office/drawing/2016/ink" xmlns:cx8="http://schemas.microsoft.com/office/drawing/2016/5/14/chartex" xmlns:cx7="http://schemas.microsoft.com/office/drawing/2016/5/13/chartex" xmlns:cx6="http://schemas.microsoft.com/office/drawing/2016/5/12/chartex" xmlns:cx5="http://schemas.microsoft.com/office/drawing/2016/5/11/chartex" xmlns:cx4="http://schemas.microsoft.com/office/drawing/2016/5/10/chartex" xmlns:cx3="http://schemas.microsoft.com/office/drawing/2016/5/9/chartex" xmlns:cx2="http://schemas.microsoft.com/office/drawing/2015/10/21/chartex" xmlns:cx1="http://schemas.microsoft.com/office/drawing/2015/9/8/chartex">
             <w:pict>
               <v:line w14:anchorId="5E547671" id="Conector recto 32" o:spid="_x0000_s1026" style="position:absolute;flip:x;z-index:251718656;visibility:visible;mso-wrap-style:square;mso-width-percent:0;mso-height-percent:0;mso-wrap-distance-left:9pt;mso-wrap-distance-top:0;mso-wrap-distance-right:9pt;mso-wrap-distance-bottom:0;mso-position-horizontal:absolute;mso-position-horizontal-relative:text;mso-position-vertical:absolute;mso-position-vertical-relative:text;mso-width-percent:0;mso-height-percent:0;mso-width-relative:margin;mso-height-relative:margin" from="-37.05pt,25.55pt" to="49.95pt,25.55pt" o:gfxdata="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" strokecolor="black [3200]" strokeweight=".5pt">
                 <v:stroke joinstyle="miter"/>
@@ -4242,7 +4252,7 @@
               </wp:anchor>
             </w:drawing>
           </mc:Choice>
-          <mc:Fallback xmlns:cx1="http://schemas.microsoft.com/office/drawing/2015/9/8/chartex" xmlns:cx2="http://schemas.microsoft.com/office/drawing/2015/10/21/chartex" xmlns:cx3="http://schemas.microsoft.com/office/drawing/2016/5/9/chartex" xmlns:cx4="http://schemas.microsoft.com/office/drawing/2016/5/10/chartex" xmlns:cx5="http://schemas.microsoft.com/office/drawing/2016/5/11/chartex" xmlns:cx6="http://schemas.microsoft.com/office/drawing/2016/5/12/chartex" xmlns:cx7="http://schemas.microsoft.com/office/drawing/2016/5/13/chartex" xmlns:cx8="http://schemas.microsoft.com/office/drawing/2016/5/14/chartex" xmlns:aink="http://schemas.microsoft.com/office/drawing/2016/ink" xmlns:am3d="http://schemas.microsoft.com/office/drawing/2017/model3d" xmlns:w16cid="http://schemas.microsoft.com/office/word/2016/wordml/cid">
+          <mc:Fallback xmlns:w16cid="http://schemas.microsoft.com/office/word/2016/wordml/cid" xmlns:am3d="http://schemas.microsoft.com/office/drawing/2017/model3d" xmlns:aink="http://schemas.microsoft.com/office/drawing/2016/ink" xmlns:cx8="http://schemas.microsoft.com/office/drawing/2016/5/14/chartex" xmlns:cx7="http://schemas.microsoft.com/office/drawing/2016/5/13/chartex" xmlns:cx6="http://schemas.microsoft.com/office/drawing/2016/5/12/chartex" xmlns:cx5="http://schemas.microsoft.com/office/drawing/2016/5/11/chartex" xmlns:cx4="http://schemas.microsoft.com/office/drawing/2016/5/10/chartex" xmlns:cx3="http://schemas.microsoft.com/office/drawing/2016/5/9/chartex" xmlns:cx2="http://schemas.microsoft.com/office/drawing/2015/10/21/chartex" xmlns:cx1="http://schemas.microsoft.com/office/drawing/2015/9/8/chartex">
             <w:pict>
               <v:line w14:anchorId="3AC7B331" id="Conector recto 31" o:spid="_x0000_s1026" style="position:absolute;flip:x;z-index:251716608;visibility:visible;mso-wrap-style:square;mso-width-percent:0;mso-height-percent:0;mso-wrap-distance-left:9pt;mso-wrap-distance-top:0;mso-wrap-distance-right:9pt;mso-wrap-distance-bottom:0;mso-position-horizontal:absolute;mso-position-horizontal-relative:text;mso-position-vertical:absolute;mso-position-vertical-relative:text;mso-width-percent:0;mso-height-percent:0;mso-width-relative:margin;mso-height-relative:margin" from="-37.05pt,24.8pt" to="-36.3pt,128.3pt" o:gfxdata="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" strokecolor="black [3200]" strokeweight=".5pt">
                 <v:stroke joinstyle="miter"/>
@@ -4317,7 +4327,7 @@
               </wp:anchor>
             </w:drawing>
           </mc:Choice>
-          <mc:Fallback xmlns:cx1="http://schemas.microsoft.com/office/drawing/2015/9/8/chartex" xmlns:cx2="http://schemas.microsoft.com/office/drawing/2015/10/21/chartex" xmlns:cx3="http://schemas.microsoft.com/office/drawing/2016/5/9/chartex" xmlns:cx4="http://schemas.microsoft.com/office/drawing/2016/5/10/chartex" xmlns:cx5="http://schemas.microsoft.com/office/drawing/2016/5/11/chartex" xmlns:cx6="http://schemas.microsoft.com/office/drawing/2016/5/12/chartex" xmlns:cx7="http://schemas.microsoft.com/office/drawing/2016/5/13/chartex" xmlns:cx8="http://schemas.microsoft.com/office/drawing/2016/5/14/chartex" xmlns:aink="http://schemas.microsoft.com/office/drawing/2016/ink" xmlns:am3d="http://schemas.microsoft.com/office/drawing/2017/model3d" xmlns:w16cid="http://schemas.microsoft.com/office/word/2016/wordml/cid">
+          <mc:Fallback xmlns:w16cid="http://schemas.microsoft.com/office/word/2016/wordml/cid" xmlns:am3d="http://schemas.microsoft.com/office/drawing/2017/model3d" xmlns:aink="http://schemas.microsoft.com/office/drawing/2016/ink" xmlns:cx8="http://schemas.microsoft.com/office/drawing/2016/5/14/chartex" xmlns:cx7="http://schemas.microsoft.com/office/drawing/2016/5/13/chartex" xmlns:cx6="http://schemas.microsoft.com/office/drawing/2016/5/12/chartex" xmlns:cx5="http://schemas.microsoft.com/office/drawing/2016/5/11/chartex" xmlns:cx4="http://schemas.microsoft.com/office/drawing/2016/5/10/chartex" xmlns:cx3="http://schemas.microsoft.com/office/drawing/2016/5/9/chartex" xmlns:cx2="http://schemas.microsoft.com/office/drawing/2015/10/21/chartex" xmlns:cx1="http://schemas.microsoft.com/office/drawing/2015/9/8/chartex">
             <w:pict>
               <v:shape w14:anchorId="634AB04F" id="Conector recto de flecha 23" o:spid="_x0000_s1026" type="#_x0000_t32" style="position:absolute;margin-left:71.7pt;margin-top:17.3pt;width:3.6pt;height:19.5pt;flip:y;z-index:251700224;visibility:visible;mso-wrap-style:square;mso-width-percent:0;mso-height-percent:0;mso-wrap-distance-left:9pt;mso-wrap-distance-top:0;mso-wrap-distance-right:9pt;mso-wrap-distance-bottom:0;mso-position-horizontal:absolute;mso-position-horizontal-relative:text;mso-position-vertical:absolute;mso-position-vertical-relative:text;mso-width-percent:0;mso-height-percent:0;mso-width-relative:margin;mso-height-relative:margin" o:gfxdata="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" strokecolor="black [3200]" strokeweight=".5pt">
                 <v:stroke endarrow="block" joinstyle="miter"/>
@@ -4428,7 +4438,7 @@
               </wp:anchor>
             </w:drawing>
           </mc:Choice>
-          <mc:Fallback xmlns:cx1="http://schemas.microsoft.com/office/drawing/2015/9/8/chartex" xmlns:cx2="http://schemas.microsoft.com/office/drawing/2015/10/21/chartex" xmlns:cx3="http://schemas.microsoft.com/office/drawing/2016/5/9/chartex" xmlns:cx4="http://schemas.microsoft.com/office/drawing/2016/5/10/chartex" xmlns:cx5="http://schemas.microsoft.com/office/drawing/2016/5/11/chartex" xmlns:cx6="http://schemas.microsoft.com/office/drawing/2016/5/12/chartex" xmlns:cx7="http://schemas.microsoft.com/office/drawing/2016/5/13/chartex" xmlns:cx8="http://schemas.microsoft.com/office/drawing/2016/5/14/chartex" xmlns:aink="http://schemas.microsoft.com/office/drawing/2016/ink" xmlns:am3d="http://schemas.microsoft.com/office/drawing/2017/model3d" xmlns:w16cid="http://schemas.microsoft.com/office/word/2016/wordml/cid">
+          <mc:Fallback xmlns:w16cid="http://schemas.microsoft.com/office/word/2016/wordml/cid" xmlns:am3d="http://schemas.microsoft.com/office/drawing/2017/model3d" xmlns:aink="http://schemas.microsoft.com/office/drawing/2016/ink" xmlns:cx8="http://schemas.microsoft.com/office/drawing/2016/5/14/chartex" xmlns:cx7="http://schemas.microsoft.com/office/drawing/2016/5/13/chartex" xmlns:cx6="http://schemas.microsoft.com/office/drawing/2016/5/12/chartex" xmlns:cx5="http://schemas.microsoft.com/office/drawing/2016/5/11/chartex" xmlns:cx4="http://schemas.microsoft.com/office/drawing/2016/5/10/chartex" xmlns:cx3="http://schemas.microsoft.com/office/drawing/2016/5/9/chartex" xmlns:cx2="http://schemas.microsoft.com/office/drawing/2015/10/21/chartex" xmlns:cx1="http://schemas.microsoft.com/office/drawing/2015/9/8/chartex">
             <w:pict>
               <v:line w14:anchorId="0D27D6D6" id="Conector recto 22" o:spid="_x0000_s1026" style="position:absolute;flip:x y;z-index:251698176;visibility:visible;mso-wrap-style:square;mso-width-percent:0;mso-height-percent:0;mso-wrap-distance-left:9pt;mso-wrap-distance-top:0;mso-wrap-distance-right:9pt;mso-wrap-distance-bottom:0;mso-position-horizontal:absolute;mso-position-horizontal-relative:text;mso-position-vertical:absolute;mso-position-vertical-relative:text;mso-width-percent:0;mso-height-percent:0;mso-width-relative:margin;mso-height-relative:margin" from="-24.3pt,13pt" to="71.7pt,13.75pt" o:gfxdata="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" strokecolor="black [3200]" strokeweight=".5pt">
                 <v:stroke joinstyle="miter"/>
@@ -4499,7 +4509,7 @@
               </wp:anchor>
             </w:drawing>
           </mc:Choice>
-          <mc:Fallback xmlns:cx1="http://schemas.microsoft.com/office/drawing/2015/9/8/chartex" xmlns:cx2="http://schemas.microsoft.com/office/drawing/2015/10/21/chartex" xmlns:cx3="http://schemas.microsoft.com/office/drawing/2016/5/9/chartex" xmlns:cx4="http://schemas.microsoft.com/office/drawing/2016/5/10/chartex" xmlns:cx5="http://schemas.microsoft.com/office/drawing/2016/5/11/chartex" xmlns:cx6="http://schemas.microsoft.com/office/drawing/2016/5/12/chartex" xmlns:cx7="http://schemas.microsoft.com/office/drawing/2016/5/13/chartex" xmlns:cx8="http://schemas.microsoft.com/office/drawing/2016/5/14/chartex" xmlns:aink="http://schemas.microsoft.com/office/drawing/2016/ink" xmlns:am3d="http://schemas.microsoft.com/office/drawing/2017/model3d" xmlns:w16cid="http://schemas.microsoft.com/office/word/2016/wordml/cid">
+          <mc:Fallback xmlns:w16cid="http://schemas.microsoft.com/office/word/2016/wordml/cid" xmlns:am3d="http://schemas.microsoft.com/office/drawing/2017/model3d" xmlns:aink="http://schemas.microsoft.com/office/drawing/2016/ink" xmlns:cx8="http://schemas.microsoft.com/office/drawing/2016/5/14/chartex" xmlns:cx7="http://schemas.microsoft.com/office/drawing/2016/5/13/chartex" xmlns:cx6="http://schemas.microsoft.com/office/drawing/2016/5/12/chartex" xmlns:cx5="http://schemas.microsoft.com/office/drawing/2016/5/11/chartex" xmlns:cx4="http://schemas.microsoft.com/office/drawing/2016/5/10/chartex" xmlns:cx3="http://schemas.microsoft.com/office/drawing/2016/5/9/chartex" xmlns:cx2="http://schemas.microsoft.com/office/drawing/2015/10/21/chartex" xmlns:cx1="http://schemas.microsoft.com/office/drawing/2015/9/8/chartex">
             <w:pict>
               <v:line w14:anchorId="37B223D0" id="Conector recto 21" o:spid="_x0000_s1026" style="position:absolute;flip:x;z-index:251696128;visibility:visible;mso-wrap-style:square;mso-width-percent:0;mso-height-percent:0;mso-wrap-distance-left:9pt;mso-wrap-distance-top:0;mso-wrap-distance-right:9pt;mso-wrap-distance-bottom:0;mso-position-horizontal:absolute;mso-position-horizontal-relative:margin;mso-position-vertical:absolute;mso-position-vertical-relative:text;mso-width-percent:0;mso-height-percent:0;mso-width-relative:margin;mso-height-relative:margin" from="-24.3pt,13.75pt" to="-23.55pt,57.25pt" o:gfxdata="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" strokecolor="black [3200]" strokeweight=".5pt">
                 <v:stroke joinstyle="miter"/>
@@ -4571,7 +4581,7 @@
               </wp:anchor>
             </w:drawing>
           </mc:Choice>
-          <mc:Fallback xmlns:cx1="http://schemas.microsoft.com/office/drawing/2015/9/8/chartex" xmlns:cx2="http://schemas.microsoft.com/office/drawing/2015/10/21/chartex" xmlns:cx3="http://schemas.microsoft.com/office/drawing/2016/5/9/chartex" xmlns:cx4="http://schemas.microsoft.com/office/drawing/2016/5/10/chartex" xmlns:cx5="http://schemas.microsoft.com/office/drawing/2016/5/11/chartex" xmlns:cx6="http://schemas.microsoft.com/office/drawing/2016/5/12/chartex" xmlns:cx7="http://schemas.microsoft.com/office/drawing/2016/5/13/chartex" xmlns:cx8="http://schemas.microsoft.com/office/drawing/2016/5/14/chartex" xmlns:aink="http://schemas.microsoft.com/office/drawing/2016/ink" xmlns:am3d="http://schemas.microsoft.com/office/drawing/2017/model3d" xmlns:w16cid="http://schemas.microsoft.com/office/word/2016/wordml/cid">
+          <mc:Fallback xmlns:w16cid="http://schemas.microsoft.com/office/word/2016/wordml/cid" xmlns:am3d="http://schemas.microsoft.com/office/drawing/2017/model3d" xmlns:aink="http://schemas.microsoft.com/office/drawing/2016/ink" xmlns:cx8="http://schemas.microsoft.com/office/drawing/2016/5/14/chartex" xmlns:cx7="http://schemas.microsoft.com/office/drawing/2016/5/13/chartex" xmlns:cx6="http://schemas.microsoft.com/office/drawing/2016/5/12/chartex" xmlns:cx5="http://schemas.microsoft.com/office/drawing/2016/5/11/chartex" xmlns:cx4="http://schemas.microsoft.com/office/drawing/2016/5/10/chartex" xmlns:cx3="http://schemas.microsoft.com/office/drawing/2016/5/9/chartex" xmlns:cx2="http://schemas.microsoft.com/office/drawing/2015/10/21/chartex" xmlns:cx1="http://schemas.microsoft.com/office/drawing/2015/9/8/chartex">
             <w:pict>
               <v:line w14:anchorId="48521A2C" id="Conector recto 17" o:spid="_x0000_s1026" style="position:absolute;flip:x;z-index:251687936;visibility:visible;mso-wrap-style:square;mso-width-percent:0;mso-height-percent:0;mso-wrap-distance-left:9pt;mso-wrap-distance-top:0;mso-wrap-distance-right:9pt;mso-wrap-distance-bottom:0;mso-position-horizontal:absolute;mso-position-horizontal-relative:text;mso-position-vertical:absolute;mso-position-vertical-relative:text;mso-width-percent:0;mso-height-percent:0;mso-width-relative:margin;mso-height-relative:margin" from="112.2pt,1pt" to="244.2pt,9.25pt" o:gfxdata="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" strokecolor="black [3200]" strokeweight=".5pt">
                 <v:stroke joinstyle="miter"/>
@@ -4642,7 +4652,7 @@
               </wp:anchor>
             </w:drawing>
           </mc:Choice>
-          <mc:Fallback xmlns:cx1="http://schemas.microsoft.com/office/drawing/2015/9/8/chartex" xmlns:cx2="http://schemas.microsoft.com/office/drawing/2015/10/21/chartex" xmlns:cx3="http://schemas.microsoft.com/office/drawing/2016/5/9/chartex" xmlns:cx4="http://schemas.microsoft.com/office/drawing/2016/5/10/chartex" xmlns:cx5="http://schemas.microsoft.com/office/drawing/2016/5/11/chartex" xmlns:cx6="http://schemas.microsoft.com/office/drawing/2016/5/12/chartex" xmlns:cx7="http://schemas.microsoft.com/office/drawing/2016/5/13/chartex" xmlns:cx8="http://schemas.microsoft.com/office/drawing/2016/5/14/chartex" xmlns:aink="http://schemas.microsoft.com/office/drawing/2016/ink" xmlns:am3d="http://schemas.microsoft.com/office/drawing/2017/model3d" xmlns:w16cid="http://schemas.microsoft.com/office/word/2016/wordml/cid">
+          <mc:Fallback xmlns:w16cid="http://schemas.microsoft.com/office/word/2016/wordml/cid" xmlns:am3d="http://schemas.microsoft.com/office/drawing/2017/model3d" xmlns:aink="http://schemas.microsoft.com/office/drawing/2016/ink" xmlns:cx8="http://schemas.microsoft.com/office/drawing/2016/5/14/chartex" xmlns:cx7="http://schemas.microsoft.com/office/drawing/2016/5/13/chartex" xmlns:cx6="http://schemas.microsoft.com/office/drawing/2016/5/12/chartex" xmlns:cx5="http://schemas.microsoft.com/office/drawing/2016/5/11/chartex" xmlns:cx4="http://schemas.microsoft.com/office/drawing/2016/5/10/chartex" xmlns:cx3="http://schemas.microsoft.com/office/drawing/2016/5/9/chartex" xmlns:cx2="http://schemas.microsoft.com/office/drawing/2015/10/21/chartex" xmlns:cx1="http://schemas.microsoft.com/office/drawing/2015/9/8/chartex">
             <w:pict>
               <v:line w14:anchorId="2FB89305" id="Conector recto 16" o:spid="_x0000_s1026" style="position:absolute;flip:y;z-index:251685888;visibility:visible;mso-wrap-style:square;mso-width-percent:0;mso-height-percent:0;mso-wrap-distance-left:9pt;mso-wrap-distance-top:0;mso-wrap-distance-right:9pt;mso-wrap-distance-bottom:0;mso-position-horizontal:absolute;mso-position-horizontal-relative:margin;mso-position-vertical:absolute;mso-position-vertical-relative:text;mso-width-percent:0;mso-height-percent:0;mso-width-relative:margin;mso-height-relative:margin" from="112.2pt,9.25pt" to="112.95pt,24.25pt" o:gfxdata="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" strokecolor="black [3200]" strokeweight=".5pt">
                 <v:stroke joinstyle="miter"/>
@@ -5262,7 +5272,7 @@
               </wp:anchor>
             </w:drawing>
           </mc:Choice>
-          <mc:Fallback xmlns:cx1="http://schemas.microsoft.com/office/drawing/2015/9/8/chartex" xmlns:cx2="http://schemas.microsoft.com/office/drawing/2015/10/21/chartex" xmlns:cx3="http://schemas.microsoft.com/office/drawing/2016/5/9/chartex" xmlns:cx4="http://schemas.microsoft.com/office/drawing/2016/5/10/chartex" xmlns:cx5="http://schemas.microsoft.com/office/drawing/2016/5/11/chartex" xmlns:cx6="http://schemas.microsoft.com/office/drawing/2016/5/12/chartex" xmlns:cx7="http://schemas.microsoft.com/office/drawing/2016/5/13/chartex" xmlns:cx8="http://schemas.microsoft.com/office/drawing/2016/5/14/chartex" xmlns:aink="http://schemas.microsoft.com/office/drawing/2016/ink" xmlns:am3d="http://schemas.microsoft.com/office/drawing/2017/model3d" xmlns:w16cid="http://schemas.microsoft.com/office/word/2016/wordml/cid">
+          <mc:Fallback xmlns:w16cid="http://schemas.microsoft.com/office/word/2016/wordml/cid" xmlns:am3d="http://schemas.microsoft.com/office/drawing/2017/model3d" xmlns:aink="http://schemas.microsoft.com/office/drawing/2016/ink" xmlns:cx8="http://schemas.microsoft.com/office/drawing/2016/5/14/chartex" xmlns:cx7="http://schemas.microsoft.com/office/drawing/2016/5/13/chartex" xmlns:cx6="http://schemas.microsoft.com/office/drawing/2016/5/12/chartex" xmlns:cx5="http://schemas.microsoft.com/office/drawing/2016/5/11/chartex" xmlns:cx4="http://schemas.microsoft.com/office/drawing/2016/5/10/chartex" xmlns:cx3="http://schemas.microsoft.com/office/drawing/2016/5/9/chartex" xmlns:cx2="http://schemas.microsoft.com/office/drawing/2015/10/21/chartex" xmlns:cx1="http://schemas.microsoft.com/office/drawing/2015/9/8/chartex">
             <w:pict>
               <v:line w14:anchorId="3A8A3D68" id="Conector recto 24" o:spid="_x0000_s1026" style="position:absolute;flip:y;z-index:251702272;visibility:visible;mso-wrap-style:square;mso-width-percent:0;mso-height-percent:0;mso-wrap-distance-left:9pt;mso-wrap-distance-top:0;mso-wrap-distance-right:9pt;mso-wrap-distance-bottom:0;mso-position-horizontal:absolute;mso-position-horizontal-relative:margin;mso-position-vertical:absolute;mso-position-vertical-relative:text;mso-width-percent:0;mso-height-percent:0;mso-width-relative:margin;mso-height-relative:margin" from="188.25pt,9.9pt" to="189pt,24.9pt" o:gfxdata="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" strokecolor="black [3200]" strokeweight=".5pt">
                 <v:stroke joinstyle="miter"/>
@@ -5334,7 +5344,7 @@
               </wp:anchor>
             </w:drawing>
           </mc:Choice>
-          <mc:Fallback xmlns:cx1="http://schemas.microsoft.com/office/drawing/2015/9/8/chartex" xmlns:cx2="http://schemas.microsoft.com/office/drawing/2015/10/21/chartex" xmlns:cx3="http://schemas.microsoft.com/office/drawing/2016/5/9/chartex" xmlns:cx4="http://schemas.microsoft.com/office/drawing/2016/5/10/chartex" xmlns:cx5="http://schemas.microsoft.com/office/drawing/2016/5/11/chartex" xmlns:cx6="http://schemas.microsoft.com/office/drawing/2016/5/12/chartex" xmlns:cx7="http://schemas.microsoft.com/office/drawing/2016/5/13/chartex" xmlns:cx8="http://schemas.microsoft.com/office/drawing/2016/5/14/chartex" xmlns:aink="http://schemas.microsoft.com/office/drawing/2016/ink" xmlns:am3d="http://schemas.microsoft.com/office/drawing/2017/model3d" xmlns:w16cid="http://schemas.microsoft.com/office/word/2016/wordml/cid">
+          <mc:Fallback xmlns:w16cid="http://schemas.microsoft.com/office/word/2016/wordml/cid" xmlns:am3d="http://schemas.microsoft.com/office/drawing/2017/model3d" xmlns:aink="http://schemas.microsoft.com/office/drawing/2016/ink" xmlns:cx8="http://schemas.microsoft.com/office/drawing/2016/5/14/chartex" xmlns:cx7="http://schemas.microsoft.com/office/drawing/2016/5/13/chartex" xmlns:cx6="http://schemas.microsoft.com/office/drawing/2016/5/12/chartex" xmlns:cx5="http://schemas.microsoft.com/office/drawing/2016/5/11/chartex" xmlns:cx4="http://schemas.microsoft.com/office/drawing/2016/5/10/chartex" xmlns:cx3="http://schemas.microsoft.com/office/drawing/2016/5/9/chartex" xmlns:cx2="http://schemas.microsoft.com/office/drawing/2015/10/21/chartex" xmlns:cx1="http://schemas.microsoft.com/office/drawing/2015/9/8/chartex">
             <w:pict>
               <v:line w14:anchorId="14381C29" id="Conector recto 20" o:spid="_x0000_s1026" style="position:absolute;flip:x;z-index:251694080;visibility:visible;mso-wrap-style:square;mso-width-percent:0;mso-height-percent:0;mso-wrap-distance-left:9pt;mso-wrap-distance-top:0;mso-wrap-distance-right:9pt;mso-wrap-distance-bottom:0;mso-position-horizontal:absolute;mso-position-horizontal-relative:text;mso-position-vertical:absolute;mso-position-vertical-relative:text;mso-width-percent:0;mso-height-percent:0;mso-width-relative:margin;mso-height-relative:margin" from="-24.3pt,10.2pt" to="106.95pt,10.2pt" o:gfxdata="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" strokecolor="black [3200]" strokeweight=".5pt">
                 <v:stroke joinstyle="miter"/>
@@ -5405,7 +5415,7 @@
               </wp:anchor>
             </w:drawing>
           </mc:Choice>
-          <mc:Fallback xmlns:cx1="http://schemas.microsoft.com/office/drawing/2015/9/8/chartex" xmlns:cx2="http://schemas.microsoft.com/office/drawing/2015/10/21/chartex" xmlns:cx3="http://schemas.microsoft.com/office/drawing/2016/5/9/chartex" xmlns:cx4="http://schemas.microsoft.com/office/drawing/2016/5/10/chartex" xmlns:cx5="http://schemas.microsoft.com/office/drawing/2016/5/11/chartex" xmlns:cx6="http://schemas.microsoft.com/office/drawing/2016/5/12/chartex" xmlns:cx7="http://schemas.microsoft.com/office/drawing/2016/5/13/chartex" xmlns:cx8="http://schemas.microsoft.com/office/drawing/2016/5/14/chartex" xmlns:aink="http://schemas.microsoft.com/office/drawing/2016/ink" xmlns:am3d="http://schemas.microsoft.com/office/drawing/2017/model3d" xmlns:w16cid="http://schemas.microsoft.com/office/word/2016/wordml/cid">
+          <mc:Fallback xmlns:w16cid="http://schemas.microsoft.com/office/word/2016/wordml/cid" xmlns:am3d="http://schemas.microsoft.com/office/drawing/2017/model3d" xmlns:aink="http://schemas.microsoft.com/office/drawing/2016/ink" xmlns:cx8="http://schemas.microsoft.com/office/drawing/2016/5/14/chartex" xmlns:cx7="http://schemas.microsoft.com/office/drawing/2016/5/13/chartex" xmlns:cx6="http://schemas.microsoft.com/office/drawing/2016/5/12/chartex" xmlns:cx5="http://schemas.microsoft.com/office/drawing/2016/5/11/chartex" xmlns:cx4="http://schemas.microsoft.com/office/drawing/2016/5/10/chartex" xmlns:cx3="http://schemas.microsoft.com/office/drawing/2016/5/9/chartex" xmlns:cx2="http://schemas.microsoft.com/office/drawing/2015/10/21/chartex" xmlns:cx1="http://schemas.microsoft.com/office/drawing/2015/9/8/chartex">
             <w:pict>
               <v:line w14:anchorId="7CFBEF5D" id="Conector recto 19" o:spid="_x0000_s1026" style="position:absolute;flip:y;z-index:251692032;visibility:visible;mso-wrap-style:square;mso-width-percent:0;mso-height-percent:0;mso-wrap-distance-left:9pt;mso-wrap-distance-top:0;mso-wrap-distance-right:9pt;mso-wrap-distance-bottom:0;mso-position-horizontal:absolute;mso-position-horizontal-relative:margin;mso-position-vertical:absolute;mso-position-vertical-relative:text;mso-width-percent:0;mso-height-percent:0;mso-width-relative:margin;mso-height-relative:margin" from="105.75pt,10.45pt" to="106.5pt,25.45pt" o:gfxdata="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" strokecolor="black [3200]" strokeweight=".5pt">
                 <v:stroke joinstyle="miter"/>
@@ -5683,7 +5693,7 @@
               </wp:anchor>
             </w:drawing>
           </mc:Choice>
-          <mc:Fallback xmlns:cx1="http://schemas.microsoft.com/office/drawing/2015/9/8/chartex" xmlns:cx2="http://schemas.microsoft.com/office/drawing/2015/10/21/chartex" xmlns:cx3="http://schemas.microsoft.com/office/drawing/2016/5/9/chartex" xmlns:cx4="http://schemas.microsoft.com/office/drawing/2016/5/10/chartex" xmlns:cx5="http://schemas.microsoft.com/office/drawing/2016/5/11/chartex" xmlns:cx6="http://schemas.microsoft.com/office/drawing/2016/5/12/chartex" xmlns:cx7="http://schemas.microsoft.com/office/drawing/2016/5/13/chartex" xmlns:cx8="http://schemas.microsoft.com/office/drawing/2016/5/14/chartex" xmlns:aink="http://schemas.microsoft.com/office/drawing/2016/ink" xmlns:am3d="http://schemas.microsoft.com/office/drawing/2017/model3d" xmlns:w16cid="http://schemas.microsoft.com/office/word/2016/wordml/cid">
+          <mc:Fallback xmlns:w16cid="http://schemas.microsoft.com/office/word/2016/wordml/cid" xmlns:am3d="http://schemas.microsoft.com/office/drawing/2017/model3d" xmlns:aink="http://schemas.microsoft.com/office/drawing/2016/ink" xmlns:cx8="http://schemas.microsoft.com/office/drawing/2016/5/14/chartex" xmlns:cx7="http://schemas.microsoft.com/office/drawing/2016/5/13/chartex" xmlns:cx6="http://schemas.microsoft.com/office/drawing/2016/5/12/chartex" xmlns:cx5="http://schemas.microsoft.com/office/drawing/2016/5/11/chartex" xmlns:cx4="http://schemas.microsoft.com/office/drawing/2016/5/10/chartex" xmlns:cx3="http://schemas.microsoft.com/office/drawing/2016/5/9/chartex" xmlns:cx2="http://schemas.microsoft.com/office/drawing/2015/10/21/chartex" xmlns:cx1="http://schemas.microsoft.com/office/drawing/2015/9/8/chartex">
             <w:pict>
               <v:line w14:anchorId="331DCE3B" id="Conector recto 29" o:spid="_x0000_s1026" style="position:absolute;flip:y;z-index:251712512;visibility:visible;mso-wrap-style:square;mso-width-percent:0;mso-height-percent:0;mso-wrap-distance-left:9pt;mso-wrap-distance-top:0;mso-wrap-distance-right:9pt;mso-wrap-distance-bottom:0;mso-position-horizontal:absolute;mso-position-horizontal-relative:margin;mso-position-vertical:absolute;mso-position-vertical-relative:text;mso-width-percent:0;mso-height-percent:0;mso-width-relative:margin;mso-height-relative:margin" from="91.5pt,10.45pt" to="92.25pt,25.45pt" o:gfxdata="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" strokecolor="black [3200]" strokeweight=".5pt">
                 <v:stroke joinstyle="miter"/>
@@ -5763,7 +5773,7 @@
               </wp:anchor>
             </w:drawing>
           </mc:Choice>
-          <mc:Fallback xmlns:cx1="http://schemas.microsoft.com/office/drawing/2015/9/8/chartex" xmlns:cx2="http://schemas.microsoft.com/office/drawing/2015/10/21/chartex" xmlns:cx3="http://schemas.microsoft.com/office/drawing/2016/5/9/chartex" xmlns:cx4="http://schemas.microsoft.com/office/drawing/2016/5/10/chartex" xmlns:cx5="http://schemas.microsoft.com/office/drawing/2016/5/11/chartex" xmlns:cx6="http://schemas.microsoft.com/office/drawing/2016/5/12/chartex" xmlns:cx7="http://schemas.microsoft.com/office/drawing/2016/5/13/chartex" xmlns:cx8="http://schemas.microsoft.com/office/drawing/2016/5/14/chartex" xmlns:aink="http://schemas.microsoft.com/office/drawing/2016/ink" xmlns:am3d="http://schemas.microsoft.com/office/drawing/2017/model3d" xmlns:w16cid="http://schemas.microsoft.com/office/word/2016/wordml/cid">
+          <mc:Fallback xmlns:w16cid="http://schemas.microsoft.com/office/word/2016/wordml/cid" xmlns:am3d="http://schemas.microsoft.com/office/drawing/2017/model3d" xmlns:aink="http://schemas.microsoft.com/office/drawing/2016/ink" xmlns:cx8="http://schemas.microsoft.com/office/drawing/2016/5/14/chartex" xmlns:cx7="http://schemas.microsoft.com/office/drawing/2016/5/13/chartex" xmlns:cx6="http://schemas.microsoft.com/office/drawing/2016/5/12/chartex" xmlns:cx5="http://schemas.microsoft.com/office/drawing/2016/5/11/chartex" xmlns:cx4="http://schemas.microsoft.com/office/drawing/2016/5/10/chartex" xmlns:cx3="http://schemas.microsoft.com/office/drawing/2016/5/9/chartex" xmlns:cx2="http://schemas.microsoft.com/office/drawing/2015/10/21/chartex" xmlns:cx1="http://schemas.microsoft.com/office/drawing/2015/9/8/chartex">
             <w:pict>
               <v:line w14:anchorId="36E6B463" id="Conector recto 39" o:spid="_x0000_s1026" style="position:absolute;flip:x y;z-index:251730944;visibility:visible;mso-wrap-style:square;mso-width-percent:0;mso-height-percent:0;mso-wrap-distance-left:9pt;mso-wrap-distance-top:0;mso-wrap-distance-right:9pt;mso-wrap-distance-bottom:0;mso-position-horizontal:absolute;mso-position-horizontal-relative:text;mso-position-vertical:absolute;mso-position-vertical-relative:text;mso-width-percent:0;mso-height-percent:0;mso-width-relative:margin;mso-height-relative:margin" from="-58.05pt,24.65pt" to="58.95pt,26.15pt" o:gfxdata="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" strokecolor="#5b9bd5 [3204]" strokeweight=".5pt">
                 <v:stroke joinstyle="miter"/>
@@ -5879,7 +5889,7 @@
               </wp:anchor>
             </w:drawing>
           </mc:Choice>
-          <mc:Fallback xmlns:cx1="http://schemas.microsoft.com/office/drawing/2015/9/8/chartex" xmlns:cx2="http://schemas.microsoft.com/office/drawing/2015/10/21/chartex" xmlns:cx3="http://schemas.microsoft.com/office/drawing/2016/5/9/chartex" xmlns:cx4="http://schemas.microsoft.com/office/drawing/2016/5/10/chartex" xmlns:cx5="http://schemas.microsoft.com/office/drawing/2016/5/11/chartex" xmlns:cx6="http://schemas.microsoft.com/office/drawing/2016/5/12/chartex" xmlns:cx7="http://schemas.microsoft.com/office/drawing/2016/5/13/chartex" xmlns:cx8="http://schemas.microsoft.com/office/drawing/2016/5/14/chartex" xmlns:aink="http://schemas.microsoft.com/office/drawing/2016/ink" xmlns:am3d="http://schemas.microsoft.com/office/drawing/2017/model3d" xmlns:w16cid="http://schemas.microsoft.com/office/word/2016/wordml/cid">
+          <mc:Fallback xmlns:w16cid="http://schemas.microsoft.com/office/word/2016/wordml/cid" xmlns:am3d="http://schemas.microsoft.com/office/drawing/2017/model3d" xmlns:aink="http://schemas.microsoft.com/office/drawing/2016/ink" xmlns:cx8="http://schemas.microsoft.com/office/drawing/2016/5/14/chartex" xmlns:cx7="http://schemas.microsoft.com/office/drawing/2016/5/13/chartex" xmlns:cx6="http://schemas.microsoft.com/office/drawing/2016/5/12/chartex" xmlns:cx5="http://schemas.microsoft.com/office/drawing/2016/5/11/chartex" xmlns:cx4="http://schemas.microsoft.com/office/drawing/2016/5/10/chartex" xmlns:cx3="http://schemas.microsoft.com/office/drawing/2016/5/9/chartex" xmlns:cx2="http://schemas.microsoft.com/office/drawing/2015/10/21/chartex" xmlns:cx1="http://schemas.microsoft.com/office/drawing/2015/9/8/chartex">
             <w:pict>
               <v:line w14:anchorId="69F74818" id="Conector recto 38" o:spid="_x0000_s1026" style="position:absolute;flip:x;z-index:251728896;visibility:visible;mso-wrap-style:square;mso-width-percent:0;mso-height-percent:0;mso-wrap-distance-left:9pt;mso-wrap-distance-top:0;mso-wrap-distance-right:9pt;mso-wrap-distance-bottom:0;mso-position-horizontal:absolute;mso-position-horizontal-relative:margin;mso-position-vertical:absolute;mso-position-vertical-relative:text;mso-width-percent:0;mso-height-percent:0;mso-width-relative:margin;mso-height-relative:margin" from="55.95pt,.85pt" to="55.95pt,14.35pt" o:gfxdata="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" strokecolor="#5b9bd5 [3204]" strokeweight=".5pt">
                 <v:stroke joinstyle="miter"/>
@@ -5968,7 +5978,7 @@
               </wp:anchor>
             </w:drawing>
           </mc:Choice>
-          <mc:Fallback xmlns:cx1="http://schemas.microsoft.com/office/drawing/2015/9/8/chartex" xmlns:cx2="http://schemas.microsoft.com/office/drawing/2015/10/21/chartex" xmlns:cx3="http://schemas.microsoft.com/office/drawing/2016/5/9/chartex" xmlns:cx4="http://schemas.microsoft.com/office/drawing/2016/5/10/chartex" xmlns:cx5="http://schemas.microsoft.com/office/drawing/2016/5/11/chartex" xmlns:cx6="http://schemas.microsoft.com/office/drawing/2016/5/12/chartex" xmlns:cx7="http://schemas.microsoft.com/office/drawing/2016/5/13/chartex" xmlns:cx8="http://schemas.microsoft.com/office/drawing/2016/5/14/chartex" xmlns:aink="http://schemas.microsoft.com/office/drawing/2016/ink" xmlns:am3d="http://schemas.microsoft.com/office/drawing/2017/model3d" xmlns:w16cid="http://schemas.microsoft.com/office/word/2016/wordml/cid">
+          <mc:Fallback xmlns:w16cid="http://schemas.microsoft.com/office/word/2016/wordml/cid" xmlns:am3d="http://schemas.microsoft.com/office/drawing/2017/model3d" xmlns:aink="http://schemas.microsoft.com/office/drawing/2016/ink" xmlns:cx8="http://schemas.microsoft.com/office/drawing/2016/5/14/chartex" xmlns:cx7="http://schemas.microsoft.com/office/drawing/2016/5/13/chartex" xmlns:cx6="http://schemas.microsoft.com/office/drawing/2016/5/12/chartex" xmlns:cx5="http://schemas.microsoft.com/office/drawing/2016/5/11/chartex" xmlns:cx4="http://schemas.microsoft.com/office/drawing/2016/5/10/chartex" xmlns:cx3="http://schemas.microsoft.com/office/drawing/2016/5/9/chartex" xmlns:cx2="http://schemas.microsoft.com/office/drawing/2015/10/21/chartex" xmlns:cx1="http://schemas.microsoft.com/office/drawing/2015/9/8/chartex">
             <w:pict>
               <v:shapetype w14:anchorId="62E860C3" id="_x0000_t32" coordsize="21600,21600" o:spt="32" o:oned="t" path="m,l21600,21600e" filled="f">
                 <v:path arrowok="t" fillok="f" o:connecttype="none"/>
@@ -6153,7 +6163,7 @@
               </wp:anchor>
             </w:drawing>
           </mc:Choice>
-          <mc:Fallback xmlns:cx1="http://schemas.microsoft.com/office/drawing/2015/9/8/chartex" xmlns:cx2="http://schemas.microsoft.com/office/drawing/2015/10/21/chartex" xmlns:cx3="http://schemas.microsoft.com/office/drawing/2016/5/9/chartex" xmlns:cx4="http://schemas.microsoft.com/office/drawing/2016/5/10/chartex" xmlns:cx5="http://schemas.microsoft.com/office/drawing/2016/5/11/chartex" xmlns:cx6="http://schemas.microsoft.com/office/drawing/2016/5/12/chartex" xmlns:cx7="http://schemas.microsoft.com/office/drawing/2016/5/13/chartex" xmlns:cx8="http://schemas.microsoft.com/office/drawing/2016/5/14/chartex" xmlns:aink="http://schemas.microsoft.com/office/drawing/2016/ink" xmlns:am3d="http://schemas.microsoft.com/office/drawing/2017/model3d" xmlns:w16cid="http://schemas.microsoft.com/office/word/2016/wordml/cid">
+          <mc:Fallback xmlns:w16cid="http://schemas.microsoft.com/office/word/2016/wordml/cid" xmlns:am3d="http://schemas.microsoft.com/office/drawing/2017/model3d" xmlns:aink="http://schemas.microsoft.com/office/drawing/2016/ink" xmlns:cx8="http://schemas.microsoft.com/office/drawing/2016/5/14/chartex" xmlns:cx7="http://schemas.microsoft.com/office/drawing/2016/5/13/chartex" xmlns:cx6="http://schemas.microsoft.com/office/drawing/2016/5/12/chartex" xmlns:cx5="http://schemas.microsoft.com/office/drawing/2016/5/11/chartex" xmlns:cx4="http://schemas.microsoft.com/office/drawing/2016/5/10/chartex" xmlns:cx3="http://schemas.microsoft.com/office/drawing/2016/5/9/chartex" xmlns:cx2="http://schemas.microsoft.com/office/drawing/2015/10/21/chartex" xmlns:cx1="http://schemas.microsoft.com/office/drawing/2015/9/8/chartex">
             <w:pict>
               <v:line w14:anchorId="6152E449" id="Conector recto 46" o:spid="_x0000_s1026" style="position:absolute;flip:x;z-index:251739136;visibility:visible;mso-wrap-style:square;mso-width-percent:0;mso-height-percent:0;mso-wrap-distance-left:9pt;mso-wrap-distance-top:0;mso-wrap-distance-right:9pt;mso-wrap-distance-bottom:0;mso-position-horizontal:absolute;mso-position-horizontal-relative:text;mso-position-vertical:absolute;mso-position-vertical-relative:text;mso-width-percent:0;mso-height-percent:0;mso-width-relative:margin;mso-height-relative:margin" from="61.95pt,13.85pt" to="448.2pt,13.85pt" o:gfxdata="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" strokecolor="black [3200]" strokeweight=".5pt">
                 <v:stroke joinstyle="miter"/>
@@ -6224,7 +6234,7 @@
               </wp:anchor>
             </w:drawing>
           </mc:Choice>
-          <mc:Fallback xmlns:cx1="http://schemas.microsoft.com/office/drawing/2015/9/8/chartex" xmlns:cx2="http://schemas.microsoft.com/office/drawing/2015/10/21/chartex" xmlns:cx3="http://schemas.microsoft.com/office/drawing/2016/5/9/chartex" xmlns:cx4="http://schemas.microsoft.com/office/drawing/2016/5/10/chartex" xmlns:cx5="http://schemas.microsoft.com/office/drawing/2016/5/11/chartex" xmlns:cx6="http://schemas.microsoft.com/office/drawing/2016/5/12/chartex" xmlns:cx7="http://schemas.microsoft.com/office/drawing/2016/5/13/chartex" xmlns:cx8="http://schemas.microsoft.com/office/drawing/2016/5/14/chartex" xmlns:aink="http://schemas.microsoft.com/office/drawing/2016/ink" xmlns:am3d="http://schemas.microsoft.com/office/drawing/2017/model3d" xmlns:w16cid="http://schemas.microsoft.com/office/word/2016/wordml/cid">
+          <mc:Fallback xmlns:w16cid="http://schemas.microsoft.com/office/word/2016/wordml/cid" xmlns:am3d="http://schemas.microsoft.com/office/drawing/2017/model3d" xmlns:aink="http://schemas.microsoft.com/office/drawing/2016/ink" xmlns:cx8="http://schemas.microsoft.com/office/drawing/2016/5/14/chartex" xmlns:cx7="http://schemas.microsoft.com/office/drawing/2016/5/13/chartex" xmlns:cx6="http://schemas.microsoft.com/office/drawing/2016/5/12/chartex" xmlns:cx5="http://schemas.microsoft.com/office/drawing/2016/5/11/chartex" xmlns:cx4="http://schemas.microsoft.com/office/drawing/2016/5/10/chartex" xmlns:cx3="http://schemas.microsoft.com/office/drawing/2016/5/9/chartex" xmlns:cx2="http://schemas.microsoft.com/office/drawing/2015/10/21/chartex" xmlns:cx1="http://schemas.microsoft.com/office/drawing/2015/9/8/chartex">
             <w:pict>
               <v:line w14:anchorId="74D2659E" id="Conector recto 43" o:spid="_x0000_s1026" style="position:absolute;flip:x y;z-index:251737088;visibility:visible;mso-wrap-style:square;mso-width-percent:0;mso-height-percent:0;mso-wrap-distance-left:9pt;mso-wrap-distance-top:0;mso-wrap-distance-right:9pt;mso-wrap-distance-bottom:0;mso-position-horizontal:absolute;mso-position-horizontal-relative:margin;mso-position-vertical:absolute;mso-position-vertical-relative:text;mso-width-percent:0;mso-height-percent:0;mso-width-relative:margin;mso-height-relative:margin" from="60.45pt,13.85pt" to="60.45pt,24.35pt" o:gfxdata="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" strokecolor="black [3200]" strokeweight=".5pt">
                 <v:stroke joinstyle="miter"/>
@@ -6375,7 +6385,7 @@
               </wp:anchor>
             </w:drawing>
           </mc:Choice>
-          <mc:Fallback xmlns:cx1="http://schemas.microsoft.com/office/drawing/2015/9/8/chartex" xmlns:cx2="http://schemas.microsoft.com/office/drawing/2015/10/21/chartex" xmlns:cx3="http://schemas.microsoft.com/office/drawing/2016/5/9/chartex" xmlns:cx4="http://schemas.microsoft.com/office/drawing/2016/5/10/chartex" xmlns:cx5="http://schemas.microsoft.com/office/drawing/2016/5/11/chartex" xmlns:cx6="http://schemas.microsoft.com/office/drawing/2016/5/12/chartex" xmlns:cx7="http://schemas.microsoft.com/office/drawing/2016/5/13/chartex" xmlns:cx8="http://schemas.microsoft.com/office/drawing/2016/5/14/chartex" xmlns:aink="http://schemas.microsoft.com/office/drawing/2016/ink" xmlns:am3d="http://schemas.microsoft.com/office/drawing/2017/model3d" xmlns:w16cid="http://schemas.microsoft.com/office/word/2016/wordml/cid">
+          <mc:Fallback xmlns:w16cid="http://schemas.microsoft.com/office/word/2016/wordml/cid" xmlns:am3d="http://schemas.microsoft.com/office/drawing/2017/model3d" xmlns:aink="http://schemas.microsoft.com/office/drawing/2016/ink" xmlns:cx8="http://schemas.microsoft.com/office/drawing/2016/5/14/chartex" xmlns:cx7="http://schemas.microsoft.com/office/drawing/2016/5/13/chartex" xmlns:cx6="http://schemas.microsoft.com/office/drawing/2016/5/12/chartex" xmlns:cx5="http://schemas.microsoft.com/office/drawing/2016/5/11/chartex" xmlns:cx4="http://schemas.microsoft.com/office/drawing/2016/5/10/chartex" xmlns:cx3="http://schemas.microsoft.com/office/drawing/2016/5/9/chartex" xmlns:cx2="http://schemas.microsoft.com/office/drawing/2015/10/21/chartex" xmlns:cx1="http://schemas.microsoft.com/office/drawing/2015/9/8/chartex">
             <w:pict>
               <v:line w14:anchorId="1D85D6AD" id="Conector recto 51" o:spid="_x0000_s1026" style="position:absolute;flip:x;z-index:251749376;visibility:visible;mso-wrap-style:square;mso-width-percent:0;mso-height-percent:0;mso-wrap-distance-left:9pt;mso-wrap-distance-top:0;mso-wrap-distance-right:9pt;mso-wrap-distance-bottom:0;mso-position-horizontal:absolute;mso-position-horizontal-relative:text;mso-position-vertical:absolute;mso-position-vertical-relative:text;mso-width-percent:0;mso-height-percent:0;mso-width-relative:margin;mso-height-relative:margin" from="124.15pt,20.05pt" to="463.15pt,21.55pt" o:gfxdata="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" strokecolor="black [3200]" strokeweight=".5pt">
                 <v:stroke joinstyle="miter"/>
@@ -6630,7 +6640,7 @@
               </wp:anchor>
             </w:drawing>
           </mc:Choice>
-          <mc:Fallback xmlns:cx1="http://schemas.microsoft.com/office/drawing/2015/9/8/chartex" xmlns:cx2="http://schemas.microsoft.com/office/drawing/2015/10/21/chartex" xmlns:cx3="http://schemas.microsoft.com/office/drawing/2016/5/9/chartex" xmlns:cx4="http://schemas.microsoft.com/office/drawing/2016/5/10/chartex" xmlns:cx5="http://schemas.microsoft.com/office/drawing/2016/5/11/chartex" xmlns:cx6="http://schemas.microsoft.com/office/drawing/2016/5/12/chartex" xmlns:cx7="http://schemas.microsoft.com/office/drawing/2016/5/13/chartex" xmlns:cx8="http://schemas.microsoft.com/office/drawing/2016/5/14/chartex" xmlns:aink="http://schemas.microsoft.com/office/drawing/2016/ink" xmlns:am3d="http://schemas.microsoft.com/office/drawing/2017/model3d" xmlns:w16cid="http://schemas.microsoft.com/office/word/2016/wordml/cid">
+          <mc:Fallback xmlns:w16cid="http://schemas.microsoft.com/office/word/2016/wordml/cid" xmlns:am3d="http://schemas.microsoft.com/office/drawing/2017/model3d" xmlns:aink="http://schemas.microsoft.com/office/drawing/2016/ink" xmlns:cx8="http://schemas.microsoft.com/office/drawing/2016/5/14/chartex" xmlns:cx7="http://schemas.microsoft.com/office/drawing/2016/5/13/chartex" xmlns:cx6="http://schemas.microsoft.com/office/drawing/2016/5/12/chartex" xmlns:cx5="http://schemas.microsoft.com/office/drawing/2016/5/11/chartex" xmlns:cx4="http://schemas.microsoft.com/office/drawing/2016/5/10/chartex" xmlns:cx3="http://schemas.microsoft.com/office/drawing/2016/5/9/chartex" xmlns:cx2="http://schemas.microsoft.com/office/drawing/2015/10/21/chartex" xmlns:cx1="http://schemas.microsoft.com/office/drawing/2015/9/8/chartex">
             <w:pict>
               <v:shape w14:anchorId="57905554" id="Conector recto de flecha 55" o:spid="_x0000_s1026" type="#_x0000_t32" style="position:absolute;margin-left:83.7pt;margin-top:13.75pt;width:89.25pt;height:11.25pt;flip:x;z-index:251756544;visibility:visible;mso-wrap-style:square;mso-width-percent:0;mso-height-percent:0;mso-wrap-distance-left:9pt;mso-wrap-distance-top:0;mso-wrap-distance-right:9pt;mso-wrap-distance-bottom:0;mso-position-horizontal:absolute;mso-position-horizontal-relative:text;mso-position-vertical:absolute;mso-position-vertical-relative:text;mso-width-percent:0;mso-height-percent:0;mso-width-relative:margin;mso-height-relative:margin" o:gfxdata="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" strokecolor="black [3200]" strokeweight=".5pt">
                 <v:stroke endarrow="block" joinstyle="miter"/>
@@ -6815,7 +6825,7 @@
               </wp:anchor>
             </w:drawing>
           </mc:Choice>
-          <mc:Fallback xmlns:cx1="http://schemas.microsoft.com/office/drawing/2015/9/8/chartex" xmlns:cx2="http://schemas.microsoft.com/office/drawing/2015/10/21/chartex" xmlns:cx3="http://schemas.microsoft.com/office/drawing/2016/5/9/chartex" xmlns:cx4="http://schemas.microsoft.com/office/drawing/2016/5/10/chartex" xmlns:cx5="http://schemas.microsoft.com/office/drawing/2016/5/11/chartex" xmlns:cx6="http://schemas.microsoft.com/office/drawing/2016/5/12/chartex" xmlns:cx7="http://schemas.microsoft.com/office/drawing/2016/5/13/chartex" xmlns:cx8="http://schemas.microsoft.com/office/drawing/2016/5/14/chartex" xmlns:aink="http://schemas.microsoft.com/office/drawing/2016/ink" xmlns:am3d="http://schemas.microsoft.com/office/drawing/2017/model3d" xmlns:w16cid="http://schemas.microsoft.com/office/word/2016/wordml/cid">
+          <mc:Fallback xmlns:w16cid="http://schemas.microsoft.com/office/word/2016/wordml/cid" xmlns:am3d="http://schemas.microsoft.com/office/drawing/2017/model3d" xmlns:aink="http://schemas.microsoft.com/office/drawing/2016/ink" xmlns:cx8="http://schemas.microsoft.com/office/drawing/2016/5/14/chartex" xmlns:cx7="http://schemas.microsoft.com/office/drawing/2016/5/13/chartex" xmlns:cx6="http://schemas.microsoft.com/office/drawing/2016/5/12/chartex" xmlns:cx5="http://schemas.microsoft.com/office/drawing/2016/5/11/chartex" xmlns:cx4="http://schemas.microsoft.com/office/drawing/2016/5/10/chartex" xmlns:cx3="http://schemas.microsoft.com/office/drawing/2016/5/9/chartex" xmlns:cx2="http://schemas.microsoft.com/office/drawing/2015/10/21/chartex" xmlns:cx1="http://schemas.microsoft.com/office/drawing/2015/9/8/chartex">
             <w:pict>
               <v:line w14:anchorId="59A631CE" id="Conector recto 56" o:spid="_x0000_s1026" style="position:absolute;flip:y;z-index:251758592;visibility:visible;mso-wrap-style:square;mso-width-percent:0;mso-height-percent:0;mso-wrap-distance-left:9pt;mso-wrap-distance-top:0;mso-wrap-distance-right:9pt;mso-wrap-distance-bottom:0;mso-position-horizontal:absolute;mso-position-horizontal-relative:margin;mso-position-vertical:absolute;mso-position-vertical-relative:text;mso-width-percent:0;mso-height-percent:0;mso-width-relative:margin;mso-height-relative:margin" from="97.2pt,16.75pt" to="97.2pt,25pt" o:gfxdata="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" strokecolor="black [3200]" strokeweight=".5pt">
                 <v:stroke joinstyle="miter"/>

</xml_diff>

<commit_message>
Actualizacion de tablas V5
</commit_message>
<xml_diff>
--- a/BBDD/Tablas.docx
+++ b/BBDD/Tablas.docx
@@ -507,7 +507,7 @@
               </wp:anchor>
             </w:drawing>
           </mc:Choice>
-          <mc:Fallback xmlns:w16cid="http://schemas.microsoft.com/office/word/2016/wordml/cid" xmlns:am3d="http://schemas.microsoft.com/office/drawing/2017/model3d" xmlns:aink="http://schemas.microsoft.com/office/drawing/2016/ink" xmlns:cx8="http://schemas.microsoft.com/office/drawing/2016/5/14/chartex" xmlns:cx7="http://schemas.microsoft.com/office/drawing/2016/5/13/chartex" xmlns:cx6="http://schemas.microsoft.com/office/drawing/2016/5/12/chartex" xmlns:cx5="http://schemas.microsoft.com/office/drawing/2016/5/11/chartex" xmlns:cx4="http://schemas.microsoft.com/office/drawing/2016/5/10/chartex" xmlns:cx3="http://schemas.microsoft.com/office/drawing/2016/5/9/chartex" xmlns:cx2="http://schemas.microsoft.com/office/drawing/2015/10/21/chartex" xmlns:cx1="http://schemas.microsoft.com/office/drawing/2015/9/8/chartex">
+          <mc:Fallback xmlns:cx1="http://schemas.microsoft.com/office/drawing/2015/9/8/chartex" xmlns:cx2="http://schemas.microsoft.com/office/drawing/2015/10/21/chartex" xmlns:cx3="http://schemas.microsoft.com/office/drawing/2016/5/9/chartex" xmlns:cx4="http://schemas.microsoft.com/office/drawing/2016/5/10/chartex" xmlns:cx5="http://schemas.microsoft.com/office/drawing/2016/5/11/chartex" xmlns:cx6="http://schemas.microsoft.com/office/drawing/2016/5/12/chartex" xmlns:cx7="http://schemas.microsoft.com/office/drawing/2016/5/13/chartex" xmlns:cx8="http://schemas.microsoft.com/office/drawing/2016/5/14/chartex" xmlns:aink="http://schemas.microsoft.com/office/drawing/2016/ink" xmlns:am3d="http://schemas.microsoft.com/office/drawing/2017/model3d" xmlns:w16cid="http://schemas.microsoft.com/office/word/2016/wordml/cid">
             <w:pict>
               <v:shape w14:anchorId="47FA0506" id="Conector recto de flecha 13" o:spid="_x0000_s1026" type="#_x0000_t32" style="position:absolute;margin-left:-31.05pt;margin-top:16.2pt;width:60pt;height:20.25pt;flip:y;z-index:251679744;visibility:visible;mso-wrap-style:square;mso-width-percent:0;mso-height-percent:0;mso-wrap-distance-left:9pt;mso-wrap-distance-top:0;mso-wrap-distance-right:9pt;mso-wrap-distance-bottom:0;mso-position-horizontal:absolute;mso-position-horizontal-relative:text;mso-position-vertical:absolute;mso-position-vertical-relative:text;mso-width-percent:0;mso-height-percent:0;mso-width-relative:margin;mso-height-relative:margin" o:gfxdata="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" strokecolor="black [3200]" strokeweight=".5pt">
                 <v:stroke endarrow="block" joinstyle="miter"/>
@@ -1084,7 +1084,7 @@
               </wp:anchor>
             </w:drawing>
           </mc:Choice>
-          <mc:Fallback xmlns:w16cid="http://schemas.microsoft.com/office/word/2016/wordml/cid" xmlns:am3d="http://schemas.microsoft.com/office/drawing/2017/model3d" xmlns:aink="http://schemas.microsoft.com/office/drawing/2016/ink" xmlns:cx8="http://schemas.microsoft.com/office/drawing/2016/5/14/chartex" xmlns:cx7="http://schemas.microsoft.com/office/drawing/2016/5/13/chartex" xmlns:cx6="http://schemas.microsoft.com/office/drawing/2016/5/12/chartex" xmlns:cx5="http://schemas.microsoft.com/office/drawing/2016/5/11/chartex" xmlns:cx4="http://schemas.microsoft.com/office/drawing/2016/5/10/chartex" xmlns:cx3="http://schemas.microsoft.com/office/drawing/2016/5/9/chartex" xmlns:cx2="http://schemas.microsoft.com/office/drawing/2015/10/21/chartex" xmlns:cx1="http://schemas.microsoft.com/office/drawing/2015/9/8/chartex">
+          <mc:Fallback xmlns:cx1="http://schemas.microsoft.com/office/drawing/2015/9/8/chartex" xmlns:cx2="http://schemas.microsoft.com/office/drawing/2015/10/21/chartex" xmlns:cx3="http://schemas.microsoft.com/office/drawing/2016/5/9/chartex" xmlns:cx4="http://schemas.microsoft.com/office/drawing/2016/5/10/chartex" xmlns:cx5="http://schemas.microsoft.com/office/drawing/2016/5/11/chartex" xmlns:cx6="http://schemas.microsoft.com/office/drawing/2016/5/12/chartex" xmlns:cx7="http://schemas.microsoft.com/office/drawing/2016/5/13/chartex" xmlns:cx8="http://schemas.microsoft.com/office/drawing/2016/5/14/chartex" xmlns:aink="http://schemas.microsoft.com/office/drawing/2016/ink" xmlns:am3d="http://schemas.microsoft.com/office/drawing/2017/model3d" xmlns:w16cid="http://schemas.microsoft.com/office/word/2016/wordml/cid">
             <w:pict>
               <v:shape w14:anchorId="2538AC1E" id="Conector recto de flecha 60" o:spid="_x0000_s1026" type="#_x0000_t32" style="position:absolute;margin-left:98.7pt;margin-top:15.05pt;width:9.75pt;height:10.5pt;flip:x y;z-index:251766784;visibility:visible;mso-wrap-style:square;mso-width-percent:0;mso-height-percent:0;mso-wrap-distance-left:9pt;mso-wrap-distance-top:0;mso-wrap-distance-right:9pt;mso-wrap-distance-bottom:0;mso-position-horizontal:absolute;mso-position-horizontal-relative:text;mso-position-vertical:absolute;mso-position-vertical-relative:text;mso-width-percent:0;mso-height-percent:0;mso-width-relative:margin;mso-height-relative:margin" o:gfxdata="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" strokecolor="black [3200]" strokeweight=".5pt">
                 <v:stroke endarrow="block" joinstyle="miter"/>
@@ -1227,7 +1227,7 @@
               </wp:anchor>
             </w:drawing>
           </mc:Choice>
-          <mc:Fallback xmlns:w16cid="http://schemas.microsoft.com/office/word/2016/wordml/cid" xmlns:am3d="http://schemas.microsoft.com/office/drawing/2017/model3d" xmlns:aink="http://schemas.microsoft.com/office/drawing/2016/ink" xmlns:cx8="http://schemas.microsoft.com/office/drawing/2016/5/14/chartex" xmlns:cx7="http://schemas.microsoft.com/office/drawing/2016/5/13/chartex" xmlns:cx6="http://schemas.microsoft.com/office/drawing/2016/5/12/chartex" xmlns:cx5="http://schemas.microsoft.com/office/drawing/2016/5/11/chartex" xmlns:cx4="http://schemas.microsoft.com/office/drawing/2016/5/10/chartex" xmlns:cx3="http://schemas.microsoft.com/office/drawing/2016/5/9/chartex" xmlns:cx2="http://schemas.microsoft.com/office/drawing/2015/10/21/chartex" xmlns:cx1="http://schemas.microsoft.com/office/drawing/2015/9/8/chartex">
+          <mc:Fallback xmlns:cx1="http://schemas.microsoft.com/office/drawing/2015/9/8/chartex" xmlns:cx2="http://schemas.microsoft.com/office/drawing/2015/10/21/chartex" xmlns:cx3="http://schemas.microsoft.com/office/drawing/2016/5/9/chartex" xmlns:cx4="http://schemas.microsoft.com/office/drawing/2016/5/10/chartex" xmlns:cx5="http://schemas.microsoft.com/office/drawing/2016/5/11/chartex" xmlns:cx6="http://schemas.microsoft.com/office/drawing/2016/5/12/chartex" xmlns:cx7="http://schemas.microsoft.com/office/drawing/2016/5/13/chartex" xmlns:cx8="http://schemas.microsoft.com/office/drawing/2016/5/14/chartex" xmlns:aink="http://schemas.microsoft.com/office/drawing/2016/ink" xmlns:am3d="http://schemas.microsoft.com/office/drawing/2017/model3d" xmlns:w16cid="http://schemas.microsoft.com/office/word/2016/wordml/cid">
             <w:pict>
               <v:line w14:anchorId="751C1C5B" id="Conector recto 53" o:spid="_x0000_s1026" style="position:absolute;flip:y;z-index:251753472;visibility:visible;mso-wrap-style:square;mso-width-percent:0;mso-height-percent:0;mso-wrap-distance-left:9pt;mso-wrap-distance-top:0;mso-wrap-distance-right:9pt;mso-wrap-distance-bottom:0;mso-position-horizontal:absolute;mso-position-horizontal-relative:margin;mso-position-vertical:absolute;mso-position-vertical-relative:text;mso-width-percent:0;mso-height-percent:0;mso-width-relative:margin;mso-height-relative:margin" from="107.25pt,21.7pt" to="463.5pt,23.95pt" o:gfxdata="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" strokecolor="black [3200]" strokeweight=".5pt">
                 <v:stroke joinstyle="miter"/>
@@ -1303,7 +1303,7 @@
               </wp:anchor>
             </w:drawing>
           </mc:Choice>
-          <mc:Fallback xmlns:w16cid="http://schemas.microsoft.com/office/word/2016/wordml/cid" xmlns:am3d="http://schemas.microsoft.com/office/drawing/2017/model3d" xmlns:aink="http://schemas.microsoft.com/office/drawing/2016/ink" xmlns:cx8="http://schemas.microsoft.com/office/drawing/2016/5/14/chartex" xmlns:cx7="http://schemas.microsoft.com/office/drawing/2016/5/13/chartex" xmlns:cx6="http://schemas.microsoft.com/office/drawing/2016/5/12/chartex" xmlns:cx5="http://schemas.microsoft.com/office/drawing/2016/5/11/chartex" xmlns:cx4="http://schemas.microsoft.com/office/drawing/2016/5/10/chartex" xmlns:cx3="http://schemas.microsoft.com/office/drawing/2016/5/9/chartex" xmlns:cx2="http://schemas.microsoft.com/office/drawing/2015/10/21/chartex" xmlns:cx1="http://schemas.microsoft.com/office/drawing/2015/9/8/chartex">
+          <mc:Fallback xmlns:cx1="http://schemas.microsoft.com/office/drawing/2015/9/8/chartex" xmlns:cx2="http://schemas.microsoft.com/office/drawing/2015/10/21/chartex" xmlns:cx3="http://schemas.microsoft.com/office/drawing/2016/5/9/chartex" xmlns:cx4="http://schemas.microsoft.com/office/drawing/2016/5/10/chartex" xmlns:cx5="http://schemas.microsoft.com/office/drawing/2016/5/11/chartex" xmlns:cx6="http://schemas.microsoft.com/office/drawing/2016/5/12/chartex" xmlns:cx7="http://schemas.microsoft.com/office/drawing/2016/5/13/chartex" xmlns:cx8="http://schemas.microsoft.com/office/drawing/2016/5/14/chartex" xmlns:aink="http://schemas.microsoft.com/office/drawing/2016/ink" xmlns:am3d="http://schemas.microsoft.com/office/drawing/2017/model3d" xmlns:w16cid="http://schemas.microsoft.com/office/word/2016/wordml/cid">
             <w:pict>
               <v:shape w14:anchorId="3B61763A" id="Conector recto de flecha 54" o:spid="_x0000_s1026" type="#_x0000_t32" style="position:absolute;margin-left:100.2pt;margin-top:11.7pt;width:10.5pt;height:6pt;flip:x y;z-index:251755520;visibility:visible;mso-wrap-style:square;mso-width-percent:0;mso-height-percent:0;mso-wrap-distance-left:9pt;mso-wrap-distance-top:0;mso-wrap-distance-right:9pt;mso-wrap-distance-bottom:0;mso-position-horizontal:absolute;mso-position-horizontal-relative:text;mso-position-vertical:absolute;mso-position-vertical-relative:text;mso-width-percent:0;mso-height-percent:0;mso-width-relative:margin;mso-height-relative:margin" o:gfxdata="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" strokecolor="black [3200]" strokeweight=".5pt">
                 <v:stroke endarrow="block" joinstyle="miter"/>
@@ -1378,7 +1378,7 @@
               </wp:anchor>
             </w:drawing>
           </mc:Choice>
-          <mc:Fallback xmlns:w16cid="http://schemas.microsoft.com/office/word/2016/wordml/cid" xmlns:am3d="http://schemas.microsoft.com/office/drawing/2017/model3d" xmlns:aink="http://schemas.microsoft.com/office/drawing/2016/ink" xmlns:cx8="http://schemas.microsoft.com/office/drawing/2016/5/14/chartex" xmlns:cx7="http://schemas.microsoft.com/office/drawing/2016/5/13/chartex" xmlns:cx6="http://schemas.microsoft.com/office/drawing/2016/5/12/chartex" xmlns:cx5="http://schemas.microsoft.com/office/drawing/2016/5/11/chartex" xmlns:cx4="http://schemas.microsoft.com/office/drawing/2016/5/10/chartex" xmlns:cx3="http://schemas.microsoft.com/office/drawing/2016/5/9/chartex" xmlns:cx2="http://schemas.microsoft.com/office/drawing/2015/10/21/chartex" xmlns:cx1="http://schemas.microsoft.com/office/drawing/2015/9/8/chartex">
+          <mc:Fallback xmlns:cx1="http://schemas.microsoft.com/office/drawing/2015/9/8/chartex" xmlns:cx2="http://schemas.microsoft.com/office/drawing/2015/10/21/chartex" xmlns:cx3="http://schemas.microsoft.com/office/drawing/2016/5/9/chartex" xmlns:cx4="http://schemas.microsoft.com/office/drawing/2016/5/10/chartex" xmlns:cx5="http://schemas.microsoft.com/office/drawing/2016/5/11/chartex" xmlns:cx6="http://schemas.microsoft.com/office/drawing/2016/5/12/chartex" xmlns:cx7="http://schemas.microsoft.com/office/drawing/2016/5/13/chartex" xmlns:cx8="http://schemas.microsoft.com/office/drawing/2016/5/14/chartex" xmlns:aink="http://schemas.microsoft.com/office/drawing/2016/ink" xmlns:am3d="http://schemas.microsoft.com/office/drawing/2017/model3d" xmlns:w16cid="http://schemas.microsoft.com/office/word/2016/wordml/cid">
             <w:pict>
               <v:shape w14:anchorId="1761885B" id="Conector recto de flecha 49" o:spid="_x0000_s1026" type="#_x0000_t32" style="position:absolute;margin-left:90.4pt;margin-top:12.4pt;width:3.55pt;height:15.75pt;flip:x y;z-index:251745280;visibility:visible;mso-wrap-style:square;mso-width-percent:0;mso-height-percent:0;mso-wrap-distance-left:9pt;mso-wrap-distance-top:0;mso-wrap-distance-right:9pt;mso-wrap-distance-bottom:0;mso-position-horizontal:absolute;mso-position-horizontal-relative:text;mso-position-vertical:absolute;mso-position-vertical-relative:text;mso-width-percent:0;mso-height-percent:0;mso-width-relative:margin;mso-height-relative:margin" o:gfxdata="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" strokecolor="black [3200]" strokeweight=".5pt">
                 <v:stroke endarrow="block" joinstyle="miter"/>
@@ -1452,7 +1452,7 @@
               </wp:anchor>
             </w:drawing>
           </mc:Choice>
-          <mc:Fallback xmlns:w16cid="http://schemas.microsoft.com/office/word/2016/wordml/cid" xmlns:am3d="http://schemas.microsoft.com/office/drawing/2017/model3d" xmlns:aink="http://schemas.microsoft.com/office/drawing/2016/ink" xmlns:cx8="http://schemas.microsoft.com/office/drawing/2016/5/14/chartex" xmlns:cx7="http://schemas.microsoft.com/office/drawing/2016/5/13/chartex" xmlns:cx6="http://schemas.microsoft.com/office/drawing/2016/5/12/chartex" xmlns:cx5="http://schemas.microsoft.com/office/drawing/2016/5/11/chartex" xmlns:cx4="http://schemas.microsoft.com/office/drawing/2016/5/10/chartex" xmlns:cx3="http://schemas.microsoft.com/office/drawing/2016/5/9/chartex" xmlns:cx2="http://schemas.microsoft.com/office/drawing/2015/10/21/chartex" xmlns:cx1="http://schemas.microsoft.com/office/drawing/2015/9/8/chartex">
+          <mc:Fallback xmlns:cx1="http://schemas.microsoft.com/office/drawing/2015/9/8/chartex" xmlns:cx2="http://schemas.microsoft.com/office/drawing/2015/10/21/chartex" xmlns:cx3="http://schemas.microsoft.com/office/drawing/2016/5/9/chartex" xmlns:cx4="http://schemas.microsoft.com/office/drawing/2016/5/10/chartex" xmlns:cx5="http://schemas.microsoft.com/office/drawing/2016/5/11/chartex" xmlns:cx6="http://schemas.microsoft.com/office/drawing/2016/5/12/chartex" xmlns:cx7="http://schemas.microsoft.com/office/drawing/2016/5/13/chartex" xmlns:cx8="http://schemas.microsoft.com/office/drawing/2016/5/14/chartex" xmlns:aink="http://schemas.microsoft.com/office/drawing/2016/ink" xmlns:am3d="http://schemas.microsoft.com/office/drawing/2017/model3d" xmlns:w16cid="http://schemas.microsoft.com/office/word/2016/wordml/cid">
             <w:pict>
               <v:shape w14:anchorId="5BEF7905" id="Conector recto de flecha 42" o:spid="_x0000_s1026" type="#_x0000_t32" style="position:absolute;margin-left:56.7pt;margin-top:10.2pt;width:7.5pt;height:17.25pt;flip:y;z-index:251735040;visibility:visible;mso-wrap-style:square;mso-width-percent:0;mso-height-percent:0;mso-wrap-distance-left:9pt;mso-wrap-distance-top:0;mso-wrap-distance-right:9pt;mso-wrap-distance-bottom:0;mso-position-horizontal:absolute;mso-position-horizontal-relative:text;mso-position-vertical:absolute;mso-position-vertical-relative:text;mso-width-percent:0;mso-height-percent:0;mso-width-relative:margin;mso-height-relative:margin" o:gfxdata="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" strokecolor="#5b9bd5 [3204]" strokeweight=".5pt">
                 <v:stroke endarrow="block" joinstyle="miter"/>
@@ -1523,7 +1523,7 @@
               </wp:anchor>
             </w:drawing>
           </mc:Choice>
-          <mc:Fallback xmlns:w16cid="http://schemas.microsoft.com/office/word/2016/wordml/cid" xmlns:am3d="http://schemas.microsoft.com/office/drawing/2017/model3d" xmlns:aink="http://schemas.microsoft.com/office/drawing/2016/ink" xmlns:cx8="http://schemas.microsoft.com/office/drawing/2016/5/14/chartex" xmlns:cx7="http://schemas.microsoft.com/office/drawing/2016/5/13/chartex" xmlns:cx6="http://schemas.microsoft.com/office/drawing/2016/5/12/chartex" xmlns:cx5="http://schemas.microsoft.com/office/drawing/2016/5/11/chartex" xmlns:cx4="http://schemas.microsoft.com/office/drawing/2016/5/10/chartex" xmlns:cx3="http://schemas.microsoft.com/office/drawing/2016/5/9/chartex" xmlns:cx2="http://schemas.microsoft.com/office/drawing/2015/10/21/chartex" xmlns:cx1="http://schemas.microsoft.com/office/drawing/2015/9/8/chartex">
+          <mc:Fallback xmlns:cx1="http://schemas.microsoft.com/office/drawing/2015/9/8/chartex" xmlns:cx2="http://schemas.microsoft.com/office/drawing/2015/10/21/chartex" xmlns:cx3="http://schemas.microsoft.com/office/drawing/2016/5/9/chartex" xmlns:cx4="http://schemas.microsoft.com/office/drawing/2016/5/10/chartex" xmlns:cx5="http://schemas.microsoft.com/office/drawing/2016/5/11/chartex" xmlns:cx6="http://schemas.microsoft.com/office/drawing/2016/5/12/chartex" xmlns:cx7="http://schemas.microsoft.com/office/drawing/2016/5/13/chartex" xmlns:cx8="http://schemas.microsoft.com/office/drawing/2016/5/14/chartex" xmlns:aink="http://schemas.microsoft.com/office/drawing/2016/ink" xmlns:am3d="http://schemas.microsoft.com/office/drawing/2017/model3d" xmlns:w16cid="http://schemas.microsoft.com/office/word/2016/wordml/cid">
             <w:pict>
               <v:line w14:anchorId="15EB3D98" id="Conector recto 41" o:spid="_x0000_s1026" style="position:absolute;flip:x;z-index:251734016;visibility:visible;mso-wrap-style:square;mso-width-percent:0;mso-height-percent:0;mso-wrap-distance-left:9pt;mso-wrap-distance-top:0;mso-wrap-distance-right:9pt;mso-wrap-distance-bottom:0;mso-position-horizontal:absolute;mso-position-horizontal-relative:text;mso-position-vertical:absolute;mso-position-vertical-relative:text;mso-width-percent:0;mso-height-percent:0;mso-width-relative:margin;mso-height-relative:margin" from="-54.3pt,25.95pt" to="58.95pt,27.45pt" o:gfxdata="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" strokecolor="#5b9bd5 [3204]" strokeweight=".5pt">
                 <v:stroke joinstyle="miter"/>
@@ -1598,7 +1598,7 @@
               </wp:anchor>
             </w:drawing>
           </mc:Choice>
-          <mc:Fallback xmlns:w16cid="http://schemas.microsoft.com/office/word/2016/wordml/cid" xmlns:am3d="http://schemas.microsoft.com/office/drawing/2017/model3d" xmlns:aink="http://schemas.microsoft.com/office/drawing/2016/ink" xmlns:cx8="http://schemas.microsoft.com/office/drawing/2016/5/14/chartex" xmlns:cx7="http://schemas.microsoft.com/office/drawing/2016/5/13/chartex" xmlns:cx6="http://schemas.microsoft.com/office/drawing/2016/5/12/chartex" xmlns:cx5="http://schemas.microsoft.com/office/drawing/2016/5/11/chartex" xmlns:cx4="http://schemas.microsoft.com/office/drawing/2016/5/10/chartex" xmlns:cx3="http://schemas.microsoft.com/office/drawing/2016/5/9/chartex" xmlns:cx2="http://schemas.microsoft.com/office/drawing/2015/10/21/chartex" xmlns:cx1="http://schemas.microsoft.com/office/drawing/2015/9/8/chartex">
+          <mc:Fallback xmlns:cx1="http://schemas.microsoft.com/office/drawing/2015/9/8/chartex" xmlns:cx2="http://schemas.microsoft.com/office/drawing/2015/10/21/chartex" xmlns:cx3="http://schemas.microsoft.com/office/drawing/2016/5/9/chartex" xmlns:cx4="http://schemas.microsoft.com/office/drawing/2016/5/10/chartex" xmlns:cx5="http://schemas.microsoft.com/office/drawing/2016/5/11/chartex" xmlns:cx6="http://schemas.microsoft.com/office/drawing/2016/5/12/chartex" xmlns:cx7="http://schemas.microsoft.com/office/drawing/2016/5/13/chartex" xmlns:cx8="http://schemas.microsoft.com/office/drawing/2016/5/14/chartex" xmlns:aink="http://schemas.microsoft.com/office/drawing/2016/ink" xmlns:am3d="http://schemas.microsoft.com/office/drawing/2017/model3d" xmlns:w16cid="http://schemas.microsoft.com/office/word/2016/wordml/cid">
             <w:pict>
               <v:shape w14:anchorId="5316C3A0" id="Conector recto de flecha 28" o:spid="_x0000_s1026" type="#_x0000_t32" style="position:absolute;margin-left:79.35pt;margin-top:13.9pt;width:3.6pt;height:23.25pt;flip:x y;z-index:251710464;visibility:visible;mso-wrap-style:square;mso-width-percent:0;mso-height-percent:0;mso-wrap-distance-left:9pt;mso-wrap-distance-top:0;mso-wrap-distance-right:9pt;mso-wrap-distance-bottom:0;mso-position-horizontal:absolute;mso-position-horizontal-relative:text;mso-position-vertical:absolute;mso-position-vertical-relative:text;mso-width-percent:0;mso-height-percent:0;mso-width-relative:margin;mso-height-relative:margin" o:gfxdata="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" strokecolor="black [3200]" strokeweight=".5pt">
                 <v:stroke endarrow="block" joinstyle="miter"/>
@@ -1654,8 +1654,6 @@
         </w:rPr>
         <w:t xml:space="preserve"> </w:t>
       </w:r>
-      <w:bookmarkStart w:id="0" w:name="_GoBack"/>
-      <w:bookmarkEnd w:id="0"/>
     </w:p>
     <w:p>
       <w:pPr>
@@ -1673,7 +1671,7 @@
         <mc:AlternateContent>
           <mc:Choice Requires="wps">
             <w:drawing>
-              <wp:anchor distT="0" distB="0" distL="114300" distR="114300" simplePos="0" relativeHeight="251849728" behindDoc="0" locked="0" layoutInCell="1" allowOverlap="1">
+              <wp:anchor distT="0" distB="0" distL="114300" distR="114300" simplePos="0" relativeHeight="251849728" behindDoc="0" locked="0" layoutInCell="1" allowOverlap="1" wp14:anchorId="065EB827" wp14:editId="7ACB71A7">
                 <wp:simplePos x="0" y="0"/>
                 <wp:positionH relativeFrom="column">
                   <wp:posOffset>-172341</wp:posOffset>
@@ -1725,7 +1723,11 @@
           </mc:Choice>
           <mc:Fallback>
             <w:pict>
-              <v:shape w14:anchorId="17F22D2C" id="Conector recto de flecha 92" o:spid="_x0000_s1026" type="#_x0000_t32" style="position:absolute;margin-left:-13.55pt;margin-top:15.1pt;width:63.15pt;height:1pt;flip:y;z-index:251849728;visibility:visible;mso-wrap-style:square;mso-wrap-distance-left:9pt;mso-wrap-distance-top:0;mso-wrap-distance-right:9pt;mso-wrap-distance-bottom:0;mso-position-horizontal:absolute;mso-position-horizontal-relative:text;mso-position-vertical:absolute;mso-position-vertical-relative:text" o:gfxdata="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" strokecolor="#ed7d31 [3205]" strokeweight="1pt">
+              <v:shapetype w14:anchorId="52DD4BF1" id="_x0000_t32" coordsize="21600,21600" o:spt="32" o:oned="t" path="m,l21600,21600e" filled="f">
+                <v:path arrowok="t" fillok="f" o:connecttype="none"/>
+                <o:lock v:ext="edit" shapetype="t"/>
+              </v:shapetype>
+              <v:shape id="Conector recto de flecha 92" o:spid="_x0000_s1026" type="#_x0000_t32" style="position:absolute;margin-left:-13.55pt;margin-top:15.1pt;width:63.15pt;height:1pt;flip:y;z-index:251849728;visibility:visible;mso-wrap-style:square;mso-wrap-distance-left:9pt;mso-wrap-distance-top:0;mso-wrap-distance-right:9pt;mso-wrap-distance-bottom:0;mso-position-horizontal:absolute;mso-position-horizontal-relative:text;mso-position-vertical:absolute;mso-position-vertical-relative:text" o:gfxdata="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" strokecolor="#ed7d31 [3205]" strokeweight="1pt">
                 <v:stroke endarrow="block" joinstyle="miter"/>
               </v:shape>
             </w:pict>
@@ -1741,7 +1743,7 @@
         <mc:AlternateContent>
           <mc:Choice Requires="wps">
             <w:drawing>
-              <wp:anchor distT="0" distB="0" distL="114300" distR="114300" simplePos="0" relativeHeight="251848704" behindDoc="0" locked="0" layoutInCell="1" allowOverlap="1">
+              <wp:anchor distT="0" distB="0" distL="114300" distR="114300" simplePos="0" relativeHeight="251848704" behindDoc="0" locked="0" layoutInCell="1" allowOverlap="1" wp14:anchorId="69D40A6D" wp14:editId="06A0F40F">
                 <wp:simplePos x="0" y="0"/>
                 <wp:positionH relativeFrom="column">
                   <wp:posOffset>-189486</wp:posOffset>
@@ -1812,7 +1814,7 @@
         <mc:AlternateContent>
           <mc:Choice Requires="wps">
             <w:drawing>
-              <wp:anchor distT="0" distB="0" distL="114300" distR="114300" simplePos="0" relativeHeight="251829248" behindDoc="0" locked="0" layoutInCell="1" allowOverlap="1" wp14:anchorId="4911CD37" wp14:editId="4AFA9C22">
+              <wp:anchor distT="0" distB="0" distL="114300" distR="114300" simplePos="0" relativeHeight="251829248" behindDoc="0" locked="0" layoutInCell="1" allowOverlap="1" wp14:anchorId="67BF8B9C" wp14:editId="3A5BC74C">
                 <wp:simplePos x="0" y="0"/>
                 <wp:positionH relativeFrom="column">
                   <wp:posOffset>-410285</wp:posOffset>
@@ -1883,7 +1885,7 @@
         <mc:AlternateContent>
           <mc:Choice Requires="wps">
             <w:drawing>
-              <wp:anchor distT="0" distB="0" distL="114300" distR="114300" simplePos="0" relativeHeight="251706368" behindDoc="0" locked="0" layoutInCell="1" allowOverlap="1" wp14:anchorId="0B44A670" wp14:editId="63B1C13F">
+              <wp:anchor distT="0" distB="0" distL="114300" distR="114300" simplePos="0" relativeHeight="251706368" behindDoc="0" locked="0" layoutInCell="1" allowOverlap="1" wp14:anchorId="6DF99077" wp14:editId="1A28079D">
                 <wp:simplePos x="0" y="0"/>
                 <wp:positionH relativeFrom="margin">
                   <wp:posOffset>5479995</wp:posOffset>
@@ -1955,7 +1957,7 @@
         <mc:AlternateContent>
           <mc:Choice Requires="wps">
             <w:drawing>
-              <wp:anchor distT="0" distB="0" distL="114300" distR="114300" simplePos="0" relativeHeight="251743232" behindDoc="0" locked="0" layoutInCell="1" allowOverlap="1" wp14:anchorId="354F6E52" wp14:editId="434810DD">
+              <wp:anchor distT="0" distB="0" distL="114300" distR="114300" simplePos="0" relativeHeight="251743232" behindDoc="0" locked="0" layoutInCell="1" allowOverlap="1" wp14:anchorId="0CB8D88C" wp14:editId="2A58236A">
                 <wp:simplePos x="0" y="0"/>
                 <wp:positionH relativeFrom="margin">
                   <wp:posOffset>1177290</wp:posOffset>
@@ -2008,7 +2010,7 @@
               </wp:anchor>
             </w:drawing>
           </mc:Choice>
-          <mc:Fallback xmlns:w16cid="http://schemas.microsoft.com/office/word/2016/wordml/cid" xmlns:am3d="http://schemas.microsoft.com/office/drawing/2017/model3d" xmlns:aink="http://schemas.microsoft.com/office/drawing/2016/ink" xmlns:cx8="http://schemas.microsoft.com/office/drawing/2016/5/14/chartex" xmlns:cx7="http://schemas.microsoft.com/office/drawing/2016/5/13/chartex" xmlns:cx6="http://schemas.microsoft.com/office/drawing/2016/5/12/chartex" xmlns:cx5="http://schemas.microsoft.com/office/drawing/2016/5/11/chartex" xmlns:cx4="http://schemas.microsoft.com/office/drawing/2016/5/10/chartex" xmlns:cx3="http://schemas.microsoft.com/office/drawing/2016/5/9/chartex" xmlns:cx2="http://schemas.microsoft.com/office/drawing/2015/10/21/chartex" xmlns:cx1="http://schemas.microsoft.com/office/drawing/2015/9/8/chartex">
+          <mc:Fallback xmlns:cx1="http://schemas.microsoft.com/office/drawing/2015/9/8/chartex" xmlns:cx2="http://schemas.microsoft.com/office/drawing/2015/10/21/chartex" xmlns:cx3="http://schemas.microsoft.com/office/drawing/2016/5/9/chartex" xmlns:cx4="http://schemas.microsoft.com/office/drawing/2016/5/10/chartex" xmlns:cx5="http://schemas.microsoft.com/office/drawing/2016/5/11/chartex" xmlns:cx6="http://schemas.microsoft.com/office/drawing/2016/5/12/chartex" xmlns:cx7="http://schemas.microsoft.com/office/drawing/2016/5/13/chartex" xmlns:cx8="http://schemas.microsoft.com/office/drawing/2016/5/14/chartex" xmlns:aink="http://schemas.microsoft.com/office/drawing/2016/ink" xmlns:am3d="http://schemas.microsoft.com/office/drawing/2017/model3d" xmlns:w16cid="http://schemas.microsoft.com/office/word/2016/wordml/cid">
             <w:pict>
               <v:line w14:anchorId="03C187AE" id="Conector recto 48" o:spid="_x0000_s1026" style="position:absolute;flip:y;z-index:251743232;visibility:visible;mso-wrap-style:square;mso-width-percent:0;mso-height-percent:0;mso-wrap-distance-left:9pt;mso-wrap-distance-top:0;mso-wrap-distance-right:9pt;mso-wrap-distance-bottom:0;mso-position-horizontal:absolute;mso-position-horizontal-relative:margin;mso-position-vertical:absolute;mso-position-vertical-relative:text;mso-width-percent:0;mso-height-percent:0;mso-width-relative:margin;mso-height-relative:margin" from="92.7pt,4.4pt" to="448.95pt,6.65pt" o:gfxdata="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" strokecolor="black [3200]" strokeweight=".5pt">
                 <v:stroke joinstyle="miter"/>
@@ -2027,7 +2029,7 @@
         <mc:AlternateContent>
           <mc:Choice Requires="wps">
             <w:drawing>
-              <wp:anchor distT="0" distB="0" distL="114300" distR="114300" simplePos="0" relativeHeight="251708416" behindDoc="0" locked="0" layoutInCell="1" allowOverlap="1" wp14:anchorId="3EBBB64B" wp14:editId="424D2414">
+              <wp:anchor distT="0" distB="0" distL="114300" distR="114300" simplePos="0" relativeHeight="251708416" behindDoc="0" locked="0" layoutInCell="1" allowOverlap="1" wp14:anchorId="125367F6" wp14:editId="24C802AA">
                 <wp:simplePos x="0" y="0"/>
                 <wp:positionH relativeFrom="margin">
                   <wp:posOffset>1034415</wp:posOffset>
@@ -2107,7 +2109,7 @@
         <mc:AlternateContent>
           <mc:Choice Requires="wps">
             <w:drawing>
-              <wp:anchor distT="0" distB="0" distL="114300" distR="114300" simplePos="0" relativeHeight="251675648" behindDoc="0" locked="0" layoutInCell="1" allowOverlap="1" wp14:anchorId="659FF2BB" wp14:editId="442FD5C3">
+              <wp:anchor distT="0" distB="0" distL="114300" distR="114300" simplePos="0" relativeHeight="251675648" behindDoc="0" locked="0" layoutInCell="1" allowOverlap="1" wp14:anchorId="281AF360" wp14:editId="2CF76585">
                 <wp:simplePos x="0" y="0"/>
                 <wp:positionH relativeFrom="column">
                   <wp:posOffset>-383696</wp:posOffset>
@@ -2162,7 +2164,7 @@
           </mc:Choice>
           <mc:Fallback>
             <w:pict>
-              <v:line w14:anchorId="0BA833CD" id="Conector recto 11" o:spid="_x0000_s1026" style="position:absolute;flip:x y;z-index:251675648;visibility:visible;mso-wrap-style:square;mso-width-percent:0;mso-height-percent:0;mso-wrap-distance-left:9pt;mso-wrap-distance-top:0;mso-wrap-distance-right:9pt;mso-wrap-distance-bottom:0;mso-position-horizontal:absolute;mso-position-horizontal-relative:text;mso-position-vertical:absolute;mso-position-vertical-relative:text;mso-width-percent:0;mso-height-percent:0;mso-width-relative:margin;mso-height-relative:margin" from="-30.2pt,17.65pt" to="38.05pt,17.65pt" o:gfxdata="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" strokecolor="black [3200]" strokeweight=".5pt">
+              <v:line w14:anchorId="6564AD56" id="Conector recto 11" o:spid="_x0000_s1026" style="position:absolute;flip:x y;z-index:251675648;visibility:visible;mso-wrap-style:square;mso-width-percent:0;mso-height-percent:0;mso-wrap-distance-left:9pt;mso-wrap-distance-top:0;mso-wrap-distance-right:9pt;mso-wrap-distance-bottom:0;mso-position-horizontal:absolute;mso-position-horizontal-relative:text;mso-position-vertical:absolute;mso-position-vertical-relative:text;mso-width-percent:0;mso-height-percent:0;mso-width-relative:margin;mso-height-relative:margin" from="-30.2pt,17.65pt" to="38.05pt,17.65pt" o:gfxdata="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" strokecolor="black [3200]" strokeweight=".5pt">
                 <v:stroke joinstyle="miter"/>
               </v:line>
             </w:pict>
@@ -2179,7 +2181,7 @@
         <mc:AlternateContent>
           <mc:Choice Requires="wps">
             <w:drawing>
-              <wp:anchor distT="0" distB="0" distL="114300" distR="114300" simplePos="0" relativeHeight="251840512" behindDoc="0" locked="0" layoutInCell="1" allowOverlap="1" wp14:anchorId="7A286DE8" wp14:editId="7C0D55D6">
+              <wp:anchor distT="0" distB="0" distL="114300" distR="114300" simplePos="0" relativeHeight="251840512" behindDoc="0" locked="0" layoutInCell="1" allowOverlap="1" wp14:anchorId="29FE6946" wp14:editId="2019609F">
                 <wp:simplePos x="0" y="0"/>
                 <wp:positionH relativeFrom="column">
                   <wp:posOffset>-112573</wp:posOffset>
@@ -2251,7 +2253,7 @@
         <mc:AlternateContent>
           <mc:Choice Requires="wps">
             <w:drawing>
-              <wp:anchor distT="0" distB="0" distL="114300" distR="114300" simplePos="0" relativeHeight="251826176" behindDoc="0" locked="0" layoutInCell="1" allowOverlap="1" wp14:anchorId="26A2FCFD" wp14:editId="55D02E55">
+              <wp:anchor distT="0" distB="0" distL="114300" distR="114300" simplePos="0" relativeHeight="251826176" behindDoc="0" locked="0" layoutInCell="1" allowOverlap="1" wp14:anchorId="089C8477" wp14:editId="77926E64">
                 <wp:simplePos x="0" y="0"/>
                 <wp:positionH relativeFrom="column">
                   <wp:posOffset>-229236</wp:posOffset>
@@ -2379,47 +2381,55 @@
         <mc:AlternateContent>
           <mc:Choice Requires="wps">
             <w:drawing>
-              <wp:anchor distT="0" distB="0" distL="114300" distR="114300" simplePos="0" relativeHeight="251858944" behindDoc="0" locked="0" layoutInCell="1" allowOverlap="1" wp14:anchorId="3DD90FEB" wp14:editId="4B4473E0">
+              <wp:anchor distT="0" distB="0" distL="114300" distR="114300" simplePos="0" relativeHeight="251846656" behindDoc="0" locked="0" layoutInCell="1" allowOverlap="1" wp14:anchorId="6CB91C46" wp14:editId="147EABE2">
                 <wp:simplePos x="0" y="0"/>
                 <wp:positionH relativeFrom="column">
-                  <wp:posOffset>1638886</wp:posOffset>
-                </wp:positionH>
-                <wp:positionV relativeFrom="paragraph">
-                  <wp:posOffset>31066</wp:posOffset>
-                </wp:positionV>
-                <wp:extent cx="1734226" cy="777833"/>
-                <wp:effectExtent l="0" t="0" r="37465" b="22860"/>
-                <wp:wrapNone/>
-                <wp:docPr id="96" name="Conector recto 96"/>
-                <wp:cNvGraphicFramePr/>
-                <a:graphic xmlns:a="http://schemas.openxmlformats.org/drawingml/2006/main">
-                  <a:graphicData uri="http://schemas.microsoft.com/office/word/2010/wordprocessingShape">
-                    <wps:wsp>
-                      <wps:cNvCnPr/>
-                      <wps:spPr>
-                        <a:xfrm>
-                          <a:off x="0" y="0"/>
-                          <a:ext cx="1734226" cy="777833"/>
-                        </a:xfrm>
-                        <a:prstGeom prst="line">
-                          <a:avLst/>
+                  <wp:posOffset>1471778</wp:posOffset>
+                </wp:positionH>
+                <wp:positionV relativeFrom="paragraph">
+                  <wp:posOffset>219253</wp:posOffset>
+                </wp:positionV>
+                <wp:extent cx="198755" cy="1217489"/>
+                <wp:effectExtent l="5080" t="71120" r="15875" b="15875"/>
+                <wp:wrapNone/>
+                <wp:docPr id="85" name="Cerrar llave 85"/>
+                <wp:cNvGraphicFramePr/>
+                <a:graphic xmlns:a="http://schemas.openxmlformats.org/drawingml/2006/main">
+                  <a:graphicData uri="http://schemas.microsoft.com/office/word/2010/wordprocessingShape">
+                    <wps:wsp>
+                      <wps:cNvSpPr/>
+                      <wps:spPr>
+                        <a:xfrm rot="16200000">
+                          <a:off x="0" y="0"/>
+                          <a:ext cx="198755" cy="1217489"/>
+                        </a:xfrm>
+                        <a:prstGeom prst="rightBrace">
+                          <a:avLst>
+                            <a:gd name="adj1" fmla="val 8333"/>
+                            <a:gd name="adj2" fmla="val 50750"/>
+                          </a:avLst>
                         </a:prstGeom>
                       </wps:spPr>
                       <wps:style>
                         <a:lnRef idx="1">
-                          <a:schemeClr val="accent1"/>
-                        </a:lnRef>
-                        <a:fillRef idx="0">
-                          <a:schemeClr val="accent1"/>
+                          <a:schemeClr val="dk1"/>
+                        </a:lnRef>
+                        <a:fillRef idx="0">
+                          <a:schemeClr val="dk1"/>
                         </a:fillRef>
                         <a:effectRef idx="0">
-                          <a:schemeClr val="accent1"/>
-                        </a:effectRef>
-                        <a:fontRef idx="minor">
-                          <a:schemeClr val="tx1"/>
-                        </a:fontRef>
-                      </wps:style>
-                      <wps:bodyPr/>
+                          <a:schemeClr val="dk1"/>
+                        </a:effectRef>
+                        <a:fontRef idx="minor">
+                          <a:schemeClr val="tx1"/>
+                        </a:fontRef>
+                      </wps:style>
+                      <wps:bodyPr rot="0" spcFirstLastPara="0" vertOverflow="overflow" horzOverflow="overflow" vert="horz" wrap="square" lIns="91440" tIns="45720" rIns="91440" bIns="45720" numCol="1" spcCol="0" rtlCol="0" fromWordArt="0" anchor="ctr" anchorCtr="0" forceAA="0" compatLnSpc="1">
+                        <a:prstTxWarp prst="textNoShape">
+                          <a:avLst/>
+                        </a:prstTxWarp>
+                        <a:noAutofit/>
+                      </wps:bodyPr>
                     </wps:wsp>
                   </a:graphicData>
                 </a:graphic>
@@ -2434,9 +2444,30 @@
           </mc:Choice>
           <mc:Fallback>
             <w:pict>
-              <v:line w14:anchorId="6DCAFA6E" id="Conector recto 96" o:spid="_x0000_s1026" style="position:absolute;z-index:251858944;visibility:visible;mso-wrap-style:square;mso-width-percent:0;mso-height-percent:0;mso-wrap-distance-left:9pt;mso-wrap-distance-top:0;mso-wrap-distance-right:9pt;mso-wrap-distance-bottom:0;mso-position-horizontal:absolute;mso-position-horizontal-relative:text;mso-position-vertical:absolute;mso-position-vertical-relative:text;mso-width-percent:0;mso-height-percent:0;mso-width-relative:margin;mso-height-relative:margin" from="129.05pt,2.45pt" to="265.6pt,63.7pt" o:gfxdata="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" strokecolor="#5b9bd5 [3204]" strokeweight=".5pt">
+              <v:shapetype w14:anchorId="34DFBCA2" id="_x0000_t88" coordsize="21600,21600" o:spt="88" adj="1800,10800" path="m,qx10800@0l10800@2qy21600@11,10800@3l10800@1qy,21600e" filled="f">
+                <v:formulas>
+                  <v:f eqn="val #0"/>
+                  <v:f eqn="sum 21600 0 #0"/>
+                  <v:f eqn="sum #1 0 #0"/>
+                  <v:f eqn="sum #1 #0 0"/>
+                  <v:f eqn="prod #0 9598 32768"/>
+                  <v:f eqn="sum 21600 0 @4"/>
+                  <v:f eqn="sum 21600 0 #1"/>
+                  <v:f eqn="min #1 @6"/>
+                  <v:f eqn="prod @7 1 2"/>
+                  <v:f eqn="prod #0 2 1"/>
+                  <v:f eqn="sum 21600 0 @9"/>
+                  <v:f eqn="val #1"/>
+                </v:formulas>
+                <v:path arrowok="t" o:connecttype="custom" o:connectlocs="0,0;21600,@11;0,21600" textboxrect="0,@4,7637,@5"/>
+                <v:handles>
+                  <v:h position="center,#0" yrange="0,@8"/>
+                  <v:h position="bottomRight,#1" yrange="@9,@10"/>
+                </v:handles>
+              </v:shapetype>
+              <v:shape id="Cerrar llave 85" o:spid="_x0000_s1026" type="#_x0000_t88" style="position:absolute;margin-left:115.9pt;margin-top:17.25pt;width:15.65pt;height:95.85pt;rotation:-90;z-index:251846656;visibility:visible;mso-wrap-style:square;mso-width-percent:0;mso-height-percent:0;mso-wrap-distance-left:9pt;mso-wrap-distance-top:0;mso-wrap-distance-right:9pt;mso-wrap-distance-bottom:0;mso-position-horizontal:absolute;mso-position-horizontal-relative:text;mso-position-vertical:absolute;mso-position-vertical-relative:text;mso-width-percent:0;mso-height-percent:0;mso-width-relative:margin;mso-height-relative:margin;v-text-anchor:middle" o:gfxdata="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" adj="294,10962" strokecolor="black [3200]" strokeweight=".5pt">
                 <v:stroke joinstyle="miter"/>
-              </v:line>
+              </v:shape>
             </w:pict>
           </mc:Fallback>
         </mc:AlternateContent>
@@ -2451,41 +2482,41 @@
         <mc:AlternateContent>
           <mc:Choice Requires="wps">
             <w:drawing>
-              <wp:anchor distT="0" distB="0" distL="114300" distR="114300" simplePos="0" relativeHeight="251852800" behindDoc="0" locked="0" layoutInCell="1" allowOverlap="1" wp14:anchorId="5361C18E" wp14:editId="684B5114">
+              <wp:anchor distT="0" distB="0" distL="114300" distR="114300" simplePos="0" relativeHeight="251847680" behindDoc="0" locked="0" layoutInCell="1" allowOverlap="1" wp14:anchorId="0D59B231" wp14:editId="4515C037">
                 <wp:simplePos x="0" y="0"/>
                 <wp:positionH relativeFrom="column">
-                  <wp:posOffset>-510119</wp:posOffset>
-                </wp:positionH>
-                <wp:positionV relativeFrom="paragraph">
-                  <wp:posOffset>161694</wp:posOffset>
-                </wp:positionV>
-                <wp:extent cx="1329624" cy="463138"/>
-                <wp:effectExtent l="0" t="0" r="23495" b="32385"/>
-                <wp:wrapNone/>
-                <wp:docPr id="78" name="Conector recto 78"/>
+                  <wp:posOffset>-191136</wp:posOffset>
+                </wp:positionH>
+                <wp:positionV relativeFrom="paragraph">
+                  <wp:posOffset>70485</wp:posOffset>
+                </wp:positionV>
+                <wp:extent cx="2298700" cy="584200"/>
+                <wp:effectExtent l="0" t="0" r="25400" b="25400"/>
+                <wp:wrapNone/>
+                <wp:docPr id="86" name="Conector recto 86"/>
                 <wp:cNvGraphicFramePr/>
                 <a:graphic xmlns:a="http://schemas.openxmlformats.org/drawingml/2006/main">
                   <a:graphicData uri="http://schemas.microsoft.com/office/word/2010/wordprocessingShape">
                     <wps:wsp>
                       <wps:cNvCnPr/>
                       <wps:spPr>
-                        <a:xfrm flipV="1">
-                          <a:off x="0" y="0"/>
-                          <a:ext cx="1329624" cy="463138"/>
+                        <a:xfrm flipH="1" flipV="1">
+                          <a:off x="0" y="0"/>
+                          <a:ext cx="2298700" cy="584200"/>
                         </a:xfrm>
                         <a:prstGeom prst="line">
                           <a:avLst/>
                         </a:prstGeom>
                       </wps:spPr>
                       <wps:style>
-                        <a:lnRef idx="1">
-                          <a:schemeClr val="accent6"/>
-                        </a:lnRef>
-                        <a:fillRef idx="0">
-                          <a:schemeClr val="accent6"/>
-                        </a:fillRef>
-                        <a:effectRef idx="0">
-                          <a:schemeClr val="accent6"/>
+                        <a:lnRef idx="2">
+                          <a:schemeClr val="accent2"/>
+                        </a:lnRef>
+                        <a:fillRef idx="0">
+                          <a:schemeClr val="accent2"/>
+                        </a:fillRef>
+                        <a:effectRef idx="1">
+                          <a:schemeClr val="accent2"/>
                         </a:effectRef>
                         <a:fontRef idx="minor">
                           <a:schemeClr val="tx1"/>
@@ -2506,7 +2537,7 @@
           </mc:Choice>
           <mc:Fallback>
             <w:pict>
-              <v:line w14:anchorId="23C64BF5" id="Conector recto 78" o:spid="_x0000_s1026" style="position:absolute;flip:y;z-index:251852800;visibility:visible;mso-wrap-style:square;mso-width-percent:0;mso-height-percent:0;mso-wrap-distance-left:9pt;mso-wrap-distance-top:0;mso-wrap-distance-right:9pt;mso-wrap-distance-bottom:0;mso-position-horizontal:absolute;mso-position-horizontal-relative:text;mso-position-vertical:absolute;mso-position-vertical-relative:text;mso-width-percent:0;mso-height-percent:0;mso-width-relative:margin;mso-height-relative:margin" from="-40.15pt,12.75pt" to="64.55pt,49.2pt" o:gfxdata="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" strokecolor="#70ad47 [3209]" strokeweight=".5pt">
+              <v:line w14:anchorId="38DE0CE1" id="Conector recto 86" o:spid="_x0000_s1026" style="position:absolute;flip:x y;z-index:251847680;visibility:visible;mso-wrap-style:square;mso-width-percent:0;mso-height-percent:0;mso-wrap-distance-left:9pt;mso-wrap-distance-top:0;mso-wrap-distance-right:9pt;mso-wrap-distance-bottom:0;mso-position-horizontal:absolute;mso-position-horizontal-relative:text;mso-position-vertical:absolute;mso-position-vertical-relative:text;mso-width-percent:0;mso-height-percent:0;mso-width-relative:margin;mso-height-relative:margin" from="-15.05pt,5.55pt" to="165.95pt,51.55pt" o:gfxdata="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" strokecolor="#ed7d31 [3205]" strokeweight="1pt">
                 <v:stroke joinstyle="miter"/>
               </v:line>
             </w:pict>
@@ -2523,27 +2554,27 @@
         <mc:AlternateContent>
           <mc:Choice Requires="wps">
             <w:drawing>
-              <wp:anchor distT="0" distB="0" distL="114300" distR="114300" simplePos="0" relativeHeight="251850752" behindDoc="0" locked="0" layoutInCell="1" allowOverlap="1" wp14:anchorId="2C726D12" wp14:editId="3CCF083B">
+              <wp:anchor distT="0" distB="0" distL="114300" distR="114300" simplePos="0" relativeHeight="251858944" behindDoc="0" locked="0" layoutInCell="1" allowOverlap="1" wp14:anchorId="48D32100" wp14:editId="66A5DD22">
                 <wp:simplePos x="0" y="0"/>
                 <wp:positionH relativeFrom="column">
-                  <wp:posOffset>784291</wp:posOffset>
-                </wp:positionH>
-                <wp:positionV relativeFrom="paragraph">
-                  <wp:posOffset>185445</wp:posOffset>
-                </wp:positionV>
-                <wp:extent cx="1781299" cy="593766"/>
-                <wp:effectExtent l="0" t="0" r="28575" b="34925"/>
-                <wp:wrapNone/>
-                <wp:docPr id="10" name="Conector recto 10"/>
+                  <wp:posOffset>1638886</wp:posOffset>
+                </wp:positionH>
+                <wp:positionV relativeFrom="paragraph">
+                  <wp:posOffset>31066</wp:posOffset>
+                </wp:positionV>
+                <wp:extent cx="1734226" cy="777833"/>
+                <wp:effectExtent l="0" t="0" r="37465" b="22860"/>
+                <wp:wrapNone/>
+                <wp:docPr id="96" name="Conector recto 96"/>
                 <wp:cNvGraphicFramePr/>
                 <a:graphic xmlns:a="http://schemas.openxmlformats.org/drawingml/2006/main">
                   <a:graphicData uri="http://schemas.microsoft.com/office/word/2010/wordprocessingShape">
                     <wps:wsp>
                       <wps:cNvCnPr/>
                       <wps:spPr>
-                        <a:xfrm flipH="1" flipV="1">
-                          <a:off x="0" y="0"/>
-                          <a:ext cx="1781299" cy="593766"/>
+                        <a:xfrm>
+                          <a:off x="0" y="0"/>
+                          <a:ext cx="1734226" cy="777833"/>
                         </a:xfrm>
                         <a:prstGeom prst="line">
                           <a:avLst/>
@@ -2551,159 +2582,19 @@
                       </wps:spPr>
                       <wps:style>
                         <a:lnRef idx="1">
-                          <a:schemeClr val="accent6"/>
-                        </a:lnRef>
-                        <a:fillRef idx="0">
-                          <a:schemeClr val="accent6"/>
+                          <a:schemeClr val="accent1"/>
+                        </a:lnRef>
+                        <a:fillRef idx="0">
+                          <a:schemeClr val="accent1"/>
                         </a:fillRef>
                         <a:effectRef idx="0">
-                          <a:schemeClr val="accent6"/>
+                          <a:schemeClr val="accent1"/>
                         </a:effectRef>
                         <a:fontRef idx="minor">
                           <a:schemeClr val="tx1"/>
                         </a:fontRef>
                       </wps:style>
                       <wps:bodyPr/>
-                    </wps:wsp>
-                  </a:graphicData>
-                </a:graphic>
-              </wp:anchor>
-            </w:drawing>
-          </mc:Choice>
-          <mc:Fallback>
-            <w:pict>
-              <v:line w14:anchorId="05D3D298" id="Conector recto 10" o:spid="_x0000_s1026" style="position:absolute;flip:x y;z-index:251850752;visibility:visible;mso-wrap-style:square;mso-wrap-distance-left:9pt;mso-wrap-distance-top:0;mso-wrap-distance-right:9pt;mso-wrap-distance-bottom:0;mso-position-horizontal:absolute;mso-position-horizontal-relative:text;mso-position-vertical:absolute;mso-position-vertical-relative:text" from="61.75pt,14.6pt" to="202pt,61.35pt" o:gfxdata="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" strokecolor="#70ad47 [3209]" strokeweight=".5pt">
-                <v:stroke joinstyle="miter"/>
-              </v:line>
-            </w:pict>
-          </mc:Fallback>
-        </mc:AlternateContent>
-      </w:r>
-      <w:r>
-        <w:rPr>
-          <w:rFonts w:cstheme="minorHAnsi"/>
-          <w:b/>
-          <w:noProof/>
-          <w:lang w:eastAsia="es-ES"/>
-        </w:rPr>
-        <mc:AlternateContent>
-          <mc:Choice Requires="wps">
-            <w:drawing>
-              <wp:anchor distT="0" distB="0" distL="114300" distR="114300" simplePos="0" relativeHeight="251847680" behindDoc="0" locked="0" layoutInCell="1" allowOverlap="1" wp14:anchorId="6D7B9E37" wp14:editId="3A719B91">
-                <wp:simplePos x="0" y="0"/>
-                <wp:positionH relativeFrom="column">
-                  <wp:posOffset>-189362</wp:posOffset>
-                </wp:positionH>
-                <wp:positionV relativeFrom="paragraph">
-                  <wp:posOffset>72629</wp:posOffset>
-                </wp:positionV>
-                <wp:extent cx="1788841" cy="635330"/>
-                <wp:effectExtent l="0" t="0" r="20955" b="31750"/>
-                <wp:wrapNone/>
-                <wp:docPr id="86" name="Conector recto 86"/>
-                <wp:cNvGraphicFramePr/>
-                <a:graphic xmlns:a="http://schemas.openxmlformats.org/drawingml/2006/main">
-                  <a:graphicData uri="http://schemas.microsoft.com/office/word/2010/wordprocessingShape">
-                    <wps:wsp>
-                      <wps:cNvCnPr/>
-                      <wps:spPr>
-                        <a:xfrm flipH="1" flipV="1">
-                          <a:off x="0" y="0"/>
-                          <a:ext cx="1788841" cy="635330"/>
-                        </a:xfrm>
-                        <a:prstGeom prst="line">
-                          <a:avLst/>
-                        </a:prstGeom>
-                      </wps:spPr>
-                      <wps:style>
-                        <a:lnRef idx="2">
-                          <a:schemeClr val="accent2"/>
-                        </a:lnRef>
-                        <a:fillRef idx="0">
-                          <a:schemeClr val="accent2"/>
-                        </a:fillRef>
-                        <a:effectRef idx="1">
-                          <a:schemeClr val="accent2"/>
-                        </a:effectRef>
-                        <a:fontRef idx="minor">
-                          <a:schemeClr val="tx1"/>
-                        </a:fontRef>
-                      </wps:style>
-                      <wps:bodyPr/>
-                    </wps:wsp>
-                  </a:graphicData>
-                </a:graphic>
-              </wp:anchor>
-            </w:drawing>
-          </mc:Choice>
-          <mc:Fallback>
-            <w:pict>
-              <v:line w14:anchorId="76001A6C" id="Conector recto 86" o:spid="_x0000_s1026" style="position:absolute;flip:x y;z-index:251847680;visibility:visible;mso-wrap-style:square;mso-wrap-distance-left:9pt;mso-wrap-distance-top:0;mso-wrap-distance-right:9pt;mso-wrap-distance-bottom:0;mso-position-horizontal:absolute;mso-position-horizontal-relative:text;mso-position-vertical:absolute;mso-position-vertical-relative:text" from="-14.9pt,5.7pt" to="125.95pt,55.75pt" o:gfxdata="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" strokecolor="#ed7d31 [3205]" strokeweight="1pt">
-                <v:stroke joinstyle="miter"/>
-              </v:line>
-            </w:pict>
-          </mc:Fallback>
-        </mc:AlternateContent>
-      </w:r>
-      <w:r>
-        <w:rPr>
-          <w:rFonts w:cstheme="minorHAnsi"/>
-          <w:b/>
-          <w:noProof/>
-          <w:lang w:eastAsia="es-ES"/>
-        </w:rPr>
-        <mc:AlternateContent>
-          <mc:Choice Requires="wps">
-            <w:drawing>
-              <wp:anchor distT="0" distB="0" distL="114300" distR="114300" simplePos="0" relativeHeight="251846656" behindDoc="0" locked="0" layoutInCell="1" allowOverlap="1" wp14:anchorId="3369DF9F" wp14:editId="7FB49759">
-                <wp:simplePos x="0" y="0"/>
-                <wp:positionH relativeFrom="column">
-                  <wp:posOffset>1470091</wp:posOffset>
-                </wp:positionH>
-                <wp:positionV relativeFrom="paragraph">
-                  <wp:posOffset>224040</wp:posOffset>
-                </wp:positionV>
-                <wp:extent cx="198755" cy="1198245"/>
-                <wp:effectExtent l="0" t="80645" r="25400" b="25400"/>
-                <wp:wrapNone/>
-                <wp:docPr id="85" name="Cerrar llave 85"/>
-                <wp:cNvGraphicFramePr/>
-                <a:graphic xmlns:a="http://schemas.openxmlformats.org/drawingml/2006/main">
-                  <a:graphicData uri="http://schemas.microsoft.com/office/word/2010/wordprocessingShape">
-                    <wps:wsp>
-                      <wps:cNvSpPr/>
-                      <wps:spPr>
-                        <a:xfrm rot="16200000">
-                          <a:off x="0" y="0"/>
-                          <a:ext cx="198755" cy="1198245"/>
-                        </a:xfrm>
-                        <a:prstGeom prst="rightBrace">
-                          <a:avLst>
-                            <a:gd name="adj1" fmla="val 8333"/>
-                            <a:gd name="adj2" fmla="val 50750"/>
-                          </a:avLst>
-                        </a:prstGeom>
-                      </wps:spPr>
-                      <wps:style>
-                        <a:lnRef idx="1">
-                          <a:schemeClr val="dk1"/>
-                        </a:lnRef>
-                        <a:fillRef idx="0">
-                          <a:schemeClr val="dk1"/>
-                        </a:fillRef>
-                        <a:effectRef idx="0">
-                          <a:schemeClr val="dk1"/>
-                        </a:effectRef>
-                        <a:fontRef idx="minor">
-                          <a:schemeClr val="tx1"/>
-                        </a:fontRef>
-                      </wps:style>
-                      <wps:bodyPr rot="0" spcFirstLastPara="0" vertOverflow="overflow" horzOverflow="overflow" vert="horz" wrap="square" lIns="91440" tIns="45720" rIns="91440" bIns="45720" numCol="1" spcCol="0" rtlCol="0" fromWordArt="0" anchor="ctr" anchorCtr="0" forceAA="0" compatLnSpc="1">
-                        <a:prstTxWarp prst="textNoShape">
-                          <a:avLst/>
-                        </a:prstTxWarp>
-                        <a:noAutofit/>
-                      </wps:bodyPr>
                     </wps:wsp>
                   </a:graphicData>
                 </a:graphic>
@@ -2718,9 +2609,9 @@
           </mc:Choice>
           <mc:Fallback>
             <w:pict>
-              <v:shape w14:anchorId="5C954BB3" id="Cerrar llave 85" o:spid="_x0000_s1026" type="#_x0000_t88" style="position:absolute;margin-left:115.75pt;margin-top:17.65pt;width:15.65pt;height:94.35pt;rotation:-90;z-index:251846656;visibility:visible;mso-wrap-style:square;mso-width-percent:0;mso-height-percent:0;mso-wrap-distance-left:9pt;mso-wrap-distance-top:0;mso-wrap-distance-right:9pt;mso-wrap-distance-bottom:0;mso-position-horizontal:absolute;mso-position-horizontal-relative:text;mso-position-vertical:absolute;mso-position-vertical-relative:text;mso-width-percent:0;mso-height-percent:0;mso-width-relative:margin;mso-height-relative:margin;v-text-anchor:middle" o:gfxdata="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" adj="299,10962" strokecolor="black [3200]" strokeweight=".5pt">
+              <v:line w14:anchorId="1643E537" id="Conector recto 96" o:spid="_x0000_s1026" style="position:absolute;z-index:251858944;visibility:visible;mso-wrap-style:square;mso-width-percent:0;mso-height-percent:0;mso-wrap-distance-left:9pt;mso-wrap-distance-top:0;mso-wrap-distance-right:9pt;mso-wrap-distance-bottom:0;mso-position-horizontal:absolute;mso-position-horizontal-relative:text;mso-position-vertical:absolute;mso-position-vertical-relative:text;mso-width-percent:0;mso-height-percent:0;mso-width-relative:margin;mso-height-relative:margin" from="129.05pt,2.45pt" to="265.6pt,63.7pt" o:gfxdata="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" strokecolor="#5b9bd5 [3204]" strokeweight=".5pt">
                 <v:stroke joinstyle="miter"/>
-              </v:shape>
+              </v:line>
             </w:pict>
           </mc:Fallback>
         </mc:AlternateContent>
@@ -2820,27 +2711,27 @@
         <mc:AlternateContent>
           <mc:Choice Requires="wps">
             <w:drawing>
-              <wp:anchor distT="0" distB="0" distL="114300" distR="114300" simplePos="0" relativeHeight="251854848" behindDoc="0" locked="0" layoutInCell="1" allowOverlap="1" wp14:anchorId="41AFE83A" wp14:editId="146CCEA4">
+              <wp:anchor distT="0" distB="0" distL="114300" distR="114300" simplePos="0" relativeHeight="251825152" behindDoc="0" locked="0" layoutInCell="1" allowOverlap="1" wp14:anchorId="37F08E07" wp14:editId="22857CE9">
                 <wp:simplePos x="0" y="0"/>
                 <wp:positionH relativeFrom="column">
-                  <wp:posOffset>-533870</wp:posOffset>
-                </wp:positionH>
-                <wp:positionV relativeFrom="paragraph">
-                  <wp:posOffset>291580</wp:posOffset>
-                </wp:positionV>
-                <wp:extent cx="106622" cy="1068400"/>
-                <wp:effectExtent l="0" t="0" r="27305" b="17780"/>
-                <wp:wrapNone/>
-                <wp:docPr id="83" name="Conector recto 83"/>
+                  <wp:posOffset>-238760</wp:posOffset>
+                </wp:positionH>
+                <wp:positionV relativeFrom="paragraph">
+                  <wp:posOffset>60325</wp:posOffset>
+                </wp:positionV>
+                <wp:extent cx="0" cy="457200"/>
+                <wp:effectExtent l="0" t="0" r="19050" b="19050"/>
+                <wp:wrapNone/>
+                <wp:docPr id="74" name="Conector recto 74"/>
                 <wp:cNvGraphicFramePr/>
                 <a:graphic xmlns:a="http://schemas.openxmlformats.org/drawingml/2006/main">
                   <a:graphicData uri="http://schemas.microsoft.com/office/word/2010/wordprocessingShape">
                     <wps:wsp>
                       <wps:cNvCnPr/>
                       <wps:spPr>
-                        <a:xfrm flipH="1" flipV="1">
-                          <a:off x="0" y="0"/>
-                          <a:ext cx="106622" cy="1068400"/>
+                        <a:xfrm flipV="1">
+                          <a:off x="0" y="0"/>
+                          <a:ext cx="0" cy="457200"/>
                         </a:xfrm>
                         <a:prstGeom prst="line">
                           <a:avLst/>
@@ -2848,13 +2739,13 @@
                       </wps:spPr>
                       <wps:style>
                         <a:lnRef idx="1">
-                          <a:schemeClr val="accent6"/>
-                        </a:lnRef>
-                        <a:fillRef idx="0">
-                          <a:schemeClr val="accent6"/>
+                          <a:schemeClr val="dk1"/>
+                        </a:lnRef>
+                        <a:fillRef idx="0">
+                          <a:schemeClr val="dk1"/>
                         </a:fillRef>
                         <a:effectRef idx="0">
-                          <a:schemeClr val="accent6"/>
+                          <a:schemeClr val="dk1"/>
                         </a:effectRef>
                         <a:fontRef idx="minor">
                           <a:schemeClr val="tx1"/>
@@ -2875,44 +2766,55 @@
           </mc:Choice>
           <mc:Fallback>
             <w:pict>
-              <v:line w14:anchorId="3A09AB34" id="Conector recto 83" o:spid="_x0000_s1026" style="position:absolute;flip:x y;z-index:251854848;visibility:visible;mso-wrap-style:square;mso-width-percent:0;mso-height-percent:0;mso-wrap-distance-left:9pt;mso-wrap-distance-top:0;mso-wrap-distance-right:9pt;mso-wrap-distance-bottom:0;mso-position-horizontal:absolute;mso-position-horizontal-relative:text;mso-position-vertical:absolute;mso-position-vertical-relative:text;mso-width-percent:0;mso-height-percent:0;mso-width-relative:margin;mso-height-relative:margin" from="-42.05pt,22.95pt" to="-33.65pt,107.1pt" o:gfxdata="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" strokecolor="#70ad47 [3209]" strokeweight=".5pt">
+              <v:line w14:anchorId="260A7E7C" id="Conector recto 74" o:spid="_x0000_s1026" style="position:absolute;flip:y;z-index:251825152;visibility:visible;mso-wrap-style:square;mso-width-percent:0;mso-height-percent:0;mso-wrap-distance-left:9pt;mso-wrap-distance-top:0;mso-wrap-distance-right:9pt;mso-wrap-distance-bottom:0;mso-position-horizontal:absolute;mso-position-horizontal-relative:text;mso-position-vertical:absolute;mso-position-vertical-relative:text;mso-width-percent:0;mso-height-percent:0;mso-width-relative:margin;mso-height-relative:margin" from="-18.8pt,4.75pt" to="-18.8pt,40.75pt" o:gfxdata="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" strokecolor="black [3200]" strokeweight=".5pt">
                 <v:stroke joinstyle="miter"/>
               </v:line>
             </w:pict>
           </mc:Fallback>
         </mc:AlternateContent>
       </w:r>
-      <w:r>
+    </w:p>
+    <w:bookmarkStart w:id="0" w:name="_GoBack"/>
+    <w:bookmarkEnd w:id="0"/>
+    <w:p>
+      <w:pPr>
+        <w:ind w:right="-1"/>
         <w:rPr>
           <w:rFonts w:cstheme="minorHAnsi"/>
           <w:b/>
-          <w:noProof/>
-          <w:lang w:eastAsia="es-ES"/>
-        </w:rPr>
-        <mc:AlternateContent>
-          <mc:Choice Requires="wps">
-            <w:drawing>
-              <wp:anchor distT="0" distB="0" distL="114300" distR="114300" simplePos="0" relativeHeight="251825152" behindDoc="0" locked="0" layoutInCell="1" allowOverlap="1" wp14:anchorId="37F08E07" wp14:editId="22857CE9">
+        </w:rPr>
+      </w:pPr>
+      <w:r>
+        <w:rPr>
+          <w:rFonts w:cstheme="minorHAnsi"/>
+          <w:b/>
+          <w:noProof/>
+          <w:lang w:eastAsia="es-ES"/>
+        </w:rPr>
+        <mc:AlternateContent>
+          <mc:Choice Requires="wps">
+            <w:drawing>
+              <wp:anchor distT="0" distB="0" distL="114300" distR="114300" simplePos="0" relativeHeight="251841536" behindDoc="0" locked="0" layoutInCell="1" allowOverlap="1" wp14:anchorId="4821ADC5" wp14:editId="4F143A34">
                 <wp:simplePos x="0" y="0"/>
                 <wp:positionH relativeFrom="column">
-                  <wp:posOffset>-238760</wp:posOffset>
-                </wp:positionH>
-                <wp:positionV relativeFrom="paragraph">
-                  <wp:posOffset>60325</wp:posOffset>
-                </wp:positionV>
-                <wp:extent cx="0" cy="457200"/>
-                <wp:effectExtent l="0" t="0" r="19050" b="19050"/>
-                <wp:wrapNone/>
-                <wp:docPr id="74" name="Conector recto 74"/>
+                  <wp:posOffset>-118028</wp:posOffset>
+                </wp:positionH>
+                <wp:positionV relativeFrom="paragraph">
+                  <wp:posOffset>267860</wp:posOffset>
+                </wp:positionV>
+                <wp:extent cx="7951" cy="207010"/>
+                <wp:effectExtent l="0" t="0" r="30480" b="21590"/>
+                <wp:wrapNone/>
+                <wp:docPr id="77" name="Conector recto 77"/>
                 <wp:cNvGraphicFramePr/>
                 <a:graphic xmlns:a="http://schemas.openxmlformats.org/drawingml/2006/main">
                   <a:graphicData uri="http://schemas.microsoft.com/office/word/2010/wordprocessingShape">
                     <wps:wsp>
                       <wps:cNvCnPr/>
                       <wps:spPr>
-                        <a:xfrm flipV="1">
-                          <a:off x="0" y="0"/>
-                          <a:ext cx="0" cy="457200"/>
+                        <a:xfrm flipH="1">
+                          <a:off x="0" y="0"/>
+                          <a:ext cx="7951" cy="207010"/>
                         </a:xfrm>
                         <a:prstGeom prst="line">
                           <a:avLst/>
@@ -2920,13 +2822,13 @@
                       </wps:spPr>
                       <wps:style>
                         <a:lnRef idx="1">
-                          <a:schemeClr val="dk1"/>
-                        </a:lnRef>
-                        <a:fillRef idx="0">
-                          <a:schemeClr val="dk1"/>
+                          <a:schemeClr val="accent1"/>
+                        </a:lnRef>
+                        <a:fillRef idx="0">
+                          <a:schemeClr val="accent1"/>
                         </a:fillRef>
                         <a:effectRef idx="0">
-                          <a:schemeClr val="dk1"/>
+                          <a:schemeClr val="accent1"/>
                         </a:effectRef>
                         <a:fontRef idx="minor">
                           <a:schemeClr val="tx1"/>
@@ -2947,53 +2849,44 @@
           </mc:Choice>
           <mc:Fallback>
             <w:pict>
-              <v:line w14:anchorId="10D922EB" id="Conector recto 74" o:spid="_x0000_s1026" style="position:absolute;flip:y;z-index:251825152;visibility:visible;mso-wrap-style:square;mso-width-percent:0;mso-height-percent:0;mso-wrap-distance-left:9pt;mso-wrap-distance-top:0;mso-wrap-distance-right:9pt;mso-wrap-distance-bottom:0;mso-position-horizontal:absolute;mso-position-horizontal-relative:text;mso-position-vertical:absolute;mso-position-vertical-relative:text;mso-width-percent:0;mso-height-percent:0;mso-width-relative:margin;mso-height-relative:margin" from="-18.8pt,4.75pt" to="-18.8pt,40.75pt" o:gfxdata="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" strokecolor="black [3200]" strokeweight=".5pt">
+              <v:line w14:anchorId="1D27D7BD" id="Conector recto 77" o:spid="_x0000_s1026" style="position:absolute;flip:x;z-index:251841536;visibility:visible;mso-wrap-style:square;mso-width-percent:0;mso-height-percent:0;mso-wrap-distance-left:9pt;mso-wrap-distance-top:0;mso-wrap-distance-right:9pt;mso-wrap-distance-bottom:0;mso-position-horizontal:absolute;mso-position-horizontal-relative:text;mso-position-vertical:absolute;mso-position-vertical-relative:text;mso-width-percent:0;mso-height-percent:0;mso-width-relative:margin;mso-height-relative:margin" from="-9.3pt,21.1pt" to="-8.65pt,37.4pt" o:gfxdata="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" strokecolor="#5b9bd5 [3204]" strokeweight=".5pt">
                 <v:stroke joinstyle="miter"/>
               </v:line>
             </w:pict>
           </mc:Fallback>
         </mc:AlternateContent>
       </w:r>
-    </w:p>
-    <w:p>
-      <w:pPr>
-        <w:ind w:right="-1"/>
+      <w:r>
         <w:rPr>
           <w:rFonts w:cstheme="minorHAnsi"/>
           <w:b/>
-        </w:rPr>
-      </w:pPr>
-      <w:r>
-        <w:rPr>
-          <w:rFonts w:cstheme="minorHAnsi"/>
-          <w:b/>
-          <w:noProof/>
-          <w:lang w:eastAsia="es-ES"/>
-        </w:rPr>
-        <mc:AlternateContent>
-          <mc:Choice Requires="wps">
-            <w:drawing>
-              <wp:anchor distT="0" distB="0" distL="114300" distR="114300" simplePos="0" relativeHeight="251841536" behindDoc="0" locked="0" layoutInCell="1" allowOverlap="1" wp14:anchorId="4821ADC5" wp14:editId="4F143A34">
+          <w:noProof/>
+          <w:lang w:eastAsia="es-ES"/>
+        </w:rPr>
+        <mc:AlternateContent>
+          <mc:Choice Requires="wps">
+            <w:drawing>
+              <wp:anchor distT="0" distB="0" distL="114300" distR="114300" simplePos="0" relativeHeight="251832320" behindDoc="0" locked="0" layoutInCell="1" allowOverlap="1" wp14:anchorId="7AEF1168" wp14:editId="407BC229">
                 <wp:simplePos x="0" y="0"/>
                 <wp:positionH relativeFrom="column">
-                  <wp:posOffset>-118028</wp:posOffset>
-                </wp:positionH>
-                <wp:positionV relativeFrom="paragraph">
-                  <wp:posOffset>267860</wp:posOffset>
-                </wp:positionV>
-                <wp:extent cx="7951" cy="207010"/>
-                <wp:effectExtent l="0" t="0" r="30480" b="21590"/>
-                <wp:wrapNone/>
-                <wp:docPr id="77" name="Conector recto 77"/>
+                  <wp:posOffset>-237297</wp:posOffset>
+                </wp:positionH>
+                <wp:positionV relativeFrom="paragraph">
+                  <wp:posOffset>188622</wp:posOffset>
+                </wp:positionV>
+                <wp:extent cx="47708" cy="874643"/>
+                <wp:effectExtent l="0" t="0" r="28575" b="20955"/>
+                <wp:wrapNone/>
+                <wp:docPr id="84" name="Conector recto 84"/>
                 <wp:cNvGraphicFramePr/>
                 <a:graphic xmlns:a="http://schemas.openxmlformats.org/drawingml/2006/main">
                   <a:graphicData uri="http://schemas.microsoft.com/office/word/2010/wordprocessingShape">
                     <wps:wsp>
                       <wps:cNvCnPr/>
                       <wps:spPr>
-                        <a:xfrm flipH="1">
-                          <a:off x="0" y="0"/>
-                          <a:ext cx="7951" cy="207010"/>
+                        <a:xfrm>
+                          <a:off x="0" y="0"/>
+                          <a:ext cx="47708" cy="874643"/>
                         </a:xfrm>
                         <a:prstGeom prst="line">
                           <a:avLst/>
@@ -3001,13 +2894,13 @@
                       </wps:spPr>
                       <wps:style>
                         <a:lnRef idx="1">
-                          <a:schemeClr val="accent1"/>
-                        </a:lnRef>
-                        <a:fillRef idx="0">
-                          <a:schemeClr val="accent1"/>
+                          <a:schemeClr val="dk1"/>
+                        </a:lnRef>
+                        <a:fillRef idx="0">
+                          <a:schemeClr val="dk1"/>
                         </a:fillRef>
                         <a:effectRef idx="0">
-                          <a:schemeClr val="accent1"/>
+                          <a:schemeClr val="dk1"/>
                         </a:effectRef>
                         <a:fontRef idx="minor">
                           <a:schemeClr val="tx1"/>
@@ -3028,13 +2921,21 @@
           </mc:Choice>
           <mc:Fallback>
             <w:pict>
-              <v:line w14:anchorId="1D27D7BD" id="Conector recto 77" o:spid="_x0000_s1026" style="position:absolute;flip:x;z-index:251841536;visibility:visible;mso-wrap-style:square;mso-width-percent:0;mso-height-percent:0;mso-wrap-distance-left:9pt;mso-wrap-distance-top:0;mso-wrap-distance-right:9pt;mso-wrap-distance-bottom:0;mso-position-horizontal:absolute;mso-position-horizontal-relative:text;mso-position-vertical:absolute;mso-position-vertical-relative:text;mso-width-percent:0;mso-height-percent:0;mso-width-relative:margin;mso-height-relative:margin" from="-9.3pt,21.1pt" to="-8.65pt,37.4pt" o:gfxdata="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" strokecolor="#5b9bd5 [3204]" strokeweight=".5pt">
+              <v:line w14:anchorId="6DACB81F" id="Conector recto 84" o:spid="_x0000_s1026" style="position:absolute;z-index:251832320;visibility:visible;mso-wrap-style:square;mso-width-percent:0;mso-height-percent:0;mso-wrap-distance-left:9pt;mso-wrap-distance-top:0;mso-wrap-distance-right:9pt;mso-wrap-distance-bottom:0;mso-position-horizontal:absolute;mso-position-horizontal-relative:text;mso-position-vertical:absolute;mso-position-vertical-relative:text;mso-width-percent:0;mso-height-percent:0;mso-width-relative:margin;mso-height-relative:margin" from="-18.7pt,14.85pt" to="-14.95pt,83.7pt" o:gfxdata="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" strokecolor="black [3200]" strokeweight=".5pt">
                 <v:stroke joinstyle="miter"/>
               </v:line>
             </w:pict>
           </mc:Fallback>
         </mc:AlternateContent>
       </w:r>
+    </w:p>
+    <w:p>
+      <w:pPr>
+        <w:ind w:right="-1"/>
+        <w:rPr>
+          <w:rFonts w:cstheme="minorHAnsi"/>
+        </w:rPr>
+      </w:pPr>
       <w:r>
         <w:rPr>
           <w:rFonts w:cstheme="minorHAnsi"/>
@@ -3045,41 +2946,44 @@
         <mc:AlternateContent>
           <mc:Choice Requires="wps">
             <w:drawing>
-              <wp:anchor distT="0" distB="0" distL="114300" distR="114300" simplePos="0" relativeHeight="251832320" behindDoc="0" locked="0" layoutInCell="1" allowOverlap="1" wp14:anchorId="7AEF1168" wp14:editId="407BC229">
+              <wp:anchor distT="0" distB="0" distL="114300" distR="114300" simplePos="0" relativeHeight="251837440" behindDoc="0" locked="0" layoutInCell="1" allowOverlap="1" wp14:anchorId="68E0166C" wp14:editId="77C91ED3">
                 <wp:simplePos x="0" y="0"/>
                 <wp:positionH relativeFrom="column">
-                  <wp:posOffset>-237297</wp:posOffset>
-                </wp:positionH>
-                <wp:positionV relativeFrom="paragraph">
-                  <wp:posOffset>188622</wp:posOffset>
-                </wp:positionV>
-                <wp:extent cx="47708" cy="874643"/>
-                <wp:effectExtent l="0" t="0" r="28575" b="20955"/>
-                <wp:wrapNone/>
-                <wp:docPr id="84" name="Conector recto 84"/>
+                  <wp:posOffset>748664</wp:posOffset>
+                </wp:positionH>
+                <wp:positionV relativeFrom="paragraph">
+                  <wp:posOffset>217509</wp:posOffset>
+                </wp:positionV>
+                <wp:extent cx="2588821" cy="45719"/>
+                <wp:effectExtent l="38100" t="38100" r="21590" b="88265"/>
+                <wp:wrapNone/>
+                <wp:docPr id="93" name="Conector recto de flecha 93"/>
                 <wp:cNvGraphicFramePr/>
                 <a:graphic xmlns:a="http://schemas.openxmlformats.org/drawingml/2006/main">
                   <a:graphicData uri="http://schemas.microsoft.com/office/word/2010/wordprocessingShape">
                     <wps:wsp>
                       <wps:cNvCnPr/>
                       <wps:spPr>
-                        <a:xfrm>
-                          <a:off x="0" y="0"/>
-                          <a:ext cx="47708" cy="874643"/>
-                        </a:xfrm>
-                        <a:prstGeom prst="line">
-                          <a:avLst/>
-                        </a:prstGeom>
+                        <a:xfrm flipH="1">
+                          <a:off x="0" y="0"/>
+                          <a:ext cx="2588821" cy="45719"/>
+                        </a:xfrm>
+                        <a:prstGeom prst="straightConnector1">
+                          <a:avLst/>
+                        </a:prstGeom>
+                        <a:ln>
+                          <a:tailEnd type="triangle"/>
+                        </a:ln>
                       </wps:spPr>
                       <wps:style>
                         <a:lnRef idx="1">
-                          <a:schemeClr val="dk1"/>
-                        </a:lnRef>
-                        <a:fillRef idx="0">
-                          <a:schemeClr val="dk1"/>
+                          <a:schemeClr val="accent1"/>
+                        </a:lnRef>
+                        <a:fillRef idx="0">
+                          <a:schemeClr val="accent1"/>
                         </a:fillRef>
                         <a:effectRef idx="0">
-                          <a:schemeClr val="dk1"/>
+                          <a:schemeClr val="accent1"/>
                         </a:effectRef>
                         <a:fontRef idx="minor">
                           <a:schemeClr val="tx1"/>
@@ -3100,21 +3004,13 @@
           </mc:Choice>
           <mc:Fallback>
             <w:pict>
-              <v:line w14:anchorId="6DACB81F" id="Conector recto 84" o:spid="_x0000_s1026" style="position:absolute;z-index:251832320;visibility:visible;mso-wrap-style:square;mso-width-percent:0;mso-height-percent:0;mso-wrap-distance-left:9pt;mso-wrap-distance-top:0;mso-wrap-distance-right:9pt;mso-wrap-distance-bottom:0;mso-position-horizontal:absolute;mso-position-horizontal-relative:text;mso-position-vertical:absolute;mso-position-vertical-relative:text;mso-width-percent:0;mso-height-percent:0;mso-width-relative:margin;mso-height-relative:margin" from="-18.7pt,14.85pt" to="-14.95pt,83.7pt" o:gfxdata="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" strokecolor="black [3200]" strokeweight=".5pt">
-                <v:stroke joinstyle="miter"/>
-              </v:line>
-            </w:pict>
-          </mc:Fallback>
-        </mc:AlternateContent>
-      </w:r>
-    </w:p>
-    <w:p>
-      <w:pPr>
-        <w:ind w:right="-1"/>
-        <w:rPr>
-          <w:rFonts w:cstheme="minorHAnsi"/>
-        </w:rPr>
-      </w:pPr>
+              <v:shape w14:anchorId="567DB2A4" id="Conector recto de flecha 93" o:spid="_x0000_s1026" type="#_x0000_t32" style="position:absolute;margin-left:58.95pt;margin-top:17.15pt;width:203.85pt;height:3.6pt;flip:x;z-index:251837440;visibility:visible;mso-wrap-style:square;mso-width-percent:0;mso-height-percent:0;mso-wrap-distance-left:9pt;mso-wrap-distance-top:0;mso-wrap-distance-right:9pt;mso-wrap-distance-bottom:0;mso-position-horizontal:absolute;mso-position-horizontal-relative:text;mso-position-vertical:absolute;mso-position-vertical-relative:text;mso-width-percent:0;mso-height-percent:0;mso-width-relative:margin;mso-height-relative:margin" o:gfxdata="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" strokecolor="#5b9bd5 [3204]" strokeweight=".5pt">
+                <v:stroke endarrow="block" joinstyle="miter"/>
+              </v:shape>
+            </w:pict>
+          </mc:Fallback>
+        </mc:AlternateContent>
+      </w:r>
       <w:r>
         <w:rPr>
           <w:rFonts w:cstheme="minorHAnsi"/>
@@ -3125,27 +3021,27 @@
         <mc:AlternateContent>
           <mc:Choice Requires="wps">
             <w:drawing>
-              <wp:anchor distT="0" distB="0" distL="114300" distR="114300" simplePos="0" relativeHeight="251837440" behindDoc="0" locked="0" layoutInCell="1" allowOverlap="1" wp14:anchorId="68E0166C" wp14:editId="77C91ED3">
+              <wp:anchor distT="0" distB="0" distL="114300" distR="114300" simplePos="0" relativeHeight="251842560" behindDoc="0" locked="0" layoutInCell="1" allowOverlap="1" wp14:anchorId="7D93071B" wp14:editId="0C849E35">
                 <wp:simplePos x="0" y="0"/>
                 <wp:positionH relativeFrom="column">
-                  <wp:posOffset>748664</wp:posOffset>
-                </wp:positionH>
-                <wp:positionV relativeFrom="paragraph">
-                  <wp:posOffset>217509</wp:posOffset>
-                </wp:positionV>
-                <wp:extent cx="2588821" cy="45719"/>
-                <wp:effectExtent l="38100" t="38100" r="21590" b="88265"/>
-                <wp:wrapNone/>
-                <wp:docPr id="93" name="Conector recto de flecha 93"/>
+                  <wp:posOffset>-110076</wp:posOffset>
+                </wp:positionH>
+                <wp:positionV relativeFrom="paragraph">
+                  <wp:posOffset>173217</wp:posOffset>
+                </wp:positionV>
+                <wp:extent cx="636104" cy="103367"/>
+                <wp:effectExtent l="0" t="0" r="69215" b="87630"/>
+                <wp:wrapNone/>
+                <wp:docPr id="79" name="Conector recto de flecha 79"/>
                 <wp:cNvGraphicFramePr/>
                 <a:graphic xmlns:a="http://schemas.openxmlformats.org/drawingml/2006/main">
                   <a:graphicData uri="http://schemas.microsoft.com/office/word/2010/wordprocessingShape">
                     <wps:wsp>
                       <wps:cNvCnPr/>
                       <wps:spPr>
-                        <a:xfrm flipH="1">
-                          <a:off x="0" y="0"/>
-                          <a:ext cx="2588821" cy="45719"/>
+                        <a:xfrm>
+                          <a:off x="0" y="0"/>
+                          <a:ext cx="636104" cy="103367"/>
                         </a:xfrm>
                         <a:prstGeom prst="straightConnector1">
                           <a:avLst/>
@@ -3153,6 +3049,72 @@
                         <a:ln>
                           <a:tailEnd type="triangle"/>
                         </a:ln>
+                      </wps:spPr>
+                      <wps:style>
+                        <a:lnRef idx="1">
+                          <a:schemeClr val="accent1"/>
+                        </a:lnRef>
+                        <a:fillRef idx="0">
+                          <a:schemeClr val="accent1"/>
+                        </a:fillRef>
+                        <a:effectRef idx="0">
+                          <a:schemeClr val="accent1"/>
+                        </a:effectRef>
+                        <a:fontRef idx="minor">
+                          <a:schemeClr val="tx1"/>
+                        </a:fontRef>
+                      </wps:style>
+                      <wps:bodyPr/>
+                    </wps:wsp>
+                  </a:graphicData>
+                </a:graphic>
+              </wp:anchor>
+            </w:drawing>
+          </mc:Choice>
+          <mc:Fallback>
+            <w:pict>
+              <v:shape w14:anchorId="5F0E26B4" id="Conector recto de flecha 79" o:spid="_x0000_s1026" type="#_x0000_t32" style="position:absolute;margin-left:-8.65pt;margin-top:13.65pt;width:50.1pt;height:8.15pt;z-index:251842560;visibility:visible;mso-wrap-style:square;mso-wrap-distance-left:9pt;mso-wrap-distance-top:0;mso-wrap-distance-right:9pt;mso-wrap-distance-bottom:0;mso-position-horizontal:absolute;mso-position-horizontal-relative:text;mso-position-vertical:absolute;mso-position-vertical-relative:text" o:gfxdata="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" strokecolor="#5b9bd5 [3204]" strokeweight=".5pt">
+                <v:stroke endarrow="block" joinstyle="miter"/>
+              </v:shape>
+            </w:pict>
+          </mc:Fallback>
+        </mc:AlternateContent>
+      </w:r>
+      <w:r>
+        <w:rPr>
+          <w:rFonts w:cstheme="minorHAnsi"/>
+          <w:b/>
+          <w:noProof/>
+          <w:lang w:eastAsia="es-ES"/>
+        </w:rPr>
+        <mc:AlternateContent>
+          <mc:Choice Requires="wps">
+            <w:drawing>
+              <wp:anchor distT="0" distB="0" distL="114300" distR="114300" simplePos="0" relativeHeight="251838464" behindDoc="0" locked="0" layoutInCell="1" allowOverlap="1" wp14:anchorId="56B6136C" wp14:editId="2213EA9B">
+                <wp:simplePos x="0" y="0"/>
+                <wp:positionH relativeFrom="column">
+                  <wp:posOffset>3340790</wp:posOffset>
+                </wp:positionH>
+                <wp:positionV relativeFrom="paragraph">
+                  <wp:posOffset>205022</wp:posOffset>
+                </wp:positionV>
+                <wp:extent cx="15903" cy="333458"/>
+                <wp:effectExtent l="0" t="0" r="22225" b="28575"/>
+                <wp:wrapNone/>
+                <wp:docPr id="94" name="Conector recto 94"/>
+                <wp:cNvGraphicFramePr/>
+                <a:graphic xmlns:a="http://schemas.openxmlformats.org/drawingml/2006/main">
+                  <a:graphicData uri="http://schemas.microsoft.com/office/word/2010/wordprocessingShape">
+                    <wps:wsp>
+                      <wps:cNvCnPr/>
+                      <wps:spPr>
+                        <a:xfrm>
+                          <a:off x="0" y="0"/>
+                          <a:ext cx="15903" cy="333458"/>
+                        </a:xfrm>
+                        <a:prstGeom prst="line">
+                          <a:avLst/>
+                        </a:prstGeom>
                       </wps:spPr>
                       <wps:style>
                         <a:lnRef idx="1">
@@ -3183,9 +3145,9 @@
           </mc:Choice>
           <mc:Fallback>
             <w:pict>
-              <v:shape w14:anchorId="567DB2A4" id="Conector recto de flecha 93" o:spid="_x0000_s1026" type="#_x0000_t32" style="position:absolute;margin-left:58.95pt;margin-top:17.15pt;width:203.85pt;height:3.6pt;flip:x;z-index:251837440;visibility:visible;mso-wrap-style:square;mso-width-percent:0;mso-height-percent:0;mso-wrap-distance-left:9pt;mso-wrap-distance-top:0;mso-wrap-distance-right:9pt;mso-wrap-distance-bottom:0;mso-position-horizontal:absolute;mso-position-horizontal-relative:text;mso-position-vertical:absolute;mso-position-vertical-relative:text;mso-width-percent:0;mso-height-percent:0;mso-width-relative:margin;mso-height-relative:margin" o:gfxdata="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" strokecolor="#5b9bd5 [3204]" strokeweight=".5pt">
-                <v:stroke endarrow="block" joinstyle="miter"/>
-              </v:shape>
+              <v:line w14:anchorId="2BF3F004" id="Conector recto 94" o:spid="_x0000_s1026" style="position:absolute;z-index:251838464;visibility:visible;mso-wrap-style:square;mso-width-percent:0;mso-height-percent:0;mso-wrap-distance-left:9pt;mso-wrap-distance-top:0;mso-wrap-distance-right:9pt;mso-wrap-distance-bottom:0;mso-position-horizontal:absolute;mso-position-horizontal-relative:text;mso-position-vertical:absolute;mso-position-vertical-relative:text;mso-width-percent:0;mso-height-percent:0;mso-width-relative:margin;mso-height-relative:margin" from="263.05pt,16.15pt" to="264.3pt,42.4pt" o:gfxdata="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" strokecolor="#5b9bd5 [3204]" strokeweight=".5pt">
+                <v:stroke joinstyle="miter"/>
+              </v:line>
             </w:pict>
           </mc:Fallback>
         </mc:AlternateContent>
@@ -3194,24 +3156,78 @@
         <w:rPr>
           <w:rFonts w:cstheme="minorHAnsi"/>
           <w:b/>
-          <w:noProof/>
-          <w:lang w:eastAsia="es-ES"/>
-        </w:rPr>
-        <mc:AlternateContent>
-          <mc:Choice Requires="wps">
-            <w:drawing>
-              <wp:anchor distT="0" distB="0" distL="114300" distR="114300" simplePos="0" relativeHeight="251842560" behindDoc="0" locked="0" layoutInCell="1" allowOverlap="1" wp14:anchorId="7D93071B" wp14:editId="0C849E35">
+        </w:rPr>
+        <w:t xml:space="preserve">Se combina con </w:t>
+      </w:r>
+      <w:r>
+        <w:rPr>
+          <w:rFonts w:cstheme="minorHAnsi"/>
+        </w:rPr>
+        <w:t>(</w:t>
+      </w:r>
+      <w:r>
+        <w:rPr>
+          <w:rFonts w:cstheme="minorHAnsi"/>
+          <w:u w:val="single"/>
+        </w:rPr>
+        <w:t>NIF, CodigoAlimento,</w:t>
+      </w:r>
+      <w:r>
+        <w:rPr>
+          <w:rFonts w:cstheme="minorHAnsi"/>
+          <w:u w:val="single"/>
+        </w:rPr>
+        <w:t>CodigoAlimento2,</w:t>
+      </w:r>
+      <w:r>
+        <w:rPr>
+          <w:rFonts w:cstheme="minorHAnsi"/>
+          <w:u w:val="single"/>
+        </w:rPr>
+        <w:t>Fecha</w:t>
+      </w:r>
+      <w:r>
+        <w:rPr>
+          <w:rFonts w:cstheme="minorHAnsi"/>
+        </w:rPr>
+        <w:t>,Probabilidad</w:t>
+      </w:r>
+      <w:r>
+        <w:rPr>
+          <w:rFonts w:cstheme="minorHAnsi"/>
+        </w:rPr>
+        <w:t>)</w:t>
+      </w:r>
+    </w:p>
+    <w:p>
+      <w:pPr>
+        <w:ind w:right="-1"/>
+        <w:rPr>
+          <w:rFonts w:cstheme="minorHAnsi"/>
+        </w:rPr>
+      </w:pPr>
+      <w:r>
+        <w:rPr>
+          <w:rFonts w:cstheme="minorHAnsi"/>
+          <w:b/>
+          <w:noProof/>
+          <w:lang w:eastAsia="es-ES"/>
+        </w:rPr>
+        <mc:AlternateContent>
+          <mc:Choice Requires="wps">
+            <w:drawing>
+              <wp:anchor distT="0" distB="0" distL="114300" distR="114300" simplePos="0" relativeHeight="251835392" behindDoc="0" locked="0" layoutInCell="1" allowOverlap="1">
                 <wp:simplePos x="0" y="0"/>
                 <wp:positionH relativeFrom="column">
-                  <wp:posOffset>-110076</wp:posOffset>
-                </wp:positionH>
-                <wp:positionV relativeFrom="paragraph">
-                  <wp:posOffset>173217</wp:posOffset>
-                </wp:positionV>
-                <wp:extent cx="636104" cy="103367"/>
-                <wp:effectExtent l="0" t="0" r="69215" b="87630"/>
-                <wp:wrapNone/>
-                <wp:docPr id="79" name="Conector recto de flecha 79"/>
+                  <wp:posOffset>4430119</wp:posOffset>
+                </wp:positionH>
+                <wp:positionV relativeFrom="paragraph">
+                  <wp:posOffset>141909</wp:posOffset>
+                </wp:positionV>
+                <wp:extent cx="14577" cy="333954"/>
+                <wp:effectExtent l="0" t="0" r="24130" b="28575"/>
+                <wp:wrapNone/>
+                <wp:docPr id="89" name="Conector recto 89"/>
                 <wp:cNvGraphicFramePr/>
                 <a:graphic xmlns:a="http://schemas.openxmlformats.org/drawingml/2006/main">
                   <a:graphicData uri="http://schemas.microsoft.com/office/word/2010/wordprocessingShape">
@@ -3220,90 +3236,21 @@
                       <wps:spPr>
                         <a:xfrm>
                           <a:off x="0" y="0"/>
-                          <a:ext cx="636104" cy="103367"/>
-                        </a:xfrm>
-                        <a:prstGeom prst="straightConnector1">
-                          <a:avLst/>
-                        </a:prstGeom>
-                        <a:ln>
-                          <a:tailEnd type="triangle"/>
-                        </a:ln>
+                          <a:ext cx="14577" cy="333954"/>
+                        </a:xfrm>
+                        <a:prstGeom prst="line">
+                          <a:avLst/>
+                        </a:prstGeom>
                       </wps:spPr>
                       <wps:style>
                         <a:lnRef idx="1">
-                          <a:schemeClr val="accent1"/>
-                        </a:lnRef>
-                        <a:fillRef idx="0">
-                          <a:schemeClr val="accent1"/>
+                          <a:schemeClr val="dk1"/>
+                        </a:lnRef>
+                        <a:fillRef idx="0">
+                          <a:schemeClr val="dk1"/>
                         </a:fillRef>
                         <a:effectRef idx="0">
-                          <a:schemeClr val="accent1"/>
-                        </a:effectRef>
-                        <a:fontRef idx="minor">
-                          <a:schemeClr val="tx1"/>
-                        </a:fontRef>
-                      </wps:style>
-                      <wps:bodyPr/>
-                    </wps:wsp>
-                  </a:graphicData>
-                </a:graphic>
-              </wp:anchor>
-            </w:drawing>
-          </mc:Choice>
-          <mc:Fallback>
-            <w:pict>
-              <v:shape w14:anchorId="5F0E26B4" id="Conector recto de flecha 79" o:spid="_x0000_s1026" type="#_x0000_t32" style="position:absolute;margin-left:-8.65pt;margin-top:13.65pt;width:50.1pt;height:8.15pt;z-index:251842560;visibility:visible;mso-wrap-style:square;mso-wrap-distance-left:9pt;mso-wrap-distance-top:0;mso-wrap-distance-right:9pt;mso-wrap-distance-bottom:0;mso-position-horizontal:absolute;mso-position-horizontal-relative:text;mso-position-vertical:absolute;mso-position-vertical-relative:text" o:gfxdata="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" strokecolor="#5b9bd5 [3204]" strokeweight=".5pt">
-                <v:stroke endarrow="block" joinstyle="miter"/>
-              </v:shape>
-            </w:pict>
-          </mc:Fallback>
-        </mc:AlternateContent>
-      </w:r>
-      <w:r>
-        <w:rPr>
-          <w:rFonts w:cstheme="minorHAnsi"/>
-          <w:b/>
-          <w:noProof/>
-          <w:lang w:eastAsia="es-ES"/>
-        </w:rPr>
-        <mc:AlternateContent>
-          <mc:Choice Requires="wps">
-            <w:drawing>
-              <wp:anchor distT="0" distB="0" distL="114300" distR="114300" simplePos="0" relativeHeight="251838464" behindDoc="0" locked="0" layoutInCell="1" allowOverlap="1" wp14:anchorId="56B6136C" wp14:editId="2213EA9B">
-                <wp:simplePos x="0" y="0"/>
-                <wp:positionH relativeFrom="column">
-                  <wp:posOffset>3340790</wp:posOffset>
-                </wp:positionH>
-                <wp:positionV relativeFrom="paragraph">
-                  <wp:posOffset>205022</wp:posOffset>
-                </wp:positionV>
-                <wp:extent cx="15903" cy="333458"/>
-                <wp:effectExtent l="0" t="0" r="22225" b="28575"/>
-                <wp:wrapNone/>
-                <wp:docPr id="94" name="Conector recto 94"/>
-                <wp:cNvGraphicFramePr/>
-                <a:graphic xmlns:a="http://schemas.openxmlformats.org/drawingml/2006/main">
-                  <a:graphicData uri="http://schemas.microsoft.com/office/word/2010/wordprocessingShape">
-                    <wps:wsp>
-                      <wps:cNvCnPr/>
-                      <wps:spPr>
-                        <a:xfrm>
-                          <a:off x="0" y="0"/>
-                          <a:ext cx="15903" cy="333458"/>
-                        </a:xfrm>
-                        <a:prstGeom prst="line">
-                          <a:avLst/>
-                        </a:prstGeom>
-                      </wps:spPr>
-                      <wps:style>
-                        <a:lnRef idx="1">
-                          <a:schemeClr val="accent1"/>
-                        </a:lnRef>
-                        <a:fillRef idx="0">
-                          <a:schemeClr val="accent1"/>
-                        </a:fillRef>
-                        <a:effectRef idx="0">
-                          <a:schemeClr val="accent1"/>
+                          <a:schemeClr val="dk1"/>
                         </a:effectRef>
                         <a:fontRef idx="minor">
                           <a:schemeClr val="tx1"/>
@@ -3324,7 +3271,7 @@
           </mc:Choice>
           <mc:Fallback>
             <w:pict>
-              <v:line w14:anchorId="2BF3F004" id="Conector recto 94" o:spid="_x0000_s1026" style="position:absolute;z-index:251838464;visibility:visible;mso-wrap-style:square;mso-width-percent:0;mso-height-percent:0;mso-wrap-distance-left:9pt;mso-wrap-distance-top:0;mso-wrap-distance-right:9pt;mso-wrap-distance-bottom:0;mso-position-horizontal:absolute;mso-position-horizontal-relative:text;mso-position-vertical:absolute;mso-position-vertical-relative:text;mso-width-percent:0;mso-height-percent:0;mso-width-relative:margin;mso-height-relative:margin" from="263.05pt,16.15pt" to="264.3pt,42.4pt" o:gfxdata="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" strokecolor="#5b9bd5 [3204]" strokeweight=".5pt">
+              <v:line w14:anchorId="5B8460E8" id="Conector recto 89" o:spid="_x0000_s1026" style="position:absolute;z-index:251835392;visibility:visible;mso-wrap-style:square;mso-width-percent:0;mso-height-percent:0;mso-wrap-distance-left:9pt;mso-wrap-distance-top:0;mso-wrap-distance-right:9pt;mso-wrap-distance-bottom:0;mso-position-horizontal:absolute;mso-position-horizontal-relative:text;mso-position-vertical:absolute;mso-position-vertical-relative:text;mso-width-percent:0;mso-height-percent:0;mso-width-relative:margin;mso-height-relative:margin" from="348.85pt,11.15pt" to="350pt,37.45pt" o:gfxdata="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" strokecolor="black [3200]" strokeweight=".5pt">
                 <v:stroke joinstyle="miter"/>
               </v:line>
             </w:pict>
@@ -3335,8 +3282,74 @@
         <w:rPr>
           <w:rFonts w:cstheme="minorHAnsi"/>
           <w:b/>
-        </w:rPr>
-        <w:t xml:space="preserve">Se combina con </w:t>
+          <w:noProof/>
+          <w:lang w:eastAsia="es-ES"/>
+        </w:rPr>
+        <mc:AlternateContent>
+          <mc:Choice Requires="wps">
+            <w:drawing>
+              <wp:anchor distT="0" distB="0" distL="114300" distR="114300" simplePos="0" relativeHeight="251834368" behindDoc="0" locked="0" layoutInCell="1" allowOverlap="1">
+                <wp:simplePos x="0" y="0"/>
+                <wp:positionH relativeFrom="column">
+                  <wp:posOffset>1877749</wp:posOffset>
+                </wp:positionH>
+                <wp:positionV relativeFrom="paragraph">
+                  <wp:posOffset>126006</wp:posOffset>
+                </wp:positionV>
+                <wp:extent cx="2552369" cy="18276"/>
+                <wp:effectExtent l="0" t="0" r="19685" b="20320"/>
+                <wp:wrapNone/>
+                <wp:docPr id="88" name="Conector recto 88"/>
+                <wp:cNvGraphicFramePr/>
+                <a:graphic xmlns:a="http://schemas.openxmlformats.org/drawingml/2006/main">
+                  <a:graphicData uri="http://schemas.microsoft.com/office/word/2010/wordprocessingShape">
+                    <wps:wsp>
+                      <wps:cNvCnPr/>
+                      <wps:spPr>
+                        <a:xfrm>
+                          <a:off x="0" y="0"/>
+                          <a:ext cx="2552369" cy="18276"/>
+                        </a:xfrm>
+                        <a:prstGeom prst="line">
+                          <a:avLst/>
+                        </a:prstGeom>
+                      </wps:spPr>
+                      <wps:style>
+                        <a:lnRef idx="1">
+                          <a:schemeClr val="dk1"/>
+                        </a:lnRef>
+                        <a:fillRef idx="0">
+                          <a:schemeClr val="dk1"/>
+                        </a:fillRef>
+                        <a:effectRef idx="0">
+                          <a:schemeClr val="dk1"/>
+                        </a:effectRef>
+                        <a:fontRef idx="minor">
+                          <a:schemeClr val="tx1"/>
+                        </a:fontRef>
+                      </wps:style>
+                      <wps:bodyPr/>
+                    </wps:wsp>
+                  </a:graphicData>
+                </a:graphic>
+              </wp:anchor>
+            </w:drawing>
+          </mc:Choice>
+          <mc:Fallback>
+            <w:pict>
+              <v:line w14:anchorId="4C654E04" id="Conector recto 88" o:spid="_x0000_s1026" style="position:absolute;z-index:251834368;visibility:visible;mso-wrap-style:square;mso-wrap-distance-left:9pt;mso-wrap-distance-top:0;mso-wrap-distance-right:9pt;mso-wrap-distance-bottom:0;mso-position-horizontal:absolute;mso-position-horizontal-relative:text;mso-position-vertical:absolute;mso-position-vertical-relative:text" from="147.85pt,9.9pt" to="348.8pt,11.35pt" o:gfxdata="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" strokecolor="black [3200]" strokeweight=".5pt">
+                <v:stroke joinstyle="miter"/>
+              </v:line>
+            </w:pict>
+          </mc:Fallback>
+        </mc:AlternateContent>
+      </w:r>
+      <w:r>
+        <w:rPr>
+          <w:rFonts w:cstheme="minorHAnsi"/>
+          <w:b/>
+        </w:rPr>
+        <w:t xml:space="preserve">Fecha </w:t>
       </w:r>
       <w:r>
         <w:rPr>
@@ -3349,26 +3362,7 @@
           <w:rFonts w:cstheme="minorHAnsi"/>
           <w:u w:val="single"/>
         </w:rPr>
-        <w:t>NIF, CodigoAlimento,</w:t>
-      </w:r>
-      <w:r>
-        <w:rPr>
-          <w:rFonts w:cstheme="minorHAnsi"/>
-          <w:u w:val="single"/>
-        </w:rPr>
-        <w:t>CodigoAlimento2,</w:t>
-      </w:r>
-      <w:r>
-        <w:rPr>
-          <w:rFonts w:cstheme="minorHAnsi"/>
-        </w:rPr>
         <w:t>Fecha</w:t>
-      </w:r>
-      <w:r>
-        <w:rPr>
-          <w:rFonts w:cstheme="minorHAnsi"/>
-        </w:rPr>
-        <w:t>,Probabilidad</w:t>
       </w:r>
       <w:r>
         <w:rPr>
@@ -3394,31 +3388,103 @@
         <mc:AlternateContent>
           <mc:Choice Requires="wps">
             <w:drawing>
-              <wp:anchor distT="0" distB="0" distL="114300" distR="114300" simplePos="0" relativeHeight="251835392" behindDoc="0" locked="0" layoutInCell="1" allowOverlap="1">
+              <wp:anchor distT="0" distB="0" distL="114300" distR="114300" simplePos="0" relativeHeight="251836416" behindDoc="0" locked="0" layoutInCell="1" allowOverlap="1" wp14:anchorId="06A88FF3" wp14:editId="0BA6FF26">
                 <wp:simplePos x="0" y="0"/>
                 <wp:positionH relativeFrom="column">
-                  <wp:posOffset>4430119</wp:posOffset>
-                </wp:positionH>
-                <wp:positionV relativeFrom="paragraph">
-                  <wp:posOffset>141909</wp:posOffset>
-                </wp:positionV>
-                <wp:extent cx="14577" cy="333954"/>
-                <wp:effectExtent l="0" t="0" r="24130" b="28575"/>
-                <wp:wrapNone/>
-                <wp:docPr id="89" name="Conector recto 89"/>
+                  <wp:posOffset>1305808</wp:posOffset>
+                </wp:positionH>
+                <wp:positionV relativeFrom="paragraph">
+                  <wp:posOffset>205768</wp:posOffset>
+                </wp:positionV>
+                <wp:extent cx="3139882" cy="47956"/>
+                <wp:effectExtent l="38100" t="38100" r="22860" b="85725"/>
+                <wp:wrapNone/>
+                <wp:docPr id="90" name="Conector recto de flecha 90"/>
                 <wp:cNvGraphicFramePr/>
                 <a:graphic xmlns:a="http://schemas.openxmlformats.org/drawingml/2006/main">
                   <a:graphicData uri="http://schemas.microsoft.com/office/word/2010/wordprocessingShape">
                     <wps:wsp>
                       <wps:cNvCnPr/>
                       <wps:spPr>
+                        <a:xfrm flipH="1">
+                          <a:off x="0" y="0"/>
+                          <a:ext cx="3139882" cy="47956"/>
+                        </a:xfrm>
+                        <a:prstGeom prst="straightConnector1">
+                          <a:avLst/>
+                        </a:prstGeom>
+                        <a:ln>
+                          <a:tailEnd type="triangle"/>
+                        </a:ln>
+                      </wps:spPr>
+                      <wps:style>
+                        <a:lnRef idx="1">
+                          <a:schemeClr val="dk1"/>
+                        </a:lnRef>
+                        <a:fillRef idx="0">
+                          <a:schemeClr val="dk1"/>
+                        </a:fillRef>
+                        <a:effectRef idx="0">
+                          <a:schemeClr val="dk1"/>
+                        </a:effectRef>
+                        <a:fontRef idx="minor">
+                          <a:schemeClr val="tx1"/>
+                        </a:fontRef>
+                      </wps:style>
+                      <wps:bodyPr/>
+                    </wps:wsp>
+                  </a:graphicData>
+                </a:graphic>
+              </wp:anchor>
+            </w:drawing>
+          </mc:Choice>
+          <mc:Fallback>
+            <w:pict>
+              <v:shape w14:anchorId="4D2ADB11" id="Conector recto de flecha 90" o:spid="_x0000_s1026" type="#_x0000_t32" style="position:absolute;margin-left:102.8pt;margin-top:16.2pt;width:247.25pt;height:3.8pt;flip:x;z-index:251836416;visibility:visible;mso-wrap-style:square;mso-wrap-distance-left:9pt;mso-wrap-distance-top:0;mso-wrap-distance-right:9pt;mso-wrap-distance-bottom:0;mso-position-horizontal:absolute;mso-position-horizontal-relative:text;mso-position-vertical:absolute;mso-position-vertical-relative:text" o:gfxdata="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" strokecolor="black [3200]" strokeweight=".5pt">
+                <v:stroke endarrow="block" joinstyle="miter"/>
+              </v:shape>
+            </w:pict>
+          </mc:Fallback>
+        </mc:AlternateContent>
+      </w:r>
+      <w:r>
+        <w:rPr>
+          <w:rFonts w:cstheme="minorHAnsi"/>
+          <w:b/>
+          <w:noProof/>
+          <w:lang w:eastAsia="es-ES"/>
+        </w:rPr>
+        <mc:AlternateContent>
+          <mc:Choice Requires="wps">
+            <w:drawing>
+              <wp:anchor distT="0" distB="0" distL="114300" distR="114300" simplePos="0" relativeHeight="251681792" behindDoc="0" locked="0" layoutInCell="1" allowOverlap="1" wp14:anchorId="45A2C8AB" wp14:editId="10F916CD">
+                <wp:simplePos x="0" y="0"/>
+                <wp:positionH relativeFrom="column">
+                  <wp:posOffset>-181748</wp:posOffset>
+                </wp:positionH>
+                <wp:positionV relativeFrom="paragraph">
+                  <wp:posOffset>197319</wp:posOffset>
+                </wp:positionV>
+                <wp:extent cx="994797" cy="45719"/>
+                <wp:effectExtent l="0" t="38100" r="34290" b="88265"/>
+                <wp:wrapNone/>
+                <wp:docPr id="14" name="Conector recto de flecha 14"/>
+                <wp:cNvGraphicFramePr/>
+                <a:graphic xmlns:a="http://schemas.openxmlformats.org/drawingml/2006/main">
+                  <a:graphicData uri="http://schemas.microsoft.com/office/word/2010/wordprocessingShape">
+                    <wps:wsp>
+                      <wps:cNvCnPr/>
+                      <wps:spPr>
                         <a:xfrm>
                           <a:off x="0" y="0"/>
-                          <a:ext cx="14577" cy="333954"/>
-                        </a:xfrm>
-                        <a:prstGeom prst="line">
-                          <a:avLst/>
-                        </a:prstGeom>
+                          <a:ext cx="994797" cy="45719"/>
+                        </a:xfrm>
+                        <a:prstGeom prst="straightConnector1">
+                          <a:avLst/>
+                        </a:prstGeom>
+                        <a:ln>
+                          <a:tailEnd type="triangle"/>
+                        </a:ln>
                       </wps:spPr>
                       <wps:style>
                         <a:lnRef idx="1">
@@ -3449,9 +3515,9 @@
           </mc:Choice>
           <mc:Fallback>
             <w:pict>
-              <v:line w14:anchorId="5B8460E8" id="Conector recto 89" o:spid="_x0000_s1026" style="position:absolute;z-index:251835392;visibility:visible;mso-wrap-style:square;mso-width-percent:0;mso-height-percent:0;mso-wrap-distance-left:9pt;mso-wrap-distance-top:0;mso-wrap-distance-right:9pt;mso-wrap-distance-bottom:0;mso-position-horizontal:absolute;mso-position-horizontal-relative:text;mso-position-vertical:absolute;mso-position-vertical-relative:text;mso-width-percent:0;mso-height-percent:0;mso-width-relative:margin;mso-height-relative:margin" from="348.85pt,11.15pt" to="350pt,37.45pt" o:gfxdata="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" strokecolor="black [3200]" strokeweight=".5pt">
-                <v:stroke joinstyle="miter"/>
-              </v:line>
+              <v:shape w14:anchorId="07E5C816" id="Conector recto de flecha 14" o:spid="_x0000_s1026" type="#_x0000_t32" style="position:absolute;margin-left:-14.3pt;margin-top:15.55pt;width:78.35pt;height:3.6pt;z-index:251681792;visibility:visible;mso-wrap-style:square;mso-width-percent:0;mso-height-percent:0;mso-wrap-distance-left:9pt;mso-wrap-distance-top:0;mso-wrap-distance-right:9pt;mso-wrap-distance-bottom:0;mso-position-horizontal:absolute;mso-position-horizontal-relative:text;mso-position-vertical:absolute;mso-position-vertical-relative:text;mso-width-percent:0;mso-height-percent:0;mso-width-relative:margin;mso-height-relative:margin" o:gfxdata="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" strokecolor="black [3200]" strokeweight=".5pt">
+                <v:stroke endarrow="block" joinstyle="miter"/>
+              </v:shape>
             </w:pict>
           </mc:Fallback>
         </mc:AlternateContent>
@@ -3460,74 +3526,8 @@
         <w:rPr>
           <w:rFonts w:cstheme="minorHAnsi"/>
           <w:b/>
-          <w:noProof/>
-          <w:lang w:eastAsia="es-ES"/>
-        </w:rPr>
-        <mc:AlternateContent>
-          <mc:Choice Requires="wps">
-            <w:drawing>
-              <wp:anchor distT="0" distB="0" distL="114300" distR="114300" simplePos="0" relativeHeight="251834368" behindDoc="0" locked="0" layoutInCell="1" allowOverlap="1">
-                <wp:simplePos x="0" y="0"/>
-                <wp:positionH relativeFrom="column">
-                  <wp:posOffset>1877749</wp:posOffset>
-                </wp:positionH>
-                <wp:positionV relativeFrom="paragraph">
-                  <wp:posOffset>126006</wp:posOffset>
-                </wp:positionV>
-                <wp:extent cx="2552369" cy="18276"/>
-                <wp:effectExtent l="0" t="0" r="19685" b="20320"/>
-                <wp:wrapNone/>
-                <wp:docPr id="88" name="Conector recto 88"/>
-                <wp:cNvGraphicFramePr/>
-                <a:graphic xmlns:a="http://schemas.openxmlformats.org/drawingml/2006/main">
-                  <a:graphicData uri="http://schemas.microsoft.com/office/word/2010/wordprocessingShape">
-                    <wps:wsp>
-                      <wps:cNvCnPr/>
-                      <wps:spPr>
-                        <a:xfrm>
-                          <a:off x="0" y="0"/>
-                          <a:ext cx="2552369" cy="18276"/>
-                        </a:xfrm>
-                        <a:prstGeom prst="line">
-                          <a:avLst/>
-                        </a:prstGeom>
-                      </wps:spPr>
-                      <wps:style>
-                        <a:lnRef idx="1">
-                          <a:schemeClr val="dk1"/>
-                        </a:lnRef>
-                        <a:fillRef idx="0">
-                          <a:schemeClr val="dk1"/>
-                        </a:fillRef>
-                        <a:effectRef idx="0">
-                          <a:schemeClr val="dk1"/>
-                        </a:effectRef>
-                        <a:fontRef idx="minor">
-                          <a:schemeClr val="tx1"/>
-                        </a:fontRef>
-                      </wps:style>
-                      <wps:bodyPr/>
-                    </wps:wsp>
-                  </a:graphicData>
-                </a:graphic>
-              </wp:anchor>
-            </w:drawing>
-          </mc:Choice>
-          <mc:Fallback>
-            <w:pict>
-              <v:line w14:anchorId="4C654E04" id="Conector recto 88" o:spid="_x0000_s1026" style="position:absolute;z-index:251834368;visibility:visible;mso-wrap-style:square;mso-wrap-distance-left:9pt;mso-wrap-distance-top:0;mso-wrap-distance-right:9pt;mso-wrap-distance-bottom:0;mso-position-horizontal:absolute;mso-position-horizontal-relative:text;mso-position-vertical:absolute;mso-position-vertical-relative:text" from="147.85pt,9.9pt" to="348.8pt,11.35pt" o:gfxdata="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" strokecolor="black [3200]" strokeweight=".5pt">
-                <v:stroke joinstyle="miter"/>
-              </v:line>
-            </w:pict>
-          </mc:Fallback>
-        </mc:AlternateContent>
-      </w:r>
-      <w:r>
-        <w:rPr>
-          <w:rFonts w:cstheme="minorHAnsi"/>
-          <w:b/>
-        </w:rPr>
-        <w:t xml:space="preserve">Fecha </w:t>
+        </w:rPr>
+        <w:t xml:space="preserve">Condiciona </w:t>
       </w:r>
       <w:r>
         <w:rPr>
@@ -3540,13 +3540,48 @@
           <w:rFonts w:cstheme="minorHAnsi"/>
           <w:u w:val="single"/>
         </w:rPr>
+        <w:t>CodigoAlimento</w:t>
+      </w:r>
+      <w:r>
+        <w:rPr>
+          <w:rFonts w:cstheme="minorHAnsi"/>
+          <w:u w:val="single"/>
+        </w:rPr>
+        <w:t>,</w:t>
+      </w:r>
+      <w:r>
+        <w:rPr>
+          <w:rFonts w:cstheme="minorHAnsi"/>
+          <w:u w:val="single"/>
+        </w:rPr>
+        <w:t>CodigoAlimentoSuperior,</w:t>
+      </w:r>
+      <w:r>
+        <w:rPr>
+          <w:rFonts w:cstheme="minorHAnsi"/>
+          <w:u w:val="single"/>
+        </w:rPr>
+        <w:t xml:space="preserve"> </w:t>
+      </w:r>
+      <w:r>
+        <w:rPr>
+          <w:rFonts w:cstheme="minorHAnsi"/>
+          <w:u w:val="single"/>
+        </w:rPr>
         <w:t>Fecha</w:t>
       </w:r>
       <w:r>
         <w:rPr>
           <w:rFonts w:cstheme="minorHAnsi"/>
-        </w:rPr>
-        <w:t>)</w:t>
+          <w:u w:val="single"/>
+        </w:rPr>
+        <w:t>,</w:t>
+      </w:r>
+      <w:r>
+        <w:rPr>
+          <w:rFonts w:cstheme="minorHAnsi"/>
+        </w:rPr>
+        <w:t xml:space="preserve"> Probabilidad)</w:t>
       </w:r>
     </w:p>
     <w:p>
@@ -3566,27 +3601,27 @@
         <mc:AlternateContent>
           <mc:Choice Requires="wps">
             <w:drawing>
-              <wp:anchor distT="0" distB="0" distL="114300" distR="114300" simplePos="0" relativeHeight="251856896" behindDoc="0" locked="0" layoutInCell="1" allowOverlap="1" wp14:anchorId="15976D0C" wp14:editId="6D3F2831">
+              <wp:anchor distT="0" distB="0" distL="114300" distR="114300" simplePos="0" relativeHeight="251689984" behindDoc="0" locked="0" layoutInCell="1" allowOverlap="1" wp14:anchorId="7798A312" wp14:editId="35B4DDC1">
                 <wp:simplePos x="0" y="0"/>
                 <wp:positionH relativeFrom="column">
-                  <wp:posOffset>-462617</wp:posOffset>
-                </wp:positionH>
-                <wp:positionV relativeFrom="paragraph">
-                  <wp:posOffset>194244</wp:posOffset>
-                </wp:positionV>
-                <wp:extent cx="1021278" cy="83127"/>
-                <wp:effectExtent l="0" t="0" r="64770" b="88900"/>
-                <wp:wrapNone/>
-                <wp:docPr id="95" name="Conector recto de flecha 95"/>
+                  <wp:posOffset>1484935</wp:posOffset>
+                </wp:positionH>
+                <wp:positionV relativeFrom="paragraph">
+                  <wp:posOffset>205377</wp:posOffset>
+                </wp:positionV>
+                <wp:extent cx="1617024" cy="843148"/>
+                <wp:effectExtent l="38100" t="38100" r="21590" b="33655"/>
+                <wp:wrapNone/>
+                <wp:docPr id="18" name="Conector recto de flecha 18"/>
                 <wp:cNvGraphicFramePr/>
                 <a:graphic xmlns:a="http://schemas.openxmlformats.org/drawingml/2006/main">
                   <a:graphicData uri="http://schemas.microsoft.com/office/word/2010/wordprocessingShape">
                     <wps:wsp>
                       <wps:cNvCnPr/>
                       <wps:spPr>
-                        <a:xfrm>
-                          <a:off x="0" y="0"/>
-                          <a:ext cx="1021278" cy="83127"/>
+                        <a:xfrm flipH="1" flipV="1">
+                          <a:off x="0" y="0"/>
+                          <a:ext cx="1617024" cy="843148"/>
                         </a:xfrm>
                         <a:prstGeom prst="straightConnector1">
                           <a:avLst/>
@@ -3597,13 +3632,13 @@
                       </wps:spPr>
                       <wps:style>
                         <a:lnRef idx="1">
-                          <a:schemeClr val="accent6"/>
-                        </a:lnRef>
-                        <a:fillRef idx="0">
-                          <a:schemeClr val="accent6"/>
+                          <a:schemeClr val="dk1"/>
+                        </a:lnRef>
+                        <a:fillRef idx="0">
+                          <a:schemeClr val="dk1"/>
                         </a:fillRef>
                         <a:effectRef idx="0">
-                          <a:schemeClr val="accent6"/>
+                          <a:schemeClr val="dk1"/>
                         </a:effectRef>
                         <a:fontRef idx="minor">
                           <a:schemeClr val="tx1"/>
@@ -3624,7 +3659,7 @@
           </mc:Choice>
           <mc:Fallback>
             <w:pict>
-              <v:shape w14:anchorId="0DB046AD" id="Conector recto de flecha 95" o:spid="_x0000_s1026" type="#_x0000_t32" style="position:absolute;margin-left:-36.45pt;margin-top:15.3pt;width:80.4pt;height:6.55pt;z-index:251856896;visibility:visible;mso-wrap-style:square;mso-width-percent:0;mso-height-percent:0;mso-wrap-distance-left:9pt;mso-wrap-distance-top:0;mso-wrap-distance-right:9pt;mso-wrap-distance-bottom:0;mso-position-horizontal:absolute;mso-position-horizontal-relative:text;mso-position-vertical:absolute;mso-position-vertical-relative:text;mso-width-percent:0;mso-height-percent:0;mso-width-relative:margin;mso-height-relative:margin" o:gfxdata="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" strokecolor="#70ad47 [3209]" strokeweight=".5pt">
+              <v:shape w14:anchorId="4151FA32" id="Conector recto de flecha 18" o:spid="_x0000_s1026" type="#_x0000_t32" style="position:absolute;margin-left:116.9pt;margin-top:16.15pt;width:127.3pt;height:66.4pt;flip:x y;z-index:251689984;visibility:visible;mso-wrap-style:square;mso-width-percent:0;mso-height-percent:0;mso-wrap-distance-left:9pt;mso-wrap-distance-top:0;mso-wrap-distance-right:9pt;mso-wrap-distance-bottom:0;mso-position-horizontal:absolute;mso-position-horizontal-relative:text;mso-position-vertical:absolute;mso-position-vertical-relative:text;mso-width-percent:0;mso-height-percent:0;mso-width-relative:margin;mso-height-relative:margin" o:gfxdata="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" strokecolor="black [3200]" strokeweight=".5pt">
                 <v:stroke endarrow="block" joinstyle="miter"/>
               </v:shape>
             </w:pict>
@@ -3641,96 +3676,27 @@
         <mc:AlternateContent>
           <mc:Choice Requires="wps">
             <w:drawing>
-              <wp:anchor distT="0" distB="0" distL="114300" distR="114300" simplePos="0" relativeHeight="251836416" behindDoc="0" locked="0" layoutInCell="1" allowOverlap="1" wp14:anchorId="06A88FF3" wp14:editId="0BA6FF26">
+              <wp:anchor distT="0" distB="0" distL="114300" distR="114300" simplePos="0" relativeHeight="251683840" behindDoc="0" locked="0" layoutInCell="1" allowOverlap="1" wp14:anchorId="76AC0476" wp14:editId="40340A6B">
                 <wp:simplePos x="0" y="0"/>
                 <wp:positionH relativeFrom="column">
-                  <wp:posOffset>1305808</wp:posOffset>
-                </wp:positionH>
-                <wp:positionV relativeFrom="paragraph">
-                  <wp:posOffset>205768</wp:posOffset>
-                </wp:positionV>
-                <wp:extent cx="3139882" cy="47956"/>
-                <wp:effectExtent l="38100" t="38100" r="22860" b="85725"/>
-                <wp:wrapNone/>
-                <wp:docPr id="90" name="Conector recto de flecha 90"/>
+                  <wp:posOffset>1263015</wp:posOffset>
+                </wp:positionH>
+                <wp:positionV relativeFrom="paragraph">
+                  <wp:posOffset>201295</wp:posOffset>
+                </wp:positionV>
+                <wp:extent cx="123825" cy="600075"/>
+                <wp:effectExtent l="0" t="38100" r="66675" b="28575"/>
+                <wp:wrapNone/>
+                <wp:docPr id="15" name="Conector recto de flecha 15"/>
                 <wp:cNvGraphicFramePr/>
                 <a:graphic xmlns:a="http://schemas.openxmlformats.org/drawingml/2006/main">
                   <a:graphicData uri="http://schemas.microsoft.com/office/word/2010/wordprocessingShape">
                     <wps:wsp>
                       <wps:cNvCnPr/>
                       <wps:spPr>
-                        <a:xfrm flipH="1">
-                          <a:off x="0" y="0"/>
-                          <a:ext cx="3139882" cy="47956"/>
-                        </a:xfrm>
-                        <a:prstGeom prst="straightConnector1">
-                          <a:avLst/>
-                        </a:prstGeom>
-                        <a:ln>
-                          <a:tailEnd type="triangle"/>
-                        </a:ln>
-                      </wps:spPr>
-                      <wps:style>
-                        <a:lnRef idx="1">
-                          <a:schemeClr val="dk1"/>
-                        </a:lnRef>
-                        <a:fillRef idx="0">
-                          <a:schemeClr val="dk1"/>
-                        </a:fillRef>
-                        <a:effectRef idx="0">
-                          <a:schemeClr val="dk1"/>
-                        </a:effectRef>
-                        <a:fontRef idx="minor">
-                          <a:schemeClr val="tx1"/>
-                        </a:fontRef>
-                      </wps:style>
-                      <wps:bodyPr/>
-                    </wps:wsp>
-                  </a:graphicData>
-                </a:graphic>
-              </wp:anchor>
-            </w:drawing>
-          </mc:Choice>
-          <mc:Fallback>
-            <w:pict>
-              <v:shape w14:anchorId="15AF4FEE" id="Conector recto de flecha 90" o:spid="_x0000_s1026" type="#_x0000_t32" style="position:absolute;margin-left:102.8pt;margin-top:16.2pt;width:247.25pt;height:3.8pt;flip:x;z-index:251836416;visibility:visible;mso-wrap-style:square;mso-wrap-distance-left:9pt;mso-wrap-distance-top:0;mso-wrap-distance-right:9pt;mso-wrap-distance-bottom:0;mso-position-horizontal:absolute;mso-position-horizontal-relative:text;mso-position-vertical:absolute;mso-position-vertical-relative:text" o:gfxdata="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" strokecolor="black [3200]" strokeweight=".5pt">
-                <v:stroke endarrow="block" joinstyle="miter"/>
-              </v:shape>
-            </w:pict>
-          </mc:Fallback>
-        </mc:AlternateContent>
-      </w:r>
-      <w:r>
-        <w:rPr>
-          <w:rFonts w:cstheme="minorHAnsi"/>
-          <w:b/>
-          <w:noProof/>
-          <w:lang w:eastAsia="es-ES"/>
-        </w:rPr>
-        <mc:AlternateContent>
-          <mc:Choice Requires="wps">
-            <w:drawing>
-              <wp:anchor distT="0" distB="0" distL="114300" distR="114300" simplePos="0" relativeHeight="251681792" behindDoc="0" locked="0" layoutInCell="1" allowOverlap="1" wp14:anchorId="45A2C8AB" wp14:editId="10F916CD">
-                <wp:simplePos x="0" y="0"/>
-                <wp:positionH relativeFrom="column">
-                  <wp:posOffset>-181748</wp:posOffset>
-                </wp:positionH>
-                <wp:positionV relativeFrom="paragraph">
-                  <wp:posOffset>197319</wp:posOffset>
-                </wp:positionV>
-                <wp:extent cx="994797" cy="45719"/>
-                <wp:effectExtent l="0" t="38100" r="34290" b="88265"/>
-                <wp:wrapNone/>
-                <wp:docPr id="14" name="Conector recto de flecha 14"/>
-                <wp:cNvGraphicFramePr/>
-                <a:graphic xmlns:a="http://schemas.openxmlformats.org/drawingml/2006/main">
-                  <a:graphicData uri="http://schemas.microsoft.com/office/word/2010/wordprocessingShape">
-                    <wps:wsp>
-                      <wps:cNvCnPr/>
-                      <wps:spPr>
-                        <a:xfrm>
-                          <a:off x="0" y="0"/>
-                          <a:ext cx="994797" cy="45719"/>
+                        <a:xfrm flipV="1">
+                          <a:off x="0" y="0"/>
+                          <a:ext cx="123825" cy="600075"/>
                         </a:xfrm>
                         <a:prstGeom prst="straightConnector1">
                           <a:avLst/>
@@ -3766,9 +3732,9 @@
               </wp:anchor>
             </w:drawing>
           </mc:Choice>
-          <mc:Fallback>
-            <w:pict>
-              <v:shape w14:anchorId="07E5C816" id="Conector recto de flecha 14" o:spid="_x0000_s1026" type="#_x0000_t32" style="position:absolute;margin-left:-14.3pt;margin-top:15.55pt;width:78.35pt;height:3.6pt;z-index:251681792;visibility:visible;mso-wrap-style:square;mso-width-percent:0;mso-height-percent:0;mso-wrap-distance-left:9pt;mso-wrap-distance-top:0;mso-wrap-distance-right:9pt;mso-wrap-distance-bottom:0;mso-position-horizontal:absolute;mso-position-horizontal-relative:text;mso-position-vertical:absolute;mso-position-vertical-relative:text;mso-width-percent:0;mso-height-percent:0;mso-width-relative:margin;mso-height-relative:margin" o:gfxdata="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" strokecolor="black [3200]" strokeweight=".5pt">
+          <mc:Fallback xmlns:cx1="http://schemas.microsoft.com/office/drawing/2015/9/8/chartex" xmlns:cx2="http://schemas.microsoft.com/office/drawing/2015/10/21/chartex" xmlns:cx3="http://schemas.microsoft.com/office/drawing/2016/5/9/chartex" xmlns:cx4="http://schemas.microsoft.com/office/drawing/2016/5/10/chartex" xmlns:cx5="http://schemas.microsoft.com/office/drawing/2016/5/11/chartex" xmlns:cx6="http://schemas.microsoft.com/office/drawing/2016/5/12/chartex" xmlns:cx7="http://schemas.microsoft.com/office/drawing/2016/5/13/chartex" xmlns:cx8="http://schemas.microsoft.com/office/drawing/2016/5/14/chartex" xmlns:aink="http://schemas.microsoft.com/office/drawing/2016/ink" xmlns:am3d="http://schemas.microsoft.com/office/drawing/2017/model3d" xmlns:w16cid="http://schemas.microsoft.com/office/word/2016/wordml/cid">
+            <w:pict>
+              <v:shape w14:anchorId="32793369" id="Conector recto de flecha 15" o:spid="_x0000_s1026" type="#_x0000_t32" style="position:absolute;margin-left:99.45pt;margin-top:15.85pt;width:9.75pt;height:47.25pt;flip:y;z-index:251683840;visibility:visible;mso-wrap-style:square;mso-width-percent:0;mso-height-percent:0;mso-wrap-distance-left:9pt;mso-wrap-distance-top:0;mso-wrap-distance-right:9pt;mso-wrap-distance-bottom:0;mso-position-horizontal:absolute;mso-position-horizontal-relative:text;mso-position-vertical:absolute;mso-position-vertical-relative:text;mso-width-percent:0;mso-height-percent:0;mso-width-relative:margin;mso-height-relative:margin" o:gfxdata="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" strokecolor="black [3200]" strokeweight=".5pt">
                 <v:stroke endarrow="block" joinstyle="miter"/>
               </v:shape>
             </w:pict>
@@ -3780,13 +3746,13 @@
           <w:rFonts w:cstheme="minorHAnsi"/>
           <w:b/>
         </w:rPr>
-        <w:t xml:space="preserve">Condiciona </w:t>
-      </w:r>
-      <w:r>
-        <w:rPr>
-          <w:rFonts w:cstheme="minorHAnsi"/>
-        </w:rPr>
-        <w:t>(</w:t>
+        <w:t>Alimento</w:t>
+      </w:r>
+      <w:r>
+        <w:rPr>
+          <w:rFonts w:cstheme="minorHAnsi"/>
+        </w:rPr>
+        <w:t xml:space="preserve"> (</w:t>
       </w:r>
       <w:r>
         <w:rPr>
@@ -3798,42 +3764,17 @@
       <w:r>
         <w:rPr>
           <w:rFonts w:cstheme="minorHAnsi"/>
-          <w:u w:val="single"/>
-        </w:rPr>
-        <w:t>,</w:t>
-      </w:r>
-      <w:r>
-        <w:rPr>
-          <w:rFonts w:cstheme="minorHAnsi"/>
-          <w:u w:val="single"/>
-        </w:rPr>
-        <w:t>CodigoAlimentoSuperior,</w:t>
-      </w:r>
-      <w:r>
-        <w:rPr>
-          <w:rFonts w:cstheme="minorHAnsi"/>
-          <w:u w:val="single"/>
+        </w:rPr>
+        <w:t>, Nombre, PCompra, tipo, FeCad, Vegetariano, Marisco, Vegano, Gluten, FrutosSecos )</w:t>
+      </w:r>
+      <w:r>
+        <w:rPr>
+          <w:rFonts w:cstheme="minorHAnsi"/>
+          <w:b/>
+          <w:noProof/>
+          <w:lang w:eastAsia="es-ES"/>
         </w:rPr>
         <w:t xml:space="preserve"> </w:t>
-      </w:r>
-      <w:r>
-        <w:rPr>
-          <w:rFonts w:cstheme="minorHAnsi"/>
-        </w:rPr>
-        <w:t>Fecha</w:t>
-      </w:r>
-      <w:r>
-        <w:rPr>
-          <w:rFonts w:cstheme="minorHAnsi"/>
-          <w:u w:val="single"/>
-        </w:rPr>
-        <w:t>,</w:t>
-      </w:r>
-      <w:r>
-        <w:rPr>
-          <w:rFonts w:cstheme="minorHAnsi"/>
-        </w:rPr>
-        <w:t xml:space="preserve"> Probabilidad)</w:t>
       </w:r>
     </w:p>
     <w:p>
@@ -3843,6 +3784,14 @@
           <w:rFonts w:cstheme="minorHAnsi"/>
         </w:rPr>
       </w:pPr>
+    </w:p>
+    <w:p>
+      <w:pPr>
+        <w:ind w:right="-1"/>
+        <w:rPr>
+          <w:rFonts w:cstheme="minorHAnsi"/>
+        </w:rPr>
+      </w:pPr>
       <w:r>
         <w:rPr>
           <w:rFonts w:cstheme="minorHAnsi"/>
@@ -3853,27 +3802,27 @@
         <mc:AlternateContent>
           <mc:Choice Requires="wps">
             <w:drawing>
-              <wp:anchor distT="0" distB="0" distL="114300" distR="114300" simplePos="0" relativeHeight="251689984" behindDoc="0" locked="0" layoutInCell="1" allowOverlap="1" wp14:anchorId="7798A312" wp14:editId="35B4DDC1">
+              <wp:anchor distT="0" distB="0" distL="114300" distR="114300" simplePos="0" relativeHeight="251720704" behindDoc="0" locked="0" layoutInCell="1" allowOverlap="1" wp14:anchorId="278085E9" wp14:editId="089E09B9">
                 <wp:simplePos x="0" y="0"/>
                 <wp:positionH relativeFrom="column">
-                  <wp:posOffset>1484935</wp:posOffset>
-                </wp:positionH>
-                <wp:positionV relativeFrom="paragraph">
-                  <wp:posOffset>205377</wp:posOffset>
-                </wp:positionV>
-                <wp:extent cx="1617024" cy="843148"/>
-                <wp:effectExtent l="38100" t="38100" r="21590" b="33655"/>
-                <wp:wrapNone/>
-                <wp:docPr id="18" name="Conector recto de flecha 18"/>
+                  <wp:posOffset>624840</wp:posOffset>
+                </wp:positionH>
+                <wp:positionV relativeFrom="paragraph">
+                  <wp:posOffset>191135</wp:posOffset>
+                </wp:positionV>
+                <wp:extent cx="171450" cy="133350"/>
+                <wp:effectExtent l="0" t="38100" r="57150" b="19050"/>
+                <wp:wrapNone/>
+                <wp:docPr id="33" name="Conector recto de flecha 33"/>
                 <wp:cNvGraphicFramePr/>
                 <a:graphic xmlns:a="http://schemas.openxmlformats.org/drawingml/2006/main">
                   <a:graphicData uri="http://schemas.microsoft.com/office/word/2010/wordprocessingShape">
                     <wps:wsp>
                       <wps:cNvCnPr/>
                       <wps:spPr>
-                        <a:xfrm flipH="1" flipV="1">
-                          <a:off x="0" y="0"/>
-                          <a:ext cx="1617024" cy="843148"/>
+                        <a:xfrm flipV="1">
+                          <a:off x="0" y="0"/>
+                          <a:ext cx="171450" cy="133350"/>
                         </a:xfrm>
                         <a:prstGeom prst="straightConnector1">
                           <a:avLst/>
@@ -3909,9 +3858,9 @@
               </wp:anchor>
             </w:drawing>
           </mc:Choice>
-          <mc:Fallback>
-            <w:pict>
-              <v:shape w14:anchorId="4151FA32" id="Conector recto de flecha 18" o:spid="_x0000_s1026" type="#_x0000_t32" style="position:absolute;margin-left:116.9pt;margin-top:16.15pt;width:127.3pt;height:66.4pt;flip:x y;z-index:251689984;visibility:visible;mso-wrap-style:square;mso-width-percent:0;mso-height-percent:0;mso-wrap-distance-left:9pt;mso-wrap-distance-top:0;mso-wrap-distance-right:9pt;mso-wrap-distance-bottom:0;mso-position-horizontal:absolute;mso-position-horizontal-relative:text;mso-position-vertical:absolute;mso-position-vertical-relative:text;mso-width-percent:0;mso-height-percent:0;mso-width-relative:margin;mso-height-relative:margin" o:gfxdata="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" strokecolor="black [3200]" strokeweight=".5pt">
+          <mc:Fallback xmlns:cx1="http://schemas.microsoft.com/office/drawing/2015/9/8/chartex" xmlns:cx2="http://schemas.microsoft.com/office/drawing/2015/10/21/chartex" xmlns:cx3="http://schemas.microsoft.com/office/drawing/2016/5/9/chartex" xmlns:cx4="http://schemas.microsoft.com/office/drawing/2016/5/10/chartex" xmlns:cx5="http://schemas.microsoft.com/office/drawing/2016/5/11/chartex" xmlns:cx6="http://schemas.microsoft.com/office/drawing/2016/5/12/chartex" xmlns:cx7="http://schemas.microsoft.com/office/drawing/2016/5/13/chartex" xmlns:cx8="http://schemas.microsoft.com/office/drawing/2016/5/14/chartex" xmlns:aink="http://schemas.microsoft.com/office/drawing/2016/ink" xmlns:am3d="http://schemas.microsoft.com/office/drawing/2017/model3d" xmlns:w16cid="http://schemas.microsoft.com/office/word/2016/wordml/cid">
+            <w:pict>
+              <v:shape w14:anchorId="560FA121" id="Conector recto de flecha 33" o:spid="_x0000_s1026" type="#_x0000_t32" style="position:absolute;margin-left:49.2pt;margin-top:15.05pt;width:13.5pt;height:10.5pt;flip:y;z-index:251720704;visibility:visible;mso-wrap-style:square;mso-width-percent:0;mso-height-percent:0;mso-wrap-distance-left:9pt;mso-wrap-distance-top:0;mso-wrap-distance-right:9pt;mso-wrap-distance-bottom:0;mso-position-horizontal:absolute;mso-position-horizontal-relative:text;mso-position-vertical:absolute;mso-position-vertical-relative:text;mso-width-percent:0;mso-height-percent:0;mso-width-relative:margin;mso-height-relative:margin" o:gfxdata="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" strokecolor="black [3200]" strokeweight=".5pt">
                 <v:stroke endarrow="block" joinstyle="miter"/>
               </v:shape>
             </w:pict>
@@ -3921,41 +3870,37 @@
       <w:r>
         <w:rPr>
           <w:rFonts w:cstheme="minorHAnsi"/>
-          <w:b/>
-          <w:noProof/>
-          <w:lang w:eastAsia="es-ES"/>
-        </w:rPr>
-        <mc:AlternateContent>
-          <mc:Choice Requires="wps">
-            <w:drawing>
-              <wp:anchor distT="0" distB="0" distL="114300" distR="114300" simplePos="0" relativeHeight="251683840" behindDoc="0" locked="0" layoutInCell="1" allowOverlap="1" wp14:anchorId="76AC0476" wp14:editId="40340A6B">
+          <w:noProof/>
+          <w:lang w:eastAsia="es-ES"/>
+        </w:rPr>
+        <mc:AlternateContent>
+          <mc:Choice Requires="wps">
+            <w:drawing>
+              <wp:anchor distT="0" distB="0" distL="114300" distR="114300" simplePos="0" relativeHeight="251718656" behindDoc="0" locked="0" layoutInCell="1" allowOverlap="1" wp14:anchorId="31E7BC06" wp14:editId="22250667">
                 <wp:simplePos x="0" y="0"/>
                 <wp:positionH relativeFrom="column">
-                  <wp:posOffset>1263015</wp:posOffset>
-                </wp:positionH>
-                <wp:positionV relativeFrom="paragraph">
-                  <wp:posOffset>201295</wp:posOffset>
-                </wp:positionV>
-                <wp:extent cx="123825" cy="600075"/>
-                <wp:effectExtent l="0" t="38100" r="66675" b="28575"/>
-                <wp:wrapNone/>
-                <wp:docPr id="15" name="Conector recto de flecha 15"/>
+                  <wp:posOffset>-470535</wp:posOffset>
+                </wp:positionH>
+                <wp:positionV relativeFrom="paragraph">
+                  <wp:posOffset>324485</wp:posOffset>
+                </wp:positionV>
+                <wp:extent cx="1104900" cy="0"/>
+                <wp:effectExtent l="0" t="0" r="19050" b="19050"/>
+                <wp:wrapNone/>
+                <wp:docPr id="32" name="Conector recto 32"/>
                 <wp:cNvGraphicFramePr/>
                 <a:graphic xmlns:a="http://schemas.openxmlformats.org/drawingml/2006/main">
                   <a:graphicData uri="http://schemas.microsoft.com/office/word/2010/wordprocessingShape">
                     <wps:wsp>
                       <wps:cNvCnPr/>
                       <wps:spPr>
-                        <a:xfrm flipV="1">
-                          <a:off x="0" y="0"/>
-                          <a:ext cx="123825" cy="600075"/>
-                        </a:xfrm>
-                        <a:prstGeom prst="straightConnector1">
-                          <a:avLst/>
-                        </a:prstGeom>
-                        <a:ln>
-                          <a:tailEnd type="triangle"/>
-                        </a:ln>
+                        <a:xfrm flipH="1">
+                          <a:off x="0" y="0"/>
+                          <a:ext cx="1104900" cy="0"/>
+                        </a:xfrm>
+                        <a:prstGeom prst="line">
+                          <a:avLst/>
+                        </a:prstGeom>
                       </wps:spPr>
                       <wps:style>
                         <a:lnRef idx="1">
@@ -3984,104 +3929,49 @@
               </wp:anchor>
             </w:drawing>
           </mc:Choice>
-          <mc:Fallback xmlns:w16cid="http://schemas.microsoft.com/office/word/2016/wordml/cid" xmlns:am3d="http://schemas.microsoft.com/office/drawing/2017/model3d" xmlns:aink="http://schemas.microsoft.com/office/drawing/2016/ink" xmlns:cx8="http://schemas.microsoft.com/office/drawing/2016/5/14/chartex" xmlns:cx7="http://schemas.microsoft.com/office/drawing/2016/5/13/chartex" xmlns:cx6="http://schemas.microsoft.com/office/drawing/2016/5/12/chartex" xmlns:cx5="http://schemas.microsoft.com/office/drawing/2016/5/11/chartex" xmlns:cx4="http://schemas.microsoft.com/office/drawing/2016/5/10/chartex" xmlns:cx3="http://schemas.microsoft.com/office/drawing/2016/5/9/chartex" xmlns:cx2="http://schemas.microsoft.com/office/drawing/2015/10/21/chartex" xmlns:cx1="http://schemas.microsoft.com/office/drawing/2015/9/8/chartex">
-            <w:pict>
-              <v:shape w14:anchorId="32793369" id="Conector recto de flecha 15" o:spid="_x0000_s1026" type="#_x0000_t32" style="position:absolute;margin-left:99.45pt;margin-top:15.85pt;width:9.75pt;height:47.25pt;flip:y;z-index:251683840;visibility:visible;mso-wrap-style:square;mso-width-percent:0;mso-height-percent:0;mso-wrap-distance-left:9pt;mso-wrap-distance-top:0;mso-wrap-distance-right:9pt;mso-wrap-distance-bottom:0;mso-position-horizontal:absolute;mso-position-horizontal-relative:text;mso-position-vertical:absolute;mso-position-vertical-relative:text;mso-width-percent:0;mso-height-percent:0;mso-width-relative:margin;mso-height-relative:margin" o:gfxdata="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" strokecolor="black [3200]" strokeweight=".5pt">
-                <v:stroke endarrow="block" joinstyle="miter"/>
-              </v:shape>
-            </w:pict>
-          </mc:Fallback>
-        </mc:AlternateContent>
-      </w:r>
-      <w:r>
-        <w:rPr>
-          <w:rFonts w:cstheme="minorHAnsi"/>
-          <w:b/>
-        </w:rPr>
-        <w:t>Alimento</w:t>
-      </w:r>
-      <w:r>
-        <w:rPr>
-          <w:rFonts w:cstheme="minorHAnsi"/>
-        </w:rPr>
-        <w:t xml:space="preserve"> (</w:t>
-      </w:r>
-      <w:r>
-        <w:rPr>
-          <w:rFonts w:cstheme="minorHAnsi"/>
-          <w:u w:val="single"/>
-        </w:rPr>
-        <w:t>CodigoAlimento</w:t>
-      </w:r>
-      <w:r>
-        <w:rPr>
-          <w:rFonts w:cstheme="minorHAnsi"/>
-        </w:rPr>
-        <w:t>, Nombre, PCompra, tipo, FeCad, Vegetariano, Marisco, Vegano, Gluten, FrutosSecos )</w:t>
-      </w:r>
-      <w:r>
-        <w:rPr>
-          <w:rFonts w:cstheme="minorHAnsi"/>
-          <w:b/>
-          <w:noProof/>
-          <w:lang w:eastAsia="es-ES"/>
-        </w:rPr>
-        <w:t xml:space="preserve"> </w:t>
-      </w:r>
-    </w:p>
-    <w:p>
-      <w:pPr>
-        <w:ind w:right="-1"/>
-        <w:rPr>
-          <w:rFonts w:cstheme="minorHAnsi"/>
-        </w:rPr>
-      </w:pPr>
-    </w:p>
-    <w:p>
-      <w:pPr>
-        <w:ind w:right="-1"/>
-        <w:rPr>
-          <w:rFonts w:cstheme="minorHAnsi"/>
-        </w:rPr>
-      </w:pPr>
-      <w:r>
-        <w:rPr>
-          <w:rFonts w:cstheme="minorHAnsi"/>
-          <w:b/>
-          <w:noProof/>
-          <w:lang w:eastAsia="es-ES"/>
-        </w:rPr>
-        <mc:AlternateContent>
-          <mc:Choice Requires="wps">
-            <w:drawing>
-              <wp:anchor distT="0" distB="0" distL="114300" distR="114300" simplePos="0" relativeHeight="251720704" behindDoc="0" locked="0" layoutInCell="1" allowOverlap="1" wp14:anchorId="278085E9" wp14:editId="089E09B9">
+          <mc:Fallback xmlns:cx1="http://schemas.microsoft.com/office/drawing/2015/9/8/chartex" xmlns:cx2="http://schemas.microsoft.com/office/drawing/2015/10/21/chartex" xmlns:cx3="http://schemas.microsoft.com/office/drawing/2016/5/9/chartex" xmlns:cx4="http://schemas.microsoft.com/office/drawing/2016/5/10/chartex" xmlns:cx5="http://schemas.microsoft.com/office/drawing/2016/5/11/chartex" xmlns:cx6="http://schemas.microsoft.com/office/drawing/2016/5/12/chartex" xmlns:cx7="http://schemas.microsoft.com/office/drawing/2016/5/13/chartex" xmlns:cx8="http://schemas.microsoft.com/office/drawing/2016/5/14/chartex" xmlns:aink="http://schemas.microsoft.com/office/drawing/2016/ink" xmlns:am3d="http://schemas.microsoft.com/office/drawing/2017/model3d" xmlns:w16cid="http://schemas.microsoft.com/office/word/2016/wordml/cid">
+            <w:pict>
+              <v:line w14:anchorId="5E547671" id="Conector recto 32" o:spid="_x0000_s1026" style="position:absolute;flip:x;z-index:251718656;visibility:visible;mso-wrap-style:square;mso-width-percent:0;mso-height-percent:0;mso-wrap-distance-left:9pt;mso-wrap-distance-top:0;mso-wrap-distance-right:9pt;mso-wrap-distance-bottom:0;mso-position-horizontal:absolute;mso-position-horizontal-relative:text;mso-position-vertical:absolute;mso-position-vertical-relative:text;mso-width-percent:0;mso-height-percent:0;mso-width-relative:margin;mso-height-relative:margin" from="-37.05pt,25.55pt" to="49.95pt,25.55pt" o:gfxdata="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" strokecolor="black [3200]" strokeweight=".5pt">
+                <v:stroke joinstyle="miter"/>
+              </v:line>
+            </w:pict>
+          </mc:Fallback>
+        </mc:AlternateContent>
+      </w:r>
+      <w:r>
+        <w:rPr>
+          <w:rFonts w:cstheme="minorHAnsi"/>
+          <w:noProof/>
+          <w:lang w:eastAsia="es-ES"/>
+        </w:rPr>
+        <mc:AlternateContent>
+          <mc:Choice Requires="wps">
+            <w:drawing>
+              <wp:anchor distT="0" distB="0" distL="114300" distR="114300" simplePos="0" relativeHeight="251716608" behindDoc="0" locked="0" layoutInCell="1" allowOverlap="1" wp14:anchorId="01735731" wp14:editId="40E4A800">
                 <wp:simplePos x="0" y="0"/>
                 <wp:positionH relativeFrom="column">
-                  <wp:posOffset>624840</wp:posOffset>
-                </wp:positionH>
-                <wp:positionV relativeFrom="paragraph">
-                  <wp:posOffset>191135</wp:posOffset>
-                </wp:positionV>
-                <wp:extent cx="171450" cy="133350"/>
-                <wp:effectExtent l="0" t="38100" r="57150" b="19050"/>
-                <wp:wrapNone/>
-                <wp:docPr id="33" name="Conector recto de flecha 33"/>
+                  <wp:posOffset>-470535</wp:posOffset>
+                </wp:positionH>
+                <wp:positionV relativeFrom="paragraph">
+                  <wp:posOffset>314960</wp:posOffset>
+                </wp:positionV>
+                <wp:extent cx="9525" cy="1314450"/>
+                <wp:effectExtent l="0" t="0" r="28575" b="19050"/>
+                <wp:wrapNone/>
+                <wp:docPr id="31" name="Conector recto 31"/>
                 <wp:cNvGraphicFramePr/>
                 <a:graphic xmlns:a="http://schemas.openxmlformats.org/drawingml/2006/main">
                   <a:graphicData uri="http://schemas.microsoft.com/office/word/2010/wordprocessingShape">
                     <wps:wsp>
                       <wps:cNvCnPr/>
                       <wps:spPr>
-                        <a:xfrm flipV="1">
-                          <a:off x="0" y="0"/>
-                          <a:ext cx="171450" cy="133350"/>
-                        </a:xfrm>
-                        <a:prstGeom prst="straightConnector1">
-                          <a:avLst/>
-                        </a:prstGeom>
-                        <a:ln>
-                          <a:tailEnd type="triangle"/>
-                        </a:ln>
+                        <a:xfrm flipH="1">
+                          <a:off x="0" y="0"/>
+                          <a:ext cx="9525" cy="1314450"/>
+                        </a:xfrm>
+                        <a:prstGeom prst="line">
+                          <a:avLst/>
+                        </a:prstGeom>
                       </wps:spPr>
                       <wps:style>
                         <a:lnRef idx="1">
@@ -4110,49 +4000,53 @@
               </wp:anchor>
             </w:drawing>
           </mc:Choice>
-          <mc:Fallback xmlns:w16cid="http://schemas.microsoft.com/office/word/2016/wordml/cid" xmlns:am3d="http://schemas.microsoft.com/office/drawing/2017/model3d" xmlns:aink="http://schemas.microsoft.com/office/drawing/2016/ink" xmlns:cx8="http://schemas.microsoft.com/office/drawing/2016/5/14/chartex" xmlns:cx7="http://schemas.microsoft.com/office/drawing/2016/5/13/chartex" xmlns:cx6="http://schemas.microsoft.com/office/drawing/2016/5/12/chartex" xmlns:cx5="http://schemas.microsoft.com/office/drawing/2016/5/11/chartex" xmlns:cx4="http://schemas.microsoft.com/office/drawing/2016/5/10/chartex" xmlns:cx3="http://schemas.microsoft.com/office/drawing/2016/5/9/chartex" xmlns:cx2="http://schemas.microsoft.com/office/drawing/2015/10/21/chartex" xmlns:cx1="http://schemas.microsoft.com/office/drawing/2015/9/8/chartex">
-            <w:pict>
-              <v:shape w14:anchorId="560FA121" id="Conector recto de flecha 33" o:spid="_x0000_s1026" type="#_x0000_t32" style="position:absolute;margin-left:49.2pt;margin-top:15.05pt;width:13.5pt;height:10.5pt;flip:y;z-index:251720704;visibility:visible;mso-wrap-style:square;mso-width-percent:0;mso-height-percent:0;mso-wrap-distance-left:9pt;mso-wrap-distance-top:0;mso-wrap-distance-right:9pt;mso-wrap-distance-bottom:0;mso-position-horizontal:absolute;mso-position-horizontal-relative:text;mso-position-vertical:absolute;mso-position-vertical-relative:text;mso-width-percent:0;mso-height-percent:0;mso-width-relative:margin;mso-height-relative:margin" o:gfxdata="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" strokecolor="black [3200]" strokeweight=".5pt">
-                <v:stroke endarrow="block" joinstyle="miter"/>
-              </v:shape>
-            </w:pict>
-          </mc:Fallback>
-        </mc:AlternateContent>
-      </w:r>
-      <w:r>
-        <w:rPr>
-          <w:rFonts w:cstheme="minorHAnsi"/>
-          <w:noProof/>
-          <w:lang w:eastAsia="es-ES"/>
-        </w:rPr>
-        <mc:AlternateContent>
-          <mc:Choice Requires="wps">
-            <w:drawing>
-              <wp:anchor distT="0" distB="0" distL="114300" distR="114300" simplePos="0" relativeHeight="251718656" behindDoc="0" locked="0" layoutInCell="1" allowOverlap="1" wp14:anchorId="31E7BC06" wp14:editId="22250667">
+          <mc:Fallback xmlns:cx1="http://schemas.microsoft.com/office/drawing/2015/9/8/chartex" xmlns:cx2="http://schemas.microsoft.com/office/drawing/2015/10/21/chartex" xmlns:cx3="http://schemas.microsoft.com/office/drawing/2016/5/9/chartex" xmlns:cx4="http://schemas.microsoft.com/office/drawing/2016/5/10/chartex" xmlns:cx5="http://schemas.microsoft.com/office/drawing/2016/5/11/chartex" xmlns:cx6="http://schemas.microsoft.com/office/drawing/2016/5/12/chartex" xmlns:cx7="http://schemas.microsoft.com/office/drawing/2016/5/13/chartex" xmlns:cx8="http://schemas.microsoft.com/office/drawing/2016/5/14/chartex" xmlns:aink="http://schemas.microsoft.com/office/drawing/2016/ink" xmlns:am3d="http://schemas.microsoft.com/office/drawing/2017/model3d" xmlns:w16cid="http://schemas.microsoft.com/office/word/2016/wordml/cid">
+            <w:pict>
+              <v:line w14:anchorId="3AC7B331" id="Conector recto 31" o:spid="_x0000_s1026" style="position:absolute;flip:x;z-index:251716608;visibility:visible;mso-wrap-style:square;mso-width-percent:0;mso-height-percent:0;mso-wrap-distance-left:9pt;mso-wrap-distance-top:0;mso-wrap-distance-right:9pt;mso-wrap-distance-bottom:0;mso-position-horizontal:absolute;mso-position-horizontal-relative:text;mso-position-vertical:absolute;mso-position-vertical-relative:text;mso-width-percent:0;mso-height-percent:0;mso-width-relative:margin;mso-height-relative:margin" from="-37.05pt,24.8pt" to="-36.3pt,128.3pt" o:gfxdata="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" strokecolor="black [3200]" strokeweight=".5pt">
+                <v:stroke joinstyle="miter"/>
+              </v:line>
+            </w:pict>
+          </mc:Fallback>
+        </mc:AlternateContent>
+      </w:r>
+      <w:r>
+        <w:rPr>
+          <w:rFonts w:cstheme="minorHAnsi"/>
+          <w:b/>
+          <w:noProof/>
+          <w:lang w:eastAsia="es-ES"/>
+        </w:rPr>
+        <mc:AlternateContent>
+          <mc:Choice Requires="wps">
+            <w:drawing>
+              <wp:anchor distT="0" distB="0" distL="114300" distR="114300" simplePos="0" relativeHeight="251700224" behindDoc="0" locked="0" layoutInCell="1" allowOverlap="1" wp14:anchorId="1F0DE07E" wp14:editId="726A1491">
                 <wp:simplePos x="0" y="0"/>
                 <wp:positionH relativeFrom="column">
-                  <wp:posOffset>-470535</wp:posOffset>
-                </wp:positionH>
-                <wp:positionV relativeFrom="paragraph">
-                  <wp:posOffset>324485</wp:posOffset>
-                </wp:positionV>
-                <wp:extent cx="1104900" cy="0"/>
-                <wp:effectExtent l="0" t="0" r="19050" b="19050"/>
-                <wp:wrapNone/>
-                <wp:docPr id="32" name="Conector recto 32"/>
+                  <wp:posOffset>910589</wp:posOffset>
+                </wp:positionH>
+                <wp:positionV relativeFrom="paragraph">
+                  <wp:posOffset>219710</wp:posOffset>
+                </wp:positionV>
+                <wp:extent cx="45719" cy="247650"/>
+                <wp:effectExtent l="38100" t="38100" r="50165" b="19050"/>
+                <wp:wrapNone/>
+                <wp:docPr id="23" name="Conector recto de flecha 23"/>
                 <wp:cNvGraphicFramePr/>
                 <a:graphic xmlns:a="http://schemas.openxmlformats.org/drawingml/2006/main">
                   <a:graphicData uri="http://schemas.microsoft.com/office/word/2010/wordprocessingShape">
                     <wps:wsp>
                       <wps:cNvCnPr/>
                       <wps:spPr>
-                        <a:xfrm flipH="1">
-                          <a:off x="0" y="0"/>
-                          <a:ext cx="1104900" cy="0"/>
-                        </a:xfrm>
-                        <a:prstGeom prst="line">
-                          <a:avLst/>
-                        </a:prstGeom>
+                        <a:xfrm flipV="1">
+                          <a:off x="0" y="0"/>
+                          <a:ext cx="45719" cy="247650"/>
+                        </a:xfrm>
+                        <a:prstGeom prst="straightConnector1">
+                          <a:avLst/>
+                        </a:prstGeom>
+                        <a:ln>
+                          <a:tailEnd type="triangle"/>
+                        </a:ln>
                       </wps:spPr>
                       <wps:style>
                         <a:lnRef idx="1">
@@ -4181,45 +4075,85 @@
               </wp:anchor>
             </w:drawing>
           </mc:Choice>
-          <mc:Fallback xmlns:w16cid="http://schemas.microsoft.com/office/word/2016/wordml/cid" xmlns:am3d="http://schemas.microsoft.com/office/drawing/2017/model3d" xmlns:aink="http://schemas.microsoft.com/office/drawing/2016/ink" xmlns:cx8="http://schemas.microsoft.com/office/drawing/2016/5/14/chartex" xmlns:cx7="http://schemas.microsoft.com/office/drawing/2016/5/13/chartex" xmlns:cx6="http://schemas.microsoft.com/office/drawing/2016/5/12/chartex" xmlns:cx5="http://schemas.microsoft.com/office/drawing/2016/5/11/chartex" xmlns:cx4="http://schemas.microsoft.com/office/drawing/2016/5/10/chartex" xmlns:cx3="http://schemas.microsoft.com/office/drawing/2016/5/9/chartex" xmlns:cx2="http://schemas.microsoft.com/office/drawing/2015/10/21/chartex" xmlns:cx1="http://schemas.microsoft.com/office/drawing/2015/9/8/chartex">
-            <w:pict>
-              <v:line w14:anchorId="5E547671" id="Conector recto 32" o:spid="_x0000_s1026" style="position:absolute;flip:x;z-index:251718656;visibility:visible;mso-wrap-style:square;mso-width-percent:0;mso-height-percent:0;mso-wrap-distance-left:9pt;mso-wrap-distance-top:0;mso-wrap-distance-right:9pt;mso-wrap-distance-bottom:0;mso-position-horizontal:absolute;mso-position-horizontal-relative:text;mso-position-vertical:absolute;mso-position-vertical-relative:text;mso-width-percent:0;mso-height-percent:0;mso-width-relative:margin;mso-height-relative:margin" from="-37.05pt,25.55pt" to="49.95pt,25.55pt" o:gfxdata="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" strokecolor="black [3200]" strokeweight=".5pt">
-                <v:stroke joinstyle="miter"/>
-              </v:line>
-            </w:pict>
-          </mc:Fallback>
-        </mc:AlternateContent>
-      </w:r>
-      <w:r>
-        <w:rPr>
-          <w:rFonts w:cstheme="minorHAnsi"/>
-          <w:noProof/>
-          <w:lang w:eastAsia="es-ES"/>
-        </w:rPr>
-        <mc:AlternateContent>
-          <mc:Choice Requires="wps">
-            <w:drawing>
-              <wp:anchor distT="0" distB="0" distL="114300" distR="114300" simplePos="0" relativeHeight="251716608" behindDoc="0" locked="0" layoutInCell="1" allowOverlap="1" wp14:anchorId="01735731" wp14:editId="40E4A800">
+          <mc:Fallback xmlns:cx1="http://schemas.microsoft.com/office/drawing/2015/9/8/chartex" xmlns:cx2="http://schemas.microsoft.com/office/drawing/2015/10/21/chartex" xmlns:cx3="http://schemas.microsoft.com/office/drawing/2016/5/9/chartex" xmlns:cx4="http://schemas.microsoft.com/office/drawing/2016/5/10/chartex" xmlns:cx5="http://schemas.microsoft.com/office/drawing/2016/5/11/chartex" xmlns:cx6="http://schemas.microsoft.com/office/drawing/2016/5/12/chartex" xmlns:cx7="http://schemas.microsoft.com/office/drawing/2016/5/13/chartex" xmlns:cx8="http://schemas.microsoft.com/office/drawing/2016/5/14/chartex" xmlns:aink="http://schemas.microsoft.com/office/drawing/2016/ink" xmlns:am3d="http://schemas.microsoft.com/office/drawing/2017/model3d" xmlns:w16cid="http://schemas.microsoft.com/office/word/2016/wordml/cid">
+            <w:pict>
+              <v:shape w14:anchorId="634AB04F" id="Conector recto de flecha 23" o:spid="_x0000_s1026" type="#_x0000_t32" style="position:absolute;margin-left:71.7pt;margin-top:17.3pt;width:3.6pt;height:19.5pt;flip:y;z-index:251700224;visibility:visible;mso-wrap-style:square;mso-width-percent:0;mso-height-percent:0;mso-wrap-distance-left:9pt;mso-wrap-distance-top:0;mso-wrap-distance-right:9pt;mso-wrap-distance-bottom:0;mso-position-horizontal:absolute;mso-position-horizontal-relative:text;mso-position-vertical:absolute;mso-position-vertical-relative:text;mso-width-percent:0;mso-height-percent:0;mso-width-relative:margin;mso-height-relative:margin" o:gfxdata="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" strokecolor="black [3200]" strokeweight=".5pt">
+                <v:stroke endarrow="block" joinstyle="miter"/>
+              </v:shape>
+            </w:pict>
+          </mc:Fallback>
+        </mc:AlternateContent>
+      </w:r>
+      <w:r>
+        <w:rPr>
+          <w:rFonts w:cstheme="minorHAnsi"/>
+          <w:b/>
+        </w:rPr>
+        <w:t>Producto</w:t>
+      </w:r>
+      <w:r>
+        <w:rPr>
+          <w:rFonts w:cstheme="minorHAnsi"/>
+        </w:rPr>
+        <w:t xml:space="preserve"> </w:t>
+      </w:r>
+      <w:r>
+        <w:rPr>
+          <w:rFonts w:cstheme="minorHAnsi"/>
+        </w:rPr>
+        <w:t>(</w:t>
+      </w:r>
+      <w:r>
+        <w:rPr>
+          <w:rFonts w:cstheme="minorHAnsi"/>
+          <w:u w:val="single"/>
+        </w:rPr>
+        <w:t>CodigoAlimento,</w:t>
+      </w:r>
+      <w:r>
+        <w:rPr>
+          <w:rFonts w:cstheme="minorHAnsi"/>
+        </w:rPr>
+        <w:t xml:space="preserve"> Pventa)</w:t>
+      </w:r>
+    </w:p>
+    <w:p>
+      <w:pPr>
+        <w:ind w:right="-1"/>
+        <w:rPr>
+          <w:rFonts w:cstheme="minorHAnsi"/>
+        </w:rPr>
+      </w:pPr>
+      <w:r>
+        <w:rPr>
+          <w:rFonts w:cstheme="minorHAnsi"/>
+          <w:noProof/>
+          <w:lang w:eastAsia="es-ES"/>
+        </w:rPr>
+        <mc:AlternateContent>
+          <mc:Choice Requires="wps">
+            <w:drawing>
+              <wp:anchor distT="0" distB="0" distL="114300" distR="114300" simplePos="0" relativeHeight="251698176" behindDoc="0" locked="0" layoutInCell="1" allowOverlap="1" wp14:anchorId="6AA3F3DD" wp14:editId="2ECF426C">
                 <wp:simplePos x="0" y="0"/>
                 <wp:positionH relativeFrom="column">
-                  <wp:posOffset>-470535</wp:posOffset>
-                </wp:positionH>
-                <wp:positionV relativeFrom="paragraph">
-                  <wp:posOffset>314960</wp:posOffset>
-                </wp:positionV>
-                <wp:extent cx="9525" cy="1314450"/>
-                <wp:effectExtent l="0" t="0" r="28575" b="19050"/>
-                <wp:wrapNone/>
-                <wp:docPr id="31" name="Conector recto 31"/>
+                  <wp:posOffset>-308610</wp:posOffset>
+                </wp:positionH>
+                <wp:positionV relativeFrom="paragraph">
+                  <wp:posOffset>165100</wp:posOffset>
+                </wp:positionV>
+                <wp:extent cx="1219200" cy="9525"/>
+                <wp:effectExtent l="0" t="0" r="19050" b="28575"/>
+                <wp:wrapNone/>
+                <wp:docPr id="22" name="Conector recto 22"/>
                 <wp:cNvGraphicFramePr/>
                 <a:graphic xmlns:a="http://schemas.openxmlformats.org/drawingml/2006/main">
                   <a:graphicData uri="http://schemas.microsoft.com/office/word/2010/wordprocessingShape">
                     <wps:wsp>
                       <wps:cNvCnPr/>
                       <wps:spPr>
-                        <a:xfrm flipH="1">
-                          <a:off x="0" y="0"/>
-                          <a:ext cx="9525" cy="1314450"/>
+                        <a:xfrm flipH="1" flipV="1">
+                          <a:off x="0" y="0"/>
+                          <a:ext cx="1219200" cy="9525"/>
                         </a:xfrm>
                         <a:prstGeom prst="line">
                           <a:avLst/>
@@ -4252,9 +4186,9 @@
               </wp:anchor>
             </w:drawing>
           </mc:Choice>
-          <mc:Fallback xmlns:w16cid="http://schemas.microsoft.com/office/word/2016/wordml/cid" xmlns:am3d="http://schemas.microsoft.com/office/drawing/2017/model3d" xmlns:aink="http://schemas.microsoft.com/office/drawing/2016/ink" xmlns:cx8="http://schemas.microsoft.com/office/drawing/2016/5/14/chartex" xmlns:cx7="http://schemas.microsoft.com/office/drawing/2016/5/13/chartex" xmlns:cx6="http://schemas.microsoft.com/office/drawing/2016/5/12/chartex" xmlns:cx5="http://schemas.microsoft.com/office/drawing/2016/5/11/chartex" xmlns:cx4="http://schemas.microsoft.com/office/drawing/2016/5/10/chartex" xmlns:cx3="http://schemas.microsoft.com/office/drawing/2016/5/9/chartex" xmlns:cx2="http://schemas.microsoft.com/office/drawing/2015/10/21/chartex" xmlns:cx1="http://schemas.microsoft.com/office/drawing/2015/9/8/chartex">
-            <w:pict>
-              <v:line w14:anchorId="3AC7B331" id="Conector recto 31" o:spid="_x0000_s1026" style="position:absolute;flip:x;z-index:251716608;visibility:visible;mso-wrap-style:square;mso-width-percent:0;mso-height-percent:0;mso-wrap-distance-left:9pt;mso-wrap-distance-top:0;mso-wrap-distance-right:9pt;mso-wrap-distance-bottom:0;mso-position-horizontal:absolute;mso-position-horizontal-relative:text;mso-position-vertical:absolute;mso-position-vertical-relative:text;mso-width-percent:0;mso-height-percent:0;mso-width-relative:margin;mso-height-relative:margin" from="-37.05pt,24.8pt" to="-36.3pt,128.3pt" o:gfxdata="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" strokecolor="black [3200]" strokeweight=".5pt">
+          <mc:Fallback xmlns:cx1="http://schemas.microsoft.com/office/drawing/2015/9/8/chartex" xmlns:cx2="http://schemas.microsoft.com/office/drawing/2015/10/21/chartex" xmlns:cx3="http://schemas.microsoft.com/office/drawing/2016/5/9/chartex" xmlns:cx4="http://schemas.microsoft.com/office/drawing/2016/5/10/chartex" xmlns:cx5="http://schemas.microsoft.com/office/drawing/2016/5/11/chartex" xmlns:cx6="http://schemas.microsoft.com/office/drawing/2016/5/12/chartex" xmlns:cx7="http://schemas.microsoft.com/office/drawing/2016/5/13/chartex" xmlns:cx8="http://schemas.microsoft.com/office/drawing/2016/5/14/chartex" xmlns:aink="http://schemas.microsoft.com/office/drawing/2016/ink" xmlns:am3d="http://schemas.microsoft.com/office/drawing/2017/model3d" xmlns:w16cid="http://schemas.microsoft.com/office/word/2016/wordml/cid">
+            <w:pict>
+              <v:line w14:anchorId="0D27D6D6" id="Conector recto 22" o:spid="_x0000_s1026" style="position:absolute;flip:x y;z-index:251698176;visibility:visible;mso-wrap-style:square;mso-width-percent:0;mso-height-percent:0;mso-wrap-distance-left:9pt;mso-wrap-distance-top:0;mso-wrap-distance-right:9pt;mso-wrap-distance-bottom:0;mso-position-horizontal:absolute;mso-position-horizontal-relative:text;mso-position-vertical:absolute;mso-position-vertical-relative:text;mso-width-percent:0;mso-height-percent:0;mso-width-relative:margin;mso-height-relative:margin" from="-24.3pt,13pt" to="71.7pt,13.75pt" o:gfxdata="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" strokecolor="black [3200]" strokeweight=".5pt">
                 <v:stroke joinstyle="miter"/>
               </v:line>
             </w:pict>
@@ -4264,41 +4198,37 @@
       <w:r>
         <w:rPr>
           <w:rFonts w:cstheme="minorHAnsi"/>
-          <w:b/>
-          <w:noProof/>
-          <w:lang w:eastAsia="es-ES"/>
-        </w:rPr>
-        <mc:AlternateContent>
-          <mc:Choice Requires="wps">
-            <w:drawing>
-              <wp:anchor distT="0" distB="0" distL="114300" distR="114300" simplePos="0" relativeHeight="251700224" behindDoc="0" locked="0" layoutInCell="1" allowOverlap="1" wp14:anchorId="1F0DE07E" wp14:editId="726A1491">
-                <wp:simplePos x="0" y="0"/>
-                <wp:positionH relativeFrom="column">
-                  <wp:posOffset>910589</wp:posOffset>
-                </wp:positionH>
-                <wp:positionV relativeFrom="paragraph">
-                  <wp:posOffset>219710</wp:posOffset>
-                </wp:positionV>
-                <wp:extent cx="45719" cy="247650"/>
-                <wp:effectExtent l="38100" t="38100" r="50165" b="19050"/>
-                <wp:wrapNone/>
-                <wp:docPr id="23" name="Conector recto de flecha 23"/>
+          <w:noProof/>
+          <w:lang w:eastAsia="es-ES"/>
+        </w:rPr>
+        <mc:AlternateContent>
+          <mc:Choice Requires="wps">
+            <w:drawing>
+              <wp:anchor distT="0" distB="0" distL="114300" distR="114300" simplePos="0" relativeHeight="251696128" behindDoc="0" locked="0" layoutInCell="1" allowOverlap="1" wp14:anchorId="6033FA9B" wp14:editId="4521F030">
+                <wp:simplePos x="0" y="0"/>
+                <wp:positionH relativeFrom="margin">
+                  <wp:posOffset>-308610</wp:posOffset>
+                </wp:positionH>
+                <wp:positionV relativeFrom="paragraph">
+                  <wp:posOffset>174625</wp:posOffset>
+                </wp:positionV>
+                <wp:extent cx="9525" cy="552450"/>
+                <wp:effectExtent l="0" t="0" r="28575" b="19050"/>
+                <wp:wrapNone/>
+                <wp:docPr id="21" name="Conector recto 21"/>
                 <wp:cNvGraphicFramePr/>
                 <a:graphic xmlns:a="http://schemas.openxmlformats.org/drawingml/2006/main">
                   <a:graphicData uri="http://schemas.microsoft.com/office/word/2010/wordprocessingShape">
                     <wps:wsp>
                       <wps:cNvCnPr/>
                       <wps:spPr>
-                        <a:xfrm flipV="1">
-                          <a:off x="0" y="0"/>
-                          <a:ext cx="45719" cy="247650"/>
-                        </a:xfrm>
-                        <a:prstGeom prst="straightConnector1">
-                          <a:avLst/>
-                        </a:prstGeom>
-                        <a:ln>
-                          <a:tailEnd type="triangle"/>
-                        </a:ln>
+                        <a:xfrm flipH="1">
+                          <a:off x="0" y="0"/>
+                          <a:ext cx="9525" cy="552450"/>
+                        </a:xfrm>
+                        <a:prstGeom prst="line">
+                          <a:avLst/>
+                        </a:prstGeom>
                       </wps:spPr>
                       <wps:style>
                         <a:lnRef idx="1">
@@ -4327,85 +4257,46 @@
               </wp:anchor>
             </w:drawing>
           </mc:Choice>
-          <mc:Fallback xmlns:w16cid="http://schemas.microsoft.com/office/word/2016/wordml/cid" xmlns:am3d="http://schemas.microsoft.com/office/drawing/2017/model3d" xmlns:aink="http://schemas.microsoft.com/office/drawing/2016/ink" xmlns:cx8="http://schemas.microsoft.com/office/drawing/2016/5/14/chartex" xmlns:cx7="http://schemas.microsoft.com/office/drawing/2016/5/13/chartex" xmlns:cx6="http://schemas.microsoft.com/office/drawing/2016/5/12/chartex" xmlns:cx5="http://schemas.microsoft.com/office/drawing/2016/5/11/chartex" xmlns:cx4="http://schemas.microsoft.com/office/drawing/2016/5/10/chartex" xmlns:cx3="http://schemas.microsoft.com/office/drawing/2016/5/9/chartex" xmlns:cx2="http://schemas.microsoft.com/office/drawing/2015/10/21/chartex" xmlns:cx1="http://schemas.microsoft.com/office/drawing/2015/9/8/chartex">
-            <w:pict>
-              <v:shape w14:anchorId="634AB04F" id="Conector recto de flecha 23" o:spid="_x0000_s1026" type="#_x0000_t32" style="position:absolute;margin-left:71.7pt;margin-top:17.3pt;width:3.6pt;height:19.5pt;flip:y;z-index:251700224;visibility:visible;mso-wrap-style:square;mso-width-percent:0;mso-height-percent:0;mso-wrap-distance-left:9pt;mso-wrap-distance-top:0;mso-wrap-distance-right:9pt;mso-wrap-distance-bottom:0;mso-position-horizontal:absolute;mso-position-horizontal-relative:text;mso-position-vertical:absolute;mso-position-vertical-relative:text;mso-width-percent:0;mso-height-percent:0;mso-width-relative:margin;mso-height-relative:margin" o:gfxdata="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" strokecolor="black [3200]" strokeweight=".5pt">
-                <v:stroke endarrow="block" joinstyle="miter"/>
-              </v:shape>
-            </w:pict>
-          </mc:Fallback>
-        </mc:AlternateContent>
-      </w:r>
-      <w:r>
-        <w:rPr>
-          <w:rFonts w:cstheme="minorHAnsi"/>
-          <w:b/>
-        </w:rPr>
-        <w:t>Producto</w:t>
-      </w:r>
-      <w:r>
-        <w:rPr>
-          <w:rFonts w:cstheme="minorHAnsi"/>
-        </w:rPr>
-        <w:t xml:space="preserve"> </w:t>
-      </w:r>
-      <w:r>
-        <w:rPr>
-          <w:rFonts w:cstheme="minorHAnsi"/>
-        </w:rPr>
-        <w:t>(</w:t>
-      </w:r>
-      <w:r>
-        <w:rPr>
-          <w:rFonts w:cstheme="minorHAnsi"/>
-          <w:u w:val="single"/>
-        </w:rPr>
-        <w:t>CodigoAlimento,</w:t>
-      </w:r>
-      <w:r>
-        <w:rPr>
-          <w:rFonts w:cstheme="minorHAnsi"/>
-        </w:rPr>
-        <w:t xml:space="preserve"> Pventa)</w:t>
-      </w:r>
-    </w:p>
-    <w:p>
-      <w:pPr>
-        <w:ind w:right="-1"/>
-        <w:rPr>
-          <w:rFonts w:cstheme="minorHAnsi"/>
-        </w:rPr>
-      </w:pPr>
-      <w:r>
-        <w:rPr>
-          <w:rFonts w:cstheme="minorHAnsi"/>
-          <w:noProof/>
-          <w:lang w:eastAsia="es-ES"/>
-        </w:rPr>
-        <mc:AlternateContent>
-          <mc:Choice Requires="wps">
-            <w:drawing>
-              <wp:anchor distT="0" distB="0" distL="114300" distR="114300" simplePos="0" relativeHeight="251698176" behindDoc="0" locked="0" layoutInCell="1" allowOverlap="1" wp14:anchorId="6AA3F3DD" wp14:editId="2ECF426C">
+          <mc:Fallback xmlns:cx1="http://schemas.microsoft.com/office/drawing/2015/9/8/chartex" xmlns:cx2="http://schemas.microsoft.com/office/drawing/2015/10/21/chartex" xmlns:cx3="http://schemas.microsoft.com/office/drawing/2016/5/9/chartex" xmlns:cx4="http://schemas.microsoft.com/office/drawing/2016/5/10/chartex" xmlns:cx5="http://schemas.microsoft.com/office/drawing/2016/5/11/chartex" xmlns:cx6="http://schemas.microsoft.com/office/drawing/2016/5/12/chartex" xmlns:cx7="http://schemas.microsoft.com/office/drawing/2016/5/13/chartex" xmlns:cx8="http://schemas.microsoft.com/office/drawing/2016/5/14/chartex" xmlns:aink="http://schemas.microsoft.com/office/drawing/2016/ink" xmlns:am3d="http://schemas.microsoft.com/office/drawing/2017/model3d" xmlns:w16cid="http://schemas.microsoft.com/office/word/2016/wordml/cid">
+            <w:pict>
+              <v:line w14:anchorId="37B223D0" id="Conector recto 21" o:spid="_x0000_s1026" style="position:absolute;flip:x;z-index:251696128;visibility:visible;mso-wrap-style:square;mso-width-percent:0;mso-height-percent:0;mso-wrap-distance-left:9pt;mso-wrap-distance-top:0;mso-wrap-distance-right:9pt;mso-wrap-distance-bottom:0;mso-position-horizontal:absolute;mso-position-horizontal-relative:margin;mso-position-vertical:absolute;mso-position-vertical-relative:text;mso-width-percent:0;mso-height-percent:0;mso-width-relative:margin;mso-height-relative:margin" from="-24.3pt,13.75pt" to="-23.55pt,57.25pt" o:gfxdata="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" strokecolor="black [3200]" strokeweight=".5pt">
+                <v:stroke joinstyle="miter"/>
+                <w10:wrap anchorx="margin"/>
+              </v:line>
+            </w:pict>
+          </mc:Fallback>
+        </mc:AlternateContent>
+      </w:r>
+      <w:r>
+        <w:rPr>
+          <w:rFonts w:cstheme="minorHAnsi"/>
+          <w:noProof/>
+          <w:lang w:eastAsia="es-ES"/>
+        </w:rPr>
+        <mc:AlternateContent>
+          <mc:Choice Requires="wps">
+            <w:drawing>
+              <wp:anchor distT="0" distB="0" distL="114300" distR="114300" simplePos="0" relativeHeight="251687936" behindDoc="0" locked="0" layoutInCell="1" allowOverlap="1" wp14:anchorId="42084026" wp14:editId="5191BC0F">
                 <wp:simplePos x="0" y="0"/>
                 <wp:positionH relativeFrom="column">
-                  <wp:posOffset>-308610</wp:posOffset>
-                </wp:positionH>
-                <wp:positionV relativeFrom="paragraph">
-                  <wp:posOffset>165100</wp:posOffset>
-                </wp:positionV>
-                <wp:extent cx="1219200" cy="9525"/>
+                  <wp:posOffset>1424939</wp:posOffset>
+                </wp:positionH>
+                <wp:positionV relativeFrom="paragraph">
+                  <wp:posOffset>12700</wp:posOffset>
+                </wp:positionV>
+                <wp:extent cx="1676400" cy="104775"/>
                 <wp:effectExtent l="0" t="0" r="19050" b="28575"/>
                 <wp:wrapNone/>
-                <wp:docPr id="22" name="Conector recto 22"/>
+                <wp:docPr id="17" name="Conector recto 17"/>
                 <wp:cNvGraphicFramePr/>
                 <a:graphic xmlns:a="http://schemas.openxmlformats.org/drawingml/2006/main">
                   <a:graphicData uri="http://schemas.microsoft.com/office/word/2010/wordprocessingShape">
                     <wps:wsp>
                       <wps:cNvCnPr/>
                       <wps:spPr>
-                        <a:xfrm flipH="1" flipV="1">
-                          <a:off x="0" y="0"/>
-                          <a:ext cx="1219200" cy="9525"/>
+                        <a:xfrm flipH="1">
+                          <a:off x="0" y="0"/>
+                          <a:ext cx="1676400" cy="104775"/>
                         </a:xfrm>
                         <a:prstGeom prst="line">
                           <a:avLst/>
@@ -4438,9 +4329,9 @@
               </wp:anchor>
             </w:drawing>
           </mc:Choice>
-          <mc:Fallback xmlns:w16cid="http://schemas.microsoft.com/office/word/2016/wordml/cid" xmlns:am3d="http://schemas.microsoft.com/office/drawing/2017/model3d" xmlns:aink="http://schemas.microsoft.com/office/drawing/2016/ink" xmlns:cx8="http://schemas.microsoft.com/office/drawing/2016/5/14/chartex" xmlns:cx7="http://schemas.microsoft.com/office/drawing/2016/5/13/chartex" xmlns:cx6="http://schemas.microsoft.com/office/drawing/2016/5/12/chartex" xmlns:cx5="http://schemas.microsoft.com/office/drawing/2016/5/11/chartex" xmlns:cx4="http://schemas.microsoft.com/office/drawing/2016/5/10/chartex" xmlns:cx3="http://schemas.microsoft.com/office/drawing/2016/5/9/chartex" xmlns:cx2="http://schemas.microsoft.com/office/drawing/2015/10/21/chartex" xmlns:cx1="http://schemas.microsoft.com/office/drawing/2015/9/8/chartex">
-            <w:pict>
-              <v:line w14:anchorId="0D27D6D6" id="Conector recto 22" o:spid="_x0000_s1026" style="position:absolute;flip:x y;z-index:251698176;visibility:visible;mso-wrap-style:square;mso-width-percent:0;mso-height-percent:0;mso-wrap-distance-left:9pt;mso-wrap-distance-top:0;mso-wrap-distance-right:9pt;mso-wrap-distance-bottom:0;mso-position-horizontal:absolute;mso-position-horizontal-relative:text;mso-position-vertical:absolute;mso-position-vertical-relative:text;mso-width-percent:0;mso-height-percent:0;mso-width-relative:margin;mso-height-relative:margin" from="-24.3pt,13pt" to="71.7pt,13.75pt" o:gfxdata="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" strokecolor="black [3200]" strokeweight=".5pt">
+          <mc:Fallback xmlns:cx1="http://schemas.microsoft.com/office/drawing/2015/9/8/chartex" xmlns:cx2="http://schemas.microsoft.com/office/drawing/2015/10/21/chartex" xmlns:cx3="http://schemas.microsoft.com/office/drawing/2016/5/9/chartex" xmlns:cx4="http://schemas.microsoft.com/office/drawing/2016/5/10/chartex" xmlns:cx5="http://schemas.microsoft.com/office/drawing/2016/5/11/chartex" xmlns:cx6="http://schemas.microsoft.com/office/drawing/2016/5/12/chartex" xmlns:cx7="http://schemas.microsoft.com/office/drawing/2016/5/13/chartex" xmlns:cx8="http://schemas.microsoft.com/office/drawing/2016/5/14/chartex" xmlns:aink="http://schemas.microsoft.com/office/drawing/2016/ink" xmlns:am3d="http://schemas.microsoft.com/office/drawing/2017/model3d" xmlns:w16cid="http://schemas.microsoft.com/office/word/2016/wordml/cid">
+            <w:pict>
+              <v:line w14:anchorId="48521A2C" id="Conector recto 17" o:spid="_x0000_s1026" style="position:absolute;flip:x;z-index:251687936;visibility:visible;mso-wrap-style:square;mso-width-percent:0;mso-height-percent:0;mso-wrap-distance-left:9pt;mso-wrap-distance-top:0;mso-wrap-distance-right:9pt;mso-wrap-distance-bottom:0;mso-position-horizontal:absolute;mso-position-horizontal-relative:text;mso-position-vertical:absolute;mso-position-vertical-relative:text;mso-width-percent:0;mso-height-percent:0;mso-width-relative:margin;mso-height-relative:margin" from="112.2pt,1pt" to="244.2pt,9.25pt" o:gfxdata="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" strokecolor="black [3200]" strokeweight=".5pt">
                 <v:stroke joinstyle="miter"/>
               </v:line>
             </w:pict>
@@ -4456,27 +4347,27 @@
         <mc:AlternateContent>
           <mc:Choice Requires="wps">
             <w:drawing>
-              <wp:anchor distT="0" distB="0" distL="114300" distR="114300" simplePos="0" relativeHeight="251696128" behindDoc="0" locked="0" layoutInCell="1" allowOverlap="1" wp14:anchorId="6033FA9B" wp14:editId="4521F030">
+              <wp:anchor distT="0" distB="0" distL="114300" distR="114300" simplePos="0" relativeHeight="251685888" behindDoc="0" locked="0" layoutInCell="1" allowOverlap="1" wp14:anchorId="5EE86583" wp14:editId="148B392B">
                 <wp:simplePos x="0" y="0"/>
                 <wp:positionH relativeFrom="margin">
-                  <wp:posOffset>-308610</wp:posOffset>
-                </wp:positionH>
-                <wp:positionV relativeFrom="paragraph">
-                  <wp:posOffset>174625</wp:posOffset>
-                </wp:positionV>
-                <wp:extent cx="9525" cy="552450"/>
+                  <wp:posOffset>1424939</wp:posOffset>
+                </wp:positionH>
+                <wp:positionV relativeFrom="paragraph">
+                  <wp:posOffset>117475</wp:posOffset>
+                </wp:positionV>
+                <wp:extent cx="9525" cy="190500"/>
                 <wp:effectExtent l="0" t="0" r="28575" b="19050"/>
                 <wp:wrapNone/>
-                <wp:docPr id="21" name="Conector recto 21"/>
+                <wp:docPr id="16" name="Conector recto 16"/>
                 <wp:cNvGraphicFramePr/>
                 <a:graphic xmlns:a="http://schemas.openxmlformats.org/drawingml/2006/main">
                   <a:graphicData uri="http://schemas.microsoft.com/office/word/2010/wordprocessingShape">
                     <wps:wsp>
                       <wps:cNvCnPr/>
                       <wps:spPr>
-                        <a:xfrm flipH="1">
-                          <a:off x="0" y="0"/>
-                          <a:ext cx="9525" cy="552450"/>
+                        <a:xfrm flipV="1">
+                          <a:off x="0" y="0"/>
+                          <a:ext cx="9525" cy="190500"/>
                         </a:xfrm>
                         <a:prstGeom prst="line">
                           <a:avLst/>
@@ -4509,9 +4400,9 @@
               </wp:anchor>
             </w:drawing>
           </mc:Choice>
-          <mc:Fallback xmlns:w16cid="http://schemas.microsoft.com/office/word/2016/wordml/cid" xmlns:am3d="http://schemas.microsoft.com/office/drawing/2017/model3d" xmlns:aink="http://schemas.microsoft.com/office/drawing/2016/ink" xmlns:cx8="http://schemas.microsoft.com/office/drawing/2016/5/14/chartex" xmlns:cx7="http://schemas.microsoft.com/office/drawing/2016/5/13/chartex" xmlns:cx6="http://schemas.microsoft.com/office/drawing/2016/5/12/chartex" xmlns:cx5="http://schemas.microsoft.com/office/drawing/2016/5/11/chartex" xmlns:cx4="http://schemas.microsoft.com/office/drawing/2016/5/10/chartex" xmlns:cx3="http://schemas.microsoft.com/office/drawing/2016/5/9/chartex" xmlns:cx2="http://schemas.microsoft.com/office/drawing/2015/10/21/chartex" xmlns:cx1="http://schemas.microsoft.com/office/drawing/2015/9/8/chartex">
-            <w:pict>
-              <v:line w14:anchorId="37B223D0" id="Conector recto 21" o:spid="_x0000_s1026" style="position:absolute;flip:x;z-index:251696128;visibility:visible;mso-wrap-style:square;mso-width-percent:0;mso-height-percent:0;mso-wrap-distance-left:9pt;mso-wrap-distance-top:0;mso-wrap-distance-right:9pt;mso-wrap-distance-bottom:0;mso-position-horizontal:absolute;mso-position-horizontal-relative:margin;mso-position-vertical:absolute;mso-position-vertical-relative:text;mso-width-percent:0;mso-height-percent:0;mso-width-relative:margin;mso-height-relative:margin" from="-24.3pt,13.75pt" to="-23.55pt,57.25pt" o:gfxdata="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" strokecolor="black [3200]" strokeweight=".5pt">
+          <mc:Fallback xmlns:cx1="http://schemas.microsoft.com/office/drawing/2015/9/8/chartex" xmlns:cx2="http://schemas.microsoft.com/office/drawing/2015/10/21/chartex" xmlns:cx3="http://schemas.microsoft.com/office/drawing/2016/5/9/chartex" xmlns:cx4="http://schemas.microsoft.com/office/drawing/2016/5/10/chartex" xmlns:cx5="http://schemas.microsoft.com/office/drawing/2016/5/11/chartex" xmlns:cx6="http://schemas.microsoft.com/office/drawing/2016/5/12/chartex" xmlns:cx7="http://schemas.microsoft.com/office/drawing/2016/5/13/chartex" xmlns:cx8="http://schemas.microsoft.com/office/drawing/2016/5/14/chartex" xmlns:aink="http://schemas.microsoft.com/office/drawing/2016/ink" xmlns:am3d="http://schemas.microsoft.com/office/drawing/2017/model3d" xmlns:w16cid="http://schemas.microsoft.com/office/word/2016/wordml/cid">
+            <w:pict>
+              <v:line w14:anchorId="2FB89305" id="Conector recto 16" o:spid="_x0000_s1026" style="position:absolute;flip:y;z-index:251685888;visibility:visible;mso-wrap-style:square;mso-width-percent:0;mso-height-percent:0;mso-wrap-distance-left:9pt;mso-wrap-distance-top:0;mso-wrap-distance-right:9pt;mso-wrap-distance-bottom:0;mso-position-horizontal:absolute;mso-position-horizontal-relative:margin;mso-position-vertical:absolute;mso-position-vertical-relative:text;mso-width-percent:0;mso-height-percent:0;mso-width-relative:margin;mso-height-relative:margin" from="112.2pt,9.25pt" to="112.95pt,24.25pt" o:gfxdata="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" strokecolor="black [3200]" strokeweight=".5pt">
                 <v:stroke joinstyle="miter"/>
                 <w10:wrap anchorx="margin"/>
               </v:line>
@@ -4519,36 +4410,44 @@
           </mc:Fallback>
         </mc:AlternateContent>
       </w:r>
-      <w:r>
-        <w:rPr>
-          <w:rFonts w:cstheme="minorHAnsi"/>
-          <w:noProof/>
-          <w:lang w:eastAsia="es-ES"/>
-        </w:rPr>
-        <mc:AlternateContent>
-          <mc:Choice Requires="wps">
-            <w:drawing>
-              <wp:anchor distT="0" distB="0" distL="114300" distR="114300" simplePos="0" relativeHeight="251687936" behindDoc="0" locked="0" layoutInCell="1" allowOverlap="1" wp14:anchorId="42084026" wp14:editId="5191BC0F">
+    </w:p>
+    <w:p>
+      <w:pPr>
+        <w:ind w:right="-1"/>
+        <w:rPr>
+          <w:rFonts w:cstheme="minorHAnsi"/>
+        </w:rPr>
+      </w:pPr>
+      <w:r>
+        <w:rPr>
+          <w:rFonts w:cstheme="minorHAnsi"/>
+          <w:noProof/>
+          <w:lang w:eastAsia="es-ES"/>
+        </w:rPr>
+        <mc:AlternateContent>
+          <mc:Choice Requires="wps">
+            <w:drawing>
+              <wp:anchor distT="0" distB="0" distL="114300" distR="114300" simplePos="0" relativeHeight="251779072" behindDoc="0" locked="0" layoutInCell="1" allowOverlap="1" wp14:anchorId="090B89B1" wp14:editId="1AADFDBB">
                 <wp:simplePos x="0" y="0"/>
                 <wp:positionH relativeFrom="column">
-                  <wp:posOffset>1424939</wp:posOffset>
-                </wp:positionH>
-                <wp:positionV relativeFrom="paragraph">
-                  <wp:posOffset>12700</wp:posOffset>
-                </wp:positionV>
-                <wp:extent cx="1676400" cy="104775"/>
-                <wp:effectExtent l="0" t="0" r="19050" b="28575"/>
-                <wp:wrapNone/>
-                <wp:docPr id="17" name="Conector recto 17"/>
+                  <wp:posOffset>5079262</wp:posOffset>
+                </wp:positionH>
+                <wp:positionV relativeFrom="paragraph">
+                  <wp:posOffset>235635</wp:posOffset>
+                </wp:positionV>
+                <wp:extent cx="73990" cy="4507001"/>
+                <wp:effectExtent l="0" t="0" r="21590" b="27305"/>
+                <wp:wrapNone/>
+                <wp:docPr id="66" name="Conector recto 66"/>
                 <wp:cNvGraphicFramePr/>
                 <a:graphic xmlns:a="http://schemas.openxmlformats.org/drawingml/2006/main">
                   <a:graphicData uri="http://schemas.microsoft.com/office/word/2010/wordprocessingShape">
                     <wps:wsp>
                       <wps:cNvCnPr/>
                       <wps:spPr>
-                        <a:xfrm flipH="1">
-                          <a:off x="0" y="0"/>
-                          <a:ext cx="1676400" cy="104775"/>
+                        <a:xfrm flipH="1" flipV="1">
+                          <a:off x="0" y="0"/>
+                          <a:ext cx="73990" cy="4507001"/>
                         </a:xfrm>
                         <a:prstGeom prst="line">
                           <a:avLst/>
@@ -4556,13 +4455,13 @@
                       </wps:spPr>
                       <wps:style>
                         <a:lnRef idx="1">
-                          <a:schemeClr val="dk1"/>
-                        </a:lnRef>
-                        <a:fillRef idx="0">
-                          <a:schemeClr val="dk1"/>
+                          <a:schemeClr val="accent1"/>
+                        </a:lnRef>
+                        <a:fillRef idx="0">
+                          <a:schemeClr val="accent1"/>
                         </a:fillRef>
                         <a:effectRef idx="0">
-                          <a:schemeClr val="dk1"/>
+                          <a:schemeClr val="accent1"/>
                         </a:effectRef>
                         <a:fontRef idx="minor">
                           <a:schemeClr val="tx1"/>
@@ -4581,9 +4480,9 @@
               </wp:anchor>
             </w:drawing>
           </mc:Choice>
-          <mc:Fallback xmlns:w16cid="http://schemas.microsoft.com/office/word/2016/wordml/cid" xmlns:am3d="http://schemas.microsoft.com/office/drawing/2017/model3d" xmlns:aink="http://schemas.microsoft.com/office/drawing/2016/ink" xmlns:cx8="http://schemas.microsoft.com/office/drawing/2016/5/14/chartex" xmlns:cx7="http://schemas.microsoft.com/office/drawing/2016/5/13/chartex" xmlns:cx6="http://schemas.microsoft.com/office/drawing/2016/5/12/chartex" xmlns:cx5="http://schemas.microsoft.com/office/drawing/2016/5/11/chartex" xmlns:cx4="http://schemas.microsoft.com/office/drawing/2016/5/10/chartex" xmlns:cx3="http://schemas.microsoft.com/office/drawing/2016/5/9/chartex" xmlns:cx2="http://schemas.microsoft.com/office/drawing/2015/10/21/chartex" xmlns:cx1="http://schemas.microsoft.com/office/drawing/2015/9/8/chartex">
-            <w:pict>
-              <v:line w14:anchorId="48521A2C" id="Conector recto 17" o:spid="_x0000_s1026" style="position:absolute;flip:x;z-index:251687936;visibility:visible;mso-wrap-style:square;mso-width-percent:0;mso-height-percent:0;mso-wrap-distance-left:9pt;mso-wrap-distance-top:0;mso-wrap-distance-right:9pt;mso-wrap-distance-bottom:0;mso-position-horizontal:absolute;mso-position-horizontal-relative:text;mso-position-vertical:absolute;mso-position-vertical-relative:text;mso-width-percent:0;mso-height-percent:0;mso-width-relative:margin;mso-height-relative:margin" from="112.2pt,1pt" to="244.2pt,9.25pt" o:gfxdata="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" strokecolor="black [3200]" strokeweight=".5pt">
+          <mc:Fallback>
+            <w:pict>
+              <v:line w14:anchorId="5CF80034" id="Conector recto 66" o:spid="_x0000_s1026" style="position:absolute;flip:x y;z-index:251779072;visibility:visible;mso-wrap-style:square;mso-width-percent:0;mso-height-percent:0;mso-wrap-distance-left:9pt;mso-wrap-distance-top:0;mso-wrap-distance-right:9pt;mso-wrap-distance-bottom:0;mso-position-horizontal:absolute;mso-position-horizontal-relative:text;mso-position-vertical:absolute;mso-position-vertical-relative:text;mso-width-percent:0;mso-height-percent:0;mso-width-relative:margin;mso-height-relative:margin" from="399.95pt,18.55pt" to="405.8pt,373.45pt" o:gfxdata="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" strokecolor="#5b9bd5 [3204]" strokeweight=".5pt">
                 <v:stroke joinstyle="miter"/>
               </v:line>
             </w:pict>
@@ -4599,27 +4498,27 @@
         <mc:AlternateContent>
           <mc:Choice Requires="wps">
             <w:drawing>
-              <wp:anchor distT="0" distB="0" distL="114300" distR="114300" simplePos="0" relativeHeight="251685888" behindDoc="0" locked="0" layoutInCell="1" allowOverlap="1" wp14:anchorId="5EE86583" wp14:editId="148B392B">
-                <wp:simplePos x="0" y="0"/>
-                <wp:positionH relativeFrom="margin">
-                  <wp:posOffset>1424939</wp:posOffset>
-                </wp:positionH>
-                <wp:positionV relativeFrom="paragraph">
-                  <wp:posOffset>117475</wp:posOffset>
-                </wp:positionV>
-                <wp:extent cx="9525" cy="190500"/>
-                <wp:effectExtent l="0" t="0" r="28575" b="19050"/>
-                <wp:wrapNone/>
-                <wp:docPr id="16" name="Conector recto 16"/>
+              <wp:anchor distT="0" distB="0" distL="114300" distR="114300" simplePos="0" relativeHeight="251781120" behindDoc="0" locked="0" layoutInCell="1" allowOverlap="1" wp14:anchorId="11C0839E" wp14:editId="2185FBED">
+                <wp:simplePos x="0" y="0"/>
+                <wp:positionH relativeFrom="column">
+                  <wp:posOffset>1743531</wp:posOffset>
+                </wp:positionH>
+                <wp:positionV relativeFrom="paragraph">
+                  <wp:posOffset>213690</wp:posOffset>
+                </wp:positionV>
+                <wp:extent cx="3368955" cy="0"/>
+                <wp:effectExtent l="0" t="0" r="22225" b="19050"/>
+                <wp:wrapNone/>
+                <wp:docPr id="67" name="Conector recto 67"/>
                 <wp:cNvGraphicFramePr/>
                 <a:graphic xmlns:a="http://schemas.openxmlformats.org/drawingml/2006/main">
                   <a:graphicData uri="http://schemas.microsoft.com/office/word/2010/wordprocessingShape">
                     <wps:wsp>
                       <wps:cNvCnPr/>
                       <wps:spPr>
-                        <a:xfrm flipV="1">
-                          <a:off x="0" y="0"/>
-                          <a:ext cx="9525" cy="190500"/>
+                        <a:xfrm flipH="1">
+                          <a:off x="0" y="0"/>
+                          <a:ext cx="3368955" cy="0"/>
                         </a:xfrm>
                         <a:prstGeom prst="line">
                           <a:avLst/>
@@ -4627,13 +4526,13 @@
                       </wps:spPr>
                       <wps:style>
                         <a:lnRef idx="1">
-                          <a:schemeClr val="dk1"/>
-                        </a:lnRef>
-                        <a:fillRef idx="0">
-                          <a:schemeClr val="dk1"/>
+                          <a:schemeClr val="accent1"/>
+                        </a:lnRef>
+                        <a:fillRef idx="0">
+                          <a:schemeClr val="accent1"/>
                         </a:fillRef>
                         <a:effectRef idx="0">
-                          <a:schemeClr val="dk1"/>
+                          <a:schemeClr val="accent1"/>
                         </a:effectRef>
                         <a:fontRef idx="minor">
                           <a:schemeClr val="tx1"/>
@@ -4652,54 +4551,45 @@
               </wp:anchor>
             </w:drawing>
           </mc:Choice>
-          <mc:Fallback xmlns:w16cid="http://schemas.microsoft.com/office/word/2016/wordml/cid" xmlns:am3d="http://schemas.microsoft.com/office/drawing/2017/model3d" xmlns:aink="http://schemas.microsoft.com/office/drawing/2016/ink" xmlns:cx8="http://schemas.microsoft.com/office/drawing/2016/5/14/chartex" xmlns:cx7="http://schemas.microsoft.com/office/drawing/2016/5/13/chartex" xmlns:cx6="http://schemas.microsoft.com/office/drawing/2016/5/12/chartex" xmlns:cx5="http://schemas.microsoft.com/office/drawing/2016/5/11/chartex" xmlns:cx4="http://schemas.microsoft.com/office/drawing/2016/5/10/chartex" xmlns:cx3="http://schemas.microsoft.com/office/drawing/2016/5/9/chartex" xmlns:cx2="http://schemas.microsoft.com/office/drawing/2015/10/21/chartex" xmlns:cx1="http://schemas.microsoft.com/office/drawing/2015/9/8/chartex">
-            <w:pict>
-              <v:line w14:anchorId="2FB89305" id="Conector recto 16" o:spid="_x0000_s1026" style="position:absolute;flip:y;z-index:251685888;visibility:visible;mso-wrap-style:square;mso-width-percent:0;mso-height-percent:0;mso-wrap-distance-left:9pt;mso-wrap-distance-top:0;mso-wrap-distance-right:9pt;mso-wrap-distance-bottom:0;mso-position-horizontal:absolute;mso-position-horizontal-relative:margin;mso-position-vertical:absolute;mso-position-vertical-relative:text;mso-width-percent:0;mso-height-percent:0;mso-width-relative:margin;mso-height-relative:margin" from="112.2pt,9.25pt" to="112.95pt,24.25pt" o:gfxdata="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" strokecolor="black [3200]" strokeweight=".5pt">
+          <mc:Fallback>
+            <w:pict>
+              <v:line w14:anchorId="6A392BDB" id="Conector recto 67" o:spid="_x0000_s1026" style="position:absolute;flip:x;z-index:251781120;visibility:visible;mso-wrap-style:square;mso-width-percent:0;mso-height-percent:0;mso-wrap-distance-left:9pt;mso-wrap-distance-top:0;mso-wrap-distance-right:9pt;mso-wrap-distance-bottom:0;mso-position-horizontal:absolute;mso-position-horizontal-relative:text;mso-position-vertical:absolute;mso-position-vertical-relative:text;mso-width-percent:0;mso-height-percent:0;mso-width-relative:margin;mso-height-relative:margin" from="137.3pt,16.85pt" to="402.55pt,16.85pt" o:gfxdata="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" strokecolor="#5b9bd5 [3204]" strokeweight=".5pt">
                 <v:stroke joinstyle="miter"/>
-                <w10:wrap anchorx="margin"/>
               </v:line>
             </w:pict>
           </mc:Fallback>
         </mc:AlternateContent>
       </w:r>
-    </w:p>
-    <w:p>
-      <w:pPr>
-        <w:ind w:right="-1"/>
-        <w:rPr>
-          <w:rFonts w:cstheme="minorHAnsi"/>
-        </w:rPr>
-      </w:pPr>
-      <w:r>
-        <w:rPr>
-          <w:rFonts w:cstheme="minorHAnsi"/>
-          <w:noProof/>
-          <w:lang w:eastAsia="es-ES"/>
-        </w:rPr>
-        <mc:AlternateContent>
-          <mc:Choice Requires="wps">
-            <w:drawing>
-              <wp:anchor distT="0" distB="0" distL="114300" distR="114300" simplePos="0" relativeHeight="251779072" behindDoc="0" locked="0" layoutInCell="1" allowOverlap="1" wp14:anchorId="090B89B1" wp14:editId="1AADFDBB">
+      <w:r>
+        <w:rPr>
+          <w:rFonts w:cstheme="minorHAnsi"/>
+          <w:noProof/>
+          <w:lang w:eastAsia="es-ES"/>
+        </w:rPr>
+        <mc:AlternateContent>
+          <mc:Choice Requires="wps">
+            <w:drawing>
+              <wp:anchor distT="0" distB="0" distL="114300" distR="114300" simplePos="0" relativeHeight="251722752" behindDoc="0" locked="0" layoutInCell="1" allowOverlap="1" wp14:anchorId="2C1E656F" wp14:editId="25261111">
                 <wp:simplePos x="0" y="0"/>
                 <wp:positionH relativeFrom="column">
-                  <wp:posOffset>5079262</wp:posOffset>
-                </wp:positionH>
-                <wp:positionV relativeFrom="paragraph">
-                  <wp:posOffset>235635</wp:posOffset>
-                </wp:positionV>
-                <wp:extent cx="73990" cy="4507001"/>
-                <wp:effectExtent l="0" t="0" r="21590" b="27305"/>
-                <wp:wrapNone/>
-                <wp:docPr id="66" name="Conector recto 66"/>
+                  <wp:posOffset>4892040</wp:posOffset>
+                </wp:positionH>
+                <wp:positionV relativeFrom="paragraph">
+                  <wp:posOffset>246380</wp:posOffset>
+                </wp:positionV>
+                <wp:extent cx="9525" cy="771525"/>
+                <wp:effectExtent l="0" t="0" r="28575" b="28575"/>
+                <wp:wrapNone/>
+                <wp:docPr id="34" name="Conector recto 34"/>
                 <wp:cNvGraphicFramePr/>
                 <a:graphic xmlns:a="http://schemas.openxmlformats.org/drawingml/2006/main">
                   <a:graphicData uri="http://schemas.microsoft.com/office/word/2010/wordprocessingShape">
                     <wps:wsp>
                       <wps:cNvCnPr/>
                       <wps:spPr>
-                        <a:xfrm flipH="1" flipV="1">
-                          <a:off x="0" y="0"/>
-                          <a:ext cx="73990" cy="4507001"/>
+                        <a:xfrm flipH="1">
+                          <a:off x="0" y="0"/>
+                          <a:ext cx="9525" cy="771525"/>
                         </a:xfrm>
                         <a:prstGeom prst="line">
                           <a:avLst/>
@@ -4734,7 +4624,7 @@
           </mc:Choice>
           <mc:Fallback>
             <w:pict>
-              <v:line w14:anchorId="5CF80034" id="Conector recto 66" o:spid="_x0000_s1026" style="position:absolute;flip:x y;z-index:251779072;visibility:visible;mso-wrap-style:square;mso-width-percent:0;mso-height-percent:0;mso-wrap-distance-left:9pt;mso-wrap-distance-top:0;mso-wrap-distance-right:9pt;mso-wrap-distance-bottom:0;mso-position-horizontal:absolute;mso-position-horizontal-relative:text;mso-position-vertical:absolute;mso-position-vertical-relative:text;mso-width-percent:0;mso-height-percent:0;mso-width-relative:margin;mso-height-relative:margin" from="399.95pt,18.55pt" to="405.8pt,373.45pt" o:gfxdata="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" strokecolor="#5b9bd5 [3204]" strokeweight=".5pt">
+              <v:line w14:anchorId="05D6147B" id="Conector recto 34" o:spid="_x0000_s1026" style="position:absolute;flip:x;z-index:251722752;visibility:visible;mso-wrap-style:square;mso-width-percent:0;mso-height-percent:0;mso-wrap-distance-left:9pt;mso-wrap-distance-top:0;mso-wrap-distance-right:9pt;mso-wrap-distance-bottom:0;mso-position-horizontal:absolute;mso-position-horizontal-relative:text;mso-position-vertical:absolute;mso-position-vertical-relative:text;mso-width-percent:0;mso-height-percent:0;mso-width-relative:margin;mso-height-relative:margin" from="385.2pt,19.4pt" to="385.95pt,80.15pt" o:gfxdata="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" strokecolor="#5b9bd5 [3204]" strokeweight=".5pt">
                 <v:stroke joinstyle="miter"/>
               </v:line>
             </w:pict>
@@ -4750,18 +4640,18 @@
         <mc:AlternateContent>
           <mc:Choice Requires="wps">
             <w:drawing>
-              <wp:anchor distT="0" distB="0" distL="114300" distR="114300" simplePos="0" relativeHeight="251781120" behindDoc="0" locked="0" layoutInCell="1" allowOverlap="1" wp14:anchorId="11C0839E" wp14:editId="2185FBED">
+              <wp:anchor distT="0" distB="0" distL="114300" distR="114300" simplePos="0" relativeHeight="251723776" behindDoc="0" locked="0" layoutInCell="1" allowOverlap="1" wp14:anchorId="4069866D" wp14:editId="2B56E7DA">
                 <wp:simplePos x="0" y="0"/>
                 <wp:positionH relativeFrom="column">
-                  <wp:posOffset>1743531</wp:posOffset>
-                </wp:positionH>
-                <wp:positionV relativeFrom="paragraph">
-                  <wp:posOffset>213690</wp:posOffset>
-                </wp:positionV>
-                <wp:extent cx="3368955" cy="0"/>
-                <wp:effectExtent l="0" t="0" r="22225" b="19050"/>
-                <wp:wrapNone/>
-                <wp:docPr id="67" name="Conector recto 67"/>
+                  <wp:posOffset>1415414</wp:posOffset>
+                </wp:positionH>
+                <wp:positionV relativeFrom="paragraph">
+                  <wp:posOffset>274955</wp:posOffset>
+                </wp:positionV>
+                <wp:extent cx="3514725" cy="0"/>
+                <wp:effectExtent l="0" t="0" r="9525" b="19050"/>
+                <wp:wrapNone/>
+                <wp:docPr id="35" name="Conector recto 35"/>
                 <wp:cNvGraphicFramePr/>
                 <a:graphic xmlns:a="http://schemas.openxmlformats.org/drawingml/2006/main">
                   <a:graphicData uri="http://schemas.microsoft.com/office/word/2010/wordprocessingShape">
@@ -4770,7 +4660,7 @@
                       <wps:spPr>
                         <a:xfrm flipH="1">
                           <a:off x="0" y="0"/>
-                          <a:ext cx="3368955" cy="0"/>
+                          <a:ext cx="3514725" cy="0"/>
                         </a:xfrm>
                         <a:prstGeom prst="line">
                           <a:avLst/>
@@ -4805,7 +4695,7 @@
           </mc:Choice>
           <mc:Fallback>
             <w:pict>
-              <v:line w14:anchorId="6A392BDB" id="Conector recto 67" o:spid="_x0000_s1026" style="position:absolute;flip:x;z-index:251781120;visibility:visible;mso-wrap-style:square;mso-width-percent:0;mso-height-percent:0;mso-wrap-distance-left:9pt;mso-wrap-distance-top:0;mso-wrap-distance-right:9pt;mso-wrap-distance-bottom:0;mso-position-horizontal:absolute;mso-position-horizontal-relative:text;mso-position-vertical:absolute;mso-position-vertical-relative:text;mso-width-percent:0;mso-height-percent:0;mso-width-relative:margin;mso-height-relative:margin" from="137.3pt,16.85pt" to="402.55pt,16.85pt" o:gfxdata="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" strokecolor="#5b9bd5 [3204]" strokeweight=".5pt">
+              <v:line w14:anchorId="473BD502" id="Conector recto 35" o:spid="_x0000_s1026" style="position:absolute;flip:x;z-index:251723776;visibility:visible;mso-wrap-style:square;mso-width-percent:0;mso-height-percent:0;mso-wrap-distance-left:9pt;mso-wrap-distance-top:0;mso-wrap-distance-right:9pt;mso-wrap-distance-bottom:0;mso-position-horizontal:absolute;mso-position-horizontal-relative:text;mso-position-vertical:absolute;mso-position-vertical-relative:text;mso-width-percent:0;mso-height-percent:0;mso-width-relative:margin;mso-height-relative:margin" from="111.45pt,21.65pt" to="388.2pt,21.65pt" o:gfxdata="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" strokecolor="#5b9bd5 [3204]" strokeweight=".5pt">
                 <v:stroke joinstyle="miter"/>
               </v:line>
             </w:pict>
@@ -4821,31 +4711,34 @@
         <mc:AlternateContent>
           <mc:Choice Requires="wps">
             <w:drawing>
-              <wp:anchor distT="0" distB="0" distL="114300" distR="114300" simplePos="0" relativeHeight="251722752" behindDoc="0" locked="0" layoutInCell="1" allowOverlap="1" wp14:anchorId="2C1E656F" wp14:editId="25261111">
+              <wp:anchor distT="0" distB="0" distL="114300" distR="114300" simplePos="0" relativeHeight="251783168" behindDoc="0" locked="0" layoutInCell="1" allowOverlap="1" wp14:anchorId="04A40E7D" wp14:editId="24CC7A40">
                 <wp:simplePos x="0" y="0"/>
                 <wp:positionH relativeFrom="column">
-                  <wp:posOffset>4892040</wp:posOffset>
-                </wp:positionH>
-                <wp:positionV relativeFrom="paragraph">
-                  <wp:posOffset>246380</wp:posOffset>
-                </wp:positionV>
-                <wp:extent cx="9525" cy="771525"/>
-                <wp:effectExtent l="0" t="0" r="28575" b="28575"/>
-                <wp:wrapNone/>
-                <wp:docPr id="34" name="Conector recto 34"/>
+                  <wp:posOffset>1578004</wp:posOffset>
+                </wp:positionH>
+                <wp:positionV relativeFrom="paragraph">
+                  <wp:posOffset>136731</wp:posOffset>
+                </wp:positionV>
+                <wp:extent cx="180413" cy="84012"/>
+                <wp:effectExtent l="38100" t="38100" r="29210" b="30480"/>
+                <wp:wrapNone/>
+                <wp:docPr id="68" name="Conector recto de flecha 68"/>
                 <wp:cNvGraphicFramePr/>
                 <a:graphic xmlns:a="http://schemas.openxmlformats.org/drawingml/2006/main">
                   <a:graphicData uri="http://schemas.microsoft.com/office/word/2010/wordprocessingShape">
                     <wps:wsp>
                       <wps:cNvCnPr/>
                       <wps:spPr>
-                        <a:xfrm flipH="1">
-                          <a:off x="0" y="0"/>
-                          <a:ext cx="9525" cy="771525"/>
-                        </a:xfrm>
-                        <a:prstGeom prst="line">
-                          <a:avLst/>
-                        </a:prstGeom>
+                        <a:xfrm flipH="1" flipV="1">
+                          <a:off x="0" y="0"/>
+                          <a:ext cx="180413" cy="84012"/>
+                        </a:xfrm>
+                        <a:prstGeom prst="straightConnector1">
+                          <a:avLst/>
+                        </a:prstGeom>
+                        <a:ln>
+                          <a:tailEnd type="triangle"/>
+                        </a:ln>
                       </wps:spPr>
                       <wps:style>
                         <a:lnRef idx="1">
@@ -4876,47 +4769,50 @@
           </mc:Choice>
           <mc:Fallback>
             <w:pict>
-              <v:line w14:anchorId="05D6147B" id="Conector recto 34" o:spid="_x0000_s1026" style="position:absolute;flip:x;z-index:251722752;visibility:visible;mso-wrap-style:square;mso-width-percent:0;mso-height-percent:0;mso-wrap-distance-left:9pt;mso-wrap-distance-top:0;mso-wrap-distance-right:9pt;mso-wrap-distance-bottom:0;mso-position-horizontal:absolute;mso-position-horizontal-relative:text;mso-position-vertical:absolute;mso-position-vertical-relative:text;mso-width-percent:0;mso-height-percent:0;mso-width-relative:margin;mso-height-relative:margin" from="385.2pt,19.4pt" to="385.95pt,80.15pt" o:gfxdata="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" strokecolor="#5b9bd5 [3204]" strokeweight=".5pt">
-                <v:stroke joinstyle="miter"/>
-              </v:line>
-            </w:pict>
-          </mc:Fallback>
-        </mc:AlternateContent>
-      </w:r>
-      <w:r>
-        <w:rPr>
-          <w:rFonts w:cstheme="minorHAnsi"/>
-          <w:noProof/>
-          <w:lang w:eastAsia="es-ES"/>
-        </w:rPr>
-        <mc:AlternateContent>
-          <mc:Choice Requires="wps">
-            <w:drawing>
-              <wp:anchor distT="0" distB="0" distL="114300" distR="114300" simplePos="0" relativeHeight="251723776" behindDoc="0" locked="0" layoutInCell="1" allowOverlap="1" wp14:anchorId="4069866D" wp14:editId="2B56E7DA">
+              <v:shape w14:anchorId="619C34E6" id="Conector recto de flecha 68" o:spid="_x0000_s1026" type="#_x0000_t32" style="position:absolute;margin-left:124.25pt;margin-top:10.75pt;width:14.2pt;height:6.6pt;flip:x y;z-index:251783168;visibility:visible;mso-wrap-style:square;mso-width-percent:0;mso-height-percent:0;mso-wrap-distance-left:9pt;mso-wrap-distance-top:0;mso-wrap-distance-right:9pt;mso-wrap-distance-bottom:0;mso-position-horizontal:absolute;mso-position-horizontal-relative:text;mso-position-vertical:absolute;mso-position-vertical-relative:text;mso-width-percent:0;mso-height-percent:0;mso-width-relative:margin;mso-height-relative:margin" o:gfxdata="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" strokecolor="#5b9bd5 [3204]" strokeweight=".5pt">
+                <v:stroke endarrow="block" joinstyle="miter"/>
+              </v:shape>
+            </w:pict>
+          </mc:Fallback>
+        </mc:AlternateContent>
+      </w:r>
+      <w:r>
+        <w:rPr>
+          <w:rFonts w:cstheme="minorHAnsi"/>
+          <w:noProof/>
+          <w:lang w:eastAsia="es-ES"/>
+        </w:rPr>
+        <mc:AlternateContent>
+          <mc:Choice Requires="wps">
+            <w:drawing>
+              <wp:anchor distT="0" distB="0" distL="114300" distR="114300" simplePos="0" relativeHeight="251724800" behindDoc="0" locked="0" layoutInCell="1" allowOverlap="1" wp14:anchorId="1C191DF0" wp14:editId="0A9E48A6">
                 <wp:simplePos x="0" y="0"/>
                 <wp:positionH relativeFrom="column">
-                  <wp:posOffset>1415414</wp:posOffset>
-                </wp:positionH>
-                <wp:positionV relativeFrom="paragraph">
-                  <wp:posOffset>274955</wp:posOffset>
-                </wp:positionV>
-                <wp:extent cx="3514725" cy="0"/>
-                <wp:effectExtent l="0" t="0" r="9525" b="19050"/>
-                <wp:wrapNone/>
-                <wp:docPr id="35" name="Conector recto 35"/>
+                  <wp:posOffset>1386840</wp:posOffset>
+                </wp:positionH>
+                <wp:positionV relativeFrom="paragraph">
+                  <wp:posOffset>155575</wp:posOffset>
+                </wp:positionV>
+                <wp:extent cx="19050" cy="133350"/>
+                <wp:effectExtent l="57150" t="38100" r="57150" b="19050"/>
+                <wp:wrapNone/>
+                <wp:docPr id="36" name="Conector recto de flecha 36"/>
                 <wp:cNvGraphicFramePr/>
                 <a:graphic xmlns:a="http://schemas.openxmlformats.org/drawingml/2006/main">
                   <a:graphicData uri="http://schemas.microsoft.com/office/word/2010/wordprocessingShape">
                     <wps:wsp>
                       <wps:cNvCnPr/>
                       <wps:spPr>
-                        <a:xfrm flipH="1">
-                          <a:off x="0" y="0"/>
-                          <a:ext cx="3514725" cy="0"/>
-                        </a:xfrm>
-                        <a:prstGeom prst="line">
-                          <a:avLst/>
-                        </a:prstGeom>
+                        <a:xfrm flipH="1" flipV="1">
+                          <a:off x="0" y="0"/>
+                          <a:ext cx="19050" cy="133350"/>
+                        </a:xfrm>
+                        <a:prstGeom prst="straightConnector1">
+                          <a:avLst/>
+                        </a:prstGeom>
+                        <a:ln>
+                          <a:tailEnd type="triangle"/>
+                        </a:ln>
                       </wps:spPr>
                       <wps:style>
                         <a:lnRef idx="1">
@@ -4927,6 +4823,114 @@
                         </a:fillRef>
                         <a:effectRef idx="0">
                           <a:schemeClr val="accent1"/>
+                        </a:effectRef>
+                        <a:fontRef idx="minor">
+                          <a:schemeClr val="tx1"/>
+                        </a:fontRef>
+                      </wps:style>
+                      <wps:bodyPr/>
+                    </wps:wsp>
+                  </a:graphicData>
+                </a:graphic>
+              </wp:anchor>
+            </w:drawing>
+          </mc:Choice>
+          <mc:Fallback>
+            <w:pict>
+              <v:shape w14:anchorId="4CF78EC1" id="Conector recto de flecha 36" o:spid="_x0000_s1026" type="#_x0000_t32" style="position:absolute;margin-left:109.2pt;margin-top:12.25pt;width:1.5pt;height:10.5pt;flip:x y;z-index:251724800;visibility:visible;mso-wrap-style:square;mso-wrap-distance-left:9pt;mso-wrap-distance-top:0;mso-wrap-distance-right:9pt;mso-wrap-distance-bottom:0;mso-position-horizontal:absolute;mso-position-horizontal-relative:text;mso-position-vertical:absolute;mso-position-vertical-relative:text" o:gfxdata="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" strokecolor="#5b9bd5 [3204]" strokeweight=".5pt">
+                <v:stroke endarrow="block" joinstyle="miter"/>
+              </v:shape>
+            </w:pict>
+          </mc:Fallback>
+        </mc:AlternateContent>
+      </w:r>
+      <w:r>
+        <w:rPr>
+          <w:rFonts w:cstheme="minorHAnsi"/>
+          <w:b/>
+        </w:rPr>
+        <w:t>Ingrediente</w:t>
+      </w:r>
+      <w:r>
+        <w:rPr>
+          <w:rFonts w:cstheme="minorHAnsi"/>
+        </w:rPr>
+        <w:t xml:space="preserve"> (</w:t>
+      </w:r>
+      <w:r>
+        <w:rPr>
+          <w:rFonts w:cstheme="minorHAnsi"/>
+          <w:u w:val="single"/>
+        </w:rPr>
+        <w:t>CodigoAlimento</w:t>
+      </w:r>
+      <w:r>
+        <w:rPr>
+          <w:rFonts w:cstheme="minorHAnsi"/>
+        </w:rPr>
+        <w:t>)</w:t>
+      </w:r>
+      <w:r>
+        <w:rPr>
+          <w:rFonts w:cstheme="minorHAnsi"/>
+          <w:noProof/>
+          <w:lang w:eastAsia="es-ES"/>
+        </w:rPr>
+        <w:t xml:space="preserve"> </w:t>
+      </w:r>
+    </w:p>
+    <w:p>
+      <w:pPr>
+        <w:ind w:right="-1"/>
+        <w:rPr>
+          <w:rFonts w:cstheme="minorHAnsi"/>
+          <w:u w:val="single"/>
+        </w:rPr>
+      </w:pPr>
+      <w:r>
+        <w:rPr>
+          <w:rFonts w:cstheme="minorHAnsi"/>
+          <w:noProof/>
+          <w:lang w:eastAsia="es-ES"/>
+        </w:rPr>
+        <mc:AlternateContent>
+          <mc:Choice Requires="wps">
+            <w:drawing>
+              <wp:anchor distT="0" distB="0" distL="114300" distR="114300" simplePos="0" relativeHeight="251704320" behindDoc="0" locked="0" layoutInCell="1" allowOverlap="1" wp14:anchorId="7895DA3A" wp14:editId="27E1CF6B">
+                <wp:simplePos x="0" y="0"/>
+                <wp:positionH relativeFrom="column">
+                  <wp:posOffset>2396489</wp:posOffset>
+                </wp:positionH>
+                <wp:positionV relativeFrom="paragraph">
+                  <wp:posOffset>81915</wp:posOffset>
+                </wp:positionV>
+                <wp:extent cx="3076575" cy="28575"/>
+                <wp:effectExtent l="0" t="0" r="28575" b="28575"/>
+                <wp:wrapNone/>
+                <wp:docPr id="25" name="Conector recto 25"/>
+                <wp:cNvGraphicFramePr/>
+                <a:graphic xmlns:a="http://schemas.openxmlformats.org/drawingml/2006/main">
+                  <a:graphicData uri="http://schemas.microsoft.com/office/word/2010/wordprocessingShape">
+                    <wps:wsp>
+                      <wps:cNvCnPr/>
+                      <wps:spPr>
+                        <a:xfrm flipH="1">
+                          <a:off x="0" y="0"/>
+                          <a:ext cx="3076575" cy="28575"/>
+                        </a:xfrm>
+                        <a:prstGeom prst="line">
+                          <a:avLst/>
+                        </a:prstGeom>
+                      </wps:spPr>
+                      <wps:style>
+                        <a:lnRef idx="1">
+                          <a:schemeClr val="dk1"/>
+                        </a:lnRef>
+                        <a:fillRef idx="0">
+                          <a:schemeClr val="dk1"/>
+                        </a:fillRef>
+                        <a:effectRef idx="0">
+                          <a:schemeClr val="dk1"/>
                         </a:effectRef>
                         <a:fontRef idx="minor">
                           <a:schemeClr val="tx1"/>
@@ -4947,7 +4951,7 @@
           </mc:Choice>
           <mc:Fallback>
             <w:pict>
-              <v:line w14:anchorId="473BD502" id="Conector recto 35" o:spid="_x0000_s1026" style="position:absolute;flip:x;z-index:251723776;visibility:visible;mso-wrap-style:square;mso-width-percent:0;mso-height-percent:0;mso-wrap-distance-left:9pt;mso-wrap-distance-top:0;mso-wrap-distance-right:9pt;mso-wrap-distance-bottom:0;mso-position-horizontal:absolute;mso-position-horizontal-relative:text;mso-position-vertical:absolute;mso-position-vertical-relative:text;mso-width-percent:0;mso-height-percent:0;mso-width-relative:margin;mso-height-relative:margin" from="111.45pt,21.65pt" to="388.2pt,21.65pt" o:gfxdata="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" strokecolor="#5b9bd5 [3204]" strokeweight=".5pt">
+              <v:line w14:anchorId="39790282" id="Conector recto 25" o:spid="_x0000_s1026" style="position:absolute;flip:x;z-index:251704320;visibility:visible;mso-wrap-style:square;mso-width-percent:0;mso-height-percent:0;mso-wrap-distance-left:9pt;mso-wrap-distance-top:0;mso-wrap-distance-right:9pt;mso-wrap-distance-bottom:0;mso-position-horizontal:absolute;mso-position-horizontal-relative:text;mso-position-vertical:absolute;mso-position-vertical-relative:text;mso-width-percent:0;mso-height-percent:0;mso-width-relative:margin;mso-height-relative:margin" from="188.7pt,6.45pt" to="430.95pt,8.7pt" o:gfxdata="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" strokecolor="black [3200]" strokeweight=".5pt">
                 <v:stroke joinstyle="miter"/>
               </v:line>
             </w:pict>
@@ -4963,44 +4967,41 @@
         <mc:AlternateContent>
           <mc:Choice Requires="wps">
             <w:drawing>
-              <wp:anchor distT="0" distB="0" distL="114300" distR="114300" simplePos="0" relativeHeight="251783168" behindDoc="0" locked="0" layoutInCell="1" allowOverlap="1" wp14:anchorId="04A40E7D" wp14:editId="24CC7A40">
-                <wp:simplePos x="0" y="0"/>
-                <wp:positionH relativeFrom="column">
-                  <wp:posOffset>1578004</wp:posOffset>
-                </wp:positionH>
-                <wp:positionV relativeFrom="paragraph">
-                  <wp:posOffset>136731</wp:posOffset>
-                </wp:positionV>
-                <wp:extent cx="180413" cy="84012"/>
-                <wp:effectExtent l="38100" t="38100" r="29210" b="30480"/>
-                <wp:wrapNone/>
-                <wp:docPr id="68" name="Conector recto de flecha 68"/>
+              <wp:anchor distT="0" distB="0" distL="114300" distR="114300" simplePos="0" relativeHeight="251702272" behindDoc="0" locked="0" layoutInCell="1" allowOverlap="1" wp14:anchorId="1CDF0886" wp14:editId="3356CF8D">
+                <wp:simplePos x="0" y="0"/>
+                <wp:positionH relativeFrom="margin">
+                  <wp:posOffset>2390775</wp:posOffset>
+                </wp:positionH>
+                <wp:positionV relativeFrom="paragraph">
+                  <wp:posOffset>125730</wp:posOffset>
+                </wp:positionV>
+                <wp:extent cx="9525" cy="190500"/>
+                <wp:effectExtent l="0" t="0" r="28575" b="19050"/>
+                <wp:wrapNone/>
+                <wp:docPr id="24" name="Conector recto 24"/>
                 <wp:cNvGraphicFramePr/>
                 <a:graphic xmlns:a="http://schemas.openxmlformats.org/drawingml/2006/main">
                   <a:graphicData uri="http://schemas.microsoft.com/office/word/2010/wordprocessingShape">
                     <wps:wsp>
                       <wps:cNvCnPr/>
                       <wps:spPr>
-                        <a:xfrm flipH="1" flipV="1">
-                          <a:off x="0" y="0"/>
-                          <a:ext cx="180413" cy="84012"/>
-                        </a:xfrm>
-                        <a:prstGeom prst="straightConnector1">
-                          <a:avLst/>
-                        </a:prstGeom>
-                        <a:ln>
-                          <a:tailEnd type="triangle"/>
-                        </a:ln>
+                        <a:xfrm flipV="1">
+                          <a:off x="0" y="0"/>
+                          <a:ext cx="9525" cy="190500"/>
+                        </a:xfrm>
+                        <a:prstGeom prst="line">
+                          <a:avLst/>
+                        </a:prstGeom>
                       </wps:spPr>
                       <wps:style>
                         <a:lnRef idx="1">
-                          <a:schemeClr val="accent1"/>
-                        </a:lnRef>
-                        <a:fillRef idx="0">
-                          <a:schemeClr val="accent1"/>
+                          <a:schemeClr val="dk1"/>
+                        </a:lnRef>
+                        <a:fillRef idx="0">
+                          <a:schemeClr val="dk1"/>
                         </a:fillRef>
                         <a:effectRef idx="0">
-                          <a:schemeClr val="accent1"/>
+                          <a:schemeClr val="dk1"/>
                         </a:effectRef>
                         <a:fontRef idx="minor">
                           <a:schemeClr val="tx1"/>
@@ -5019,156 +5020,46 @@
               </wp:anchor>
             </w:drawing>
           </mc:Choice>
-          <mc:Fallback>
-            <w:pict>
-              <v:shape w14:anchorId="619C34E6" id="Conector recto de flecha 68" o:spid="_x0000_s1026" type="#_x0000_t32" style="position:absolute;margin-left:124.25pt;margin-top:10.75pt;width:14.2pt;height:6.6pt;flip:x y;z-index:251783168;visibility:visible;mso-wrap-style:square;mso-width-percent:0;mso-height-percent:0;mso-wrap-distance-left:9pt;mso-wrap-distance-top:0;mso-wrap-distance-right:9pt;mso-wrap-distance-bottom:0;mso-position-horizontal:absolute;mso-position-horizontal-relative:text;mso-position-vertical:absolute;mso-position-vertical-relative:text;mso-width-percent:0;mso-height-percent:0;mso-width-relative:margin;mso-height-relative:margin" o:gfxdata="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" strokecolor="#5b9bd5 [3204]" strokeweight=".5pt">
-                <v:stroke endarrow="block" joinstyle="miter"/>
-              </v:shape>
-            </w:pict>
-          </mc:Fallback>
-        </mc:AlternateContent>
-      </w:r>
-      <w:r>
-        <w:rPr>
-          <w:rFonts w:cstheme="minorHAnsi"/>
-          <w:noProof/>
-          <w:lang w:eastAsia="es-ES"/>
-        </w:rPr>
-        <mc:AlternateContent>
-          <mc:Choice Requires="wps">
-            <w:drawing>
-              <wp:anchor distT="0" distB="0" distL="114300" distR="114300" simplePos="0" relativeHeight="251724800" behindDoc="0" locked="0" layoutInCell="1" allowOverlap="1" wp14:anchorId="1C191DF0" wp14:editId="0A9E48A6">
+          <mc:Fallback xmlns:cx1="http://schemas.microsoft.com/office/drawing/2015/9/8/chartex" xmlns:cx2="http://schemas.microsoft.com/office/drawing/2015/10/21/chartex" xmlns:cx3="http://schemas.microsoft.com/office/drawing/2016/5/9/chartex" xmlns:cx4="http://schemas.microsoft.com/office/drawing/2016/5/10/chartex" xmlns:cx5="http://schemas.microsoft.com/office/drawing/2016/5/11/chartex" xmlns:cx6="http://schemas.microsoft.com/office/drawing/2016/5/12/chartex" xmlns:cx7="http://schemas.microsoft.com/office/drawing/2016/5/13/chartex" xmlns:cx8="http://schemas.microsoft.com/office/drawing/2016/5/14/chartex" xmlns:aink="http://schemas.microsoft.com/office/drawing/2016/ink" xmlns:am3d="http://schemas.microsoft.com/office/drawing/2017/model3d" xmlns:w16cid="http://schemas.microsoft.com/office/word/2016/wordml/cid">
+            <w:pict>
+              <v:line w14:anchorId="3A8A3D68" id="Conector recto 24" o:spid="_x0000_s1026" style="position:absolute;flip:y;z-index:251702272;visibility:visible;mso-wrap-style:square;mso-width-percent:0;mso-height-percent:0;mso-wrap-distance-left:9pt;mso-wrap-distance-top:0;mso-wrap-distance-right:9pt;mso-wrap-distance-bottom:0;mso-position-horizontal:absolute;mso-position-horizontal-relative:margin;mso-position-vertical:absolute;mso-position-vertical-relative:text;mso-width-percent:0;mso-height-percent:0;mso-width-relative:margin;mso-height-relative:margin" from="188.25pt,9.9pt" to="189pt,24.9pt" o:gfxdata="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" strokecolor="black [3200]" strokeweight=".5pt">
+                <v:stroke joinstyle="miter"/>
+                <w10:wrap anchorx="margin"/>
+              </v:line>
+            </w:pict>
+          </mc:Fallback>
+        </mc:AlternateContent>
+      </w:r>
+      <w:r>
+        <w:rPr>
+          <w:rFonts w:cstheme="minorHAnsi"/>
+          <w:noProof/>
+          <w:lang w:eastAsia="es-ES"/>
+        </w:rPr>
+        <mc:AlternateContent>
+          <mc:Choice Requires="wps">
+            <w:drawing>
+              <wp:anchor distT="0" distB="0" distL="114300" distR="114300" simplePos="0" relativeHeight="251694080" behindDoc="0" locked="0" layoutInCell="1" allowOverlap="1" wp14:anchorId="24652A04" wp14:editId="5809B477">
                 <wp:simplePos x="0" y="0"/>
                 <wp:positionH relativeFrom="column">
-                  <wp:posOffset>1386840</wp:posOffset>
-                </wp:positionH>
-                <wp:positionV relativeFrom="paragraph">
-                  <wp:posOffset>155575</wp:posOffset>
-                </wp:positionV>
-                <wp:extent cx="19050" cy="133350"/>
-                <wp:effectExtent l="57150" t="38100" r="57150" b="19050"/>
-                <wp:wrapNone/>
-                <wp:docPr id="36" name="Conector recto de flecha 36"/>
+                  <wp:posOffset>-308610</wp:posOffset>
+                </wp:positionH>
+                <wp:positionV relativeFrom="paragraph">
+                  <wp:posOffset>129540</wp:posOffset>
+                </wp:positionV>
+                <wp:extent cx="1666875" cy="0"/>
+                <wp:effectExtent l="0" t="0" r="9525" b="19050"/>
+                <wp:wrapNone/>
+                <wp:docPr id="20" name="Conector recto 20"/>
                 <wp:cNvGraphicFramePr/>
                 <a:graphic xmlns:a="http://schemas.openxmlformats.org/drawingml/2006/main">
                   <a:graphicData uri="http://schemas.microsoft.com/office/word/2010/wordprocessingShape">
                     <wps:wsp>
                       <wps:cNvCnPr/>
                       <wps:spPr>
-                        <a:xfrm flipH="1" flipV="1">
-                          <a:off x="0" y="0"/>
-                          <a:ext cx="19050" cy="133350"/>
-                        </a:xfrm>
-                        <a:prstGeom prst="straightConnector1">
-                          <a:avLst/>
-                        </a:prstGeom>
-                        <a:ln>
-                          <a:tailEnd type="triangle"/>
-                        </a:ln>
-                      </wps:spPr>
-                      <wps:style>
-                        <a:lnRef idx="1">
-                          <a:schemeClr val="accent1"/>
-                        </a:lnRef>
-                        <a:fillRef idx="0">
-                          <a:schemeClr val="accent1"/>
-                        </a:fillRef>
-                        <a:effectRef idx="0">
-                          <a:schemeClr val="accent1"/>
-                        </a:effectRef>
-                        <a:fontRef idx="minor">
-                          <a:schemeClr val="tx1"/>
-                        </a:fontRef>
-                      </wps:style>
-                      <wps:bodyPr/>
-                    </wps:wsp>
-                  </a:graphicData>
-                </a:graphic>
-              </wp:anchor>
-            </w:drawing>
-          </mc:Choice>
-          <mc:Fallback>
-            <w:pict>
-              <v:shape w14:anchorId="4CF78EC1" id="Conector recto de flecha 36" o:spid="_x0000_s1026" type="#_x0000_t32" style="position:absolute;margin-left:109.2pt;margin-top:12.25pt;width:1.5pt;height:10.5pt;flip:x y;z-index:251724800;visibility:visible;mso-wrap-style:square;mso-wrap-distance-left:9pt;mso-wrap-distance-top:0;mso-wrap-distance-right:9pt;mso-wrap-distance-bottom:0;mso-position-horizontal:absolute;mso-position-horizontal-relative:text;mso-position-vertical:absolute;mso-position-vertical-relative:text" o:gfxdata="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" strokecolor="#5b9bd5 [3204]" strokeweight=".5pt">
-                <v:stroke endarrow="block" joinstyle="miter"/>
-              </v:shape>
-            </w:pict>
-          </mc:Fallback>
-        </mc:AlternateContent>
-      </w:r>
-      <w:r>
-        <w:rPr>
-          <w:rFonts w:cstheme="minorHAnsi"/>
-          <w:b/>
-        </w:rPr>
-        <w:t>Ingrediente</w:t>
-      </w:r>
-      <w:r>
-        <w:rPr>
-          <w:rFonts w:cstheme="minorHAnsi"/>
-        </w:rPr>
-        <w:t xml:space="preserve"> (</w:t>
-      </w:r>
-      <w:r>
-        <w:rPr>
-          <w:rFonts w:cstheme="minorHAnsi"/>
-          <w:u w:val="single"/>
-        </w:rPr>
-        <w:t>CodigoAlimento</w:t>
-      </w:r>
-      <w:r>
-        <w:rPr>
-          <w:rFonts w:cstheme="minorHAnsi"/>
-        </w:rPr>
-        <w:t>)</w:t>
-      </w:r>
-      <w:r>
-        <w:rPr>
-          <w:rFonts w:cstheme="minorHAnsi"/>
-          <w:noProof/>
-          <w:lang w:eastAsia="es-ES"/>
-        </w:rPr>
-        <w:t xml:space="preserve"> </w:t>
-      </w:r>
-    </w:p>
-    <w:p>
-      <w:pPr>
-        <w:ind w:right="-1"/>
-        <w:rPr>
-          <w:rFonts w:cstheme="minorHAnsi"/>
-          <w:u w:val="single"/>
-        </w:rPr>
-      </w:pPr>
-      <w:r>
-        <w:rPr>
-          <w:rFonts w:cstheme="minorHAnsi"/>
-          <w:noProof/>
-          <w:lang w:eastAsia="es-ES"/>
-        </w:rPr>
-        <mc:AlternateContent>
-          <mc:Choice Requires="wps">
-            <w:drawing>
-              <wp:anchor distT="0" distB="0" distL="114300" distR="114300" simplePos="0" relativeHeight="251704320" behindDoc="0" locked="0" layoutInCell="1" allowOverlap="1" wp14:anchorId="7895DA3A" wp14:editId="27E1CF6B">
-                <wp:simplePos x="0" y="0"/>
-                <wp:positionH relativeFrom="column">
-                  <wp:posOffset>2396489</wp:posOffset>
-                </wp:positionH>
-                <wp:positionV relativeFrom="paragraph">
-                  <wp:posOffset>81915</wp:posOffset>
-                </wp:positionV>
-                <wp:extent cx="3076575" cy="28575"/>
-                <wp:effectExtent l="0" t="0" r="28575" b="28575"/>
-                <wp:wrapNone/>
-                <wp:docPr id="25" name="Conector recto 25"/>
-                <wp:cNvGraphicFramePr/>
-                <a:graphic xmlns:a="http://schemas.openxmlformats.org/drawingml/2006/main">
-                  <a:graphicData uri="http://schemas.microsoft.com/office/word/2010/wordprocessingShape">
-                    <wps:wsp>
-                      <wps:cNvCnPr/>
-                      <wps:spPr>
                         <a:xfrm flipH="1">
                           <a:off x="0" y="0"/>
-                          <a:ext cx="3076575" cy="28575"/>
+                          <a:ext cx="1666875" cy="0"/>
                         </a:xfrm>
                         <a:prstGeom prst="line">
                           <a:avLst/>
@@ -5201,9 +5092,9 @@
               </wp:anchor>
             </w:drawing>
           </mc:Choice>
-          <mc:Fallback>
-            <w:pict>
-              <v:line w14:anchorId="39790282" id="Conector recto 25" o:spid="_x0000_s1026" style="position:absolute;flip:x;z-index:251704320;visibility:visible;mso-wrap-style:square;mso-width-percent:0;mso-height-percent:0;mso-wrap-distance-left:9pt;mso-wrap-distance-top:0;mso-wrap-distance-right:9pt;mso-wrap-distance-bottom:0;mso-position-horizontal:absolute;mso-position-horizontal-relative:text;mso-position-vertical:absolute;mso-position-vertical-relative:text;mso-width-percent:0;mso-height-percent:0;mso-width-relative:margin;mso-height-relative:margin" from="188.7pt,6.45pt" to="430.95pt,8.7pt" o:gfxdata="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" strokecolor="black [3200]" strokeweight=".5pt">
+          <mc:Fallback xmlns:cx1="http://schemas.microsoft.com/office/drawing/2015/9/8/chartex" xmlns:cx2="http://schemas.microsoft.com/office/drawing/2015/10/21/chartex" xmlns:cx3="http://schemas.microsoft.com/office/drawing/2016/5/9/chartex" xmlns:cx4="http://schemas.microsoft.com/office/drawing/2016/5/10/chartex" xmlns:cx5="http://schemas.microsoft.com/office/drawing/2016/5/11/chartex" xmlns:cx6="http://schemas.microsoft.com/office/drawing/2016/5/12/chartex" xmlns:cx7="http://schemas.microsoft.com/office/drawing/2016/5/13/chartex" xmlns:cx8="http://schemas.microsoft.com/office/drawing/2016/5/14/chartex" xmlns:aink="http://schemas.microsoft.com/office/drawing/2016/ink" xmlns:am3d="http://schemas.microsoft.com/office/drawing/2017/model3d" xmlns:w16cid="http://schemas.microsoft.com/office/word/2016/wordml/cid">
+            <w:pict>
+              <v:line w14:anchorId="14381C29" id="Conector recto 20" o:spid="_x0000_s1026" style="position:absolute;flip:x;z-index:251694080;visibility:visible;mso-wrap-style:square;mso-width-percent:0;mso-height-percent:0;mso-wrap-distance-left:9pt;mso-wrap-distance-top:0;mso-wrap-distance-right:9pt;mso-wrap-distance-bottom:0;mso-position-horizontal:absolute;mso-position-horizontal-relative:text;mso-position-vertical:absolute;mso-position-vertical-relative:text;mso-width-percent:0;mso-height-percent:0;mso-width-relative:margin;mso-height-relative:margin" from="-24.3pt,10.2pt" to="106.95pt,10.2pt" o:gfxdata="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" strokecolor="black [3200]" strokeweight=".5pt">
                 <v:stroke joinstyle="miter"/>
               </v:line>
             </w:pict>
@@ -5219,18 +5110,18 @@
         <mc:AlternateContent>
           <mc:Choice Requires="wps">
             <w:drawing>
-              <wp:anchor distT="0" distB="0" distL="114300" distR="114300" simplePos="0" relativeHeight="251702272" behindDoc="0" locked="0" layoutInCell="1" allowOverlap="1" wp14:anchorId="1CDF0886" wp14:editId="3356CF8D">
+              <wp:anchor distT="0" distB="0" distL="114300" distR="114300" simplePos="0" relativeHeight="251692032" behindDoc="0" locked="0" layoutInCell="1" allowOverlap="1" wp14:anchorId="075D3158" wp14:editId="1D3AB6F7">
                 <wp:simplePos x="0" y="0"/>
                 <wp:positionH relativeFrom="margin">
-                  <wp:posOffset>2390775</wp:posOffset>
-                </wp:positionH>
-                <wp:positionV relativeFrom="paragraph">
-                  <wp:posOffset>125730</wp:posOffset>
+                  <wp:posOffset>1343025</wp:posOffset>
+                </wp:positionH>
+                <wp:positionV relativeFrom="paragraph">
+                  <wp:posOffset>132715</wp:posOffset>
                 </wp:positionV>
                 <wp:extent cx="9525" cy="190500"/>
                 <wp:effectExtent l="0" t="0" r="28575" b="19050"/>
                 <wp:wrapNone/>
-                <wp:docPr id="24" name="Conector recto 24"/>
+                <wp:docPr id="19" name="Conector recto 19"/>
                 <wp:cNvGraphicFramePr/>
                 <a:graphic xmlns:a="http://schemas.openxmlformats.org/drawingml/2006/main">
                   <a:graphicData uri="http://schemas.microsoft.com/office/word/2010/wordprocessingShape">
@@ -5272,9 +5163,9 @@
               </wp:anchor>
             </w:drawing>
           </mc:Choice>
-          <mc:Fallback xmlns:w16cid="http://schemas.microsoft.com/office/word/2016/wordml/cid" xmlns:am3d="http://schemas.microsoft.com/office/drawing/2017/model3d" xmlns:aink="http://schemas.microsoft.com/office/drawing/2016/ink" xmlns:cx8="http://schemas.microsoft.com/office/drawing/2016/5/14/chartex" xmlns:cx7="http://schemas.microsoft.com/office/drawing/2016/5/13/chartex" xmlns:cx6="http://schemas.microsoft.com/office/drawing/2016/5/12/chartex" xmlns:cx5="http://schemas.microsoft.com/office/drawing/2016/5/11/chartex" xmlns:cx4="http://schemas.microsoft.com/office/drawing/2016/5/10/chartex" xmlns:cx3="http://schemas.microsoft.com/office/drawing/2016/5/9/chartex" xmlns:cx2="http://schemas.microsoft.com/office/drawing/2015/10/21/chartex" xmlns:cx1="http://schemas.microsoft.com/office/drawing/2015/9/8/chartex">
-            <w:pict>
-              <v:line w14:anchorId="3A8A3D68" id="Conector recto 24" o:spid="_x0000_s1026" style="position:absolute;flip:y;z-index:251702272;visibility:visible;mso-wrap-style:square;mso-width-percent:0;mso-height-percent:0;mso-wrap-distance-left:9pt;mso-wrap-distance-top:0;mso-wrap-distance-right:9pt;mso-wrap-distance-bottom:0;mso-position-horizontal:absolute;mso-position-horizontal-relative:margin;mso-position-vertical:absolute;mso-position-vertical-relative:text;mso-width-percent:0;mso-height-percent:0;mso-width-relative:margin;mso-height-relative:margin" from="188.25pt,9.9pt" to="189pt,24.9pt" o:gfxdata="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" strokecolor="black [3200]" strokeweight=".5pt">
+          <mc:Fallback xmlns:cx1="http://schemas.microsoft.com/office/drawing/2015/9/8/chartex" xmlns:cx2="http://schemas.microsoft.com/office/drawing/2015/10/21/chartex" xmlns:cx3="http://schemas.microsoft.com/office/drawing/2016/5/9/chartex" xmlns:cx4="http://schemas.microsoft.com/office/drawing/2016/5/10/chartex" xmlns:cx5="http://schemas.microsoft.com/office/drawing/2016/5/11/chartex" xmlns:cx6="http://schemas.microsoft.com/office/drawing/2016/5/12/chartex" xmlns:cx7="http://schemas.microsoft.com/office/drawing/2016/5/13/chartex" xmlns:cx8="http://schemas.microsoft.com/office/drawing/2016/5/14/chartex" xmlns:aink="http://schemas.microsoft.com/office/drawing/2016/ink" xmlns:am3d="http://schemas.microsoft.com/office/drawing/2017/model3d" xmlns:w16cid="http://schemas.microsoft.com/office/word/2016/wordml/cid">
+            <w:pict>
+              <v:line w14:anchorId="7CFBEF5D" id="Conector recto 19" o:spid="_x0000_s1026" style="position:absolute;flip:y;z-index:251692032;visibility:visible;mso-wrap-style:square;mso-width-percent:0;mso-height-percent:0;mso-wrap-distance-left:9pt;mso-wrap-distance-top:0;mso-wrap-distance-right:9pt;mso-wrap-distance-bottom:0;mso-position-horizontal:absolute;mso-position-horizontal-relative:margin;mso-position-vertical:absolute;mso-position-vertical-relative:text;mso-width-percent:0;mso-height-percent:0;mso-width-relative:margin;mso-height-relative:margin" from="105.75pt,10.45pt" to="106.5pt,25.45pt" o:gfxdata="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" strokecolor="black [3200]" strokeweight=".5pt">
                 <v:stroke joinstyle="miter"/>
                 <w10:wrap anchorx="margin"/>
               </v:line>
@@ -5282,27 +5173,162 @@
           </mc:Fallback>
         </mc:AlternateContent>
       </w:r>
-      <w:r>
-        <w:rPr>
-          <w:rFonts w:cstheme="minorHAnsi"/>
-          <w:noProof/>
-          <w:lang w:eastAsia="es-ES"/>
-        </w:rPr>
-        <mc:AlternateContent>
-          <mc:Choice Requires="wps">
-            <w:drawing>
-              <wp:anchor distT="0" distB="0" distL="114300" distR="114300" simplePos="0" relativeHeight="251694080" behindDoc="0" locked="0" layoutInCell="1" allowOverlap="1" wp14:anchorId="24652A04" wp14:editId="5809B477">
+    </w:p>
+    <w:p>
+      <w:pPr>
+        <w:ind w:right="-1"/>
+        <w:rPr>
+          <w:rFonts w:cstheme="minorHAnsi"/>
+        </w:rPr>
+      </w:pPr>
+      <w:r>
+        <w:rPr>
+          <w:rFonts w:cstheme="minorHAnsi"/>
+          <w:b/>
+        </w:rPr>
+        <w:t>LineaProducto</w:t>
+      </w:r>
+      <w:r>
+        <w:rPr>
+          <w:rFonts w:cstheme="minorHAnsi"/>
+        </w:rPr>
+        <w:t xml:space="preserve"> (</w:t>
+      </w:r>
+      <w:r>
+        <w:rPr>
+          <w:rFonts w:cstheme="minorHAnsi"/>
+          <w:u w:val="single"/>
+        </w:rPr>
+        <w:t>CodigoAlimento, Transaccion</w:t>
+      </w:r>
+      <w:r>
+        <w:rPr>
+          <w:rFonts w:cstheme="minorHAnsi"/>
+        </w:rPr>
+        <w:t>,</w:t>
+      </w:r>
+      <w:r>
+        <w:t xml:space="preserve"> </w:t>
+      </w:r>
+      <w:r>
+        <w:rPr>
+          <w:rFonts w:cstheme="minorHAnsi"/>
+        </w:rPr>
+        <w:t>Cantidad, TotalProducto, PrecioFinal</w:t>
+      </w:r>
+      <w:r>
+        <w:rPr>
+          <w:rFonts w:cstheme="minorHAnsi"/>
+        </w:rPr>
+        <w:t xml:space="preserve"> </w:t>
+      </w:r>
+      <w:r>
+        <w:rPr>
+          <w:rFonts w:cstheme="minorHAnsi"/>
+        </w:rPr>
+        <w:t>)</w:t>
+      </w:r>
+      <w:r>
+        <w:rPr>
+          <w:rFonts w:cstheme="minorHAnsi"/>
+          <w:noProof/>
+          <w:lang w:eastAsia="es-ES"/>
+        </w:rPr>
+        <w:t xml:space="preserve"> </w:t>
+      </w:r>
+    </w:p>
+    <w:p>
+      <w:pPr>
+        <w:rPr>
+          <w:rFonts w:cstheme="minorHAnsi"/>
+        </w:rPr>
+      </w:pPr>
+      <w:r>
+        <w:rPr>
+          <w:rFonts w:cstheme="minorHAnsi"/>
+          <w:noProof/>
+          <w:lang w:eastAsia="es-ES"/>
+        </w:rPr>
+        <mc:AlternateContent>
+          <mc:Choice Requires="wps">
+            <w:drawing>
+              <wp:anchor distT="0" distB="0" distL="114300" distR="114300" simplePos="0" relativeHeight="251830272" behindDoc="0" locked="0" layoutInCell="1" allowOverlap="1">
                 <wp:simplePos x="0" y="0"/>
                 <wp:positionH relativeFrom="column">
-                  <wp:posOffset>-308610</wp:posOffset>
-                </wp:positionH>
-                <wp:positionV relativeFrom="paragraph">
-                  <wp:posOffset>129540</wp:posOffset>
+                  <wp:posOffset>3587115</wp:posOffset>
+                </wp:positionH>
+                <wp:positionV relativeFrom="paragraph">
+                  <wp:posOffset>132080</wp:posOffset>
+                </wp:positionV>
+                <wp:extent cx="1304925" cy="123825"/>
+                <wp:effectExtent l="0" t="0" r="28575" b="28575"/>
+                <wp:wrapNone/>
+                <wp:docPr id="82" name="Conector recto 82"/>
+                <wp:cNvGraphicFramePr/>
+                <a:graphic xmlns:a="http://schemas.openxmlformats.org/drawingml/2006/main">
+                  <a:graphicData uri="http://schemas.microsoft.com/office/word/2010/wordprocessingShape">
+                    <wps:wsp>
+                      <wps:cNvCnPr/>
+                      <wps:spPr>
+                        <a:xfrm flipH="1">
+                          <a:off x="0" y="0"/>
+                          <a:ext cx="1304925" cy="123825"/>
+                        </a:xfrm>
+                        <a:prstGeom prst="line">
+                          <a:avLst/>
+                        </a:prstGeom>
+                      </wps:spPr>
+                      <wps:style>
+                        <a:lnRef idx="1">
+                          <a:schemeClr val="accent1"/>
+                        </a:lnRef>
+                        <a:fillRef idx="0">
+                          <a:schemeClr val="accent1"/>
+                        </a:fillRef>
+                        <a:effectRef idx="0">
+                          <a:schemeClr val="accent1"/>
+                        </a:effectRef>
+                        <a:fontRef idx="minor">
+                          <a:schemeClr val="tx1"/>
+                        </a:fontRef>
+                      </wps:style>
+                      <wps:bodyPr/>
+                    </wps:wsp>
+                  </a:graphicData>
+                </a:graphic>
+              </wp:anchor>
+            </w:drawing>
+          </mc:Choice>
+          <mc:Fallback>
+            <w:pict>
+              <v:line w14:anchorId="2A356F81" id="Conector recto 82" o:spid="_x0000_s1026" style="position:absolute;flip:x;z-index:251830272;visibility:visible;mso-wrap-style:square;mso-wrap-distance-left:9pt;mso-wrap-distance-top:0;mso-wrap-distance-right:9pt;mso-wrap-distance-bottom:0;mso-position-horizontal:absolute;mso-position-horizontal-relative:text;mso-position-vertical:absolute;mso-position-vertical-relative:text" from="282.45pt,10.4pt" to="385.2pt,20.15pt" o:gfxdata="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" strokecolor="#5b9bd5 [3204]" strokeweight=".5pt">
+                <v:stroke joinstyle="miter"/>
+              </v:line>
+            </w:pict>
+          </mc:Fallback>
+        </mc:AlternateContent>
+      </w:r>
+      <w:r>
+        <w:rPr>
+          <w:rFonts w:cstheme="minorHAnsi"/>
+          <w:noProof/>
+          <w:lang w:eastAsia="es-ES"/>
+        </w:rPr>
+        <mc:AlternateContent>
+          <mc:Choice Requires="wps">
+            <w:drawing>
+              <wp:anchor distT="0" distB="0" distL="114300" distR="114300" simplePos="0" relativeHeight="251714560" behindDoc="0" locked="0" layoutInCell="1" allowOverlap="1" wp14:anchorId="7089EBD5" wp14:editId="76293CDE">
+                <wp:simplePos x="0" y="0"/>
+                <wp:positionH relativeFrom="column">
+                  <wp:posOffset>-476250</wp:posOffset>
+                </wp:positionH>
+                <wp:positionV relativeFrom="paragraph">
+                  <wp:posOffset>142240</wp:posOffset>
                 </wp:positionV>
                 <wp:extent cx="1666875" cy="0"/>
                 <wp:effectExtent l="0" t="0" r="9525" b="19050"/>
                 <wp:wrapNone/>
-                <wp:docPr id="20" name="Conector recto 20"/>
+                <wp:docPr id="30" name="Conector recto 30"/>
                 <wp:cNvGraphicFramePr/>
                 <a:graphic xmlns:a="http://schemas.openxmlformats.org/drawingml/2006/main">
                   <a:graphicData uri="http://schemas.microsoft.com/office/word/2010/wordprocessingShape">
@@ -5344,9 +5370,9 @@
               </wp:anchor>
             </w:drawing>
           </mc:Choice>
-          <mc:Fallback xmlns:w16cid="http://schemas.microsoft.com/office/word/2016/wordml/cid" xmlns:am3d="http://schemas.microsoft.com/office/drawing/2017/model3d" xmlns:aink="http://schemas.microsoft.com/office/drawing/2016/ink" xmlns:cx8="http://schemas.microsoft.com/office/drawing/2016/5/14/chartex" xmlns:cx7="http://schemas.microsoft.com/office/drawing/2016/5/13/chartex" xmlns:cx6="http://schemas.microsoft.com/office/drawing/2016/5/12/chartex" xmlns:cx5="http://schemas.microsoft.com/office/drawing/2016/5/11/chartex" xmlns:cx4="http://schemas.microsoft.com/office/drawing/2016/5/10/chartex" xmlns:cx3="http://schemas.microsoft.com/office/drawing/2016/5/9/chartex" xmlns:cx2="http://schemas.microsoft.com/office/drawing/2015/10/21/chartex" xmlns:cx1="http://schemas.microsoft.com/office/drawing/2015/9/8/chartex">
-            <w:pict>
-              <v:line w14:anchorId="14381C29" id="Conector recto 20" o:spid="_x0000_s1026" style="position:absolute;flip:x;z-index:251694080;visibility:visible;mso-wrap-style:square;mso-width-percent:0;mso-height-percent:0;mso-wrap-distance-left:9pt;mso-wrap-distance-top:0;mso-wrap-distance-right:9pt;mso-wrap-distance-bottom:0;mso-position-horizontal:absolute;mso-position-horizontal-relative:text;mso-position-vertical:absolute;mso-position-vertical-relative:text;mso-width-percent:0;mso-height-percent:0;mso-width-relative:margin;mso-height-relative:margin" from="-24.3pt,10.2pt" to="106.95pt,10.2pt" o:gfxdata="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" strokecolor="black [3200]" strokeweight=".5pt">
+          <mc:Fallback>
+            <w:pict>
+              <v:line w14:anchorId="267652FF" id="Conector recto 30" o:spid="_x0000_s1026" style="position:absolute;flip:x;z-index:251714560;visibility:visible;mso-wrap-style:square;mso-width-percent:0;mso-height-percent:0;mso-wrap-distance-left:9pt;mso-wrap-distance-top:0;mso-wrap-distance-right:9pt;mso-wrap-distance-bottom:0;mso-position-horizontal:absolute;mso-position-horizontal-relative:text;mso-position-vertical:absolute;mso-position-vertical-relative:text;mso-width-percent:0;mso-height-percent:0;mso-width-relative:margin;mso-height-relative:margin" from="-37.5pt,11.2pt" to="93.75pt,11.2pt" o:gfxdata="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" strokecolor="black [3200]" strokeweight=".5pt">
                 <v:stroke joinstyle="miter"/>
               </v:line>
             </w:pict>
@@ -5362,10 +5388,10 @@
         <mc:AlternateContent>
           <mc:Choice Requires="wps">
             <w:drawing>
-              <wp:anchor distT="0" distB="0" distL="114300" distR="114300" simplePos="0" relativeHeight="251692032" behindDoc="0" locked="0" layoutInCell="1" allowOverlap="1" wp14:anchorId="075D3158" wp14:editId="1D3AB6F7">
+              <wp:anchor distT="0" distB="0" distL="114300" distR="114300" simplePos="0" relativeHeight="251712512" behindDoc="0" locked="0" layoutInCell="1" allowOverlap="1" wp14:anchorId="2710FF78" wp14:editId="52256AF2">
                 <wp:simplePos x="0" y="0"/>
                 <wp:positionH relativeFrom="margin">
-                  <wp:posOffset>1343025</wp:posOffset>
+                  <wp:posOffset>1162050</wp:posOffset>
                 </wp:positionH>
                 <wp:positionV relativeFrom="paragraph">
                   <wp:posOffset>132715</wp:posOffset>
@@ -5373,7 +5399,7 @@
                 <wp:extent cx="9525" cy="190500"/>
                 <wp:effectExtent l="0" t="0" r="28575" b="19050"/>
                 <wp:wrapNone/>
-                <wp:docPr id="19" name="Conector recto 19"/>
+                <wp:docPr id="29" name="Conector recto 29"/>
                 <wp:cNvGraphicFramePr/>
                 <a:graphic xmlns:a="http://schemas.openxmlformats.org/drawingml/2006/main">
                   <a:graphicData uri="http://schemas.microsoft.com/office/word/2010/wordprocessingShape">
@@ -5415,9 +5441,9 @@
               </wp:anchor>
             </w:drawing>
           </mc:Choice>
-          <mc:Fallback xmlns:w16cid="http://schemas.microsoft.com/office/word/2016/wordml/cid" xmlns:am3d="http://schemas.microsoft.com/office/drawing/2017/model3d" xmlns:aink="http://schemas.microsoft.com/office/drawing/2016/ink" xmlns:cx8="http://schemas.microsoft.com/office/drawing/2016/5/14/chartex" xmlns:cx7="http://schemas.microsoft.com/office/drawing/2016/5/13/chartex" xmlns:cx6="http://schemas.microsoft.com/office/drawing/2016/5/12/chartex" xmlns:cx5="http://schemas.microsoft.com/office/drawing/2016/5/11/chartex" xmlns:cx4="http://schemas.microsoft.com/office/drawing/2016/5/10/chartex" xmlns:cx3="http://schemas.microsoft.com/office/drawing/2016/5/9/chartex" xmlns:cx2="http://schemas.microsoft.com/office/drawing/2015/10/21/chartex" xmlns:cx1="http://schemas.microsoft.com/office/drawing/2015/9/8/chartex">
-            <w:pict>
-              <v:line w14:anchorId="7CFBEF5D" id="Conector recto 19" o:spid="_x0000_s1026" style="position:absolute;flip:y;z-index:251692032;visibility:visible;mso-wrap-style:square;mso-width-percent:0;mso-height-percent:0;mso-wrap-distance-left:9pt;mso-wrap-distance-top:0;mso-wrap-distance-right:9pt;mso-wrap-distance-bottom:0;mso-position-horizontal:absolute;mso-position-horizontal-relative:margin;mso-position-vertical:absolute;mso-position-vertical-relative:text;mso-width-percent:0;mso-height-percent:0;mso-width-relative:margin;mso-height-relative:margin" from="105.75pt,10.45pt" to="106.5pt,25.45pt" o:gfxdata="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" strokecolor="black [3200]" strokeweight=".5pt">
+          <mc:Fallback xmlns:cx1="http://schemas.microsoft.com/office/drawing/2015/9/8/chartex" xmlns:cx2="http://schemas.microsoft.com/office/drawing/2015/10/21/chartex" xmlns:cx3="http://schemas.microsoft.com/office/drawing/2016/5/9/chartex" xmlns:cx4="http://schemas.microsoft.com/office/drawing/2016/5/10/chartex" xmlns:cx5="http://schemas.microsoft.com/office/drawing/2016/5/11/chartex" xmlns:cx6="http://schemas.microsoft.com/office/drawing/2016/5/12/chartex" xmlns:cx7="http://schemas.microsoft.com/office/drawing/2016/5/13/chartex" xmlns:cx8="http://schemas.microsoft.com/office/drawing/2016/5/14/chartex" xmlns:aink="http://schemas.microsoft.com/office/drawing/2016/ink" xmlns:am3d="http://schemas.microsoft.com/office/drawing/2017/model3d" xmlns:w16cid="http://schemas.microsoft.com/office/word/2016/wordml/cid">
+            <w:pict>
+              <v:line w14:anchorId="331DCE3B" id="Conector recto 29" o:spid="_x0000_s1026" style="position:absolute;flip:y;z-index:251712512;visibility:visible;mso-wrap-style:square;mso-width-percent:0;mso-height-percent:0;mso-wrap-distance-left:9pt;mso-wrap-distance-top:0;mso-wrap-distance-right:9pt;mso-wrap-distance-bottom:0;mso-position-horizontal:absolute;mso-position-horizontal-relative:margin;mso-position-vertical:absolute;mso-position-vertical-relative:text;mso-width-percent:0;mso-height-percent:0;mso-width-relative:margin;mso-height-relative:margin" from="91.5pt,10.45pt" to="92.25pt,25.45pt" o:gfxdata="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" strokecolor="black [3200]" strokeweight=".5pt">
                 <v:stroke joinstyle="miter"/>
                 <w10:wrap anchorx="margin"/>
               </v:line>
@@ -5428,103 +5454,41 @@
     </w:p>
     <w:p>
       <w:pPr>
-        <w:ind w:right="-1"/>
-        <w:rPr>
-          <w:rFonts w:cstheme="minorHAnsi"/>
+        <w:rPr>
+          <w:rFonts w:cstheme="minorHAnsi"/>
+          <w:u w:val="single"/>
         </w:rPr>
       </w:pPr>
       <w:r>
         <w:rPr>
           <w:rFonts w:cstheme="minorHAnsi"/>
-          <w:b/>
-        </w:rPr>
-        <w:t>LineaProducto</w:t>
-      </w:r>
-      <w:r>
-        <w:rPr>
-          <w:rFonts w:cstheme="minorHAnsi"/>
-        </w:rPr>
-        <w:t xml:space="preserve"> (</w:t>
-      </w:r>
-      <w:r>
-        <w:rPr>
-          <w:rFonts w:cstheme="minorHAnsi"/>
-          <w:u w:val="single"/>
-        </w:rPr>
-        <w:t>CodigoAlimento, Transaccion</w:t>
-      </w:r>
-      <w:r>
-        <w:rPr>
-          <w:rFonts w:cstheme="minorHAnsi"/>
-        </w:rPr>
-        <w:t>,</w:t>
-      </w:r>
-      <w:r>
-        <w:t xml:space="preserve"> </w:t>
-      </w:r>
-      <w:r>
-        <w:rPr>
-          <w:rFonts w:cstheme="minorHAnsi"/>
-        </w:rPr>
-        <w:t>Cantidad, TotalProducto, PrecioFinal</w:t>
-      </w:r>
-      <w:r>
-        <w:rPr>
-          <w:rFonts w:cstheme="minorHAnsi"/>
-        </w:rPr>
-        <w:t xml:space="preserve"> </w:t>
-      </w:r>
-      <w:r>
-        <w:rPr>
-          <w:rFonts w:cstheme="minorHAnsi"/>
-        </w:rPr>
-        <w:t>)</w:t>
-      </w:r>
-      <w:r>
-        <w:rPr>
-          <w:rFonts w:cstheme="minorHAnsi"/>
-          <w:noProof/>
-          <w:lang w:eastAsia="es-ES"/>
-        </w:rPr>
-        <w:t xml:space="preserve"> </w:t>
-      </w:r>
-    </w:p>
-    <w:p>
-      <w:pPr>
-        <w:rPr>
-          <w:rFonts w:cstheme="minorHAnsi"/>
-        </w:rPr>
-      </w:pPr>
-      <w:r>
-        <w:rPr>
-          <w:rFonts w:cstheme="minorHAnsi"/>
-          <w:noProof/>
-          <w:lang w:eastAsia="es-ES"/>
-        </w:rPr>
-        <mc:AlternateContent>
-          <mc:Choice Requires="wps">
-            <w:drawing>
-              <wp:anchor distT="0" distB="0" distL="114300" distR="114300" simplePos="0" relativeHeight="251830272" behindDoc="0" locked="0" layoutInCell="1" allowOverlap="1">
+          <w:noProof/>
+          <w:lang w:eastAsia="es-ES"/>
+        </w:rPr>
+        <mc:AlternateContent>
+          <mc:Choice Requires="wps">
+            <w:drawing>
+              <wp:anchor distT="0" distB="0" distL="114300" distR="114300" simplePos="0" relativeHeight="251730944" behindDoc="0" locked="0" layoutInCell="1" allowOverlap="1" wp14:anchorId="0084A347" wp14:editId="7B789AB4">
                 <wp:simplePos x="0" y="0"/>
                 <wp:positionH relativeFrom="column">
-                  <wp:posOffset>3587115</wp:posOffset>
-                </wp:positionH>
-                <wp:positionV relativeFrom="paragraph">
-                  <wp:posOffset>132080</wp:posOffset>
-                </wp:positionV>
-                <wp:extent cx="1304925" cy="123825"/>
-                <wp:effectExtent l="0" t="0" r="28575" b="28575"/>
-                <wp:wrapNone/>
-                <wp:docPr id="82" name="Conector recto 82"/>
+                  <wp:posOffset>-737236</wp:posOffset>
+                </wp:positionH>
+                <wp:positionV relativeFrom="paragraph">
+                  <wp:posOffset>313056</wp:posOffset>
+                </wp:positionV>
+                <wp:extent cx="1485900" cy="19050"/>
+                <wp:effectExtent l="0" t="0" r="19050" b="19050"/>
+                <wp:wrapNone/>
+                <wp:docPr id="39" name="Conector recto 39"/>
                 <wp:cNvGraphicFramePr/>
                 <a:graphic xmlns:a="http://schemas.openxmlformats.org/drawingml/2006/main">
                   <a:graphicData uri="http://schemas.microsoft.com/office/word/2010/wordprocessingShape">
                     <wps:wsp>
                       <wps:cNvCnPr/>
                       <wps:spPr>
-                        <a:xfrm flipH="1">
-                          <a:off x="0" y="0"/>
-                          <a:ext cx="1304925" cy="123825"/>
+                        <a:xfrm flipH="1" flipV="1">
+                          <a:off x="0" y="0"/>
+                          <a:ext cx="1485900" cy="19050"/>
                         </a:xfrm>
                         <a:prstGeom prst="line">
                           <a:avLst/>
@@ -5539,71 +5503,6 @@
                         </a:fillRef>
                         <a:effectRef idx="0">
                           <a:schemeClr val="accent1"/>
-                        </a:effectRef>
-                        <a:fontRef idx="minor">
-                          <a:schemeClr val="tx1"/>
-                        </a:fontRef>
-                      </wps:style>
-                      <wps:bodyPr/>
-                    </wps:wsp>
-                  </a:graphicData>
-                </a:graphic>
-              </wp:anchor>
-            </w:drawing>
-          </mc:Choice>
-          <mc:Fallback>
-            <w:pict>
-              <v:line w14:anchorId="2A356F81" id="Conector recto 82" o:spid="_x0000_s1026" style="position:absolute;flip:x;z-index:251830272;visibility:visible;mso-wrap-style:square;mso-wrap-distance-left:9pt;mso-wrap-distance-top:0;mso-wrap-distance-right:9pt;mso-wrap-distance-bottom:0;mso-position-horizontal:absolute;mso-position-horizontal-relative:text;mso-position-vertical:absolute;mso-position-vertical-relative:text" from="282.45pt,10.4pt" to="385.2pt,20.15pt" o:gfxdata="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" strokecolor="#5b9bd5 [3204]" strokeweight=".5pt">
-                <v:stroke joinstyle="miter"/>
-              </v:line>
-            </w:pict>
-          </mc:Fallback>
-        </mc:AlternateContent>
-      </w:r>
-      <w:r>
-        <w:rPr>
-          <w:rFonts w:cstheme="minorHAnsi"/>
-          <w:noProof/>
-          <w:lang w:eastAsia="es-ES"/>
-        </w:rPr>
-        <mc:AlternateContent>
-          <mc:Choice Requires="wps">
-            <w:drawing>
-              <wp:anchor distT="0" distB="0" distL="114300" distR="114300" simplePos="0" relativeHeight="251714560" behindDoc="0" locked="0" layoutInCell="1" allowOverlap="1" wp14:anchorId="7089EBD5" wp14:editId="76293CDE">
-                <wp:simplePos x="0" y="0"/>
-                <wp:positionH relativeFrom="column">
-                  <wp:posOffset>-476250</wp:posOffset>
-                </wp:positionH>
-                <wp:positionV relativeFrom="paragraph">
-                  <wp:posOffset>142240</wp:posOffset>
-                </wp:positionV>
-                <wp:extent cx="1666875" cy="0"/>
-                <wp:effectExtent l="0" t="0" r="9525" b="19050"/>
-                <wp:wrapNone/>
-                <wp:docPr id="30" name="Conector recto 30"/>
-                <wp:cNvGraphicFramePr/>
-                <a:graphic xmlns:a="http://schemas.openxmlformats.org/drawingml/2006/main">
-                  <a:graphicData uri="http://schemas.microsoft.com/office/word/2010/wordprocessingShape">
-                    <wps:wsp>
-                      <wps:cNvCnPr/>
-                      <wps:spPr>
-                        <a:xfrm flipH="1">
-                          <a:off x="0" y="0"/>
-                          <a:ext cx="1666875" cy="0"/>
-                        </a:xfrm>
-                        <a:prstGeom prst="line">
-                          <a:avLst/>
-                        </a:prstGeom>
-                      </wps:spPr>
-                      <wps:style>
-                        <a:lnRef idx="1">
-                          <a:schemeClr val="dk1"/>
-                        </a:lnRef>
-                        <a:fillRef idx="0">
-                          <a:schemeClr val="dk1"/>
-                        </a:fillRef>
-                        <a:effectRef idx="0">
-                          <a:schemeClr val="dk1"/>
                         </a:effectRef>
                         <a:fontRef idx="minor">
                           <a:schemeClr val="tx1"/>
@@ -5622,9 +5521,9 @@
               </wp:anchor>
             </w:drawing>
           </mc:Choice>
-          <mc:Fallback>
-            <w:pict>
-              <v:line w14:anchorId="267652FF" id="Conector recto 30" o:spid="_x0000_s1026" style="position:absolute;flip:x;z-index:251714560;visibility:visible;mso-wrap-style:square;mso-width-percent:0;mso-height-percent:0;mso-wrap-distance-left:9pt;mso-wrap-distance-top:0;mso-wrap-distance-right:9pt;mso-wrap-distance-bottom:0;mso-position-horizontal:absolute;mso-position-horizontal-relative:text;mso-position-vertical:absolute;mso-position-vertical-relative:text;mso-width-percent:0;mso-height-percent:0;mso-width-relative:margin;mso-height-relative:margin" from="-37.5pt,11.2pt" to="93.75pt,11.2pt" o:gfxdata="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" strokecolor="black [3200]" strokeweight=".5pt">
+          <mc:Fallback xmlns:cx1="http://schemas.microsoft.com/office/drawing/2015/9/8/chartex" xmlns:cx2="http://schemas.microsoft.com/office/drawing/2015/10/21/chartex" xmlns:cx3="http://schemas.microsoft.com/office/drawing/2016/5/9/chartex" xmlns:cx4="http://schemas.microsoft.com/office/drawing/2016/5/10/chartex" xmlns:cx5="http://schemas.microsoft.com/office/drawing/2016/5/11/chartex" xmlns:cx6="http://schemas.microsoft.com/office/drawing/2016/5/12/chartex" xmlns:cx7="http://schemas.microsoft.com/office/drawing/2016/5/13/chartex" xmlns:cx8="http://schemas.microsoft.com/office/drawing/2016/5/14/chartex" xmlns:aink="http://schemas.microsoft.com/office/drawing/2016/ink" xmlns:am3d="http://schemas.microsoft.com/office/drawing/2017/model3d" xmlns:w16cid="http://schemas.microsoft.com/office/word/2016/wordml/cid">
+            <w:pict>
+              <v:line w14:anchorId="36E6B463" id="Conector recto 39" o:spid="_x0000_s1026" style="position:absolute;flip:x y;z-index:251730944;visibility:visible;mso-wrap-style:square;mso-width-percent:0;mso-height-percent:0;mso-wrap-distance-left:9pt;mso-wrap-distance-top:0;mso-wrap-distance-right:9pt;mso-wrap-distance-bottom:0;mso-position-horizontal:absolute;mso-position-horizontal-relative:text;mso-position-vertical:absolute;mso-position-vertical-relative:text;mso-width-percent:0;mso-height-percent:0;mso-width-relative:margin;mso-height-relative:margin" from="-58.05pt,24.65pt" to="58.95pt,26.15pt" o:gfxdata="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" strokecolor="#5b9bd5 [3204]" strokeweight=".5pt">
                 <v:stroke joinstyle="miter"/>
               </v:line>
             </w:pict>
@@ -5634,33 +5533,78 @@
       <w:r>
         <w:rPr>
           <w:rFonts w:cstheme="minorHAnsi"/>
-          <w:noProof/>
-          <w:lang w:eastAsia="es-ES"/>
-        </w:rPr>
-        <mc:AlternateContent>
-          <mc:Choice Requires="wps">
-            <w:drawing>
-              <wp:anchor distT="0" distB="0" distL="114300" distR="114300" simplePos="0" relativeHeight="251712512" behindDoc="0" locked="0" layoutInCell="1" allowOverlap="1" wp14:anchorId="2710FF78" wp14:editId="52256AF2">
+          <w:b/>
+        </w:rPr>
+        <w:t xml:space="preserve">Composicion </w:t>
+      </w:r>
+      <w:r>
+        <w:rPr>
+          <w:rFonts w:cstheme="minorHAnsi"/>
+        </w:rPr>
+        <w:t>(</w:t>
+      </w:r>
+      <w:r>
+        <w:rPr>
+          <w:rFonts w:cstheme="minorHAnsi"/>
+          <w:u w:val="single"/>
+        </w:rPr>
+        <w:t>CodigoAlimentoProducto, CodigoAlimentoIngrediente,</w:t>
+      </w:r>
+      <w:r>
+        <w:rPr>
+          <w:rFonts w:cstheme="minorHAnsi"/>
+        </w:rPr>
+        <w:t xml:space="preserve"> Cantidad</w:t>
+      </w:r>
+      <w:r>
+        <w:rPr>
+          <w:rFonts w:cstheme="minorHAnsi"/>
+        </w:rPr>
+        <w:t>)</w:t>
+      </w:r>
+    </w:p>
+    <w:p>
+      <w:pPr>
+        <w:pStyle w:val="Standard"/>
+        <w:rPr>
+          <w:rFonts w:asciiTheme="minorHAnsi" w:hAnsiTheme="minorHAnsi" w:cstheme="minorHAnsi"/>
+          <w:b/>
+          <w:sz w:val="22"/>
+          <w:szCs w:val="22"/>
+        </w:rPr>
+      </w:pPr>
+      <w:r>
+        <w:rPr>
+          <w:rFonts w:asciiTheme="minorHAnsi" w:hAnsiTheme="minorHAnsi" w:cstheme="minorHAnsi"/>
+          <w:noProof/>
+          <w:sz w:val="22"/>
+          <w:szCs w:val="22"/>
+          <w:lang w:eastAsia="es-ES" w:bidi="ar-SA"/>
+        </w:rPr>
+        <mc:AlternateContent>
+          <mc:Choice Requires="wps">
+            <w:drawing>
+              <wp:anchor distT="0" distB="0" distL="114300" distR="114300" simplePos="0" relativeHeight="251728896" behindDoc="0" locked="0" layoutInCell="1" allowOverlap="1" wp14:anchorId="5CD3E945" wp14:editId="48A8E770">
                 <wp:simplePos x="0" y="0"/>
                 <wp:positionH relativeFrom="margin">
-                  <wp:posOffset>1162050</wp:posOffset>
-                </wp:positionH>
-                <wp:positionV relativeFrom="paragraph">
-                  <wp:posOffset>132715</wp:posOffset>
-                </wp:positionV>
-                <wp:extent cx="9525" cy="190500"/>
-                <wp:effectExtent l="0" t="0" r="28575" b="19050"/>
-                <wp:wrapNone/>
-                <wp:docPr id="29" name="Conector recto 29"/>
+                  <wp:posOffset>710565</wp:posOffset>
+                </wp:positionH>
+                <wp:positionV relativeFrom="paragraph">
+                  <wp:posOffset>10795</wp:posOffset>
+                </wp:positionV>
+                <wp:extent cx="0" cy="171450"/>
+                <wp:effectExtent l="0" t="0" r="19050" b="19050"/>
+                <wp:wrapNone/>
+                <wp:docPr id="38" name="Conector recto 38"/>
                 <wp:cNvGraphicFramePr/>
                 <a:graphic xmlns:a="http://schemas.openxmlformats.org/drawingml/2006/main">
                   <a:graphicData uri="http://schemas.microsoft.com/office/word/2010/wordprocessingShape">
                     <wps:wsp>
                       <wps:cNvCnPr/>
                       <wps:spPr>
-                        <a:xfrm flipV="1">
-                          <a:off x="0" y="0"/>
-                          <a:ext cx="9525" cy="190500"/>
+                        <a:xfrm flipH="1">
+                          <a:off x="0" y="0"/>
+                          <a:ext cx="0" cy="171450"/>
                         </a:xfrm>
                         <a:prstGeom prst="line">
                           <a:avLst/>
@@ -5668,13 +5612,13 @@
                       </wps:spPr>
                       <wps:style>
                         <a:lnRef idx="1">
-                          <a:schemeClr val="dk1"/>
-                        </a:lnRef>
-                        <a:fillRef idx="0">
-                          <a:schemeClr val="dk1"/>
+                          <a:schemeClr val="accent1"/>
+                        </a:lnRef>
+                        <a:fillRef idx="0">
+                          <a:schemeClr val="accent1"/>
                         </a:fillRef>
                         <a:effectRef idx="0">
-                          <a:schemeClr val="dk1"/>
+                          <a:schemeClr val="accent1"/>
                         </a:effectRef>
                         <a:fontRef idx="minor">
                           <a:schemeClr val="tx1"/>
@@ -5693,9 +5637,9 @@
               </wp:anchor>
             </w:drawing>
           </mc:Choice>
-          <mc:Fallback xmlns:w16cid="http://schemas.microsoft.com/office/word/2016/wordml/cid" xmlns:am3d="http://schemas.microsoft.com/office/drawing/2017/model3d" xmlns:aink="http://schemas.microsoft.com/office/drawing/2016/ink" xmlns:cx8="http://schemas.microsoft.com/office/drawing/2016/5/14/chartex" xmlns:cx7="http://schemas.microsoft.com/office/drawing/2016/5/13/chartex" xmlns:cx6="http://schemas.microsoft.com/office/drawing/2016/5/12/chartex" xmlns:cx5="http://schemas.microsoft.com/office/drawing/2016/5/11/chartex" xmlns:cx4="http://schemas.microsoft.com/office/drawing/2016/5/10/chartex" xmlns:cx3="http://schemas.microsoft.com/office/drawing/2016/5/9/chartex" xmlns:cx2="http://schemas.microsoft.com/office/drawing/2015/10/21/chartex" xmlns:cx1="http://schemas.microsoft.com/office/drawing/2015/9/8/chartex">
-            <w:pict>
-              <v:line w14:anchorId="331DCE3B" id="Conector recto 29" o:spid="_x0000_s1026" style="position:absolute;flip:y;z-index:251712512;visibility:visible;mso-wrap-style:square;mso-width-percent:0;mso-height-percent:0;mso-wrap-distance-left:9pt;mso-wrap-distance-top:0;mso-wrap-distance-right:9pt;mso-wrap-distance-bottom:0;mso-position-horizontal:absolute;mso-position-horizontal-relative:margin;mso-position-vertical:absolute;mso-position-vertical-relative:text;mso-width-percent:0;mso-height-percent:0;mso-width-relative:margin;mso-height-relative:margin" from="91.5pt,10.45pt" to="92.25pt,25.45pt" o:gfxdata="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" strokecolor="black [3200]" strokeweight=".5pt">
+          <mc:Fallback xmlns:cx1="http://schemas.microsoft.com/office/drawing/2015/9/8/chartex" xmlns:cx2="http://schemas.microsoft.com/office/drawing/2015/10/21/chartex" xmlns:cx3="http://schemas.microsoft.com/office/drawing/2016/5/9/chartex" xmlns:cx4="http://schemas.microsoft.com/office/drawing/2016/5/10/chartex" xmlns:cx5="http://schemas.microsoft.com/office/drawing/2016/5/11/chartex" xmlns:cx6="http://schemas.microsoft.com/office/drawing/2016/5/12/chartex" xmlns:cx7="http://schemas.microsoft.com/office/drawing/2016/5/13/chartex" xmlns:cx8="http://schemas.microsoft.com/office/drawing/2016/5/14/chartex" xmlns:aink="http://schemas.microsoft.com/office/drawing/2016/ink" xmlns:am3d="http://schemas.microsoft.com/office/drawing/2017/model3d" xmlns:w16cid="http://schemas.microsoft.com/office/word/2016/wordml/cid">
+            <w:pict>
+              <v:line w14:anchorId="69F74818" id="Conector recto 38" o:spid="_x0000_s1026" style="position:absolute;flip:x;z-index:251728896;visibility:visible;mso-wrap-style:square;mso-width-percent:0;mso-height-percent:0;mso-wrap-distance-left:9pt;mso-wrap-distance-top:0;mso-wrap-distance-right:9pt;mso-wrap-distance-bottom:0;mso-position-horizontal:absolute;mso-position-horizontal-relative:margin;mso-position-vertical:absolute;mso-position-vertical-relative:text;mso-width-percent:0;mso-height-percent:0;mso-width-relative:margin;mso-height-relative:margin" from="55.95pt,.85pt" to="55.95pt,14.35pt" o:gfxdata="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" strokecolor="#5b9bd5 [3204]" strokeweight=".5pt">
                 <v:stroke joinstyle="miter"/>
                 <w10:wrap anchorx="margin"/>
               </v:line>
@@ -5706,55 +5650,64 @@
     </w:p>
     <w:p>
       <w:pPr>
-        <w:rPr>
-          <w:rFonts w:cstheme="minorHAnsi"/>
-          <w:u w:val="single"/>
+        <w:pStyle w:val="Standard"/>
+        <w:rPr>
+          <w:rFonts w:asciiTheme="minorHAnsi" w:hAnsiTheme="minorHAnsi" w:cstheme="minorHAnsi"/>
+          <w:b/>
+          <w:sz w:val="22"/>
+          <w:szCs w:val="22"/>
         </w:rPr>
       </w:pPr>
       <w:r>
         <w:rPr>
-          <w:rFonts w:cstheme="minorHAnsi"/>
-          <w:noProof/>
-          <w:lang w:eastAsia="es-ES"/>
-        </w:rPr>
-        <mc:AlternateContent>
-          <mc:Choice Requires="wps">
-            <w:drawing>
-              <wp:anchor distT="0" distB="0" distL="114300" distR="114300" simplePos="0" relativeHeight="251730944" behindDoc="0" locked="0" layoutInCell="1" allowOverlap="1" wp14:anchorId="0084A347" wp14:editId="7B789AB4">
+          <w:rFonts w:asciiTheme="minorHAnsi" w:hAnsiTheme="minorHAnsi" w:cstheme="minorHAnsi"/>
+          <w:b/>
+          <w:noProof/>
+          <w:sz w:val="22"/>
+          <w:szCs w:val="22"/>
+          <w:lang w:eastAsia="es-ES" w:bidi="ar-SA"/>
+        </w:rPr>
+        <mc:AlternateContent>
+          <mc:Choice Requires="wps">
+            <w:drawing>
+              <wp:anchor distT="0" distB="0" distL="114300" distR="114300" simplePos="0" relativeHeight="251726848" behindDoc="0" locked="0" layoutInCell="1" allowOverlap="1" wp14:anchorId="12C398B2" wp14:editId="74C59271">
                 <wp:simplePos x="0" y="0"/>
                 <wp:positionH relativeFrom="column">
-                  <wp:posOffset>-737236</wp:posOffset>
-                </wp:positionH>
-                <wp:positionV relativeFrom="paragraph">
-                  <wp:posOffset>313056</wp:posOffset>
-                </wp:positionV>
-                <wp:extent cx="1485900" cy="19050"/>
-                <wp:effectExtent l="0" t="0" r="19050" b="19050"/>
-                <wp:wrapNone/>
-                <wp:docPr id="39" name="Conector recto 39"/>
+                  <wp:posOffset>891789</wp:posOffset>
+                </wp:positionH>
+                <wp:positionV relativeFrom="paragraph">
+                  <wp:posOffset>151627</wp:posOffset>
+                </wp:positionV>
+                <wp:extent cx="414214" cy="241355"/>
+                <wp:effectExtent l="38100" t="0" r="24130" b="63500"/>
+                <wp:wrapNone/>
+                <wp:docPr id="37" name="Forma3"/>
                 <wp:cNvGraphicFramePr/>
                 <a:graphic xmlns:a="http://schemas.openxmlformats.org/drawingml/2006/main">
                   <a:graphicData uri="http://schemas.microsoft.com/office/word/2010/wordprocessingShape">
                     <wps:wsp>
                       <wps:cNvCnPr/>
                       <wps:spPr>
-                        <a:xfrm flipH="1" flipV="1">
-                          <a:off x="0" y="0"/>
-                          <a:ext cx="1485900" cy="19050"/>
-                        </a:xfrm>
-                        <a:prstGeom prst="line">
-                          <a:avLst/>
-                        </a:prstGeom>
+                        <a:xfrm flipV="1">
+                          <a:off x="0" y="0"/>
+                          <a:ext cx="414214" cy="241355"/>
+                        </a:xfrm>
+                        <a:prstGeom prst="straightConnector1">
+                          <a:avLst/>
+                        </a:prstGeom>
+                        <a:ln>
+                          <a:headEnd type="arrow"/>
+                        </a:ln>
                       </wps:spPr>
                       <wps:style>
                         <a:lnRef idx="1">
-                          <a:schemeClr val="accent1"/>
-                        </a:lnRef>
-                        <a:fillRef idx="0">
-                          <a:schemeClr val="accent1"/>
+                          <a:schemeClr val="dk1"/>
+                        </a:lnRef>
+                        <a:fillRef idx="0">
+                          <a:schemeClr val="dk1"/>
                         </a:fillRef>
                         <a:effectRef idx="0">
-                          <a:schemeClr val="accent1"/>
+                          <a:schemeClr val="dk1"/>
                         </a:effectRef>
                         <a:fontRef idx="minor">
                           <a:schemeClr val="tx1"/>
@@ -5773,212 +5726,7 @@
               </wp:anchor>
             </w:drawing>
           </mc:Choice>
-          <mc:Fallback xmlns:w16cid="http://schemas.microsoft.com/office/word/2016/wordml/cid" xmlns:am3d="http://schemas.microsoft.com/office/drawing/2017/model3d" xmlns:aink="http://schemas.microsoft.com/office/drawing/2016/ink" xmlns:cx8="http://schemas.microsoft.com/office/drawing/2016/5/14/chartex" xmlns:cx7="http://schemas.microsoft.com/office/drawing/2016/5/13/chartex" xmlns:cx6="http://schemas.microsoft.com/office/drawing/2016/5/12/chartex" xmlns:cx5="http://schemas.microsoft.com/office/drawing/2016/5/11/chartex" xmlns:cx4="http://schemas.microsoft.com/office/drawing/2016/5/10/chartex" xmlns:cx3="http://schemas.microsoft.com/office/drawing/2016/5/9/chartex" xmlns:cx2="http://schemas.microsoft.com/office/drawing/2015/10/21/chartex" xmlns:cx1="http://schemas.microsoft.com/office/drawing/2015/9/8/chartex">
-            <w:pict>
-              <v:line w14:anchorId="36E6B463" id="Conector recto 39" o:spid="_x0000_s1026" style="position:absolute;flip:x y;z-index:251730944;visibility:visible;mso-wrap-style:square;mso-width-percent:0;mso-height-percent:0;mso-wrap-distance-left:9pt;mso-wrap-distance-top:0;mso-wrap-distance-right:9pt;mso-wrap-distance-bottom:0;mso-position-horizontal:absolute;mso-position-horizontal-relative:text;mso-position-vertical:absolute;mso-position-vertical-relative:text;mso-width-percent:0;mso-height-percent:0;mso-width-relative:margin;mso-height-relative:margin" from="-58.05pt,24.65pt" to="58.95pt,26.15pt" o:gfxdata="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" strokecolor="#5b9bd5 [3204]" strokeweight=".5pt">
-                <v:stroke joinstyle="miter"/>
-              </v:line>
-            </w:pict>
-          </mc:Fallback>
-        </mc:AlternateContent>
-      </w:r>
-      <w:r>
-        <w:rPr>
-          <w:rFonts w:cstheme="minorHAnsi"/>
-          <w:b/>
-        </w:rPr>
-        <w:t xml:space="preserve">Composicion </w:t>
-      </w:r>
-      <w:r>
-        <w:rPr>
-          <w:rFonts w:cstheme="minorHAnsi"/>
-        </w:rPr>
-        <w:t>(</w:t>
-      </w:r>
-      <w:r>
-        <w:rPr>
-          <w:rFonts w:cstheme="minorHAnsi"/>
-          <w:u w:val="single"/>
-        </w:rPr>
-        <w:t>CodigoAlimentoProducto, CodigoAlimentoIngrediente,</w:t>
-      </w:r>
-      <w:r>
-        <w:rPr>
-          <w:rFonts w:cstheme="minorHAnsi"/>
-        </w:rPr>
-        <w:t xml:space="preserve"> Cantidad</w:t>
-      </w:r>
-      <w:r>
-        <w:rPr>
-          <w:rFonts w:cstheme="minorHAnsi"/>
-        </w:rPr>
-        <w:t>)</w:t>
-      </w:r>
-    </w:p>
-    <w:p>
-      <w:pPr>
-        <w:pStyle w:val="Standard"/>
-        <w:rPr>
-          <w:rFonts w:asciiTheme="minorHAnsi" w:hAnsiTheme="minorHAnsi" w:cstheme="minorHAnsi"/>
-          <w:b/>
-          <w:sz w:val="22"/>
-          <w:szCs w:val="22"/>
-        </w:rPr>
-      </w:pPr>
-      <w:r>
-        <w:rPr>
-          <w:rFonts w:asciiTheme="minorHAnsi" w:hAnsiTheme="minorHAnsi" w:cstheme="minorHAnsi"/>
-          <w:noProof/>
-          <w:sz w:val="22"/>
-          <w:szCs w:val="22"/>
-          <w:lang w:eastAsia="es-ES" w:bidi="ar-SA"/>
-        </w:rPr>
-        <mc:AlternateContent>
-          <mc:Choice Requires="wps">
-            <w:drawing>
-              <wp:anchor distT="0" distB="0" distL="114300" distR="114300" simplePos="0" relativeHeight="251728896" behindDoc="0" locked="0" layoutInCell="1" allowOverlap="1" wp14:anchorId="5CD3E945" wp14:editId="48A8E770">
-                <wp:simplePos x="0" y="0"/>
-                <wp:positionH relativeFrom="margin">
-                  <wp:posOffset>710565</wp:posOffset>
-                </wp:positionH>
-                <wp:positionV relativeFrom="paragraph">
-                  <wp:posOffset>10795</wp:posOffset>
-                </wp:positionV>
-                <wp:extent cx="0" cy="171450"/>
-                <wp:effectExtent l="0" t="0" r="19050" b="19050"/>
-                <wp:wrapNone/>
-                <wp:docPr id="38" name="Conector recto 38"/>
-                <wp:cNvGraphicFramePr/>
-                <a:graphic xmlns:a="http://schemas.openxmlformats.org/drawingml/2006/main">
-                  <a:graphicData uri="http://schemas.microsoft.com/office/word/2010/wordprocessingShape">
-                    <wps:wsp>
-                      <wps:cNvCnPr/>
-                      <wps:spPr>
-                        <a:xfrm flipH="1">
-                          <a:off x="0" y="0"/>
-                          <a:ext cx="0" cy="171450"/>
-                        </a:xfrm>
-                        <a:prstGeom prst="line">
-                          <a:avLst/>
-                        </a:prstGeom>
-                      </wps:spPr>
-                      <wps:style>
-                        <a:lnRef idx="1">
-                          <a:schemeClr val="accent1"/>
-                        </a:lnRef>
-                        <a:fillRef idx="0">
-                          <a:schemeClr val="accent1"/>
-                        </a:fillRef>
-                        <a:effectRef idx="0">
-                          <a:schemeClr val="accent1"/>
-                        </a:effectRef>
-                        <a:fontRef idx="minor">
-                          <a:schemeClr val="tx1"/>
-                        </a:fontRef>
-                      </wps:style>
-                      <wps:bodyPr/>
-                    </wps:wsp>
-                  </a:graphicData>
-                </a:graphic>
-                <wp14:sizeRelH relativeFrom="margin">
-                  <wp14:pctWidth>0</wp14:pctWidth>
-                </wp14:sizeRelH>
-                <wp14:sizeRelV relativeFrom="margin">
-                  <wp14:pctHeight>0</wp14:pctHeight>
-                </wp14:sizeRelV>
-              </wp:anchor>
-            </w:drawing>
-          </mc:Choice>
-          <mc:Fallback xmlns:w16cid="http://schemas.microsoft.com/office/word/2016/wordml/cid" xmlns:am3d="http://schemas.microsoft.com/office/drawing/2017/model3d" xmlns:aink="http://schemas.microsoft.com/office/drawing/2016/ink" xmlns:cx8="http://schemas.microsoft.com/office/drawing/2016/5/14/chartex" xmlns:cx7="http://schemas.microsoft.com/office/drawing/2016/5/13/chartex" xmlns:cx6="http://schemas.microsoft.com/office/drawing/2016/5/12/chartex" xmlns:cx5="http://schemas.microsoft.com/office/drawing/2016/5/11/chartex" xmlns:cx4="http://schemas.microsoft.com/office/drawing/2016/5/10/chartex" xmlns:cx3="http://schemas.microsoft.com/office/drawing/2016/5/9/chartex" xmlns:cx2="http://schemas.microsoft.com/office/drawing/2015/10/21/chartex" xmlns:cx1="http://schemas.microsoft.com/office/drawing/2015/9/8/chartex">
-            <w:pict>
-              <v:line w14:anchorId="69F74818" id="Conector recto 38" o:spid="_x0000_s1026" style="position:absolute;flip:x;z-index:251728896;visibility:visible;mso-wrap-style:square;mso-width-percent:0;mso-height-percent:0;mso-wrap-distance-left:9pt;mso-wrap-distance-top:0;mso-wrap-distance-right:9pt;mso-wrap-distance-bottom:0;mso-position-horizontal:absolute;mso-position-horizontal-relative:margin;mso-position-vertical:absolute;mso-position-vertical-relative:text;mso-width-percent:0;mso-height-percent:0;mso-width-relative:margin;mso-height-relative:margin" from="55.95pt,.85pt" to="55.95pt,14.35pt" o:gfxdata="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" strokecolor="#5b9bd5 [3204]" strokeweight=".5pt">
-                <v:stroke joinstyle="miter"/>
-                <w10:wrap anchorx="margin"/>
-              </v:line>
-            </w:pict>
-          </mc:Fallback>
-        </mc:AlternateContent>
-      </w:r>
-    </w:p>
-    <w:p>
-      <w:pPr>
-        <w:pStyle w:val="Standard"/>
-        <w:rPr>
-          <w:rFonts w:asciiTheme="minorHAnsi" w:hAnsiTheme="minorHAnsi" w:cstheme="minorHAnsi"/>
-          <w:b/>
-          <w:sz w:val="22"/>
-          <w:szCs w:val="22"/>
-        </w:rPr>
-      </w:pPr>
-      <w:r>
-        <w:rPr>
-          <w:rFonts w:asciiTheme="minorHAnsi" w:hAnsiTheme="minorHAnsi" w:cstheme="minorHAnsi"/>
-          <w:b/>
-          <w:noProof/>
-          <w:sz w:val="22"/>
-          <w:szCs w:val="22"/>
-          <w:lang w:eastAsia="es-ES" w:bidi="ar-SA"/>
-        </w:rPr>
-        <mc:AlternateContent>
-          <mc:Choice Requires="wps">
-            <w:drawing>
-              <wp:anchor distT="0" distB="0" distL="114300" distR="114300" simplePos="0" relativeHeight="251726848" behindDoc="0" locked="0" layoutInCell="1" allowOverlap="1" wp14:anchorId="12C398B2" wp14:editId="74C59271">
-                <wp:simplePos x="0" y="0"/>
-                <wp:positionH relativeFrom="column">
-                  <wp:posOffset>891789</wp:posOffset>
-                </wp:positionH>
-                <wp:positionV relativeFrom="paragraph">
-                  <wp:posOffset>151627</wp:posOffset>
-                </wp:positionV>
-                <wp:extent cx="414214" cy="241355"/>
-                <wp:effectExtent l="38100" t="0" r="24130" b="63500"/>
-                <wp:wrapNone/>
-                <wp:docPr id="37" name="Forma3"/>
-                <wp:cNvGraphicFramePr/>
-                <a:graphic xmlns:a="http://schemas.openxmlformats.org/drawingml/2006/main">
-                  <a:graphicData uri="http://schemas.microsoft.com/office/word/2010/wordprocessingShape">
-                    <wps:wsp>
-                      <wps:cNvCnPr/>
-                      <wps:spPr>
-                        <a:xfrm flipV="1">
-                          <a:off x="0" y="0"/>
-                          <a:ext cx="414214" cy="241355"/>
-                        </a:xfrm>
-                        <a:prstGeom prst="straightConnector1">
-                          <a:avLst/>
-                        </a:prstGeom>
-                        <a:ln>
-                          <a:headEnd type="arrow"/>
-                        </a:ln>
-                      </wps:spPr>
-                      <wps:style>
-                        <a:lnRef idx="1">
-                          <a:schemeClr val="dk1"/>
-                        </a:lnRef>
-                        <a:fillRef idx="0">
-                          <a:schemeClr val="dk1"/>
-                        </a:fillRef>
-                        <a:effectRef idx="0">
-                          <a:schemeClr val="dk1"/>
-                        </a:effectRef>
-                        <a:fontRef idx="minor">
-                          <a:schemeClr val="tx1"/>
-                        </a:fontRef>
-                      </wps:style>
-                      <wps:bodyPr/>
-                    </wps:wsp>
-                  </a:graphicData>
-                </a:graphic>
-                <wp14:sizeRelH relativeFrom="margin">
-                  <wp14:pctWidth>0</wp14:pctWidth>
-                </wp14:sizeRelH>
-                <wp14:sizeRelV relativeFrom="margin">
-                  <wp14:pctHeight>0</wp14:pctHeight>
-                </wp14:sizeRelV>
-              </wp:anchor>
-            </w:drawing>
-          </mc:Choice>
-          <mc:Fallback xmlns:w16cid="http://schemas.microsoft.com/office/word/2016/wordml/cid" xmlns:am3d="http://schemas.microsoft.com/office/drawing/2017/model3d" xmlns:aink="http://schemas.microsoft.com/office/drawing/2016/ink" xmlns:cx8="http://schemas.microsoft.com/office/drawing/2016/5/14/chartex" xmlns:cx7="http://schemas.microsoft.com/office/drawing/2016/5/13/chartex" xmlns:cx6="http://schemas.microsoft.com/office/drawing/2016/5/12/chartex" xmlns:cx5="http://schemas.microsoft.com/office/drawing/2016/5/11/chartex" xmlns:cx4="http://schemas.microsoft.com/office/drawing/2016/5/10/chartex" xmlns:cx3="http://schemas.microsoft.com/office/drawing/2016/5/9/chartex" xmlns:cx2="http://schemas.microsoft.com/office/drawing/2015/10/21/chartex" xmlns:cx1="http://schemas.microsoft.com/office/drawing/2015/9/8/chartex">
+          <mc:Fallback xmlns:cx1="http://schemas.microsoft.com/office/drawing/2015/9/8/chartex" xmlns:cx2="http://schemas.microsoft.com/office/drawing/2015/10/21/chartex" xmlns:cx3="http://schemas.microsoft.com/office/drawing/2016/5/9/chartex" xmlns:cx4="http://schemas.microsoft.com/office/drawing/2016/5/10/chartex" xmlns:cx5="http://schemas.microsoft.com/office/drawing/2016/5/11/chartex" xmlns:cx6="http://schemas.microsoft.com/office/drawing/2016/5/12/chartex" xmlns:cx7="http://schemas.microsoft.com/office/drawing/2016/5/13/chartex" xmlns:cx8="http://schemas.microsoft.com/office/drawing/2016/5/14/chartex" xmlns:aink="http://schemas.microsoft.com/office/drawing/2016/ink" xmlns:am3d="http://schemas.microsoft.com/office/drawing/2017/model3d" xmlns:w16cid="http://schemas.microsoft.com/office/word/2016/wordml/cid">
             <w:pict>
               <v:shapetype w14:anchorId="62E860C3" id="_x0000_t32" coordsize="21600,21600" o:spt="32" o:oned="t" path="m,l21600,21600e" filled="f">
                 <v:path arrowok="t" fillok="f" o:connecttype="none"/>
@@ -6163,7 +5911,7 @@
               </wp:anchor>
             </w:drawing>
           </mc:Choice>
-          <mc:Fallback xmlns:w16cid="http://schemas.microsoft.com/office/word/2016/wordml/cid" xmlns:am3d="http://schemas.microsoft.com/office/drawing/2017/model3d" xmlns:aink="http://schemas.microsoft.com/office/drawing/2016/ink" xmlns:cx8="http://schemas.microsoft.com/office/drawing/2016/5/14/chartex" xmlns:cx7="http://schemas.microsoft.com/office/drawing/2016/5/13/chartex" xmlns:cx6="http://schemas.microsoft.com/office/drawing/2016/5/12/chartex" xmlns:cx5="http://schemas.microsoft.com/office/drawing/2016/5/11/chartex" xmlns:cx4="http://schemas.microsoft.com/office/drawing/2016/5/10/chartex" xmlns:cx3="http://schemas.microsoft.com/office/drawing/2016/5/9/chartex" xmlns:cx2="http://schemas.microsoft.com/office/drawing/2015/10/21/chartex" xmlns:cx1="http://schemas.microsoft.com/office/drawing/2015/9/8/chartex">
+          <mc:Fallback xmlns:cx1="http://schemas.microsoft.com/office/drawing/2015/9/8/chartex" xmlns:cx2="http://schemas.microsoft.com/office/drawing/2015/10/21/chartex" xmlns:cx3="http://schemas.microsoft.com/office/drawing/2016/5/9/chartex" xmlns:cx4="http://schemas.microsoft.com/office/drawing/2016/5/10/chartex" xmlns:cx5="http://schemas.microsoft.com/office/drawing/2016/5/11/chartex" xmlns:cx6="http://schemas.microsoft.com/office/drawing/2016/5/12/chartex" xmlns:cx7="http://schemas.microsoft.com/office/drawing/2016/5/13/chartex" xmlns:cx8="http://schemas.microsoft.com/office/drawing/2016/5/14/chartex" xmlns:aink="http://schemas.microsoft.com/office/drawing/2016/ink" xmlns:am3d="http://schemas.microsoft.com/office/drawing/2017/model3d" xmlns:w16cid="http://schemas.microsoft.com/office/word/2016/wordml/cid">
             <w:pict>
               <v:line w14:anchorId="6152E449" id="Conector recto 46" o:spid="_x0000_s1026" style="position:absolute;flip:x;z-index:251739136;visibility:visible;mso-wrap-style:square;mso-width-percent:0;mso-height-percent:0;mso-wrap-distance-left:9pt;mso-wrap-distance-top:0;mso-wrap-distance-right:9pt;mso-wrap-distance-bottom:0;mso-position-horizontal:absolute;mso-position-horizontal-relative:text;mso-position-vertical:absolute;mso-position-vertical-relative:text;mso-width-percent:0;mso-height-percent:0;mso-width-relative:margin;mso-height-relative:margin" from="61.95pt,13.85pt" to="448.2pt,13.85pt" o:gfxdata="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" strokecolor="black [3200]" strokeweight=".5pt">
                 <v:stroke joinstyle="miter"/>
@@ -6234,7 +5982,7 @@
               </wp:anchor>
             </w:drawing>
           </mc:Choice>
-          <mc:Fallback xmlns:w16cid="http://schemas.microsoft.com/office/word/2016/wordml/cid" xmlns:am3d="http://schemas.microsoft.com/office/drawing/2017/model3d" xmlns:aink="http://schemas.microsoft.com/office/drawing/2016/ink" xmlns:cx8="http://schemas.microsoft.com/office/drawing/2016/5/14/chartex" xmlns:cx7="http://schemas.microsoft.com/office/drawing/2016/5/13/chartex" xmlns:cx6="http://schemas.microsoft.com/office/drawing/2016/5/12/chartex" xmlns:cx5="http://schemas.microsoft.com/office/drawing/2016/5/11/chartex" xmlns:cx4="http://schemas.microsoft.com/office/drawing/2016/5/10/chartex" xmlns:cx3="http://schemas.microsoft.com/office/drawing/2016/5/9/chartex" xmlns:cx2="http://schemas.microsoft.com/office/drawing/2015/10/21/chartex" xmlns:cx1="http://schemas.microsoft.com/office/drawing/2015/9/8/chartex">
+          <mc:Fallback xmlns:cx1="http://schemas.microsoft.com/office/drawing/2015/9/8/chartex" xmlns:cx2="http://schemas.microsoft.com/office/drawing/2015/10/21/chartex" xmlns:cx3="http://schemas.microsoft.com/office/drawing/2016/5/9/chartex" xmlns:cx4="http://schemas.microsoft.com/office/drawing/2016/5/10/chartex" xmlns:cx5="http://schemas.microsoft.com/office/drawing/2016/5/11/chartex" xmlns:cx6="http://schemas.microsoft.com/office/drawing/2016/5/12/chartex" xmlns:cx7="http://schemas.microsoft.com/office/drawing/2016/5/13/chartex" xmlns:cx8="http://schemas.microsoft.com/office/drawing/2016/5/14/chartex" xmlns:aink="http://schemas.microsoft.com/office/drawing/2016/ink" xmlns:am3d="http://schemas.microsoft.com/office/drawing/2017/model3d" xmlns:w16cid="http://schemas.microsoft.com/office/word/2016/wordml/cid">
             <w:pict>
               <v:line w14:anchorId="74D2659E" id="Conector recto 43" o:spid="_x0000_s1026" style="position:absolute;flip:x y;z-index:251737088;visibility:visible;mso-wrap-style:square;mso-width-percent:0;mso-height-percent:0;mso-wrap-distance-left:9pt;mso-wrap-distance-top:0;mso-wrap-distance-right:9pt;mso-wrap-distance-bottom:0;mso-position-horizontal:absolute;mso-position-horizontal-relative:margin;mso-position-vertical:absolute;mso-position-vertical-relative:text;mso-width-percent:0;mso-height-percent:0;mso-width-relative:margin;mso-height-relative:margin" from="60.45pt,13.85pt" to="60.45pt,24.35pt" o:gfxdata="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" strokecolor="black [3200]" strokeweight=".5pt">
                 <v:stroke joinstyle="miter"/>
@@ -6385,7 +6133,7 @@
               </wp:anchor>
             </w:drawing>
           </mc:Choice>
-          <mc:Fallback xmlns:w16cid="http://schemas.microsoft.com/office/word/2016/wordml/cid" xmlns:am3d="http://schemas.microsoft.com/office/drawing/2017/model3d" xmlns:aink="http://schemas.microsoft.com/office/drawing/2016/ink" xmlns:cx8="http://schemas.microsoft.com/office/drawing/2016/5/14/chartex" xmlns:cx7="http://schemas.microsoft.com/office/drawing/2016/5/13/chartex" xmlns:cx6="http://schemas.microsoft.com/office/drawing/2016/5/12/chartex" xmlns:cx5="http://schemas.microsoft.com/office/drawing/2016/5/11/chartex" xmlns:cx4="http://schemas.microsoft.com/office/drawing/2016/5/10/chartex" xmlns:cx3="http://schemas.microsoft.com/office/drawing/2016/5/9/chartex" xmlns:cx2="http://schemas.microsoft.com/office/drawing/2015/10/21/chartex" xmlns:cx1="http://schemas.microsoft.com/office/drawing/2015/9/8/chartex">
+          <mc:Fallback xmlns:cx1="http://schemas.microsoft.com/office/drawing/2015/9/8/chartex" xmlns:cx2="http://schemas.microsoft.com/office/drawing/2015/10/21/chartex" xmlns:cx3="http://schemas.microsoft.com/office/drawing/2016/5/9/chartex" xmlns:cx4="http://schemas.microsoft.com/office/drawing/2016/5/10/chartex" xmlns:cx5="http://schemas.microsoft.com/office/drawing/2016/5/11/chartex" xmlns:cx6="http://schemas.microsoft.com/office/drawing/2016/5/12/chartex" xmlns:cx7="http://schemas.microsoft.com/office/drawing/2016/5/13/chartex" xmlns:cx8="http://schemas.microsoft.com/office/drawing/2016/5/14/chartex" xmlns:aink="http://schemas.microsoft.com/office/drawing/2016/ink" xmlns:am3d="http://schemas.microsoft.com/office/drawing/2017/model3d" xmlns:w16cid="http://schemas.microsoft.com/office/word/2016/wordml/cid">
             <w:pict>
               <v:line w14:anchorId="1D85D6AD" id="Conector recto 51" o:spid="_x0000_s1026" style="position:absolute;flip:x;z-index:251749376;visibility:visible;mso-wrap-style:square;mso-width-percent:0;mso-height-percent:0;mso-wrap-distance-left:9pt;mso-wrap-distance-top:0;mso-wrap-distance-right:9pt;mso-wrap-distance-bottom:0;mso-position-horizontal:absolute;mso-position-horizontal-relative:text;mso-position-vertical:absolute;mso-position-vertical-relative:text;mso-width-percent:0;mso-height-percent:0;mso-width-relative:margin;mso-height-relative:margin" from="124.15pt,20.05pt" to="463.15pt,21.55pt" o:gfxdata="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" strokecolor="black [3200]" strokeweight=".5pt">
                 <v:stroke joinstyle="miter"/>
@@ -6640,7 +6388,7 @@
               </wp:anchor>
             </w:drawing>
           </mc:Choice>
-          <mc:Fallback xmlns:w16cid="http://schemas.microsoft.com/office/word/2016/wordml/cid" xmlns:am3d="http://schemas.microsoft.com/office/drawing/2017/model3d" xmlns:aink="http://schemas.microsoft.com/office/drawing/2016/ink" xmlns:cx8="http://schemas.microsoft.com/office/drawing/2016/5/14/chartex" xmlns:cx7="http://schemas.microsoft.com/office/drawing/2016/5/13/chartex" xmlns:cx6="http://schemas.microsoft.com/office/drawing/2016/5/12/chartex" xmlns:cx5="http://schemas.microsoft.com/office/drawing/2016/5/11/chartex" xmlns:cx4="http://schemas.microsoft.com/office/drawing/2016/5/10/chartex" xmlns:cx3="http://schemas.microsoft.com/office/drawing/2016/5/9/chartex" xmlns:cx2="http://schemas.microsoft.com/office/drawing/2015/10/21/chartex" xmlns:cx1="http://schemas.microsoft.com/office/drawing/2015/9/8/chartex">
+          <mc:Fallback xmlns:cx1="http://schemas.microsoft.com/office/drawing/2015/9/8/chartex" xmlns:cx2="http://schemas.microsoft.com/office/drawing/2015/10/21/chartex" xmlns:cx3="http://schemas.microsoft.com/office/drawing/2016/5/9/chartex" xmlns:cx4="http://schemas.microsoft.com/office/drawing/2016/5/10/chartex" xmlns:cx5="http://schemas.microsoft.com/office/drawing/2016/5/11/chartex" xmlns:cx6="http://schemas.microsoft.com/office/drawing/2016/5/12/chartex" xmlns:cx7="http://schemas.microsoft.com/office/drawing/2016/5/13/chartex" xmlns:cx8="http://schemas.microsoft.com/office/drawing/2016/5/14/chartex" xmlns:aink="http://schemas.microsoft.com/office/drawing/2016/ink" xmlns:am3d="http://schemas.microsoft.com/office/drawing/2017/model3d" xmlns:w16cid="http://schemas.microsoft.com/office/word/2016/wordml/cid">
             <w:pict>
               <v:shape w14:anchorId="57905554" id="Conector recto de flecha 55" o:spid="_x0000_s1026" type="#_x0000_t32" style="position:absolute;margin-left:83.7pt;margin-top:13.75pt;width:89.25pt;height:11.25pt;flip:x;z-index:251756544;visibility:visible;mso-wrap-style:square;mso-width-percent:0;mso-height-percent:0;mso-wrap-distance-left:9pt;mso-wrap-distance-top:0;mso-wrap-distance-right:9pt;mso-wrap-distance-bottom:0;mso-position-horizontal:absolute;mso-position-horizontal-relative:text;mso-position-vertical:absolute;mso-position-vertical-relative:text;mso-width-percent:0;mso-height-percent:0;mso-width-relative:margin;mso-height-relative:margin" o:gfxdata="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" strokecolor="black [3200]" strokeweight=".5pt">
                 <v:stroke endarrow="block" joinstyle="miter"/>
@@ -6825,7 +6573,7 @@
               </wp:anchor>
             </w:drawing>
           </mc:Choice>
-          <mc:Fallback xmlns:w16cid="http://schemas.microsoft.com/office/word/2016/wordml/cid" xmlns:am3d="http://schemas.microsoft.com/office/drawing/2017/model3d" xmlns:aink="http://schemas.microsoft.com/office/drawing/2016/ink" xmlns:cx8="http://schemas.microsoft.com/office/drawing/2016/5/14/chartex" xmlns:cx7="http://schemas.microsoft.com/office/drawing/2016/5/13/chartex" xmlns:cx6="http://schemas.microsoft.com/office/drawing/2016/5/12/chartex" xmlns:cx5="http://schemas.microsoft.com/office/drawing/2016/5/11/chartex" xmlns:cx4="http://schemas.microsoft.com/office/drawing/2016/5/10/chartex" xmlns:cx3="http://schemas.microsoft.com/office/drawing/2016/5/9/chartex" xmlns:cx2="http://schemas.microsoft.com/office/drawing/2015/10/21/chartex" xmlns:cx1="http://schemas.microsoft.com/office/drawing/2015/9/8/chartex">
+          <mc:Fallback xmlns:cx1="http://schemas.microsoft.com/office/drawing/2015/9/8/chartex" xmlns:cx2="http://schemas.microsoft.com/office/drawing/2015/10/21/chartex" xmlns:cx3="http://schemas.microsoft.com/office/drawing/2016/5/9/chartex" xmlns:cx4="http://schemas.microsoft.com/office/drawing/2016/5/10/chartex" xmlns:cx5="http://schemas.microsoft.com/office/drawing/2016/5/11/chartex" xmlns:cx6="http://schemas.microsoft.com/office/drawing/2016/5/12/chartex" xmlns:cx7="http://schemas.microsoft.com/office/drawing/2016/5/13/chartex" xmlns:cx8="http://schemas.microsoft.com/office/drawing/2016/5/14/chartex" xmlns:aink="http://schemas.microsoft.com/office/drawing/2016/ink" xmlns:am3d="http://schemas.microsoft.com/office/drawing/2017/model3d" xmlns:w16cid="http://schemas.microsoft.com/office/word/2016/wordml/cid">
             <w:pict>
               <v:line w14:anchorId="59A631CE" id="Conector recto 56" o:spid="_x0000_s1026" style="position:absolute;flip:y;z-index:251758592;visibility:visible;mso-wrap-style:square;mso-width-percent:0;mso-height-percent:0;mso-wrap-distance-left:9pt;mso-wrap-distance-top:0;mso-wrap-distance-right:9pt;mso-wrap-distance-bottom:0;mso-position-horizontal:absolute;mso-position-horizontal-relative:margin;mso-position-vertical:absolute;mso-position-vertical-relative:text;mso-width-percent:0;mso-height-percent:0;mso-width-relative:margin;mso-height-relative:margin" from="97.2pt,16.75pt" to="97.2pt,25pt" o:gfxdata="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" strokecolor="black [3200]" strokeweight=".5pt">
                 <v:stroke joinstyle="miter"/>

</xml_diff>

<commit_message>
Actualizacion de las tablas V6
</commit_message>
<xml_diff>
--- a/BBDD/Tablas.docx
+++ b/BBDD/Tablas.docx
@@ -507,7 +507,7 @@
               </wp:anchor>
             </w:drawing>
           </mc:Choice>
-          <mc:Fallback xmlns:cx1="http://schemas.microsoft.com/office/drawing/2015/9/8/chartex" xmlns:cx2="http://schemas.microsoft.com/office/drawing/2015/10/21/chartex" xmlns:cx3="http://schemas.microsoft.com/office/drawing/2016/5/9/chartex" xmlns:cx4="http://schemas.microsoft.com/office/drawing/2016/5/10/chartex" xmlns:cx5="http://schemas.microsoft.com/office/drawing/2016/5/11/chartex" xmlns:cx6="http://schemas.microsoft.com/office/drawing/2016/5/12/chartex" xmlns:cx7="http://schemas.microsoft.com/office/drawing/2016/5/13/chartex" xmlns:cx8="http://schemas.microsoft.com/office/drawing/2016/5/14/chartex" xmlns:aink="http://schemas.microsoft.com/office/drawing/2016/ink" xmlns:am3d="http://schemas.microsoft.com/office/drawing/2017/model3d" xmlns:w16cid="http://schemas.microsoft.com/office/word/2016/wordml/cid">
+          <mc:Fallback xmlns:w16cid="http://schemas.microsoft.com/office/word/2016/wordml/cid" xmlns:am3d="http://schemas.microsoft.com/office/drawing/2017/model3d" xmlns:aink="http://schemas.microsoft.com/office/drawing/2016/ink" xmlns:cx8="http://schemas.microsoft.com/office/drawing/2016/5/14/chartex" xmlns:cx7="http://schemas.microsoft.com/office/drawing/2016/5/13/chartex" xmlns:cx6="http://schemas.microsoft.com/office/drawing/2016/5/12/chartex" xmlns:cx5="http://schemas.microsoft.com/office/drawing/2016/5/11/chartex" xmlns:cx4="http://schemas.microsoft.com/office/drawing/2016/5/10/chartex" xmlns:cx3="http://schemas.microsoft.com/office/drawing/2016/5/9/chartex" xmlns:cx2="http://schemas.microsoft.com/office/drawing/2015/10/21/chartex" xmlns:cx1="http://schemas.microsoft.com/office/drawing/2015/9/8/chartex">
             <w:pict>
               <v:shape w14:anchorId="47FA0506" id="Conector recto de flecha 13" o:spid="_x0000_s1026" type="#_x0000_t32" style="position:absolute;margin-left:-31.05pt;margin-top:16.2pt;width:60pt;height:20.25pt;flip:y;z-index:251679744;visibility:visible;mso-wrap-style:square;mso-width-percent:0;mso-height-percent:0;mso-wrap-distance-left:9pt;mso-wrap-distance-top:0;mso-wrap-distance-right:9pt;mso-wrap-distance-bottom:0;mso-position-horizontal:absolute;mso-position-horizontal-relative:text;mso-position-vertical:absolute;mso-position-vertical-relative:text;mso-width-percent:0;mso-height-percent:0;mso-width-relative:margin;mso-height-relative:margin" o:gfxdata="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" strokecolor="black [3200]" strokeweight=".5pt">
                 <v:stroke endarrow="block" joinstyle="miter"/>
@@ -1084,7 +1084,7 @@
               </wp:anchor>
             </w:drawing>
           </mc:Choice>
-          <mc:Fallback xmlns:cx1="http://schemas.microsoft.com/office/drawing/2015/9/8/chartex" xmlns:cx2="http://schemas.microsoft.com/office/drawing/2015/10/21/chartex" xmlns:cx3="http://schemas.microsoft.com/office/drawing/2016/5/9/chartex" xmlns:cx4="http://schemas.microsoft.com/office/drawing/2016/5/10/chartex" xmlns:cx5="http://schemas.microsoft.com/office/drawing/2016/5/11/chartex" xmlns:cx6="http://schemas.microsoft.com/office/drawing/2016/5/12/chartex" xmlns:cx7="http://schemas.microsoft.com/office/drawing/2016/5/13/chartex" xmlns:cx8="http://schemas.microsoft.com/office/drawing/2016/5/14/chartex" xmlns:aink="http://schemas.microsoft.com/office/drawing/2016/ink" xmlns:am3d="http://schemas.microsoft.com/office/drawing/2017/model3d" xmlns:w16cid="http://schemas.microsoft.com/office/word/2016/wordml/cid">
+          <mc:Fallback xmlns:w16cid="http://schemas.microsoft.com/office/word/2016/wordml/cid" xmlns:am3d="http://schemas.microsoft.com/office/drawing/2017/model3d" xmlns:aink="http://schemas.microsoft.com/office/drawing/2016/ink" xmlns:cx8="http://schemas.microsoft.com/office/drawing/2016/5/14/chartex" xmlns:cx7="http://schemas.microsoft.com/office/drawing/2016/5/13/chartex" xmlns:cx6="http://schemas.microsoft.com/office/drawing/2016/5/12/chartex" xmlns:cx5="http://schemas.microsoft.com/office/drawing/2016/5/11/chartex" xmlns:cx4="http://schemas.microsoft.com/office/drawing/2016/5/10/chartex" xmlns:cx3="http://schemas.microsoft.com/office/drawing/2016/5/9/chartex" xmlns:cx2="http://schemas.microsoft.com/office/drawing/2015/10/21/chartex" xmlns:cx1="http://schemas.microsoft.com/office/drawing/2015/9/8/chartex">
             <w:pict>
               <v:shape w14:anchorId="2538AC1E" id="Conector recto de flecha 60" o:spid="_x0000_s1026" type="#_x0000_t32" style="position:absolute;margin-left:98.7pt;margin-top:15.05pt;width:9.75pt;height:10.5pt;flip:x y;z-index:251766784;visibility:visible;mso-wrap-style:square;mso-width-percent:0;mso-height-percent:0;mso-wrap-distance-left:9pt;mso-wrap-distance-top:0;mso-wrap-distance-right:9pt;mso-wrap-distance-bottom:0;mso-position-horizontal:absolute;mso-position-horizontal-relative:text;mso-position-vertical:absolute;mso-position-vertical-relative:text;mso-width-percent:0;mso-height-percent:0;mso-width-relative:margin;mso-height-relative:margin" o:gfxdata="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" strokecolor="black [3200]" strokeweight=".5pt">
                 <v:stroke endarrow="block" joinstyle="miter"/>
@@ -1227,7 +1227,7 @@
               </wp:anchor>
             </w:drawing>
           </mc:Choice>
-          <mc:Fallback xmlns:cx1="http://schemas.microsoft.com/office/drawing/2015/9/8/chartex" xmlns:cx2="http://schemas.microsoft.com/office/drawing/2015/10/21/chartex" xmlns:cx3="http://schemas.microsoft.com/office/drawing/2016/5/9/chartex" xmlns:cx4="http://schemas.microsoft.com/office/drawing/2016/5/10/chartex" xmlns:cx5="http://schemas.microsoft.com/office/drawing/2016/5/11/chartex" xmlns:cx6="http://schemas.microsoft.com/office/drawing/2016/5/12/chartex" xmlns:cx7="http://schemas.microsoft.com/office/drawing/2016/5/13/chartex" xmlns:cx8="http://schemas.microsoft.com/office/drawing/2016/5/14/chartex" xmlns:aink="http://schemas.microsoft.com/office/drawing/2016/ink" xmlns:am3d="http://schemas.microsoft.com/office/drawing/2017/model3d" xmlns:w16cid="http://schemas.microsoft.com/office/word/2016/wordml/cid">
+          <mc:Fallback xmlns:w16cid="http://schemas.microsoft.com/office/word/2016/wordml/cid" xmlns:am3d="http://schemas.microsoft.com/office/drawing/2017/model3d" xmlns:aink="http://schemas.microsoft.com/office/drawing/2016/ink" xmlns:cx8="http://schemas.microsoft.com/office/drawing/2016/5/14/chartex" xmlns:cx7="http://schemas.microsoft.com/office/drawing/2016/5/13/chartex" xmlns:cx6="http://schemas.microsoft.com/office/drawing/2016/5/12/chartex" xmlns:cx5="http://schemas.microsoft.com/office/drawing/2016/5/11/chartex" xmlns:cx4="http://schemas.microsoft.com/office/drawing/2016/5/10/chartex" xmlns:cx3="http://schemas.microsoft.com/office/drawing/2016/5/9/chartex" xmlns:cx2="http://schemas.microsoft.com/office/drawing/2015/10/21/chartex" xmlns:cx1="http://schemas.microsoft.com/office/drawing/2015/9/8/chartex">
             <w:pict>
               <v:line w14:anchorId="751C1C5B" id="Conector recto 53" o:spid="_x0000_s1026" style="position:absolute;flip:y;z-index:251753472;visibility:visible;mso-wrap-style:square;mso-width-percent:0;mso-height-percent:0;mso-wrap-distance-left:9pt;mso-wrap-distance-top:0;mso-wrap-distance-right:9pt;mso-wrap-distance-bottom:0;mso-position-horizontal:absolute;mso-position-horizontal-relative:margin;mso-position-vertical:absolute;mso-position-vertical-relative:text;mso-width-percent:0;mso-height-percent:0;mso-width-relative:margin;mso-height-relative:margin" from="107.25pt,21.7pt" to="463.5pt,23.95pt" o:gfxdata="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" strokecolor="black [3200]" strokeweight=".5pt">
                 <v:stroke joinstyle="miter"/>
@@ -1303,7 +1303,7 @@
               </wp:anchor>
             </w:drawing>
           </mc:Choice>
-          <mc:Fallback xmlns:cx1="http://schemas.microsoft.com/office/drawing/2015/9/8/chartex" xmlns:cx2="http://schemas.microsoft.com/office/drawing/2015/10/21/chartex" xmlns:cx3="http://schemas.microsoft.com/office/drawing/2016/5/9/chartex" xmlns:cx4="http://schemas.microsoft.com/office/drawing/2016/5/10/chartex" xmlns:cx5="http://schemas.microsoft.com/office/drawing/2016/5/11/chartex" xmlns:cx6="http://schemas.microsoft.com/office/drawing/2016/5/12/chartex" xmlns:cx7="http://schemas.microsoft.com/office/drawing/2016/5/13/chartex" xmlns:cx8="http://schemas.microsoft.com/office/drawing/2016/5/14/chartex" xmlns:aink="http://schemas.microsoft.com/office/drawing/2016/ink" xmlns:am3d="http://schemas.microsoft.com/office/drawing/2017/model3d" xmlns:w16cid="http://schemas.microsoft.com/office/word/2016/wordml/cid">
+          <mc:Fallback xmlns:w16cid="http://schemas.microsoft.com/office/word/2016/wordml/cid" xmlns:am3d="http://schemas.microsoft.com/office/drawing/2017/model3d" xmlns:aink="http://schemas.microsoft.com/office/drawing/2016/ink" xmlns:cx8="http://schemas.microsoft.com/office/drawing/2016/5/14/chartex" xmlns:cx7="http://schemas.microsoft.com/office/drawing/2016/5/13/chartex" xmlns:cx6="http://schemas.microsoft.com/office/drawing/2016/5/12/chartex" xmlns:cx5="http://schemas.microsoft.com/office/drawing/2016/5/11/chartex" xmlns:cx4="http://schemas.microsoft.com/office/drawing/2016/5/10/chartex" xmlns:cx3="http://schemas.microsoft.com/office/drawing/2016/5/9/chartex" xmlns:cx2="http://schemas.microsoft.com/office/drawing/2015/10/21/chartex" xmlns:cx1="http://schemas.microsoft.com/office/drawing/2015/9/8/chartex">
             <w:pict>
               <v:shape w14:anchorId="3B61763A" id="Conector recto de flecha 54" o:spid="_x0000_s1026" type="#_x0000_t32" style="position:absolute;margin-left:100.2pt;margin-top:11.7pt;width:10.5pt;height:6pt;flip:x y;z-index:251755520;visibility:visible;mso-wrap-style:square;mso-width-percent:0;mso-height-percent:0;mso-wrap-distance-left:9pt;mso-wrap-distance-top:0;mso-wrap-distance-right:9pt;mso-wrap-distance-bottom:0;mso-position-horizontal:absolute;mso-position-horizontal-relative:text;mso-position-vertical:absolute;mso-position-vertical-relative:text;mso-width-percent:0;mso-height-percent:0;mso-width-relative:margin;mso-height-relative:margin" o:gfxdata="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" strokecolor="black [3200]" strokeweight=".5pt">
                 <v:stroke endarrow="block" joinstyle="miter"/>
@@ -1378,7 +1378,7 @@
               </wp:anchor>
             </w:drawing>
           </mc:Choice>
-          <mc:Fallback xmlns:cx1="http://schemas.microsoft.com/office/drawing/2015/9/8/chartex" xmlns:cx2="http://schemas.microsoft.com/office/drawing/2015/10/21/chartex" xmlns:cx3="http://schemas.microsoft.com/office/drawing/2016/5/9/chartex" xmlns:cx4="http://schemas.microsoft.com/office/drawing/2016/5/10/chartex" xmlns:cx5="http://schemas.microsoft.com/office/drawing/2016/5/11/chartex" xmlns:cx6="http://schemas.microsoft.com/office/drawing/2016/5/12/chartex" xmlns:cx7="http://schemas.microsoft.com/office/drawing/2016/5/13/chartex" xmlns:cx8="http://schemas.microsoft.com/office/drawing/2016/5/14/chartex" xmlns:aink="http://schemas.microsoft.com/office/drawing/2016/ink" xmlns:am3d="http://schemas.microsoft.com/office/drawing/2017/model3d" xmlns:w16cid="http://schemas.microsoft.com/office/word/2016/wordml/cid">
+          <mc:Fallback xmlns:w16cid="http://schemas.microsoft.com/office/word/2016/wordml/cid" xmlns:am3d="http://schemas.microsoft.com/office/drawing/2017/model3d" xmlns:aink="http://schemas.microsoft.com/office/drawing/2016/ink" xmlns:cx8="http://schemas.microsoft.com/office/drawing/2016/5/14/chartex" xmlns:cx7="http://schemas.microsoft.com/office/drawing/2016/5/13/chartex" xmlns:cx6="http://schemas.microsoft.com/office/drawing/2016/5/12/chartex" xmlns:cx5="http://schemas.microsoft.com/office/drawing/2016/5/11/chartex" xmlns:cx4="http://schemas.microsoft.com/office/drawing/2016/5/10/chartex" xmlns:cx3="http://schemas.microsoft.com/office/drawing/2016/5/9/chartex" xmlns:cx2="http://schemas.microsoft.com/office/drawing/2015/10/21/chartex" xmlns:cx1="http://schemas.microsoft.com/office/drawing/2015/9/8/chartex">
             <w:pict>
               <v:shape w14:anchorId="1761885B" id="Conector recto de flecha 49" o:spid="_x0000_s1026" type="#_x0000_t32" style="position:absolute;margin-left:90.4pt;margin-top:12.4pt;width:3.55pt;height:15.75pt;flip:x y;z-index:251745280;visibility:visible;mso-wrap-style:square;mso-width-percent:0;mso-height-percent:0;mso-wrap-distance-left:9pt;mso-wrap-distance-top:0;mso-wrap-distance-right:9pt;mso-wrap-distance-bottom:0;mso-position-horizontal:absolute;mso-position-horizontal-relative:text;mso-position-vertical:absolute;mso-position-vertical-relative:text;mso-width-percent:0;mso-height-percent:0;mso-width-relative:margin;mso-height-relative:margin" o:gfxdata="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" strokecolor="black [3200]" strokeweight=".5pt">
                 <v:stroke endarrow="block" joinstyle="miter"/>
@@ -1452,7 +1452,7 @@
               </wp:anchor>
             </w:drawing>
           </mc:Choice>
-          <mc:Fallback xmlns:cx1="http://schemas.microsoft.com/office/drawing/2015/9/8/chartex" xmlns:cx2="http://schemas.microsoft.com/office/drawing/2015/10/21/chartex" xmlns:cx3="http://schemas.microsoft.com/office/drawing/2016/5/9/chartex" xmlns:cx4="http://schemas.microsoft.com/office/drawing/2016/5/10/chartex" xmlns:cx5="http://schemas.microsoft.com/office/drawing/2016/5/11/chartex" xmlns:cx6="http://schemas.microsoft.com/office/drawing/2016/5/12/chartex" xmlns:cx7="http://schemas.microsoft.com/office/drawing/2016/5/13/chartex" xmlns:cx8="http://schemas.microsoft.com/office/drawing/2016/5/14/chartex" xmlns:aink="http://schemas.microsoft.com/office/drawing/2016/ink" xmlns:am3d="http://schemas.microsoft.com/office/drawing/2017/model3d" xmlns:w16cid="http://schemas.microsoft.com/office/word/2016/wordml/cid">
+          <mc:Fallback xmlns:w16cid="http://schemas.microsoft.com/office/word/2016/wordml/cid" xmlns:am3d="http://schemas.microsoft.com/office/drawing/2017/model3d" xmlns:aink="http://schemas.microsoft.com/office/drawing/2016/ink" xmlns:cx8="http://schemas.microsoft.com/office/drawing/2016/5/14/chartex" xmlns:cx7="http://schemas.microsoft.com/office/drawing/2016/5/13/chartex" xmlns:cx6="http://schemas.microsoft.com/office/drawing/2016/5/12/chartex" xmlns:cx5="http://schemas.microsoft.com/office/drawing/2016/5/11/chartex" xmlns:cx4="http://schemas.microsoft.com/office/drawing/2016/5/10/chartex" xmlns:cx3="http://schemas.microsoft.com/office/drawing/2016/5/9/chartex" xmlns:cx2="http://schemas.microsoft.com/office/drawing/2015/10/21/chartex" xmlns:cx1="http://schemas.microsoft.com/office/drawing/2015/9/8/chartex">
             <w:pict>
               <v:shape w14:anchorId="5BEF7905" id="Conector recto de flecha 42" o:spid="_x0000_s1026" type="#_x0000_t32" style="position:absolute;margin-left:56.7pt;margin-top:10.2pt;width:7.5pt;height:17.25pt;flip:y;z-index:251735040;visibility:visible;mso-wrap-style:square;mso-width-percent:0;mso-height-percent:0;mso-wrap-distance-left:9pt;mso-wrap-distance-top:0;mso-wrap-distance-right:9pt;mso-wrap-distance-bottom:0;mso-position-horizontal:absolute;mso-position-horizontal-relative:text;mso-position-vertical:absolute;mso-position-vertical-relative:text;mso-width-percent:0;mso-height-percent:0;mso-width-relative:margin;mso-height-relative:margin" o:gfxdata="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" strokecolor="#5b9bd5 [3204]" strokeweight=".5pt">
                 <v:stroke endarrow="block" joinstyle="miter"/>
@@ -1523,7 +1523,7 @@
               </wp:anchor>
             </w:drawing>
           </mc:Choice>
-          <mc:Fallback xmlns:cx1="http://schemas.microsoft.com/office/drawing/2015/9/8/chartex" xmlns:cx2="http://schemas.microsoft.com/office/drawing/2015/10/21/chartex" xmlns:cx3="http://schemas.microsoft.com/office/drawing/2016/5/9/chartex" xmlns:cx4="http://schemas.microsoft.com/office/drawing/2016/5/10/chartex" xmlns:cx5="http://schemas.microsoft.com/office/drawing/2016/5/11/chartex" xmlns:cx6="http://schemas.microsoft.com/office/drawing/2016/5/12/chartex" xmlns:cx7="http://schemas.microsoft.com/office/drawing/2016/5/13/chartex" xmlns:cx8="http://schemas.microsoft.com/office/drawing/2016/5/14/chartex" xmlns:aink="http://schemas.microsoft.com/office/drawing/2016/ink" xmlns:am3d="http://schemas.microsoft.com/office/drawing/2017/model3d" xmlns:w16cid="http://schemas.microsoft.com/office/word/2016/wordml/cid">
+          <mc:Fallback xmlns:w16cid="http://schemas.microsoft.com/office/word/2016/wordml/cid" xmlns:am3d="http://schemas.microsoft.com/office/drawing/2017/model3d" xmlns:aink="http://schemas.microsoft.com/office/drawing/2016/ink" xmlns:cx8="http://schemas.microsoft.com/office/drawing/2016/5/14/chartex" xmlns:cx7="http://schemas.microsoft.com/office/drawing/2016/5/13/chartex" xmlns:cx6="http://schemas.microsoft.com/office/drawing/2016/5/12/chartex" xmlns:cx5="http://schemas.microsoft.com/office/drawing/2016/5/11/chartex" xmlns:cx4="http://schemas.microsoft.com/office/drawing/2016/5/10/chartex" xmlns:cx3="http://schemas.microsoft.com/office/drawing/2016/5/9/chartex" xmlns:cx2="http://schemas.microsoft.com/office/drawing/2015/10/21/chartex" xmlns:cx1="http://schemas.microsoft.com/office/drawing/2015/9/8/chartex">
             <w:pict>
               <v:line w14:anchorId="15EB3D98" id="Conector recto 41" o:spid="_x0000_s1026" style="position:absolute;flip:x;z-index:251734016;visibility:visible;mso-wrap-style:square;mso-width-percent:0;mso-height-percent:0;mso-wrap-distance-left:9pt;mso-wrap-distance-top:0;mso-wrap-distance-right:9pt;mso-wrap-distance-bottom:0;mso-position-horizontal:absolute;mso-position-horizontal-relative:text;mso-position-vertical:absolute;mso-position-vertical-relative:text;mso-width-percent:0;mso-height-percent:0;mso-width-relative:margin;mso-height-relative:margin" from="-54.3pt,25.95pt" to="58.95pt,27.45pt" o:gfxdata="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" strokecolor="#5b9bd5 [3204]" strokeweight=".5pt">
                 <v:stroke joinstyle="miter"/>
@@ -1598,7 +1598,7 @@
               </wp:anchor>
             </w:drawing>
           </mc:Choice>
-          <mc:Fallback xmlns:cx1="http://schemas.microsoft.com/office/drawing/2015/9/8/chartex" xmlns:cx2="http://schemas.microsoft.com/office/drawing/2015/10/21/chartex" xmlns:cx3="http://schemas.microsoft.com/office/drawing/2016/5/9/chartex" xmlns:cx4="http://schemas.microsoft.com/office/drawing/2016/5/10/chartex" xmlns:cx5="http://schemas.microsoft.com/office/drawing/2016/5/11/chartex" xmlns:cx6="http://schemas.microsoft.com/office/drawing/2016/5/12/chartex" xmlns:cx7="http://schemas.microsoft.com/office/drawing/2016/5/13/chartex" xmlns:cx8="http://schemas.microsoft.com/office/drawing/2016/5/14/chartex" xmlns:aink="http://schemas.microsoft.com/office/drawing/2016/ink" xmlns:am3d="http://schemas.microsoft.com/office/drawing/2017/model3d" xmlns:w16cid="http://schemas.microsoft.com/office/word/2016/wordml/cid">
+          <mc:Fallback xmlns:w16cid="http://schemas.microsoft.com/office/word/2016/wordml/cid" xmlns:am3d="http://schemas.microsoft.com/office/drawing/2017/model3d" xmlns:aink="http://schemas.microsoft.com/office/drawing/2016/ink" xmlns:cx8="http://schemas.microsoft.com/office/drawing/2016/5/14/chartex" xmlns:cx7="http://schemas.microsoft.com/office/drawing/2016/5/13/chartex" xmlns:cx6="http://schemas.microsoft.com/office/drawing/2016/5/12/chartex" xmlns:cx5="http://schemas.microsoft.com/office/drawing/2016/5/11/chartex" xmlns:cx4="http://schemas.microsoft.com/office/drawing/2016/5/10/chartex" xmlns:cx3="http://schemas.microsoft.com/office/drawing/2016/5/9/chartex" xmlns:cx2="http://schemas.microsoft.com/office/drawing/2015/10/21/chartex" xmlns:cx1="http://schemas.microsoft.com/office/drawing/2015/9/8/chartex">
             <w:pict>
               <v:shape w14:anchorId="5316C3A0" id="Conector recto de flecha 28" o:spid="_x0000_s1026" type="#_x0000_t32" style="position:absolute;margin-left:79.35pt;margin-top:13.9pt;width:3.6pt;height:23.25pt;flip:x y;z-index:251710464;visibility:visible;mso-wrap-style:square;mso-width-percent:0;mso-height-percent:0;mso-wrap-distance-left:9pt;mso-wrap-distance-top:0;mso-wrap-distance-right:9pt;mso-wrap-distance-bottom:0;mso-position-horizontal:absolute;mso-position-horizontal-relative:text;mso-position-vertical:absolute;mso-position-vertical-relative:text;mso-width-percent:0;mso-height-percent:0;mso-width-relative:margin;mso-height-relative:margin" o:gfxdata="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" strokecolor="black [3200]" strokeweight=".5pt">
                 <v:stroke endarrow="block" joinstyle="miter"/>
@@ -2010,7 +2010,7 @@
               </wp:anchor>
             </w:drawing>
           </mc:Choice>
-          <mc:Fallback xmlns:cx1="http://schemas.microsoft.com/office/drawing/2015/9/8/chartex" xmlns:cx2="http://schemas.microsoft.com/office/drawing/2015/10/21/chartex" xmlns:cx3="http://schemas.microsoft.com/office/drawing/2016/5/9/chartex" xmlns:cx4="http://schemas.microsoft.com/office/drawing/2016/5/10/chartex" xmlns:cx5="http://schemas.microsoft.com/office/drawing/2016/5/11/chartex" xmlns:cx6="http://schemas.microsoft.com/office/drawing/2016/5/12/chartex" xmlns:cx7="http://schemas.microsoft.com/office/drawing/2016/5/13/chartex" xmlns:cx8="http://schemas.microsoft.com/office/drawing/2016/5/14/chartex" xmlns:aink="http://schemas.microsoft.com/office/drawing/2016/ink" xmlns:am3d="http://schemas.microsoft.com/office/drawing/2017/model3d" xmlns:w16cid="http://schemas.microsoft.com/office/word/2016/wordml/cid">
+          <mc:Fallback xmlns:w16cid="http://schemas.microsoft.com/office/word/2016/wordml/cid" xmlns:am3d="http://schemas.microsoft.com/office/drawing/2017/model3d" xmlns:aink="http://schemas.microsoft.com/office/drawing/2016/ink" xmlns:cx8="http://schemas.microsoft.com/office/drawing/2016/5/14/chartex" xmlns:cx7="http://schemas.microsoft.com/office/drawing/2016/5/13/chartex" xmlns:cx6="http://schemas.microsoft.com/office/drawing/2016/5/12/chartex" xmlns:cx5="http://schemas.microsoft.com/office/drawing/2016/5/11/chartex" xmlns:cx4="http://schemas.microsoft.com/office/drawing/2016/5/10/chartex" xmlns:cx3="http://schemas.microsoft.com/office/drawing/2016/5/9/chartex" xmlns:cx2="http://schemas.microsoft.com/office/drawing/2015/10/21/chartex" xmlns:cx1="http://schemas.microsoft.com/office/drawing/2015/9/8/chartex">
             <w:pict>
               <v:line w14:anchorId="03C187AE" id="Conector recto 48" o:spid="_x0000_s1026" style="position:absolute;flip:y;z-index:251743232;visibility:visible;mso-wrap-style:square;mso-width-percent:0;mso-height-percent:0;mso-wrap-distance-left:9pt;mso-wrap-distance-top:0;mso-wrap-distance-right:9pt;mso-wrap-distance-bottom:0;mso-position-horizontal:absolute;mso-position-horizontal-relative:margin;mso-position-vertical:absolute;mso-position-vertical-relative:text;mso-width-percent:0;mso-height-percent:0;mso-width-relative:margin;mso-height-relative:margin" from="92.7pt,4.4pt" to="448.95pt,6.65pt" o:gfxdata="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" strokecolor="black [3200]" strokeweight=".5pt">
                 <v:stroke joinstyle="miter"/>
@@ -2109,18 +2109,18 @@
         <mc:AlternateContent>
           <mc:Choice Requires="wps">
             <w:drawing>
-              <wp:anchor distT="0" distB="0" distL="114300" distR="114300" simplePos="0" relativeHeight="251675648" behindDoc="0" locked="0" layoutInCell="1" allowOverlap="1" wp14:anchorId="281AF360" wp14:editId="2CF76585">
+              <wp:anchor distT="0" distB="0" distL="114300" distR="114300" simplePos="0" relativeHeight="251859968" behindDoc="0" locked="0" layoutInCell="1" allowOverlap="1">
                 <wp:simplePos x="0" y="0"/>
                 <wp:positionH relativeFrom="column">
-                  <wp:posOffset>-383696</wp:posOffset>
-                </wp:positionH>
-                <wp:positionV relativeFrom="paragraph">
-                  <wp:posOffset>224435</wp:posOffset>
-                </wp:positionV>
-                <wp:extent cx="866775" cy="0"/>
-                <wp:effectExtent l="0" t="0" r="9525" b="19050"/>
-                <wp:wrapNone/>
-                <wp:docPr id="11" name="Conector recto 11"/>
+                  <wp:posOffset>1305256</wp:posOffset>
+                </wp:positionH>
+                <wp:positionV relativeFrom="paragraph">
+                  <wp:posOffset>226253</wp:posOffset>
+                </wp:positionV>
+                <wp:extent cx="1112796" cy="842342"/>
+                <wp:effectExtent l="38100" t="38100" r="30480" b="34290"/>
+                <wp:wrapNone/>
+                <wp:docPr id="78" name="Conector recto de flecha 78"/>
                 <wp:cNvGraphicFramePr/>
                 <a:graphic xmlns:a="http://schemas.openxmlformats.org/drawingml/2006/main">
                   <a:graphicData uri="http://schemas.microsoft.com/office/word/2010/wordprocessingShape">
@@ -2129,21 +2129,24 @@
                       <wps:spPr>
                         <a:xfrm flipH="1" flipV="1">
                           <a:off x="0" y="0"/>
-                          <a:ext cx="866775" cy="0"/>
-                        </a:xfrm>
-                        <a:prstGeom prst="line">
-                          <a:avLst/>
-                        </a:prstGeom>
+                          <a:ext cx="1112796" cy="842342"/>
+                        </a:xfrm>
+                        <a:prstGeom prst="straightConnector1">
+                          <a:avLst/>
+                        </a:prstGeom>
+                        <a:ln>
+                          <a:tailEnd type="triangle"/>
+                        </a:ln>
                       </wps:spPr>
                       <wps:style>
                         <a:lnRef idx="1">
-                          <a:schemeClr val="dk1"/>
-                        </a:lnRef>
-                        <a:fillRef idx="0">
-                          <a:schemeClr val="dk1"/>
+                          <a:schemeClr val="accent6"/>
+                        </a:lnRef>
+                        <a:fillRef idx="0">
+                          <a:schemeClr val="accent6"/>
                         </a:fillRef>
                         <a:effectRef idx="0">
-                          <a:schemeClr val="dk1"/>
+                          <a:schemeClr val="accent6"/>
                         </a:effectRef>
                         <a:fontRef idx="minor">
                           <a:schemeClr val="tx1"/>
@@ -2164,44 +2167,47 @@
           </mc:Choice>
           <mc:Fallback>
             <w:pict>
-              <v:line w14:anchorId="6564AD56" id="Conector recto 11" o:spid="_x0000_s1026" style="position:absolute;flip:x y;z-index:251675648;visibility:visible;mso-wrap-style:square;mso-width-percent:0;mso-height-percent:0;mso-wrap-distance-left:9pt;mso-wrap-distance-top:0;mso-wrap-distance-right:9pt;mso-wrap-distance-bottom:0;mso-position-horizontal:absolute;mso-position-horizontal-relative:text;mso-position-vertical:absolute;mso-position-vertical-relative:text;mso-width-percent:0;mso-height-percent:0;mso-width-relative:margin;mso-height-relative:margin" from="-30.2pt,17.65pt" to="38.05pt,17.65pt" o:gfxdata="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" strokecolor="black [3200]" strokeweight=".5pt">
-                <v:stroke joinstyle="miter"/>
-              </v:line>
-            </w:pict>
-          </mc:Fallback>
-        </mc:AlternateContent>
-      </w:r>
-      <w:r>
-        <w:rPr>
-          <w:rFonts w:cstheme="minorHAnsi"/>
-          <w:b/>
-          <w:noProof/>
-          <w:lang w:eastAsia="es-ES"/>
-        </w:rPr>
-        <mc:AlternateContent>
-          <mc:Choice Requires="wps">
-            <w:drawing>
-              <wp:anchor distT="0" distB="0" distL="114300" distR="114300" simplePos="0" relativeHeight="251840512" behindDoc="0" locked="0" layoutInCell="1" allowOverlap="1" wp14:anchorId="29FE6946" wp14:editId="2019609F">
+              <v:shapetype w14:anchorId="5BDB3FF4" id="_x0000_t32" coordsize="21600,21600" o:spt="32" o:oned="t" path="m,l21600,21600e" filled="f">
+                <v:path arrowok="t" fillok="f" o:connecttype="none"/>
+                <o:lock v:ext="edit" shapetype="t"/>
+              </v:shapetype>
+              <v:shape id="Conector recto de flecha 78" o:spid="_x0000_s1026" type="#_x0000_t32" style="position:absolute;margin-left:102.8pt;margin-top:17.8pt;width:87.6pt;height:66.35pt;flip:x y;z-index:251859968;visibility:visible;mso-wrap-style:square;mso-width-percent:0;mso-height-percent:0;mso-wrap-distance-left:9pt;mso-wrap-distance-top:0;mso-wrap-distance-right:9pt;mso-wrap-distance-bottom:0;mso-position-horizontal:absolute;mso-position-horizontal-relative:text;mso-position-vertical:absolute;mso-position-vertical-relative:text;mso-width-percent:0;mso-height-percent:0;mso-width-relative:margin;mso-height-relative:margin" o:gfxdata="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" strokecolor="#70ad47 [3209]" strokeweight=".5pt">
+                <v:stroke endarrow="block" joinstyle="miter"/>
+              </v:shape>
+            </w:pict>
+          </mc:Fallback>
+        </mc:AlternateContent>
+      </w:r>
+      <w:r>
+        <w:rPr>
+          <w:rFonts w:cstheme="minorHAnsi"/>
+          <w:noProof/>
+          <w:lang w:eastAsia="es-ES"/>
+        </w:rPr>
+        <mc:AlternateContent>
+          <mc:Choice Requires="wps">
+            <w:drawing>
+              <wp:anchor distT="0" distB="0" distL="114300" distR="114300" simplePos="0" relativeHeight="251675648" behindDoc="0" locked="0" layoutInCell="1" allowOverlap="1" wp14:anchorId="4F1C51B7" wp14:editId="0C77BE43">
                 <wp:simplePos x="0" y="0"/>
                 <wp:positionH relativeFrom="column">
-                  <wp:posOffset>-112573</wp:posOffset>
-                </wp:positionH>
-                <wp:positionV relativeFrom="paragraph">
-                  <wp:posOffset>295688</wp:posOffset>
-                </wp:positionV>
-                <wp:extent cx="1775637" cy="830728"/>
-                <wp:effectExtent l="0" t="0" r="15240" b="26670"/>
-                <wp:wrapNone/>
-                <wp:docPr id="75" name="Conector recto 75"/>
+                  <wp:posOffset>-383696</wp:posOffset>
+                </wp:positionH>
+                <wp:positionV relativeFrom="paragraph">
+                  <wp:posOffset>224435</wp:posOffset>
+                </wp:positionV>
+                <wp:extent cx="866775" cy="0"/>
+                <wp:effectExtent l="0" t="0" r="9525" b="19050"/>
+                <wp:wrapNone/>
+                <wp:docPr id="11" name="Conector recto 11"/>
                 <wp:cNvGraphicFramePr/>
                 <a:graphic xmlns:a="http://schemas.openxmlformats.org/drawingml/2006/main">
                   <a:graphicData uri="http://schemas.microsoft.com/office/word/2010/wordprocessingShape">
                     <wps:wsp>
                       <wps:cNvCnPr/>
                       <wps:spPr>
-                        <a:xfrm flipH="1">
-                          <a:off x="0" y="0"/>
-                          <a:ext cx="1775637" cy="830728"/>
+                        <a:xfrm flipH="1" flipV="1">
+                          <a:off x="0" y="0"/>
+                          <a:ext cx="866775" cy="0"/>
                         </a:xfrm>
                         <a:prstGeom prst="line">
                           <a:avLst/>
@@ -2209,13 +2215,13 @@
                       </wps:spPr>
                       <wps:style>
                         <a:lnRef idx="1">
-                          <a:schemeClr val="accent1"/>
-                        </a:lnRef>
-                        <a:fillRef idx="0">
-                          <a:schemeClr val="accent1"/>
+                          <a:schemeClr val="dk1"/>
+                        </a:lnRef>
+                        <a:fillRef idx="0">
+                          <a:schemeClr val="dk1"/>
                         </a:fillRef>
                         <a:effectRef idx="0">
-                          <a:schemeClr val="accent1"/>
+                          <a:schemeClr val="dk1"/>
                         </a:effectRef>
                         <a:fontRef idx="minor">
                           <a:schemeClr val="tx1"/>
@@ -2236,7 +2242,7 @@
           </mc:Choice>
           <mc:Fallback>
             <w:pict>
-              <v:line w14:anchorId="2B31FC04" id="Conector recto 75" o:spid="_x0000_s1026" style="position:absolute;flip:x;z-index:251840512;visibility:visible;mso-wrap-style:square;mso-width-percent:0;mso-height-percent:0;mso-wrap-distance-left:9pt;mso-wrap-distance-top:0;mso-wrap-distance-right:9pt;mso-wrap-distance-bottom:0;mso-position-horizontal:absolute;mso-position-horizontal-relative:text;mso-position-vertical:absolute;mso-position-vertical-relative:text;mso-width-percent:0;mso-height-percent:0;mso-width-relative:margin;mso-height-relative:margin" from="-8.85pt,23.3pt" to="130.95pt,88.7pt" o:gfxdata="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" strokecolor="#5b9bd5 [3204]" strokeweight=".5pt">
+              <v:line w14:anchorId="2FD386E0" id="Conector recto 11" o:spid="_x0000_s1026" style="position:absolute;flip:x y;z-index:251675648;visibility:visible;mso-wrap-style:square;mso-width-percent:0;mso-height-percent:0;mso-wrap-distance-left:9pt;mso-wrap-distance-top:0;mso-wrap-distance-right:9pt;mso-wrap-distance-bottom:0;mso-position-horizontal:absolute;mso-position-horizontal-relative:text;mso-position-vertical:absolute;mso-position-vertical-relative:text;mso-width-percent:0;mso-height-percent:0;mso-width-relative:margin;mso-height-relative:margin" from="-30.2pt,17.65pt" to="38.05pt,17.65pt" o:gfxdata="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" strokecolor="black [3200]" strokeweight=".5pt">
                 <v:stroke joinstyle="miter"/>
               </v:line>
             </w:pict>
@@ -2253,18 +2259,18 @@
         <mc:AlternateContent>
           <mc:Choice Requires="wps">
             <w:drawing>
-              <wp:anchor distT="0" distB="0" distL="114300" distR="114300" simplePos="0" relativeHeight="251826176" behindDoc="0" locked="0" layoutInCell="1" allowOverlap="1" wp14:anchorId="089C8477" wp14:editId="77926E64">
+              <wp:anchor distT="0" distB="0" distL="114300" distR="114300" simplePos="0" relativeHeight="251840512" behindDoc="0" locked="0" layoutInCell="1" allowOverlap="1" wp14:anchorId="68CACF94" wp14:editId="478A464B">
                 <wp:simplePos x="0" y="0"/>
                 <wp:positionH relativeFrom="column">
-                  <wp:posOffset>-229236</wp:posOffset>
-                </wp:positionH>
-                <wp:positionV relativeFrom="paragraph">
-                  <wp:posOffset>210185</wp:posOffset>
-                </wp:positionV>
-                <wp:extent cx="1311275" cy="425450"/>
-                <wp:effectExtent l="0" t="0" r="22225" b="31750"/>
-                <wp:wrapNone/>
-                <wp:docPr id="76" name="Conector recto 76"/>
+                  <wp:posOffset>-112573</wp:posOffset>
+                </wp:positionH>
+                <wp:positionV relativeFrom="paragraph">
+                  <wp:posOffset>295688</wp:posOffset>
+                </wp:positionV>
+                <wp:extent cx="1775637" cy="830728"/>
+                <wp:effectExtent l="0" t="0" r="15240" b="26670"/>
+                <wp:wrapNone/>
+                <wp:docPr id="75" name="Conector recto 75"/>
                 <wp:cNvGraphicFramePr/>
                 <a:graphic xmlns:a="http://schemas.openxmlformats.org/drawingml/2006/main">
                   <a:graphicData uri="http://schemas.microsoft.com/office/word/2010/wordprocessingShape">
@@ -2273,7 +2279,7 @@
                       <wps:spPr>
                         <a:xfrm flipH="1">
                           <a:off x="0" y="0"/>
-                          <a:ext cx="1311275" cy="425450"/>
+                          <a:ext cx="1775637" cy="830728"/>
                         </a:xfrm>
                         <a:prstGeom prst="line">
                           <a:avLst/>
@@ -2281,13 +2287,13 @@
                       </wps:spPr>
                       <wps:style>
                         <a:lnRef idx="1">
-                          <a:schemeClr val="dk1"/>
-                        </a:lnRef>
-                        <a:fillRef idx="0">
-                          <a:schemeClr val="dk1"/>
+                          <a:schemeClr val="accent1"/>
+                        </a:lnRef>
+                        <a:fillRef idx="0">
+                          <a:schemeClr val="accent1"/>
                         </a:fillRef>
                         <a:effectRef idx="0">
-                          <a:schemeClr val="dk1"/>
+                          <a:schemeClr val="accent1"/>
                         </a:effectRef>
                         <a:fontRef idx="minor">
                           <a:schemeClr val="tx1"/>
@@ -2308,7 +2314,7 @@
           </mc:Choice>
           <mc:Fallback>
             <w:pict>
-              <v:line w14:anchorId="35750FA4" id="Conector recto 76" o:spid="_x0000_s1026" style="position:absolute;flip:x;z-index:251826176;visibility:visible;mso-wrap-style:square;mso-width-percent:0;mso-height-percent:0;mso-wrap-distance-left:9pt;mso-wrap-distance-top:0;mso-wrap-distance-right:9pt;mso-wrap-distance-bottom:0;mso-position-horizontal:absolute;mso-position-horizontal-relative:text;mso-position-vertical:absolute;mso-position-vertical-relative:text;mso-width-percent:0;mso-height-percent:0;mso-width-relative:margin;mso-height-relative:margin" from="-18.05pt,16.55pt" to="85.2pt,50.05pt" o:gfxdata="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" strokecolor="black [3200]" strokeweight=".5pt">
+              <v:line w14:anchorId="2B31FC04" id="Conector recto 75" o:spid="_x0000_s1026" style="position:absolute;flip:x;z-index:251840512;visibility:visible;mso-wrap-style:square;mso-width-percent:0;mso-height-percent:0;mso-wrap-distance-left:9pt;mso-wrap-distance-top:0;mso-wrap-distance-right:9pt;mso-wrap-distance-bottom:0;mso-position-horizontal:absolute;mso-position-horizontal-relative:text;mso-position-vertical:absolute;mso-position-vertical-relative:text;mso-width-percent:0;mso-height-percent:0;mso-width-relative:margin;mso-height-relative:margin" from="-8.85pt,23.3pt" to="130.95pt,88.7pt" o:gfxdata="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" strokecolor="#5b9bd5 [3204]" strokeweight=".5pt">
                 <v:stroke joinstyle="miter"/>
               </v:line>
             </w:pict>
@@ -2319,95 +2325,36 @@
         <w:rPr>
           <w:rFonts w:cstheme="minorHAnsi"/>
           <w:b/>
-        </w:rPr>
-        <w:t>Stock</w:t>
-      </w:r>
-      <w:r>
-        <w:rPr>
-          <w:rFonts w:cstheme="minorHAnsi"/>
-        </w:rPr>
-        <w:t xml:space="preserve"> (</w:t>
-      </w:r>
-      <w:r>
-        <w:rPr>
-          <w:rFonts w:cstheme="minorHAnsi"/>
-          <w:u w:val="single"/>
-        </w:rPr>
-        <w:t>NIF</w:t>
-      </w:r>
-      <w:r>
-        <w:rPr>
-          <w:rFonts w:cstheme="minorHAnsi"/>
-        </w:rPr>
-        <w:t xml:space="preserve">, </w:t>
-      </w:r>
-      <w:r>
-        <w:rPr>
-          <w:rFonts w:cstheme="minorHAnsi"/>
-          <w:u w:val="single"/>
-        </w:rPr>
-        <w:t>CodigoAlimento</w:t>
-      </w:r>
-      <w:r>
-        <w:rPr>
-          <w:rFonts w:cstheme="minorHAnsi"/>
-        </w:rPr>
-        <w:t>, Cantidad)</w:t>
-      </w:r>
-      <w:r>
-        <w:rPr>
-          <w:rFonts w:cstheme="minorHAnsi"/>
-          <w:noProof/>
-          <w:lang w:eastAsia="es-ES"/>
-        </w:rPr>
-        <w:t xml:space="preserve"> </w:t>
-      </w:r>
-    </w:p>
-    <w:p>
-      <w:pPr>
-        <w:ind w:right="-1"/>
-        <w:rPr>
-          <w:rFonts w:cstheme="minorHAnsi"/>
-          <w:u w:val="single"/>
-        </w:rPr>
-      </w:pPr>
-      <w:r>
-        <w:rPr>
-          <w:rFonts w:cstheme="minorHAnsi"/>
-          <w:b/>
-          <w:noProof/>
-          <w:lang w:eastAsia="es-ES"/>
-        </w:rPr>
-        <mc:AlternateContent>
-          <mc:Choice Requires="wps">
-            <w:drawing>
-              <wp:anchor distT="0" distB="0" distL="114300" distR="114300" simplePos="0" relativeHeight="251846656" behindDoc="0" locked="0" layoutInCell="1" allowOverlap="1" wp14:anchorId="6CB91C46" wp14:editId="147EABE2">
+          <w:noProof/>
+          <w:lang w:eastAsia="es-ES"/>
+        </w:rPr>
+        <mc:AlternateContent>
+          <mc:Choice Requires="wps">
+            <w:drawing>
+              <wp:anchor distT="0" distB="0" distL="114300" distR="114300" simplePos="0" relativeHeight="251826176" behindDoc="0" locked="0" layoutInCell="1" allowOverlap="1" wp14:anchorId="1EB789CF" wp14:editId="022E8685">
                 <wp:simplePos x="0" y="0"/>
                 <wp:positionH relativeFrom="column">
-                  <wp:posOffset>1471778</wp:posOffset>
-                </wp:positionH>
-                <wp:positionV relativeFrom="paragraph">
-                  <wp:posOffset>219253</wp:posOffset>
-                </wp:positionV>
-                <wp:extent cx="198755" cy="1217489"/>
-                <wp:effectExtent l="5080" t="71120" r="15875" b="15875"/>
-                <wp:wrapNone/>
-                <wp:docPr id="85" name="Cerrar llave 85"/>
-                <wp:cNvGraphicFramePr/>
-                <a:graphic xmlns:a="http://schemas.openxmlformats.org/drawingml/2006/main">
-                  <a:graphicData uri="http://schemas.microsoft.com/office/word/2010/wordprocessingShape">
-                    <wps:wsp>
-                      <wps:cNvSpPr/>
-                      <wps:spPr>
-                        <a:xfrm rot="16200000">
-                          <a:off x="0" y="0"/>
-                          <a:ext cx="198755" cy="1217489"/>
-                        </a:xfrm>
-                        <a:prstGeom prst="rightBrace">
-                          <a:avLst>
-                            <a:gd name="adj1" fmla="val 8333"/>
-                            <a:gd name="adj2" fmla="val 50750"/>
-                          </a:avLst>
+                  <wp:posOffset>-229236</wp:posOffset>
+                </wp:positionH>
+                <wp:positionV relativeFrom="paragraph">
+                  <wp:posOffset>210185</wp:posOffset>
+                </wp:positionV>
+                <wp:extent cx="1311275" cy="425450"/>
+                <wp:effectExtent l="0" t="0" r="22225" b="31750"/>
+                <wp:wrapNone/>
+                <wp:docPr id="76" name="Conector recto 76"/>
+                <wp:cNvGraphicFramePr/>
+                <a:graphic xmlns:a="http://schemas.openxmlformats.org/drawingml/2006/main">
+                  <a:graphicData uri="http://schemas.microsoft.com/office/word/2010/wordprocessingShape">
+                    <wps:wsp>
+                      <wps:cNvCnPr/>
+                      <wps:spPr>
+                        <a:xfrm flipH="1">
+                          <a:off x="0" y="0"/>
+                          <a:ext cx="1311275" cy="425450"/>
+                        </a:xfrm>
+                        <a:prstGeom prst="line">
+                          <a:avLst/>
                         </a:prstGeom>
                       </wps:spPr>
                       <wps:style>
@@ -2424,12 +2371,7 @@
                           <a:schemeClr val="tx1"/>
                         </a:fontRef>
                       </wps:style>
-                      <wps:bodyPr rot="0" spcFirstLastPara="0" vertOverflow="overflow" horzOverflow="overflow" vert="horz" wrap="square" lIns="91440" tIns="45720" rIns="91440" bIns="45720" numCol="1" spcCol="0" rtlCol="0" fromWordArt="0" anchor="ctr" anchorCtr="0" forceAA="0" compatLnSpc="1">
-                        <a:prstTxWarp prst="textNoShape">
-                          <a:avLst/>
-                        </a:prstTxWarp>
-                        <a:noAutofit/>
-                      </wps:bodyPr>
+                      <wps:bodyPr/>
                     </wps:wsp>
                   </a:graphicData>
                 </a:graphic>
@@ -2444,7 +2386,143 @@
           </mc:Choice>
           <mc:Fallback>
             <w:pict>
-              <v:shapetype w14:anchorId="34DFBCA2" id="_x0000_t88" coordsize="21600,21600" o:spt="88" adj="1800,10800" path="m,qx10800@0l10800@2qy21600@11,10800@3l10800@1qy,21600e" filled="f">
+              <v:line w14:anchorId="35750FA4" id="Conector recto 76" o:spid="_x0000_s1026" style="position:absolute;flip:x;z-index:251826176;visibility:visible;mso-wrap-style:square;mso-width-percent:0;mso-height-percent:0;mso-wrap-distance-left:9pt;mso-wrap-distance-top:0;mso-wrap-distance-right:9pt;mso-wrap-distance-bottom:0;mso-position-horizontal:absolute;mso-position-horizontal-relative:text;mso-position-vertical:absolute;mso-position-vertical-relative:text;mso-width-percent:0;mso-height-percent:0;mso-width-relative:margin;mso-height-relative:margin" from="-18.05pt,16.55pt" to="85.2pt,50.05pt" o:gfxdata="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" strokecolor="black [3200]" strokeweight=".5pt">
+                <v:stroke joinstyle="miter"/>
+              </v:line>
+            </w:pict>
+          </mc:Fallback>
+        </mc:AlternateContent>
+      </w:r>
+      <w:r>
+        <w:rPr>
+          <w:rFonts w:cstheme="minorHAnsi"/>
+          <w:b/>
+        </w:rPr>
+        <w:t>Stock</w:t>
+      </w:r>
+      <w:r>
+        <w:rPr>
+          <w:rFonts w:cstheme="minorHAnsi"/>
+        </w:rPr>
+        <w:t xml:space="preserve"> (</w:t>
+      </w:r>
+      <w:r>
+        <w:rPr>
+          <w:rFonts w:cstheme="minorHAnsi"/>
+          <w:u w:val="single"/>
+        </w:rPr>
+        <w:t>NIF</w:t>
+      </w:r>
+      <w:r>
+        <w:rPr>
+          <w:rFonts w:cstheme="minorHAnsi"/>
+        </w:rPr>
+        <w:t xml:space="preserve">, </w:t>
+      </w:r>
+      <w:r>
+        <w:rPr>
+          <w:rFonts w:cstheme="minorHAnsi"/>
+          <w:u w:val="single"/>
+        </w:rPr>
+        <w:t>CodigoAlimento</w:t>
+      </w:r>
+      <w:r>
+        <w:rPr>
+          <w:rFonts w:cstheme="minorHAnsi"/>
+        </w:rPr>
+        <w:t>, Cantidad)</w:t>
+      </w:r>
+      <w:r>
+        <w:rPr>
+          <w:rFonts w:cstheme="minorHAnsi"/>
+          <w:noProof/>
+          <w:lang w:eastAsia="es-ES"/>
+        </w:rPr>
+        <w:t xml:space="preserve"> </w:t>
+      </w:r>
+    </w:p>
+    <w:p>
+      <w:pPr>
+        <w:ind w:right="-1"/>
+        <w:rPr>
+          <w:rFonts w:cstheme="minorHAnsi"/>
+          <w:u w:val="single"/>
+        </w:rPr>
+      </w:pPr>
+      <w:r>
+        <w:rPr>
+          <w:rFonts w:cstheme="minorHAnsi"/>
+          <w:b/>
+          <w:noProof/>
+          <w:lang w:eastAsia="es-ES"/>
+        </w:rPr>
+        <mc:AlternateContent>
+          <mc:Choice Requires="wps">
+            <w:drawing>
+              <wp:anchor distT="0" distB="0" distL="114300" distR="114300" simplePos="0" relativeHeight="251846656" behindDoc="0" locked="0" layoutInCell="1" allowOverlap="1" wp14:anchorId="7B52B579" wp14:editId="2F08D5D3">
+                <wp:simplePos x="0" y="0"/>
+                <wp:positionH relativeFrom="column">
+                  <wp:posOffset>1472206</wp:posOffset>
+                </wp:positionH>
+                <wp:positionV relativeFrom="paragraph">
+                  <wp:posOffset>222249</wp:posOffset>
+                </wp:positionV>
+                <wp:extent cx="198755" cy="1208615"/>
+                <wp:effectExtent l="9525" t="66675" r="20320" b="20320"/>
+                <wp:wrapNone/>
+                <wp:docPr id="85" name="Cerrar llave 85"/>
+                <wp:cNvGraphicFramePr/>
+                <a:graphic xmlns:a="http://schemas.openxmlformats.org/drawingml/2006/main">
+                  <a:graphicData uri="http://schemas.microsoft.com/office/word/2010/wordprocessingShape">
+                    <wps:wsp>
+                      <wps:cNvSpPr/>
+                      <wps:spPr>
+                        <a:xfrm rot="16200000">
+                          <a:off x="0" y="0"/>
+                          <a:ext cx="198755" cy="1208615"/>
+                        </a:xfrm>
+                        <a:prstGeom prst="rightBrace">
+                          <a:avLst>
+                            <a:gd name="adj1" fmla="val 8333"/>
+                            <a:gd name="adj2" fmla="val 50750"/>
+                          </a:avLst>
+                        </a:prstGeom>
+                      </wps:spPr>
+                      <wps:style>
+                        <a:lnRef idx="1">
+                          <a:schemeClr val="dk1"/>
+                        </a:lnRef>
+                        <a:fillRef idx="0">
+                          <a:schemeClr val="dk1"/>
+                        </a:fillRef>
+                        <a:effectRef idx="0">
+                          <a:schemeClr val="dk1"/>
+                        </a:effectRef>
+                        <a:fontRef idx="minor">
+                          <a:schemeClr val="tx1"/>
+                        </a:fontRef>
+                      </wps:style>
+                      <wps:bodyPr rot="0" spcFirstLastPara="0" vertOverflow="overflow" horzOverflow="overflow" vert="horz" wrap="square" lIns="91440" tIns="45720" rIns="91440" bIns="45720" numCol="1" spcCol="0" rtlCol="0" fromWordArt="0" anchor="ctr" anchorCtr="0" forceAA="0" compatLnSpc="1">
+                        <a:prstTxWarp prst="textNoShape">
+                          <a:avLst/>
+                        </a:prstTxWarp>
+                        <a:noAutofit/>
+                      </wps:bodyPr>
+                    </wps:wsp>
+                  </a:graphicData>
+                </a:graphic>
+                <wp14:sizeRelH relativeFrom="margin">
+                  <wp14:pctWidth>0</wp14:pctWidth>
+                </wp14:sizeRelH>
+                <wp14:sizeRelV relativeFrom="margin">
+                  <wp14:pctHeight>0</wp14:pctHeight>
+                </wp14:sizeRelV>
+              </wp:anchor>
+            </w:drawing>
+          </mc:Choice>
+          <mc:Fallback>
+            <w:pict>
+              <v:shapetype w14:anchorId="0A858F00" id="_x0000_t88" coordsize="21600,21600" o:spt="88" adj="1800,10800" path="m,qx10800@0l10800@2qy21600@11,10800@3l10800@1qy,21600e" filled="f">
                 <v:formulas>
                   <v:f eqn="val #0"/>
                   <v:f eqn="sum 21600 0 #0"/>
@@ -2465,7 +2543,7 @@
                   <v:h position="bottomRight,#1" yrange="@9,@10"/>
                 </v:handles>
               </v:shapetype>
-              <v:shape id="Cerrar llave 85" o:spid="_x0000_s1026" type="#_x0000_t88" style="position:absolute;margin-left:115.9pt;margin-top:17.25pt;width:15.65pt;height:95.85pt;rotation:-90;z-index:251846656;visibility:visible;mso-wrap-style:square;mso-width-percent:0;mso-height-percent:0;mso-wrap-distance-left:9pt;mso-wrap-distance-top:0;mso-wrap-distance-right:9pt;mso-wrap-distance-bottom:0;mso-position-horizontal:absolute;mso-position-horizontal-relative:text;mso-position-vertical:absolute;mso-position-vertical-relative:text;mso-width-percent:0;mso-height-percent:0;mso-width-relative:margin;mso-height-relative:margin;v-text-anchor:middle" o:gfxdata="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" adj="294,10962" strokecolor="black [3200]" strokeweight=".5pt">
+              <v:shape id="Cerrar llave 85" o:spid="_x0000_s1026" type="#_x0000_t88" style="position:absolute;margin-left:115.9pt;margin-top:17.5pt;width:15.65pt;height:95.15pt;rotation:-90;z-index:251846656;visibility:visible;mso-wrap-style:square;mso-width-percent:0;mso-height-percent:0;mso-wrap-distance-left:9pt;mso-wrap-distance-top:0;mso-wrap-distance-right:9pt;mso-wrap-distance-bottom:0;mso-position-horizontal:absolute;mso-position-horizontal-relative:text;mso-position-vertical:absolute;mso-position-vertical-relative:text;mso-width-percent:0;mso-height-percent:0;mso-width-relative:margin;mso-height-relative:margin;v-text-anchor:middle" o:gfxdata="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" adj="296,10962" strokecolor="black [3200]" strokeweight=".5pt">
                 <v:stroke joinstyle="miter"/>
               </v:shape>
             </w:pict>
@@ -2482,16 +2560,16 @@
         <mc:AlternateContent>
           <mc:Choice Requires="wps">
             <w:drawing>
-              <wp:anchor distT="0" distB="0" distL="114300" distR="114300" simplePos="0" relativeHeight="251847680" behindDoc="0" locked="0" layoutInCell="1" allowOverlap="1" wp14:anchorId="0D59B231" wp14:editId="4515C037">
+              <wp:anchor distT="0" distB="0" distL="114300" distR="114300" simplePos="0" relativeHeight="251847680" behindDoc="0" locked="0" layoutInCell="1" allowOverlap="1" wp14:anchorId="06A7F1B3" wp14:editId="73F012D3">
                 <wp:simplePos x="0" y="0"/>
                 <wp:positionH relativeFrom="column">
-                  <wp:posOffset>-191136</wp:posOffset>
-                </wp:positionH>
-                <wp:positionV relativeFrom="paragraph">
-                  <wp:posOffset>70485</wp:posOffset>
-                </wp:positionV>
-                <wp:extent cx="2298700" cy="584200"/>
-                <wp:effectExtent l="0" t="0" r="25400" b="25400"/>
+                  <wp:posOffset>-189590</wp:posOffset>
+                </wp:positionH>
+                <wp:positionV relativeFrom="paragraph">
+                  <wp:posOffset>67724</wp:posOffset>
+                </wp:positionV>
+                <wp:extent cx="1773141" cy="556591"/>
+                <wp:effectExtent l="0" t="0" r="17780" b="34290"/>
                 <wp:wrapNone/>
                 <wp:docPr id="86" name="Conector recto 86"/>
                 <wp:cNvGraphicFramePr/>
@@ -2502,7 +2580,7 @@
                       <wps:spPr>
                         <a:xfrm flipH="1" flipV="1">
                           <a:off x="0" y="0"/>
-                          <a:ext cx="2298700" cy="584200"/>
+                          <a:ext cx="1773141" cy="556591"/>
                         </a:xfrm>
                         <a:prstGeom prst="line">
                           <a:avLst/>
@@ -2537,7 +2615,7 @@
           </mc:Choice>
           <mc:Fallback>
             <w:pict>
-              <v:line w14:anchorId="38DE0CE1" id="Conector recto 86" o:spid="_x0000_s1026" style="position:absolute;flip:x y;z-index:251847680;visibility:visible;mso-wrap-style:square;mso-width-percent:0;mso-height-percent:0;mso-wrap-distance-left:9pt;mso-wrap-distance-top:0;mso-wrap-distance-right:9pt;mso-wrap-distance-bottom:0;mso-position-horizontal:absolute;mso-position-horizontal-relative:text;mso-position-vertical:absolute;mso-position-vertical-relative:text;mso-width-percent:0;mso-height-percent:0;mso-width-relative:margin;mso-height-relative:margin" from="-15.05pt,5.55pt" to="165.95pt,51.55pt" o:gfxdata="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" strokecolor="#ed7d31 [3205]" strokeweight="1pt">
+              <v:line w14:anchorId="1D814E57" id="Conector recto 86" o:spid="_x0000_s1026" style="position:absolute;flip:x y;z-index:251847680;visibility:visible;mso-wrap-style:square;mso-width-percent:0;mso-height-percent:0;mso-wrap-distance-left:9pt;mso-wrap-distance-top:0;mso-wrap-distance-right:9pt;mso-wrap-distance-bottom:0;mso-position-horizontal:absolute;mso-position-horizontal-relative:text;mso-position-vertical:absolute;mso-position-vertical-relative:text;mso-width-percent:0;mso-height-percent:0;mso-width-relative:margin;mso-height-relative:margin" from="-14.95pt,5.35pt" to="124.65pt,49.2pt" o:gfxdata="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" strokecolor="#ed7d31 [3205]" strokeweight="1pt">
                 <v:stroke joinstyle="miter"/>
               </v:line>
             </w:pict>
@@ -2774,8 +2852,6 @@
         </mc:AlternateContent>
       </w:r>
     </w:p>
-    <w:bookmarkStart w:id="0" w:name="_GoBack"/>
-    <w:bookmarkEnd w:id="0"/>
     <w:p>
       <w:pPr>
         <w:ind w:right="-1"/>
@@ -3177,7 +3253,30 @@
           <w:rFonts w:cstheme="minorHAnsi"/>
           <w:u w:val="single"/>
         </w:rPr>
-        <w:t>CodigoAlimento2,</w:t>
+        <w:t xml:space="preserve"> </w:t>
+      </w:r>
+      <w:r>
+        <w:rPr>
+          <w:rFonts w:cstheme="minorHAnsi"/>
+          <w:u w:val="single"/>
+        </w:rPr>
+        <w:t>CodigoAlimento2</w:t>
+      </w:r>
+      <w:bookmarkStart w:id="0" w:name="_GoBack"/>
+      <w:bookmarkEnd w:id="0"/>
+      <w:r>
+        <w:rPr>
+          <w:rFonts w:cstheme="minorHAnsi"/>
+          <w:u w:val="single"/>
+        </w:rPr>
+        <w:t xml:space="preserve"> </w:t>
+      </w:r>
+      <w:r>
+        <w:rPr>
+          <w:rFonts w:cstheme="minorHAnsi"/>
+          <w:u w:val="single"/>
+        </w:rPr>
+        <w:t>,</w:t>
       </w:r>
       <w:r>
         <w:rPr>
@@ -3732,7 +3831,7 @@
               </wp:anchor>
             </w:drawing>
           </mc:Choice>
-          <mc:Fallback xmlns:cx1="http://schemas.microsoft.com/office/drawing/2015/9/8/chartex" xmlns:cx2="http://schemas.microsoft.com/office/drawing/2015/10/21/chartex" xmlns:cx3="http://schemas.microsoft.com/office/drawing/2016/5/9/chartex" xmlns:cx4="http://schemas.microsoft.com/office/drawing/2016/5/10/chartex" xmlns:cx5="http://schemas.microsoft.com/office/drawing/2016/5/11/chartex" xmlns:cx6="http://schemas.microsoft.com/office/drawing/2016/5/12/chartex" xmlns:cx7="http://schemas.microsoft.com/office/drawing/2016/5/13/chartex" xmlns:cx8="http://schemas.microsoft.com/office/drawing/2016/5/14/chartex" xmlns:aink="http://schemas.microsoft.com/office/drawing/2016/ink" xmlns:am3d="http://schemas.microsoft.com/office/drawing/2017/model3d" xmlns:w16cid="http://schemas.microsoft.com/office/word/2016/wordml/cid">
+          <mc:Fallback xmlns:w16cid="http://schemas.microsoft.com/office/word/2016/wordml/cid" xmlns:am3d="http://schemas.microsoft.com/office/drawing/2017/model3d" xmlns:aink="http://schemas.microsoft.com/office/drawing/2016/ink" xmlns:cx8="http://schemas.microsoft.com/office/drawing/2016/5/14/chartex" xmlns:cx7="http://schemas.microsoft.com/office/drawing/2016/5/13/chartex" xmlns:cx6="http://schemas.microsoft.com/office/drawing/2016/5/12/chartex" xmlns:cx5="http://schemas.microsoft.com/office/drawing/2016/5/11/chartex" xmlns:cx4="http://schemas.microsoft.com/office/drawing/2016/5/10/chartex" xmlns:cx3="http://schemas.microsoft.com/office/drawing/2016/5/9/chartex" xmlns:cx2="http://schemas.microsoft.com/office/drawing/2015/10/21/chartex" xmlns:cx1="http://schemas.microsoft.com/office/drawing/2015/9/8/chartex">
             <w:pict>
               <v:shape w14:anchorId="32793369" id="Conector recto de flecha 15" o:spid="_x0000_s1026" type="#_x0000_t32" style="position:absolute;margin-left:99.45pt;margin-top:15.85pt;width:9.75pt;height:47.25pt;flip:y;z-index:251683840;visibility:visible;mso-wrap-style:square;mso-width-percent:0;mso-height-percent:0;mso-wrap-distance-left:9pt;mso-wrap-distance-top:0;mso-wrap-distance-right:9pt;mso-wrap-distance-bottom:0;mso-position-horizontal:absolute;mso-position-horizontal-relative:text;mso-position-vertical:absolute;mso-position-vertical-relative:text;mso-width-percent:0;mso-height-percent:0;mso-width-relative:margin;mso-height-relative:margin" o:gfxdata="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" strokecolor="black [3200]" strokeweight=".5pt">
                 <v:stroke endarrow="block" joinstyle="miter"/>
@@ -3858,7 +3957,7 @@
               </wp:anchor>
             </w:drawing>
           </mc:Choice>
-          <mc:Fallback xmlns:cx1="http://schemas.microsoft.com/office/drawing/2015/9/8/chartex" xmlns:cx2="http://schemas.microsoft.com/office/drawing/2015/10/21/chartex" xmlns:cx3="http://schemas.microsoft.com/office/drawing/2016/5/9/chartex" xmlns:cx4="http://schemas.microsoft.com/office/drawing/2016/5/10/chartex" xmlns:cx5="http://schemas.microsoft.com/office/drawing/2016/5/11/chartex" xmlns:cx6="http://schemas.microsoft.com/office/drawing/2016/5/12/chartex" xmlns:cx7="http://schemas.microsoft.com/office/drawing/2016/5/13/chartex" xmlns:cx8="http://schemas.microsoft.com/office/drawing/2016/5/14/chartex" xmlns:aink="http://schemas.microsoft.com/office/drawing/2016/ink" xmlns:am3d="http://schemas.microsoft.com/office/drawing/2017/model3d" xmlns:w16cid="http://schemas.microsoft.com/office/word/2016/wordml/cid">
+          <mc:Fallback xmlns:w16cid="http://schemas.microsoft.com/office/word/2016/wordml/cid" xmlns:am3d="http://schemas.microsoft.com/office/drawing/2017/model3d" xmlns:aink="http://schemas.microsoft.com/office/drawing/2016/ink" xmlns:cx8="http://schemas.microsoft.com/office/drawing/2016/5/14/chartex" xmlns:cx7="http://schemas.microsoft.com/office/drawing/2016/5/13/chartex" xmlns:cx6="http://schemas.microsoft.com/office/drawing/2016/5/12/chartex" xmlns:cx5="http://schemas.microsoft.com/office/drawing/2016/5/11/chartex" xmlns:cx4="http://schemas.microsoft.com/office/drawing/2016/5/10/chartex" xmlns:cx3="http://schemas.microsoft.com/office/drawing/2016/5/9/chartex" xmlns:cx2="http://schemas.microsoft.com/office/drawing/2015/10/21/chartex" xmlns:cx1="http://schemas.microsoft.com/office/drawing/2015/9/8/chartex">
             <w:pict>
               <v:shape w14:anchorId="560FA121" id="Conector recto de flecha 33" o:spid="_x0000_s1026" type="#_x0000_t32" style="position:absolute;margin-left:49.2pt;margin-top:15.05pt;width:13.5pt;height:10.5pt;flip:y;z-index:251720704;visibility:visible;mso-wrap-style:square;mso-width-percent:0;mso-height-percent:0;mso-wrap-distance-left:9pt;mso-wrap-distance-top:0;mso-wrap-distance-right:9pt;mso-wrap-distance-bottom:0;mso-position-horizontal:absolute;mso-position-horizontal-relative:text;mso-position-vertical:absolute;mso-position-vertical-relative:text;mso-width-percent:0;mso-height-percent:0;mso-width-relative:margin;mso-height-relative:margin" o:gfxdata="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" strokecolor="black [3200]" strokeweight=".5pt">
                 <v:stroke endarrow="block" joinstyle="miter"/>
@@ -3929,7 +4028,7 @@
               </wp:anchor>
             </w:drawing>
           </mc:Choice>
-          <mc:Fallback xmlns:cx1="http://schemas.microsoft.com/office/drawing/2015/9/8/chartex" xmlns:cx2="http://schemas.microsoft.com/office/drawing/2015/10/21/chartex" xmlns:cx3="http://schemas.microsoft.com/office/drawing/2016/5/9/chartex" xmlns:cx4="http://schemas.microsoft.com/office/drawing/2016/5/10/chartex" xmlns:cx5="http://schemas.microsoft.com/office/drawing/2016/5/11/chartex" xmlns:cx6="http://schemas.microsoft.com/office/drawing/2016/5/12/chartex" xmlns:cx7="http://schemas.microsoft.com/office/drawing/2016/5/13/chartex" xmlns:cx8="http://schemas.microsoft.com/office/drawing/2016/5/14/chartex" xmlns:aink="http://schemas.microsoft.com/office/drawing/2016/ink" xmlns:am3d="http://schemas.microsoft.com/office/drawing/2017/model3d" xmlns:w16cid="http://schemas.microsoft.com/office/word/2016/wordml/cid">
+          <mc:Fallback xmlns:w16cid="http://schemas.microsoft.com/office/word/2016/wordml/cid" xmlns:am3d="http://schemas.microsoft.com/office/drawing/2017/model3d" xmlns:aink="http://schemas.microsoft.com/office/drawing/2016/ink" xmlns:cx8="http://schemas.microsoft.com/office/drawing/2016/5/14/chartex" xmlns:cx7="http://schemas.microsoft.com/office/drawing/2016/5/13/chartex" xmlns:cx6="http://schemas.microsoft.com/office/drawing/2016/5/12/chartex" xmlns:cx5="http://schemas.microsoft.com/office/drawing/2016/5/11/chartex" xmlns:cx4="http://schemas.microsoft.com/office/drawing/2016/5/10/chartex" xmlns:cx3="http://schemas.microsoft.com/office/drawing/2016/5/9/chartex" xmlns:cx2="http://schemas.microsoft.com/office/drawing/2015/10/21/chartex" xmlns:cx1="http://schemas.microsoft.com/office/drawing/2015/9/8/chartex">
             <w:pict>
               <v:line w14:anchorId="5E547671" id="Conector recto 32" o:spid="_x0000_s1026" style="position:absolute;flip:x;z-index:251718656;visibility:visible;mso-wrap-style:square;mso-width-percent:0;mso-height-percent:0;mso-wrap-distance-left:9pt;mso-wrap-distance-top:0;mso-wrap-distance-right:9pt;mso-wrap-distance-bottom:0;mso-position-horizontal:absolute;mso-position-horizontal-relative:text;mso-position-vertical:absolute;mso-position-vertical-relative:text;mso-width-percent:0;mso-height-percent:0;mso-width-relative:margin;mso-height-relative:margin" from="-37.05pt,25.55pt" to="49.95pt,25.55pt" o:gfxdata="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" strokecolor="black [3200]" strokeweight=".5pt">
                 <v:stroke joinstyle="miter"/>
@@ -4000,7 +4099,7 @@
               </wp:anchor>
             </w:drawing>
           </mc:Choice>
-          <mc:Fallback xmlns:cx1="http://schemas.microsoft.com/office/drawing/2015/9/8/chartex" xmlns:cx2="http://schemas.microsoft.com/office/drawing/2015/10/21/chartex" xmlns:cx3="http://schemas.microsoft.com/office/drawing/2016/5/9/chartex" xmlns:cx4="http://schemas.microsoft.com/office/drawing/2016/5/10/chartex" xmlns:cx5="http://schemas.microsoft.com/office/drawing/2016/5/11/chartex" xmlns:cx6="http://schemas.microsoft.com/office/drawing/2016/5/12/chartex" xmlns:cx7="http://schemas.microsoft.com/office/drawing/2016/5/13/chartex" xmlns:cx8="http://schemas.microsoft.com/office/drawing/2016/5/14/chartex" xmlns:aink="http://schemas.microsoft.com/office/drawing/2016/ink" xmlns:am3d="http://schemas.microsoft.com/office/drawing/2017/model3d" xmlns:w16cid="http://schemas.microsoft.com/office/word/2016/wordml/cid">
+          <mc:Fallback xmlns:w16cid="http://schemas.microsoft.com/office/word/2016/wordml/cid" xmlns:am3d="http://schemas.microsoft.com/office/drawing/2017/model3d" xmlns:aink="http://schemas.microsoft.com/office/drawing/2016/ink" xmlns:cx8="http://schemas.microsoft.com/office/drawing/2016/5/14/chartex" xmlns:cx7="http://schemas.microsoft.com/office/drawing/2016/5/13/chartex" xmlns:cx6="http://schemas.microsoft.com/office/drawing/2016/5/12/chartex" xmlns:cx5="http://schemas.microsoft.com/office/drawing/2016/5/11/chartex" xmlns:cx4="http://schemas.microsoft.com/office/drawing/2016/5/10/chartex" xmlns:cx3="http://schemas.microsoft.com/office/drawing/2016/5/9/chartex" xmlns:cx2="http://schemas.microsoft.com/office/drawing/2015/10/21/chartex" xmlns:cx1="http://schemas.microsoft.com/office/drawing/2015/9/8/chartex">
             <w:pict>
               <v:line w14:anchorId="3AC7B331" id="Conector recto 31" o:spid="_x0000_s1026" style="position:absolute;flip:x;z-index:251716608;visibility:visible;mso-wrap-style:square;mso-width-percent:0;mso-height-percent:0;mso-wrap-distance-left:9pt;mso-wrap-distance-top:0;mso-wrap-distance-right:9pt;mso-wrap-distance-bottom:0;mso-position-horizontal:absolute;mso-position-horizontal-relative:text;mso-position-vertical:absolute;mso-position-vertical-relative:text;mso-width-percent:0;mso-height-percent:0;mso-width-relative:margin;mso-height-relative:margin" from="-37.05pt,24.8pt" to="-36.3pt,128.3pt" o:gfxdata="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" strokecolor="black [3200]" strokeweight=".5pt">
                 <v:stroke joinstyle="miter"/>
@@ -4075,7 +4174,7 @@
               </wp:anchor>
             </w:drawing>
           </mc:Choice>
-          <mc:Fallback xmlns:cx1="http://schemas.microsoft.com/office/drawing/2015/9/8/chartex" xmlns:cx2="http://schemas.microsoft.com/office/drawing/2015/10/21/chartex" xmlns:cx3="http://schemas.microsoft.com/office/drawing/2016/5/9/chartex" xmlns:cx4="http://schemas.microsoft.com/office/drawing/2016/5/10/chartex" xmlns:cx5="http://schemas.microsoft.com/office/drawing/2016/5/11/chartex" xmlns:cx6="http://schemas.microsoft.com/office/drawing/2016/5/12/chartex" xmlns:cx7="http://schemas.microsoft.com/office/drawing/2016/5/13/chartex" xmlns:cx8="http://schemas.microsoft.com/office/drawing/2016/5/14/chartex" xmlns:aink="http://schemas.microsoft.com/office/drawing/2016/ink" xmlns:am3d="http://schemas.microsoft.com/office/drawing/2017/model3d" xmlns:w16cid="http://schemas.microsoft.com/office/word/2016/wordml/cid">
+          <mc:Fallback xmlns:w16cid="http://schemas.microsoft.com/office/word/2016/wordml/cid" xmlns:am3d="http://schemas.microsoft.com/office/drawing/2017/model3d" xmlns:aink="http://schemas.microsoft.com/office/drawing/2016/ink" xmlns:cx8="http://schemas.microsoft.com/office/drawing/2016/5/14/chartex" xmlns:cx7="http://schemas.microsoft.com/office/drawing/2016/5/13/chartex" xmlns:cx6="http://schemas.microsoft.com/office/drawing/2016/5/12/chartex" xmlns:cx5="http://schemas.microsoft.com/office/drawing/2016/5/11/chartex" xmlns:cx4="http://schemas.microsoft.com/office/drawing/2016/5/10/chartex" xmlns:cx3="http://schemas.microsoft.com/office/drawing/2016/5/9/chartex" xmlns:cx2="http://schemas.microsoft.com/office/drawing/2015/10/21/chartex" xmlns:cx1="http://schemas.microsoft.com/office/drawing/2015/9/8/chartex">
             <w:pict>
               <v:shape w14:anchorId="634AB04F" id="Conector recto de flecha 23" o:spid="_x0000_s1026" type="#_x0000_t32" style="position:absolute;margin-left:71.7pt;margin-top:17.3pt;width:3.6pt;height:19.5pt;flip:y;z-index:251700224;visibility:visible;mso-wrap-style:square;mso-width-percent:0;mso-height-percent:0;mso-wrap-distance-left:9pt;mso-wrap-distance-top:0;mso-wrap-distance-right:9pt;mso-wrap-distance-bottom:0;mso-position-horizontal:absolute;mso-position-horizontal-relative:text;mso-position-vertical:absolute;mso-position-vertical-relative:text;mso-width-percent:0;mso-height-percent:0;mso-width-relative:margin;mso-height-relative:margin" o:gfxdata="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" strokecolor="black [3200]" strokeweight=".5pt">
                 <v:stroke endarrow="block" joinstyle="miter"/>
@@ -4186,7 +4285,7 @@
               </wp:anchor>
             </w:drawing>
           </mc:Choice>
-          <mc:Fallback xmlns:cx1="http://schemas.microsoft.com/office/drawing/2015/9/8/chartex" xmlns:cx2="http://schemas.microsoft.com/office/drawing/2015/10/21/chartex" xmlns:cx3="http://schemas.microsoft.com/office/drawing/2016/5/9/chartex" xmlns:cx4="http://schemas.microsoft.com/office/drawing/2016/5/10/chartex" xmlns:cx5="http://schemas.microsoft.com/office/drawing/2016/5/11/chartex" xmlns:cx6="http://schemas.microsoft.com/office/drawing/2016/5/12/chartex" xmlns:cx7="http://schemas.microsoft.com/office/drawing/2016/5/13/chartex" xmlns:cx8="http://schemas.microsoft.com/office/drawing/2016/5/14/chartex" xmlns:aink="http://schemas.microsoft.com/office/drawing/2016/ink" xmlns:am3d="http://schemas.microsoft.com/office/drawing/2017/model3d" xmlns:w16cid="http://schemas.microsoft.com/office/word/2016/wordml/cid">
+          <mc:Fallback xmlns:w16cid="http://schemas.microsoft.com/office/word/2016/wordml/cid" xmlns:am3d="http://schemas.microsoft.com/office/drawing/2017/model3d" xmlns:aink="http://schemas.microsoft.com/office/drawing/2016/ink" xmlns:cx8="http://schemas.microsoft.com/office/drawing/2016/5/14/chartex" xmlns:cx7="http://schemas.microsoft.com/office/drawing/2016/5/13/chartex" xmlns:cx6="http://schemas.microsoft.com/office/drawing/2016/5/12/chartex" xmlns:cx5="http://schemas.microsoft.com/office/drawing/2016/5/11/chartex" xmlns:cx4="http://schemas.microsoft.com/office/drawing/2016/5/10/chartex" xmlns:cx3="http://schemas.microsoft.com/office/drawing/2016/5/9/chartex" xmlns:cx2="http://schemas.microsoft.com/office/drawing/2015/10/21/chartex" xmlns:cx1="http://schemas.microsoft.com/office/drawing/2015/9/8/chartex">
             <w:pict>
               <v:line w14:anchorId="0D27D6D6" id="Conector recto 22" o:spid="_x0000_s1026" style="position:absolute;flip:x y;z-index:251698176;visibility:visible;mso-wrap-style:square;mso-width-percent:0;mso-height-percent:0;mso-wrap-distance-left:9pt;mso-wrap-distance-top:0;mso-wrap-distance-right:9pt;mso-wrap-distance-bottom:0;mso-position-horizontal:absolute;mso-position-horizontal-relative:text;mso-position-vertical:absolute;mso-position-vertical-relative:text;mso-width-percent:0;mso-height-percent:0;mso-width-relative:margin;mso-height-relative:margin" from="-24.3pt,13pt" to="71.7pt,13.75pt" o:gfxdata="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" strokecolor="black [3200]" strokeweight=".5pt">
                 <v:stroke joinstyle="miter"/>
@@ -4257,7 +4356,7 @@
               </wp:anchor>
             </w:drawing>
           </mc:Choice>
-          <mc:Fallback xmlns:cx1="http://schemas.microsoft.com/office/drawing/2015/9/8/chartex" xmlns:cx2="http://schemas.microsoft.com/office/drawing/2015/10/21/chartex" xmlns:cx3="http://schemas.microsoft.com/office/drawing/2016/5/9/chartex" xmlns:cx4="http://schemas.microsoft.com/office/drawing/2016/5/10/chartex" xmlns:cx5="http://schemas.microsoft.com/office/drawing/2016/5/11/chartex" xmlns:cx6="http://schemas.microsoft.com/office/drawing/2016/5/12/chartex" xmlns:cx7="http://schemas.microsoft.com/office/drawing/2016/5/13/chartex" xmlns:cx8="http://schemas.microsoft.com/office/drawing/2016/5/14/chartex" xmlns:aink="http://schemas.microsoft.com/office/drawing/2016/ink" xmlns:am3d="http://schemas.microsoft.com/office/drawing/2017/model3d" xmlns:w16cid="http://schemas.microsoft.com/office/word/2016/wordml/cid">
+          <mc:Fallback xmlns:w16cid="http://schemas.microsoft.com/office/word/2016/wordml/cid" xmlns:am3d="http://schemas.microsoft.com/office/drawing/2017/model3d" xmlns:aink="http://schemas.microsoft.com/office/drawing/2016/ink" xmlns:cx8="http://schemas.microsoft.com/office/drawing/2016/5/14/chartex" xmlns:cx7="http://schemas.microsoft.com/office/drawing/2016/5/13/chartex" xmlns:cx6="http://schemas.microsoft.com/office/drawing/2016/5/12/chartex" xmlns:cx5="http://schemas.microsoft.com/office/drawing/2016/5/11/chartex" xmlns:cx4="http://schemas.microsoft.com/office/drawing/2016/5/10/chartex" xmlns:cx3="http://schemas.microsoft.com/office/drawing/2016/5/9/chartex" xmlns:cx2="http://schemas.microsoft.com/office/drawing/2015/10/21/chartex" xmlns:cx1="http://schemas.microsoft.com/office/drawing/2015/9/8/chartex">
             <w:pict>
               <v:line w14:anchorId="37B223D0" id="Conector recto 21" o:spid="_x0000_s1026" style="position:absolute;flip:x;z-index:251696128;visibility:visible;mso-wrap-style:square;mso-width-percent:0;mso-height-percent:0;mso-wrap-distance-left:9pt;mso-wrap-distance-top:0;mso-wrap-distance-right:9pt;mso-wrap-distance-bottom:0;mso-position-horizontal:absolute;mso-position-horizontal-relative:margin;mso-position-vertical:absolute;mso-position-vertical-relative:text;mso-width-percent:0;mso-height-percent:0;mso-width-relative:margin;mso-height-relative:margin" from="-24.3pt,13.75pt" to="-23.55pt,57.25pt" o:gfxdata="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" strokecolor="black [3200]" strokeweight=".5pt">
                 <v:stroke joinstyle="miter"/>
@@ -4329,7 +4428,7 @@
               </wp:anchor>
             </w:drawing>
           </mc:Choice>
-          <mc:Fallback xmlns:cx1="http://schemas.microsoft.com/office/drawing/2015/9/8/chartex" xmlns:cx2="http://schemas.microsoft.com/office/drawing/2015/10/21/chartex" xmlns:cx3="http://schemas.microsoft.com/office/drawing/2016/5/9/chartex" xmlns:cx4="http://schemas.microsoft.com/office/drawing/2016/5/10/chartex" xmlns:cx5="http://schemas.microsoft.com/office/drawing/2016/5/11/chartex" xmlns:cx6="http://schemas.microsoft.com/office/drawing/2016/5/12/chartex" xmlns:cx7="http://schemas.microsoft.com/office/drawing/2016/5/13/chartex" xmlns:cx8="http://schemas.microsoft.com/office/drawing/2016/5/14/chartex" xmlns:aink="http://schemas.microsoft.com/office/drawing/2016/ink" xmlns:am3d="http://schemas.microsoft.com/office/drawing/2017/model3d" xmlns:w16cid="http://schemas.microsoft.com/office/word/2016/wordml/cid">
+          <mc:Fallback xmlns:w16cid="http://schemas.microsoft.com/office/word/2016/wordml/cid" xmlns:am3d="http://schemas.microsoft.com/office/drawing/2017/model3d" xmlns:aink="http://schemas.microsoft.com/office/drawing/2016/ink" xmlns:cx8="http://schemas.microsoft.com/office/drawing/2016/5/14/chartex" xmlns:cx7="http://schemas.microsoft.com/office/drawing/2016/5/13/chartex" xmlns:cx6="http://schemas.microsoft.com/office/drawing/2016/5/12/chartex" xmlns:cx5="http://schemas.microsoft.com/office/drawing/2016/5/11/chartex" xmlns:cx4="http://schemas.microsoft.com/office/drawing/2016/5/10/chartex" xmlns:cx3="http://schemas.microsoft.com/office/drawing/2016/5/9/chartex" xmlns:cx2="http://schemas.microsoft.com/office/drawing/2015/10/21/chartex" xmlns:cx1="http://schemas.microsoft.com/office/drawing/2015/9/8/chartex">
             <w:pict>
               <v:line w14:anchorId="48521A2C" id="Conector recto 17" o:spid="_x0000_s1026" style="position:absolute;flip:x;z-index:251687936;visibility:visible;mso-wrap-style:square;mso-width-percent:0;mso-height-percent:0;mso-wrap-distance-left:9pt;mso-wrap-distance-top:0;mso-wrap-distance-right:9pt;mso-wrap-distance-bottom:0;mso-position-horizontal:absolute;mso-position-horizontal-relative:text;mso-position-vertical:absolute;mso-position-vertical-relative:text;mso-width-percent:0;mso-height-percent:0;mso-width-relative:margin;mso-height-relative:margin" from="112.2pt,1pt" to="244.2pt,9.25pt" o:gfxdata="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" strokecolor="black [3200]" strokeweight=".5pt">
                 <v:stroke joinstyle="miter"/>
@@ -4400,7 +4499,7 @@
               </wp:anchor>
             </w:drawing>
           </mc:Choice>
-          <mc:Fallback xmlns:cx1="http://schemas.microsoft.com/office/drawing/2015/9/8/chartex" xmlns:cx2="http://schemas.microsoft.com/office/drawing/2015/10/21/chartex" xmlns:cx3="http://schemas.microsoft.com/office/drawing/2016/5/9/chartex" xmlns:cx4="http://schemas.microsoft.com/office/drawing/2016/5/10/chartex" xmlns:cx5="http://schemas.microsoft.com/office/drawing/2016/5/11/chartex" xmlns:cx6="http://schemas.microsoft.com/office/drawing/2016/5/12/chartex" xmlns:cx7="http://schemas.microsoft.com/office/drawing/2016/5/13/chartex" xmlns:cx8="http://schemas.microsoft.com/office/drawing/2016/5/14/chartex" xmlns:aink="http://schemas.microsoft.com/office/drawing/2016/ink" xmlns:am3d="http://schemas.microsoft.com/office/drawing/2017/model3d" xmlns:w16cid="http://schemas.microsoft.com/office/word/2016/wordml/cid">
+          <mc:Fallback xmlns:w16cid="http://schemas.microsoft.com/office/word/2016/wordml/cid" xmlns:am3d="http://schemas.microsoft.com/office/drawing/2017/model3d" xmlns:aink="http://schemas.microsoft.com/office/drawing/2016/ink" xmlns:cx8="http://schemas.microsoft.com/office/drawing/2016/5/14/chartex" xmlns:cx7="http://schemas.microsoft.com/office/drawing/2016/5/13/chartex" xmlns:cx6="http://schemas.microsoft.com/office/drawing/2016/5/12/chartex" xmlns:cx5="http://schemas.microsoft.com/office/drawing/2016/5/11/chartex" xmlns:cx4="http://schemas.microsoft.com/office/drawing/2016/5/10/chartex" xmlns:cx3="http://schemas.microsoft.com/office/drawing/2016/5/9/chartex" xmlns:cx2="http://schemas.microsoft.com/office/drawing/2015/10/21/chartex" xmlns:cx1="http://schemas.microsoft.com/office/drawing/2015/9/8/chartex">
             <w:pict>
               <v:line w14:anchorId="2FB89305" id="Conector recto 16" o:spid="_x0000_s1026" style="position:absolute;flip:y;z-index:251685888;visibility:visible;mso-wrap-style:square;mso-width-percent:0;mso-height-percent:0;mso-wrap-distance-left:9pt;mso-wrap-distance-top:0;mso-wrap-distance-right:9pt;mso-wrap-distance-bottom:0;mso-position-horizontal:absolute;mso-position-horizontal-relative:margin;mso-position-vertical:absolute;mso-position-vertical-relative:text;mso-width-percent:0;mso-height-percent:0;mso-width-relative:margin;mso-height-relative:margin" from="112.2pt,9.25pt" to="112.95pt,24.25pt" o:gfxdata="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" strokecolor="black [3200]" strokeweight=".5pt">
                 <v:stroke joinstyle="miter"/>
@@ -5020,7 +5119,7 @@
               </wp:anchor>
             </w:drawing>
           </mc:Choice>
-          <mc:Fallback xmlns:cx1="http://schemas.microsoft.com/office/drawing/2015/9/8/chartex" xmlns:cx2="http://schemas.microsoft.com/office/drawing/2015/10/21/chartex" xmlns:cx3="http://schemas.microsoft.com/office/drawing/2016/5/9/chartex" xmlns:cx4="http://schemas.microsoft.com/office/drawing/2016/5/10/chartex" xmlns:cx5="http://schemas.microsoft.com/office/drawing/2016/5/11/chartex" xmlns:cx6="http://schemas.microsoft.com/office/drawing/2016/5/12/chartex" xmlns:cx7="http://schemas.microsoft.com/office/drawing/2016/5/13/chartex" xmlns:cx8="http://schemas.microsoft.com/office/drawing/2016/5/14/chartex" xmlns:aink="http://schemas.microsoft.com/office/drawing/2016/ink" xmlns:am3d="http://schemas.microsoft.com/office/drawing/2017/model3d" xmlns:w16cid="http://schemas.microsoft.com/office/word/2016/wordml/cid">
+          <mc:Fallback xmlns:w16cid="http://schemas.microsoft.com/office/word/2016/wordml/cid" xmlns:am3d="http://schemas.microsoft.com/office/drawing/2017/model3d" xmlns:aink="http://schemas.microsoft.com/office/drawing/2016/ink" xmlns:cx8="http://schemas.microsoft.com/office/drawing/2016/5/14/chartex" xmlns:cx7="http://schemas.microsoft.com/office/drawing/2016/5/13/chartex" xmlns:cx6="http://schemas.microsoft.com/office/drawing/2016/5/12/chartex" xmlns:cx5="http://schemas.microsoft.com/office/drawing/2016/5/11/chartex" xmlns:cx4="http://schemas.microsoft.com/office/drawing/2016/5/10/chartex" xmlns:cx3="http://schemas.microsoft.com/office/drawing/2016/5/9/chartex" xmlns:cx2="http://schemas.microsoft.com/office/drawing/2015/10/21/chartex" xmlns:cx1="http://schemas.microsoft.com/office/drawing/2015/9/8/chartex">
             <w:pict>
               <v:line w14:anchorId="3A8A3D68" id="Conector recto 24" o:spid="_x0000_s1026" style="position:absolute;flip:y;z-index:251702272;visibility:visible;mso-wrap-style:square;mso-width-percent:0;mso-height-percent:0;mso-wrap-distance-left:9pt;mso-wrap-distance-top:0;mso-wrap-distance-right:9pt;mso-wrap-distance-bottom:0;mso-position-horizontal:absolute;mso-position-horizontal-relative:margin;mso-position-vertical:absolute;mso-position-vertical-relative:text;mso-width-percent:0;mso-height-percent:0;mso-width-relative:margin;mso-height-relative:margin" from="188.25pt,9.9pt" to="189pt,24.9pt" o:gfxdata="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" strokecolor="black [3200]" strokeweight=".5pt">
                 <v:stroke joinstyle="miter"/>
@@ -5092,7 +5191,7 @@
               </wp:anchor>
             </w:drawing>
           </mc:Choice>
-          <mc:Fallback xmlns:cx1="http://schemas.microsoft.com/office/drawing/2015/9/8/chartex" xmlns:cx2="http://schemas.microsoft.com/office/drawing/2015/10/21/chartex" xmlns:cx3="http://schemas.microsoft.com/office/drawing/2016/5/9/chartex" xmlns:cx4="http://schemas.microsoft.com/office/drawing/2016/5/10/chartex" xmlns:cx5="http://schemas.microsoft.com/office/drawing/2016/5/11/chartex" xmlns:cx6="http://schemas.microsoft.com/office/drawing/2016/5/12/chartex" xmlns:cx7="http://schemas.microsoft.com/office/drawing/2016/5/13/chartex" xmlns:cx8="http://schemas.microsoft.com/office/drawing/2016/5/14/chartex" xmlns:aink="http://schemas.microsoft.com/office/drawing/2016/ink" xmlns:am3d="http://schemas.microsoft.com/office/drawing/2017/model3d" xmlns:w16cid="http://schemas.microsoft.com/office/word/2016/wordml/cid">
+          <mc:Fallback xmlns:w16cid="http://schemas.microsoft.com/office/word/2016/wordml/cid" xmlns:am3d="http://schemas.microsoft.com/office/drawing/2017/model3d" xmlns:aink="http://schemas.microsoft.com/office/drawing/2016/ink" xmlns:cx8="http://schemas.microsoft.com/office/drawing/2016/5/14/chartex" xmlns:cx7="http://schemas.microsoft.com/office/drawing/2016/5/13/chartex" xmlns:cx6="http://schemas.microsoft.com/office/drawing/2016/5/12/chartex" xmlns:cx5="http://schemas.microsoft.com/office/drawing/2016/5/11/chartex" xmlns:cx4="http://schemas.microsoft.com/office/drawing/2016/5/10/chartex" xmlns:cx3="http://schemas.microsoft.com/office/drawing/2016/5/9/chartex" xmlns:cx2="http://schemas.microsoft.com/office/drawing/2015/10/21/chartex" xmlns:cx1="http://schemas.microsoft.com/office/drawing/2015/9/8/chartex">
             <w:pict>
               <v:line w14:anchorId="14381C29" id="Conector recto 20" o:spid="_x0000_s1026" style="position:absolute;flip:x;z-index:251694080;visibility:visible;mso-wrap-style:square;mso-width-percent:0;mso-height-percent:0;mso-wrap-distance-left:9pt;mso-wrap-distance-top:0;mso-wrap-distance-right:9pt;mso-wrap-distance-bottom:0;mso-position-horizontal:absolute;mso-position-horizontal-relative:text;mso-position-vertical:absolute;mso-position-vertical-relative:text;mso-width-percent:0;mso-height-percent:0;mso-width-relative:margin;mso-height-relative:margin" from="-24.3pt,10.2pt" to="106.95pt,10.2pt" o:gfxdata="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" strokecolor="black [3200]" strokeweight=".5pt">
                 <v:stroke joinstyle="miter"/>
@@ -5163,7 +5262,7 @@
               </wp:anchor>
             </w:drawing>
           </mc:Choice>
-          <mc:Fallback xmlns:cx1="http://schemas.microsoft.com/office/drawing/2015/9/8/chartex" xmlns:cx2="http://schemas.microsoft.com/office/drawing/2015/10/21/chartex" xmlns:cx3="http://schemas.microsoft.com/office/drawing/2016/5/9/chartex" xmlns:cx4="http://schemas.microsoft.com/office/drawing/2016/5/10/chartex" xmlns:cx5="http://schemas.microsoft.com/office/drawing/2016/5/11/chartex" xmlns:cx6="http://schemas.microsoft.com/office/drawing/2016/5/12/chartex" xmlns:cx7="http://schemas.microsoft.com/office/drawing/2016/5/13/chartex" xmlns:cx8="http://schemas.microsoft.com/office/drawing/2016/5/14/chartex" xmlns:aink="http://schemas.microsoft.com/office/drawing/2016/ink" xmlns:am3d="http://schemas.microsoft.com/office/drawing/2017/model3d" xmlns:w16cid="http://schemas.microsoft.com/office/word/2016/wordml/cid">
+          <mc:Fallback xmlns:w16cid="http://schemas.microsoft.com/office/word/2016/wordml/cid" xmlns:am3d="http://schemas.microsoft.com/office/drawing/2017/model3d" xmlns:aink="http://schemas.microsoft.com/office/drawing/2016/ink" xmlns:cx8="http://schemas.microsoft.com/office/drawing/2016/5/14/chartex" xmlns:cx7="http://schemas.microsoft.com/office/drawing/2016/5/13/chartex" xmlns:cx6="http://schemas.microsoft.com/office/drawing/2016/5/12/chartex" xmlns:cx5="http://schemas.microsoft.com/office/drawing/2016/5/11/chartex" xmlns:cx4="http://schemas.microsoft.com/office/drawing/2016/5/10/chartex" xmlns:cx3="http://schemas.microsoft.com/office/drawing/2016/5/9/chartex" xmlns:cx2="http://schemas.microsoft.com/office/drawing/2015/10/21/chartex" xmlns:cx1="http://schemas.microsoft.com/office/drawing/2015/9/8/chartex">
             <w:pict>
               <v:line w14:anchorId="7CFBEF5D" id="Conector recto 19" o:spid="_x0000_s1026" style="position:absolute;flip:y;z-index:251692032;visibility:visible;mso-wrap-style:square;mso-width-percent:0;mso-height-percent:0;mso-wrap-distance-left:9pt;mso-wrap-distance-top:0;mso-wrap-distance-right:9pt;mso-wrap-distance-bottom:0;mso-position-horizontal:absolute;mso-position-horizontal-relative:margin;mso-position-vertical:absolute;mso-position-vertical-relative:text;mso-width-percent:0;mso-height-percent:0;mso-width-relative:margin;mso-height-relative:margin" from="105.75pt,10.45pt" to="106.5pt,25.45pt" o:gfxdata="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" strokecolor="black [3200]" strokeweight=".5pt">
                 <v:stroke joinstyle="miter"/>
@@ -5441,7 +5540,7 @@
               </wp:anchor>
             </w:drawing>
           </mc:Choice>
-          <mc:Fallback xmlns:cx1="http://schemas.microsoft.com/office/drawing/2015/9/8/chartex" xmlns:cx2="http://schemas.microsoft.com/office/drawing/2015/10/21/chartex" xmlns:cx3="http://schemas.microsoft.com/office/drawing/2016/5/9/chartex" xmlns:cx4="http://schemas.microsoft.com/office/drawing/2016/5/10/chartex" xmlns:cx5="http://schemas.microsoft.com/office/drawing/2016/5/11/chartex" xmlns:cx6="http://schemas.microsoft.com/office/drawing/2016/5/12/chartex" xmlns:cx7="http://schemas.microsoft.com/office/drawing/2016/5/13/chartex" xmlns:cx8="http://schemas.microsoft.com/office/drawing/2016/5/14/chartex" xmlns:aink="http://schemas.microsoft.com/office/drawing/2016/ink" xmlns:am3d="http://schemas.microsoft.com/office/drawing/2017/model3d" xmlns:w16cid="http://schemas.microsoft.com/office/word/2016/wordml/cid">
+          <mc:Fallback xmlns:w16cid="http://schemas.microsoft.com/office/word/2016/wordml/cid" xmlns:am3d="http://schemas.microsoft.com/office/drawing/2017/model3d" xmlns:aink="http://schemas.microsoft.com/office/drawing/2016/ink" xmlns:cx8="http://schemas.microsoft.com/office/drawing/2016/5/14/chartex" xmlns:cx7="http://schemas.microsoft.com/office/drawing/2016/5/13/chartex" xmlns:cx6="http://schemas.microsoft.com/office/drawing/2016/5/12/chartex" xmlns:cx5="http://schemas.microsoft.com/office/drawing/2016/5/11/chartex" xmlns:cx4="http://schemas.microsoft.com/office/drawing/2016/5/10/chartex" xmlns:cx3="http://schemas.microsoft.com/office/drawing/2016/5/9/chartex" xmlns:cx2="http://schemas.microsoft.com/office/drawing/2015/10/21/chartex" xmlns:cx1="http://schemas.microsoft.com/office/drawing/2015/9/8/chartex">
             <w:pict>
               <v:line w14:anchorId="331DCE3B" id="Conector recto 29" o:spid="_x0000_s1026" style="position:absolute;flip:y;z-index:251712512;visibility:visible;mso-wrap-style:square;mso-width-percent:0;mso-height-percent:0;mso-wrap-distance-left:9pt;mso-wrap-distance-top:0;mso-wrap-distance-right:9pt;mso-wrap-distance-bottom:0;mso-position-horizontal:absolute;mso-position-horizontal-relative:margin;mso-position-vertical:absolute;mso-position-vertical-relative:text;mso-width-percent:0;mso-height-percent:0;mso-width-relative:margin;mso-height-relative:margin" from="91.5pt,10.45pt" to="92.25pt,25.45pt" o:gfxdata="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" strokecolor="black [3200]" strokeweight=".5pt">
                 <v:stroke joinstyle="miter"/>
@@ -5521,7 +5620,7 @@
               </wp:anchor>
             </w:drawing>
           </mc:Choice>
-          <mc:Fallback xmlns:cx1="http://schemas.microsoft.com/office/drawing/2015/9/8/chartex" xmlns:cx2="http://schemas.microsoft.com/office/drawing/2015/10/21/chartex" xmlns:cx3="http://schemas.microsoft.com/office/drawing/2016/5/9/chartex" xmlns:cx4="http://schemas.microsoft.com/office/drawing/2016/5/10/chartex" xmlns:cx5="http://schemas.microsoft.com/office/drawing/2016/5/11/chartex" xmlns:cx6="http://schemas.microsoft.com/office/drawing/2016/5/12/chartex" xmlns:cx7="http://schemas.microsoft.com/office/drawing/2016/5/13/chartex" xmlns:cx8="http://schemas.microsoft.com/office/drawing/2016/5/14/chartex" xmlns:aink="http://schemas.microsoft.com/office/drawing/2016/ink" xmlns:am3d="http://schemas.microsoft.com/office/drawing/2017/model3d" xmlns:w16cid="http://schemas.microsoft.com/office/word/2016/wordml/cid">
+          <mc:Fallback xmlns:w16cid="http://schemas.microsoft.com/office/word/2016/wordml/cid" xmlns:am3d="http://schemas.microsoft.com/office/drawing/2017/model3d" xmlns:aink="http://schemas.microsoft.com/office/drawing/2016/ink" xmlns:cx8="http://schemas.microsoft.com/office/drawing/2016/5/14/chartex" xmlns:cx7="http://schemas.microsoft.com/office/drawing/2016/5/13/chartex" xmlns:cx6="http://schemas.microsoft.com/office/drawing/2016/5/12/chartex" xmlns:cx5="http://schemas.microsoft.com/office/drawing/2016/5/11/chartex" xmlns:cx4="http://schemas.microsoft.com/office/drawing/2016/5/10/chartex" xmlns:cx3="http://schemas.microsoft.com/office/drawing/2016/5/9/chartex" xmlns:cx2="http://schemas.microsoft.com/office/drawing/2015/10/21/chartex" xmlns:cx1="http://schemas.microsoft.com/office/drawing/2015/9/8/chartex">
             <w:pict>
               <v:line w14:anchorId="36E6B463" id="Conector recto 39" o:spid="_x0000_s1026" style="position:absolute;flip:x y;z-index:251730944;visibility:visible;mso-wrap-style:square;mso-width-percent:0;mso-height-percent:0;mso-wrap-distance-left:9pt;mso-wrap-distance-top:0;mso-wrap-distance-right:9pt;mso-wrap-distance-bottom:0;mso-position-horizontal:absolute;mso-position-horizontal-relative:text;mso-position-vertical:absolute;mso-position-vertical-relative:text;mso-width-percent:0;mso-height-percent:0;mso-width-relative:margin;mso-height-relative:margin" from="-58.05pt,24.65pt" to="58.95pt,26.15pt" o:gfxdata="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" strokecolor="#5b9bd5 [3204]" strokeweight=".5pt">
                 <v:stroke joinstyle="miter"/>
@@ -5637,7 +5736,7 @@
               </wp:anchor>
             </w:drawing>
           </mc:Choice>
-          <mc:Fallback xmlns:cx1="http://schemas.microsoft.com/office/drawing/2015/9/8/chartex" xmlns:cx2="http://schemas.microsoft.com/office/drawing/2015/10/21/chartex" xmlns:cx3="http://schemas.microsoft.com/office/drawing/2016/5/9/chartex" xmlns:cx4="http://schemas.microsoft.com/office/drawing/2016/5/10/chartex" xmlns:cx5="http://schemas.microsoft.com/office/drawing/2016/5/11/chartex" xmlns:cx6="http://schemas.microsoft.com/office/drawing/2016/5/12/chartex" xmlns:cx7="http://schemas.microsoft.com/office/drawing/2016/5/13/chartex" xmlns:cx8="http://schemas.microsoft.com/office/drawing/2016/5/14/chartex" xmlns:aink="http://schemas.microsoft.com/office/drawing/2016/ink" xmlns:am3d="http://schemas.microsoft.com/office/drawing/2017/model3d" xmlns:w16cid="http://schemas.microsoft.com/office/word/2016/wordml/cid">
+          <mc:Fallback xmlns:w16cid="http://schemas.microsoft.com/office/word/2016/wordml/cid" xmlns:am3d="http://schemas.microsoft.com/office/drawing/2017/model3d" xmlns:aink="http://schemas.microsoft.com/office/drawing/2016/ink" xmlns:cx8="http://schemas.microsoft.com/office/drawing/2016/5/14/chartex" xmlns:cx7="http://schemas.microsoft.com/office/drawing/2016/5/13/chartex" xmlns:cx6="http://schemas.microsoft.com/office/drawing/2016/5/12/chartex" xmlns:cx5="http://schemas.microsoft.com/office/drawing/2016/5/11/chartex" xmlns:cx4="http://schemas.microsoft.com/office/drawing/2016/5/10/chartex" xmlns:cx3="http://schemas.microsoft.com/office/drawing/2016/5/9/chartex" xmlns:cx2="http://schemas.microsoft.com/office/drawing/2015/10/21/chartex" xmlns:cx1="http://schemas.microsoft.com/office/drawing/2015/9/8/chartex">
             <w:pict>
               <v:line w14:anchorId="69F74818" id="Conector recto 38" o:spid="_x0000_s1026" style="position:absolute;flip:x;z-index:251728896;visibility:visible;mso-wrap-style:square;mso-width-percent:0;mso-height-percent:0;mso-wrap-distance-left:9pt;mso-wrap-distance-top:0;mso-wrap-distance-right:9pt;mso-wrap-distance-bottom:0;mso-position-horizontal:absolute;mso-position-horizontal-relative:margin;mso-position-vertical:absolute;mso-position-vertical-relative:text;mso-width-percent:0;mso-height-percent:0;mso-width-relative:margin;mso-height-relative:margin" from="55.95pt,.85pt" to="55.95pt,14.35pt" o:gfxdata="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" strokecolor="#5b9bd5 [3204]" strokeweight=".5pt">
                 <v:stroke joinstyle="miter"/>
@@ -5726,7 +5825,7 @@
               </wp:anchor>
             </w:drawing>
           </mc:Choice>
-          <mc:Fallback xmlns:cx1="http://schemas.microsoft.com/office/drawing/2015/9/8/chartex" xmlns:cx2="http://schemas.microsoft.com/office/drawing/2015/10/21/chartex" xmlns:cx3="http://schemas.microsoft.com/office/drawing/2016/5/9/chartex" xmlns:cx4="http://schemas.microsoft.com/office/drawing/2016/5/10/chartex" xmlns:cx5="http://schemas.microsoft.com/office/drawing/2016/5/11/chartex" xmlns:cx6="http://schemas.microsoft.com/office/drawing/2016/5/12/chartex" xmlns:cx7="http://schemas.microsoft.com/office/drawing/2016/5/13/chartex" xmlns:cx8="http://schemas.microsoft.com/office/drawing/2016/5/14/chartex" xmlns:aink="http://schemas.microsoft.com/office/drawing/2016/ink" xmlns:am3d="http://schemas.microsoft.com/office/drawing/2017/model3d" xmlns:w16cid="http://schemas.microsoft.com/office/word/2016/wordml/cid">
+          <mc:Fallback xmlns:w16cid="http://schemas.microsoft.com/office/word/2016/wordml/cid" xmlns:am3d="http://schemas.microsoft.com/office/drawing/2017/model3d" xmlns:aink="http://schemas.microsoft.com/office/drawing/2016/ink" xmlns:cx8="http://schemas.microsoft.com/office/drawing/2016/5/14/chartex" xmlns:cx7="http://schemas.microsoft.com/office/drawing/2016/5/13/chartex" xmlns:cx6="http://schemas.microsoft.com/office/drawing/2016/5/12/chartex" xmlns:cx5="http://schemas.microsoft.com/office/drawing/2016/5/11/chartex" xmlns:cx4="http://schemas.microsoft.com/office/drawing/2016/5/10/chartex" xmlns:cx3="http://schemas.microsoft.com/office/drawing/2016/5/9/chartex" xmlns:cx2="http://schemas.microsoft.com/office/drawing/2015/10/21/chartex" xmlns:cx1="http://schemas.microsoft.com/office/drawing/2015/9/8/chartex">
             <w:pict>
               <v:shapetype w14:anchorId="62E860C3" id="_x0000_t32" coordsize="21600,21600" o:spt="32" o:oned="t" path="m,l21600,21600e" filled="f">
                 <v:path arrowok="t" fillok="f" o:connecttype="none"/>
@@ -5911,7 +6010,7 @@
               </wp:anchor>
             </w:drawing>
           </mc:Choice>
-          <mc:Fallback xmlns:cx1="http://schemas.microsoft.com/office/drawing/2015/9/8/chartex" xmlns:cx2="http://schemas.microsoft.com/office/drawing/2015/10/21/chartex" xmlns:cx3="http://schemas.microsoft.com/office/drawing/2016/5/9/chartex" xmlns:cx4="http://schemas.microsoft.com/office/drawing/2016/5/10/chartex" xmlns:cx5="http://schemas.microsoft.com/office/drawing/2016/5/11/chartex" xmlns:cx6="http://schemas.microsoft.com/office/drawing/2016/5/12/chartex" xmlns:cx7="http://schemas.microsoft.com/office/drawing/2016/5/13/chartex" xmlns:cx8="http://schemas.microsoft.com/office/drawing/2016/5/14/chartex" xmlns:aink="http://schemas.microsoft.com/office/drawing/2016/ink" xmlns:am3d="http://schemas.microsoft.com/office/drawing/2017/model3d" xmlns:w16cid="http://schemas.microsoft.com/office/word/2016/wordml/cid">
+          <mc:Fallback xmlns:w16cid="http://schemas.microsoft.com/office/word/2016/wordml/cid" xmlns:am3d="http://schemas.microsoft.com/office/drawing/2017/model3d" xmlns:aink="http://schemas.microsoft.com/office/drawing/2016/ink" xmlns:cx8="http://schemas.microsoft.com/office/drawing/2016/5/14/chartex" xmlns:cx7="http://schemas.microsoft.com/office/drawing/2016/5/13/chartex" xmlns:cx6="http://schemas.microsoft.com/office/drawing/2016/5/12/chartex" xmlns:cx5="http://schemas.microsoft.com/office/drawing/2016/5/11/chartex" xmlns:cx4="http://schemas.microsoft.com/office/drawing/2016/5/10/chartex" xmlns:cx3="http://schemas.microsoft.com/office/drawing/2016/5/9/chartex" xmlns:cx2="http://schemas.microsoft.com/office/drawing/2015/10/21/chartex" xmlns:cx1="http://schemas.microsoft.com/office/drawing/2015/9/8/chartex">
             <w:pict>
               <v:line w14:anchorId="6152E449" id="Conector recto 46" o:spid="_x0000_s1026" style="position:absolute;flip:x;z-index:251739136;visibility:visible;mso-wrap-style:square;mso-width-percent:0;mso-height-percent:0;mso-wrap-distance-left:9pt;mso-wrap-distance-top:0;mso-wrap-distance-right:9pt;mso-wrap-distance-bottom:0;mso-position-horizontal:absolute;mso-position-horizontal-relative:text;mso-position-vertical:absolute;mso-position-vertical-relative:text;mso-width-percent:0;mso-height-percent:0;mso-width-relative:margin;mso-height-relative:margin" from="61.95pt,13.85pt" to="448.2pt,13.85pt" o:gfxdata="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" strokecolor="black [3200]" strokeweight=".5pt">
                 <v:stroke joinstyle="miter"/>
@@ -5982,7 +6081,7 @@
               </wp:anchor>
             </w:drawing>
           </mc:Choice>
-          <mc:Fallback xmlns:cx1="http://schemas.microsoft.com/office/drawing/2015/9/8/chartex" xmlns:cx2="http://schemas.microsoft.com/office/drawing/2015/10/21/chartex" xmlns:cx3="http://schemas.microsoft.com/office/drawing/2016/5/9/chartex" xmlns:cx4="http://schemas.microsoft.com/office/drawing/2016/5/10/chartex" xmlns:cx5="http://schemas.microsoft.com/office/drawing/2016/5/11/chartex" xmlns:cx6="http://schemas.microsoft.com/office/drawing/2016/5/12/chartex" xmlns:cx7="http://schemas.microsoft.com/office/drawing/2016/5/13/chartex" xmlns:cx8="http://schemas.microsoft.com/office/drawing/2016/5/14/chartex" xmlns:aink="http://schemas.microsoft.com/office/drawing/2016/ink" xmlns:am3d="http://schemas.microsoft.com/office/drawing/2017/model3d" xmlns:w16cid="http://schemas.microsoft.com/office/word/2016/wordml/cid">
+          <mc:Fallback xmlns:w16cid="http://schemas.microsoft.com/office/word/2016/wordml/cid" xmlns:am3d="http://schemas.microsoft.com/office/drawing/2017/model3d" xmlns:aink="http://schemas.microsoft.com/office/drawing/2016/ink" xmlns:cx8="http://schemas.microsoft.com/office/drawing/2016/5/14/chartex" xmlns:cx7="http://schemas.microsoft.com/office/drawing/2016/5/13/chartex" xmlns:cx6="http://schemas.microsoft.com/office/drawing/2016/5/12/chartex" xmlns:cx5="http://schemas.microsoft.com/office/drawing/2016/5/11/chartex" xmlns:cx4="http://schemas.microsoft.com/office/drawing/2016/5/10/chartex" xmlns:cx3="http://schemas.microsoft.com/office/drawing/2016/5/9/chartex" xmlns:cx2="http://schemas.microsoft.com/office/drawing/2015/10/21/chartex" xmlns:cx1="http://schemas.microsoft.com/office/drawing/2015/9/8/chartex">
             <w:pict>
               <v:line w14:anchorId="74D2659E" id="Conector recto 43" o:spid="_x0000_s1026" style="position:absolute;flip:x y;z-index:251737088;visibility:visible;mso-wrap-style:square;mso-width-percent:0;mso-height-percent:0;mso-wrap-distance-left:9pt;mso-wrap-distance-top:0;mso-wrap-distance-right:9pt;mso-wrap-distance-bottom:0;mso-position-horizontal:absolute;mso-position-horizontal-relative:margin;mso-position-vertical:absolute;mso-position-vertical-relative:text;mso-width-percent:0;mso-height-percent:0;mso-width-relative:margin;mso-height-relative:margin" from="60.45pt,13.85pt" to="60.45pt,24.35pt" o:gfxdata="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" strokecolor="black [3200]" strokeweight=".5pt">
                 <v:stroke joinstyle="miter"/>
@@ -6133,7 +6232,7 @@
               </wp:anchor>
             </w:drawing>
           </mc:Choice>
-          <mc:Fallback xmlns:cx1="http://schemas.microsoft.com/office/drawing/2015/9/8/chartex" xmlns:cx2="http://schemas.microsoft.com/office/drawing/2015/10/21/chartex" xmlns:cx3="http://schemas.microsoft.com/office/drawing/2016/5/9/chartex" xmlns:cx4="http://schemas.microsoft.com/office/drawing/2016/5/10/chartex" xmlns:cx5="http://schemas.microsoft.com/office/drawing/2016/5/11/chartex" xmlns:cx6="http://schemas.microsoft.com/office/drawing/2016/5/12/chartex" xmlns:cx7="http://schemas.microsoft.com/office/drawing/2016/5/13/chartex" xmlns:cx8="http://schemas.microsoft.com/office/drawing/2016/5/14/chartex" xmlns:aink="http://schemas.microsoft.com/office/drawing/2016/ink" xmlns:am3d="http://schemas.microsoft.com/office/drawing/2017/model3d" xmlns:w16cid="http://schemas.microsoft.com/office/word/2016/wordml/cid">
+          <mc:Fallback xmlns:w16cid="http://schemas.microsoft.com/office/word/2016/wordml/cid" xmlns:am3d="http://schemas.microsoft.com/office/drawing/2017/model3d" xmlns:aink="http://schemas.microsoft.com/office/drawing/2016/ink" xmlns:cx8="http://schemas.microsoft.com/office/drawing/2016/5/14/chartex" xmlns:cx7="http://schemas.microsoft.com/office/drawing/2016/5/13/chartex" xmlns:cx6="http://schemas.microsoft.com/office/drawing/2016/5/12/chartex" xmlns:cx5="http://schemas.microsoft.com/office/drawing/2016/5/11/chartex" xmlns:cx4="http://schemas.microsoft.com/office/drawing/2016/5/10/chartex" xmlns:cx3="http://schemas.microsoft.com/office/drawing/2016/5/9/chartex" xmlns:cx2="http://schemas.microsoft.com/office/drawing/2015/10/21/chartex" xmlns:cx1="http://schemas.microsoft.com/office/drawing/2015/9/8/chartex">
             <w:pict>
               <v:line w14:anchorId="1D85D6AD" id="Conector recto 51" o:spid="_x0000_s1026" style="position:absolute;flip:x;z-index:251749376;visibility:visible;mso-wrap-style:square;mso-width-percent:0;mso-height-percent:0;mso-wrap-distance-left:9pt;mso-wrap-distance-top:0;mso-wrap-distance-right:9pt;mso-wrap-distance-bottom:0;mso-position-horizontal:absolute;mso-position-horizontal-relative:text;mso-position-vertical:absolute;mso-position-vertical-relative:text;mso-width-percent:0;mso-height-percent:0;mso-width-relative:margin;mso-height-relative:margin" from="124.15pt,20.05pt" to="463.15pt,21.55pt" o:gfxdata="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" strokecolor="black [3200]" strokeweight=".5pt">
                 <v:stroke joinstyle="miter"/>
@@ -6388,7 +6487,7 @@
               </wp:anchor>
             </w:drawing>
           </mc:Choice>
-          <mc:Fallback xmlns:cx1="http://schemas.microsoft.com/office/drawing/2015/9/8/chartex" xmlns:cx2="http://schemas.microsoft.com/office/drawing/2015/10/21/chartex" xmlns:cx3="http://schemas.microsoft.com/office/drawing/2016/5/9/chartex" xmlns:cx4="http://schemas.microsoft.com/office/drawing/2016/5/10/chartex" xmlns:cx5="http://schemas.microsoft.com/office/drawing/2016/5/11/chartex" xmlns:cx6="http://schemas.microsoft.com/office/drawing/2016/5/12/chartex" xmlns:cx7="http://schemas.microsoft.com/office/drawing/2016/5/13/chartex" xmlns:cx8="http://schemas.microsoft.com/office/drawing/2016/5/14/chartex" xmlns:aink="http://schemas.microsoft.com/office/drawing/2016/ink" xmlns:am3d="http://schemas.microsoft.com/office/drawing/2017/model3d" xmlns:w16cid="http://schemas.microsoft.com/office/word/2016/wordml/cid">
+          <mc:Fallback xmlns:w16cid="http://schemas.microsoft.com/office/word/2016/wordml/cid" xmlns:am3d="http://schemas.microsoft.com/office/drawing/2017/model3d" xmlns:aink="http://schemas.microsoft.com/office/drawing/2016/ink" xmlns:cx8="http://schemas.microsoft.com/office/drawing/2016/5/14/chartex" xmlns:cx7="http://schemas.microsoft.com/office/drawing/2016/5/13/chartex" xmlns:cx6="http://schemas.microsoft.com/office/drawing/2016/5/12/chartex" xmlns:cx5="http://schemas.microsoft.com/office/drawing/2016/5/11/chartex" xmlns:cx4="http://schemas.microsoft.com/office/drawing/2016/5/10/chartex" xmlns:cx3="http://schemas.microsoft.com/office/drawing/2016/5/9/chartex" xmlns:cx2="http://schemas.microsoft.com/office/drawing/2015/10/21/chartex" xmlns:cx1="http://schemas.microsoft.com/office/drawing/2015/9/8/chartex">
             <w:pict>
               <v:shape w14:anchorId="57905554" id="Conector recto de flecha 55" o:spid="_x0000_s1026" type="#_x0000_t32" style="position:absolute;margin-left:83.7pt;margin-top:13.75pt;width:89.25pt;height:11.25pt;flip:x;z-index:251756544;visibility:visible;mso-wrap-style:square;mso-width-percent:0;mso-height-percent:0;mso-wrap-distance-left:9pt;mso-wrap-distance-top:0;mso-wrap-distance-right:9pt;mso-wrap-distance-bottom:0;mso-position-horizontal:absolute;mso-position-horizontal-relative:text;mso-position-vertical:absolute;mso-position-vertical-relative:text;mso-width-percent:0;mso-height-percent:0;mso-width-relative:margin;mso-height-relative:margin" o:gfxdata="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" strokecolor="black [3200]" strokeweight=".5pt">
                 <v:stroke endarrow="block" joinstyle="miter"/>
@@ -6573,7 +6672,7 @@
               </wp:anchor>
             </w:drawing>
           </mc:Choice>
-          <mc:Fallback xmlns:cx1="http://schemas.microsoft.com/office/drawing/2015/9/8/chartex" xmlns:cx2="http://schemas.microsoft.com/office/drawing/2015/10/21/chartex" xmlns:cx3="http://schemas.microsoft.com/office/drawing/2016/5/9/chartex" xmlns:cx4="http://schemas.microsoft.com/office/drawing/2016/5/10/chartex" xmlns:cx5="http://schemas.microsoft.com/office/drawing/2016/5/11/chartex" xmlns:cx6="http://schemas.microsoft.com/office/drawing/2016/5/12/chartex" xmlns:cx7="http://schemas.microsoft.com/office/drawing/2016/5/13/chartex" xmlns:cx8="http://schemas.microsoft.com/office/drawing/2016/5/14/chartex" xmlns:aink="http://schemas.microsoft.com/office/drawing/2016/ink" xmlns:am3d="http://schemas.microsoft.com/office/drawing/2017/model3d" xmlns:w16cid="http://schemas.microsoft.com/office/word/2016/wordml/cid">
+          <mc:Fallback xmlns:w16cid="http://schemas.microsoft.com/office/word/2016/wordml/cid" xmlns:am3d="http://schemas.microsoft.com/office/drawing/2017/model3d" xmlns:aink="http://schemas.microsoft.com/office/drawing/2016/ink" xmlns:cx8="http://schemas.microsoft.com/office/drawing/2016/5/14/chartex" xmlns:cx7="http://schemas.microsoft.com/office/drawing/2016/5/13/chartex" xmlns:cx6="http://schemas.microsoft.com/office/drawing/2016/5/12/chartex" xmlns:cx5="http://schemas.microsoft.com/office/drawing/2016/5/11/chartex" xmlns:cx4="http://schemas.microsoft.com/office/drawing/2016/5/10/chartex" xmlns:cx3="http://schemas.microsoft.com/office/drawing/2016/5/9/chartex" xmlns:cx2="http://schemas.microsoft.com/office/drawing/2015/10/21/chartex" xmlns:cx1="http://schemas.microsoft.com/office/drawing/2015/9/8/chartex">
             <w:pict>
               <v:line w14:anchorId="59A631CE" id="Conector recto 56" o:spid="_x0000_s1026" style="position:absolute;flip:y;z-index:251758592;visibility:visible;mso-wrap-style:square;mso-width-percent:0;mso-height-percent:0;mso-wrap-distance-left:9pt;mso-wrap-distance-top:0;mso-wrap-distance-right:9pt;mso-wrap-distance-bottom:0;mso-position-horizontal:absolute;mso-position-horizontal-relative:margin;mso-position-vertical:absolute;mso-position-vertical-relative:text;mso-width-percent:0;mso-height-percent:0;mso-width-relative:margin;mso-height-relative:margin" from="97.2pt,16.75pt" to="97.2pt,25pt" o:gfxdata="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" strokecolor="black [3200]" strokeweight=".5pt">
                 <v:stroke joinstyle="miter"/>

</xml_diff>

<commit_message>
Tabla terminada script actualizado
</commit_message>
<xml_diff>
--- a/BBDD/Tablas.docx
+++ b/BBDD/Tablas.docx
@@ -507,7 +507,7 @@
               </wp:anchor>
             </w:drawing>
           </mc:Choice>
-          <mc:Fallback xmlns:w16cid="http://schemas.microsoft.com/office/word/2016/wordml/cid" xmlns:am3d="http://schemas.microsoft.com/office/drawing/2017/model3d" xmlns:aink="http://schemas.microsoft.com/office/drawing/2016/ink" xmlns:cx8="http://schemas.microsoft.com/office/drawing/2016/5/14/chartex" xmlns:cx7="http://schemas.microsoft.com/office/drawing/2016/5/13/chartex" xmlns:cx6="http://schemas.microsoft.com/office/drawing/2016/5/12/chartex" xmlns:cx5="http://schemas.microsoft.com/office/drawing/2016/5/11/chartex" xmlns:cx4="http://schemas.microsoft.com/office/drawing/2016/5/10/chartex" xmlns:cx3="http://schemas.microsoft.com/office/drawing/2016/5/9/chartex" xmlns:cx2="http://schemas.microsoft.com/office/drawing/2015/10/21/chartex" xmlns:cx1="http://schemas.microsoft.com/office/drawing/2015/9/8/chartex">
+          <mc:Fallback xmlns:cx1="http://schemas.microsoft.com/office/drawing/2015/9/8/chartex" xmlns:cx2="http://schemas.microsoft.com/office/drawing/2015/10/21/chartex" xmlns:cx3="http://schemas.microsoft.com/office/drawing/2016/5/9/chartex" xmlns:cx4="http://schemas.microsoft.com/office/drawing/2016/5/10/chartex" xmlns:cx5="http://schemas.microsoft.com/office/drawing/2016/5/11/chartex" xmlns:cx6="http://schemas.microsoft.com/office/drawing/2016/5/12/chartex" xmlns:cx7="http://schemas.microsoft.com/office/drawing/2016/5/13/chartex" xmlns:cx8="http://schemas.microsoft.com/office/drawing/2016/5/14/chartex" xmlns:aink="http://schemas.microsoft.com/office/drawing/2016/ink" xmlns:am3d="http://schemas.microsoft.com/office/drawing/2017/model3d" xmlns:w16cid="http://schemas.microsoft.com/office/word/2016/wordml/cid">
             <w:pict>
               <v:shape w14:anchorId="47FA0506" id="Conector recto de flecha 13" o:spid="_x0000_s1026" type="#_x0000_t32" style="position:absolute;margin-left:-31.05pt;margin-top:16.2pt;width:60pt;height:20.25pt;flip:y;z-index:251679744;visibility:visible;mso-wrap-style:square;mso-width-percent:0;mso-height-percent:0;mso-wrap-distance-left:9pt;mso-wrap-distance-top:0;mso-wrap-distance-right:9pt;mso-wrap-distance-bottom:0;mso-position-horizontal:absolute;mso-position-horizontal-relative:text;mso-position-vertical:absolute;mso-position-vertical-relative:text;mso-width-percent:0;mso-height-percent:0;mso-width-relative:margin;mso-height-relative:margin" o:gfxdata="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" strokecolor="black [3200]" strokeweight=".5pt">
                 <v:stroke endarrow="block" joinstyle="miter"/>
@@ -1084,7 +1084,7 @@
               </wp:anchor>
             </w:drawing>
           </mc:Choice>
-          <mc:Fallback xmlns:w16cid="http://schemas.microsoft.com/office/word/2016/wordml/cid" xmlns:am3d="http://schemas.microsoft.com/office/drawing/2017/model3d" xmlns:aink="http://schemas.microsoft.com/office/drawing/2016/ink" xmlns:cx8="http://schemas.microsoft.com/office/drawing/2016/5/14/chartex" xmlns:cx7="http://schemas.microsoft.com/office/drawing/2016/5/13/chartex" xmlns:cx6="http://schemas.microsoft.com/office/drawing/2016/5/12/chartex" xmlns:cx5="http://schemas.microsoft.com/office/drawing/2016/5/11/chartex" xmlns:cx4="http://schemas.microsoft.com/office/drawing/2016/5/10/chartex" xmlns:cx3="http://schemas.microsoft.com/office/drawing/2016/5/9/chartex" xmlns:cx2="http://schemas.microsoft.com/office/drawing/2015/10/21/chartex" xmlns:cx1="http://schemas.microsoft.com/office/drawing/2015/9/8/chartex">
+          <mc:Fallback xmlns:cx1="http://schemas.microsoft.com/office/drawing/2015/9/8/chartex" xmlns:cx2="http://schemas.microsoft.com/office/drawing/2015/10/21/chartex" xmlns:cx3="http://schemas.microsoft.com/office/drawing/2016/5/9/chartex" xmlns:cx4="http://schemas.microsoft.com/office/drawing/2016/5/10/chartex" xmlns:cx5="http://schemas.microsoft.com/office/drawing/2016/5/11/chartex" xmlns:cx6="http://schemas.microsoft.com/office/drawing/2016/5/12/chartex" xmlns:cx7="http://schemas.microsoft.com/office/drawing/2016/5/13/chartex" xmlns:cx8="http://schemas.microsoft.com/office/drawing/2016/5/14/chartex" xmlns:aink="http://schemas.microsoft.com/office/drawing/2016/ink" xmlns:am3d="http://schemas.microsoft.com/office/drawing/2017/model3d" xmlns:w16cid="http://schemas.microsoft.com/office/word/2016/wordml/cid">
             <w:pict>
               <v:shape w14:anchorId="2538AC1E" id="Conector recto de flecha 60" o:spid="_x0000_s1026" type="#_x0000_t32" style="position:absolute;margin-left:98.7pt;margin-top:15.05pt;width:9.75pt;height:10.5pt;flip:x y;z-index:251766784;visibility:visible;mso-wrap-style:square;mso-width-percent:0;mso-height-percent:0;mso-wrap-distance-left:9pt;mso-wrap-distance-top:0;mso-wrap-distance-right:9pt;mso-wrap-distance-bottom:0;mso-position-horizontal:absolute;mso-position-horizontal-relative:text;mso-position-vertical:absolute;mso-position-vertical-relative:text;mso-width-percent:0;mso-height-percent:0;mso-width-relative:margin;mso-height-relative:margin" o:gfxdata="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" strokecolor="black [3200]" strokeweight=".5pt">
                 <v:stroke endarrow="block" joinstyle="miter"/>
@@ -1227,7 +1227,7 @@
               </wp:anchor>
             </w:drawing>
           </mc:Choice>
-          <mc:Fallback xmlns:w16cid="http://schemas.microsoft.com/office/word/2016/wordml/cid" xmlns:am3d="http://schemas.microsoft.com/office/drawing/2017/model3d" xmlns:aink="http://schemas.microsoft.com/office/drawing/2016/ink" xmlns:cx8="http://schemas.microsoft.com/office/drawing/2016/5/14/chartex" xmlns:cx7="http://schemas.microsoft.com/office/drawing/2016/5/13/chartex" xmlns:cx6="http://schemas.microsoft.com/office/drawing/2016/5/12/chartex" xmlns:cx5="http://schemas.microsoft.com/office/drawing/2016/5/11/chartex" xmlns:cx4="http://schemas.microsoft.com/office/drawing/2016/5/10/chartex" xmlns:cx3="http://schemas.microsoft.com/office/drawing/2016/5/9/chartex" xmlns:cx2="http://schemas.microsoft.com/office/drawing/2015/10/21/chartex" xmlns:cx1="http://schemas.microsoft.com/office/drawing/2015/9/8/chartex">
+          <mc:Fallback xmlns:cx1="http://schemas.microsoft.com/office/drawing/2015/9/8/chartex" xmlns:cx2="http://schemas.microsoft.com/office/drawing/2015/10/21/chartex" xmlns:cx3="http://schemas.microsoft.com/office/drawing/2016/5/9/chartex" xmlns:cx4="http://schemas.microsoft.com/office/drawing/2016/5/10/chartex" xmlns:cx5="http://schemas.microsoft.com/office/drawing/2016/5/11/chartex" xmlns:cx6="http://schemas.microsoft.com/office/drawing/2016/5/12/chartex" xmlns:cx7="http://schemas.microsoft.com/office/drawing/2016/5/13/chartex" xmlns:cx8="http://schemas.microsoft.com/office/drawing/2016/5/14/chartex" xmlns:aink="http://schemas.microsoft.com/office/drawing/2016/ink" xmlns:am3d="http://schemas.microsoft.com/office/drawing/2017/model3d" xmlns:w16cid="http://schemas.microsoft.com/office/word/2016/wordml/cid">
             <w:pict>
               <v:line w14:anchorId="751C1C5B" id="Conector recto 53" o:spid="_x0000_s1026" style="position:absolute;flip:y;z-index:251753472;visibility:visible;mso-wrap-style:square;mso-width-percent:0;mso-height-percent:0;mso-wrap-distance-left:9pt;mso-wrap-distance-top:0;mso-wrap-distance-right:9pt;mso-wrap-distance-bottom:0;mso-position-horizontal:absolute;mso-position-horizontal-relative:margin;mso-position-vertical:absolute;mso-position-vertical-relative:text;mso-width-percent:0;mso-height-percent:0;mso-width-relative:margin;mso-height-relative:margin" from="107.25pt,21.7pt" to="463.5pt,23.95pt" o:gfxdata="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" strokecolor="black [3200]" strokeweight=".5pt">
                 <v:stroke joinstyle="miter"/>
@@ -1303,7 +1303,7 @@
               </wp:anchor>
             </w:drawing>
           </mc:Choice>
-          <mc:Fallback xmlns:w16cid="http://schemas.microsoft.com/office/word/2016/wordml/cid" xmlns:am3d="http://schemas.microsoft.com/office/drawing/2017/model3d" xmlns:aink="http://schemas.microsoft.com/office/drawing/2016/ink" xmlns:cx8="http://schemas.microsoft.com/office/drawing/2016/5/14/chartex" xmlns:cx7="http://schemas.microsoft.com/office/drawing/2016/5/13/chartex" xmlns:cx6="http://schemas.microsoft.com/office/drawing/2016/5/12/chartex" xmlns:cx5="http://schemas.microsoft.com/office/drawing/2016/5/11/chartex" xmlns:cx4="http://schemas.microsoft.com/office/drawing/2016/5/10/chartex" xmlns:cx3="http://schemas.microsoft.com/office/drawing/2016/5/9/chartex" xmlns:cx2="http://schemas.microsoft.com/office/drawing/2015/10/21/chartex" xmlns:cx1="http://schemas.microsoft.com/office/drawing/2015/9/8/chartex">
+          <mc:Fallback xmlns:cx1="http://schemas.microsoft.com/office/drawing/2015/9/8/chartex" xmlns:cx2="http://schemas.microsoft.com/office/drawing/2015/10/21/chartex" xmlns:cx3="http://schemas.microsoft.com/office/drawing/2016/5/9/chartex" xmlns:cx4="http://schemas.microsoft.com/office/drawing/2016/5/10/chartex" xmlns:cx5="http://schemas.microsoft.com/office/drawing/2016/5/11/chartex" xmlns:cx6="http://schemas.microsoft.com/office/drawing/2016/5/12/chartex" xmlns:cx7="http://schemas.microsoft.com/office/drawing/2016/5/13/chartex" xmlns:cx8="http://schemas.microsoft.com/office/drawing/2016/5/14/chartex" xmlns:aink="http://schemas.microsoft.com/office/drawing/2016/ink" xmlns:am3d="http://schemas.microsoft.com/office/drawing/2017/model3d" xmlns:w16cid="http://schemas.microsoft.com/office/word/2016/wordml/cid">
             <w:pict>
               <v:shape w14:anchorId="3B61763A" id="Conector recto de flecha 54" o:spid="_x0000_s1026" type="#_x0000_t32" style="position:absolute;margin-left:100.2pt;margin-top:11.7pt;width:10.5pt;height:6pt;flip:x y;z-index:251755520;visibility:visible;mso-wrap-style:square;mso-width-percent:0;mso-height-percent:0;mso-wrap-distance-left:9pt;mso-wrap-distance-top:0;mso-wrap-distance-right:9pt;mso-wrap-distance-bottom:0;mso-position-horizontal:absolute;mso-position-horizontal-relative:text;mso-position-vertical:absolute;mso-position-vertical-relative:text;mso-width-percent:0;mso-height-percent:0;mso-width-relative:margin;mso-height-relative:margin" o:gfxdata="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" strokecolor="black [3200]" strokeweight=".5pt">
                 <v:stroke endarrow="block" joinstyle="miter"/>
@@ -1378,7 +1378,7 @@
               </wp:anchor>
             </w:drawing>
           </mc:Choice>
-          <mc:Fallback xmlns:w16cid="http://schemas.microsoft.com/office/word/2016/wordml/cid" xmlns:am3d="http://schemas.microsoft.com/office/drawing/2017/model3d" xmlns:aink="http://schemas.microsoft.com/office/drawing/2016/ink" xmlns:cx8="http://schemas.microsoft.com/office/drawing/2016/5/14/chartex" xmlns:cx7="http://schemas.microsoft.com/office/drawing/2016/5/13/chartex" xmlns:cx6="http://schemas.microsoft.com/office/drawing/2016/5/12/chartex" xmlns:cx5="http://schemas.microsoft.com/office/drawing/2016/5/11/chartex" xmlns:cx4="http://schemas.microsoft.com/office/drawing/2016/5/10/chartex" xmlns:cx3="http://schemas.microsoft.com/office/drawing/2016/5/9/chartex" xmlns:cx2="http://schemas.microsoft.com/office/drawing/2015/10/21/chartex" xmlns:cx1="http://schemas.microsoft.com/office/drawing/2015/9/8/chartex">
+          <mc:Fallback xmlns:cx1="http://schemas.microsoft.com/office/drawing/2015/9/8/chartex" xmlns:cx2="http://schemas.microsoft.com/office/drawing/2015/10/21/chartex" xmlns:cx3="http://schemas.microsoft.com/office/drawing/2016/5/9/chartex" xmlns:cx4="http://schemas.microsoft.com/office/drawing/2016/5/10/chartex" xmlns:cx5="http://schemas.microsoft.com/office/drawing/2016/5/11/chartex" xmlns:cx6="http://schemas.microsoft.com/office/drawing/2016/5/12/chartex" xmlns:cx7="http://schemas.microsoft.com/office/drawing/2016/5/13/chartex" xmlns:cx8="http://schemas.microsoft.com/office/drawing/2016/5/14/chartex" xmlns:aink="http://schemas.microsoft.com/office/drawing/2016/ink" xmlns:am3d="http://schemas.microsoft.com/office/drawing/2017/model3d" xmlns:w16cid="http://schemas.microsoft.com/office/word/2016/wordml/cid">
             <w:pict>
               <v:shape w14:anchorId="1761885B" id="Conector recto de flecha 49" o:spid="_x0000_s1026" type="#_x0000_t32" style="position:absolute;margin-left:90.4pt;margin-top:12.4pt;width:3.55pt;height:15.75pt;flip:x y;z-index:251745280;visibility:visible;mso-wrap-style:square;mso-width-percent:0;mso-height-percent:0;mso-wrap-distance-left:9pt;mso-wrap-distance-top:0;mso-wrap-distance-right:9pt;mso-wrap-distance-bottom:0;mso-position-horizontal:absolute;mso-position-horizontal-relative:text;mso-position-vertical:absolute;mso-position-vertical-relative:text;mso-width-percent:0;mso-height-percent:0;mso-width-relative:margin;mso-height-relative:margin" o:gfxdata="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" strokecolor="black [3200]" strokeweight=".5pt">
                 <v:stroke endarrow="block" joinstyle="miter"/>
@@ -1452,7 +1452,7 @@
               </wp:anchor>
             </w:drawing>
           </mc:Choice>
-          <mc:Fallback xmlns:w16cid="http://schemas.microsoft.com/office/word/2016/wordml/cid" xmlns:am3d="http://schemas.microsoft.com/office/drawing/2017/model3d" xmlns:aink="http://schemas.microsoft.com/office/drawing/2016/ink" xmlns:cx8="http://schemas.microsoft.com/office/drawing/2016/5/14/chartex" xmlns:cx7="http://schemas.microsoft.com/office/drawing/2016/5/13/chartex" xmlns:cx6="http://schemas.microsoft.com/office/drawing/2016/5/12/chartex" xmlns:cx5="http://schemas.microsoft.com/office/drawing/2016/5/11/chartex" xmlns:cx4="http://schemas.microsoft.com/office/drawing/2016/5/10/chartex" xmlns:cx3="http://schemas.microsoft.com/office/drawing/2016/5/9/chartex" xmlns:cx2="http://schemas.microsoft.com/office/drawing/2015/10/21/chartex" xmlns:cx1="http://schemas.microsoft.com/office/drawing/2015/9/8/chartex">
+          <mc:Fallback xmlns:cx1="http://schemas.microsoft.com/office/drawing/2015/9/8/chartex" xmlns:cx2="http://schemas.microsoft.com/office/drawing/2015/10/21/chartex" xmlns:cx3="http://schemas.microsoft.com/office/drawing/2016/5/9/chartex" xmlns:cx4="http://schemas.microsoft.com/office/drawing/2016/5/10/chartex" xmlns:cx5="http://schemas.microsoft.com/office/drawing/2016/5/11/chartex" xmlns:cx6="http://schemas.microsoft.com/office/drawing/2016/5/12/chartex" xmlns:cx7="http://schemas.microsoft.com/office/drawing/2016/5/13/chartex" xmlns:cx8="http://schemas.microsoft.com/office/drawing/2016/5/14/chartex" xmlns:aink="http://schemas.microsoft.com/office/drawing/2016/ink" xmlns:am3d="http://schemas.microsoft.com/office/drawing/2017/model3d" xmlns:w16cid="http://schemas.microsoft.com/office/word/2016/wordml/cid">
             <w:pict>
               <v:shape w14:anchorId="5BEF7905" id="Conector recto de flecha 42" o:spid="_x0000_s1026" type="#_x0000_t32" style="position:absolute;margin-left:56.7pt;margin-top:10.2pt;width:7.5pt;height:17.25pt;flip:y;z-index:251735040;visibility:visible;mso-wrap-style:square;mso-width-percent:0;mso-height-percent:0;mso-wrap-distance-left:9pt;mso-wrap-distance-top:0;mso-wrap-distance-right:9pt;mso-wrap-distance-bottom:0;mso-position-horizontal:absolute;mso-position-horizontal-relative:text;mso-position-vertical:absolute;mso-position-vertical-relative:text;mso-width-percent:0;mso-height-percent:0;mso-width-relative:margin;mso-height-relative:margin" o:gfxdata="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" strokecolor="#5b9bd5 [3204]" strokeweight=".5pt">
                 <v:stroke endarrow="block" joinstyle="miter"/>
@@ -1523,7 +1523,7 @@
               </wp:anchor>
             </w:drawing>
           </mc:Choice>
-          <mc:Fallback xmlns:w16cid="http://schemas.microsoft.com/office/word/2016/wordml/cid" xmlns:am3d="http://schemas.microsoft.com/office/drawing/2017/model3d" xmlns:aink="http://schemas.microsoft.com/office/drawing/2016/ink" xmlns:cx8="http://schemas.microsoft.com/office/drawing/2016/5/14/chartex" xmlns:cx7="http://schemas.microsoft.com/office/drawing/2016/5/13/chartex" xmlns:cx6="http://schemas.microsoft.com/office/drawing/2016/5/12/chartex" xmlns:cx5="http://schemas.microsoft.com/office/drawing/2016/5/11/chartex" xmlns:cx4="http://schemas.microsoft.com/office/drawing/2016/5/10/chartex" xmlns:cx3="http://schemas.microsoft.com/office/drawing/2016/5/9/chartex" xmlns:cx2="http://schemas.microsoft.com/office/drawing/2015/10/21/chartex" xmlns:cx1="http://schemas.microsoft.com/office/drawing/2015/9/8/chartex">
+          <mc:Fallback xmlns:cx1="http://schemas.microsoft.com/office/drawing/2015/9/8/chartex" xmlns:cx2="http://schemas.microsoft.com/office/drawing/2015/10/21/chartex" xmlns:cx3="http://schemas.microsoft.com/office/drawing/2016/5/9/chartex" xmlns:cx4="http://schemas.microsoft.com/office/drawing/2016/5/10/chartex" xmlns:cx5="http://schemas.microsoft.com/office/drawing/2016/5/11/chartex" xmlns:cx6="http://schemas.microsoft.com/office/drawing/2016/5/12/chartex" xmlns:cx7="http://schemas.microsoft.com/office/drawing/2016/5/13/chartex" xmlns:cx8="http://schemas.microsoft.com/office/drawing/2016/5/14/chartex" xmlns:aink="http://schemas.microsoft.com/office/drawing/2016/ink" xmlns:am3d="http://schemas.microsoft.com/office/drawing/2017/model3d" xmlns:w16cid="http://schemas.microsoft.com/office/word/2016/wordml/cid">
             <w:pict>
               <v:line w14:anchorId="15EB3D98" id="Conector recto 41" o:spid="_x0000_s1026" style="position:absolute;flip:x;z-index:251734016;visibility:visible;mso-wrap-style:square;mso-width-percent:0;mso-height-percent:0;mso-wrap-distance-left:9pt;mso-wrap-distance-top:0;mso-wrap-distance-right:9pt;mso-wrap-distance-bottom:0;mso-position-horizontal:absolute;mso-position-horizontal-relative:text;mso-position-vertical:absolute;mso-position-vertical-relative:text;mso-width-percent:0;mso-height-percent:0;mso-width-relative:margin;mso-height-relative:margin" from="-54.3pt,25.95pt" to="58.95pt,27.45pt" o:gfxdata="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" strokecolor="#5b9bd5 [3204]" strokeweight=".5pt">
                 <v:stroke joinstyle="miter"/>
@@ -1598,7 +1598,7 @@
               </wp:anchor>
             </w:drawing>
           </mc:Choice>
-          <mc:Fallback xmlns:w16cid="http://schemas.microsoft.com/office/word/2016/wordml/cid" xmlns:am3d="http://schemas.microsoft.com/office/drawing/2017/model3d" xmlns:aink="http://schemas.microsoft.com/office/drawing/2016/ink" xmlns:cx8="http://schemas.microsoft.com/office/drawing/2016/5/14/chartex" xmlns:cx7="http://schemas.microsoft.com/office/drawing/2016/5/13/chartex" xmlns:cx6="http://schemas.microsoft.com/office/drawing/2016/5/12/chartex" xmlns:cx5="http://schemas.microsoft.com/office/drawing/2016/5/11/chartex" xmlns:cx4="http://schemas.microsoft.com/office/drawing/2016/5/10/chartex" xmlns:cx3="http://schemas.microsoft.com/office/drawing/2016/5/9/chartex" xmlns:cx2="http://schemas.microsoft.com/office/drawing/2015/10/21/chartex" xmlns:cx1="http://schemas.microsoft.com/office/drawing/2015/9/8/chartex">
+          <mc:Fallback xmlns:cx1="http://schemas.microsoft.com/office/drawing/2015/9/8/chartex" xmlns:cx2="http://schemas.microsoft.com/office/drawing/2015/10/21/chartex" xmlns:cx3="http://schemas.microsoft.com/office/drawing/2016/5/9/chartex" xmlns:cx4="http://schemas.microsoft.com/office/drawing/2016/5/10/chartex" xmlns:cx5="http://schemas.microsoft.com/office/drawing/2016/5/11/chartex" xmlns:cx6="http://schemas.microsoft.com/office/drawing/2016/5/12/chartex" xmlns:cx7="http://schemas.microsoft.com/office/drawing/2016/5/13/chartex" xmlns:cx8="http://schemas.microsoft.com/office/drawing/2016/5/14/chartex" xmlns:aink="http://schemas.microsoft.com/office/drawing/2016/ink" xmlns:am3d="http://schemas.microsoft.com/office/drawing/2017/model3d" xmlns:w16cid="http://schemas.microsoft.com/office/word/2016/wordml/cid">
             <w:pict>
               <v:shape w14:anchorId="5316C3A0" id="Conector recto de flecha 28" o:spid="_x0000_s1026" type="#_x0000_t32" style="position:absolute;margin-left:79.35pt;margin-top:13.9pt;width:3.6pt;height:23.25pt;flip:x y;z-index:251710464;visibility:visible;mso-wrap-style:square;mso-width-percent:0;mso-height-percent:0;mso-wrap-distance-left:9pt;mso-wrap-distance-top:0;mso-wrap-distance-right:9pt;mso-wrap-distance-bottom:0;mso-position-horizontal:absolute;mso-position-horizontal-relative:text;mso-position-vertical:absolute;mso-position-vertical-relative:text;mso-width-percent:0;mso-height-percent:0;mso-width-relative:margin;mso-height-relative:margin" o:gfxdata="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" strokecolor="black [3200]" strokeweight=".5pt">
                 <v:stroke endarrow="block" joinstyle="miter"/>
@@ -2010,7 +2010,7 @@
               </wp:anchor>
             </w:drawing>
           </mc:Choice>
-          <mc:Fallback xmlns:w16cid="http://schemas.microsoft.com/office/word/2016/wordml/cid" xmlns:am3d="http://schemas.microsoft.com/office/drawing/2017/model3d" xmlns:aink="http://schemas.microsoft.com/office/drawing/2016/ink" xmlns:cx8="http://schemas.microsoft.com/office/drawing/2016/5/14/chartex" xmlns:cx7="http://schemas.microsoft.com/office/drawing/2016/5/13/chartex" xmlns:cx6="http://schemas.microsoft.com/office/drawing/2016/5/12/chartex" xmlns:cx5="http://schemas.microsoft.com/office/drawing/2016/5/11/chartex" xmlns:cx4="http://schemas.microsoft.com/office/drawing/2016/5/10/chartex" xmlns:cx3="http://schemas.microsoft.com/office/drawing/2016/5/9/chartex" xmlns:cx2="http://schemas.microsoft.com/office/drawing/2015/10/21/chartex" xmlns:cx1="http://schemas.microsoft.com/office/drawing/2015/9/8/chartex">
+          <mc:Fallback xmlns:cx1="http://schemas.microsoft.com/office/drawing/2015/9/8/chartex" xmlns:cx2="http://schemas.microsoft.com/office/drawing/2015/10/21/chartex" xmlns:cx3="http://schemas.microsoft.com/office/drawing/2016/5/9/chartex" xmlns:cx4="http://schemas.microsoft.com/office/drawing/2016/5/10/chartex" xmlns:cx5="http://schemas.microsoft.com/office/drawing/2016/5/11/chartex" xmlns:cx6="http://schemas.microsoft.com/office/drawing/2016/5/12/chartex" xmlns:cx7="http://schemas.microsoft.com/office/drawing/2016/5/13/chartex" xmlns:cx8="http://schemas.microsoft.com/office/drawing/2016/5/14/chartex" xmlns:aink="http://schemas.microsoft.com/office/drawing/2016/ink" xmlns:am3d="http://schemas.microsoft.com/office/drawing/2017/model3d" xmlns:w16cid="http://schemas.microsoft.com/office/word/2016/wordml/cid">
             <w:pict>
               <v:line w14:anchorId="03C187AE" id="Conector recto 48" o:spid="_x0000_s1026" style="position:absolute;flip:y;z-index:251743232;visibility:visible;mso-wrap-style:square;mso-width-percent:0;mso-height-percent:0;mso-wrap-distance-left:9pt;mso-wrap-distance-top:0;mso-wrap-distance-right:9pt;mso-wrap-distance-bottom:0;mso-position-horizontal:absolute;mso-position-horizontal-relative:margin;mso-position-vertical:absolute;mso-position-vertical-relative:text;mso-width-percent:0;mso-height-percent:0;mso-width-relative:margin;mso-height-relative:margin" from="92.7pt,4.4pt" to="448.95pt,6.65pt" o:gfxdata="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" strokecolor="black [3200]" strokeweight=".5pt">
                 <v:stroke joinstyle="miter"/>
@@ -2109,18 +2109,18 @@
         <mc:AlternateContent>
           <mc:Choice Requires="wps">
             <w:drawing>
-              <wp:anchor distT="0" distB="0" distL="114300" distR="114300" simplePos="0" relativeHeight="251859968" behindDoc="0" locked="0" layoutInCell="1" allowOverlap="1">
+              <wp:anchor distT="0" distB="0" distL="114300" distR="114300" simplePos="0" relativeHeight="251675648" behindDoc="0" locked="0" layoutInCell="1" allowOverlap="1" wp14:anchorId="4F1C51B7" wp14:editId="0C77BE43">
                 <wp:simplePos x="0" y="0"/>
                 <wp:positionH relativeFrom="column">
-                  <wp:posOffset>1305256</wp:posOffset>
-                </wp:positionH>
-                <wp:positionV relativeFrom="paragraph">
-                  <wp:posOffset>226253</wp:posOffset>
-                </wp:positionV>
-                <wp:extent cx="1112796" cy="842342"/>
-                <wp:effectExtent l="38100" t="38100" r="30480" b="34290"/>
-                <wp:wrapNone/>
-                <wp:docPr id="78" name="Conector recto de flecha 78"/>
+                  <wp:posOffset>-383696</wp:posOffset>
+                </wp:positionH>
+                <wp:positionV relativeFrom="paragraph">
+                  <wp:posOffset>224435</wp:posOffset>
+                </wp:positionV>
+                <wp:extent cx="866775" cy="0"/>
+                <wp:effectExtent l="0" t="0" r="9525" b="19050"/>
+                <wp:wrapNone/>
+                <wp:docPr id="11" name="Conector recto 11"/>
                 <wp:cNvGraphicFramePr/>
                 <a:graphic xmlns:a="http://schemas.openxmlformats.org/drawingml/2006/main">
                   <a:graphicData uri="http://schemas.microsoft.com/office/word/2010/wordprocessingShape">
@@ -2129,24 +2129,21 @@
                       <wps:spPr>
                         <a:xfrm flipH="1" flipV="1">
                           <a:off x="0" y="0"/>
-                          <a:ext cx="1112796" cy="842342"/>
-                        </a:xfrm>
-                        <a:prstGeom prst="straightConnector1">
-                          <a:avLst/>
-                        </a:prstGeom>
-                        <a:ln>
-                          <a:tailEnd type="triangle"/>
-                        </a:ln>
+                          <a:ext cx="866775" cy="0"/>
+                        </a:xfrm>
+                        <a:prstGeom prst="line">
+                          <a:avLst/>
+                        </a:prstGeom>
                       </wps:spPr>
                       <wps:style>
                         <a:lnRef idx="1">
-                          <a:schemeClr val="accent6"/>
-                        </a:lnRef>
-                        <a:fillRef idx="0">
-                          <a:schemeClr val="accent6"/>
+                          <a:schemeClr val="dk1"/>
+                        </a:lnRef>
+                        <a:fillRef idx="0">
+                          <a:schemeClr val="dk1"/>
                         </a:fillRef>
                         <a:effectRef idx="0">
-                          <a:schemeClr val="accent6"/>
+                          <a:schemeClr val="dk1"/>
                         </a:effectRef>
                         <a:fontRef idx="minor">
                           <a:schemeClr val="tx1"/>
@@ -2167,47 +2164,44 @@
           </mc:Choice>
           <mc:Fallback>
             <w:pict>
-              <v:shapetype w14:anchorId="5BDB3FF4" id="_x0000_t32" coordsize="21600,21600" o:spt="32" o:oned="t" path="m,l21600,21600e" filled="f">
-                <v:path arrowok="t" fillok="f" o:connecttype="none"/>
-                <o:lock v:ext="edit" shapetype="t"/>
-              </v:shapetype>
-              <v:shape id="Conector recto de flecha 78" o:spid="_x0000_s1026" type="#_x0000_t32" style="position:absolute;margin-left:102.8pt;margin-top:17.8pt;width:87.6pt;height:66.35pt;flip:x y;z-index:251859968;visibility:visible;mso-wrap-style:square;mso-width-percent:0;mso-height-percent:0;mso-wrap-distance-left:9pt;mso-wrap-distance-top:0;mso-wrap-distance-right:9pt;mso-wrap-distance-bottom:0;mso-position-horizontal:absolute;mso-position-horizontal-relative:text;mso-position-vertical:absolute;mso-position-vertical-relative:text;mso-width-percent:0;mso-height-percent:0;mso-width-relative:margin;mso-height-relative:margin" o:gfxdata="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" strokecolor="#70ad47 [3209]" strokeweight=".5pt">
-                <v:stroke endarrow="block" joinstyle="miter"/>
-              </v:shape>
-            </w:pict>
-          </mc:Fallback>
-        </mc:AlternateContent>
-      </w:r>
-      <w:r>
-        <w:rPr>
-          <w:rFonts w:cstheme="minorHAnsi"/>
-          <w:noProof/>
-          <w:lang w:eastAsia="es-ES"/>
-        </w:rPr>
-        <mc:AlternateContent>
-          <mc:Choice Requires="wps">
-            <w:drawing>
-              <wp:anchor distT="0" distB="0" distL="114300" distR="114300" simplePos="0" relativeHeight="251675648" behindDoc="0" locked="0" layoutInCell="1" allowOverlap="1" wp14:anchorId="4F1C51B7" wp14:editId="0C77BE43">
+              <v:line w14:anchorId="5DC8C6F0" id="Conector recto 11" o:spid="_x0000_s1026" style="position:absolute;flip:x y;z-index:251675648;visibility:visible;mso-wrap-style:square;mso-width-percent:0;mso-height-percent:0;mso-wrap-distance-left:9pt;mso-wrap-distance-top:0;mso-wrap-distance-right:9pt;mso-wrap-distance-bottom:0;mso-position-horizontal:absolute;mso-position-horizontal-relative:text;mso-position-vertical:absolute;mso-position-vertical-relative:text;mso-width-percent:0;mso-height-percent:0;mso-width-relative:margin;mso-height-relative:margin" from="-30.2pt,17.65pt" to="38.05pt,17.65pt" o:gfxdata="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" strokecolor="black [3200]" strokeweight=".5pt">
+                <v:stroke joinstyle="miter"/>
+              </v:line>
+            </w:pict>
+          </mc:Fallback>
+        </mc:AlternateContent>
+      </w:r>
+      <w:r>
+        <w:rPr>
+          <w:rFonts w:cstheme="minorHAnsi"/>
+          <w:b/>
+          <w:noProof/>
+          <w:lang w:eastAsia="es-ES"/>
+        </w:rPr>
+        <mc:AlternateContent>
+          <mc:Choice Requires="wps">
+            <w:drawing>
+              <wp:anchor distT="0" distB="0" distL="114300" distR="114300" simplePos="0" relativeHeight="251840512" behindDoc="0" locked="0" layoutInCell="1" allowOverlap="1" wp14:anchorId="68CACF94" wp14:editId="478A464B">
                 <wp:simplePos x="0" y="0"/>
                 <wp:positionH relativeFrom="column">
-                  <wp:posOffset>-383696</wp:posOffset>
-                </wp:positionH>
-                <wp:positionV relativeFrom="paragraph">
-                  <wp:posOffset>224435</wp:posOffset>
-                </wp:positionV>
-                <wp:extent cx="866775" cy="0"/>
-                <wp:effectExtent l="0" t="0" r="9525" b="19050"/>
-                <wp:wrapNone/>
-                <wp:docPr id="11" name="Conector recto 11"/>
-                <wp:cNvGraphicFramePr/>
-                <a:graphic xmlns:a="http://schemas.openxmlformats.org/drawingml/2006/main">
-                  <a:graphicData uri="http://schemas.microsoft.com/office/word/2010/wordprocessingShape">
-                    <wps:wsp>
-                      <wps:cNvCnPr/>
-                      <wps:spPr>
-                        <a:xfrm flipH="1" flipV="1">
-                          <a:off x="0" y="0"/>
-                          <a:ext cx="866775" cy="0"/>
+                  <wp:posOffset>-112573</wp:posOffset>
+                </wp:positionH>
+                <wp:positionV relativeFrom="paragraph">
+                  <wp:posOffset>295688</wp:posOffset>
+                </wp:positionV>
+                <wp:extent cx="1775637" cy="830728"/>
+                <wp:effectExtent l="0" t="0" r="15240" b="26670"/>
+                <wp:wrapNone/>
+                <wp:docPr id="75" name="Conector recto 75"/>
+                <wp:cNvGraphicFramePr/>
+                <a:graphic xmlns:a="http://schemas.openxmlformats.org/drawingml/2006/main">
+                  <a:graphicData uri="http://schemas.microsoft.com/office/word/2010/wordprocessingShape">
+                    <wps:wsp>
+                      <wps:cNvCnPr/>
+                      <wps:spPr>
+                        <a:xfrm flipH="1">
+                          <a:off x="0" y="0"/>
+                          <a:ext cx="1775637" cy="830728"/>
                         </a:xfrm>
                         <a:prstGeom prst="line">
                           <a:avLst/>
@@ -2215,13 +2209,13 @@
                       </wps:spPr>
                       <wps:style>
                         <a:lnRef idx="1">
-                          <a:schemeClr val="dk1"/>
-                        </a:lnRef>
-                        <a:fillRef idx="0">
-                          <a:schemeClr val="dk1"/>
+                          <a:schemeClr val="accent1"/>
+                        </a:lnRef>
+                        <a:fillRef idx="0">
+                          <a:schemeClr val="accent1"/>
                         </a:fillRef>
                         <a:effectRef idx="0">
-                          <a:schemeClr val="dk1"/>
+                          <a:schemeClr val="accent1"/>
                         </a:effectRef>
                         <a:fontRef idx="minor">
                           <a:schemeClr val="tx1"/>
@@ -2242,7 +2236,7 @@
           </mc:Choice>
           <mc:Fallback>
             <w:pict>
-              <v:line w14:anchorId="2FD386E0" id="Conector recto 11" o:spid="_x0000_s1026" style="position:absolute;flip:x y;z-index:251675648;visibility:visible;mso-wrap-style:square;mso-width-percent:0;mso-height-percent:0;mso-wrap-distance-left:9pt;mso-wrap-distance-top:0;mso-wrap-distance-right:9pt;mso-wrap-distance-bottom:0;mso-position-horizontal:absolute;mso-position-horizontal-relative:text;mso-position-vertical:absolute;mso-position-vertical-relative:text;mso-width-percent:0;mso-height-percent:0;mso-width-relative:margin;mso-height-relative:margin" from="-30.2pt,17.65pt" to="38.05pt,17.65pt" o:gfxdata="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" strokecolor="black [3200]" strokeweight=".5pt">
+              <v:line w14:anchorId="2B31FC04" id="Conector recto 75" o:spid="_x0000_s1026" style="position:absolute;flip:x;z-index:251840512;visibility:visible;mso-wrap-style:square;mso-width-percent:0;mso-height-percent:0;mso-wrap-distance-left:9pt;mso-wrap-distance-top:0;mso-wrap-distance-right:9pt;mso-wrap-distance-bottom:0;mso-position-horizontal:absolute;mso-position-horizontal-relative:text;mso-position-vertical:absolute;mso-position-vertical-relative:text;mso-width-percent:0;mso-height-percent:0;mso-width-relative:margin;mso-height-relative:margin" from="-8.85pt,23.3pt" to="130.95pt,88.7pt" o:gfxdata="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" strokecolor="#5b9bd5 [3204]" strokeweight=".5pt">
                 <v:stroke joinstyle="miter"/>
               </v:line>
             </w:pict>
@@ -2259,18 +2253,18 @@
         <mc:AlternateContent>
           <mc:Choice Requires="wps">
             <w:drawing>
-              <wp:anchor distT="0" distB="0" distL="114300" distR="114300" simplePos="0" relativeHeight="251840512" behindDoc="0" locked="0" layoutInCell="1" allowOverlap="1" wp14:anchorId="68CACF94" wp14:editId="478A464B">
+              <wp:anchor distT="0" distB="0" distL="114300" distR="114300" simplePos="0" relativeHeight="251826176" behindDoc="0" locked="0" layoutInCell="1" allowOverlap="1" wp14:anchorId="1EB789CF" wp14:editId="022E8685">
                 <wp:simplePos x="0" y="0"/>
                 <wp:positionH relativeFrom="column">
-                  <wp:posOffset>-112573</wp:posOffset>
-                </wp:positionH>
-                <wp:positionV relativeFrom="paragraph">
-                  <wp:posOffset>295688</wp:posOffset>
-                </wp:positionV>
-                <wp:extent cx="1775637" cy="830728"/>
-                <wp:effectExtent l="0" t="0" r="15240" b="26670"/>
-                <wp:wrapNone/>
-                <wp:docPr id="75" name="Conector recto 75"/>
+                  <wp:posOffset>-229236</wp:posOffset>
+                </wp:positionH>
+                <wp:positionV relativeFrom="paragraph">
+                  <wp:posOffset>210185</wp:posOffset>
+                </wp:positionV>
+                <wp:extent cx="1311275" cy="425450"/>
+                <wp:effectExtent l="0" t="0" r="22225" b="31750"/>
+                <wp:wrapNone/>
+                <wp:docPr id="76" name="Conector recto 76"/>
                 <wp:cNvGraphicFramePr/>
                 <a:graphic xmlns:a="http://schemas.openxmlformats.org/drawingml/2006/main">
                   <a:graphicData uri="http://schemas.microsoft.com/office/word/2010/wordprocessingShape">
@@ -2279,7 +2273,7 @@
                       <wps:spPr>
                         <a:xfrm flipH="1">
                           <a:off x="0" y="0"/>
-                          <a:ext cx="1775637" cy="830728"/>
+                          <a:ext cx="1311275" cy="425450"/>
                         </a:xfrm>
                         <a:prstGeom prst="line">
                           <a:avLst/>
@@ -2287,13 +2281,13 @@
                       </wps:spPr>
                       <wps:style>
                         <a:lnRef idx="1">
-                          <a:schemeClr val="accent1"/>
-                        </a:lnRef>
-                        <a:fillRef idx="0">
-                          <a:schemeClr val="accent1"/>
+                          <a:schemeClr val="dk1"/>
+                        </a:lnRef>
+                        <a:fillRef idx="0">
+                          <a:schemeClr val="dk1"/>
                         </a:fillRef>
                         <a:effectRef idx="0">
-                          <a:schemeClr val="accent1"/>
+                          <a:schemeClr val="dk1"/>
                         </a:effectRef>
                         <a:fontRef idx="minor">
                           <a:schemeClr val="tx1"/>
@@ -2314,7 +2308,7 @@
           </mc:Choice>
           <mc:Fallback>
             <w:pict>
-              <v:line w14:anchorId="2B31FC04" id="Conector recto 75" o:spid="_x0000_s1026" style="position:absolute;flip:x;z-index:251840512;visibility:visible;mso-wrap-style:square;mso-width-percent:0;mso-height-percent:0;mso-wrap-distance-left:9pt;mso-wrap-distance-top:0;mso-wrap-distance-right:9pt;mso-wrap-distance-bottom:0;mso-position-horizontal:absolute;mso-position-horizontal-relative:text;mso-position-vertical:absolute;mso-position-vertical-relative:text;mso-width-percent:0;mso-height-percent:0;mso-width-relative:margin;mso-height-relative:margin" from="-8.85pt,23.3pt" to="130.95pt,88.7pt" o:gfxdata="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" strokecolor="#5b9bd5 [3204]" strokeweight=".5pt">
+              <v:line w14:anchorId="35750FA4" id="Conector recto 76" o:spid="_x0000_s1026" style="position:absolute;flip:x;z-index:251826176;visibility:visible;mso-wrap-style:square;mso-width-percent:0;mso-height-percent:0;mso-wrap-distance-left:9pt;mso-wrap-distance-top:0;mso-wrap-distance-right:9pt;mso-wrap-distance-bottom:0;mso-position-horizontal:absolute;mso-position-horizontal-relative:text;mso-position-vertical:absolute;mso-position-vertical-relative:text;mso-width-percent:0;mso-height-percent:0;mso-width-relative:margin;mso-height-relative:margin" from="-18.05pt,16.55pt" to="85.2pt,50.05pt" o:gfxdata="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" strokecolor="black [3200]" strokeweight=".5pt">
                 <v:stroke joinstyle="miter"/>
               </v:line>
             </w:pict>
@@ -2325,47 +2319,103 @@
         <w:rPr>
           <w:rFonts w:cstheme="minorHAnsi"/>
           <w:b/>
-          <w:noProof/>
-          <w:lang w:eastAsia="es-ES"/>
-        </w:rPr>
-        <mc:AlternateContent>
-          <mc:Choice Requires="wps">
-            <w:drawing>
-              <wp:anchor distT="0" distB="0" distL="114300" distR="114300" simplePos="0" relativeHeight="251826176" behindDoc="0" locked="0" layoutInCell="1" allowOverlap="1" wp14:anchorId="1EB789CF" wp14:editId="022E8685">
+        </w:rPr>
+        <w:t>Stock</w:t>
+      </w:r>
+      <w:r>
+        <w:rPr>
+          <w:rFonts w:cstheme="minorHAnsi"/>
+        </w:rPr>
+        <w:t xml:space="preserve"> (</w:t>
+      </w:r>
+      <w:r>
+        <w:rPr>
+          <w:rFonts w:cstheme="minorHAnsi"/>
+          <w:u w:val="single"/>
+        </w:rPr>
+        <w:t>NIF</w:t>
+      </w:r>
+      <w:r>
+        <w:rPr>
+          <w:rFonts w:cstheme="minorHAnsi"/>
+        </w:rPr>
+        <w:t xml:space="preserve">, </w:t>
+      </w:r>
+      <w:r>
+        <w:rPr>
+          <w:rFonts w:cstheme="minorHAnsi"/>
+          <w:u w:val="single"/>
+        </w:rPr>
+        <w:t>CodigoAlimento</w:t>
+      </w:r>
+      <w:r>
+        <w:rPr>
+          <w:rFonts w:cstheme="minorHAnsi"/>
+        </w:rPr>
+        <w:t>, Cantidad)</w:t>
+      </w:r>
+      <w:r>
+        <w:rPr>
+          <w:rFonts w:cstheme="minorHAnsi"/>
+          <w:noProof/>
+          <w:lang w:eastAsia="es-ES"/>
+        </w:rPr>
+        <w:t xml:space="preserve"> </w:t>
+      </w:r>
+    </w:p>
+    <w:p>
+      <w:pPr>
+        <w:ind w:right="-1"/>
+        <w:rPr>
+          <w:rFonts w:cstheme="minorHAnsi"/>
+          <w:u w:val="single"/>
+        </w:rPr>
+      </w:pPr>
+      <w:r>
+        <w:rPr>
+          <w:rFonts w:cstheme="minorHAnsi"/>
+          <w:b/>
+          <w:noProof/>
+          <w:lang w:eastAsia="es-ES"/>
+        </w:rPr>
+        <mc:AlternateContent>
+          <mc:Choice Requires="wps">
+            <w:drawing>
+              <wp:anchor distT="0" distB="0" distL="114300" distR="114300" simplePos="0" relativeHeight="251866112" behindDoc="0" locked="0" layoutInCell="1" allowOverlap="1" wp14:anchorId="0BA4C65E" wp14:editId="4B5AB36E">
                 <wp:simplePos x="0" y="0"/>
                 <wp:positionH relativeFrom="column">
-                  <wp:posOffset>-229236</wp:posOffset>
-                </wp:positionH>
-                <wp:positionV relativeFrom="paragraph">
-                  <wp:posOffset>210185</wp:posOffset>
-                </wp:positionV>
-                <wp:extent cx="1311275" cy="425450"/>
-                <wp:effectExtent l="0" t="0" r="22225" b="31750"/>
-                <wp:wrapNone/>
-                <wp:docPr id="76" name="Conector recto 76"/>
-                <wp:cNvGraphicFramePr/>
-                <a:graphic xmlns:a="http://schemas.openxmlformats.org/drawingml/2006/main">
-                  <a:graphicData uri="http://schemas.microsoft.com/office/word/2010/wordprocessingShape">
-                    <wps:wsp>
-                      <wps:cNvCnPr/>
-                      <wps:spPr>
-                        <a:xfrm flipH="1">
-                          <a:off x="0" y="0"/>
-                          <a:ext cx="1311275" cy="425450"/>
+                  <wp:posOffset>-188174</wp:posOffset>
+                </wp:positionH>
+                <wp:positionV relativeFrom="paragraph">
+                  <wp:posOffset>70406</wp:posOffset>
+                </wp:positionV>
+                <wp:extent cx="2754419" cy="589031"/>
+                <wp:effectExtent l="0" t="0" r="27305" b="20955"/>
+                <wp:wrapNone/>
+                <wp:docPr id="97" name="Conector recto 97"/>
+                <wp:cNvGraphicFramePr/>
+                <a:graphic xmlns:a="http://schemas.openxmlformats.org/drawingml/2006/main">
+                  <a:graphicData uri="http://schemas.microsoft.com/office/word/2010/wordprocessingShape">
+                    <wps:wsp>
+                      <wps:cNvCnPr/>
+                      <wps:spPr>
+                        <a:xfrm flipH="1" flipV="1">
+                          <a:off x="0" y="0"/>
+                          <a:ext cx="2754419" cy="589031"/>
                         </a:xfrm>
                         <a:prstGeom prst="line">
                           <a:avLst/>
                         </a:prstGeom>
                       </wps:spPr>
                       <wps:style>
-                        <a:lnRef idx="1">
-                          <a:schemeClr val="dk1"/>
-                        </a:lnRef>
-                        <a:fillRef idx="0">
-                          <a:schemeClr val="dk1"/>
-                        </a:fillRef>
-                        <a:effectRef idx="0">
-                          <a:schemeClr val="dk1"/>
+                        <a:lnRef idx="2">
+                          <a:schemeClr val="accent2"/>
+                        </a:lnRef>
+                        <a:fillRef idx="0">
+                          <a:schemeClr val="accent2"/>
+                        </a:fillRef>
+                        <a:effectRef idx="1">
+                          <a:schemeClr val="accent2"/>
                         </a:effectRef>
                         <a:fontRef idx="minor">
                           <a:schemeClr val="tx1"/>
@@ -2386,7 +2436,7 @@
           </mc:Choice>
           <mc:Fallback>
             <w:pict>
-              <v:line w14:anchorId="35750FA4" id="Conector recto 76" o:spid="_x0000_s1026" style="position:absolute;flip:x;z-index:251826176;visibility:visible;mso-wrap-style:square;mso-width-percent:0;mso-height-percent:0;mso-wrap-distance-left:9pt;mso-wrap-distance-top:0;mso-wrap-distance-right:9pt;mso-wrap-distance-bottom:0;mso-position-horizontal:absolute;mso-position-horizontal-relative:text;mso-position-vertical:absolute;mso-position-vertical-relative:text;mso-width-percent:0;mso-height-percent:0;mso-width-relative:margin;mso-height-relative:margin" from="-18.05pt,16.55pt" to="85.2pt,50.05pt" o:gfxdata="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" strokecolor="black [3200]" strokeweight=".5pt">
+              <v:line w14:anchorId="7E24441F" id="Conector recto 97" o:spid="_x0000_s1026" style="position:absolute;flip:x y;z-index:251866112;visibility:visible;mso-wrap-style:square;mso-width-percent:0;mso-height-percent:0;mso-wrap-distance-left:9pt;mso-wrap-distance-top:0;mso-wrap-distance-right:9pt;mso-wrap-distance-bottom:0;mso-position-horizontal:absolute;mso-position-horizontal-relative:text;mso-position-vertical:absolute;mso-position-vertical-relative:text;mso-width-percent:0;mso-height-percent:0;mso-width-relative:margin;mso-height-relative:margin" from="-14.8pt,5.55pt" to="202.1pt,51.95pt" o:gfxdata="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" strokecolor="#ed7d31 [3205]" strokeweight="1pt">
                 <v:stroke joinstyle="miter"/>
               </v:line>
             </w:pict>
@@ -2397,80 +2447,24 @@
         <w:rPr>
           <w:rFonts w:cstheme="minorHAnsi"/>
           <w:b/>
-        </w:rPr>
-        <w:t>Stock</w:t>
-      </w:r>
-      <w:r>
-        <w:rPr>
-          <w:rFonts w:cstheme="minorHAnsi"/>
-        </w:rPr>
-        <w:t xml:space="preserve"> (</w:t>
-      </w:r>
-      <w:r>
-        <w:rPr>
-          <w:rFonts w:cstheme="minorHAnsi"/>
-          <w:u w:val="single"/>
-        </w:rPr>
-        <w:t>NIF</w:t>
-      </w:r>
-      <w:r>
-        <w:rPr>
-          <w:rFonts w:cstheme="minorHAnsi"/>
-        </w:rPr>
-        <w:t xml:space="preserve">, </w:t>
-      </w:r>
-      <w:r>
-        <w:rPr>
-          <w:rFonts w:cstheme="minorHAnsi"/>
-          <w:u w:val="single"/>
-        </w:rPr>
-        <w:t>CodigoAlimento</w:t>
-      </w:r>
-      <w:r>
-        <w:rPr>
-          <w:rFonts w:cstheme="minorHAnsi"/>
-        </w:rPr>
-        <w:t>, Cantidad)</w:t>
-      </w:r>
-      <w:r>
-        <w:rPr>
-          <w:rFonts w:cstheme="minorHAnsi"/>
-          <w:noProof/>
-          <w:lang w:eastAsia="es-ES"/>
-        </w:rPr>
-        <w:t xml:space="preserve"> </w:t>
-      </w:r>
-    </w:p>
-    <w:p>
-      <w:pPr>
-        <w:ind w:right="-1"/>
-        <w:rPr>
-          <w:rFonts w:cstheme="minorHAnsi"/>
-          <w:u w:val="single"/>
-        </w:rPr>
-      </w:pPr>
-      <w:r>
-        <w:rPr>
-          <w:rFonts w:cstheme="minorHAnsi"/>
-          <w:b/>
-          <w:noProof/>
-          <w:lang w:eastAsia="es-ES"/>
-        </w:rPr>
-        <mc:AlternateContent>
-          <mc:Choice Requires="wps">
-            <w:drawing>
-              <wp:anchor distT="0" distB="0" distL="114300" distR="114300" simplePos="0" relativeHeight="251846656" behindDoc="0" locked="0" layoutInCell="1" allowOverlap="1" wp14:anchorId="7B52B579" wp14:editId="2F08D5D3">
+          <w:noProof/>
+          <w:lang w:eastAsia="es-ES"/>
+        </w:rPr>
+        <mc:AlternateContent>
+          <mc:Choice Requires="wps">
+            <w:drawing>
+              <wp:anchor distT="0" distB="0" distL="114300" distR="114300" simplePos="0" relativeHeight="251864064" behindDoc="0" locked="0" layoutInCell="1" allowOverlap="1" wp14:anchorId="0E1AD351" wp14:editId="36298A7E">
                 <wp:simplePos x="0" y="0"/>
                 <wp:positionH relativeFrom="column">
-                  <wp:posOffset>1472206</wp:posOffset>
-                </wp:positionH>
-                <wp:positionV relativeFrom="paragraph">
-                  <wp:posOffset>222249</wp:posOffset>
-                </wp:positionV>
-                <wp:extent cx="198755" cy="1208615"/>
+                  <wp:posOffset>2480825</wp:posOffset>
+                </wp:positionH>
+                <wp:positionV relativeFrom="paragraph">
+                  <wp:posOffset>195096</wp:posOffset>
+                </wp:positionV>
+                <wp:extent cx="198755" cy="1284782"/>
                 <wp:effectExtent l="9525" t="66675" r="20320" b="20320"/>
                 <wp:wrapNone/>
-                <wp:docPr id="85" name="Cerrar llave 85"/>
+                <wp:docPr id="95" name="Cerrar llave 95"/>
                 <wp:cNvGraphicFramePr/>
                 <a:graphic xmlns:a="http://schemas.openxmlformats.org/drawingml/2006/main">
                   <a:graphicData uri="http://schemas.microsoft.com/office/word/2010/wordprocessingShape">
@@ -2479,7 +2473,7 @@
                       <wps:spPr>
                         <a:xfrm rot="16200000">
                           <a:off x="0" y="0"/>
-                          <a:ext cx="198755" cy="1208615"/>
+                          <a:ext cx="198755" cy="1284782"/>
                         </a:xfrm>
                         <a:prstGeom prst="rightBrace">
                           <a:avLst>
@@ -2522,7 +2516,7 @@
           </mc:Choice>
           <mc:Fallback>
             <w:pict>
-              <v:shapetype w14:anchorId="0A858F00" id="_x0000_t88" coordsize="21600,21600" o:spt="88" adj="1800,10800" path="m,qx10800@0l10800@2qy21600@11,10800@3l10800@1qy,21600e" filled="f">
+              <v:shapetype w14:anchorId="2E2FDDA4" id="_x0000_t88" coordsize="21600,21600" o:spt="88" adj="1800,10800" path="m,qx10800@0l10800@2qy21600@11,10800@3l10800@1qy,21600e" filled="f">
                 <v:formulas>
                   <v:f eqn="val #0"/>
                   <v:f eqn="sum 21600 0 #0"/>
@@ -2543,7 +2537,7 @@
                   <v:h position="bottomRight,#1" yrange="@9,@10"/>
                 </v:handles>
               </v:shapetype>
-              <v:shape id="Cerrar llave 85" o:spid="_x0000_s1026" type="#_x0000_t88" style="position:absolute;margin-left:115.9pt;margin-top:17.5pt;width:15.65pt;height:95.15pt;rotation:-90;z-index:251846656;visibility:visible;mso-wrap-style:square;mso-width-percent:0;mso-height-percent:0;mso-wrap-distance-left:9pt;mso-wrap-distance-top:0;mso-wrap-distance-right:9pt;mso-wrap-distance-bottom:0;mso-position-horizontal:absolute;mso-position-horizontal-relative:text;mso-position-vertical:absolute;mso-position-vertical-relative:text;mso-width-percent:0;mso-height-percent:0;mso-width-relative:margin;mso-height-relative:margin;v-text-anchor:middle" o:gfxdata="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" adj="296,10962" strokecolor="black [3200]" strokeweight=".5pt">
+              <v:shape id="Cerrar llave 95" o:spid="_x0000_s1026" type="#_x0000_t88" style="position:absolute;margin-left:195.35pt;margin-top:15.35pt;width:15.65pt;height:101.15pt;rotation:-90;z-index:251864064;visibility:visible;mso-wrap-style:square;mso-width-percent:0;mso-height-percent:0;mso-wrap-distance-left:9pt;mso-wrap-distance-top:0;mso-wrap-distance-right:9pt;mso-wrap-distance-bottom:0;mso-position-horizontal:absolute;mso-position-horizontal-relative:text;mso-position-vertical:absolute;mso-position-vertical-relative:text;mso-width-percent:0;mso-height-percent:0;mso-width-relative:margin;mso-height-relative:margin;v-text-anchor:middle" o:gfxdata="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" adj="278,10962" strokecolor="black [3200]" strokeweight=".5pt">
                 <v:stroke joinstyle="miter"/>
               </v:shape>
             </w:pict>
@@ -2560,47 +2554,55 @@
         <mc:AlternateContent>
           <mc:Choice Requires="wps">
             <w:drawing>
-              <wp:anchor distT="0" distB="0" distL="114300" distR="114300" simplePos="0" relativeHeight="251847680" behindDoc="0" locked="0" layoutInCell="1" allowOverlap="1" wp14:anchorId="06A7F1B3" wp14:editId="73F012D3">
+              <wp:anchor distT="0" distB="0" distL="114300" distR="114300" simplePos="0" relativeHeight="251846656" behindDoc="0" locked="0" layoutInCell="1" allowOverlap="1" wp14:anchorId="72B2C2DC" wp14:editId="4EEA6FE0">
                 <wp:simplePos x="0" y="0"/>
                 <wp:positionH relativeFrom="column">
-                  <wp:posOffset>-189590</wp:posOffset>
-                </wp:positionH>
-                <wp:positionV relativeFrom="paragraph">
-                  <wp:posOffset>67724</wp:posOffset>
-                </wp:positionV>
-                <wp:extent cx="1773141" cy="556591"/>
-                <wp:effectExtent l="0" t="0" r="17780" b="34290"/>
-                <wp:wrapNone/>
-                <wp:docPr id="86" name="Conector recto 86"/>
-                <wp:cNvGraphicFramePr/>
-                <a:graphic xmlns:a="http://schemas.openxmlformats.org/drawingml/2006/main">
-                  <a:graphicData uri="http://schemas.microsoft.com/office/word/2010/wordprocessingShape">
-                    <wps:wsp>
-                      <wps:cNvCnPr/>
-                      <wps:spPr>
-                        <a:xfrm flipH="1" flipV="1">
-                          <a:off x="0" y="0"/>
-                          <a:ext cx="1773141" cy="556591"/>
-                        </a:xfrm>
-                        <a:prstGeom prst="line">
-                          <a:avLst/>
-                        </a:prstGeom>
-                      </wps:spPr>
-                      <wps:style>
-                        <a:lnRef idx="2">
-                          <a:schemeClr val="accent2"/>
-                        </a:lnRef>
-                        <a:fillRef idx="0">
-                          <a:schemeClr val="accent2"/>
-                        </a:fillRef>
-                        <a:effectRef idx="1">
-                          <a:schemeClr val="accent2"/>
-                        </a:effectRef>
-                        <a:fontRef idx="minor">
-                          <a:schemeClr val="tx1"/>
-                        </a:fontRef>
-                      </wps:style>
-                      <wps:bodyPr/>
+                  <wp:posOffset>1461400</wp:posOffset>
+                </wp:positionH>
+                <wp:positionV relativeFrom="paragraph">
+                  <wp:posOffset>235565</wp:posOffset>
+                </wp:positionV>
+                <wp:extent cx="198755" cy="1187213"/>
+                <wp:effectExtent l="1270" t="74930" r="12065" b="12065"/>
+                <wp:wrapNone/>
+                <wp:docPr id="85" name="Cerrar llave 85"/>
+                <wp:cNvGraphicFramePr/>
+                <a:graphic xmlns:a="http://schemas.openxmlformats.org/drawingml/2006/main">
+                  <a:graphicData uri="http://schemas.microsoft.com/office/word/2010/wordprocessingShape">
+                    <wps:wsp>
+                      <wps:cNvSpPr/>
+                      <wps:spPr>
+                        <a:xfrm rot="16200000">
+                          <a:off x="0" y="0"/>
+                          <a:ext cx="198755" cy="1187213"/>
+                        </a:xfrm>
+                        <a:prstGeom prst="rightBrace">
+                          <a:avLst>
+                            <a:gd name="adj1" fmla="val 8333"/>
+                            <a:gd name="adj2" fmla="val 50750"/>
+                          </a:avLst>
+                        </a:prstGeom>
+                      </wps:spPr>
+                      <wps:style>
+                        <a:lnRef idx="1">
+                          <a:schemeClr val="dk1"/>
+                        </a:lnRef>
+                        <a:fillRef idx="0">
+                          <a:schemeClr val="dk1"/>
+                        </a:fillRef>
+                        <a:effectRef idx="0">
+                          <a:schemeClr val="dk1"/>
+                        </a:effectRef>
+                        <a:fontRef idx="minor">
+                          <a:schemeClr val="tx1"/>
+                        </a:fontRef>
+                      </wps:style>
+                      <wps:bodyPr rot="0" spcFirstLastPara="0" vertOverflow="overflow" horzOverflow="overflow" vert="horz" wrap="square" lIns="91440" tIns="45720" rIns="91440" bIns="45720" numCol="1" spcCol="0" rtlCol="0" fromWordArt="0" anchor="ctr" anchorCtr="0" forceAA="0" compatLnSpc="1">
+                        <a:prstTxWarp prst="textNoShape">
+                          <a:avLst/>
+                        </a:prstTxWarp>
+                        <a:noAutofit/>
+                      </wps:bodyPr>
                     </wps:wsp>
                   </a:graphicData>
                 </a:graphic>
@@ -2615,9 +2617,9 @@
           </mc:Choice>
           <mc:Fallback>
             <w:pict>
-              <v:line w14:anchorId="1D814E57" id="Conector recto 86" o:spid="_x0000_s1026" style="position:absolute;flip:x y;z-index:251847680;visibility:visible;mso-wrap-style:square;mso-width-percent:0;mso-height-percent:0;mso-wrap-distance-left:9pt;mso-wrap-distance-top:0;mso-wrap-distance-right:9pt;mso-wrap-distance-bottom:0;mso-position-horizontal:absolute;mso-position-horizontal-relative:text;mso-position-vertical:absolute;mso-position-vertical-relative:text;mso-width-percent:0;mso-height-percent:0;mso-width-relative:margin;mso-height-relative:margin" from="-14.95pt,5.35pt" to="124.65pt,49.2pt" o:gfxdata="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" strokecolor="#ed7d31 [3205]" strokeweight="1pt">
+              <v:shape w14:anchorId="1572C75E" id="Cerrar llave 85" o:spid="_x0000_s1026" type="#_x0000_t88" style="position:absolute;margin-left:115.05pt;margin-top:18.55pt;width:15.65pt;height:93.5pt;rotation:-90;z-index:251846656;visibility:visible;mso-wrap-style:square;mso-width-percent:0;mso-height-percent:0;mso-wrap-distance-left:9pt;mso-wrap-distance-top:0;mso-wrap-distance-right:9pt;mso-wrap-distance-bottom:0;mso-position-horizontal:absolute;mso-position-horizontal-relative:text;mso-position-vertical:absolute;mso-position-vertical-relative:text;mso-width-percent:0;mso-height-percent:0;mso-width-relative:margin;mso-height-relative:margin;v-text-anchor:middle" o:gfxdata="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" adj="301,10962" strokecolor="black [3200]" strokeweight=".5pt">
                 <v:stroke joinstyle="miter"/>
-              </v:line>
+              </v:shape>
             </w:pict>
           </mc:Fallback>
         </mc:AlternateContent>
@@ -2632,16 +2634,16 @@
         <mc:AlternateContent>
           <mc:Choice Requires="wps">
             <w:drawing>
-              <wp:anchor distT="0" distB="0" distL="114300" distR="114300" simplePos="0" relativeHeight="251858944" behindDoc="0" locked="0" layoutInCell="1" allowOverlap="1" wp14:anchorId="48D32100" wp14:editId="66A5DD22">
+              <wp:anchor distT="0" distB="0" distL="114300" distR="114300" simplePos="0" relativeHeight="251858944" behindDoc="0" locked="0" layoutInCell="1" allowOverlap="1" wp14:anchorId="12D2CB41" wp14:editId="3BCC3F26">
                 <wp:simplePos x="0" y="0"/>
                 <wp:positionH relativeFrom="column">
-                  <wp:posOffset>1638886</wp:posOffset>
-                </wp:positionH>
-                <wp:positionV relativeFrom="paragraph">
-                  <wp:posOffset>31066</wp:posOffset>
-                </wp:positionV>
-                <wp:extent cx="1734226" cy="777833"/>
-                <wp:effectExtent l="0" t="0" r="37465" b="22860"/>
+                  <wp:posOffset>1635769</wp:posOffset>
+                </wp:positionH>
+                <wp:positionV relativeFrom="paragraph">
+                  <wp:posOffset>27078</wp:posOffset>
+                </wp:positionV>
+                <wp:extent cx="2040341" cy="777922"/>
+                <wp:effectExtent l="0" t="0" r="36195" b="22225"/>
                 <wp:wrapNone/>
                 <wp:docPr id="96" name="Conector recto 96"/>
                 <wp:cNvGraphicFramePr/>
@@ -2652,7 +2654,7 @@
                       <wps:spPr>
                         <a:xfrm>
                           <a:off x="0" y="0"/>
-                          <a:ext cx="1734226" cy="777833"/>
+                          <a:ext cx="2040341" cy="777922"/>
                         </a:xfrm>
                         <a:prstGeom prst="line">
                           <a:avLst/>
@@ -2687,7 +2689,7 @@
           </mc:Choice>
           <mc:Fallback>
             <w:pict>
-              <v:line w14:anchorId="1643E537" id="Conector recto 96" o:spid="_x0000_s1026" style="position:absolute;z-index:251858944;visibility:visible;mso-wrap-style:square;mso-width-percent:0;mso-height-percent:0;mso-wrap-distance-left:9pt;mso-wrap-distance-top:0;mso-wrap-distance-right:9pt;mso-wrap-distance-bottom:0;mso-position-horizontal:absolute;mso-position-horizontal-relative:text;mso-position-vertical:absolute;mso-position-vertical-relative:text;mso-width-percent:0;mso-height-percent:0;mso-width-relative:margin;mso-height-relative:margin" from="129.05pt,2.45pt" to="265.6pt,63.7pt" o:gfxdata="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" strokecolor="#5b9bd5 [3204]" strokeweight=".5pt">
+              <v:line w14:anchorId="0255D7CB" id="Conector recto 96" o:spid="_x0000_s1026" style="position:absolute;z-index:251858944;visibility:visible;mso-wrap-style:square;mso-width-percent:0;mso-height-percent:0;mso-wrap-distance-left:9pt;mso-wrap-distance-top:0;mso-wrap-distance-right:9pt;mso-wrap-distance-bottom:0;mso-position-horizontal:absolute;mso-position-horizontal-relative:text;mso-position-vertical:absolute;mso-position-vertical-relative:text;mso-width-percent:0;mso-height-percent:0;mso-width-relative:margin;mso-height-relative:margin" from="128.8pt,2.15pt" to="289.45pt,63.4pt" o:gfxdata="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" strokecolor="#5b9bd5 [3204]" strokeweight=".5pt">
                 <v:stroke joinstyle="miter"/>
               </v:line>
             </w:pict>
@@ -2704,52 +2706,47 @@
         <mc:AlternateContent>
           <mc:Choice Requires="wps">
             <w:drawing>
-              <wp:anchor distT="0" distB="0" distL="114300" distR="114300" simplePos="0" relativeHeight="251833344" behindDoc="0" locked="0" layoutInCell="1" allowOverlap="1" wp14:anchorId="4E1F2133" wp14:editId="1B4982B6">
+              <wp:anchor distT="0" distB="0" distL="114300" distR="114300" simplePos="0" relativeHeight="251847680" behindDoc="0" locked="0" layoutInCell="1" allowOverlap="1" wp14:anchorId="77605DD9" wp14:editId="46FD414C">
                 <wp:simplePos x="0" y="0"/>
                 <wp:positionH relativeFrom="column">
-                  <wp:posOffset>1779629</wp:posOffset>
-                </wp:positionH>
-                <wp:positionV relativeFrom="paragraph">
-                  <wp:posOffset>185419</wp:posOffset>
-                </wp:positionV>
-                <wp:extent cx="198755" cy="2406335"/>
-                <wp:effectExtent l="1270" t="74930" r="12065" b="12065"/>
-                <wp:wrapNone/>
-                <wp:docPr id="87" name="Cerrar llave 87"/>
-                <wp:cNvGraphicFramePr/>
-                <a:graphic xmlns:a="http://schemas.openxmlformats.org/drawingml/2006/main">
-                  <a:graphicData uri="http://schemas.microsoft.com/office/word/2010/wordprocessingShape">
-                    <wps:wsp>
-                      <wps:cNvSpPr/>
-                      <wps:spPr>
-                        <a:xfrm rot="16200000">
-                          <a:off x="0" y="0"/>
-                          <a:ext cx="198755" cy="2406335"/>
-                        </a:xfrm>
-                        <a:prstGeom prst="rightBrace">
-                          <a:avLst/>
-                        </a:prstGeom>
-                      </wps:spPr>
-                      <wps:style>
-                        <a:lnRef idx="1">
-                          <a:schemeClr val="dk1"/>
-                        </a:lnRef>
-                        <a:fillRef idx="0">
-                          <a:schemeClr val="dk1"/>
-                        </a:fillRef>
-                        <a:effectRef idx="0">
-                          <a:schemeClr val="dk1"/>
-                        </a:effectRef>
-                        <a:fontRef idx="minor">
-                          <a:schemeClr val="tx1"/>
-                        </a:fontRef>
-                      </wps:style>
-                      <wps:bodyPr rot="0" spcFirstLastPara="0" vertOverflow="overflow" horzOverflow="overflow" vert="horz" wrap="square" lIns="91440" tIns="45720" rIns="91440" bIns="45720" numCol="1" spcCol="0" rtlCol="0" fromWordArt="0" anchor="ctr" anchorCtr="0" forceAA="0" compatLnSpc="1">
-                        <a:prstTxWarp prst="textNoShape">
-                          <a:avLst/>
-                        </a:prstTxWarp>
-                        <a:noAutofit/>
-                      </wps:bodyPr>
+                  <wp:posOffset>-189590</wp:posOffset>
+                </wp:positionH>
+                <wp:positionV relativeFrom="paragraph">
+                  <wp:posOffset>67724</wp:posOffset>
+                </wp:positionV>
+                <wp:extent cx="1773141" cy="556591"/>
+                <wp:effectExtent l="0" t="0" r="17780" b="34290"/>
+                <wp:wrapNone/>
+                <wp:docPr id="86" name="Conector recto 86"/>
+                <wp:cNvGraphicFramePr/>
+                <a:graphic xmlns:a="http://schemas.openxmlformats.org/drawingml/2006/main">
+                  <a:graphicData uri="http://schemas.microsoft.com/office/word/2010/wordprocessingShape">
+                    <wps:wsp>
+                      <wps:cNvCnPr/>
+                      <wps:spPr>
+                        <a:xfrm flipH="1" flipV="1">
+                          <a:off x="0" y="0"/>
+                          <a:ext cx="1773141" cy="556591"/>
+                        </a:xfrm>
+                        <a:prstGeom prst="line">
+                          <a:avLst/>
+                        </a:prstGeom>
+                      </wps:spPr>
+                      <wps:style>
+                        <a:lnRef idx="2">
+                          <a:schemeClr val="accent2"/>
+                        </a:lnRef>
+                        <a:fillRef idx="0">
+                          <a:schemeClr val="accent2"/>
+                        </a:fillRef>
+                        <a:effectRef idx="1">
+                          <a:schemeClr val="accent2"/>
+                        </a:effectRef>
+                        <a:fontRef idx="minor">
+                          <a:schemeClr val="tx1"/>
+                        </a:fontRef>
+                      </wps:style>
+                      <wps:bodyPr/>
                     </wps:wsp>
                   </a:graphicData>
                 </a:graphic>
@@ -2764,14 +2761,16 @@
           </mc:Choice>
           <mc:Fallback>
             <w:pict>
-              <v:shape w14:anchorId="206B58D3" id="Cerrar llave 87" o:spid="_x0000_s1026" type="#_x0000_t88" style="position:absolute;margin-left:140.15pt;margin-top:14.6pt;width:15.65pt;height:189.5pt;rotation:-90;z-index:251833344;visibility:visible;mso-wrap-style:square;mso-width-percent:0;mso-height-percent:0;mso-wrap-distance-left:9pt;mso-wrap-distance-top:0;mso-wrap-distance-right:9pt;mso-wrap-distance-bottom:0;mso-position-horizontal:absolute;mso-position-horizontal-relative:text;mso-position-vertical:absolute;mso-position-vertical-relative:text;mso-width-percent:0;mso-height-percent:0;mso-width-relative:margin;mso-height-relative:margin;v-text-anchor:middle" o:gfxdata="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" adj="149" strokecolor="black [3200]" strokeweight=".5pt">
+              <v:line w14:anchorId="13DF0740" id="Conector recto 86" o:spid="_x0000_s1026" style="position:absolute;flip:x y;z-index:251847680;visibility:visible;mso-wrap-style:square;mso-width-percent:0;mso-height-percent:0;mso-wrap-distance-left:9pt;mso-wrap-distance-top:0;mso-wrap-distance-right:9pt;mso-wrap-distance-bottom:0;mso-position-horizontal:absolute;mso-position-horizontal-relative:text;mso-position-vertical:absolute;mso-position-vertical-relative:text;mso-width-percent:0;mso-height-percent:0;mso-width-relative:margin;mso-height-relative:margin" from="-14.95pt,5.35pt" to="124.65pt,49.2pt" o:gfxdata="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" strokecolor="#ed7d31 [3205]" strokeweight="1pt">
                 <v:stroke joinstyle="miter"/>
-              </v:shape>
+              </v:line>
             </w:pict>
           </mc:Fallback>
         </mc:AlternateContent>
       </w:r>
     </w:p>
+    <w:bookmarkStart w:id="0" w:name="_GoBack"/>
+    <w:bookmarkEnd w:id="0"/>
     <w:p>
       <w:pPr>
         <w:ind w:right="-1"/>
@@ -3246,7 +3245,7 @@
           <w:rFonts w:cstheme="minorHAnsi"/>
           <w:u w:val="single"/>
         </w:rPr>
-        <w:t>NIF, CodigoAlimento,</w:t>
+        <w:t>CodigoAlimento,</w:t>
       </w:r>
       <w:r>
         <w:rPr>
@@ -3260,16 +3259,14 @@
           <w:rFonts w:cstheme="minorHAnsi"/>
           <w:u w:val="single"/>
         </w:rPr>
-        <w:t>CodigoAlimento2</w:t>
-      </w:r>
-      <w:bookmarkStart w:id="0" w:name="_GoBack"/>
-      <w:bookmarkEnd w:id="0"/>
+        <w:t xml:space="preserve">NIF, </w:t>
+      </w:r>
       <w:r>
         <w:rPr>
           <w:rFonts w:cstheme="minorHAnsi"/>
           <w:u w:val="single"/>
         </w:rPr>
-        <w:t xml:space="preserve"> </w:t>
+        <w:t xml:space="preserve">CodigoAlimento2 </w:t>
       </w:r>
       <w:r>
         <w:rPr>
@@ -3315,18 +3312,150 @@
         <mc:AlternateContent>
           <mc:Choice Requires="wps">
             <w:drawing>
-              <wp:anchor distT="0" distB="0" distL="114300" distR="114300" simplePos="0" relativeHeight="251835392" behindDoc="0" locked="0" layoutInCell="1" allowOverlap="1">
+              <wp:anchor distT="0" distB="0" distL="114300" distR="114300" simplePos="0" relativeHeight="251862016" behindDoc="0" locked="0" layoutInCell="1" allowOverlap="1">
                 <wp:simplePos x="0" y="0"/>
                 <wp:positionH relativeFrom="column">
-                  <wp:posOffset>4430119</wp:posOffset>
-                </wp:positionH>
-                <wp:positionV relativeFrom="paragraph">
-                  <wp:posOffset>141909</wp:posOffset>
-                </wp:positionV>
-                <wp:extent cx="14577" cy="333954"/>
-                <wp:effectExtent l="0" t="0" r="24130" b="28575"/>
-                <wp:wrapNone/>
-                <wp:docPr id="89" name="Conector recto 89"/>
+                  <wp:posOffset>1644958</wp:posOffset>
+                </wp:positionH>
+                <wp:positionV relativeFrom="paragraph">
+                  <wp:posOffset>148955</wp:posOffset>
+                </wp:positionV>
+                <wp:extent cx="728804" cy="117695"/>
+                <wp:effectExtent l="0" t="0" r="33655" b="34925"/>
+                <wp:wrapNone/>
+                <wp:docPr id="83" name="Conector recto 83"/>
+                <wp:cNvGraphicFramePr/>
+                <a:graphic xmlns:a="http://schemas.openxmlformats.org/drawingml/2006/main">
+                  <a:graphicData uri="http://schemas.microsoft.com/office/word/2010/wordprocessingShape">
+                    <wps:wsp>
+                      <wps:cNvCnPr/>
+                      <wps:spPr>
+                        <a:xfrm flipV="1">
+                          <a:off x="0" y="0"/>
+                          <a:ext cx="728804" cy="117695"/>
+                        </a:xfrm>
+                        <a:prstGeom prst="line">
+                          <a:avLst/>
+                        </a:prstGeom>
+                      </wps:spPr>
+                      <wps:style>
+                        <a:lnRef idx="1">
+                          <a:schemeClr val="dk1"/>
+                        </a:lnRef>
+                        <a:fillRef idx="0">
+                          <a:schemeClr val="dk1"/>
+                        </a:fillRef>
+                        <a:effectRef idx="0">
+                          <a:schemeClr val="dk1"/>
+                        </a:effectRef>
+                        <a:fontRef idx="minor">
+                          <a:schemeClr val="tx1"/>
+                        </a:fontRef>
+                      </wps:style>
+                      <wps:bodyPr/>
+                    </wps:wsp>
+                  </a:graphicData>
+                </a:graphic>
+              </wp:anchor>
+            </w:drawing>
+          </mc:Choice>
+          <mc:Fallback>
+            <w:pict>
+              <v:line w14:anchorId="5ECF62A8" id="Conector recto 83" o:spid="_x0000_s1026" style="position:absolute;flip:y;z-index:251862016;visibility:visible;mso-wrap-style:square;mso-wrap-distance-left:9pt;mso-wrap-distance-top:0;mso-wrap-distance-right:9pt;mso-wrap-distance-bottom:0;mso-position-horizontal:absolute;mso-position-horizontal-relative:text;mso-position-vertical:absolute;mso-position-vertical-relative:text" from="129.5pt,11.75pt" to="186.9pt,21pt" o:gfxdata="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" strokecolor="black [3200]" strokeweight=".5pt">
+                <v:stroke joinstyle="miter"/>
+              </v:line>
+            </w:pict>
+          </mc:Fallback>
+        </mc:AlternateContent>
+      </w:r>
+      <w:r>
+        <w:rPr>
+          <w:rFonts w:cstheme="minorHAnsi"/>
+          <w:b/>
+          <w:noProof/>
+          <w:lang w:eastAsia="es-ES"/>
+        </w:rPr>
+        <mc:AlternateContent>
+          <mc:Choice Requires="wps">
+            <w:drawing>
+              <wp:anchor distT="0" distB="0" distL="114300" distR="114300" simplePos="0" relativeHeight="251860992" behindDoc="0" locked="0" layoutInCell="1" allowOverlap="1">
+                <wp:simplePos x="0" y="0"/>
+                <wp:positionH relativeFrom="column">
+                  <wp:posOffset>2354828</wp:posOffset>
+                </wp:positionH>
+                <wp:positionV relativeFrom="paragraph">
+                  <wp:posOffset>149860</wp:posOffset>
+                </wp:positionV>
+                <wp:extent cx="7952" cy="102787"/>
+                <wp:effectExtent l="0" t="0" r="30480" b="31115"/>
+                <wp:wrapNone/>
+                <wp:docPr id="10" name="Conector recto 10"/>
+                <wp:cNvGraphicFramePr/>
+                <a:graphic xmlns:a="http://schemas.openxmlformats.org/drawingml/2006/main">
+                  <a:graphicData uri="http://schemas.microsoft.com/office/word/2010/wordprocessingShape">
+                    <wps:wsp>
+                      <wps:cNvCnPr/>
+                      <wps:spPr>
+                        <a:xfrm flipH="1">
+                          <a:off x="0" y="0"/>
+                          <a:ext cx="7952" cy="102787"/>
+                        </a:xfrm>
+                        <a:prstGeom prst="line">
+                          <a:avLst/>
+                        </a:prstGeom>
+                      </wps:spPr>
+                      <wps:style>
+                        <a:lnRef idx="1">
+                          <a:schemeClr val="dk1"/>
+                        </a:lnRef>
+                        <a:fillRef idx="0">
+                          <a:schemeClr val="dk1"/>
+                        </a:fillRef>
+                        <a:effectRef idx="0">
+                          <a:schemeClr val="dk1"/>
+                        </a:effectRef>
+                        <a:fontRef idx="minor">
+                          <a:schemeClr val="tx1"/>
+                        </a:fontRef>
+                      </wps:style>
+                      <wps:bodyPr/>
+                    </wps:wsp>
+                  </a:graphicData>
+                </a:graphic>
+              </wp:anchor>
+            </w:drawing>
+          </mc:Choice>
+          <mc:Fallback>
+            <w:pict>
+              <v:line w14:anchorId="0C507F64" id="Conector recto 10" o:spid="_x0000_s1026" style="position:absolute;flip:x;z-index:251860992;visibility:visible;mso-wrap-style:square;mso-wrap-distance-left:9pt;mso-wrap-distance-top:0;mso-wrap-distance-right:9pt;mso-wrap-distance-bottom:0;mso-position-horizontal:absolute;mso-position-horizontal-relative:text;mso-position-vertical:absolute;mso-position-vertical-relative:text" from="185.4pt,11.8pt" to="186.05pt,19.9pt" o:gfxdata="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" strokecolor="black [3200]" strokeweight=".5pt">
+                <v:stroke joinstyle="miter"/>
+              </v:line>
+            </w:pict>
+          </mc:Fallback>
+        </mc:AlternateContent>
+      </w:r>
+      <w:r>
+        <w:rPr>
+          <w:rFonts w:cstheme="minorHAnsi"/>
+          <w:b/>
+          <w:noProof/>
+          <w:lang w:eastAsia="es-ES"/>
+        </w:rPr>
+        <mc:AlternateContent>
+          <mc:Choice Requires="wps">
+            <w:drawing>
+              <wp:anchor distT="0" distB="0" distL="114300" distR="114300" simplePos="0" relativeHeight="251834368" behindDoc="0" locked="0" layoutInCell="1" allowOverlap="1" wp14:anchorId="77F08A98" wp14:editId="6201DFFA">
+                <wp:simplePos x="0" y="0"/>
+                <wp:positionH relativeFrom="column">
+                  <wp:posOffset>2354828</wp:posOffset>
+                </wp:positionH>
+                <wp:positionV relativeFrom="paragraph">
+                  <wp:posOffset>143786</wp:posOffset>
+                </wp:positionV>
+                <wp:extent cx="2074987" cy="0"/>
+                <wp:effectExtent l="0" t="0" r="20955" b="19050"/>
+                <wp:wrapNone/>
+                <wp:docPr id="88" name="Conector recto 88"/>
                 <wp:cNvGraphicFramePr/>
                 <a:graphic xmlns:a="http://schemas.openxmlformats.org/drawingml/2006/main">
                   <a:graphicData uri="http://schemas.microsoft.com/office/word/2010/wordprocessingShape">
@@ -3335,7 +3464,7 @@
                       <wps:spPr>
                         <a:xfrm>
                           <a:off x="0" y="0"/>
-                          <a:ext cx="14577" cy="333954"/>
+                          <a:ext cx="2074987" cy="0"/>
                         </a:xfrm>
                         <a:prstGeom prst="line">
                           <a:avLst/>
@@ -3370,7 +3499,7 @@
           </mc:Choice>
           <mc:Fallback>
             <w:pict>
-              <v:line w14:anchorId="5B8460E8" id="Conector recto 89" o:spid="_x0000_s1026" style="position:absolute;z-index:251835392;visibility:visible;mso-wrap-style:square;mso-width-percent:0;mso-height-percent:0;mso-wrap-distance-left:9pt;mso-wrap-distance-top:0;mso-wrap-distance-right:9pt;mso-wrap-distance-bottom:0;mso-position-horizontal:absolute;mso-position-horizontal-relative:text;mso-position-vertical:absolute;mso-position-vertical-relative:text;mso-width-percent:0;mso-height-percent:0;mso-width-relative:margin;mso-height-relative:margin" from="348.85pt,11.15pt" to="350pt,37.45pt" o:gfxdata="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" strokecolor="black [3200]" strokeweight=".5pt">
+              <v:line w14:anchorId="112434F5" id="Conector recto 88" o:spid="_x0000_s1026" style="position:absolute;z-index:251834368;visibility:visible;mso-wrap-style:square;mso-width-percent:0;mso-height-percent:0;mso-wrap-distance-left:9pt;mso-wrap-distance-top:0;mso-wrap-distance-right:9pt;mso-wrap-distance-bottom:0;mso-position-horizontal:absolute;mso-position-horizontal-relative:text;mso-position-vertical:absolute;mso-position-vertical-relative:text;mso-width-percent:0;mso-height-percent:0;mso-width-relative:margin;mso-height-relative:margin" from="185.4pt,11.3pt" to="348.8pt,11.3pt" o:gfxdata="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" strokecolor="black [3200]" strokeweight=".5pt">
                 <v:stroke joinstyle="miter"/>
               </v:line>
             </w:pict>
@@ -3387,18 +3516,18 @@
         <mc:AlternateContent>
           <mc:Choice Requires="wps">
             <w:drawing>
-              <wp:anchor distT="0" distB="0" distL="114300" distR="114300" simplePos="0" relativeHeight="251834368" behindDoc="0" locked="0" layoutInCell="1" allowOverlap="1">
+              <wp:anchor distT="0" distB="0" distL="114300" distR="114300" simplePos="0" relativeHeight="251835392" behindDoc="0" locked="0" layoutInCell="1" allowOverlap="1" wp14:anchorId="4AABCB5B" wp14:editId="3BA54A96">
                 <wp:simplePos x="0" y="0"/>
                 <wp:positionH relativeFrom="column">
-                  <wp:posOffset>1877749</wp:posOffset>
-                </wp:positionH>
-                <wp:positionV relativeFrom="paragraph">
-                  <wp:posOffset>126006</wp:posOffset>
-                </wp:positionV>
-                <wp:extent cx="2552369" cy="18276"/>
-                <wp:effectExtent l="0" t="0" r="19685" b="20320"/>
-                <wp:wrapNone/>
-                <wp:docPr id="88" name="Conector recto 88"/>
+                  <wp:posOffset>4430119</wp:posOffset>
+                </wp:positionH>
+                <wp:positionV relativeFrom="paragraph">
+                  <wp:posOffset>141909</wp:posOffset>
+                </wp:positionV>
+                <wp:extent cx="14577" cy="333954"/>
+                <wp:effectExtent l="0" t="0" r="24130" b="28575"/>
+                <wp:wrapNone/>
+                <wp:docPr id="89" name="Conector recto 89"/>
                 <wp:cNvGraphicFramePr/>
                 <a:graphic xmlns:a="http://schemas.openxmlformats.org/drawingml/2006/main">
                   <a:graphicData uri="http://schemas.microsoft.com/office/word/2010/wordprocessingShape">
@@ -3407,183 +3536,11 @@
                       <wps:spPr>
                         <a:xfrm>
                           <a:off x="0" y="0"/>
-                          <a:ext cx="2552369" cy="18276"/>
+                          <a:ext cx="14577" cy="333954"/>
                         </a:xfrm>
                         <a:prstGeom prst="line">
                           <a:avLst/>
                         </a:prstGeom>
-                      </wps:spPr>
-                      <wps:style>
-                        <a:lnRef idx="1">
-                          <a:schemeClr val="dk1"/>
-                        </a:lnRef>
-                        <a:fillRef idx="0">
-                          <a:schemeClr val="dk1"/>
-                        </a:fillRef>
-                        <a:effectRef idx="0">
-                          <a:schemeClr val="dk1"/>
-                        </a:effectRef>
-                        <a:fontRef idx="minor">
-                          <a:schemeClr val="tx1"/>
-                        </a:fontRef>
-                      </wps:style>
-                      <wps:bodyPr/>
-                    </wps:wsp>
-                  </a:graphicData>
-                </a:graphic>
-              </wp:anchor>
-            </w:drawing>
-          </mc:Choice>
-          <mc:Fallback>
-            <w:pict>
-              <v:line w14:anchorId="4C654E04" id="Conector recto 88" o:spid="_x0000_s1026" style="position:absolute;z-index:251834368;visibility:visible;mso-wrap-style:square;mso-wrap-distance-left:9pt;mso-wrap-distance-top:0;mso-wrap-distance-right:9pt;mso-wrap-distance-bottom:0;mso-position-horizontal:absolute;mso-position-horizontal-relative:text;mso-position-vertical:absolute;mso-position-vertical-relative:text" from="147.85pt,9.9pt" to="348.8pt,11.35pt" o:gfxdata="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" strokecolor="black [3200]" strokeweight=".5pt">
-                <v:stroke joinstyle="miter"/>
-              </v:line>
-            </w:pict>
-          </mc:Fallback>
-        </mc:AlternateContent>
-      </w:r>
-      <w:r>
-        <w:rPr>
-          <w:rFonts w:cstheme="minorHAnsi"/>
-          <w:b/>
-        </w:rPr>
-        <w:t xml:space="preserve">Fecha </w:t>
-      </w:r>
-      <w:r>
-        <w:rPr>
-          <w:rFonts w:cstheme="minorHAnsi"/>
-        </w:rPr>
-        <w:t>(</w:t>
-      </w:r>
-      <w:r>
-        <w:rPr>
-          <w:rFonts w:cstheme="minorHAnsi"/>
-          <w:u w:val="single"/>
-        </w:rPr>
-        <w:t>Fecha</w:t>
-      </w:r>
-      <w:r>
-        <w:rPr>
-          <w:rFonts w:cstheme="minorHAnsi"/>
-        </w:rPr>
-        <w:t>)</w:t>
-      </w:r>
-    </w:p>
-    <w:p>
-      <w:pPr>
-        <w:ind w:right="-1"/>
-        <w:rPr>
-          <w:rFonts w:cstheme="minorHAnsi"/>
-        </w:rPr>
-      </w:pPr>
-      <w:r>
-        <w:rPr>
-          <w:rFonts w:cstheme="minorHAnsi"/>
-          <w:b/>
-          <w:noProof/>
-          <w:lang w:eastAsia="es-ES"/>
-        </w:rPr>
-        <mc:AlternateContent>
-          <mc:Choice Requires="wps">
-            <w:drawing>
-              <wp:anchor distT="0" distB="0" distL="114300" distR="114300" simplePos="0" relativeHeight="251836416" behindDoc="0" locked="0" layoutInCell="1" allowOverlap="1" wp14:anchorId="06A88FF3" wp14:editId="0BA6FF26">
-                <wp:simplePos x="0" y="0"/>
-                <wp:positionH relativeFrom="column">
-                  <wp:posOffset>1305808</wp:posOffset>
-                </wp:positionH>
-                <wp:positionV relativeFrom="paragraph">
-                  <wp:posOffset>205768</wp:posOffset>
-                </wp:positionV>
-                <wp:extent cx="3139882" cy="47956"/>
-                <wp:effectExtent l="38100" t="38100" r="22860" b="85725"/>
-                <wp:wrapNone/>
-                <wp:docPr id="90" name="Conector recto de flecha 90"/>
-                <wp:cNvGraphicFramePr/>
-                <a:graphic xmlns:a="http://schemas.openxmlformats.org/drawingml/2006/main">
-                  <a:graphicData uri="http://schemas.microsoft.com/office/word/2010/wordprocessingShape">
-                    <wps:wsp>
-                      <wps:cNvCnPr/>
-                      <wps:spPr>
-                        <a:xfrm flipH="1">
-                          <a:off x="0" y="0"/>
-                          <a:ext cx="3139882" cy="47956"/>
-                        </a:xfrm>
-                        <a:prstGeom prst="straightConnector1">
-                          <a:avLst/>
-                        </a:prstGeom>
-                        <a:ln>
-                          <a:tailEnd type="triangle"/>
-                        </a:ln>
-                      </wps:spPr>
-                      <wps:style>
-                        <a:lnRef idx="1">
-                          <a:schemeClr val="dk1"/>
-                        </a:lnRef>
-                        <a:fillRef idx="0">
-                          <a:schemeClr val="dk1"/>
-                        </a:fillRef>
-                        <a:effectRef idx="0">
-                          <a:schemeClr val="dk1"/>
-                        </a:effectRef>
-                        <a:fontRef idx="minor">
-                          <a:schemeClr val="tx1"/>
-                        </a:fontRef>
-                      </wps:style>
-                      <wps:bodyPr/>
-                    </wps:wsp>
-                  </a:graphicData>
-                </a:graphic>
-              </wp:anchor>
-            </w:drawing>
-          </mc:Choice>
-          <mc:Fallback>
-            <w:pict>
-              <v:shape w14:anchorId="4D2ADB11" id="Conector recto de flecha 90" o:spid="_x0000_s1026" type="#_x0000_t32" style="position:absolute;margin-left:102.8pt;margin-top:16.2pt;width:247.25pt;height:3.8pt;flip:x;z-index:251836416;visibility:visible;mso-wrap-style:square;mso-wrap-distance-left:9pt;mso-wrap-distance-top:0;mso-wrap-distance-right:9pt;mso-wrap-distance-bottom:0;mso-position-horizontal:absolute;mso-position-horizontal-relative:text;mso-position-vertical:absolute;mso-position-vertical-relative:text" o:gfxdata="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" strokecolor="black [3200]" strokeweight=".5pt">
-                <v:stroke endarrow="block" joinstyle="miter"/>
-              </v:shape>
-            </w:pict>
-          </mc:Fallback>
-        </mc:AlternateContent>
-      </w:r>
-      <w:r>
-        <w:rPr>
-          <w:rFonts w:cstheme="minorHAnsi"/>
-          <w:b/>
-          <w:noProof/>
-          <w:lang w:eastAsia="es-ES"/>
-        </w:rPr>
-        <mc:AlternateContent>
-          <mc:Choice Requires="wps">
-            <w:drawing>
-              <wp:anchor distT="0" distB="0" distL="114300" distR="114300" simplePos="0" relativeHeight="251681792" behindDoc="0" locked="0" layoutInCell="1" allowOverlap="1" wp14:anchorId="45A2C8AB" wp14:editId="10F916CD">
-                <wp:simplePos x="0" y="0"/>
-                <wp:positionH relativeFrom="column">
-                  <wp:posOffset>-181748</wp:posOffset>
-                </wp:positionH>
-                <wp:positionV relativeFrom="paragraph">
-                  <wp:posOffset>197319</wp:posOffset>
-                </wp:positionV>
-                <wp:extent cx="994797" cy="45719"/>
-                <wp:effectExtent l="0" t="38100" r="34290" b="88265"/>
-                <wp:wrapNone/>
-                <wp:docPr id="14" name="Conector recto de flecha 14"/>
-                <wp:cNvGraphicFramePr/>
-                <a:graphic xmlns:a="http://schemas.openxmlformats.org/drawingml/2006/main">
-                  <a:graphicData uri="http://schemas.microsoft.com/office/word/2010/wordprocessingShape">
-                    <wps:wsp>
-                      <wps:cNvCnPr/>
-                      <wps:spPr>
-                        <a:xfrm>
-                          <a:off x="0" y="0"/>
-                          <a:ext cx="994797" cy="45719"/>
-                        </a:xfrm>
-                        <a:prstGeom prst="straightConnector1">
-                          <a:avLst/>
-                        </a:prstGeom>
-                        <a:ln>
-                          <a:tailEnd type="triangle"/>
-                        </a:ln>
                       </wps:spPr>
                       <wps:style>
                         <a:lnRef idx="1">
@@ -3614,9 +3571,9 @@
           </mc:Choice>
           <mc:Fallback>
             <w:pict>
-              <v:shape w14:anchorId="07E5C816" id="Conector recto de flecha 14" o:spid="_x0000_s1026" type="#_x0000_t32" style="position:absolute;margin-left:-14.3pt;margin-top:15.55pt;width:78.35pt;height:3.6pt;z-index:251681792;visibility:visible;mso-wrap-style:square;mso-width-percent:0;mso-height-percent:0;mso-wrap-distance-left:9pt;mso-wrap-distance-top:0;mso-wrap-distance-right:9pt;mso-wrap-distance-bottom:0;mso-position-horizontal:absolute;mso-position-horizontal-relative:text;mso-position-vertical:absolute;mso-position-vertical-relative:text;mso-width-percent:0;mso-height-percent:0;mso-width-relative:margin;mso-height-relative:margin" o:gfxdata="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" strokecolor="black [3200]" strokeweight=".5pt">
-                <v:stroke endarrow="block" joinstyle="miter"/>
-              </v:shape>
+              <v:line w14:anchorId="6A2CFC8A" id="Conector recto 89" o:spid="_x0000_s1026" style="position:absolute;z-index:251835392;visibility:visible;mso-wrap-style:square;mso-width-percent:0;mso-height-percent:0;mso-wrap-distance-left:9pt;mso-wrap-distance-top:0;mso-wrap-distance-right:9pt;mso-wrap-distance-bottom:0;mso-position-horizontal:absolute;mso-position-horizontal-relative:text;mso-position-vertical:absolute;mso-position-vertical-relative:text;mso-width-percent:0;mso-height-percent:0;mso-width-relative:margin;mso-height-relative:margin" from="348.85pt,11.15pt" to="350pt,37.45pt" o:gfxdata="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" strokecolor="black [3200]" strokeweight=".5pt">
+                <v:stroke joinstyle="miter"/>
+              </v:line>
             </w:pict>
           </mc:Fallback>
         </mc:AlternateContent>
@@ -3626,7 +3583,7 @@
           <w:rFonts w:cstheme="minorHAnsi"/>
           <w:b/>
         </w:rPr>
-        <w:t xml:space="preserve">Condiciona </w:t>
+        <w:t xml:space="preserve">Fecha </w:t>
       </w:r>
       <w:r>
         <w:rPr>
@@ -3639,48 +3596,13 @@
           <w:rFonts w:cstheme="minorHAnsi"/>
           <w:u w:val="single"/>
         </w:rPr>
-        <w:t>CodigoAlimento</w:t>
-      </w:r>
-      <w:r>
-        <w:rPr>
-          <w:rFonts w:cstheme="minorHAnsi"/>
-          <w:u w:val="single"/>
-        </w:rPr>
-        <w:t>,</w:t>
-      </w:r>
-      <w:r>
-        <w:rPr>
-          <w:rFonts w:cstheme="minorHAnsi"/>
-          <w:u w:val="single"/>
-        </w:rPr>
-        <w:t>CodigoAlimentoSuperior,</w:t>
-      </w:r>
-      <w:r>
-        <w:rPr>
-          <w:rFonts w:cstheme="minorHAnsi"/>
-          <w:u w:val="single"/>
-        </w:rPr>
-        <w:t xml:space="preserve"> </w:t>
-      </w:r>
-      <w:r>
-        <w:rPr>
-          <w:rFonts w:cstheme="minorHAnsi"/>
-          <w:u w:val="single"/>
-        </w:rPr>
         <w:t>Fecha</w:t>
       </w:r>
       <w:r>
         <w:rPr>
           <w:rFonts w:cstheme="minorHAnsi"/>
-          <w:u w:val="single"/>
-        </w:rPr>
-        <w:t>,</w:t>
-      </w:r>
-      <w:r>
-        <w:rPr>
-          <w:rFonts w:cstheme="minorHAnsi"/>
-        </w:rPr>
-        <w:t xml:space="preserve"> Probabilidad)</w:t>
+        </w:rPr>
+        <w:t>)</w:t>
       </w:r>
     </w:p>
     <w:p>
@@ -3700,27 +3622,96 @@
         <mc:AlternateContent>
           <mc:Choice Requires="wps">
             <w:drawing>
-              <wp:anchor distT="0" distB="0" distL="114300" distR="114300" simplePos="0" relativeHeight="251689984" behindDoc="0" locked="0" layoutInCell="1" allowOverlap="1" wp14:anchorId="7798A312" wp14:editId="35B4DDC1">
+              <wp:anchor distT="0" distB="0" distL="114300" distR="114300" simplePos="0" relativeHeight="251836416" behindDoc="0" locked="0" layoutInCell="1" allowOverlap="1" wp14:anchorId="06A88FF3" wp14:editId="0BA6FF26">
                 <wp:simplePos x="0" y="0"/>
                 <wp:positionH relativeFrom="column">
-                  <wp:posOffset>1484935</wp:posOffset>
-                </wp:positionH>
-                <wp:positionV relativeFrom="paragraph">
-                  <wp:posOffset>205377</wp:posOffset>
-                </wp:positionV>
-                <wp:extent cx="1617024" cy="843148"/>
-                <wp:effectExtent l="38100" t="38100" r="21590" b="33655"/>
-                <wp:wrapNone/>
-                <wp:docPr id="18" name="Conector recto de flecha 18"/>
-                <wp:cNvGraphicFramePr/>
-                <a:graphic xmlns:a="http://schemas.openxmlformats.org/drawingml/2006/main">
-                  <a:graphicData uri="http://schemas.microsoft.com/office/word/2010/wordprocessingShape">
-                    <wps:wsp>
-                      <wps:cNvCnPr/>
-                      <wps:spPr>
-                        <a:xfrm flipH="1" flipV="1">
-                          <a:off x="0" y="0"/>
-                          <a:ext cx="1617024" cy="843148"/>
+                  <wp:posOffset>1305808</wp:posOffset>
+                </wp:positionH>
+                <wp:positionV relativeFrom="paragraph">
+                  <wp:posOffset>205768</wp:posOffset>
+                </wp:positionV>
+                <wp:extent cx="3139882" cy="47956"/>
+                <wp:effectExtent l="38100" t="38100" r="22860" b="85725"/>
+                <wp:wrapNone/>
+                <wp:docPr id="90" name="Conector recto de flecha 90"/>
+                <wp:cNvGraphicFramePr/>
+                <a:graphic xmlns:a="http://schemas.openxmlformats.org/drawingml/2006/main">
+                  <a:graphicData uri="http://schemas.microsoft.com/office/word/2010/wordprocessingShape">
+                    <wps:wsp>
+                      <wps:cNvCnPr/>
+                      <wps:spPr>
+                        <a:xfrm flipH="1">
+                          <a:off x="0" y="0"/>
+                          <a:ext cx="3139882" cy="47956"/>
+                        </a:xfrm>
+                        <a:prstGeom prst="straightConnector1">
+                          <a:avLst/>
+                        </a:prstGeom>
+                        <a:ln>
+                          <a:tailEnd type="triangle"/>
+                        </a:ln>
+                      </wps:spPr>
+                      <wps:style>
+                        <a:lnRef idx="1">
+                          <a:schemeClr val="dk1"/>
+                        </a:lnRef>
+                        <a:fillRef idx="0">
+                          <a:schemeClr val="dk1"/>
+                        </a:fillRef>
+                        <a:effectRef idx="0">
+                          <a:schemeClr val="dk1"/>
+                        </a:effectRef>
+                        <a:fontRef idx="minor">
+                          <a:schemeClr val="tx1"/>
+                        </a:fontRef>
+                      </wps:style>
+                      <wps:bodyPr/>
+                    </wps:wsp>
+                  </a:graphicData>
+                </a:graphic>
+              </wp:anchor>
+            </w:drawing>
+          </mc:Choice>
+          <mc:Fallback>
+            <w:pict>
+              <v:shape w14:anchorId="4D2ADB11" id="Conector recto de flecha 90" o:spid="_x0000_s1026" type="#_x0000_t32" style="position:absolute;margin-left:102.8pt;margin-top:16.2pt;width:247.25pt;height:3.8pt;flip:x;z-index:251836416;visibility:visible;mso-wrap-style:square;mso-wrap-distance-left:9pt;mso-wrap-distance-top:0;mso-wrap-distance-right:9pt;mso-wrap-distance-bottom:0;mso-position-horizontal:absolute;mso-position-horizontal-relative:text;mso-position-vertical:absolute;mso-position-vertical-relative:text" o:gfxdata="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" strokecolor="black [3200]" strokeweight=".5pt">
+                <v:stroke endarrow="block" joinstyle="miter"/>
+              </v:shape>
+            </w:pict>
+          </mc:Fallback>
+        </mc:AlternateContent>
+      </w:r>
+      <w:r>
+        <w:rPr>
+          <w:rFonts w:cstheme="minorHAnsi"/>
+          <w:b/>
+          <w:noProof/>
+          <w:lang w:eastAsia="es-ES"/>
+        </w:rPr>
+        <mc:AlternateContent>
+          <mc:Choice Requires="wps">
+            <w:drawing>
+              <wp:anchor distT="0" distB="0" distL="114300" distR="114300" simplePos="0" relativeHeight="251681792" behindDoc="0" locked="0" layoutInCell="1" allowOverlap="1" wp14:anchorId="45A2C8AB" wp14:editId="10F916CD">
+                <wp:simplePos x="0" y="0"/>
+                <wp:positionH relativeFrom="column">
+                  <wp:posOffset>-181748</wp:posOffset>
+                </wp:positionH>
+                <wp:positionV relativeFrom="paragraph">
+                  <wp:posOffset>197319</wp:posOffset>
+                </wp:positionV>
+                <wp:extent cx="994797" cy="45719"/>
+                <wp:effectExtent l="0" t="38100" r="34290" b="88265"/>
+                <wp:wrapNone/>
+                <wp:docPr id="14" name="Conector recto de flecha 14"/>
+                <wp:cNvGraphicFramePr/>
+                <a:graphic xmlns:a="http://schemas.openxmlformats.org/drawingml/2006/main">
+                  <a:graphicData uri="http://schemas.microsoft.com/office/word/2010/wordprocessingShape">
+                    <wps:wsp>
+                      <wps:cNvCnPr/>
+                      <wps:spPr>
+                        <a:xfrm>
+                          <a:off x="0" y="0"/>
+                          <a:ext cx="994797" cy="45719"/>
                         </a:xfrm>
                         <a:prstGeom prst="straightConnector1">
                           <a:avLst/>
@@ -3758,7 +3749,7 @@
           </mc:Choice>
           <mc:Fallback>
             <w:pict>
-              <v:shape w14:anchorId="4151FA32" id="Conector recto de flecha 18" o:spid="_x0000_s1026" type="#_x0000_t32" style="position:absolute;margin-left:116.9pt;margin-top:16.15pt;width:127.3pt;height:66.4pt;flip:x y;z-index:251689984;visibility:visible;mso-wrap-style:square;mso-width-percent:0;mso-height-percent:0;mso-wrap-distance-left:9pt;mso-wrap-distance-top:0;mso-wrap-distance-right:9pt;mso-wrap-distance-bottom:0;mso-position-horizontal:absolute;mso-position-horizontal-relative:text;mso-position-vertical:absolute;mso-position-vertical-relative:text;mso-width-percent:0;mso-height-percent:0;mso-width-relative:margin;mso-height-relative:margin" o:gfxdata="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" strokecolor="black [3200]" strokeweight=".5pt">
+              <v:shape w14:anchorId="07E5C816" id="Conector recto de flecha 14" o:spid="_x0000_s1026" type="#_x0000_t32" style="position:absolute;margin-left:-14.3pt;margin-top:15.55pt;width:78.35pt;height:3.6pt;z-index:251681792;visibility:visible;mso-wrap-style:square;mso-width-percent:0;mso-height-percent:0;mso-wrap-distance-left:9pt;mso-wrap-distance-top:0;mso-wrap-distance-right:9pt;mso-wrap-distance-bottom:0;mso-position-horizontal:absolute;mso-position-horizontal-relative:text;mso-position-vertical:absolute;mso-position-vertical-relative:text;mso-width-percent:0;mso-height-percent:0;mso-width-relative:margin;mso-height-relative:margin" o:gfxdata="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" strokecolor="black [3200]" strokeweight=".5pt">
                 <v:stroke endarrow="block" joinstyle="miter"/>
               </v:shape>
             </w:pict>
@@ -3769,33 +3760,102 @@
         <w:rPr>
           <w:rFonts w:cstheme="minorHAnsi"/>
           <w:b/>
-          <w:noProof/>
-          <w:lang w:eastAsia="es-ES"/>
-        </w:rPr>
-        <mc:AlternateContent>
-          <mc:Choice Requires="wps">
-            <w:drawing>
-              <wp:anchor distT="0" distB="0" distL="114300" distR="114300" simplePos="0" relativeHeight="251683840" behindDoc="0" locked="0" layoutInCell="1" allowOverlap="1" wp14:anchorId="76AC0476" wp14:editId="40340A6B">
+        </w:rPr>
+        <w:t xml:space="preserve">Condiciona </w:t>
+      </w:r>
+      <w:r>
+        <w:rPr>
+          <w:rFonts w:cstheme="minorHAnsi"/>
+        </w:rPr>
+        <w:t>(</w:t>
+      </w:r>
+      <w:r>
+        <w:rPr>
+          <w:rFonts w:cstheme="minorHAnsi"/>
+          <w:u w:val="single"/>
+        </w:rPr>
+        <w:t>CodigoAlimento</w:t>
+      </w:r>
+      <w:r>
+        <w:rPr>
+          <w:rFonts w:cstheme="minorHAnsi"/>
+          <w:u w:val="single"/>
+        </w:rPr>
+        <w:t>,</w:t>
+      </w:r>
+      <w:r>
+        <w:rPr>
+          <w:rFonts w:cstheme="minorHAnsi"/>
+          <w:u w:val="single"/>
+        </w:rPr>
+        <w:t>CodigoAlimentoSuperior,</w:t>
+      </w:r>
+      <w:r>
+        <w:rPr>
+          <w:rFonts w:cstheme="minorHAnsi"/>
+          <w:u w:val="single"/>
+        </w:rPr>
+        <w:t xml:space="preserve"> </w:t>
+      </w:r>
+      <w:r>
+        <w:rPr>
+          <w:rFonts w:cstheme="minorHAnsi"/>
+          <w:u w:val="single"/>
+        </w:rPr>
+        <w:t>Fecha</w:t>
+      </w:r>
+      <w:r>
+        <w:rPr>
+          <w:rFonts w:cstheme="minorHAnsi"/>
+          <w:u w:val="single"/>
+        </w:rPr>
+        <w:t>,</w:t>
+      </w:r>
+      <w:r>
+        <w:rPr>
+          <w:rFonts w:cstheme="minorHAnsi"/>
+        </w:rPr>
+        <w:t xml:space="preserve"> Probabilidad)</w:t>
+      </w:r>
+    </w:p>
+    <w:p>
+      <w:pPr>
+        <w:ind w:right="-1"/>
+        <w:rPr>
+          <w:rFonts w:cstheme="minorHAnsi"/>
+        </w:rPr>
+      </w:pPr>
+      <w:r>
+        <w:rPr>
+          <w:rFonts w:cstheme="minorHAnsi"/>
+          <w:b/>
+          <w:noProof/>
+          <w:lang w:eastAsia="es-ES"/>
+        </w:rPr>
+        <mc:AlternateContent>
+          <mc:Choice Requires="wps">
+            <w:drawing>
+              <wp:anchor distT="0" distB="0" distL="114300" distR="114300" simplePos="0" relativeHeight="251689984" behindDoc="0" locked="0" layoutInCell="1" allowOverlap="1" wp14:anchorId="7798A312" wp14:editId="35B4DDC1">
                 <wp:simplePos x="0" y="0"/>
                 <wp:positionH relativeFrom="column">
-                  <wp:posOffset>1263015</wp:posOffset>
-                </wp:positionH>
-                <wp:positionV relativeFrom="paragraph">
-                  <wp:posOffset>201295</wp:posOffset>
-                </wp:positionV>
-                <wp:extent cx="123825" cy="600075"/>
-                <wp:effectExtent l="0" t="38100" r="66675" b="28575"/>
-                <wp:wrapNone/>
-                <wp:docPr id="15" name="Conector recto de flecha 15"/>
-                <wp:cNvGraphicFramePr/>
-                <a:graphic xmlns:a="http://schemas.openxmlformats.org/drawingml/2006/main">
-                  <a:graphicData uri="http://schemas.microsoft.com/office/word/2010/wordprocessingShape">
-                    <wps:wsp>
-                      <wps:cNvCnPr/>
-                      <wps:spPr>
-                        <a:xfrm flipV="1">
-                          <a:off x="0" y="0"/>
-                          <a:ext cx="123825" cy="600075"/>
+                  <wp:posOffset>1484935</wp:posOffset>
+                </wp:positionH>
+                <wp:positionV relativeFrom="paragraph">
+                  <wp:posOffset>205377</wp:posOffset>
+                </wp:positionV>
+                <wp:extent cx="1617024" cy="843148"/>
+                <wp:effectExtent l="38100" t="38100" r="21590" b="33655"/>
+                <wp:wrapNone/>
+                <wp:docPr id="18" name="Conector recto de flecha 18"/>
+                <wp:cNvGraphicFramePr/>
+                <a:graphic xmlns:a="http://schemas.openxmlformats.org/drawingml/2006/main">
+                  <a:graphicData uri="http://schemas.microsoft.com/office/word/2010/wordprocessingShape">
+                    <wps:wsp>
+                      <wps:cNvCnPr/>
+                      <wps:spPr>
+                        <a:xfrm flipH="1" flipV="1">
+                          <a:off x="0" y="0"/>
+                          <a:ext cx="1617024" cy="843148"/>
                         </a:xfrm>
                         <a:prstGeom prst="straightConnector1">
                           <a:avLst/>
@@ -3831,9 +3891,9 @@
               </wp:anchor>
             </w:drawing>
           </mc:Choice>
-          <mc:Fallback xmlns:w16cid="http://schemas.microsoft.com/office/word/2016/wordml/cid" xmlns:am3d="http://schemas.microsoft.com/office/drawing/2017/model3d" xmlns:aink="http://schemas.microsoft.com/office/drawing/2016/ink" xmlns:cx8="http://schemas.microsoft.com/office/drawing/2016/5/14/chartex" xmlns:cx7="http://schemas.microsoft.com/office/drawing/2016/5/13/chartex" xmlns:cx6="http://schemas.microsoft.com/office/drawing/2016/5/12/chartex" xmlns:cx5="http://schemas.microsoft.com/office/drawing/2016/5/11/chartex" xmlns:cx4="http://schemas.microsoft.com/office/drawing/2016/5/10/chartex" xmlns:cx3="http://schemas.microsoft.com/office/drawing/2016/5/9/chartex" xmlns:cx2="http://schemas.microsoft.com/office/drawing/2015/10/21/chartex" xmlns:cx1="http://schemas.microsoft.com/office/drawing/2015/9/8/chartex">
-            <w:pict>
-              <v:shape w14:anchorId="32793369" id="Conector recto de flecha 15" o:spid="_x0000_s1026" type="#_x0000_t32" style="position:absolute;margin-left:99.45pt;margin-top:15.85pt;width:9.75pt;height:47.25pt;flip:y;z-index:251683840;visibility:visible;mso-wrap-style:square;mso-width-percent:0;mso-height-percent:0;mso-wrap-distance-left:9pt;mso-wrap-distance-top:0;mso-wrap-distance-right:9pt;mso-wrap-distance-bottom:0;mso-position-horizontal:absolute;mso-position-horizontal-relative:text;mso-position-vertical:absolute;mso-position-vertical-relative:text;mso-width-percent:0;mso-height-percent:0;mso-width-relative:margin;mso-height-relative:margin" o:gfxdata="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" strokecolor="black [3200]" strokeweight=".5pt">
+          <mc:Fallback>
+            <w:pict>
+              <v:shape w14:anchorId="4151FA32" id="Conector recto de flecha 18" o:spid="_x0000_s1026" type="#_x0000_t32" style="position:absolute;margin-left:116.9pt;margin-top:16.15pt;width:127.3pt;height:66.4pt;flip:x y;z-index:251689984;visibility:visible;mso-wrap-style:square;mso-width-percent:0;mso-height-percent:0;mso-wrap-distance-left:9pt;mso-wrap-distance-top:0;mso-wrap-distance-right:9pt;mso-wrap-distance-bottom:0;mso-position-horizontal:absolute;mso-position-horizontal-relative:text;mso-position-vertical:absolute;mso-position-vertical-relative:text;mso-width-percent:0;mso-height-percent:0;mso-width-relative:margin;mso-height-relative:margin" o:gfxdata="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" strokecolor="black [3200]" strokeweight=".5pt">
                 <v:stroke endarrow="block" joinstyle="miter"/>
               </v:shape>
             </w:pict>
@@ -3844,75 +3904,24 @@
         <w:rPr>
           <w:rFonts w:cstheme="minorHAnsi"/>
           <w:b/>
-        </w:rPr>
-        <w:t>Alimento</w:t>
-      </w:r>
-      <w:r>
-        <w:rPr>
-          <w:rFonts w:cstheme="minorHAnsi"/>
-        </w:rPr>
-        <w:t xml:space="preserve"> (</w:t>
-      </w:r>
-      <w:r>
-        <w:rPr>
-          <w:rFonts w:cstheme="minorHAnsi"/>
-          <w:u w:val="single"/>
-        </w:rPr>
-        <w:t>CodigoAlimento</w:t>
-      </w:r>
-      <w:r>
-        <w:rPr>
-          <w:rFonts w:cstheme="minorHAnsi"/>
-        </w:rPr>
-        <w:t>, Nombre, PCompra, tipo, FeCad, Vegetariano, Marisco, Vegano, Gluten, FrutosSecos )</w:t>
-      </w:r>
-      <w:r>
-        <w:rPr>
-          <w:rFonts w:cstheme="minorHAnsi"/>
-          <w:b/>
-          <w:noProof/>
-          <w:lang w:eastAsia="es-ES"/>
-        </w:rPr>
-        <w:t xml:space="preserve"> </w:t>
-      </w:r>
-    </w:p>
-    <w:p>
-      <w:pPr>
-        <w:ind w:right="-1"/>
-        <w:rPr>
-          <w:rFonts w:cstheme="minorHAnsi"/>
-        </w:rPr>
-      </w:pPr>
-    </w:p>
-    <w:p>
-      <w:pPr>
-        <w:ind w:right="-1"/>
-        <w:rPr>
-          <w:rFonts w:cstheme="minorHAnsi"/>
-        </w:rPr>
-      </w:pPr>
-      <w:r>
-        <w:rPr>
-          <w:rFonts w:cstheme="minorHAnsi"/>
-          <w:b/>
-          <w:noProof/>
-          <w:lang w:eastAsia="es-ES"/>
-        </w:rPr>
-        <mc:AlternateContent>
-          <mc:Choice Requires="wps">
-            <w:drawing>
-              <wp:anchor distT="0" distB="0" distL="114300" distR="114300" simplePos="0" relativeHeight="251720704" behindDoc="0" locked="0" layoutInCell="1" allowOverlap="1" wp14:anchorId="278085E9" wp14:editId="089E09B9">
+          <w:noProof/>
+          <w:lang w:eastAsia="es-ES"/>
+        </w:rPr>
+        <mc:AlternateContent>
+          <mc:Choice Requires="wps">
+            <w:drawing>
+              <wp:anchor distT="0" distB="0" distL="114300" distR="114300" simplePos="0" relativeHeight="251683840" behindDoc="0" locked="0" layoutInCell="1" allowOverlap="1" wp14:anchorId="76AC0476" wp14:editId="40340A6B">
                 <wp:simplePos x="0" y="0"/>
                 <wp:positionH relativeFrom="column">
-                  <wp:posOffset>624840</wp:posOffset>
-                </wp:positionH>
-                <wp:positionV relativeFrom="paragraph">
-                  <wp:posOffset>191135</wp:posOffset>
-                </wp:positionV>
-                <wp:extent cx="171450" cy="133350"/>
-                <wp:effectExtent l="0" t="38100" r="57150" b="19050"/>
-                <wp:wrapNone/>
-                <wp:docPr id="33" name="Conector recto de flecha 33"/>
+                  <wp:posOffset>1263015</wp:posOffset>
+                </wp:positionH>
+                <wp:positionV relativeFrom="paragraph">
+                  <wp:posOffset>201295</wp:posOffset>
+                </wp:positionV>
+                <wp:extent cx="123825" cy="600075"/>
+                <wp:effectExtent l="0" t="38100" r="66675" b="28575"/>
+                <wp:wrapNone/>
+                <wp:docPr id="15" name="Conector recto de flecha 15"/>
                 <wp:cNvGraphicFramePr/>
                 <a:graphic xmlns:a="http://schemas.openxmlformats.org/drawingml/2006/main">
                   <a:graphicData uri="http://schemas.microsoft.com/office/word/2010/wordprocessingShape">
@@ -3921,7 +3930,7 @@
                       <wps:spPr>
                         <a:xfrm flipV="1">
                           <a:off x="0" y="0"/>
-                          <a:ext cx="171450" cy="133350"/>
+                          <a:ext cx="123825" cy="600075"/>
                         </a:xfrm>
                         <a:prstGeom prst="straightConnector1">
                           <a:avLst/>
@@ -3957,9 +3966,9 @@
               </wp:anchor>
             </w:drawing>
           </mc:Choice>
-          <mc:Fallback xmlns:w16cid="http://schemas.microsoft.com/office/word/2016/wordml/cid" xmlns:am3d="http://schemas.microsoft.com/office/drawing/2017/model3d" xmlns:aink="http://schemas.microsoft.com/office/drawing/2016/ink" xmlns:cx8="http://schemas.microsoft.com/office/drawing/2016/5/14/chartex" xmlns:cx7="http://schemas.microsoft.com/office/drawing/2016/5/13/chartex" xmlns:cx6="http://schemas.microsoft.com/office/drawing/2016/5/12/chartex" xmlns:cx5="http://schemas.microsoft.com/office/drawing/2016/5/11/chartex" xmlns:cx4="http://schemas.microsoft.com/office/drawing/2016/5/10/chartex" xmlns:cx3="http://schemas.microsoft.com/office/drawing/2016/5/9/chartex" xmlns:cx2="http://schemas.microsoft.com/office/drawing/2015/10/21/chartex" xmlns:cx1="http://schemas.microsoft.com/office/drawing/2015/9/8/chartex">
-            <w:pict>
-              <v:shape w14:anchorId="560FA121" id="Conector recto de flecha 33" o:spid="_x0000_s1026" type="#_x0000_t32" style="position:absolute;margin-left:49.2pt;margin-top:15.05pt;width:13.5pt;height:10.5pt;flip:y;z-index:251720704;visibility:visible;mso-wrap-style:square;mso-width-percent:0;mso-height-percent:0;mso-wrap-distance-left:9pt;mso-wrap-distance-top:0;mso-wrap-distance-right:9pt;mso-wrap-distance-bottom:0;mso-position-horizontal:absolute;mso-position-horizontal-relative:text;mso-position-vertical:absolute;mso-position-vertical-relative:text;mso-width-percent:0;mso-height-percent:0;mso-width-relative:margin;mso-height-relative:margin" o:gfxdata="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" strokecolor="black [3200]" strokeweight=".5pt">
+          <mc:Fallback xmlns:cx1="http://schemas.microsoft.com/office/drawing/2015/9/8/chartex" xmlns:cx2="http://schemas.microsoft.com/office/drawing/2015/10/21/chartex" xmlns:cx3="http://schemas.microsoft.com/office/drawing/2016/5/9/chartex" xmlns:cx4="http://schemas.microsoft.com/office/drawing/2016/5/10/chartex" xmlns:cx5="http://schemas.microsoft.com/office/drawing/2016/5/11/chartex" xmlns:cx6="http://schemas.microsoft.com/office/drawing/2016/5/12/chartex" xmlns:cx7="http://schemas.microsoft.com/office/drawing/2016/5/13/chartex" xmlns:cx8="http://schemas.microsoft.com/office/drawing/2016/5/14/chartex" xmlns:aink="http://schemas.microsoft.com/office/drawing/2016/ink" xmlns:am3d="http://schemas.microsoft.com/office/drawing/2017/model3d" xmlns:w16cid="http://schemas.microsoft.com/office/word/2016/wordml/cid">
+            <w:pict>
+              <v:shape w14:anchorId="32793369" id="Conector recto de flecha 15" o:spid="_x0000_s1026" type="#_x0000_t32" style="position:absolute;margin-left:99.45pt;margin-top:15.85pt;width:9.75pt;height:47.25pt;flip:y;z-index:251683840;visibility:visible;mso-wrap-style:square;mso-width-percent:0;mso-height-percent:0;mso-wrap-distance-left:9pt;mso-wrap-distance-top:0;mso-wrap-distance-right:9pt;mso-wrap-distance-bottom:0;mso-position-horizontal:absolute;mso-position-horizontal-relative:text;mso-position-vertical:absolute;mso-position-vertical-relative:text;mso-width-percent:0;mso-height-percent:0;mso-width-relative:margin;mso-height-relative:margin" o:gfxdata="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" strokecolor="black [3200]" strokeweight=".5pt">
                 <v:stroke endarrow="block" joinstyle="miter"/>
               </v:shape>
             </w:pict>
@@ -3969,37 +3978,92 @@
       <w:r>
         <w:rPr>
           <w:rFonts w:cstheme="minorHAnsi"/>
-          <w:noProof/>
-          <w:lang w:eastAsia="es-ES"/>
-        </w:rPr>
-        <mc:AlternateContent>
-          <mc:Choice Requires="wps">
-            <w:drawing>
-              <wp:anchor distT="0" distB="0" distL="114300" distR="114300" simplePos="0" relativeHeight="251718656" behindDoc="0" locked="0" layoutInCell="1" allowOverlap="1" wp14:anchorId="31E7BC06" wp14:editId="22250667">
+          <w:b/>
+        </w:rPr>
+        <w:t>Alimento</w:t>
+      </w:r>
+      <w:r>
+        <w:rPr>
+          <w:rFonts w:cstheme="minorHAnsi"/>
+        </w:rPr>
+        <w:t xml:space="preserve"> (</w:t>
+      </w:r>
+      <w:r>
+        <w:rPr>
+          <w:rFonts w:cstheme="minorHAnsi"/>
+          <w:u w:val="single"/>
+        </w:rPr>
+        <w:t>CodigoAlimento</w:t>
+      </w:r>
+      <w:r>
+        <w:rPr>
+          <w:rFonts w:cstheme="minorHAnsi"/>
+        </w:rPr>
+        <w:t>, Nombre, PCompra, tipo, FeCad, Vegetariano, Marisco, Vegano, Gluten, FrutosSecos )</w:t>
+      </w:r>
+      <w:r>
+        <w:rPr>
+          <w:rFonts w:cstheme="minorHAnsi"/>
+          <w:b/>
+          <w:noProof/>
+          <w:lang w:eastAsia="es-ES"/>
+        </w:rPr>
+        <w:t xml:space="preserve"> </w:t>
+      </w:r>
+    </w:p>
+    <w:p>
+      <w:pPr>
+        <w:ind w:right="-1"/>
+        <w:rPr>
+          <w:rFonts w:cstheme="minorHAnsi"/>
+        </w:rPr>
+      </w:pPr>
+    </w:p>
+    <w:p>
+      <w:pPr>
+        <w:ind w:right="-1"/>
+        <w:rPr>
+          <w:rFonts w:cstheme="minorHAnsi"/>
+        </w:rPr>
+      </w:pPr>
+      <w:r>
+        <w:rPr>
+          <w:rFonts w:cstheme="minorHAnsi"/>
+          <w:b/>
+          <w:noProof/>
+          <w:lang w:eastAsia="es-ES"/>
+        </w:rPr>
+        <mc:AlternateContent>
+          <mc:Choice Requires="wps">
+            <w:drawing>
+              <wp:anchor distT="0" distB="0" distL="114300" distR="114300" simplePos="0" relativeHeight="251720704" behindDoc="0" locked="0" layoutInCell="1" allowOverlap="1" wp14:anchorId="278085E9" wp14:editId="089E09B9">
                 <wp:simplePos x="0" y="0"/>
                 <wp:positionH relativeFrom="column">
-                  <wp:posOffset>-470535</wp:posOffset>
-                </wp:positionH>
-                <wp:positionV relativeFrom="paragraph">
-                  <wp:posOffset>324485</wp:posOffset>
-                </wp:positionV>
-                <wp:extent cx="1104900" cy="0"/>
-                <wp:effectExtent l="0" t="0" r="19050" b="19050"/>
-                <wp:wrapNone/>
-                <wp:docPr id="32" name="Conector recto 32"/>
-                <wp:cNvGraphicFramePr/>
-                <a:graphic xmlns:a="http://schemas.openxmlformats.org/drawingml/2006/main">
-                  <a:graphicData uri="http://schemas.microsoft.com/office/word/2010/wordprocessingShape">
-                    <wps:wsp>
-                      <wps:cNvCnPr/>
-                      <wps:spPr>
-                        <a:xfrm flipH="1">
-                          <a:off x="0" y="0"/>
-                          <a:ext cx="1104900" cy="0"/>
-                        </a:xfrm>
-                        <a:prstGeom prst="line">
-                          <a:avLst/>
-                        </a:prstGeom>
+                  <wp:posOffset>624840</wp:posOffset>
+                </wp:positionH>
+                <wp:positionV relativeFrom="paragraph">
+                  <wp:posOffset>191135</wp:posOffset>
+                </wp:positionV>
+                <wp:extent cx="171450" cy="133350"/>
+                <wp:effectExtent l="0" t="38100" r="57150" b="19050"/>
+                <wp:wrapNone/>
+                <wp:docPr id="33" name="Conector recto de flecha 33"/>
+                <wp:cNvGraphicFramePr/>
+                <a:graphic xmlns:a="http://schemas.openxmlformats.org/drawingml/2006/main">
+                  <a:graphicData uri="http://schemas.microsoft.com/office/word/2010/wordprocessingShape">
+                    <wps:wsp>
+                      <wps:cNvCnPr/>
+                      <wps:spPr>
+                        <a:xfrm flipV="1">
+                          <a:off x="0" y="0"/>
+                          <a:ext cx="171450" cy="133350"/>
+                        </a:xfrm>
+                        <a:prstGeom prst="straightConnector1">
+                          <a:avLst/>
+                        </a:prstGeom>
+                        <a:ln>
+                          <a:tailEnd type="triangle"/>
+                        </a:ln>
                       </wps:spPr>
                       <wps:style>
                         <a:lnRef idx="1">
@@ -4028,36 +4092,36 @@
               </wp:anchor>
             </w:drawing>
           </mc:Choice>
-          <mc:Fallback xmlns:w16cid="http://schemas.microsoft.com/office/word/2016/wordml/cid" xmlns:am3d="http://schemas.microsoft.com/office/drawing/2017/model3d" xmlns:aink="http://schemas.microsoft.com/office/drawing/2016/ink" xmlns:cx8="http://schemas.microsoft.com/office/drawing/2016/5/14/chartex" xmlns:cx7="http://schemas.microsoft.com/office/drawing/2016/5/13/chartex" xmlns:cx6="http://schemas.microsoft.com/office/drawing/2016/5/12/chartex" xmlns:cx5="http://schemas.microsoft.com/office/drawing/2016/5/11/chartex" xmlns:cx4="http://schemas.microsoft.com/office/drawing/2016/5/10/chartex" xmlns:cx3="http://schemas.microsoft.com/office/drawing/2016/5/9/chartex" xmlns:cx2="http://schemas.microsoft.com/office/drawing/2015/10/21/chartex" xmlns:cx1="http://schemas.microsoft.com/office/drawing/2015/9/8/chartex">
-            <w:pict>
-              <v:line w14:anchorId="5E547671" id="Conector recto 32" o:spid="_x0000_s1026" style="position:absolute;flip:x;z-index:251718656;visibility:visible;mso-wrap-style:square;mso-width-percent:0;mso-height-percent:0;mso-wrap-distance-left:9pt;mso-wrap-distance-top:0;mso-wrap-distance-right:9pt;mso-wrap-distance-bottom:0;mso-position-horizontal:absolute;mso-position-horizontal-relative:text;mso-position-vertical:absolute;mso-position-vertical-relative:text;mso-width-percent:0;mso-height-percent:0;mso-width-relative:margin;mso-height-relative:margin" from="-37.05pt,25.55pt" to="49.95pt,25.55pt" o:gfxdata="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" strokecolor="black [3200]" strokeweight=".5pt">
-                <v:stroke joinstyle="miter"/>
-              </v:line>
-            </w:pict>
-          </mc:Fallback>
-        </mc:AlternateContent>
-      </w:r>
-      <w:r>
-        <w:rPr>
-          <w:rFonts w:cstheme="minorHAnsi"/>
-          <w:noProof/>
-          <w:lang w:eastAsia="es-ES"/>
-        </w:rPr>
-        <mc:AlternateContent>
-          <mc:Choice Requires="wps">
-            <w:drawing>
-              <wp:anchor distT="0" distB="0" distL="114300" distR="114300" simplePos="0" relativeHeight="251716608" behindDoc="0" locked="0" layoutInCell="1" allowOverlap="1" wp14:anchorId="01735731" wp14:editId="40E4A800">
+          <mc:Fallback xmlns:cx1="http://schemas.microsoft.com/office/drawing/2015/9/8/chartex" xmlns:cx2="http://schemas.microsoft.com/office/drawing/2015/10/21/chartex" xmlns:cx3="http://schemas.microsoft.com/office/drawing/2016/5/9/chartex" xmlns:cx4="http://schemas.microsoft.com/office/drawing/2016/5/10/chartex" xmlns:cx5="http://schemas.microsoft.com/office/drawing/2016/5/11/chartex" xmlns:cx6="http://schemas.microsoft.com/office/drawing/2016/5/12/chartex" xmlns:cx7="http://schemas.microsoft.com/office/drawing/2016/5/13/chartex" xmlns:cx8="http://schemas.microsoft.com/office/drawing/2016/5/14/chartex" xmlns:aink="http://schemas.microsoft.com/office/drawing/2016/ink" xmlns:am3d="http://schemas.microsoft.com/office/drawing/2017/model3d" xmlns:w16cid="http://schemas.microsoft.com/office/word/2016/wordml/cid">
+            <w:pict>
+              <v:shape w14:anchorId="560FA121" id="Conector recto de flecha 33" o:spid="_x0000_s1026" type="#_x0000_t32" style="position:absolute;margin-left:49.2pt;margin-top:15.05pt;width:13.5pt;height:10.5pt;flip:y;z-index:251720704;visibility:visible;mso-wrap-style:square;mso-width-percent:0;mso-height-percent:0;mso-wrap-distance-left:9pt;mso-wrap-distance-top:0;mso-wrap-distance-right:9pt;mso-wrap-distance-bottom:0;mso-position-horizontal:absolute;mso-position-horizontal-relative:text;mso-position-vertical:absolute;mso-position-vertical-relative:text;mso-width-percent:0;mso-height-percent:0;mso-width-relative:margin;mso-height-relative:margin" o:gfxdata="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" strokecolor="black [3200]" strokeweight=".5pt">
+                <v:stroke endarrow="block" joinstyle="miter"/>
+              </v:shape>
+            </w:pict>
+          </mc:Fallback>
+        </mc:AlternateContent>
+      </w:r>
+      <w:r>
+        <w:rPr>
+          <w:rFonts w:cstheme="minorHAnsi"/>
+          <w:noProof/>
+          <w:lang w:eastAsia="es-ES"/>
+        </w:rPr>
+        <mc:AlternateContent>
+          <mc:Choice Requires="wps">
+            <w:drawing>
+              <wp:anchor distT="0" distB="0" distL="114300" distR="114300" simplePos="0" relativeHeight="251718656" behindDoc="0" locked="0" layoutInCell="1" allowOverlap="1" wp14:anchorId="31E7BC06" wp14:editId="22250667">
                 <wp:simplePos x="0" y="0"/>
                 <wp:positionH relativeFrom="column">
                   <wp:posOffset>-470535</wp:posOffset>
                 </wp:positionH>
                 <wp:positionV relativeFrom="paragraph">
-                  <wp:posOffset>314960</wp:posOffset>
-                </wp:positionV>
-                <wp:extent cx="9525" cy="1314450"/>
-                <wp:effectExtent l="0" t="0" r="28575" b="19050"/>
-                <wp:wrapNone/>
-                <wp:docPr id="31" name="Conector recto 31"/>
+                  <wp:posOffset>324485</wp:posOffset>
+                </wp:positionV>
+                <wp:extent cx="1104900" cy="0"/>
+                <wp:effectExtent l="0" t="0" r="19050" b="19050"/>
+                <wp:wrapNone/>
+                <wp:docPr id="32" name="Conector recto 32"/>
                 <wp:cNvGraphicFramePr/>
                 <a:graphic xmlns:a="http://schemas.openxmlformats.org/drawingml/2006/main">
                   <a:graphicData uri="http://schemas.microsoft.com/office/word/2010/wordprocessingShape">
@@ -4066,7 +4130,7 @@
                       <wps:spPr>
                         <a:xfrm flipH="1">
                           <a:off x="0" y="0"/>
-                          <a:ext cx="9525" cy="1314450"/>
+                          <a:ext cx="1104900" cy="0"/>
                         </a:xfrm>
                         <a:prstGeom prst="line">
                           <a:avLst/>
@@ -4099,9 +4163,9 @@
               </wp:anchor>
             </w:drawing>
           </mc:Choice>
-          <mc:Fallback xmlns:w16cid="http://schemas.microsoft.com/office/word/2016/wordml/cid" xmlns:am3d="http://schemas.microsoft.com/office/drawing/2017/model3d" xmlns:aink="http://schemas.microsoft.com/office/drawing/2016/ink" xmlns:cx8="http://schemas.microsoft.com/office/drawing/2016/5/14/chartex" xmlns:cx7="http://schemas.microsoft.com/office/drawing/2016/5/13/chartex" xmlns:cx6="http://schemas.microsoft.com/office/drawing/2016/5/12/chartex" xmlns:cx5="http://schemas.microsoft.com/office/drawing/2016/5/11/chartex" xmlns:cx4="http://schemas.microsoft.com/office/drawing/2016/5/10/chartex" xmlns:cx3="http://schemas.microsoft.com/office/drawing/2016/5/9/chartex" xmlns:cx2="http://schemas.microsoft.com/office/drawing/2015/10/21/chartex" xmlns:cx1="http://schemas.microsoft.com/office/drawing/2015/9/8/chartex">
-            <w:pict>
-              <v:line w14:anchorId="3AC7B331" id="Conector recto 31" o:spid="_x0000_s1026" style="position:absolute;flip:x;z-index:251716608;visibility:visible;mso-wrap-style:square;mso-width-percent:0;mso-height-percent:0;mso-wrap-distance-left:9pt;mso-wrap-distance-top:0;mso-wrap-distance-right:9pt;mso-wrap-distance-bottom:0;mso-position-horizontal:absolute;mso-position-horizontal-relative:text;mso-position-vertical:absolute;mso-position-vertical-relative:text;mso-width-percent:0;mso-height-percent:0;mso-width-relative:margin;mso-height-relative:margin" from="-37.05pt,24.8pt" to="-36.3pt,128.3pt" o:gfxdata="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" strokecolor="black [3200]" strokeweight=".5pt">
+          <mc:Fallback xmlns:cx1="http://schemas.microsoft.com/office/drawing/2015/9/8/chartex" xmlns:cx2="http://schemas.microsoft.com/office/drawing/2015/10/21/chartex" xmlns:cx3="http://schemas.microsoft.com/office/drawing/2016/5/9/chartex" xmlns:cx4="http://schemas.microsoft.com/office/drawing/2016/5/10/chartex" xmlns:cx5="http://schemas.microsoft.com/office/drawing/2016/5/11/chartex" xmlns:cx6="http://schemas.microsoft.com/office/drawing/2016/5/12/chartex" xmlns:cx7="http://schemas.microsoft.com/office/drawing/2016/5/13/chartex" xmlns:cx8="http://schemas.microsoft.com/office/drawing/2016/5/14/chartex" xmlns:aink="http://schemas.microsoft.com/office/drawing/2016/ink" xmlns:am3d="http://schemas.microsoft.com/office/drawing/2017/model3d" xmlns:w16cid="http://schemas.microsoft.com/office/word/2016/wordml/cid">
+            <w:pict>
+              <v:line w14:anchorId="5E547671" id="Conector recto 32" o:spid="_x0000_s1026" style="position:absolute;flip:x;z-index:251718656;visibility:visible;mso-wrap-style:square;mso-width-percent:0;mso-height-percent:0;mso-wrap-distance-left:9pt;mso-wrap-distance-top:0;mso-wrap-distance-right:9pt;mso-wrap-distance-bottom:0;mso-position-horizontal:absolute;mso-position-horizontal-relative:text;mso-position-vertical:absolute;mso-position-vertical-relative:text;mso-width-percent:0;mso-height-percent:0;mso-width-relative:margin;mso-height-relative:margin" from="-37.05pt,25.55pt" to="49.95pt,25.55pt" o:gfxdata="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" strokecolor="black [3200]" strokeweight=".5pt">
                 <v:stroke joinstyle="miter"/>
               </v:line>
             </w:pict>
@@ -4111,41 +4175,37 @@
       <w:r>
         <w:rPr>
           <w:rFonts w:cstheme="minorHAnsi"/>
-          <w:b/>
-          <w:noProof/>
-          <w:lang w:eastAsia="es-ES"/>
-        </w:rPr>
-        <mc:AlternateContent>
-          <mc:Choice Requires="wps">
-            <w:drawing>
-              <wp:anchor distT="0" distB="0" distL="114300" distR="114300" simplePos="0" relativeHeight="251700224" behindDoc="0" locked="0" layoutInCell="1" allowOverlap="1" wp14:anchorId="1F0DE07E" wp14:editId="726A1491">
+          <w:noProof/>
+          <w:lang w:eastAsia="es-ES"/>
+        </w:rPr>
+        <mc:AlternateContent>
+          <mc:Choice Requires="wps">
+            <w:drawing>
+              <wp:anchor distT="0" distB="0" distL="114300" distR="114300" simplePos="0" relativeHeight="251716608" behindDoc="0" locked="0" layoutInCell="1" allowOverlap="1" wp14:anchorId="01735731" wp14:editId="40E4A800">
                 <wp:simplePos x="0" y="0"/>
                 <wp:positionH relativeFrom="column">
-                  <wp:posOffset>910589</wp:posOffset>
-                </wp:positionH>
-                <wp:positionV relativeFrom="paragraph">
-                  <wp:posOffset>219710</wp:posOffset>
-                </wp:positionV>
-                <wp:extent cx="45719" cy="247650"/>
-                <wp:effectExtent l="38100" t="38100" r="50165" b="19050"/>
-                <wp:wrapNone/>
-                <wp:docPr id="23" name="Conector recto de flecha 23"/>
-                <wp:cNvGraphicFramePr/>
-                <a:graphic xmlns:a="http://schemas.openxmlformats.org/drawingml/2006/main">
-                  <a:graphicData uri="http://schemas.microsoft.com/office/word/2010/wordprocessingShape">
-                    <wps:wsp>
-                      <wps:cNvCnPr/>
-                      <wps:spPr>
-                        <a:xfrm flipV="1">
-                          <a:off x="0" y="0"/>
-                          <a:ext cx="45719" cy="247650"/>
-                        </a:xfrm>
-                        <a:prstGeom prst="straightConnector1">
-                          <a:avLst/>
-                        </a:prstGeom>
-                        <a:ln>
-                          <a:tailEnd type="triangle"/>
-                        </a:ln>
+                  <wp:posOffset>-470535</wp:posOffset>
+                </wp:positionH>
+                <wp:positionV relativeFrom="paragraph">
+                  <wp:posOffset>314960</wp:posOffset>
+                </wp:positionV>
+                <wp:extent cx="9525" cy="1314450"/>
+                <wp:effectExtent l="0" t="0" r="28575" b="19050"/>
+                <wp:wrapNone/>
+                <wp:docPr id="31" name="Conector recto 31"/>
+                <wp:cNvGraphicFramePr/>
+                <a:graphic xmlns:a="http://schemas.openxmlformats.org/drawingml/2006/main">
+                  <a:graphicData uri="http://schemas.microsoft.com/office/word/2010/wordprocessingShape">
+                    <wps:wsp>
+                      <wps:cNvCnPr/>
+                      <wps:spPr>
+                        <a:xfrm flipH="1">
+                          <a:off x="0" y="0"/>
+                          <a:ext cx="9525" cy="1314450"/>
+                        </a:xfrm>
+                        <a:prstGeom prst="line">
+                          <a:avLst/>
+                        </a:prstGeom>
                       </wps:spPr>
                       <wps:style>
                         <a:lnRef idx="1">
@@ -4174,11 +4234,11 @@
               </wp:anchor>
             </w:drawing>
           </mc:Choice>
-          <mc:Fallback xmlns:w16cid="http://schemas.microsoft.com/office/word/2016/wordml/cid" xmlns:am3d="http://schemas.microsoft.com/office/drawing/2017/model3d" xmlns:aink="http://schemas.microsoft.com/office/drawing/2016/ink" xmlns:cx8="http://schemas.microsoft.com/office/drawing/2016/5/14/chartex" xmlns:cx7="http://schemas.microsoft.com/office/drawing/2016/5/13/chartex" xmlns:cx6="http://schemas.microsoft.com/office/drawing/2016/5/12/chartex" xmlns:cx5="http://schemas.microsoft.com/office/drawing/2016/5/11/chartex" xmlns:cx4="http://schemas.microsoft.com/office/drawing/2016/5/10/chartex" xmlns:cx3="http://schemas.microsoft.com/office/drawing/2016/5/9/chartex" xmlns:cx2="http://schemas.microsoft.com/office/drawing/2015/10/21/chartex" xmlns:cx1="http://schemas.microsoft.com/office/drawing/2015/9/8/chartex">
-            <w:pict>
-              <v:shape w14:anchorId="634AB04F" id="Conector recto de flecha 23" o:spid="_x0000_s1026" type="#_x0000_t32" style="position:absolute;margin-left:71.7pt;margin-top:17.3pt;width:3.6pt;height:19.5pt;flip:y;z-index:251700224;visibility:visible;mso-wrap-style:square;mso-width-percent:0;mso-height-percent:0;mso-wrap-distance-left:9pt;mso-wrap-distance-top:0;mso-wrap-distance-right:9pt;mso-wrap-distance-bottom:0;mso-position-horizontal:absolute;mso-position-horizontal-relative:text;mso-position-vertical:absolute;mso-position-vertical-relative:text;mso-width-percent:0;mso-height-percent:0;mso-width-relative:margin;mso-height-relative:margin" o:gfxdata="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" strokecolor="black [3200]" strokeweight=".5pt">
-                <v:stroke endarrow="block" joinstyle="miter"/>
-              </v:shape>
+          <mc:Fallback xmlns:cx1="http://schemas.microsoft.com/office/drawing/2015/9/8/chartex" xmlns:cx2="http://schemas.microsoft.com/office/drawing/2015/10/21/chartex" xmlns:cx3="http://schemas.microsoft.com/office/drawing/2016/5/9/chartex" xmlns:cx4="http://schemas.microsoft.com/office/drawing/2016/5/10/chartex" xmlns:cx5="http://schemas.microsoft.com/office/drawing/2016/5/11/chartex" xmlns:cx6="http://schemas.microsoft.com/office/drawing/2016/5/12/chartex" xmlns:cx7="http://schemas.microsoft.com/office/drawing/2016/5/13/chartex" xmlns:cx8="http://schemas.microsoft.com/office/drawing/2016/5/14/chartex" xmlns:aink="http://schemas.microsoft.com/office/drawing/2016/ink" xmlns:am3d="http://schemas.microsoft.com/office/drawing/2017/model3d" xmlns:w16cid="http://schemas.microsoft.com/office/word/2016/wordml/cid">
+            <w:pict>
+              <v:line w14:anchorId="3AC7B331" id="Conector recto 31" o:spid="_x0000_s1026" style="position:absolute;flip:x;z-index:251716608;visibility:visible;mso-wrap-style:square;mso-width-percent:0;mso-height-percent:0;mso-wrap-distance-left:9pt;mso-wrap-distance-top:0;mso-wrap-distance-right:9pt;mso-wrap-distance-bottom:0;mso-position-horizontal:absolute;mso-position-horizontal-relative:text;mso-position-vertical:absolute;mso-position-vertical-relative:text;mso-width-percent:0;mso-height-percent:0;mso-width-relative:margin;mso-height-relative:margin" from="-37.05pt,24.8pt" to="-36.3pt,128.3pt" o:gfxdata="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" strokecolor="black [3200]" strokeweight=".5pt">
+                <v:stroke joinstyle="miter"/>
+              </v:line>
             </w:pict>
           </mc:Fallback>
         </mc:AlternateContent>
@@ -4187,76 +4247,40 @@
         <w:rPr>
           <w:rFonts w:cstheme="minorHAnsi"/>
           <w:b/>
-        </w:rPr>
-        <w:t>Producto</w:t>
-      </w:r>
-      <w:r>
-        <w:rPr>
-          <w:rFonts w:cstheme="minorHAnsi"/>
-        </w:rPr>
-        <w:t xml:space="preserve"> </w:t>
-      </w:r>
-      <w:r>
-        <w:rPr>
-          <w:rFonts w:cstheme="minorHAnsi"/>
-        </w:rPr>
-        <w:t>(</w:t>
-      </w:r>
-      <w:r>
-        <w:rPr>
-          <w:rFonts w:cstheme="minorHAnsi"/>
-          <w:u w:val="single"/>
-        </w:rPr>
-        <w:t>CodigoAlimento,</w:t>
-      </w:r>
-      <w:r>
-        <w:rPr>
-          <w:rFonts w:cstheme="minorHAnsi"/>
-        </w:rPr>
-        <w:t xml:space="preserve"> Pventa)</w:t>
-      </w:r>
-    </w:p>
-    <w:p>
-      <w:pPr>
-        <w:ind w:right="-1"/>
-        <w:rPr>
-          <w:rFonts w:cstheme="minorHAnsi"/>
-        </w:rPr>
-      </w:pPr>
-      <w:r>
-        <w:rPr>
-          <w:rFonts w:cstheme="minorHAnsi"/>
-          <w:noProof/>
-          <w:lang w:eastAsia="es-ES"/>
-        </w:rPr>
-        <mc:AlternateContent>
-          <mc:Choice Requires="wps">
-            <w:drawing>
-              <wp:anchor distT="0" distB="0" distL="114300" distR="114300" simplePos="0" relativeHeight="251698176" behindDoc="0" locked="0" layoutInCell="1" allowOverlap="1" wp14:anchorId="6AA3F3DD" wp14:editId="2ECF426C">
+          <w:noProof/>
+          <w:lang w:eastAsia="es-ES"/>
+        </w:rPr>
+        <mc:AlternateContent>
+          <mc:Choice Requires="wps">
+            <w:drawing>
+              <wp:anchor distT="0" distB="0" distL="114300" distR="114300" simplePos="0" relativeHeight="251700224" behindDoc="0" locked="0" layoutInCell="1" allowOverlap="1" wp14:anchorId="1F0DE07E" wp14:editId="726A1491">
                 <wp:simplePos x="0" y="0"/>
                 <wp:positionH relativeFrom="column">
-                  <wp:posOffset>-308610</wp:posOffset>
-                </wp:positionH>
-                <wp:positionV relativeFrom="paragraph">
-                  <wp:posOffset>165100</wp:posOffset>
-                </wp:positionV>
-                <wp:extent cx="1219200" cy="9525"/>
-                <wp:effectExtent l="0" t="0" r="19050" b="28575"/>
-                <wp:wrapNone/>
-                <wp:docPr id="22" name="Conector recto 22"/>
-                <wp:cNvGraphicFramePr/>
-                <a:graphic xmlns:a="http://schemas.openxmlformats.org/drawingml/2006/main">
-                  <a:graphicData uri="http://schemas.microsoft.com/office/word/2010/wordprocessingShape">
-                    <wps:wsp>
-                      <wps:cNvCnPr/>
-                      <wps:spPr>
-                        <a:xfrm flipH="1" flipV="1">
-                          <a:off x="0" y="0"/>
-                          <a:ext cx="1219200" cy="9525"/>
-                        </a:xfrm>
-                        <a:prstGeom prst="line">
-                          <a:avLst/>
-                        </a:prstGeom>
+                  <wp:posOffset>910589</wp:posOffset>
+                </wp:positionH>
+                <wp:positionV relativeFrom="paragraph">
+                  <wp:posOffset>219710</wp:posOffset>
+                </wp:positionV>
+                <wp:extent cx="45719" cy="247650"/>
+                <wp:effectExtent l="38100" t="38100" r="50165" b="19050"/>
+                <wp:wrapNone/>
+                <wp:docPr id="23" name="Conector recto de flecha 23"/>
+                <wp:cNvGraphicFramePr/>
+                <a:graphic xmlns:a="http://schemas.openxmlformats.org/drawingml/2006/main">
+                  <a:graphicData uri="http://schemas.microsoft.com/office/word/2010/wordprocessingShape">
+                    <wps:wsp>
+                      <wps:cNvCnPr/>
+                      <wps:spPr>
+                        <a:xfrm flipV="1">
+                          <a:off x="0" y="0"/>
+                          <a:ext cx="45719" cy="247650"/>
+                        </a:xfrm>
+                        <a:prstGeom prst="straightConnector1">
+                          <a:avLst/>
+                        </a:prstGeom>
+                        <a:ln>
+                          <a:tailEnd type="triangle"/>
+                        </a:ln>
                       </wps:spPr>
                       <wps:style>
                         <a:lnRef idx="1">
@@ -4285,45 +4309,85 @@
               </wp:anchor>
             </w:drawing>
           </mc:Choice>
-          <mc:Fallback xmlns:w16cid="http://schemas.microsoft.com/office/word/2016/wordml/cid" xmlns:am3d="http://schemas.microsoft.com/office/drawing/2017/model3d" xmlns:aink="http://schemas.microsoft.com/office/drawing/2016/ink" xmlns:cx8="http://schemas.microsoft.com/office/drawing/2016/5/14/chartex" xmlns:cx7="http://schemas.microsoft.com/office/drawing/2016/5/13/chartex" xmlns:cx6="http://schemas.microsoft.com/office/drawing/2016/5/12/chartex" xmlns:cx5="http://schemas.microsoft.com/office/drawing/2016/5/11/chartex" xmlns:cx4="http://schemas.microsoft.com/office/drawing/2016/5/10/chartex" xmlns:cx3="http://schemas.microsoft.com/office/drawing/2016/5/9/chartex" xmlns:cx2="http://schemas.microsoft.com/office/drawing/2015/10/21/chartex" xmlns:cx1="http://schemas.microsoft.com/office/drawing/2015/9/8/chartex">
-            <w:pict>
-              <v:line w14:anchorId="0D27D6D6" id="Conector recto 22" o:spid="_x0000_s1026" style="position:absolute;flip:x y;z-index:251698176;visibility:visible;mso-wrap-style:square;mso-width-percent:0;mso-height-percent:0;mso-wrap-distance-left:9pt;mso-wrap-distance-top:0;mso-wrap-distance-right:9pt;mso-wrap-distance-bottom:0;mso-position-horizontal:absolute;mso-position-horizontal-relative:text;mso-position-vertical:absolute;mso-position-vertical-relative:text;mso-width-percent:0;mso-height-percent:0;mso-width-relative:margin;mso-height-relative:margin" from="-24.3pt,13pt" to="71.7pt,13.75pt" o:gfxdata="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" strokecolor="black [3200]" strokeweight=".5pt">
-                <v:stroke joinstyle="miter"/>
-              </v:line>
-            </w:pict>
-          </mc:Fallback>
-        </mc:AlternateContent>
-      </w:r>
-      <w:r>
-        <w:rPr>
-          <w:rFonts w:cstheme="minorHAnsi"/>
-          <w:noProof/>
-          <w:lang w:eastAsia="es-ES"/>
-        </w:rPr>
-        <mc:AlternateContent>
-          <mc:Choice Requires="wps">
-            <w:drawing>
-              <wp:anchor distT="0" distB="0" distL="114300" distR="114300" simplePos="0" relativeHeight="251696128" behindDoc="0" locked="0" layoutInCell="1" allowOverlap="1" wp14:anchorId="6033FA9B" wp14:editId="4521F030">
-                <wp:simplePos x="0" y="0"/>
-                <wp:positionH relativeFrom="margin">
+          <mc:Fallback xmlns:cx1="http://schemas.microsoft.com/office/drawing/2015/9/8/chartex" xmlns:cx2="http://schemas.microsoft.com/office/drawing/2015/10/21/chartex" xmlns:cx3="http://schemas.microsoft.com/office/drawing/2016/5/9/chartex" xmlns:cx4="http://schemas.microsoft.com/office/drawing/2016/5/10/chartex" xmlns:cx5="http://schemas.microsoft.com/office/drawing/2016/5/11/chartex" xmlns:cx6="http://schemas.microsoft.com/office/drawing/2016/5/12/chartex" xmlns:cx7="http://schemas.microsoft.com/office/drawing/2016/5/13/chartex" xmlns:cx8="http://schemas.microsoft.com/office/drawing/2016/5/14/chartex" xmlns:aink="http://schemas.microsoft.com/office/drawing/2016/ink" xmlns:am3d="http://schemas.microsoft.com/office/drawing/2017/model3d" xmlns:w16cid="http://schemas.microsoft.com/office/word/2016/wordml/cid">
+            <w:pict>
+              <v:shape w14:anchorId="634AB04F" id="Conector recto de flecha 23" o:spid="_x0000_s1026" type="#_x0000_t32" style="position:absolute;margin-left:71.7pt;margin-top:17.3pt;width:3.6pt;height:19.5pt;flip:y;z-index:251700224;visibility:visible;mso-wrap-style:square;mso-width-percent:0;mso-height-percent:0;mso-wrap-distance-left:9pt;mso-wrap-distance-top:0;mso-wrap-distance-right:9pt;mso-wrap-distance-bottom:0;mso-position-horizontal:absolute;mso-position-horizontal-relative:text;mso-position-vertical:absolute;mso-position-vertical-relative:text;mso-width-percent:0;mso-height-percent:0;mso-width-relative:margin;mso-height-relative:margin" o:gfxdata="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" strokecolor="black [3200]" strokeweight=".5pt">
+                <v:stroke endarrow="block" joinstyle="miter"/>
+              </v:shape>
+            </w:pict>
+          </mc:Fallback>
+        </mc:AlternateContent>
+      </w:r>
+      <w:r>
+        <w:rPr>
+          <w:rFonts w:cstheme="minorHAnsi"/>
+          <w:b/>
+        </w:rPr>
+        <w:t>Producto</w:t>
+      </w:r>
+      <w:r>
+        <w:rPr>
+          <w:rFonts w:cstheme="minorHAnsi"/>
+        </w:rPr>
+        <w:t xml:space="preserve"> </w:t>
+      </w:r>
+      <w:r>
+        <w:rPr>
+          <w:rFonts w:cstheme="minorHAnsi"/>
+        </w:rPr>
+        <w:t>(</w:t>
+      </w:r>
+      <w:r>
+        <w:rPr>
+          <w:rFonts w:cstheme="minorHAnsi"/>
+          <w:u w:val="single"/>
+        </w:rPr>
+        <w:t>CodigoAlimento,</w:t>
+      </w:r>
+      <w:r>
+        <w:rPr>
+          <w:rFonts w:cstheme="minorHAnsi"/>
+        </w:rPr>
+        <w:t xml:space="preserve"> Pventa)</w:t>
+      </w:r>
+    </w:p>
+    <w:p>
+      <w:pPr>
+        <w:ind w:right="-1"/>
+        <w:rPr>
+          <w:rFonts w:cstheme="minorHAnsi"/>
+        </w:rPr>
+      </w:pPr>
+      <w:r>
+        <w:rPr>
+          <w:rFonts w:cstheme="minorHAnsi"/>
+          <w:noProof/>
+          <w:lang w:eastAsia="es-ES"/>
+        </w:rPr>
+        <mc:AlternateContent>
+          <mc:Choice Requires="wps">
+            <w:drawing>
+              <wp:anchor distT="0" distB="0" distL="114300" distR="114300" simplePos="0" relativeHeight="251698176" behindDoc="0" locked="0" layoutInCell="1" allowOverlap="1" wp14:anchorId="6AA3F3DD" wp14:editId="2ECF426C">
+                <wp:simplePos x="0" y="0"/>
+                <wp:positionH relativeFrom="column">
                   <wp:posOffset>-308610</wp:posOffset>
                 </wp:positionH>
                 <wp:positionV relativeFrom="paragraph">
-                  <wp:posOffset>174625</wp:posOffset>
-                </wp:positionV>
-                <wp:extent cx="9525" cy="552450"/>
-                <wp:effectExtent l="0" t="0" r="28575" b="19050"/>
-                <wp:wrapNone/>
-                <wp:docPr id="21" name="Conector recto 21"/>
-                <wp:cNvGraphicFramePr/>
-                <a:graphic xmlns:a="http://schemas.openxmlformats.org/drawingml/2006/main">
-                  <a:graphicData uri="http://schemas.microsoft.com/office/word/2010/wordprocessingShape">
-                    <wps:wsp>
-                      <wps:cNvCnPr/>
-                      <wps:spPr>
-                        <a:xfrm flipH="1">
-                          <a:off x="0" y="0"/>
-                          <a:ext cx="9525" cy="552450"/>
+                  <wp:posOffset>165100</wp:posOffset>
+                </wp:positionV>
+                <wp:extent cx="1219200" cy="9525"/>
+                <wp:effectExtent l="0" t="0" r="19050" b="28575"/>
+                <wp:wrapNone/>
+                <wp:docPr id="22" name="Conector recto 22"/>
+                <wp:cNvGraphicFramePr/>
+                <a:graphic xmlns:a="http://schemas.openxmlformats.org/drawingml/2006/main">
+                  <a:graphicData uri="http://schemas.microsoft.com/office/word/2010/wordprocessingShape">
+                    <wps:wsp>
+                      <wps:cNvCnPr/>
+                      <wps:spPr>
+                        <a:xfrm flipH="1" flipV="1">
+                          <a:off x="0" y="0"/>
+                          <a:ext cx="1219200" cy="9525"/>
                         </a:xfrm>
                         <a:prstGeom prst="line">
                           <a:avLst/>
@@ -4356,11 +4420,10 @@
               </wp:anchor>
             </w:drawing>
           </mc:Choice>
-          <mc:Fallback xmlns:w16cid="http://schemas.microsoft.com/office/word/2016/wordml/cid" xmlns:am3d="http://schemas.microsoft.com/office/drawing/2017/model3d" xmlns:aink="http://schemas.microsoft.com/office/drawing/2016/ink" xmlns:cx8="http://schemas.microsoft.com/office/drawing/2016/5/14/chartex" xmlns:cx7="http://schemas.microsoft.com/office/drawing/2016/5/13/chartex" xmlns:cx6="http://schemas.microsoft.com/office/drawing/2016/5/12/chartex" xmlns:cx5="http://schemas.microsoft.com/office/drawing/2016/5/11/chartex" xmlns:cx4="http://schemas.microsoft.com/office/drawing/2016/5/10/chartex" xmlns:cx3="http://schemas.microsoft.com/office/drawing/2016/5/9/chartex" xmlns:cx2="http://schemas.microsoft.com/office/drawing/2015/10/21/chartex" xmlns:cx1="http://schemas.microsoft.com/office/drawing/2015/9/8/chartex">
-            <w:pict>
-              <v:line w14:anchorId="37B223D0" id="Conector recto 21" o:spid="_x0000_s1026" style="position:absolute;flip:x;z-index:251696128;visibility:visible;mso-wrap-style:square;mso-width-percent:0;mso-height-percent:0;mso-wrap-distance-left:9pt;mso-wrap-distance-top:0;mso-wrap-distance-right:9pt;mso-wrap-distance-bottom:0;mso-position-horizontal:absolute;mso-position-horizontal-relative:margin;mso-position-vertical:absolute;mso-position-vertical-relative:text;mso-width-percent:0;mso-height-percent:0;mso-width-relative:margin;mso-height-relative:margin" from="-24.3pt,13.75pt" to="-23.55pt,57.25pt" o:gfxdata="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" strokecolor="black [3200]" strokeweight=".5pt">
+          <mc:Fallback xmlns:cx1="http://schemas.microsoft.com/office/drawing/2015/9/8/chartex" xmlns:cx2="http://schemas.microsoft.com/office/drawing/2015/10/21/chartex" xmlns:cx3="http://schemas.microsoft.com/office/drawing/2016/5/9/chartex" xmlns:cx4="http://schemas.microsoft.com/office/drawing/2016/5/10/chartex" xmlns:cx5="http://schemas.microsoft.com/office/drawing/2016/5/11/chartex" xmlns:cx6="http://schemas.microsoft.com/office/drawing/2016/5/12/chartex" xmlns:cx7="http://schemas.microsoft.com/office/drawing/2016/5/13/chartex" xmlns:cx8="http://schemas.microsoft.com/office/drawing/2016/5/14/chartex" xmlns:aink="http://schemas.microsoft.com/office/drawing/2016/ink" xmlns:am3d="http://schemas.microsoft.com/office/drawing/2017/model3d" xmlns:w16cid="http://schemas.microsoft.com/office/word/2016/wordml/cid">
+            <w:pict>
+              <v:line w14:anchorId="0D27D6D6" id="Conector recto 22" o:spid="_x0000_s1026" style="position:absolute;flip:x y;z-index:251698176;visibility:visible;mso-wrap-style:square;mso-width-percent:0;mso-height-percent:0;mso-wrap-distance-left:9pt;mso-wrap-distance-top:0;mso-wrap-distance-right:9pt;mso-wrap-distance-bottom:0;mso-position-horizontal:absolute;mso-position-horizontal-relative:text;mso-position-vertical:absolute;mso-position-vertical-relative:text;mso-width-percent:0;mso-height-percent:0;mso-width-relative:margin;mso-height-relative:margin" from="-24.3pt,13pt" to="71.7pt,13.75pt" o:gfxdata="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" strokecolor="black [3200]" strokeweight=".5pt">
                 <v:stroke joinstyle="miter"/>
-                <w10:wrap anchorx="margin"/>
               </v:line>
             </w:pict>
           </mc:Fallback>
@@ -4375,18 +4438,18 @@
         <mc:AlternateContent>
           <mc:Choice Requires="wps">
             <w:drawing>
-              <wp:anchor distT="0" distB="0" distL="114300" distR="114300" simplePos="0" relativeHeight="251687936" behindDoc="0" locked="0" layoutInCell="1" allowOverlap="1" wp14:anchorId="42084026" wp14:editId="5191BC0F">
-                <wp:simplePos x="0" y="0"/>
-                <wp:positionH relativeFrom="column">
-                  <wp:posOffset>1424939</wp:posOffset>
-                </wp:positionH>
-                <wp:positionV relativeFrom="paragraph">
-                  <wp:posOffset>12700</wp:posOffset>
-                </wp:positionV>
-                <wp:extent cx="1676400" cy="104775"/>
-                <wp:effectExtent l="0" t="0" r="19050" b="28575"/>
-                <wp:wrapNone/>
-                <wp:docPr id="17" name="Conector recto 17"/>
+              <wp:anchor distT="0" distB="0" distL="114300" distR="114300" simplePos="0" relativeHeight="251696128" behindDoc="0" locked="0" layoutInCell="1" allowOverlap="1" wp14:anchorId="6033FA9B" wp14:editId="4521F030">
+                <wp:simplePos x="0" y="0"/>
+                <wp:positionH relativeFrom="margin">
+                  <wp:posOffset>-308610</wp:posOffset>
+                </wp:positionH>
+                <wp:positionV relativeFrom="paragraph">
+                  <wp:posOffset>174625</wp:posOffset>
+                </wp:positionV>
+                <wp:extent cx="9525" cy="552450"/>
+                <wp:effectExtent l="0" t="0" r="28575" b="19050"/>
+                <wp:wrapNone/>
+                <wp:docPr id="21" name="Conector recto 21"/>
                 <wp:cNvGraphicFramePr/>
                 <a:graphic xmlns:a="http://schemas.openxmlformats.org/drawingml/2006/main">
                   <a:graphicData uri="http://schemas.microsoft.com/office/word/2010/wordprocessingShape">
@@ -4395,7 +4458,7 @@
                       <wps:spPr>
                         <a:xfrm flipH="1">
                           <a:off x="0" y="0"/>
-                          <a:ext cx="1676400" cy="104775"/>
+                          <a:ext cx="9525" cy="552450"/>
                         </a:xfrm>
                         <a:prstGeom prst="line">
                           <a:avLst/>
@@ -4428,10 +4491,11 @@
               </wp:anchor>
             </w:drawing>
           </mc:Choice>
-          <mc:Fallback xmlns:w16cid="http://schemas.microsoft.com/office/word/2016/wordml/cid" xmlns:am3d="http://schemas.microsoft.com/office/drawing/2017/model3d" xmlns:aink="http://schemas.microsoft.com/office/drawing/2016/ink" xmlns:cx8="http://schemas.microsoft.com/office/drawing/2016/5/14/chartex" xmlns:cx7="http://schemas.microsoft.com/office/drawing/2016/5/13/chartex" xmlns:cx6="http://schemas.microsoft.com/office/drawing/2016/5/12/chartex" xmlns:cx5="http://schemas.microsoft.com/office/drawing/2016/5/11/chartex" xmlns:cx4="http://schemas.microsoft.com/office/drawing/2016/5/10/chartex" xmlns:cx3="http://schemas.microsoft.com/office/drawing/2016/5/9/chartex" xmlns:cx2="http://schemas.microsoft.com/office/drawing/2015/10/21/chartex" xmlns:cx1="http://schemas.microsoft.com/office/drawing/2015/9/8/chartex">
-            <w:pict>
-              <v:line w14:anchorId="48521A2C" id="Conector recto 17" o:spid="_x0000_s1026" style="position:absolute;flip:x;z-index:251687936;visibility:visible;mso-wrap-style:square;mso-width-percent:0;mso-height-percent:0;mso-wrap-distance-left:9pt;mso-wrap-distance-top:0;mso-wrap-distance-right:9pt;mso-wrap-distance-bottom:0;mso-position-horizontal:absolute;mso-position-horizontal-relative:text;mso-position-vertical:absolute;mso-position-vertical-relative:text;mso-width-percent:0;mso-height-percent:0;mso-width-relative:margin;mso-height-relative:margin" from="112.2pt,1pt" to="244.2pt,9.25pt" o:gfxdata="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" strokecolor="black [3200]" strokeweight=".5pt">
+          <mc:Fallback xmlns:cx1="http://schemas.microsoft.com/office/drawing/2015/9/8/chartex" xmlns:cx2="http://schemas.microsoft.com/office/drawing/2015/10/21/chartex" xmlns:cx3="http://schemas.microsoft.com/office/drawing/2016/5/9/chartex" xmlns:cx4="http://schemas.microsoft.com/office/drawing/2016/5/10/chartex" xmlns:cx5="http://schemas.microsoft.com/office/drawing/2016/5/11/chartex" xmlns:cx6="http://schemas.microsoft.com/office/drawing/2016/5/12/chartex" xmlns:cx7="http://schemas.microsoft.com/office/drawing/2016/5/13/chartex" xmlns:cx8="http://schemas.microsoft.com/office/drawing/2016/5/14/chartex" xmlns:aink="http://schemas.microsoft.com/office/drawing/2016/ink" xmlns:am3d="http://schemas.microsoft.com/office/drawing/2017/model3d" xmlns:w16cid="http://schemas.microsoft.com/office/word/2016/wordml/cid">
+            <w:pict>
+              <v:line w14:anchorId="37B223D0" id="Conector recto 21" o:spid="_x0000_s1026" style="position:absolute;flip:x;z-index:251696128;visibility:visible;mso-wrap-style:square;mso-width-percent:0;mso-height-percent:0;mso-wrap-distance-left:9pt;mso-wrap-distance-top:0;mso-wrap-distance-right:9pt;mso-wrap-distance-bottom:0;mso-position-horizontal:absolute;mso-position-horizontal-relative:margin;mso-position-vertical:absolute;mso-position-vertical-relative:text;mso-width-percent:0;mso-height-percent:0;mso-width-relative:margin;mso-height-relative:margin" from="-24.3pt,13.75pt" to="-23.55pt,57.25pt" o:gfxdata="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" strokecolor="black [3200]" strokeweight=".5pt">
                 <v:stroke joinstyle="miter"/>
+                <w10:wrap anchorx="margin"/>
               </v:line>
             </w:pict>
           </mc:Fallback>
@@ -4446,27 +4510,27 @@
         <mc:AlternateContent>
           <mc:Choice Requires="wps">
             <w:drawing>
-              <wp:anchor distT="0" distB="0" distL="114300" distR="114300" simplePos="0" relativeHeight="251685888" behindDoc="0" locked="0" layoutInCell="1" allowOverlap="1" wp14:anchorId="5EE86583" wp14:editId="148B392B">
-                <wp:simplePos x="0" y="0"/>
-                <wp:positionH relativeFrom="margin">
+              <wp:anchor distT="0" distB="0" distL="114300" distR="114300" simplePos="0" relativeHeight="251687936" behindDoc="0" locked="0" layoutInCell="1" allowOverlap="1" wp14:anchorId="42084026" wp14:editId="5191BC0F">
+                <wp:simplePos x="0" y="0"/>
+                <wp:positionH relativeFrom="column">
                   <wp:posOffset>1424939</wp:posOffset>
                 </wp:positionH>
                 <wp:positionV relativeFrom="paragraph">
-                  <wp:posOffset>117475</wp:posOffset>
-                </wp:positionV>
-                <wp:extent cx="9525" cy="190500"/>
-                <wp:effectExtent l="0" t="0" r="28575" b="19050"/>
-                <wp:wrapNone/>
-                <wp:docPr id="16" name="Conector recto 16"/>
-                <wp:cNvGraphicFramePr/>
-                <a:graphic xmlns:a="http://schemas.openxmlformats.org/drawingml/2006/main">
-                  <a:graphicData uri="http://schemas.microsoft.com/office/word/2010/wordprocessingShape">
-                    <wps:wsp>
-                      <wps:cNvCnPr/>
-                      <wps:spPr>
-                        <a:xfrm flipV="1">
-                          <a:off x="0" y="0"/>
-                          <a:ext cx="9525" cy="190500"/>
+                  <wp:posOffset>12700</wp:posOffset>
+                </wp:positionV>
+                <wp:extent cx="1676400" cy="104775"/>
+                <wp:effectExtent l="0" t="0" r="19050" b="28575"/>
+                <wp:wrapNone/>
+                <wp:docPr id="17" name="Conector recto 17"/>
+                <wp:cNvGraphicFramePr/>
+                <a:graphic xmlns:a="http://schemas.openxmlformats.org/drawingml/2006/main">
+                  <a:graphicData uri="http://schemas.microsoft.com/office/word/2010/wordprocessingShape">
+                    <wps:wsp>
+                      <wps:cNvCnPr/>
+                      <wps:spPr>
+                        <a:xfrm flipH="1">
+                          <a:off x="0" y="0"/>
+                          <a:ext cx="1676400" cy="104775"/>
                         </a:xfrm>
                         <a:prstGeom prst="line">
                           <a:avLst/>
@@ -4499,54 +4563,45 @@
               </wp:anchor>
             </w:drawing>
           </mc:Choice>
-          <mc:Fallback xmlns:w16cid="http://schemas.microsoft.com/office/word/2016/wordml/cid" xmlns:am3d="http://schemas.microsoft.com/office/drawing/2017/model3d" xmlns:aink="http://schemas.microsoft.com/office/drawing/2016/ink" xmlns:cx8="http://schemas.microsoft.com/office/drawing/2016/5/14/chartex" xmlns:cx7="http://schemas.microsoft.com/office/drawing/2016/5/13/chartex" xmlns:cx6="http://schemas.microsoft.com/office/drawing/2016/5/12/chartex" xmlns:cx5="http://schemas.microsoft.com/office/drawing/2016/5/11/chartex" xmlns:cx4="http://schemas.microsoft.com/office/drawing/2016/5/10/chartex" xmlns:cx3="http://schemas.microsoft.com/office/drawing/2016/5/9/chartex" xmlns:cx2="http://schemas.microsoft.com/office/drawing/2015/10/21/chartex" xmlns:cx1="http://schemas.microsoft.com/office/drawing/2015/9/8/chartex">
-            <w:pict>
-              <v:line w14:anchorId="2FB89305" id="Conector recto 16" o:spid="_x0000_s1026" style="position:absolute;flip:y;z-index:251685888;visibility:visible;mso-wrap-style:square;mso-width-percent:0;mso-height-percent:0;mso-wrap-distance-left:9pt;mso-wrap-distance-top:0;mso-wrap-distance-right:9pt;mso-wrap-distance-bottom:0;mso-position-horizontal:absolute;mso-position-horizontal-relative:margin;mso-position-vertical:absolute;mso-position-vertical-relative:text;mso-width-percent:0;mso-height-percent:0;mso-width-relative:margin;mso-height-relative:margin" from="112.2pt,9.25pt" to="112.95pt,24.25pt" o:gfxdata="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" strokecolor="black [3200]" strokeweight=".5pt">
+          <mc:Fallback xmlns:cx1="http://schemas.microsoft.com/office/drawing/2015/9/8/chartex" xmlns:cx2="http://schemas.microsoft.com/office/drawing/2015/10/21/chartex" xmlns:cx3="http://schemas.microsoft.com/office/drawing/2016/5/9/chartex" xmlns:cx4="http://schemas.microsoft.com/office/drawing/2016/5/10/chartex" xmlns:cx5="http://schemas.microsoft.com/office/drawing/2016/5/11/chartex" xmlns:cx6="http://schemas.microsoft.com/office/drawing/2016/5/12/chartex" xmlns:cx7="http://schemas.microsoft.com/office/drawing/2016/5/13/chartex" xmlns:cx8="http://schemas.microsoft.com/office/drawing/2016/5/14/chartex" xmlns:aink="http://schemas.microsoft.com/office/drawing/2016/ink" xmlns:am3d="http://schemas.microsoft.com/office/drawing/2017/model3d" xmlns:w16cid="http://schemas.microsoft.com/office/word/2016/wordml/cid">
+            <w:pict>
+              <v:line w14:anchorId="48521A2C" id="Conector recto 17" o:spid="_x0000_s1026" style="position:absolute;flip:x;z-index:251687936;visibility:visible;mso-wrap-style:square;mso-width-percent:0;mso-height-percent:0;mso-wrap-distance-left:9pt;mso-wrap-distance-top:0;mso-wrap-distance-right:9pt;mso-wrap-distance-bottom:0;mso-position-horizontal:absolute;mso-position-horizontal-relative:text;mso-position-vertical:absolute;mso-position-vertical-relative:text;mso-width-percent:0;mso-height-percent:0;mso-width-relative:margin;mso-height-relative:margin" from="112.2pt,1pt" to="244.2pt,9.25pt" o:gfxdata="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" strokecolor="black [3200]" strokeweight=".5pt">
                 <v:stroke joinstyle="miter"/>
-                <w10:wrap anchorx="margin"/>
               </v:line>
             </w:pict>
           </mc:Fallback>
         </mc:AlternateContent>
       </w:r>
-    </w:p>
-    <w:p>
-      <w:pPr>
-        <w:ind w:right="-1"/>
-        <w:rPr>
-          <w:rFonts w:cstheme="minorHAnsi"/>
-        </w:rPr>
-      </w:pPr>
-      <w:r>
-        <w:rPr>
-          <w:rFonts w:cstheme="minorHAnsi"/>
-          <w:noProof/>
-          <w:lang w:eastAsia="es-ES"/>
-        </w:rPr>
-        <mc:AlternateContent>
-          <mc:Choice Requires="wps">
-            <w:drawing>
-              <wp:anchor distT="0" distB="0" distL="114300" distR="114300" simplePos="0" relativeHeight="251779072" behindDoc="0" locked="0" layoutInCell="1" allowOverlap="1" wp14:anchorId="090B89B1" wp14:editId="1AADFDBB">
-                <wp:simplePos x="0" y="0"/>
-                <wp:positionH relativeFrom="column">
-                  <wp:posOffset>5079262</wp:posOffset>
-                </wp:positionH>
-                <wp:positionV relativeFrom="paragraph">
-                  <wp:posOffset>235635</wp:posOffset>
-                </wp:positionV>
-                <wp:extent cx="73990" cy="4507001"/>
-                <wp:effectExtent l="0" t="0" r="21590" b="27305"/>
-                <wp:wrapNone/>
-                <wp:docPr id="66" name="Conector recto 66"/>
-                <wp:cNvGraphicFramePr/>
-                <a:graphic xmlns:a="http://schemas.openxmlformats.org/drawingml/2006/main">
-                  <a:graphicData uri="http://schemas.microsoft.com/office/word/2010/wordprocessingShape">
-                    <wps:wsp>
-                      <wps:cNvCnPr/>
-                      <wps:spPr>
-                        <a:xfrm flipH="1" flipV="1">
-                          <a:off x="0" y="0"/>
-                          <a:ext cx="73990" cy="4507001"/>
+      <w:r>
+        <w:rPr>
+          <w:rFonts w:cstheme="minorHAnsi"/>
+          <w:noProof/>
+          <w:lang w:eastAsia="es-ES"/>
+        </w:rPr>
+        <mc:AlternateContent>
+          <mc:Choice Requires="wps">
+            <w:drawing>
+              <wp:anchor distT="0" distB="0" distL="114300" distR="114300" simplePos="0" relativeHeight="251685888" behindDoc="0" locked="0" layoutInCell="1" allowOverlap="1" wp14:anchorId="5EE86583" wp14:editId="148B392B">
+                <wp:simplePos x="0" y="0"/>
+                <wp:positionH relativeFrom="margin">
+                  <wp:posOffset>1424939</wp:posOffset>
+                </wp:positionH>
+                <wp:positionV relativeFrom="paragraph">
+                  <wp:posOffset>117475</wp:posOffset>
+                </wp:positionV>
+                <wp:extent cx="9525" cy="190500"/>
+                <wp:effectExtent l="0" t="0" r="28575" b="19050"/>
+                <wp:wrapNone/>
+                <wp:docPr id="16" name="Conector recto 16"/>
+                <wp:cNvGraphicFramePr/>
+                <a:graphic xmlns:a="http://schemas.openxmlformats.org/drawingml/2006/main">
+                  <a:graphicData uri="http://schemas.microsoft.com/office/word/2010/wordprocessingShape">
+                    <wps:wsp>
+                      <wps:cNvCnPr/>
+                      <wps:spPr>
+                        <a:xfrm flipV="1">
+                          <a:off x="0" y="0"/>
+                          <a:ext cx="9525" cy="190500"/>
                         </a:xfrm>
                         <a:prstGeom prst="line">
                           <a:avLst/>
@@ -4554,13 +4609,13 @@
                       </wps:spPr>
                       <wps:style>
                         <a:lnRef idx="1">
-                          <a:schemeClr val="accent1"/>
-                        </a:lnRef>
-                        <a:fillRef idx="0">
-                          <a:schemeClr val="accent1"/>
+                          <a:schemeClr val="dk1"/>
+                        </a:lnRef>
+                        <a:fillRef idx="0">
+                          <a:schemeClr val="dk1"/>
                         </a:fillRef>
                         <a:effectRef idx="0">
-                          <a:schemeClr val="accent1"/>
+                          <a:schemeClr val="dk1"/>
                         </a:effectRef>
                         <a:fontRef idx="minor">
                           <a:schemeClr val="tx1"/>
@@ -4579,45 +4634,54 @@
               </wp:anchor>
             </w:drawing>
           </mc:Choice>
-          <mc:Fallback>
-            <w:pict>
-              <v:line w14:anchorId="5CF80034" id="Conector recto 66" o:spid="_x0000_s1026" style="position:absolute;flip:x y;z-index:251779072;visibility:visible;mso-wrap-style:square;mso-width-percent:0;mso-height-percent:0;mso-wrap-distance-left:9pt;mso-wrap-distance-top:0;mso-wrap-distance-right:9pt;mso-wrap-distance-bottom:0;mso-position-horizontal:absolute;mso-position-horizontal-relative:text;mso-position-vertical:absolute;mso-position-vertical-relative:text;mso-width-percent:0;mso-height-percent:0;mso-width-relative:margin;mso-height-relative:margin" from="399.95pt,18.55pt" to="405.8pt,373.45pt" o:gfxdata="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" strokecolor="#5b9bd5 [3204]" strokeweight=".5pt">
+          <mc:Fallback xmlns:cx1="http://schemas.microsoft.com/office/drawing/2015/9/8/chartex" xmlns:cx2="http://schemas.microsoft.com/office/drawing/2015/10/21/chartex" xmlns:cx3="http://schemas.microsoft.com/office/drawing/2016/5/9/chartex" xmlns:cx4="http://schemas.microsoft.com/office/drawing/2016/5/10/chartex" xmlns:cx5="http://schemas.microsoft.com/office/drawing/2016/5/11/chartex" xmlns:cx6="http://schemas.microsoft.com/office/drawing/2016/5/12/chartex" xmlns:cx7="http://schemas.microsoft.com/office/drawing/2016/5/13/chartex" xmlns:cx8="http://schemas.microsoft.com/office/drawing/2016/5/14/chartex" xmlns:aink="http://schemas.microsoft.com/office/drawing/2016/ink" xmlns:am3d="http://schemas.microsoft.com/office/drawing/2017/model3d" xmlns:w16cid="http://schemas.microsoft.com/office/word/2016/wordml/cid">
+            <w:pict>
+              <v:line w14:anchorId="2FB89305" id="Conector recto 16" o:spid="_x0000_s1026" style="position:absolute;flip:y;z-index:251685888;visibility:visible;mso-wrap-style:square;mso-width-percent:0;mso-height-percent:0;mso-wrap-distance-left:9pt;mso-wrap-distance-top:0;mso-wrap-distance-right:9pt;mso-wrap-distance-bottom:0;mso-position-horizontal:absolute;mso-position-horizontal-relative:margin;mso-position-vertical:absolute;mso-position-vertical-relative:text;mso-width-percent:0;mso-height-percent:0;mso-width-relative:margin;mso-height-relative:margin" from="112.2pt,9.25pt" to="112.95pt,24.25pt" o:gfxdata="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" strokecolor="black [3200]" strokeweight=".5pt">
                 <v:stroke joinstyle="miter"/>
+                <w10:wrap anchorx="margin"/>
               </v:line>
             </w:pict>
           </mc:Fallback>
         </mc:AlternateContent>
       </w:r>
-      <w:r>
-        <w:rPr>
-          <w:rFonts w:cstheme="minorHAnsi"/>
-          <w:noProof/>
-          <w:lang w:eastAsia="es-ES"/>
-        </w:rPr>
-        <mc:AlternateContent>
-          <mc:Choice Requires="wps">
-            <w:drawing>
-              <wp:anchor distT="0" distB="0" distL="114300" distR="114300" simplePos="0" relativeHeight="251781120" behindDoc="0" locked="0" layoutInCell="1" allowOverlap="1" wp14:anchorId="11C0839E" wp14:editId="2185FBED">
+    </w:p>
+    <w:p>
+      <w:pPr>
+        <w:ind w:right="-1"/>
+        <w:rPr>
+          <w:rFonts w:cstheme="minorHAnsi"/>
+        </w:rPr>
+      </w:pPr>
+      <w:r>
+        <w:rPr>
+          <w:rFonts w:cstheme="minorHAnsi"/>
+          <w:noProof/>
+          <w:lang w:eastAsia="es-ES"/>
+        </w:rPr>
+        <mc:AlternateContent>
+          <mc:Choice Requires="wps">
+            <w:drawing>
+              <wp:anchor distT="0" distB="0" distL="114300" distR="114300" simplePos="0" relativeHeight="251779072" behindDoc="0" locked="0" layoutInCell="1" allowOverlap="1" wp14:anchorId="090B89B1" wp14:editId="1AADFDBB">
                 <wp:simplePos x="0" y="0"/>
                 <wp:positionH relativeFrom="column">
-                  <wp:posOffset>1743531</wp:posOffset>
-                </wp:positionH>
-                <wp:positionV relativeFrom="paragraph">
-                  <wp:posOffset>213690</wp:posOffset>
-                </wp:positionV>
-                <wp:extent cx="3368955" cy="0"/>
-                <wp:effectExtent l="0" t="0" r="22225" b="19050"/>
-                <wp:wrapNone/>
-                <wp:docPr id="67" name="Conector recto 67"/>
-                <wp:cNvGraphicFramePr/>
-                <a:graphic xmlns:a="http://schemas.openxmlformats.org/drawingml/2006/main">
-                  <a:graphicData uri="http://schemas.microsoft.com/office/word/2010/wordprocessingShape">
-                    <wps:wsp>
-                      <wps:cNvCnPr/>
-                      <wps:spPr>
-                        <a:xfrm flipH="1">
-                          <a:off x="0" y="0"/>
-                          <a:ext cx="3368955" cy="0"/>
+                  <wp:posOffset>5079262</wp:posOffset>
+                </wp:positionH>
+                <wp:positionV relativeFrom="paragraph">
+                  <wp:posOffset>235635</wp:posOffset>
+                </wp:positionV>
+                <wp:extent cx="73990" cy="4507001"/>
+                <wp:effectExtent l="0" t="0" r="21590" b="27305"/>
+                <wp:wrapNone/>
+                <wp:docPr id="66" name="Conector recto 66"/>
+                <wp:cNvGraphicFramePr/>
+                <a:graphic xmlns:a="http://schemas.openxmlformats.org/drawingml/2006/main">
+                  <a:graphicData uri="http://schemas.microsoft.com/office/word/2010/wordprocessingShape">
+                    <wps:wsp>
+                      <wps:cNvCnPr/>
+                      <wps:spPr>
+                        <a:xfrm flipH="1" flipV="1">
+                          <a:off x="0" y="0"/>
+                          <a:ext cx="73990" cy="4507001"/>
                         </a:xfrm>
                         <a:prstGeom prst="line">
                           <a:avLst/>
@@ -4652,7 +4716,7 @@
           </mc:Choice>
           <mc:Fallback>
             <w:pict>
-              <v:line w14:anchorId="6A392BDB" id="Conector recto 67" o:spid="_x0000_s1026" style="position:absolute;flip:x;z-index:251781120;visibility:visible;mso-wrap-style:square;mso-width-percent:0;mso-height-percent:0;mso-wrap-distance-left:9pt;mso-wrap-distance-top:0;mso-wrap-distance-right:9pt;mso-wrap-distance-bottom:0;mso-position-horizontal:absolute;mso-position-horizontal-relative:text;mso-position-vertical:absolute;mso-position-vertical-relative:text;mso-width-percent:0;mso-height-percent:0;mso-width-relative:margin;mso-height-relative:margin" from="137.3pt,16.85pt" to="402.55pt,16.85pt" o:gfxdata="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" strokecolor="#5b9bd5 [3204]" strokeweight=".5pt">
+              <v:line w14:anchorId="5CF80034" id="Conector recto 66" o:spid="_x0000_s1026" style="position:absolute;flip:x y;z-index:251779072;visibility:visible;mso-wrap-style:square;mso-width-percent:0;mso-height-percent:0;mso-wrap-distance-left:9pt;mso-wrap-distance-top:0;mso-wrap-distance-right:9pt;mso-wrap-distance-bottom:0;mso-position-horizontal:absolute;mso-position-horizontal-relative:text;mso-position-vertical:absolute;mso-position-vertical-relative:text;mso-width-percent:0;mso-height-percent:0;mso-width-relative:margin;mso-height-relative:margin" from="399.95pt,18.55pt" to="405.8pt,373.45pt" o:gfxdata="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" strokecolor="#5b9bd5 [3204]" strokeweight=".5pt">
                 <v:stroke joinstyle="miter"/>
               </v:line>
             </w:pict>
@@ -4668,18 +4732,18 @@
         <mc:AlternateContent>
           <mc:Choice Requires="wps">
             <w:drawing>
-              <wp:anchor distT="0" distB="0" distL="114300" distR="114300" simplePos="0" relativeHeight="251722752" behindDoc="0" locked="0" layoutInCell="1" allowOverlap="1" wp14:anchorId="2C1E656F" wp14:editId="25261111">
+              <wp:anchor distT="0" distB="0" distL="114300" distR="114300" simplePos="0" relativeHeight="251781120" behindDoc="0" locked="0" layoutInCell="1" allowOverlap="1" wp14:anchorId="11C0839E" wp14:editId="2185FBED">
                 <wp:simplePos x="0" y="0"/>
                 <wp:positionH relativeFrom="column">
-                  <wp:posOffset>4892040</wp:posOffset>
-                </wp:positionH>
-                <wp:positionV relativeFrom="paragraph">
-                  <wp:posOffset>246380</wp:posOffset>
-                </wp:positionV>
-                <wp:extent cx="9525" cy="771525"/>
-                <wp:effectExtent l="0" t="0" r="28575" b="28575"/>
-                <wp:wrapNone/>
-                <wp:docPr id="34" name="Conector recto 34"/>
+                  <wp:posOffset>1743531</wp:posOffset>
+                </wp:positionH>
+                <wp:positionV relativeFrom="paragraph">
+                  <wp:posOffset>213690</wp:posOffset>
+                </wp:positionV>
+                <wp:extent cx="3368955" cy="0"/>
+                <wp:effectExtent l="0" t="0" r="22225" b="19050"/>
+                <wp:wrapNone/>
+                <wp:docPr id="67" name="Conector recto 67"/>
                 <wp:cNvGraphicFramePr/>
                 <a:graphic xmlns:a="http://schemas.openxmlformats.org/drawingml/2006/main">
                   <a:graphicData uri="http://schemas.microsoft.com/office/word/2010/wordprocessingShape">
@@ -4688,7 +4752,7 @@
                       <wps:spPr>
                         <a:xfrm flipH="1">
                           <a:off x="0" y="0"/>
-                          <a:ext cx="9525" cy="771525"/>
+                          <a:ext cx="3368955" cy="0"/>
                         </a:xfrm>
                         <a:prstGeom prst="line">
                           <a:avLst/>
@@ -4723,7 +4787,7 @@
           </mc:Choice>
           <mc:Fallback>
             <w:pict>
-              <v:line w14:anchorId="05D6147B" id="Conector recto 34" o:spid="_x0000_s1026" style="position:absolute;flip:x;z-index:251722752;visibility:visible;mso-wrap-style:square;mso-width-percent:0;mso-height-percent:0;mso-wrap-distance-left:9pt;mso-wrap-distance-top:0;mso-wrap-distance-right:9pt;mso-wrap-distance-bottom:0;mso-position-horizontal:absolute;mso-position-horizontal-relative:text;mso-position-vertical:absolute;mso-position-vertical-relative:text;mso-width-percent:0;mso-height-percent:0;mso-width-relative:margin;mso-height-relative:margin" from="385.2pt,19.4pt" to="385.95pt,80.15pt" o:gfxdata="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" strokecolor="#5b9bd5 [3204]" strokeweight=".5pt">
+              <v:line w14:anchorId="6A392BDB" id="Conector recto 67" o:spid="_x0000_s1026" style="position:absolute;flip:x;z-index:251781120;visibility:visible;mso-wrap-style:square;mso-width-percent:0;mso-height-percent:0;mso-wrap-distance-left:9pt;mso-wrap-distance-top:0;mso-wrap-distance-right:9pt;mso-wrap-distance-bottom:0;mso-position-horizontal:absolute;mso-position-horizontal-relative:text;mso-position-vertical:absolute;mso-position-vertical-relative:text;mso-width-percent:0;mso-height-percent:0;mso-width-relative:margin;mso-height-relative:margin" from="137.3pt,16.85pt" to="402.55pt,16.85pt" o:gfxdata="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" strokecolor="#5b9bd5 [3204]" strokeweight=".5pt">
                 <v:stroke joinstyle="miter"/>
               </v:line>
             </w:pict>
@@ -4739,18 +4803,18 @@
         <mc:AlternateContent>
           <mc:Choice Requires="wps">
             <w:drawing>
-              <wp:anchor distT="0" distB="0" distL="114300" distR="114300" simplePos="0" relativeHeight="251723776" behindDoc="0" locked="0" layoutInCell="1" allowOverlap="1" wp14:anchorId="4069866D" wp14:editId="2B56E7DA">
+              <wp:anchor distT="0" distB="0" distL="114300" distR="114300" simplePos="0" relativeHeight="251722752" behindDoc="0" locked="0" layoutInCell="1" allowOverlap="1" wp14:anchorId="2C1E656F" wp14:editId="25261111">
                 <wp:simplePos x="0" y="0"/>
                 <wp:positionH relativeFrom="column">
-                  <wp:posOffset>1415414</wp:posOffset>
-                </wp:positionH>
-                <wp:positionV relativeFrom="paragraph">
-                  <wp:posOffset>274955</wp:posOffset>
-                </wp:positionV>
-                <wp:extent cx="3514725" cy="0"/>
-                <wp:effectExtent l="0" t="0" r="9525" b="19050"/>
-                <wp:wrapNone/>
-                <wp:docPr id="35" name="Conector recto 35"/>
+                  <wp:posOffset>4892040</wp:posOffset>
+                </wp:positionH>
+                <wp:positionV relativeFrom="paragraph">
+                  <wp:posOffset>246380</wp:posOffset>
+                </wp:positionV>
+                <wp:extent cx="9525" cy="771525"/>
+                <wp:effectExtent l="0" t="0" r="28575" b="28575"/>
+                <wp:wrapNone/>
+                <wp:docPr id="34" name="Conector recto 34"/>
                 <wp:cNvGraphicFramePr/>
                 <a:graphic xmlns:a="http://schemas.openxmlformats.org/drawingml/2006/main">
                   <a:graphicData uri="http://schemas.microsoft.com/office/word/2010/wordprocessingShape">
@@ -4759,7 +4823,7 @@
                       <wps:spPr>
                         <a:xfrm flipH="1">
                           <a:off x="0" y="0"/>
-                          <a:ext cx="3514725" cy="0"/>
+                          <a:ext cx="9525" cy="771525"/>
                         </a:xfrm>
                         <a:prstGeom prst="line">
                           <a:avLst/>
@@ -4794,7 +4858,7 @@
           </mc:Choice>
           <mc:Fallback>
             <w:pict>
-              <v:line w14:anchorId="473BD502" id="Conector recto 35" o:spid="_x0000_s1026" style="position:absolute;flip:x;z-index:251723776;visibility:visible;mso-wrap-style:square;mso-width-percent:0;mso-height-percent:0;mso-wrap-distance-left:9pt;mso-wrap-distance-top:0;mso-wrap-distance-right:9pt;mso-wrap-distance-bottom:0;mso-position-horizontal:absolute;mso-position-horizontal-relative:text;mso-position-vertical:absolute;mso-position-vertical-relative:text;mso-width-percent:0;mso-height-percent:0;mso-width-relative:margin;mso-height-relative:margin" from="111.45pt,21.65pt" to="388.2pt,21.65pt" o:gfxdata="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" strokecolor="#5b9bd5 [3204]" strokeweight=".5pt">
+              <v:line w14:anchorId="05D6147B" id="Conector recto 34" o:spid="_x0000_s1026" style="position:absolute;flip:x;z-index:251722752;visibility:visible;mso-wrap-style:square;mso-width-percent:0;mso-height-percent:0;mso-wrap-distance-left:9pt;mso-wrap-distance-top:0;mso-wrap-distance-right:9pt;mso-wrap-distance-bottom:0;mso-position-horizontal:absolute;mso-position-horizontal-relative:text;mso-position-vertical:absolute;mso-position-vertical-relative:text;mso-width-percent:0;mso-height-percent:0;mso-width-relative:margin;mso-height-relative:margin" from="385.2pt,19.4pt" to="385.95pt,80.15pt" o:gfxdata="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" strokecolor="#5b9bd5 [3204]" strokeweight=".5pt">
                 <v:stroke joinstyle="miter"/>
               </v:line>
             </w:pict>
@@ -4810,34 +4874,31 @@
         <mc:AlternateContent>
           <mc:Choice Requires="wps">
             <w:drawing>
-              <wp:anchor distT="0" distB="0" distL="114300" distR="114300" simplePos="0" relativeHeight="251783168" behindDoc="0" locked="0" layoutInCell="1" allowOverlap="1" wp14:anchorId="04A40E7D" wp14:editId="24CC7A40">
+              <wp:anchor distT="0" distB="0" distL="114300" distR="114300" simplePos="0" relativeHeight="251723776" behindDoc="0" locked="0" layoutInCell="1" allowOverlap="1" wp14:anchorId="4069866D" wp14:editId="2B56E7DA">
                 <wp:simplePos x="0" y="0"/>
                 <wp:positionH relativeFrom="column">
-                  <wp:posOffset>1578004</wp:posOffset>
-                </wp:positionH>
-                <wp:positionV relativeFrom="paragraph">
-                  <wp:posOffset>136731</wp:posOffset>
-                </wp:positionV>
-                <wp:extent cx="180413" cy="84012"/>
-                <wp:effectExtent l="38100" t="38100" r="29210" b="30480"/>
-                <wp:wrapNone/>
-                <wp:docPr id="68" name="Conector recto de flecha 68"/>
-                <wp:cNvGraphicFramePr/>
-                <a:graphic xmlns:a="http://schemas.openxmlformats.org/drawingml/2006/main">
-                  <a:graphicData uri="http://schemas.microsoft.com/office/word/2010/wordprocessingShape">
-                    <wps:wsp>
-                      <wps:cNvCnPr/>
-                      <wps:spPr>
-                        <a:xfrm flipH="1" flipV="1">
-                          <a:off x="0" y="0"/>
-                          <a:ext cx="180413" cy="84012"/>
-                        </a:xfrm>
-                        <a:prstGeom prst="straightConnector1">
-                          <a:avLst/>
-                        </a:prstGeom>
-                        <a:ln>
-                          <a:tailEnd type="triangle"/>
-                        </a:ln>
+                  <wp:posOffset>1415414</wp:posOffset>
+                </wp:positionH>
+                <wp:positionV relativeFrom="paragraph">
+                  <wp:posOffset>274955</wp:posOffset>
+                </wp:positionV>
+                <wp:extent cx="3514725" cy="0"/>
+                <wp:effectExtent l="0" t="0" r="9525" b="19050"/>
+                <wp:wrapNone/>
+                <wp:docPr id="35" name="Conector recto 35"/>
+                <wp:cNvGraphicFramePr/>
+                <a:graphic xmlns:a="http://schemas.openxmlformats.org/drawingml/2006/main">
+                  <a:graphicData uri="http://schemas.microsoft.com/office/word/2010/wordprocessingShape">
+                    <wps:wsp>
+                      <wps:cNvCnPr/>
+                      <wps:spPr>
+                        <a:xfrm flipH="1">
+                          <a:off x="0" y="0"/>
+                          <a:ext cx="3514725" cy="0"/>
+                        </a:xfrm>
+                        <a:prstGeom prst="line">
+                          <a:avLst/>
+                        </a:prstGeom>
                       </wps:spPr>
                       <wps:style>
                         <a:lnRef idx="1">
@@ -4868,34 +4929,34 @@
           </mc:Choice>
           <mc:Fallback>
             <w:pict>
-              <v:shape w14:anchorId="619C34E6" id="Conector recto de flecha 68" o:spid="_x0000_s1026" type="#_x0000_t32" style="position:absolute;margin-left:124.25pt;margin-top:10.75pt;width:14.2pt;height:6.6pt;flip:x y;z-index:251783168;visibility:visible;mso-wrap-style:square;mso-width-percent:0;mso-height-percent:0;mso-wrap-distance-left:9pt;mso-wrap-distance-top:0;mso-wrap-distance-right:9pt;mso-wrap-distance-bottom:0;mso-position-horizontal:absolute;mso-position-horizontal-relative:text;mso-position-vertical:absolute;mso-position-vertical-relative:text;mso-width-percent:0;mso-height-percent:0;mso-width-relative:margin;mso-height-relative:margin" o:gfxdata="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" strokecolor="#5b9bd5 [3204]" strokeweight=".5pt">
-                <v:stroke endarrow="block" joinstyle="miter"/>
-              </v:shape>
-            </w:pict>
-          </mc:Fallback>
-        </mc:AlternateContent>
-      </w:r>
-      <w:r>
-        <w:rPr>
-          <w:rFonts w:cstheme="minorHAnsi"/>
-          <w:noProof/>
-          <w:lang w:eastAsia="es-ES"/>
-        </w:rPr>
-        <mc:AlternateContent>
-          <mc:Choice Requires="wps">
-            <w:drawing>
-              <wp:anchor distT="0" distB="0" distL="114300" distR="114300" simplePos="0" relativeHeight="251724800" behindDoc="0" locked="0" layoutInCell="1" allowOverlap="1" wp14:anchorId="1C191DF0" wp14:editId="0A9E48A6">
+              <v:line w14:anchorId="473BD502" id="Conector recto 35" o:spid="_x0000_s1026" style="position:absolute;flip:x;z-index:251723776;visibility:visible;mso-wrap-style:square;mso-width-percent:0;mso-height-percent:0;mso-wrap-distance-left:9pt;mso-wrap-distance-top:0;mso-wrap-distance-right:9pt;mso-wrap-distance-bottom:0;mso-position-horizontal:absolute;mso-position-horizontal-relative:text;mso-position-vertical:absolute;mso-position-vertical-relative:text;mso-width-percent:0;mso-height-percent:0;mso-width-relative:margin;mso-height-relative:margin" from="111.45pt,21.65pt" to="388.2pt,21.65pt" o:gfxdata="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" strokecolor="#5b9bd5 [3204]" strokeweight=".5pt">
+                <v:stroke joinstyle="miter"/>
+              </v:line>
+            </w:pict>
+          </mc:Fallback>
+        </mc:AlternateContent>
+      </w:r>
+      <w:r>
+        <w:rPr>
+          <w:rFonts w:cstheme="minorHAnsi"/>
+          <w:noProof/>
+          <w:lang w:eastAsia="es-ES"/>
+        </w:rPr>
+        <mc:AlternateContent>
+          <mc:Choice Requires="wps">
+            <w:drawing>
+              <wp:anchor distT="0" distB="0" distL="114300" distR="114300" simplePos="0" relativeHeight="251783168" behindDoc="0" locked="0" layoutInCell="1" allowOverlap="1" wp14:anchorId="04A40E7D" wp14:editId="24CC7A40">
                 <wp:simplePos x="0" y="0"/>
                 <wp:positionH relativeFrom="column">
-                  <wp:posOffset>1386840</wp:posOffset>
-                </wp:positionH>
-                <wp:positionV relativeFrom="paragraph">
-                  <wp:posOffset>155575</wp:posOffset>
-                </wp:positionV>
-                <wp:extent cx="19050" cy="133350"/>
-                <wp:effectExtent l="57150" t="38100" r="57150" b="19050"/>
-                <wp:wrapNone/>
-                <wp:docPr id="36" name="Conector recto de flecha 36"/>
+                  <wp:posOffset>1578004</wp:posOffset>
+                </wp:positionH>
+                <wp:positionV relativeFrom="paragraph">
+                  <wp:posOffset>136731</wp:posOffset>
+                </wp:positionV>
+                <wp:extent cx="180413" cy="84012"/>
+                <wp:effectExtent l="38100" t="38100" r="29210" b="30480"/>
+                <wp:wrapNone/>
+                <wp:docPr id="68" name="Conector recto de flecha 68"/>
                 <wp:cNvGraphicFramePr/>
                 <a:graphic xmlns:a="http://schemas.openxmlformats.org/drawingml/2006/main">
                   <a:graphicData uri="http://schemas.microsoft.com/office/word/2010/wordprocessingShape">
@@ -4904,7 +4965,7 @@
                       <wps:spPr>
                         <a:xfrm flipH="1" flipV="1">
                           <a:off x="0" y="0"/>
-                          <a:ext cx="19050" cy="133350"/>
+                          <a:ext cx="180413" cy="84012"/>
                         </a:xfrm>
                         <a:prstGeom prst="straightConnector1">
                           <a:avLst/>
@@ -4922,114 +4983,6 @@
                         </a:fillRef>
                         <a:effectRef idx="0">
                           <a:schemeClr val="accent1"/>
-                        </a:effectRef>
-                        <a:fontRef idx="minor">
-                          <a:schemeClr val="tx1"/>
-                        </a:fontRef>
-                      </wps:style>
-                      <wps:bodyPr/>
-                    </wps:wsp>
-                  </a:graphicData>
-                </a:graphic>
-              </wp:anchor>
-            </w:drawing>
-          </mc:Choice>
-          <mc:Fallback>
-            <w:pict>
-              <v:shape w14:anchorId="4CF78EC1" id="Conector recto de flecha 36" o:spid="_x0000_s1026" type="#_x0000_t32" style="position:absolute;margin-left:109.2pt;margin-top:12.25pt;width:1.5pt;height:10.5pt;flip:x y;z-index:251724800;visibility:visible;mso-wrap-style:square;mso-wrap-distance-left:9pt;mso-wrap-distance-top:0;mso-wrap-distance-right:9pt;mso-wrap-distance-bottom:0;mso-position-horizontal:absolute;mso-position-horizontal-relative:text;mso-position-vertical:absolute;mso-position-vertical-relative:text" o:gfxdata="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" strokecolor="#5b9bd5 [3204]" strokeweight=".5pt">
-                <v:stroke endarrow="block" joinstyle="miter"/>
-              </v:shape>
-            </w:pict>
-          </mc:Fallback>
-        </mc:AlternateContent>
-      </w:r>
-      <w:r>
-        <w:rPr>
-          <w:rFonts w:cstheme="minorHAnsi"/>
-          <w:b/>
-        </w:rPr>
-        <w:t>Ingrediente</w:t>
-      </w:r>
-      <w:r>
-        <w:rPr>
-          <w:rFonts w:cstheme="minorHAnsi"/>
-        </w:rPr>
-        <w:t xml:space="preserve"> (</w:t>
-      </w:r>
-      <w:r>
-        <w:rPr>
-          <w:rFonts w:cstheme="minorHAnsi"/>
-          <w:u w:val="single"/>
-        </w:rPr>
-        <w:t>CodigoAlimento</w:t>
-      </w:r>
-      <w:r>
-        <w:rPr>
-          <w:rFonts w:cstheme="minorHAnsi"/>
-        </w:rPr>
-        <w:t>)</w:t>
-      </w:r>
-      <w:r>
-        <w:rPr>
-          <w:rFonts w:cstheme="minorHAnsi"/>
-          <w:noProof/>
-          <w:lang w:eastAsia="es-ES"/>
-        </w:rPr>
-        <w:t xml:space="preserve"> </w:t>
-      </w:r>
-    </w:p>
-    <w:p>
-      <w:pPr>
-        <w:ind w:right="-1"/>
-        <w:rPr>
-          <w:rFonts w:cstheme="minorHAnsi"/>
-          <w:u w:val="single"/>
-        </w:rPr>
-      </w:pPr>
-      <w:r>
-        <w:rPr>
-          <w:rFonts w:cstheme="minorHAnsi"/>
-          <w:noProof/>
-          <w:lang w:eastAsia="es-ES"/>
-        </w:rPr>
-        <mc:AlternateContent>
-          <mc:Choice Requires="wps">
-            <w:drawing>
-              <wp:anchor distT="0" distB="0" distL="114300" distR="114300" simplePos="0" relativeHeight="251704320" behindDoc="0" locked="0" layoutInCell="1" allowOverlap="1" wp14:anchorId="7895DA3A" wp14:editId="27E1CF6B">
-                <wp:simplePos x="0" y="0"/>
-                <wp:positionH relativeFrom="column">
-                  <wp:posOffset>2396489</wp:posOffset>
-                </wp:positionH>
-                <wp:positionV relativeFrom="paragraph">
-                  <wp:posOffset>81915</wp:posOffset>
-                </wp:positionV>
-                <wp:extent cx="3076575" cy="28575"/>
-                <wp:effectExtent l="0" t="0" r="28575" b="28575"/>
-                <wp:wrapNone/>
-                <wp:docPr id="25" name="Conector recto 25"/>
-                <wp:cNvGraphicFramePr/>
-                <a:graphic xmlns:a="http://schemas.openxmlformats.org/drawingml/2006/main">
-                  <a:graphicData uri="http://schemas.microsoft.com/office/word/2010/wordprocessingShape">
-                    <wps:wsp>
-                      <wps:cNvCnPr/>
-                      <wps:spPr>
-                        <a:xfrm flipH="1">
-                          <a:off x="0" y="0"/>
-                          <a:ext cx="3076575" cy="28575"/>
-                        </a:xfrm>
-                        <a:prstGeom prst="line">
-                          <a:avLst/>
-                        </a:prstGeom>
-                      </wps:spPr>
-                      <wps:style>
-                        <a:lnRef idx="1">
-                          <a:schemeClr val="dk1"/>
-                        </a:lnRef>
-                        <a:fillRef idx="0">
-                          <a:schemeClr val="dk1"/>
-                        </a:fillRef>
-                        <a:effectRef idx="0">
-                          <a:schemeClr val="dk1"/>
                         </a:effectRef>
                         <a:fontRef idx="minor">
                           <a:schemeClr val="tx1"/>
@@ -5050,43 +5003,154 @@
           </mc:Choice>
           <mc:Fallback>
             <w:pict>
-              <v:line w14:anchorId="39790282" id="Conector recto 25" o:spid="_x0000_s1026" style="position:absolute;flip:x;z-index:251704320;visibility:visible;mso-wrap-style:square;mso-width-percent:0;mso-height-percent:0;mso-wrap-distance-left:9pt;mso-wrap-distance-top:0;mso-wrap-distance-right:9pt;mso-wrap-distance-bottom:0;mso-position-horizontal:absolute;mso-position-horizontal-relative:text;mso-position-vertical:absolute;mso-position-vertical-relative:text;mso-width-percent:0;mso-height-percent:0;mso-width-relative:margin;mso-height-relative:margin" from="188.7pt,6.45pt" to="430.95pt,8.7pt" o:gfxdata="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" strokecolor="black [3200]" strokeweight=".5pt">
-                <v:stroke joinstyle="miter"/>
-              </v:line>
-            </w:pict>
-          </mc:Fallback>
-        </mc:AlternateContent>
-      </w:r>
-      <w:r>
-        <w:rPr>
-          <w:rFonts w:cstheme="minorHAnsi"/>
-          <w:noProof/>
-          <w:lang w:eastAsia="es-ES"/>
-        </w:rPr>
-        <mc:AlternateContent>
-          <mc:Choice Requires="wps">
-            <w:drawing>
-              <wp:anchor distT="0" distB="0" distL="114300" distR="114300" simplePos="0" relativeHeight="251702272" behindDoc="0" locked="0" layoutInCell="1" allowOverlap="1" wp14:anchorId="1CDF0886" wp14:editId="3356CF8D">
-                <wp:simplePos x="0" y="0"/>
-                <wp:positionH relativeFrom="margin">
-                  <wp:posOffset>2390775</wp:posOffset>
-                </wp:positionH>
-                <wp:positionV relativeFrom="paragraph">
-                  <wp:posOffset>125730</wp:posOffset>
-                </wp:positionV>
-                <wp:extent cx="9525" cy="190500"/>
-                <wp:effectExtent l="0" t="0" r="28575" b="19050"/>
-                <wp:wrapNone/>
-                <wp:docPr id="24" name="Conector recto 24"/>
-                <wp:cNvGraphicFramePr/>
-                <a:graphic xmlns:a="http://schemas.openxmlformats.org/drawingml/2006/main">
-                  <a:graphicData uri="http://schemas.microsoft.com/office/word/2010/wordprocessingShape">
-                    <wps:wsp>
-                      <wps:cNvCnPr/>
-                      <wps:spPr>
-                        <a:xfrm flipV="1">
-                          <a:off x="0" y="0"/>
-                          <a:ext cx="9525" cy="190500"/>
+              <v:shape w14:anchorId="619C34E6" id="Conector recto de flecha 68" o:spid="_x0000_s1026" type="#_x0000_t32" style="position:absolute;margin-left:124.25pt;margin-top:10.75pt;width:14.2pt;height:6.6pt;flip:x y;z-index:251783168;visibility:visible;mso-wrap-style:square;mso-width-percent:0;mso-height-percent:0;mso-wrap-distance-left:9pt;mso-wrap-distance-top:0;mso-wrap-distance-right:9pt;mso-wrap-distance-bottom:0;mso-position-horizontal:absolute;mso-position-horizontal-relative:text;mso-position-vertical:absolute;mso-position-vertical-relative:text;mso-width-percent:0;mso-height-percent:0;mso-width-relative:margin;mso-height-relative:margin" o:gfxdata="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" strokecolor="#5b9bd5 [3204]" strokeweight=".5pt">
+                <v:stroke endarrow="block" joinstyle="miter"/>
+              </v:shape>
+            </w:pict>
+          </mc:Fallback>
+        </mc:AlternateContent>
+      </w:r>
+      <w:r>
+        <w:rPr>
+          <w:rFonts w:cstheme="minorHAnsi"/>
+          <w:noProof/>
+          <w:lang w:eastAsia="es-ES"/>
+        </w:rPr>
+        <mc:AlternateContent>
+          <mc:Choice Requires="wps">
+            <w:drawing>
+              <wp:anchor distT="0" distB="0" distL="114300" distR="114300" simplePos="0" relativeHeight="251724800" behindDoc="0" locked="0" layoutInCell="1" allowOverlap="1" wp14:anchorId="1C191DF0" wp14:editId="0A9E48A6">
+                <wp:simplePos x="0" y="0"/>
+                <wp:positionH relativeFrom="column">
+                  <wp:posOffset>1386840</wp:posOffset>
+                </wp:positionH>
+                <wp:positionV relativeFrom="paragraph">
+                  <wp:posOffset>155575</wp:posOffset>
+                </wp:positionV>
+                <wp:extent cx="19050" cy="133350"/>
+                <wp:effectExtent l="57150" t="38100" r="57150" b="19050"/>
+                <wp:wrapNone/>
+                <wp:docPr id="36" name="Conector recto de flecha 36"/>
+                <wp:cNvGraphicFramePr/>
+                <a:graphic xmlns:a="http://schemas.openxmlformats.org/drawingml/2006/main">
+                  <a:graphicData uri="http://schemas.microsoft.com/office/word/2010/wordprocessingShape">
+                    <wps:wsp>
+                      <wps:cNvCnPr/>
+                      <wps:spPr>
+                        <a:xfrm flipH="1" flipV="1">
+                          <a:off x="0" y="0"/>
+                          <a:ext cx="19050" cy="133350"/>
+                        </a:xfrm>
+                        <a:prstGeom prst="straightConnector1">
+                          <a:avLst/>
+                        </a:prstGeom>
+                        <a:ln>
+                          <a:tailEnd type="triangle"/>
+                        </a:ln>
+                      </wps:spPr>
+                      <wps:style>
+                        <a:lnRef idx="1">
+                          <a:schemeClr val="accent1"/>
+                        </a:lnRef>
+                        <a:fillRef idx="0">
+                          <a:schemeClr val="accent1"/>
+                        </a:fillRef>
+                        <a:effectRef idx="0">
+                          <a:schemeClr val="accent1"/>
+                        </a:effectRef>
+                        <a:fontRef idx="minor">
+                          <a:schemeClr val="tx1"/>
+                        </a:fontRef>
+                      </wps:style>
+                      <wps:bodyPr/>
+                    </wps:wsp>
+                  </a:graphicData>
+                </a:graphic>
+              </wp:anchor>
+            </w:drawing>
+          </mc:Choice>
+          <mc:Fallback>
+            <w:pict>
+              <v:shape w14:anchorId="4CF78EC1" id="Conector recto de flecha 36" o:spid="_x0000_s1026" type="#_x0000_t32" style="position:absolute;margin-left:109.2pt;margin-top:12.25pt;width:1.5pt;height:10.5pt;flip:x y;z-index:251724800;visibility:visible;mso-wrap-style:square;mso-wrap-distance-left:9pt;mso-wrap-distance-top:0;mso-wrap-distance-right:9pt;mso-wrap-distance-bottom:0;mso-position-horizontal:absolute;mso-position-horizontal-relative:text;mso-position-vertical:absolute;mso-position-vertical-relative:text" o:gfxdata="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" strokecolor="#5b9bd5 [3204]" strokeweight=".5pt">
+                <v:stroke endarrow="block" joinstyle="miter"/>
+              </v:shape>
+            </w:pict>
+          </mc:Fallback>
+        </mc:AlternateContent>
+      </w:r>
+      <w:r>
+        <w:rPr>
+          <w:rFonts w:cstheme="minorHAnsi"/>
+          <w:b/>
+        </w:rPr>
+        <w:t>Ingrediente</w:t>
+      </w:r>
+      <w:r>
+        <w:rPr>
+          <w:rFonts w:cstheme="minorHAnsi"/>
+        </w:rPr>
+        <w:t xml:space="preserve"> (</w:t>
+      </w:r>
+      <w:r>
+        <w:rPr>
+          <w:rFonts w:cstheme="minorHAnsi"/>
+          <w:u w:val="single"/>
+        </w:rPr>
+        <w:t>CodigoAlimento</w:t>
+      </w:r>
+      <w:r>
+        <w:rPr>
+          <w:rFonts w:cstheme="minorHAnsi"/>
+        </w:rPr>
+        <w:t>)</w:t>
+      </w:r>
+      <w:r>
+        <w:rPr>
+          <w:rFonts w:cstheme="minorHAnsi"/>
+          <w:noProof/>
+          <w:lang w:eastAsia="es-ES"/>
+        </w:rPr>
+        <w:t xml:space="preserve"> </w:t>
+      </w:r>
+    </w:p>
+    <w:p>
+      <w:pPr>
+        <w:ind w:right="-1"/>
+        <w:rPr>
+          <w:rFonts w:cstheme="minorHAnsi"/>
+          <w:u w:val="single"/>
+        </w:rPr>
+      </w:pPr>
+      <w:r>
+        <w:rPr>
+          <w:rFonts w:cstheme="minorHAnsi"/>
+          <w:noProof/>
+          <w:lang w:eastAsia="es-ES"/>
+        </w:rPr>
+        <mc:AlternateContent>
+          <mc:Choice Requires="wps">
+            <w:drawing>
+              <wp:anchor distT="0" distB="0" distL="114300" distR="114300" simplePos="0" relativeHeight="251704320" behindDoc="0" locked="0" layoutInCell="1" allowOverlap="1" wp14:anchorId="7895DA3A" wp14:editId="27E1CF6B">
+                <wp:simplePos x="0" y="0"/>
+                <wp:positionH relativeFrom="column">
+                  <wp:posOffset>2396489</wp:posOffset>
+                </wp:positionH>
+                <wp:positionV relativeFrom="paragraph">
+                  <wp:posOffset>81915</wp:posOffset>
+                </wp:positionV>
+                <wp:extent cx="3076575" cy="28575"/>
+                <wp:effectExtent l="0" t="0" r="28575" b="28575"/>
+                <wp:wrapNone/>
+                <wp:docPr id="25" name="Conector recto 25"/>
+                <wp:cNvGraphicFramePr/>
+                <a:graphic xmlns:a="http://schemas.openxmlformats.org/drawingml/2006/main">
+                  <a:graphicData uri="http://schemas.microsoft.com/office/word/2010/wordprocessingShape">
+                    <wps:wsp>
+                      <wps:cNvCnPr/>
+                      <wps:spPr>
+                        <a:xfrm flipH="1">
+                          <a:off x="0" y="0"/>
+                          <a:ext cx="3076575" cy="28575"/>
                         </a:xfrm>
                         <a:prstGeom prst="line">
                           <a:avLst/>
@@ -5119,11 +5183,10 @@
               </wp:anchor>
             </w:drawing>
           </mc:Choice>
-          <mc:Fallback xmlns:w16cid="http://schemas.microsoft.com/office/word/2016/wordml/cid" xmlns:am3d="http://schemas.microsoft.com/office/drawing/2017/model3d" xmlns:aink="http://schemas.microsoft.com/office/drawing/2016/ink" xmlns:cx8="http://schemas.microsoft.com/office/drawing/2016/5/14/chartex" xmlns:cx7="http://schemas.microsoft.com/office/drawing/2016/5/13/chartex" xmlns:cx6="http://schemas.microsoft.com/office/drawing/2016/5/12/chartex" xmlns:cx5="http://schemas.microsoft.com/office/drawing/2016/5/11/chartex" xmlns:cx4="http://schemas.microsoft.com/office/drawing/2016/5/10/chartex" xmlns:cx3="http://schemas.microsoft.com/office/drawing/2016/5/9/chartex" xmlns:cx2="http://schemas.microsoft.com/office/drawing/2015/10/21/chartex" xmlns:cx1="http://schemas.microsoft.com/office/drawing/2015/9/8/chartex">
-            <w:pict>
-              <v:line w14:anchorId="3A8A3D68" id="Conector recto 24" o:spid="_x0000_s1026" style="position:absolute;flip:y;z-index:251702272;visibility:visible;mso-wrap-style:square;mso-width-percent:0;mso-height-percent:0;mso-wrap-distance-left:9pt;mso-wrap-distance-top:0;mso-wrap-distance-right:9pt;mso-wrap-distance-bottom:0;mso-position-horizontal:absolute;mso-position-horizontal-relative:margin;mso-position-vertical:absolute;mso-position-vertical-relative:text;mso-width-percent:0;mso-height-percent:0;mso-width-relative:margin;mso-height-relative:margin" from="188.25pt,9.9pt" to="189pt,24.9pt" o:gfxdata="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" strokecolor="black [3200]" strokeweight=".5pt">
+          <mc:Fallback>
+            <w:pict>
+              <v:line w14:anchorId="39790282" id="Conector recto 25" o:spid="_x0000_s1026" style="position:absolute;flip:x;z-index:251704320;visibility:visible;mso-wrap-style:square;mso-width-percent:0;mso-height-percent:0;mso-wrap-distance-left:9pt;mso-wrap-distance-top:0;mso-wrap-distance-right:9pt;mso-wrap-distance-bottom:0;mso-position-horizontal:absolute;mso-position-horizontal-relative:text;mso-position-vertical:absolute;mso-position-vertical-relative:text;mso-width-percent:0;mso-height-percent:0;mso-width-relative:margin;mso-height-relative:margin" from="188.7pt,6.45pt" to="430.95pt,8.7pt" o:gfxdata="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" strokecolor="black [3200]" strokeweight=".5pt">
                 <v:stroke joinstyle="miter"/>
-                <w10:wrap anchorx="margin"/>
               </v:line>
             </w:pict>
           </mc:Fallback>
@@ -5138,27 +5201,27 @@
         <mc:AlternateContent>
           <mc:Choice Requires="wps">
             <w:drawing>
-              <wp:anchor distT="0" distB="0" distL="114300" distR="114300" simplePos="0" relativeHeight="251694080" behindDoc="0" locked="0" layoutInCell="1" allowOverlap="1" wp14:anchorId="24652A04" wp14:editId="5809B477">
-                <wp:simplePos x="0" y="0"/>
-                <wp:positionH relativeFrom="column">
-                  <wp:posOffset>-308610</wp:posOffset>
-                </wp:positionH>
-                <wp:positionV relativeFrom="paragraph">
-                  <wp:posOffset>129540</wp:posOffset>
-                </wp:positionV>
-                <wp:extent cx="1666875" cy="0"/>
-                <wp:effectExtent l="0" t="0" r="9525" b="19050"/>
-                <wp:wrapNone/>
-                <wp:docPr id="20" name="Conector recto 20"/>
-                <wp:cNvGraphicFramePr/>
-                <a:graphic xmlns:a="http://schemas.openxmlformats.org/drawingml/2006/main">
-                  <a:graphicData uri="http://schemas.microsoft.com/office/word/2010/wordprocessingShape">
-                    <wps:wsp>
-                      <wps:cNvCnPr/>
-                      <wps:spPr>
-                        <a:xfrm flipH="1">
-                          <a:off x="0" y="0"/>
-                          <a:ext cx="1666875" cy="0"/>
+              <wp:anchor distT="0" distB="0" distL="114300" distR="114300" simplePos="0" relativeHeight="251702272" behindDoc="0" locked="0" layoutInCell="1" allowOverlap="1" wp14:anchorId="1CDF0886" wp14:editId="3356CF8D">
+                <wp:simplePos x="0" y="0"/>
+                <wp:positionH relativeFrom="margin">
+                  <wp:posOffset>2390775</wp:posOffset>
+                </wp:positionH>
+                <wp:positionV relativeFrom="paragraph">
+                  <wp:posOffset>125730</wp:posOffset>
+                </wp:positionV>
+                <wp:extent cx="9525" cy="190500"/>
+                <wp:effectExtent l="0" t="0" r="28575" b="19050"/>
+                <wp:wrapNone/>
+                <wp:docPr id="24" name="Conector recto 24"/>
+                <wp:cNvGraphicFramePr/>
+                <a:graphic xmlns:a="http://schemas.openxmlformats.org/drawingml/2006/main">
+                  <a:graphicData uri="http://schemas.microsoft.com/office/word/2010/wordprocessingShape">
+                    <wps:wsp>
+                      <wps:cNvCnPr/>
+                      <wps:spPr>
+                        <a:xfrm flipV="1">
+                          <a:off x="0" y="0"/>
+                          <a:ext cx="9525" cy="190500"/>
                         </a:xfrm>
                         <a:prstGeom prst="line">
                           <a:avLst/>
@@ -5191,10 +5254,11 @@
               </wp:anchor>
             </w:drawing>
           </mc:Choice>
-          <mc:Fallback xmlns:w16cid="http://schemas.microsoft.com/office/word/2016/wordml/cid" xmlns:am3d="http://schemas.microsoft.com/office/drawing/2017/model3d" xmlns:aink="http://schemas.microsoft.com/office/drawing/2016/ink" xmlns:cx8="http://schemas.microsoft.com/office/drawing/2016/5/14/chartex" xmlns:cx7="http://schemas.microsoft.com/office/drawing/2016/5/13/chartex" xmlns:cx6="http://schemas.microsoft.com/office/drawing/2016/5/12/chartex" xmlns:cx5="http://schemas.microsoft.com/office/drawing/2016/5/11/chartex" xmlns:cx4="http://schemas.microsoft.com/office/drawing/2016/5/10/chartex" xmlns:cx3="http://schemas.microsoft.com/office/drawing/2016/5/9/chartex" xmlns:cx2="http://schemas.microsoft.com/office/drawing/2015/10/21/chartex" xmlns:cx1="http://schemas.microsoft.com/office/drawing/2015/9/8/chartex">
-            <w:pict>
-              <v:line w14:anchorId="14381C29" id="Conector recto 20" o:spid="_x0000_s1026" style="position:absolute;flip:x;z-index:251694080;visibility:visible;mso-wrap-style:square;mso-width-percent:0;mso-height-percent:0;mso-wrap-distance-left:9pt;mso-wrap-distance-top:0;mso-wrap-distance-right:9pt;mso-wrap-distance-bottom:0;mso-position-horizontal:absolute;mso-position-horizontal-relative:text;mso-position-vertical:absolute;mso-position-vertical-relative:text;mso-width-percent:0;mso-height-percent:0;mso-width-relative:margin;mso-height-relative:margin" from="-24.3pt,10.2pt" to="106.95pt,10.2pt" o:gfxdata="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" strokecolor="black [3200]" strokeweight=".5pt">
+          <mc:Fallback xmlns:cx1="http://schemas.microsoft.com/office/drawing/2015/9/8/chartex" xmlns:cx2="http://schemas.microsoft.com/office/drawing/2015/10/21/chartex" xmlns:cx3="http://schemas.microsoft.com/office/drawing/2016/5/9/chartex" xmlns:cx4="http://schemas.microsoft.com/office/drawing/2016/5/10/chartex" xmlns:cx5="http://schemas.microsoft.com/office/drawing/2016/5/11/chartex" xmlns:cx6="http://schemas.microsoft.com/office/drawing/2016/5/12/chartex" xmlns:cx7="http://schemas.microsoft.com/office/drawing/2016/5/13/chartex" xmlns:cx8="http://schemas.microsoft.com/office/drawing/2016/5/14/chartex" xmlns:aink="http://schemas.microsoft.com/office/drawing/2016/ink" xmlns:am3d="http://schemas.microsoft.com/office/drawing/2017/model3d" xmlns:w16cid="http://schemas.microsoft.com/office/word/2016/wordml/cid">
+            <w:pict>
+              <v:line w14:anchorId="3A8A3D68" id="Conector recto 24" o:spid="_x0000_s1026" style="position:absolute;flip:y;z-index:251702272;visibility:visible;mso-wrap-style:square;mso-width-percent:0;mso-height-percent:0;mso-wrap-distance-left:9pt;mso-wrap-distance-top:0;mso-wrap-distance-right:9pt;mso-wrap-distance-bottom:0;mso-position-horizontal:absolute;mso-position-horizontal-relative:margin;mso-position-vertical:absolute;mso-position-vertical-relative:text;mso-width-percent:0;mso-height-percent:0;mso-width-relative:margin;mso-height-relative:margin" from="188.25pt,9.9pt" to="189pt,24.9pt" o:gfxdata="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" strokecolor="black [3200]" strokeweight=".5pt">
                 <v:stroke joinstyle="miter"/>
+                <w10:wrap anchorx="margin"/>
               </v:line>
             </w:pict>
           </mc:Fallback>
@@ -5209,27 +5273,27 @@
         <mc:AlternateContent>
           <mc:Choice Requires="wps">
             <w:drawing>
-              <wp:anchor distT="0" distB="0" distL="114300" distR="114300" simplePos="0" relativeHeight="251692032" behindDoc="0" locked="0" layoutInCell="1" allowOverlap="1" wp14:anchorId="075D3158" wp14:editId="1D3AB6F7">
-                <wp:simplePos x="0" y="0"/>
-                <wp:positionH relativeFrom="margin">
-                  <wp:posOffset>1343025</wp:posOffset>
-                </wp:positionH>
-                <wp:positionV relativeFrom="paragraph">
-                  <wp:posOffset>132715</wp:posOffset>
-                </wp:positionV>
-                <wp:extent cx="9525" cy="190500"/>
-                <wp:effectExtent l="0" t="0" r="28575" b="19050"/>
-                <wp:wrapNone/>
-                <wp:docPr id="19" name="Conector recto 19"/>
-                <wp:cNvGraphicFramePr/>
-                <a:graphic xmlns:a="http://schemas.openxmlformats.org/drawingml/2006/main">
-                  <a:graphicData uri="http://schemas.microsoft.com/office/word/2010/wordprocessingShape">
-                    <wps:wsp>
-                      <wps:cNvCnPr/>
-                      <wps:spPr>
-                        <a:xfrm flipV="1">
-                          <a:off x="0" y="0"/>
-                          <a:ext cx="9525" cy="190500"/>
+              <wp:anchor distT="0" distB="0" distL="114300" distR="114300" simplePos="0" relativeHeight="251694080" behindDoc="0" locked="0" layoutInCell="1" allowOverlap="1" wp14:anchorId="24652A04" wp14:editId="5809B477">
+                <wp:simplePos x="0" y="0"/>
+                <wp:positionH relativeFrom="column">
+                  <wp:posOffset>-308610</wp:posOffset>
+                </wp:positionH>
+                <wp:positionV relativeFrom="paragraph">
+                  <wp:posOffset>129540</wp:posOffset>
+                </wp:positionV>
+                <wp:extent cx="1666875" cy="0"/>
+                <wp:effectExtent l="0" t="0" r="9525" b="19050"/>
+                <wp:wrapNone/>
+                <wp:docPr id="20" name="Conector recto 20"/>
+                <wp:cNvGraphicFramePr/>
+                <a:graphic xmlns:a="http://schemas.openxmlformats.org/drawingml/2006/main">
+                  <a:graphicData uri="http://schemas.microsoft.com/office/word/2010/wordprocessingShape">
+                    <wps:wsp>
+                      <wps:cNvCnPr/>
+                      <wps:spPr>
+                        <a:xfrm flipH="1">
+                          <a:off x="0" y="0"/>
+                          <a:ext cx="1666875" cy="0"/>
                         </a:xfrm>
                         <a:prstGeom prst="line">
                           <a:avLst/>
@@ -5262,145 +5326,9 @@
               </wp:anchor>
             </w:drawing>
           </mc:Choice>
-          <mc:Fallback xmlns:w16cid="http://schemas.microsoft.com/office/word/2016/wordml/cid" xmlns:am3d="http://schemas.microsoft.com/office/drawing/2017/model3d" xmlns:aink="http://schemas.microsoft.com/office/drawing/2016/ink" xmlns:cx8="http://schemas.microsoft.com/office/drawing/2016/5/14/chartex" xmlns:cx7="http://schemas.microsoft.com/office/drawing/2016/5/13/chartex" xmlns:cx6="http://schemas.microsoft.com/office/drawing/2016/5/12/chartex" xmlns:cx5="http://schemas.microsoft.com/office/drawing/2016/5/11/chartex" xmlns:cx4="http://schemas.microsoft.com/office/drawing/2016/5/10/chartex" xmlns:cx3="http://schemas.microsoft.com/office/drawing/2016/5/9/chartex" xmlns:cx2="http://schemas.microsoft.com/office/drawing/2015/10/21/chartex" xmlns:cx1="http://schemas.microsoft.com/office/drawing/2015/9/8/chartex">
-            <w:pict>
-              <v:line w14:anchorId="7CFBEF5D" id="Conector recto 19" o:spid="_x0000_s1026" style="position:absolute;flip:y;z-index:251692032;visibility:visible;mso-wrap-style:square;mso-width-percent:0;mso-height-percent:0;mso-wrap-distance-left:9pt;mso-wrap-distance-top:0;mso-wrap-distance-right:9pt;mso-wrap-distance-bottom:0;mso-position-horizontal:absolute;mso-position-horizontal-relative:margin;mso-position-vertical:absolute;mso-position-vertical-relative:text;mso-width-percent:0;mso-height-percent:0;mso-width-relative:margin;mso-height-relative:margin" from="105.75pt,10.45pt" to="106.5pt,25.45pt" o:gfxdata="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" strokecolor="black [3200]" strokeweight=".5pt">
-                <v:stroke joinstyle="miter"/>
-                <w10:wrap anchorx="margin"/>
-              </v:line>
-            </w:pict>
-          </mc:Fallback>
-        </mc:AlternateContent>
-      </w:r>
-    </w:p>
-    <w:p>
-      <w:pPr>
-        <w:ind w:right="-1"/>
-        <w:rPr>
-          <w:rFonts w:cstheme="minorHAnsi"/>
-        </w:rPr>
-      </w:pPr>
-      <w:r>
-        <w:rPr>
-          <w:rFonts w:cstheme="minorHAnsi"/>
-          <w:b/>
-        </w:rPr>
-        <w:t>LineaProducto</w:t>
-      </w:r>
-      <w:r>
-        <w:rPr>
-          <w:rFonts w:cstheme="minorHAnsi"/>
-        </w:rPr>
-        <w:t xml:space="preserve"> (</w:t>
-      </w:r>
-      <w:r>
-        <w:rPr>
-          <w:rFonts w:cstheme="minorHAnsi"/>
-          <w:u w:val="single"/>
-        </w:rPr>
-        <w:t>CodigoAlimento, Transaccion</w:t>
-      </w:r>
-      <w:r>
-        <w:rPr>
-          <w:rFonts w:cstheme="minorHAnsi"/>
-        </w:rPr>
-        <w:t>,</w:t>
-      </w:r>
-      <w:r>
-        <w:t xml:space="preserve"> </w:t>
-      </w:r>
-      <w:r>
-        <w:rPr>
-          <w:rFonts w:cstheme="minorHAnsi"/>
-        </w:rPr>
-        <w:t>Cantidad, TotalProducto, PrecioFinal</w:t>
-      </w:r>
-      <w:r>
-        <w:rPr>
-          <w:rFonts w:cstheme="minorHAnsi"/>
-        </w:rPr>
-        <w:t xml:space="preserve"> </w:t>
-      </w:r>
-      <w:r>
-        <w:rPr>
-          <w:rFonts w:cstheme="minorHAnsi"/>
-        </w:rPr>
-        <w:t>)</w:t>
-      </w:r>
-      <w:r>
-        <w:rPr>
-          <w:rFonts w:cstheme="minorHAnsi"/>
-          <w:noProof/>
-          <w:lang w:eastAsia="es-ES"/>
-        </w:rPr>
-        <w:t xml:space="preserve"> </w:t>
-      </w:r>
-    </w:p>
-    <w:p>
-      <w:pPr>
-        <w:rPr>
-          <w:rFonts w:cstheme="minorHAnsi"/>
-        </w:rPr>
-      </w:pPr>
-      <w:r>
-        <w:rPr>
-          <w:rFonts w:cstheme="minorHAnsi"/>
-          <w:noProof/>
-          <w:lang w:eastAsia="es-ES"/>
-        </w:rPr>
-        <mc:AlternateContent>
-          <mc:Choice Requires="wps">
-            <w:drawing>
-              <wp:anchor distT="0" distB="0" distL="114300" distR="114300" simplePos="0" relativeHeight="251830272" behindDoc="0" locked="0" layoutInCell="1" allowOverlap="1">
-                <wp:simplePos x="0" y="0"/>
-                <wp:positionH relativeFrom="column">
-                  <wp:posOffset>3587115</wp:posOffset>
-                </wp:positionH>
-                <wp:positionV relativeFrom="paragraph">
-                  <wp:posOffset>132080</wp:posOffset>
-                </wp:positionV>
-                <wp:extent cx="1304925" cy="123825"/>
-                <wp:effectExtent l="0" t="0" r="28575" b="28575"/>
-                <wp:wrapNone/>
-                <wp:docPr id="82" name="Conector recto 82"/>
-                <wp:cNvGraphicFramePr/>
-                <a:graphic xmlns:a="http://schemas.openxmlformats.org/drawingml/2006/main">
-                  <a:graphicData uri="http://schemas.microsoft.com/office/word/2010/wordprocessingShape">
-                    <wps:wsp>
-                      <wps:cNvCnPr/>
-                      <wps:spPr>
-                        <a:xfrm flipH="1">
-                          <a:off x="0" y="0"/>
-                          <a:ext cx="1304925" cy="123825"/>
-                        </a:xfrm>
-                        <a:prstGeom prst="line">
-                          <a:avLst/>
-                        </a:prstGeom>
-                      </wps:spPr>
-                      <wps:style>
-                        <a:lnRef idx="1">
-                          <a:schemeClr val="accent1"/>
-                        </a:lnRef>
-                        <a:fillRef idx="0">
-                          <a:schemeClr val="accent1"/>
-                        </a:fillRef>
-                        <a:effectRef idx="0">
-                          <a:schemeClr val="accent1"/>
-                        </a:effectRef>
-                        <a:fontRef idx="minor">
-                          <a:schemeClr val="tx1"/>
-                        </a:fontRef>
-                      </wps:style>
-                      <wps:bodyPr/>
-                    </wps:wsp>
-                  </a:graphicData>
-                </a:graphic>
-              </wp:anchor>
-            </w:drawing>
-          </mc:Choice>
-          <mc:Fallback>
-            <w:pict>
-              <v:line w14:anchorId="2A356F81" id="Conector recto 82" o:spid="_x0000_s1026" style="position:absolute;flip:x;z-index:251830272;visibility:visible;mso-wrap-style:square;mso-wrap-distance-left:9pt;mso-wrap-distance-top:0;mso-wrap-distance-right:9pt;mso-wrap-distance-bottom:0;mso-position-horizontal:absolute;mso-position-horizontal-relative:text;mso-position-vertical:absolute;mso-position-vertical-relative:text" from="282.45pt,10.4pt" to="385.2pt,20.15pt" o:gfxdata="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" strokecolor="#5b9bd5 [3204]" strokeweight=".5pt">
+          <mc:Fallback xmlns:cx1="http://schemas.microsoft.com/office/drawing/2015/9/8/chartex" xmlns:cx2="http://schemas.microsoft.com/office/drawing/2015/10/21/chartex" xmlns:cx3="http://schemas.microsoft.com/office/drawing/2016/5/9/chartex" xmlns:cx4="http://schemas.microsoft.com/office/drawing/2016/5/10/chartex" xmlns:cx5="http://schemas.microsoft.com/office/drawing/2016/5/11/chartex" xmlns:cx6="http://schemas.microsoft.com/office/drawing/2016/5/12/chartex" xmlns:cx7="http://schemas.microsoft.com/office/drawing/2016/5/13/chartex" xmlns:cx8="http://schemas.microsoft.com/office/drawing/2016/5/14/chartex" xmlns:aink="http://schemas.microsoft.com/office/drawing/2016/ink" xmlns:am3d="http://schemas.microsoft.com/office/drawing/2017/model3d" xmlns:w16cid="http://schemas.microsoft.com/office/word/2016/wordml/cid">
+            <w:pict>
+              <v:line w14:anchorId="14381C29" id="Conector recto 20" o:spid="_x0000_s1026" style="position:absolute;flip:x;z-index:251694080;visibility:visible;mso-wrap-style:square;mso-width-percent:0;mso-height-percent:0;mso-wrap-distance-left:9pt;mso-wrap-distance-top:0;mso-wrap-distance-right:9pt;mso-wrap-distance-bottom:0;mso-position-horizontal:absolute;mso-position-horizontal-relative:text;mso-position-vertical:absolute;mso-position-vertical-relative:text;mso-width-percent:0;mso-height-percent:0;mso-width-relative:margin;mso-height-relative:margin" from="-24.3pt,10.2pt" to="106.95pt,10.2pt" o:gfxdata="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" strokecolor="black [3200]" strokeweight=".5pt">
                 <v:stroke joinstyle="miter"/>
               </v:line>
             </w:pict>
@@ -5416,27 +5344,27 @@
         <mc:AlternateContent>
           <mc:Choice Requires="wps">
             <w:drawing>
-              <wp:anchor distT="0" distB="0" distL="114300" distR="114300" simplePos="0" relativeHeight="251714560" behindDoc="0" locked="0" layoutInCell="1" allowOverlap="1" wp14:anchorId="7089EBD5" wp14:editId="76293CDE">
-                <wp:simplePos x="0" y="0"/>
-                <wp:positionH relativeFrom="column">
-                  <wp:posOffset>-476250</wp:posOffset>
-                </wp:positionH>
-                <wp:positionV relativeFrom="paragraph">
-                  <wp:posOffset>142240</wp:posOffset>
-                </wp:positionV>
-                <wp:extent cx="1666875" cy="0"/>
-                <wp:effectExtent l="0" t="0" r="9525" b="19050"/>
-                <wp:wrapNone/>
-                <wp:docPr id="30" name="Conector recto 30"/>
-                <wp:cNvGraphicFramePr/>
-                <a:graphic xmlns:a="http://schemas.openxmlformats.org/drawingml/2006/main">
-                  <a:graphicData uri="http://schemas.microsoft.com/office/word/2010/wordprocessingShape">
-                    <wps:wsp>
-                      <wps:cNvCnPr/>
-                      <wps:spPr>
-                        <a:xfrm flipH="1">
-                          <a:off x="0" y="0"/>
-                          <a:ext cx="1666875" cy="0"/>
+              <wp:anchor distT="0" distB="0" distL="114300" distR="114300" simplePos="0" relativeHeight="251692032" behindDoc="0" locked="0" layoutInCell="1" allowOverlap="1" wp14:anchorId="075D3158" wp14:editId="1D3AB6F7">
+                <wp:simplePos x="0" y="0"/>
+                <wp:positionH relativeFrom="margin">
+                  <wp:posOffset>1343025</wp:posOffset>
+                </wp:positionH>
+                <wp:positionV relativeFrom="paragraph">
+                  <wp:posOffset>132715</wp:posOffset>
+                </wp:positionV>
+                <wp:extent cx="9525" cy="190500"/>
+                <wp:effectExtent l="0" t="0" r="28575" b="19050"/>
+                <wp:wrapNone/>
+                <wp:docPr id="19" name="Conector recto 19"/>
+                <wp:cNvGraphicFramePr/>
+                <a:graphic xmlns:a="http://schemas.openxmlformats.org/drawingml/2006/main">
+                  <a:graphicData uri="http://schemas.microsoft.com/office/word/2010/wordprocessingShape">
+                    <wps:wsp>
+                      <wps:cNvCnPr/>
+                      <wps:spPr>
+                        <a:xfrm flipV="1">
+                          <a:off x="0" y="0"/>
+                          <a:ext cx="9525" cy="190500"/>
                         </a:xfrm>
                         <a:prstGeom prst="line">
                           <a:avLst/>
@@ -5469,9 +5397,145 @@
               </wp:anchor>
             </w:drawing>
           </mc:Choice>
+          <mc:Fallback xmlns:cx1="http://schemas.microsoft.com/office/drawing/2015/9/8/chartex" xmlns:cx2="http://schemas.microsoft.com/office/drawing/2015/10/21/chartex" xmlns:cx3="http://schemas.microsoft.com/office/drawing/2016/5/9/chartex" xmlns:cx4="http://schemas.microsoft.com/office/drawing/2016/5/10/chartex" xmlns:cx5="http://schemas.microsoft.com/office/drawing/2016/5/11/chartex" xmlns:cx6="http://schemas.microsoft.com/office/drawing/2016/5/12/chartex" xmlns:cx7="http://schemas.microsoft.com/office/drawing/2016/5/13/chartex" xmlns:cx8="http://schemas.microsoft.com/office/drawing/2016/5/14/chartex" xmlns:aink="http://schemas.microsoft.com/office/drawing/2016/ink" xmlns:am3d="http://schemas.microsoft.com/office/drawing/2017/model3d" xmlns:w16cid="http://schemas.microsoft.com/office/word/2016/wordml/cid">
+            <w:pict>
+              <v:line w14:anchorId="7CFBEF5D" id="Conector recto 19" o:spid="_x0000_s1026" style="position:absolute;flip:y;z-index:251692032;visibility:visible;mso-wrap-style:square;mso-width-percent:0;mso-height-percent:0;mso-wrap-distance-left:9pt;mso-wrap-distance-top:0;mso-wrap-distance-right:9pt;mso-wrap-distance-bottom:0;mso-position-horizontal:absolute;mso-position-horizontal-relative:margin;mso-position-vertical:absolute;mso-position-vertical-relative:text;mso-width-percent:0;mso-height-percent:0;mso-width-relative:margin;mso-height-relative:margin" from="105.75pt,10.45pt" to="106.5pt,25.45pt" o:gfxdata="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" strokecolor="black [3200]" strokeweight=".5pt">
+                <v:stroke joinstyle="miter"/>
+                <w10:wrap anchorx="margin"/>
+              </v:line>
+            </w:pict>
+          </mc:Fallback>
+        </mc:AlternateContent>
+      </w:r>
+    </w:p>
+    <w:p>
+      <w:pPr>
+        <w:ind w:right="-1"/>
+        <w:rPr>
+          <w:rFonts w:cstheme="minorHAnsi"/>
+        </w:rPr>
+      </w:pPr>
+      <w:r>
+        <w:rPr>
+          <w:rFonts w:cstheme="minorHAnsi"/>
+          <w:b/>
+        </w:rPr>
+        <w:t>LineaProducto</w:t>
+      </w:r>
+      <w:r>
+        <w:rPr>
+          <w:rFonts w:cstheme="minorHAnsi"/>
+        </w:rPr>
+        <w:t xml:space="preserve"> (</w:t>
+      </w:r>
+      <w:r>
+        <w:rPr>
+          <w:rFonts w:cstheme="minorHAnsi"/>
+          <w:u w:val="single"/>
+        </w:rPr>
+        <w:t>CodigoAlimento, Transaccion</w:t>
+      </w:r>
+      <w:r>
+        <w:rPr>
+          <w:rFonts w:cstheme="minorHAnsi"/>
+        </w:rPr>
+        <w:t>,</w:t>
+      </w:r>
+      <w:r>
+        <w:t xml:space="preserve"> </w:t>
+      </w:r>
+      <w:r>
+        <w:rPr>
+          <w:rFonts w:cstheme="minorHAnsi"/>
+        </w:rPr>
+        <w:t>Cantidad, TotalProducto, PrecioFinal</w:t>
+      </w:r>
+      <w:r>
+        <w:rPr>
+          <w:rFonts w:cstheme="minorHAnsi"/>
+        </w:rPr>
+        <w:t xml:space="preserve"> </w:t>
+      </w:r>
+      <w:r>
+        <w:rPr>
+          <w:rFonts w:cstheme="minorHAnsi"/>
+        </w:rPr>
+        <w:t>)</w:t>
+      </w:r>
+      <w:r>
+        <w:rPr>
+          <w:rFonts w:cstheme="minorHAnsi"/>
+          <w:noProof/>
+          <w:lang w:eastAsia="es-ES"/>
+        </w:rPr>
+        <w:t xml:space="preserve"> </w:t>
+      </w:r>
+    </w:p>
+    <w:p>
+      <w:pPr>
+        <w:rPr>
+          <w:rFonts w:cstheme="minorHAnsi"/>
+        </w:rPr>
+      </w:pPr>
+      <w:r>
+        <w:rPr>
+          <w:rFonts w:cstheme="minorHAnsi"/>
+          <w:noProof/>
+          <w:lang w:eastAsia="es-ES"/>
+        </w:rPr>
+        <mc:AlternateContent>
+          <mc:Choice Requires="wps">
+            <w:drawing>
+              <wp:anchor distT="0" distB="0" distL="114300" distR="114300" simplePos="0" relativeHeight="251830272" behindDoc="0" locked="0" layoutInCell="1" allowOverlap="1">
+                <wp:simplePos x="0" y="0"/>
+                <wp:positionH relativeFrom="column">
+                  <wp:posOffset>3587115</wp:posOffset>
+                </wp:positionH>
+                <wp:positionV relativeFrom="paragraph">
+                  <wp:posOffset>132080</wp:posOffset>
+                </wp:positionV>
+                <wp:extent cx="1304925" cy="123825"/>
+                <wp:effectExtent l="0" t="0" r="28575" b="28575"/>
+                <wp:wrapNone/>
+                <wp:docPr id="82" name="Conector recto 82"/>
+                <wp:cNvGraphicFramePr/>
+                <a:graphic xmlns:a="http://schemas.openxmlformats.org/drawingml/2006/main">
+                  <a:graphicData uri="http://schemas.microsoft.com/office/word/2010/wordprocessingShape">
+                    <wps:wsp>
+                      <wps:cNvCnPr/>
+                      <wps:spPr>
+                        <a:xfrm flipH="1">
+                          <a:off x="0" y="0"/>
+                          <a:ext cx="1304925" cy="123825"/>
+                        </a:xfrm>
+                        <a:prstGeom prst="line">
+                          <a:avLst/>
+                        </a:prstGeom>
+                      </wps:spPr>
+                      <wps:style>
+                        <a:lnRef idx="1">
+                          <a:schemeClr val="accent1"/>
+                        </a:lnRef>
+                        <a:fillRef idx="0">
+                          <a:schemeClr val="accent1"/>
+                        </a:fillRef>
+                        <a:effectRef idx="0">
+                          <a:schemeClr val="accent1"/>
+                        </a:effectRef>
+                        <a:fontRef idx="minor">
+                          <a:schemeClr val="tx1"/>
+                        </a:fontRef>
+                      </wps:style>
+                      <wps:bodyPr/>
+                    </wps:wsp>
+                  </a:graphicData>
+                </a:graphic>
+              </wp:anchor>
+            </w:drawing>
+          </mc:Choice>
           <mc:Fallback>
             <w:pict>
-              <v:line w14:anchorId="267652FF" id="Conector recto 30" o:spid="_x0000_s1026" style="position:absolute;flip:x;z-index:251714560;visibility:visible;mso-wrap-style:square;mso-width-percent:0;mso-height-percent:0;mso-wrap-distance-left:9pt;mso-wrap-distance-top:0;mso-wrap-distance-right:9pt;mso-wrap-distance-bottom:0;mso-position-horizontal:absolute;mso-position-horizontal-relative:text;mso-position-vertical:absolute;mso-position-vertical-relative:text;mso-width-percent:0;mso-height-percent:0;mso-width-relative:margin;mso-height-relative:margin" from="-37.5pt,11.2pt" to="93.75pt,11.2pt" o:gfxdata="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" strokecolor="black [3200]" strokeweight=".5pt">
+              <v:line w14:anchorId="2A356F81" id="Conector recto 82" o:spid="_x0000_s1026" style="position:absolute;flip:x;z-index:251830272;visibility:visible;mso-wrap-style:square;mso-wrap-distance-left:9pt;mso-wrap-distance-top:0;mso-wrap-distance-right:9pt;mso-wrap-distance-bottom:0;mso-position-horizontal:absolute;mso-position-horizontal-relative:text;mso-position-vertical:absolute;mso-position-vertical-relative:text" from="282.45pt,10.4pt" to="385.2pt,20.15pt" o:gfxdata="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" strokecolor="#5b9bd5 [3204]" strokeweight=".5pt">
                 <v:stroke joinstyle="miter"/>
               </v:line>
             </w:pict>
@@ -5487,27 +5551,27 @@
         <mc:AlternateContent>
           <mc:Choice Requires="wps">
             <w:drawing>
-              <wp:anchor distT="0" distB="0" distL="114300" distR="114300" simplePos="0" relativeHeight="251712512" behindDoc="0" locked="0" layoutInCell="1" allowOverlap="1" wp14:anchorId="2710FF78" wp14:editId="52256AF2">
-                <wp:simplePos x="0" y="0"/>
-                <wp:positionH relativeFrom="margin">
-                  <wp:posOffset>1162050</wp:posOffset>
-                </wp:positionH>
-                <wp:positionV relativeFrom="paragraph">
-                  <wp:posOffset>132715</wp:posOffset>
-                </wp:positionV>
-                <wp:extent cx="9525" cy="190500"/>
-                <wp:effectExtent l="0" t="0" r="28575" b="19050"/>
-                <wp:wrapNone/>
-                <wp:docPr id="29" name="Conector recto 29"/>
-                <wp:cNvGraphicFramePr/>
-                <a:graphic xmlns:a="http://schemas.openxmlformats.org/drawingml/2006/main">
-                  <a:graphicData uri="http://schemas.microsoft.com/office/word/2010/wordprocessingShape">
-                    <wps:wsp>
-                      <wps:cNvCnPr/>
-                      <wps:spPr>
-                        <a:xfrm flipV="1">
-                          <a:off x="0" y="0"/>
-                          <a:ext cx="9525" cy="190500"/>
+              <wp:anchor distT="0" distB="0" distL="114300" distR="114300" simplePos="0" relativeHeight="251714560" behindDoc="0" locked="0" layoutInCell="1" allowOverlap="1" wp14:anchorId="7089EBD5" wp14:editId="76293CDE">
+                <wp:simplePos x="0" y="0"/>
+                <wp:positionH relativeFrom="column">
+                  <wp:posOffset>-476250</wp:posOffset>
+                </wp:positionH>
+                <wp:positionV relativeFrom="paragraph">
+                  <wp:posOffset>142240</wp:posOffset>
+                </wp:positionV>
+                <wp:extent cx="1666875" cy="0"/>
+                <wp:effectExtent l="0" t="0" r="9525" b="19050"/>
+                <wp:wrapNone/>
+                <wp:docPr id="30" name="Conector recto 30"/>
+                <wp:cNvGraphicFramePr/>
+                <a:graphic xmlns:a="http://schemas.openxmlformats.org/drawingml/2006/main">
+                  <a:graphicData uri="http://schemas.microsoft.com/office/word/2010/wordprocessingShape">
+                    <wps:wsp>
+                      <wps:cNvCnPr/>
+                      <wps:spPr>
+                        <a:xfrm flipH="1">
+                          <a:off x="0" y="0"/>
+                          <a:ext cx="1666875" cy="0"/>
                         </a:xfrm>
                         <a:prstGeom prst="line">
                           <a:avLst/>
@@ -5540,54 +5604,45 @@
               </wp:anchor>
             </w:drawing>
           </mc:Choice>
-          <mc:Fallback xmlns:w16cid="http://schemas.microsoft.com/office/word/2016/wordml/cid" xmlns:am3d="http://schemas.microsoft.com/office/drawing/2017/model3d" xmlns:aink="http://schemas.microsoft.com/office/drawing/2016/ink" xmlns:cx8="http://schemas.microsoft.com/office/drawing/2016/5/14/chartex" xmlns:cx7="http://schemas.microsoft.com/office/drawing/2016/5/13/chartex" xmlns:cx6="http://schemas.microsoft.com/office/drawing/2016/5/12/chartex" xmlns:cx5="http://schemas.microsoft.com/office/drawing/2016/5/11/chartex" xmlns:cx4="http://schemas.microsoft.com/office/drawing/2016/5/10/chartex" xmlns:cx3="http://schemas.microsoft.com/office/drawing/2016/5/9/chartex" xmlns:cx2="http://schemas.microsoft.com/office/drawing/2015/10/21/chartex" xmlns:cx1="http://schemas.microsoft.com/office/drawing/2015/9/8/chartex">
-            <w:pict>
-              <v:line w14:anchorId="331DCE3B" id="Conector recto 29" o:spid="_x0000_s1026" style="position:absolute;flip:y;z-index:251712512;visibility:visible;mso-wrap-style:square;mso-width-percent:0;mso-height-percent:0;mso-wrap-distance-left:9pt;mso-wrap-distance-top:0;mso-wrap-distance-right:9pt;mso-wrap-distance-bottom:0;mso-position-horizontal:absolute;mso-position-horizontal-relative:margin;mso-position-vertical:absolute;mso-position-vertical-relative:text;mso-width-percent:0;mso-height-percent:0;mso-width-relative:margin;mso-height-relative:margin" from="91.5pt,10.45pt" to="92.25pt,25.45pt" o:gfxdata="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" strokecolor="black [3200]" strokeweight=".5pt">
+          <mc:Fallback>
+            <w:pict>
+              <v:line w14:anchorId="267652FF" id="Conector recto 30" o:spid="_x0000_s1026" style="position:absolute;flip:x;z-index:251714560;visibility:visible;mso-wrap-style:square;mso-width-percent:0;mso-height-percent:0;mso-wrap-distance-left:9pt;mso-wrap-distance-top:0;mso-wrap-distance-right:9pt;mso-wrap-distance-bottom:0;mso-position-horizontal:absolute;mso-position-horizontal-relative:text;mso-position-vertical:absolute;mso-position-vertical-relative:text;mso-width-percent:0;mso-height-percent:0;mso-width-relative:margin;mso-height-relative:margin" from="-37.5pt,11.2pt" to="93.75pt,11.2pt" o:gfxdata="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" strokecolor="black [3200]" strokeweight=".5pt">
                 <v:stroke joinstyle="miter"/>
-                <w10:wrap anchorx="margin"/>
               </v:line>
             </w:pict>
           </mc:Fallback>
         </mc:AlternateContent>
       </w:r>
-    </w:p>
-    <w:p>
-      <w:pPr>
-        <w:rPr>
-          <w:rFonts w:cstheme="minorHAnsi"/>
-          <w:u w:val="single"/>
-        </w:rPr>
-      </w:pPr>
-      <w:r>
-        <w:rPr>
-          <w:rFonts w:cstheme="minorHAnsi"/>
-          <w:noProof/>
-          <w:lang w:eastAsia="es-ES"/>
-        </w:rPr>
-        <mc:AlternateContent>
-          <mc:Choice Requires="wps">
-            <w:drawing>
-              <wp:anchor distT="0" distB="0" distL="114300" distR="114300" simplePos="0" relativeHeight="251730944" behindDoc="0" locked="0" layoutInCell="1" allowOverlap="1" wp14:anchorId="0084A347" wp14:editId="7B789AB4">
-                <wp:simplePos x="0" y="0"/>
-                <wp:positionH relativeFrom="column">
-                  <wp:posOffset>-737236</wp:posOffset>
-                </wp:positionH>
-                <wp:positionV relativeFrom="paragraph">
-                  <wp:posOffset>313056</wp:posOffset>
-                </wp:positionV>
-                <wp:extent cx="1485900" cy="19050"/>
-                <wp:effectExtent l="0" t="0" r="19050" b="19050"/>
-                <wp:wrapNone/>
-                <wp:docPr id="39" name="Conector recto 39"/>
-                <wp:cNvGraphicFramePr/>
-                <a:graphic xmlns:a="http://schemas.openxmlformats.org/drawingml/2006/main">
-                  <a:graphicData uri="http://schemas.microsoft.com/office/word/2010/wordprocessingShape">
-                    <wps:wsp>
-                      <wps:cNvCnPr/>
-                      <wps:spPr>
-                        <a:xfrm flipH="1" flipV="1">
-                          <a:off x="0" y="0"/>
-                          <a:ext cx="1485900" cy="19050"/>
+      <w:r>
+        <w:rPr>
+          <w:rFonts w:cstheme="minorHAnsi"/>
+          <w:noProof/>
+          <w:lang w:eastAsia="es-ES"/>
+        </w:rPr>
+        <mc:AlternateContent>
+          <mc:Choice Requires="wps">
+            <w:drawing>
+              <wp:anchor distT="0" distB="0" distL="114300" distR="114300" simplePos="0" relativeHeight="251712512" behindDoc="0" locked="0" layoutInCell="1" allowOverlap="1" wp14:anchorId="2710FF78" wp14:editId="52256AF2">
+                <wp:simplePos x="0" y="0"/>
+                <wp:positionH relativeFrom="margin">
+                  <wp:posOffset>1162050</wp:posOffset>
+                </wp:positionH>
+                <wp:positionV relativeFrom="paragraph">
+                  <wp:posOffset>132715</wp:posOffset>
+                </wp:positionV>
+                <wp:extent cx="9525" cy="190500"/>
+                <wp:effectExtent l="0" t="0" r="28575" b="19050"/>
+                <wp:wrapNone/>
+                <wp:docPr id="29" name="Conector recto 29"/>
+                <wp:cNvGraphicFramePr/>
+                <a:graphic xmlns:a="http://schemas.openxmlformats.org/drawingml/2006/main">
+                  <a:graphicData uri="http://schemas.microsoft.com/office/word/2010/wordprocessingShape">
+                    <wps:wsp>
+                      <wps:cNvCnPr/>
+                      <wps:spPr>
+                        <a:xfrm flipV="1">
+                          <a:off x="0" y="0"/>
+                          <a:ext cx="9525" cy="190500"/>
                         </a:xfrm>
                         <a:prstGeom prst="line">
                           <a:avLst/>
@@ -5595,13 +5650,13 @@
                       </wps:spPr>
                       <wps:style>
                         <a:lnRef idx="1">
-                          <a:schemeClr val="accent1"/>
-                        </a:lnRef>
-                        <a:fillRef idx="0">
-                          <a:schemeClr val="accent1"/>
+                          <a:schemeClr val="dk1"/>
+                        </a:lnRef>
+                        <a:fillRef idx="0">
+                          <a:schemeClr val="dk1"/>
                         </a:fillRef>
                         <a:effectRef idx="0">
-                          <a:schemeClr val="accent1"/>
+                          <a:schemeClr val="dk1"/>
                         </a:effectRef>
                         <a:fontRef idx="minor">
                           <a:schemeClr val="tx1"/>
@@ -5620,90 +5675,54 @@
               </wp:anchor>
             </w:drawing>
           </mc:Choice>
-          <mc:Fallback xmlns:w16cid="http://schemas.microsoft.com/office/word/2016/wordml/cid" xmlns:am3d="http://schemas.microsoft.com/office/drawing/2017/model3d" xmlns:aink="http://schemas.microsoft.com/office/drawing/2016/ink" xmlns:cx8="http://schemas.microsoft.com/office/drawing/2016/5/14/chartex" xmlns:cx7="http://schemas.microsoft.com/office/drawing/2016/5/13/chartex" xmlns:cx6="http://schemas.microsoft.com/office/drawing/2016/5/12/chartex" xmlns:cx5="http://schemas.microsoft.com/office/drawing/2016/5/11/chartex" xmlns:cx4="http://schemas.microsoft.com/office/drawing/2016/5/10/chartex" xmlns:cx3="http://schemas.microsoft.com/office/drawing/2016/5/9/chartex" xmlns:cx2="http://schemas.microsoft.com/office/drawing/2015/10/21/chartex" xmlns:cx1="http://schemas.microsoft.com/office/drawing/2015/9/8/chartex">
-            <w:pict>
-              <v:line w14:anchorId="36E6B463" id="Conector recto 39" o:spid="_x0000_s1026" style="position:absolute;flip:x y;z-index:251730944;visibility:visible;mso-wrap-style:square;mso-width-percent:0;mso-height-percent:0;mso-wrap-distance-left:9pt;mso-wrap-distance-top:0;mso-wrap-distance-right:9pt;mso-wrap-distance-bottom:0;mso-position-horizontal:absolute;mso-position-horizontal-relative:text;mso-position-vertical:absolute;mso-position-vertical-relative:text;mso-width-percent:0;mso-height-percent:0;mso-width-relative:margin;mso-height-relative:margin" from="-58.05pt,24.65pt" to="58.95pt,26.15pt" o:gfxdata="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" strokecolor="#5b9bd5 [3204]" strokeweight=".5pt">
+          <mc:Fallback xmlns:cx1="http://schemas.microsoft.com/office/drawing/2015/9/8/chartex" xmlns:cx2="http://schemas.microsoft.com/office/drawing/2015/10/21/chartex" xmlns:cx3="http://schemas.microsoft.com/office/drawing/2016/5/9/chartex" xmlns:cx4="http://schemas.microsoft.com/office/drawing/2016/5/10/chartex" xmlns:cx5="http://schemas.microsoft.com/office/drawing/2016/5/11/chartex" xmlns:cx6="http://schemas.microsoft.com/office/drawing/2016/5/12/chartex" xmlns:cx7="http://schemas.microsoft.com/office/drawing/2016/5/13/chartex" xmlns:cx8="http://schemas.microsoft.com/office/drawing/2016/5/14/chartex" xmlns:aink="http://schemas.microsoft.com/office/drawing/2016/ink" xmlns:am3d="http://schemas.microsoft.com/office/drawing/2017/model3d" xmlns:w16cid="http://schemas.microsoft.com/office/word/2016/wordml/cid">
+            <w:pict>
+              <v:line w14:anchorId="331DCE3B" id="Conector recto 29" o:spid="_x0000_s1026" style="position:absolute;flip:y;z-index:251712512;visibility:visible;mso-wrap-style:square;mso-width-percent:0;mso-height-percent:0;mso-wrap-distance-left:9pt;mso-wrap-distance-top:0;mso-wrap-distance-right:9pt;mso-wrap-distance-bottom:0;mso-position-horizontal:absolute;mso-position-horizontal-relative:margin;mso-position-vertical:absolute;mso-position-vertical-relative:text;mso-width-percent:0;mso-height-percent:0;mso-width-relative:margin;mso-height-relative:margin" from="91.5pt,10.45pt" to="92.25pt,25.45pt" o:gfxdata="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" strokecolor="black [3200]" strokeweight=".5pt">
                 <v:stroke joinstyle="miter"/>
+                <w10:wrap anchorx="margin"/>
               </v:line>
             </w:pict>
           </mc:Fallback>
         </mc:AlternateContent>
-      </w:r>
-      <w:r>
-        <w:rPr>
-          <w:rFonts w:cstheme="minorHAnsi"/>
-          <w:b/>
-        </w:rPr>
-        <w:t xml:space="preserve">Composicion </w:t>
-      </w:r>
-      <w:r>
-        <w:rPr>
-          <w:rFonts w:cstheme="minorHAnsi"/>
-        </w:rPr>
-        <w:t>(</w:t>
-      </w:r>
-      <w:r>
-        <w:rPr>
-          <w:rFonts w:cstheme="minorHAnsi"/>
-          <w:u w:val="single"/>
-        </w:rPr>
-        <w:t>CodigoAlimentoProducto, CodigoAlimentoIngrediente,</w:t>
-      </w:r>
-      <w:r>
-        <w:rPr>
-          <w:rFonts w:cstheme="minorHAnsi"/>
-        </w:rPr>
-        <w:t xml:space="preserve"> Cantidad</w:t>
-      </w:r>
-      <w:r>
-        <w:rPr>
-          <w:rFonts w:cstheme="minorHAnsi"/>
-        </w:rPr>
-        <w:t>)</w:t>
       </w:r>
     </w:p>
     <w:p>
       <w:pPr>
-        <w:pStyle w:val="Standard"/>
-        <w:rPr>
-          <w:rFonts w:asciiTheme="minorHAnsi" w:hAnsiTheme="minorHAnsi" w:cstheme="minorHAnsi"/>
-          <w:b/>
-          <w:sz w:val="22"/>
-          <w:szCs w:val="22"/>
+        <w:rPr>
+          <w:rFonts w:cstheme="minorHAnsi"/>
+          <w:u w:val="single"/>
         </w:rPr>
       </w:pPr>
       <w:r>
         <w:rPr>
-          <w:rFonts w:asciiTheme="minorHAnsi" w:hAnsiTheme="minorHAnsi" w:cstheme="minorHAnsi"/>
-          <w:noProof/>
-          <w:sz w:val="22"/>
-          <w:szCs w:val="22"/>
-          <w:lang w:eastAsia="es-ES" w:bidi="ar-SA"/>
-        </w:rPr>
-        <mc:AlternateContent>
-          <mc:Choice Requires="wps">
-            <w:drawing>
-              <wp:anchor distT="0" distB="0" distL="114300" distR="114300" simplePos="0" relativeHeight="251728896" behindDoc="0" locked="0" layoutInCell="1" allowOverlap="1" wp14:anchorId="5CD3E945" wp14:editId="48A8E770">
-                <wp:simplePos x="0" y="0"/>
-                <wp:positionH relativeFrom="margin">
-                  <wp:posOffset>710565</wp:posOffset>
-                </wp:positionH>
-                <wp:positionV relativeFrom="paragraph">
-                  <wp:posOffset>10795</wp:posOffset>
-                </wp:positionV>
-                <wp:extent cx="0" cy="171450"/>
+          <w:rFonts w:cstheme="minorHAnsi"/>
+          <w:noProof/>
+          <w:lang w:eastAsia="es-ES"/>
+        </w:rPr>
+        <mc:AlternateContent>
+          <mc:Choice Requires="wps">
+            <w:drawing>
+              <wp:anchor distT="0" distB="0" distL="114300" distR="114300" simplePos="0" relativeHeight="251730944" behindDoc="0" locked="0" layoutInCell="1" allowOverlap="1" wp14:anchorId="0084A347" wp14:editId="7B789AB4">
+                <wp:simplePos x="0" y="0"/>
+                <wp:positionH relativeFrom="column">
+                  <wp:posOffset>-737236</wp:posOffset>
+                </wp:positionH>
+                <wp:positionV relativeFrom="paragraph">
+                  <wp:posOffset>313056</wp:posOffset>
+                </wp:positionV>
+                <wp:extent cx="1485900" cy="19050"/>
                 <wp:effectExtent l="0" t="0" r="19050" b="19050"/>
                 <wp:wrapNone/>
-                <wp:docPr id="38" name="Conector recto 38"/>
-                <wp:cNvGraphicFramePr/>
-                <a:graphic xmlns:a="http://schemas.openxmlformats.org/drawingml/2006/main">
-                  <a:graphicData uri="http://schemas.microsoft.com/office/word/2010/wordprocessingShape">
-                    <wps:wsp>
-                      <wps:cNvCnPr/>
-                      <wps:spPr>
-                        <a:xfrm flipH="1">
-                          <a:off x="0" y="0"/>
-                          <a:ext cx="0" cy="171450"/>
+                <wp:docPr id="39" name="Conector recto 39"/>
+                <wp:cNvGraphicFramePr/>
+                <a:graphic xmlns:a="http://schemas.openxmlformats.org/drawingml/2006/main">
+                  <a:graphicData uri="http://schemas.microsoft.com/office/word/2010/wordprocessingShape">
+                    <wps:wsp>
+                      <wps:cNvCnPr/>
+                      <wps:spPr>
+                        <a:xfrm flipH="1" flipV="1">
+                          <a:off x="0" y="0"/>
+                          <a:ext cx="1485900" cy="19050"/>
                         </a:xfrm>
                         <a:prstGeom prst="line">
                           <a:avLst/>
@@ -5736,15 +5755,46 @@
               </wp:anchor>
             </w:drawing>
           </mc:Choice>
-          <mc:Fallback xmlns:w16cid="http://schemas.microsoft.com/office/word/2016/wordml/cid" xmlns:am3d="http://schemas.microsoft.com/office/drawing/2017/model3d" xmlns:aink="http://schemas.microsoft.com/office/drawing/2016/ink" xmlns:cx8="http://schemas.microsoft.com/office/drawing/2016/5/14/chartex" xmlns:cx7="http://schemas.microsoft.com/office/drawing/2016/5/13/chartex" xmlns:cx6="http://schemas.microsoft.com/office/drawing/2016/5/12/chartex" xmlns:cx5="http://schemas.microsoft.com/office/drawing/2016/5/11/chartex" xmlns:cx4="http://schemas.microsoft.com/office/drawing/2016/5/10/chartex" xmlns:cx3="http://schemas.microsoft.com/office/drawing/2016/5/9/chartex" xmlns:cx2="http://schemas.microsoft.com/office/drawing/2015/10/21/chartex" xmlns:cx1="http://schemas.microsoft.com/office/drawing/2015/9/8/chartex">
-            <w:pict>
-              <v:line w14:anchorId="69F74818" id="Conector recto 38" o:spid="_x0000_s1026" style="position:absolute;flip:x;z-index:251728896;visibility:visible;mso-wrap-style:square;mso-width-percent:0;mso-height-percent:0;mso-wrap-distance-left:9pt;mso-wrap-distance-top:0;mso-wrap-distance-right:9pt;mso-wrap-distance-bottom:0;mso-position-horizontal:absolute;mso-position-horizontal-relative:margin;mso-position-vertical:absolute;mso-position-vertical-relative:text;mso-width-percent:0;mso-height-percent:0;mso-width-relative:margin;mso-height-relative:margin" from="55.95pt,.85pt" to="55.95pt,14.35pt" o:gfxdata="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" strokecolor="#5b9bd5 [3204]" strokeweight=".5pt">
+          <mc:Fallback xmlns:cx1="http://schemas.microsoft.com/office/drawing/2015/9/8/chartex" xmlns:cx2="http://schemas.microsoft.com/office/drawing/2015/10/21/chartex" xmlns:cx3="http://schemas.microsoft.com/office/drawing/2016/5/9/chartex" xmlns:cx4="http://schemas.microsoft.com/office/drawing/2016/5/10/chartex" xmlns:cx5="http://schemas.microsoft.com/office/drawing/2016/5/11/chartex" xmlns:cx6="http://schemas.microsoft.com/office/drawing/2016/5/12/chartex" xmlns:cx7="http://schemas.microsoft.com/office/drawing/2016/5/13/chartex" xmlns:cx8="http://schemas.microsoft.com/office/drawing/2016/5/14/chartex" xmlns:aink="http://schemas.microsoft.com/office/drawing/2016/ink" xmlns:am3d="http://schemas.microsoft.com/office/drawing/2017/model3d" xmlns:w16cid="http://schemas.microsoft.com/office/word/2016/wordml/cid">
+            <w:pict>
+              <v:line w14:anchorId="36E6B463" id="Conector recto 39" o:spid="_x0000_s1026" style="position:absolute;flip:x y;z-index:251730944;visibility:visible;mso-wrap-style:square;mso-width-percent:0;mso-height-percent:0;mso-wrap-distance-left:9pt;mso-wrap-distance-top:0;mso-wrap-distance-right:9pt;mso-wrap-distance-bottom:0;mso-position-horizontal:absolute;mso-position-horizontal-relative:text;mso-position-vertical:absolute;mso-position-vertical-relative:text;mso-width-percent:0;mso-height-percent:0;mso-width-relative:margin;mso-height-relative:margin" from="-58.05pt,24.65pt" to="58.95pt,26.15pt" o:gfxdata="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" strokecolor="#5b9bd5 [3204]" strokeweight=".5pt">
                 <v:stroke joinstyle="miter"/>
-                <w10:wrap anchorx="margin"/>
               </v:line>
             </w:pict>
           </mc:Fallback>
         </mc:AlternateContent>
+      </w:r>
+      <w:r>
+        <w:rPr>
+          <w:rFonts w:cstheme="minorHAnsi"/>
+          <w:b/>
+        </w:rPr>
+        <w:t xml:space="preserve">Composicion </w:t>
+      </w:r>
+      <w:r>
+        <w:rPr>
+          <w:rFonts w:cstheme="minorHAnsi"/>
+        </w:rPr>
+        <w:t>(</w:t>
+      </w:r>
+      <w:r>
+        <w:rPr>
+          <w:rFonts w:cstheme="minorHAnsi"/>
+          <w:u w:val="single"/>
+        </w:rPr>
+        <w:t>CodigoAlimentoProducto, CodigoAlimentoIngrediente,</w:t>
+      </w:r>
+      <w:r>
+        <w:rPr>
+          <w:rFonts w:cstheme="minorHAnsi"/>
+        </w:rPr>
+        <w:t xml:space="preserve"> Cantidad</w:t>
+      </w:r>
+      <w:r>
+        <w:rPr>
+          <w:rFonts w:cstheme="minorHAnsi"/>
+        </w:rPr>
+        <w:t>)</w:t>
       </w:r>
     </w:p>
     <w:p>
@@ -5760,7 +5810,6 @@
       <w:r>
         <w:rPr>
           <w:rFonts w:asciiTheme="minorHAnsi" w:hAnsiTheme="minorHAnsi" w:cstheme="minorHAnsi"/>
-          <w:b/>
           <w:noProof/>
           <w:sz w:val="22"/>
           <w:szCs w:val="22"/>
@@ -5769,44 +5818,41 @@
         <mc:AlternateContent>
           <mc:Choice Requires="wps">
             <w:drawing>
-              <wp:anchor distT="0" distB="0" distL="114300" distR="114300" simplePos="0" relativeHeight="251726848" behindDoc="0" locked="0" layoutInCell="1" allowOverlap="1" wp14:anchorId="12C398B2" wp14:editId="74C59271">
-                <wp:simplePos x="0" y="0"/>
-                <wp:positionH relativeFrom="column">
-                  <wp:posOffset>891789</wp:posOffset>
-                </wp:positionH>
-                <wp:positionV relativeFrom="paragraph">
-                  <wp:posOffset>151627</wp:posOffset>
-                </wp:positionV>
-                <wp:extent cx="414214" cy="241355"/>
-                <wp:effectExtent l="38100" t="0" r="24130" b="63500"/>
-                <wp:wrapNone/>
-                <wp:docPr id="37" name="Forma3"/>
-                <wp:cNvGraphicFramePr/>
-                <a:graphic xmlns:a="http://schemas.openxmlformats.org/drawingml/2006/main">
-                  <a:graphicData uri="http://schemas.microsoft.com/office/word/2010/wordprocessingShape">
-                    <wps:wsp>
-                      <wps:cNvCnPr/>
-                      <wps:spPr>
-                        <a:xfrm flipV="1">
-                          <a:off x="0" y="0"/>
-                          <a:ext cx="414214" cy="241355"/>
-                        </a:xfrm>
-                        <a:prstGeom prst="straightConnector1">
-                          <a:avLst/>
-                        </a:prstGeom>
-                        <a:ln>
-                          <a:headEnd type="arrow"/>
-                        </a:ln>
+              <wp:anchor distT="0" distB="0" distL="114300" distR="114300" simplePos="0" relativeHeight="251728896" behindDoc="0" locked="0" layoutInCell="1" allowOverlap="1" wp14:anchorId="5CD3E945" wp14:editId="48A8E770">
+                <wp:simplePos x="0" y="0"/>
+                <wp:positionH relativeFrom="margin">
+                  <wp:posOffset>710565</wp:posOffset>
+                </wp:positionH>
+                <wp:positionV relativeFrom="paragraph">
+                  <wp:posOffset>10795</wp:posOffset>
+                </wp:positionV>
+                <wp:extent cx="0" cy="171450"/>
+                <wp:effectExtent l="0" t="0" r="19050" b="19050"/>
+                <wp:wrapNone/>
+                <wp:docPr id="38" name="Conector recto 38"/>
+                <wp:cNvGraphicFramePr/>
+                <a:graphic xmlns:a="http://schemas.openxmlformats.org/drawingml/2006/main">
+                  <a:graphicData uri="http://schemas.microsoft.com/office/word/2010/wordprocessingShape">
+                    <wps:wsp>
+                      <wps:cNvCnPr/>
+                      <wps:spPr>
+                        <a:xfrm flipH="1">
+                          <a:off x="0" y="0"/>
+                          <a:ext cx="0" cy="171450"/>
+                        </a:xfrm>
+                        <a:prstGeom prst="line">
+                          <a:avLst/>
+                        </a:prstGeom>
                       </wps:spPr>
                       <wps:style>
                         <a:lnRef idx="1">
-                          <a:schemeClr val="dk1"/>
-                        </a:lnRef>
-                        <a:fillRef idx="0">
-                          <a:schemeClr val="dk1"/>
+                          <a:schemeClr val="accent1"/>
+                        </a:lnRef>
+                        <a:fillRef idx="0">
+                          <a:schemeClr val="accent1"/>
                         </a:fillRef>
                         <a:effectRef idx="0">
-                          <a:schemeClr val="dk1"/>
+                          <a:schemeClr val="accent1"/>
                         </a:effectRef>
                         <a:fontRef idx="minor">
                           <a:schemeClr val="tx1"/>
@@ -5825,7 +5871,96 @@
               </wp:anchor>
             </w:drawing>
           </mc:Choice>
-          <mc:Fallback xmlns:w16cid="http://schemas.microsoft.com/office/word/2016/wordml/cid" xmlns:am3d="http://schemas.microsoft.com/office/drawing/2017/model3d" xmlns:aink="http://schemas.microsoft.com/office/drawing/2016/ink" xmlns:cx8="http://schemas.microsoft.com/office/drawing/2016/5/14/chartex" xmlns:cx7="http://schemas.microsoft.com/office/drawing/2016/5/13/chartex" xmlns:cx6="http://schemas.microsoft.com/office/drawing/2016/5/12/chartex" xmlns:cx5="http://schemas.microsoft.com/office/drawing/2016/5/11/chartex" xmlns:cx4="http://schemas.microsoft.com/office/drawing/2016/5/10/chartex" xmlns:cx3="http://schemas.microsoft.com/office/drawing/2016/5/9/chartex" xmlns:cx2="http://schemas.microsoft.com/office/drawing/2015/10/21/chartex" xmlns:cx1="http://schemas.microsoft.com/office/drawing/2015/9/8/chartex">
+          <mc:Fallback xmlns:cx1="http://schemas.microsoft.com/office/drawing/2015/9/8/chartex" xmlns:cx2="http://schemas.microsoft.com/office/drawing/2015/10/21/chartex" xmlns:cx3="http://schemas.microsoft.com/office/drawing/2016/5/9/chartex" xmlns:cx4="http://schemas.microsoft.com/office/drawing/2016/5/10/chartex" xmlns:cx5="http://schemas.microsoft.com/office/drawing/2016/5/11/chartex" xmlns:cx6="http://schemas.microsoft.com/office/drawing/2016/5/12/chartex" xmlns:cx7="http://schemas.microsoft.com/office/drawing/2016/5/13/chartex" xmlns:cx8="http://schemas.microsoft.com/office/drawing/2016/5/14/chartex" xmlns:aink="http://schemas.microsoft.com/office/drawing/2016/ink" xmlns:am3d="http://schemas.microsoft.com/office/drawing/2017/model3d" xmlns:w16cid="http://schemas.microsoft.com/office/word/2016/wordml/cid">
+            <w:pict>
+              <v:line w14:anchorId="69F74818" id="Conector recto 38" o:spid="_x0000_s1026" style="position:absolute;flip:x;z-index:251728896;visibility:visible;mso-wrap-style:square;mso-width-percent:0;mso-height-percent:0;mso-wrap-distance-left:9pt;mso-wrap-distance-top:0;mso-wrap-distance-right:9pt;mso-wrap-distance-bottom:0;mso-position-horizontal:absolute;mso-position-horizontal-relative:margin;mso-position-vertical:absolute;mso-position-vertical-relative:text;mso-width-percent:0;mso-height-percent:0;mso-width-relative:margin;mso-height-relative:margin" from="55.95pt,.85pt" to="55.95pt,14.35pt" o:gfxdata="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" strokecolor="#5b9bd5 [3204]" strokeweight=".5pt">
+                <v:stroke joinstyle="miter"/>
+                <w10:wrap anchorx="margin"/>
+              </v:line>
+            </w:pict>
+          </mc:Fallback>
+        </mc:AlternateContent>
+      </w:r>
+    </w:p>
+    <w:p>
+      <w:pPr>
+        <w:pStyle w:val="Standard"/>
+        <w:rPr>
+          <w:rFonts w:asciiTheme="minorHAnsi" w:hAnsiTheme="minorHAnsi" w:cstheme="minorHAnsi"/>
+          <w:b/>
+          <w:sz w:val="22"/>
+          <w:szCs w:val="22"/>
+        </w:rPr>
+      </w:pPr>
+      <w:r>
+        <w:rPr>
+          <w:rFonts w:asciiTheme="minorHAnsi" w:hAnsiTheme="minorHAnsi" w:cstheme="minorHAnsi"/>
+          <w:b/>
+          <w:noProof/>
+          <w:sz w:val="22"/>
+          <w:szCs w:val="22"/>
+          <w:lang w:eastAsia="es-ES" w:bidi="ar-SA"/>
+        </w:rPr>
+        <mc:AlternateContent>
+          <mc:Choice Requires="wps">
+            <w:drawing>
+              <wp:anchor distT="0" distB="0" distL="114300" distR="114300" simplePos="0" relativeHeight="251726848" behindDoc="0" locked="0" layoutInCell="1" allowOverlap="1" wp14:anchorId="12C398B2" wp14:editId="74C59271">
+                <wp:simplePos x="0" y="0"/>
+                <wp:positionH relativeFrom="column">
+                  <wp:posOffset>891789</wp:posOffset>
+                </wp:positionH>
+                <wp:positionV relativeFrom="paragraph">
+                  <wp:posOffset>151627</wp:posOffset>
+                </wp:positionV>
+                <wp:extent cx="414214" cy="241355"/>
+                <wp:effectExtent l="38100" t="0" r="24130" b="63500"/>
+                <wp:wrapNone/>
+                <wp:docPr id="37" name="Forma3"/>
+                <wp:cNvGraphicFramePr/>
+                <a:graphic xmlns:a="http://schemas.openxmlformats.org/drawingml/2006/main">
+                  <a:graphicData uri="http://schemas.microsoft.com/office/word/2010/wordprocessingShape">
+                    <wps:wsp>
+                      <wps:cNvCnPr/>
+                      <wps:spPr>
+                        <a:xfrm flipV="1">
+                          <a:off x="0" y="0"/>
+                          <a:ext cx="414214" cy="241355"/>
+                        </a:xfrm>
+                        <a:prstGeom prst="straightConnector1">
+                          <a:avLst/>
+                        </a:prstGeom>
+                        <a:ln>
+                          <a:headEnd type="arrow"/>
+                        </a:ln>
+                      </wps:spPr>
+                      <wps:style>
+                        <a:lnRef idx="1">
+                          <a:schemeClr val="dk1"/>
+                        </a:lnRef>
+                        <a:fillRef idx="0">
+                          <a:schemeClr val="dk1"/>
+                        </a:fillRef>
+                        <a:effectRef idx="0">
+                          <a:schemeClr val="dk1"/>
+                        </a:effectRef>
+                        <a:fontRef idx="minor">
+                          <a:schemeClr val="tx1"/>
+                        </a:fontRef>
+                      </wps:style>
+                      <wps:bodyPr/>
+                    </wps:wsp>
+                  </a:graphicData>
+                </a:graphic>
+                <wp14:sizeRelH relativeFrom="margin">
+                  <wp14:pctWidth>0</wp14:pctWidth>
+                </wp14:sizeRelH>
+                <wp14:sizeRelV relativeFrom="margin">
+                  <wp14:pctHeight>0</wp14:pctHeight>
+                </wp14:sizeRelV>
+              </wp:anchor>
+            </w:drawing>
+          </mc:Choice>
+          <mc:Fallback xmlns:cx1="http://schemas.microsoft.com/office/drawing/2015/9/8/chartex" xmlns:cx2="http://schemas.microsoft.com/office/drawing/2015/10/21/chartex" xmlns:cx3="http://schemas.microsoft.com/office/drawing/2016/5/9/chartex" xmlns:cx4="http://schemas.microsoft.com/office/drawing/2016/5/10/chartex" xmlns:cx5="http://schemas.microsoft.com/office/drawing/2016/5/11/chartex" xmlns:cx6="http://schemas.microsoft.com/office/drawing/2016/5/12/chartex" xmlns:cx7="http://schemas.microsoft.com/office/drawing/2016/5/13/chartex" xmlns:cx8="http://schemas.microsoft.com/office/drawing/2016/5/14/chartex" xmlns:aink="http://schemas.microsoft.com/office/drawing/2016/ink" xmlns:am3d="http://schemas.microsoft.com/office/drawing/2017/model3d" xmlns:w16cid="http://schemas.microsoft.com/office/word/2016/wordml/cid">
             <w:pict>
               <v:shapetype w14:anchorId="62E860C3" id="_x0000_t32" coordsize="21600,21600" o:spt="32" o:oned="t" path="m,l21600,21600e" filled="f">
                 <v:path arrowok="t" fillok="f" o:connecttype="none"/>
@@ -6010,7 +6145,7 @@
               </wp:anchor>
             </w:drawing>
           </mc:Choice>
-          <mc:Fallback xmlns:w16cid="http://schemas.microsoft.com/office/word/2016/wordml/cid" xmlns:am3d="http://schemas.microsoft.com/office/drawing/2017/model3d" xmlns:aink="http://schemas.microsoft.com/office/drawing/2016/ink" xmlns:cx8="http://schemas.microsoft.com/office/drawing/2016/5/14/chartex" xmlns:cx7="http://schemas.microsoft.com/office/drawing/2016/5/13/chartex" xmlns:cx6="http://schemas.microsoft.com/office/drawing/2016/5/12/chartex" xmlns:cx5="http://schemas.microsoft.com/office/drawing/2016/5/11/chartex" xmlns:cx4="http://schemas.microsoft.com/office/drawing/2016/5/10/chartex" xmlns:cx3="http://schemas.microsoft.com/office/drawing/2016/5/9/chartex" xmlns:cx2="http://schemas.microsoft.com/office/drawing/2015/10/21/chartex" xmlns:cx1="http://schemas.microsoft.com/office/drawing/2015/9/8/chartex">
+          <mc:Fallback xmlns:cx1="http://schemas.microsoft.com/office/drawing/2015/9/8/chartex" xmlns:cx2="http://schemas.microsoft.com/office/drawing/2015/10/21/chartex" xmlns:cx3="http://schemas.microsoft.com/office/drawing/2016/5/9/chartex" xmlns:cx4="http://schemas.microsoft.com/office/drawing/2016/5/10/chartex" xmlns:cx5="http://schemas.microsoft.com/office/drawing/2016/5/11/chartex" xmlns:cx6="http://schemas.microsoft.com/office/drawing/2016/5/12/chartex" xmlns:cx7="http://schemas.microsoft.com/office/drawing/2016/5/13/chartex" xmlns:cx8="http://schemas.microsoft.com/office/drawing/2016/5/14/chartex" xmlns:aink="http://schemas.microsoft.com/office/drawing/2016/ink" xmlns:am3d="http://schemas.microsoft.com/office/drawing/2017/model3d" xmlns:w16cid="http://schemas.microsoft.com/office/word/2016/wordml/cid">
             <w:pict>
               <v:line w14:anchorId="6152E449" id="Conector recto 46" o:spid="_x0000_s1026" style="position:absolute;flip:x;z-index:251739136;visibility:visible;mso-wrap-style:square;mso-width-percent:0;mso-height-percent:0;mso-wrap-distance-left:9pt;mso-wrap-distance-top:0;mso-wrap-distance-right:9pt;mso-wrap-distance-bottom:0;mso-position-horizontal:absolute;mso-position-horizontal-relative:text;mso-position-vertical:absolute;mso-position-vertical-relative:text;mso-width-percent:0;mso-height-percent:0;mso-width-relative:margin;mso-height-relative:margin" from="61.95pt,13.85pt" to="448.2pt,13.85pt" o:gfxdata="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" strokecolor="black [3200]" strokeweight=".5pt">
                 <v:stroke joinstyle="miter"/>
@@ -6081,7 +6216,7 @@
               </wp:anchor>
             </w:drawing>
           </mc:Choice>
-          <mc:Fallback xmlns:w16cid="http://schemas.microsoft.com/office/word/2016/wordml/cid" xmlns:am3d="http://schemas.microsoft.com/office/drawing/2017/model3d" xmlns:aink="http://schemas.microsoft.com/office/drawing/2016/ink" xmlns:cx8="http://schemas.microsoft.com/office/drawing/2016/5/14/chartex" xmlns:cx7="http://schemas.microsoft.com/office/drawing/2016/5/13/chartex" xmlns:cx6="http://schemas.microsoft.com/office/drawing/2016/5/12/chartex" xmlns:cx5="http://schemas.microsoft.com/office/drawing/2016/5/11/chartex" xmlns:cx4="http://schemas.microsoft.com/office/drawing/2016/5/10/chartex" xmlns:cx3="http://schemas.microsoft.com/office/drawing/2016/5/9/chartex" xmlns:cx2="http://schemas.microsoft.com/office/drawing/2015/10/21/chartex" xmlns:cx1="http://schemas.microsoft.com/office/drawing/2015/9/8/chartex">
+          <mc:Fallback xmlns:cx1="http://schemas.microsoft.com/office/drawing/2015/9/8/chartex" xmlns:cx2="http://schemas.microsoft.com/office/drawing/2015/10/21/chartex" xmlns:cx3="http://schemas.microsoft.com/office/drawing/2016/5/9/chartex" xmlns:cx4="http://schemas.microsoft.com/office/drawing/2016/5/10/chartex" xmlns:cx5="http://schemas.microsoft.com/office/drawing/2016/5/11/chartex" xmlns:cx6="http://schemas.microsoft.com/office/drawing/2016/5/12/chartex" xmlns:cx7="http://schemas.microsoft.com/office/drawing/2016/5/13/chartex" xmlns:cx8="http://schemas.microsoft.com/office/drawing/2016/5/14/chartex" xmlns:aink="http://schemas.microsoft.com/office/drawing/2016/ink" xmlns:am3d="http://schemas.microsoft.com/office/drawing/2017/model3d" xmlns:w16cid="http://schemas.microsoft.com/office/word/2016/wordml/cid">
             <w:pict>
               <v:line w14:anchorId="74D2659E" id="Conector recto 43" o:spid="_x0000_s1026" style="position:absolute;flip:x y;z-index:251737088;visibility:visible;mso-wrap-style:square;mso-width-percent:0;mso-height-percent:0;mso-wrap-distance-left:9pt;mso-wrap-distance-top:0;mso-wrap-distance-right:9pt;mso-wrap-distance-bottom:0;mso-position-horizontal:absolute;mso-position-horizontal-relative:margin;mso-position-vertical:absolute;mso-position-vertical-relative:text;mso-width-percent:0;mso-height-percent:0;mso-width-relative:margin;mso-height-relative:margin" from="60.45pt,13.85pt" to="60.45pt,24.35pt" o:gfxdata="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" strokecolor="black [3200]" strokeweight=".5pt">
                 <v:stroke joinstyle="miter"/>
@@ -6232,7 +6367,7 @@
               </wp:anchor>
             </w:drawing>
           </mc:Choice>
-          <mc:Fallback xmlns:w16cid="http://schemas.microsoft.com/office/word/2016/wordml/cid" xmlns:am3d="http://schemas.microsoft.com/office/drawing/2017/model3d" xmlns:aink="http://schemas.microsoft.com/office/drawing/2016/ink" xmlns:cx8="http://schemas.microsoft.com/office/drawing/2016/5/14/chartex" xmlns:cx7="http://schemas.microsoft.com/office/drawing/2016/5/13/chartex" xmlns:cx6="http://schemas.microsoft.com/office/drawing/2016/5/12/chartex" xmlns:cx5="http://schemas.microsoft.com/office/drawing/2016/5/11/chartex" xmlns:cx4="http://schemas.microsoft.com/office/drawing/2016/5/10/chartex" xmlns:cx3="http://schemas.microsoft.com/office/drawing/2016/5/9/chartex" xmlns:cx2="http://schemas.microsoft.com/office/drawing/2015/10/21/chartex" xmlns:cx1="http://schemas.microsoft.com/office/drawing/2015/9/8/chartex">
+          <mc:Fallback xmlns:cx1="http://schemas.microsoft.com/office/drawing/2015/9/8/chartex" xmlns:cx2="http://schemas.microsoft.com/office/drawing/2015/10/21/chartex" xmlns:cx3="http://schemas.microsoft.com/office/drawing/2016/5/9/chartex" xmlns:cx4="http://schemas.microsoft.com/office/drawing/2016/5/10/chartex" xmlns:cx5="http://schemas.microsoft.com/office/drawing/2016/5/11/chartex" xmlns:cx6="http://schemas.microsoft.com/office/drawing/2016/5/12/chartex" xmlns:cx7="http://schemas.microsoft.com/office/drawing/2016/5/13/chartex" xmlns:cx8="http://schemas.microsoft.com/office/drawing/2016/5/14/chartex" xmlns:aink="http://schemas.microsoft.com/office/drawing/2016/ink" xmlns:am3d="http://schemas.microsoft.com/office/drawing/2017/model3d" xmlns:w16cid="http://schemas.microsoft.com/office/word/2016/wordml/cid">
             <w:pict>
               <v:line w14:anchorId="1D85D6AD" id="Conector recto 51" o:spid="_x0000_s1026" style="position:absolute;flip:x;z-index:251749376;visibility:visible;mso-wrap-style:square;mso-width-percent:0;mso-height-percent:0;mso-wrap-distance-left:9pt;mso-wrap-distance-top:0;mso-wrap-distance-right:9pt;mso-wrap-distance-bottom:0;mso-position-horizontal:absolute;mso-position-horizontal-relative:text;mso-position-vertical:absolute;mso-position-vertical-relative:text;mso-width-percent:0;mso-height-percent:0;mso-width-relative:margin;mso-height-relative:margin" from="124.15pt,20.05pt" to="463.15pt,21.55pt" o:gfxdata="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" strokecolor="black [3200]" strokeweight=".5pt">
                 <v:stroke joinstyle="miter"/>
@@ -6487,7 +6622,7 @@
               </wp:anchor>
             </w:drawing>
           </mc:Choice>
-          <mc:Fallback xmlns:w16cid="http://schemas.microsoft.com/office/word/2016/wordml/cid" xmlns:am3d="http://schemas.microsoft.com/office/drawing/2017/model3d" xmlns:aink="http://schemas.microsoft.com/office/drawing/2016/ink" xmlns:cx8="http://schemas.microsoft.com/office/drawing/2016/5/14/chartex" xmlns:cx7="http://schemas.microsoft.com/office/drawing/2016/5/13/chartex" xmlns:cx6="http://schemas.microsoft.com/office/drawing/2016/5/12/chartex" xmlns:cx5="http://schemas.microsoft.com/office/drawing/2016/5/11/chartex" xmlns:cx4="http://schemas.microsoft.com/office/drawing/2016/5/10/chartex" xmlns:cx3="http://schemas.microsoft.com/office/drawing/2016/5/9/chartex" xmlns:cx2="http://schemas.microsoft.com/office/drawing/2015/10/21/chartex" xmlns:cx1="http://schemas.microsoft.com/office/drawing/2015/9/8/chartex">
+          <mc:Fallback xmlns:cx1="http://schemas.microsoft.com/office/drawing/2015/9/8/chartex" xmlns:cx2="http://schemas.microsoft.com/office/drawing/2015/10/21/chartex" xmlns:cx3="http://schemas.microsoft.com/office/drawing/2016/5/9/chartex" xmlns:cx4="http://schemas.microsoft.com/office/drawing/2016/5/10/chartex" xmlns:cx5="http://schemas.microsoft.com/office/drawing/2016/5/11/chartex" xmlns:cx6="http://schemas.microsoft.com/office/drawing/2016/5/12/chartex" xmlns:cx7="http://schemas.microsoft.com/office/drawing/2016/5/13/chartex" xmlns:cx8="http://schemas.microsoft.com/office/drawing/2016/5/14/chartex" xmlns:aink="http://schemas.microsoft.com/office/drawing/2016/ink" xmlns:am3d="http://schemas.microsoft.com/office/drawing/2017/model3d" xmlns:w16cid="http://schemas.microsoft.com/office/word/2016/wordml/cid">
             <w:pict>
               <v:shape w14:anchorId="57905554" id="Conector recto de flecha 55" o:spid="_x0000_s1026" type="#_x0000_t32" style="position:absolute;margin-left:83.7pt;margin-top:13.75pt;width:89.25pt;height:11.25pt;flip:x;z-index:251756544;visibility:visible;mso-wrap-style:square;mso-width-percent:0;mso-height-percent:0;mso-wrap-distance-left:9pt;mso-wrap-distance-top:0;mso-wrap-distance-right:9pt;mso-wrap-distance-bottom:0;mso-position-horizontal:absolute;mso-position-horizontal-relative:text;mso-position-vertical:absolute;mso-position-vertical-relative:text;mso-width-percent:0;mso-height-percent:0;mso-width-relative:margin;mso-height-relative:margin" o:gfxdata="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" strokecolor="black [3200]" strokeweight=".5pt">
                 <v:stroke endarrow="block" joinstyle="miter"/>
@@ -6672,7 +6807,7 @@
               </wp:anchor>
             </w:drawing>
           </mc:Choice>
-          <mc:Fallback xmlns:w16cid="http://schemas.microsoft.com/office/word/2016/wordml/cid" xmlns:am3d="http://schemas.microsoft.com/office/drawing/2017/model3d" xmlns:aink="http://schemas.microsoft.com/office/drawing/2016/ink" xmlns:cx8="http://schemas.microsoft.com/office/drawing/2016/5/14/chartex" xmlns:cx7="http://schemas.microsoft.com/office/drawing/2016/5/13/chartex" xmlns:cx6="http://schemas.microsoft.com/office/drawing/2016/5/12/chartex" xmlns:cx5="http://schemas.microsoft.com/office/drawing/2016/5/11/chartex" xmlns:cx4="http://schemas.microsoft.com/office/drawing/2016/5/10/chartex" xmlns:cx3="http://schemas.microsoft.com/office/drawing/2016/5/9/chartex" xmlns:cx2="http://schemas.microsoft.com/office/drawing/2015/10/21/chartex" xmlns:cx1="http://schemas.microsoft.com/office/drawing/2015/9/8/chartex">
+          <mc:Fallback xmlns:cx1="http://schemas.microsoft.com/office/drawing/2015/9/8/chartex" xmlns:cx2="http://schemas.microsoft.com/office/drawing/2015/10/21/chartex" xmlns:cx3="http://schemas.microsoft.com/office/drawing/2016/5/9/chartex" xmlns:cx4="http://schemas.microsoft.com/office/drawing/2016/5/10/chartex" xmlns:cx5="http://schemas.microsoft.com/office/drawing/2016/5/11/chartex" xmlns:cx6="http://schemas.microsoft.com/office/drawing/2016/5/12/chartex" xmlns:cx7="http://schemas.microsoft.com/office/drawing/2016/5/13/chartex" xmlns:cx8="http://schemas.microsoft.com/office/drawing/2016/5/14/chartex" xmlns:aink="http://schemas.microsoft.com/office/drawing/2016/ink" xmlns:am3d="http://schemas.microsoft.com/office/drawing/2017/model3d" xmlns:w16cid="http://schemas.microsoft.com/office/word/2016/wordml/cid">
             <w:pict>
               <v:line w14:anchorId="59A631CE" id="Conector recto 56" o:spid="_x0000_s1026" style="position:absolute;flip:y;z-index:251758592;visibility:visible;mso-wrap-style:square;mso-width-percent:0;mso-height-percent:0;mso-wrap-distance-left:9pt;mso-wrap-distance-top:0;mso-wrap-distance-right:9pt;mso-wrap-distance-bottom:0;mso-position-horizontal:absolute;mso-position-horizontal-relative:margin;mso-position-vertical:absolute;mso-position-vertical-relative:text;mso-width-percent:0;mso-height-percent:0;mso-width-relative:margin;mso-height-relative:margin" from="97.2pt,16.75pt" to="97.2pt,25pt" o:gfxdata="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" strokecolor="black [3200]" strokeweight=".5pt">
                 <v:stroke joinstyle="miter"/>

</xml_diff>

<commit_message>
Correcion flecha de la tabla
</commit_message>
<xml_diff>
--- a/BBDD/Tablas.docx
+++ b/BBDD/Tablas.docx
@@ -507,7 +507,7 @@
               </wp:anchor>
             </w:drawing>
           </mc:Choice>
-          <mc:Fallback xmlns:cx1="http://schemas.microsoft.com/office/drawing/2015/9/8/chartex" xmlns:cx2="http://schemas.microsoft.com/office/drawing/2015/10/21/chartex" xmlns:cx3="http://schemas.microsoft.com/office/drawing/2016/5/9/chartex" xmlns:cx4="http://schemas.microsoft.com/office/drawing/2016/5/10/chartex" xmlns:cx5="http://schemas.microsoft.com/office/drawing/2016/5/11/chartex" xmlns:cx6="http://schemas.microsoft.com/office/drawing/2016/5/12/chartex" xmlns:cx7="http://schemas.microsoft.com/office/drawing/2016/5/13/chartex" xmlns:cx8="http://schemas.microsoft.com/office/drawing/2016/5/14/chartex" xmlns:aink="http://schemas.microsoft.com/office/drawing/2016/ink" xmlns:am3d="http://schemas.microsoft.com/office/drawing/2017/model3d" xmlns:w16cid="http://schemas.microsoft.com/office/word/2016/wordml/cid">
+          <mc:Fallback xmlns:w16cid="http://schemas.microsoft.com/office/word/2016/wordml/cid" xmlns:am3d="http://schemas.microsoft.com/office/drawing/2017/model3d" xmlns:aink="http://schemas.microsoft.com/office/drawing/2016/ink" xmlns:cx8="http://schemas.microsoft.com/office/drawing/2016/5/14/chartex" xmlns:cx7="http://schemas.microsoft.com/office/drawing/2016/5/13/chartex" xmlns:cx6="http://schemas.microsoft.com/office/drawing/2016/5/12/chartex" xmlns:cx5="http://schemas.microsoft.com/office/drawing/2016/5/11/chartex" xmlns:cx4="http://schemas.microsoft.com/office/drawing/2016/5/10/chartex" xmlns:cx3="http://schemas.microsoft.com/office/drawing/2016/5/9/chartex" xmlns:cx2="http://schemas.microsoft.com/office/drawing/2015/10/21/chartex" xmlns:cx1="http://schemas.microsoft.com/office/drawing/2015/9/8/chartex">
             <w:pict>
               <v:shape w14:anchorId="47FA0506" id="Conector recto de flecha 13" o:spid="_x0000_s1026" type="#_x0000_t32" style="position:absolute;margin-left:-31.05pt;margin-top:16.2pt;width:60pt;height:20.25pt;flip:y;z-index:251679744;visibility:visible;mso-wrap-style:square;mso-width-percent:0;mso-height-percent:0;mso-wrap-distance-left:9pt;mso-wrap-distance-top:0;mso-wrap-distance-right:9pt;mso-wrap-distance-bottom:0;mso-position-horizontal:absolute;mso-position-horizontal-relative:text;mso-position-vertical:absolute;mso-position-vertical-relative:text;mso-width-percent:0;mso-height-percent:0;mso-width-relative:margin;mso-height-relative:margin" o:gfxdata="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" strokecolor="black [3200]" strokeweight=".5pt">
                 <v:stroke endarrow="block" joinstyle="miter"/>
@@ -1084,7 +1084,7 @@
               </wp:anchor>
             </w:drawing>
           </mc:Choice>
-          <mc:Fallback xmlns:cx1="http://schemas.microsoft.com/office/drawing/2015/9/8/chartex" xmlns:cx2="http://schemas.microsoft.com/office/drawing/2015/10/21/chartex" xmlns:cx3="http://schemas.microsoft.com/office/drawing/2016/5/9/chartex" xmlns:cx4="http://schemas.microsoft.com/office/drawing/2016/5/10/chartex" xmlns:cx5="http://schemas.microsoft.com/office/drawing/2016/5/11/chartex" xmlns:cx6="http://schemas.microsoft.com/office/drawing/2016/5/12/chartex" xmlns:cx7="http://schemas.microsoft.com/office/drawing/2016/5/13/chartex" xmlns:cx8="http://schemas.microsoft.com/office/drawing/2016/5/14/chartex" xmlns:aink="http://schemas.microsoft.com/office/drawing/2016/ink" xmlns:am3d="http://schemas.microsoft.com/office/drawing/2017/model3d" xmlns:w16cid="http://schemas.microsoft.com/office/word/2016/wordml/cid">
+          <mc:Fallback xmlns:w16cid="http://schemas.microsoft.com/office/word/2016/wordml/cid" xmlns:am3d="http://schemas.microsoft.com/office/drawing/2017/model3d" xmlns:aink="http://schemas.microsoft.com/office/drawing/2016/ink" xmlns:cx8="http://schemas.microsoft.com/office/drawing/2016/5/14/chartex" xmlns:cx7="http://schemas.microsoft.com/office/drawing/2016/5/13/chartex" xmlns:cx6="http://schemas.microsoft.com/office/drawing/2016/5/12/chartex" xmlns:cx5="http://schemas.microsoft.com/office/drawing/2016/5/11/chartex" xmlns:cx4="http://schemas.microsoft.com/office/drawing/2016/5/10/chartex" xmlns:cx3="http://schemas.microsoft.com/office/drawing/2016/5/9/chartex" xmlns:cx2="http://schemas.microsoft.com/office/drawing/2015/10/21/chartex" xmlns:cx1="http://schemas.microsoft.com/office/drawing/2015/9/8/chartex">
             <w:pict>
               <v:shape w14:anchorId="2538AC1E" id="Conector recto de flecha 60" o:spid="_x0000_s1026" type="#_x0000_t32" style="position:absolute;margin-left:98.7pt;margin-top:15.05pt;width:9.75pt;height:10.5pt;flip:x y;z-index:251766784;visibility:visible;mso-wrap-style:square;mso-width-percent:0;mso-height-percent:0;mso-wrap-distance-left:9pt;mso-wrap-distance-top:0;mso-wrap-distance-right:9pt;mso-wrap-distance-bottom:0;mso-position-horizontal:absolute;mso-position-horizontal-relative:text;mso-position-vertical:absolute;mso-position-vertical-relative:text;mso-width-percent:0;mso-height-percent:0;mso-width-relative:margin;mso-height-relative:margin" o:gfxdata="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" strokecolor="black [3200]" strokeweight=".5pt">
                 <v:stroke endarrow="block" joinstyle="miter"/>
@@ -1227,7 +1227,7 @@
               </wp:anchor>
             </w:drawing>
           </mc:Choice>
-          <mc:Fallback xmlns:cx1="http://schemas.microsoft.com/office/drawing/2015/9/8/chartex" xmlns:cx2="http://schemas.microsoft.com/office/drawing/2015/10/21/chartex" xmlns:cx3="http://schemas.microsoft.com/office/drawing/2016/5/9/chartex" xmlns:cx4="http://schemas.microsoft.com/office/drawing/2016/5/10/chartex" xmlns:cx5="http://schemas.microsoft.com/office/drawing/2016/5/11/chartex" xmlns:cx6="http://schemas.microsoft.com/office/drawing/2016/5/12/chartex" xmlns:cx7="http://schemas.microsoft.com/office/drawing/2016/5/13/chartex" xmlns:cx8="http://schemas.microsoft.com/office/drawing/2016/5/14/chartex" xmlns:aink="http://schemas.microsoft.com/office/drawing/2016/ink" xmlns:am3d="http://schemas.microsoft.com/office/drawing/2017/model3d" xmlns:w16cid="http://schemas.microsoft.com/office/word/2016/wordml/cid">
+          <mc:Fallback xmlns:w16cid="http://schemas.microsoft.com/office/word/2016/wordml/cid" xmlns:am3d="http://schemas.microsoft.com/office/drawing/2017/model3d" xmlns:aink="http://schemas.microsoft.com/office/drawing/2016/ink" xmlns:cx8="http://schemas.microsoft.com/office/drawing/2016/5/14/chartex" xmlns:cx7="http://schemas.microsoft.com/office/drawing/2016/5/13/chartex" xmlns:cx6="http://schemas.microsoft.com/office/drawing/2016/5/12/chartex" xmlns:cx5="http://schemas.microsoft.com/office/drawing/2016/5/11/chartex" xmlns:cx4="http://schemas.microsoft.com/office/drawing/2016/5/10/chartex" xmlns:cx3="http://schemas.microsoft.com/office/drawing/2016/5/9/chartex" xmlns:cx2="http://schemas.microsoft.com/office/drawing/2015/10/21/chartex" xmlns:cx1="http://schemas.microsoft.com/office/drawing/2015/9/8/chartex">
             <w:pict>
               <v:line w14:anchorId="751C1C5B" id="Conector recto 53" o:spid="_x0000_s1026" style="position:absolute;flip:y;z-index:251753472;visibility:visible;mso-wrap-style:square;mso-width-percent:0;mso-height-percent:0;mso-wrap-distance-left:9pt;mso-wrap-distance-top:0;mso-wrap-distance-right:9pt;mso-wrap-distance-bottom:0;mso-position-horizontal:absolute;mso-position-horizontal-relative:margin;mso-position-vertical:absolute;mso-position-vertical-relative:text;mso-width-percent:0;mso-height-percent:0;mso-width-relative:margin;mso-height-relative:margin" from="107.25pt,21.7pt" to="463.5pt,23.95pt" o:gfxdata="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" strokecolor="black [3200]" strokeweight=".5pt">
                 <v:stroke joinstyle="miter"/>
@@ -1303,7 +1303,7 @@
               </wp:anchor>
             </w:drawing>
           </mc:Choice>
-          <mc:Fallback xmlns:cx1="http://schemas.microsoft.com/office/drawing/2015/9/8/chartex" xmlns:cx2="http://schemas.microsoft.com/office/drawing/2015/10/21/chartex" xmlns:cx3="http://schemas.microsoft.com/office/drawing/2016/5/9/chartex" xmlns:cx4="http://schemas.microsoft.com/office/drawing/2016/5/10/chartex" xmlns:cx5="http://schemas.microsoft.com/office/drawing/2016/5/11/chartex" xmlns:cx6="http://schemas.microsoft.com/office/drawing/2016/5/12/chartex" xmlns:cx7="http://schemas.microsoft.com/office/drawing/2016/5/13/chartex" xmlns:cx8="http://schemas.microsoft.com/office/drawing/2016/5/14/chartex" xmlns:aink="http://schemas.microsoft.com/office/drawing/2016/ink" xmlns:am3d="http://schemas.microsoft.com/office/drawing/2017/model3d" xmlns:w16cid="http://schemas.microsoft.com/office/word/2016/wordml/cid">
+          <mc:Fallback xmlns:w16cid="http://schemas.microsoft.com/office/word/2016/wordml/cid" xmlns:am3d="http://schemas.microsoft.com/office/drawing/2017/model3d" xmlns:aink="http://schemas.microsoft.com/office/drawing/2016/ink" xmlns:cx8="http://schemas.microsoft.com/office/drawing/2016/5/14/chartex" xmlns:cx7="http://schemas.microsoft.com/office/drawing/2016/5/13/chartex" xmlns:cx6="http://schemas.microsoft.com/office/drawing/2016/5/12/chartex" xmlns:cx5="http://schemas.microsoft.com/office/drawing/2016/5/11/chartex" xmlns:cx4="http://schemas.microsoft.com/office/drawing/2016/5/10/chartex" xmlns:cx3="http://schemas.microsoft.com/office/drawing/2016/5/9/chartex" xmlns:cx2="http://schemas.microsoft.com/office/drawing/2015/10/21/chartex" xmlns:cx1="http://schemas.microsoft.com/office/drawing/2015/9/8/chartex">
             <w:pict>
               <v:shape w14:anchorId="3B61763A" id="Conector recto de flecha 54" o:spid="_x0000_s1026" type="#_x0000_t32" style="position:absolute;margin-left:100.2pt;margin-top:11.7pt;width:10.5pt;height:6pt;flip:x y;z-index:251755520;visibility:visible;mso-wrap-style:square;mso-width-percent:0;mso-height-percent:0;mso-wrap-distance-left:9pt;mso-wrap-distance-top:0;mso-wrap-distance-right:9pt;mso-wrap-distance-bottom:0;mso-position-horizontal:absolute;mso-position-horizontal-relative:text;mso-position-vertical:absolute;mso-position-vertical-relative:text;mso-width-percent:0;mso-height-percent:0;mso-width-relative:margin;mso-height-relative:margin" o:gfxdata="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" strokecolor="black [3200]" strokeweight=".5pt">
                 <v:stroke endarrow="block" joinstyle="miter"/>
@@ -1378,7 +1378,7 @@
               </wp:anchor>
             </w:drawing>
           </mc:Choice>
-          <mc:Fallback xmlns:cx1="http://schemas.microsoft.com/office/drawing/2015/9/8/chartex" xmlns:cx2="http://schemas.microsoft.com/office/drawing/2015/10/21/chartex" xmlns:cx3="http://schemas.microsoft.com/office/drawing/2016/5/9/chartex" xmlns:cx4="http://schemas.microsoft.com/office/drawing/2016/5/10/chartex" xmlns:cx5="http://schemas.microsoft.com/office/drawing/2016/5/11/chartex" xmlns:cx6="http://schemas.microsoft.com/office/drawing/2016/5/12/chartex" xmlns:cx7="http://schemas.microsoft.com/office/drawing/2016/5/13/chartex" xmlns:cx8="http://schemas.microsoft.com/office/drawing/2016/5/14/chartex" xmlns:aink="http://schemas.microsoft.com/office/drawing/2016/ink" xmlns:am3d="http://schemas.microsoft.com/office/drawing/2017/model3d" xmlns:w16cid="http://schemas.microsoft.com/office/word/2016/wordml/cid">
+          <mc:Fallback xmlns:w16cid="http://schemas.microsoft.com/office/word/2016/wordml/cid" xmlns:am3d="http://schemas.microsoft.com/office/drawing/2017/model3d" xmlns:aink="http://schemas.microsoft.com/office/drawing/2016/ink" xmlns:cx8="http://schemas.microsoft.com/office/drawing/2016/5/14/chartex" xmlns:cx7="http://schemas.microsoft.com/office/drawing/2016/5/13/chartex" xmlns:cx6="http://schemas.microsoft.com/office/drawing/2016/5/12/chartex" xmlns:cx5="http://schemas.microsoft.com/office/drawing/2016/5/11/chartex" xmlns:cx4="http://schemas.microsoft.com/office/drawing/2016/5/10/chartex" xmlns:cx3="http://schemas.microsoft.com/office/drawing/2016/5/9/chartex" xmlns:cx2="http://schemas.microsoft.com/office/drawing/2015/10/21/chartex" xmlns:cx1="http://schemas.microsoft.com/office/drawing/2015/9/8/chartex">
             <w:pict>
               <v:shape w14:anchorId="1761885B" id="Conector recto de flecha 49" o:spid="_x0000_s1026" type="#_x0000_t32" style="position:absolute;margin-left:90.4pt;margin-top:12.4pt;width:3.55pt;height:15.75pt;flip:x y;z-index:251745280;visibility:visible;mso-wrap-style:square;mso-width-percent:0;mso-height-percent:0;mso-wrap-distance-left:9pt;mso-wrap-distance-top:0;mso-wrap-distance-right:9pt;mso-wrap-distance-bottom:0;mso-position-horizontal:absolute;mso-position-horizontal-relative:text;mso-position-vertical:absolute;mso-position-vertical-relative:text;mso-width-percent:0;mso-height-percent:0;mso-width-relative:margin;mso-height-relative:margin" o:gfxdata="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" strokecolor="black [3200]" strokeweight=".5pt">
                 <v:stroke endarrow="block" joinstyle="miter"/>
@@ -1452,7 +1452,7 @@
               </wp:anchor>
             </w:drawing>
           </mc:Choice>
-          <mc:Fallback xmlns:cx1="http://schemas.microsoft.com/office/drawing/2015/9/8/chartex" xmlns:cx2="http://schemas.microsoft.com/office/drawing/2015/10/21/chartex" xmlns:cx3="http://schemas.microsoft.com/office/drawing/2016/5/9/chartex" xmlns:cx4="http://schemas.microsoft.com/office/drawing/2016/5/10/chartex" xmlns:cx5="http://schemas.microsoft.com/office/drawing/2016/5/11/chartex" xmlns:cx6="http://schemas.microsoft.com/office/drawing/2016/5/12/chartex" xmlns:cx7="http://schemas.microsoft.com/office/drawing/2016/5/13/chartex" xmlns:cx8="http://schemas.microsoft.com/office/drawing/2016/5/14/chartex" xmlns:aink="http://schemas.microsoft.com/office/drawing/2016/ink" xmlns:am3d="http://schemas.microsoft.com/office/drawing/2017/model3d" xmlns:w16cid="http://schemas.microsoft.com/office/word/2016/wordml/cid">
+          <mc:Fallback xmlns:w16cid="http://schemas.microsoft.com/office/word/2016/wordml/cid" xmlns:am3d="http://schemas.microsoft.com/office/drawing/2017/model3d" xmlns:aink="http://schemas.microsoft.com/office/drawing/2016/ink" xmlns:cx8="http://schemas.microsoft.com/office/drawing/2016/5/14/chartex" xmlns:cx7="http://schemas.microsoft.com/office/drawing/2016/5/13/chartex" xmlns:cx6="http://schemas.microsoft.com/office/drawing/2016/5/12/chartex" xmlns:cx5="http://schemas.microsoft.com/office/drawing/2016/5/11/chartex" xmlns:cx4="http://schemas.microsoft.com/office/drawing/2016/5/10/chartex" xmlns:cx3="http://schemas.microsoft.com/office/drawing/2016/5/9/chartex" xmlns:cx2="http://schemas.microsoft.com/office/drawing/2015/10/21/chartex" xmlns:cx1="http://schemas.microsoft.com/office/drawing/2015/9/8/chartex">
             <w:pict>
               <v:shape w14:anchorId="5BEF7905" id="Conector recto de flecha 42" o:spid="_x0000_s1026" type="#_x0000_t32" style="position:absolute;margin-left:56.7pt;margin-top:10.2pt;width:7.5pt;height:17.25pt;flip:y;z-index:251735040;visibility:visible;mso-wrap-style:square;mso-width-percent:0;mso-height-percent:0;mso-wrap-distance-left:9pt;mso-wrap-distance-top:0;mso-wrap-distance-right:9pt;mso-wrap-distance-bottom:0;mso-position-horizontal:absolute;mso-position-horizontal-relative:text;mso-position-vertical:absolute;mso-position-vertical-relative:text;mso-width-percent:0;mso-height-percent:0;mso-width-relative:margin;mso-height-relative:margin" o:gfxdata="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" strokecolor="#5b9bd5 [3204]" strokeweight=".5pt">
                 <v:stroke endarrow="block" joinstyle="miter"/>
@@ -1523,7 +1523,7 @@
               </wp:anchor>
             </w:drawing>
           </mc:Choice>
-          <mc:Fallback xmlns:cx1="http://schemas.microsoft.com/office/drawing/2015/9/8/chartex" xmlns:cx2="http://schemas.microsoft.com/office/drawing/2015/10/21/chartex" xmlns:cx3="http://schemas.microsoft.com/office/drawing/2016/5/9/chartex" xmlns:cx4="http://schemas.microsoft.com/office/drawing/2016/5/10/chartex" xmlns:cx5="http://schemas.microsoft.com/office/drawing/2016/5/11/chartex" xmlns:cx6="http://schemas.microsoft.com/office/drawing/2016/5/12/chartex" xmlns:cx7="http://schemas.microsoft.com/office/drawing/2016/5/13/chartex" xmlns:cx8="http://schemas.microsoft.com/office/drawing/2016/5/14/chartex" xmlns:aink="http://schemas.microsoft.com/office/drawing/2016/ink" xmlns:am3d="http://schemas.microsoft.com/office/drawing/2017/model3d" xmlns:w16cid="http://schemas.microsoft.com/office/word/2016/wordml/cid">
+          <mc:Fallback xmlns:w16cid="http://schemas.microsoft.com/office/word/2016/wordml/cid" xmlns:am3d="http://schemas.microsoft.com/office/drawing/2017/model3d" xmlns:aink="http://schemas.microsoft.com/office/drawing/2016/ink" xmlns:cx8="http://schemas.microsoft.com/office/drawing/2016/5/14/chartex" xmlns:cx7="http://schemas.microsoft.com/office/drawing/2016/5/13/chartex" xmlns:cx6="http://schemas.microsoft.com/office/drawing/2016/5/12/chartex" xmlns:cx5="http://schemas.microsoft.com/office/drawing/2016/5/11/chartex" xmlns:cx4="http://schemas.microsoft.com/office/drawing/2016/5/10/chartex" xmlns:cx3="http://schemas.microsoft.com/office/drawing/2016/5/9/chartex" xmlns:cx2="http://schemas.microsoft.com/office/drawing/2015/10/21/chartex" xmlns:cx1="http://schemas.microsoft.com/office/drawing/2015/9/8/chartex">
             <w:pict>
               <v:line w14:anchorId="15EB3D98" id="Conector recto 41" o:spid="_x0000_s1026" style="position:absolute;flip:x;z-index:251734016;visibility:visible;mso-wrap-style:square;mso-width-percent:0;mso-height-percent:0;mso-wrap-distance-left:9pt;mso-wrap-distance-top:0;mso-wrap-distance-right:9pt;mso-wrap-distance-bottom:0;mso-position-horizontal:absolute;mso-position-horizontal-relative:text;mso-position-vertical:absolute;mso-position-vertical-relative:text;mso-width-percent:0;mso-height-percent:0;mso-width-relative:margin;mso-height-relative:margin" from="-54.3pt,25.95pt" to="58.95pt,27.45pt" o:gfxdata="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" strokecolor="#5b9bd5 [3204]" strokeweight=".5pt">
                 <v:stroke joinstyle="miter"/>
@@ -1598,7 +1598,7 @@
               </wp:anchor>
             </w:drawing>
           </mc:Choice>
-          <mc:Fallback xmlns:cx1="http://schemas.microsoft.com/office/drawing/2015/9/8/chartex" xmlns:cx2="http://schemas.microsoft.com/office/drawing/2015/10/21/chartex" xmlns:cx3="http://schemas.microsoft.com/office/drawing/2016/5/9/chartex" xmlns:cx4="http://schemas.microsoft.com/office/drawing/2016/5/10/chartex" xmlns:cx5="http://schemas.microsoft.com/office/drawing/2016/5/11/chartex" xmlns:cx6="http://schemas.microsoft.com/office/drawing/2016/5/12/chartex" xmlns:cx7="http://schemas.microsoft.com/office/drawing/2016/5/13/chartex" xmlns:cx8="http://schemas.microsoft.com/office/drawing/2016/5/14/chartex" xmlns:aink="http://schemas.microsoft.com/office/drawing/2016/ink" xmlns:am3d="http://schemas.microsoft.com/office/drawing/2017/model3d" xmlns:w16cid="http://schemas.microsoft.com/office/word/2016/wordml/cid">
+          <mc:Fallback xmlns:w16cid="http://schemas.microsoft.com/office/word/2016/wordml/cid" xmlns:am3d="http://schemas.microsoft.com/office/drawing/2017/model3d" xmlns:aink="http://schemas.microsoft.com/office/drawing/2016/ink" xmlns:cx8="http://schemas.microsoft.com/office/drawing/2016/5/14/chartex" xmlns:cx7="http://schemas.microsoft.com/office/drawing/2016/5/13/chartex" xmlns:cx6="http://schemas.microsoft.com/office/drawing/2016/5/12/chartex" xmlns:cx5="http://schemas.microsoft.com/office/drawing/2016/5/11/chartex" xmlns:cx4="http://schemas.microsoft.com/office/drawing/2016/5/10/chartex" xmlns:cx3="http://schemas.microsoft.com/office/drawing/2016/5/9/chartex" xmlns:cx2="http://schemas.microsoft.com/office/drawing/2015/10/21/chartex" xmlns:cx1="http://schemas.microsoft.com/office/drawing/2015/9/8/chartex">
             <w:pict>
               <v:shape w14:anchorId="5316C3A0" id="Conector recto de flecha 28" o:spid="_x0000_s1026" type="#_x0000_t32" style="position:absolute;margin-left:79.35pt;margin-top:13.9pt;width:3.6pt;height:23.25pt;flip:x y;z-index:251710464;visibility:visible;mso-wrap-style:square;mso-width-percent:0;mso-height-percent:0;mso-wrap-distance-left:9pt;mso-wrap-distance-top:0;mso-wrap-distance-right:9pt;mso-wrap-distance-bottom:0;mso-position-horizontal:absolute;mso-position-horizontal-relative:text;mso-position-vertical:absolute;mso-position-vertical-relative:text;mso-width-percent:0;mso-height-percent:0;mso-width-relative:margin;mso-height-relative:margin" o:gfxdata="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" strokecolor="black [3200]" strokeweight=".5pt">
                 <v:stroke endarrow="block" joinstyle="miter"/>
@@ -2010,7 +2010,7 @@
               </wp:anchor>
             </w:drawing>
           </mc:Choice>
-          <mc:Fallback xmlns:cx1="http://schemas.microsoft.com/office/drawing/2015/9/8/chartex" xmlns:cx2="http://schemas.microsoft.com/office/drawing/2015/10/21/chartex" xmlns:cx3="http://schemas.microsoft.com/office/drawing/2016/5/9/chartex" xmlns:cx4="http://schemas.microsoft.com/office/drawing/2016/5/10/chartex" xmlns:cx5="http://schemas.microsoft.com/office/drawing/2016/5/11/chartex" xmlns:cx6="http://schemas.microsoft.com/office/drawing/2016/5/12/chartex" xmlns:cx7="http://schemas.microsoft.com/office/drawing/2016/5/13/chartex" xmlns:cx8="http://schemas.microsoft.com/office/drawing/2016/5/14/chartex" xmlns:aink="http://schemas.microsoft.com/office/drawing/2016/ink" xmlns:am3d="http://schemas.microsoft.com/office/drawing/2017/model3d" xmlns:w16cid="http://schemas.microsoft.com/office/word/2016/wordml/cid">
+          <mc:Fallback xmlns:w16cid="http://schemas.microsoft.com/office/word/2016/wordml/cid" xmlns:am3d="http://schemas.microsoft.com/office/drawing/2017/model3d" xmlns:aink="http://schemas.microsoft.com/office/drawing/2016/ink" xmlns:cx8="http://schemas.microsoft.com/office/drawing/2016/5/14/chartex" xmlns:cx7="http://schemas.microsoft.com/office/drawing/2016/5/13/chartex" xmlns:cx6="http://schemas.microsoft.com/office/drawing/2016/5/12/chartex" xmlns:cx5="http://schemas.microsoft.com/office/drawing/2016/5/11/chartex" xmlns:cx4="http://schemas.microsoft.com/office/drawing/2016/5/10/chartex" xmlns:cx3="http://schemas.microsoft.com/office/drawing/2016/5/9/chartex" xmlns:cx2="http://schemas.microsoft.com/office/drawing/2015/10/21/chartex" xmlns:cx1="http://schemas.microsoft.com/office/drawing/2015/9/8/chartex">
             <w:pict>
               <v:line w14:anchorId="03C187AE" id="Conector recto 48" o:spid="_x0000_s1026" style="position:absolute;flip:y;z-index:251743232;visibility:visible;mso-wrap-style:square;mso-width-percent:0;mso-height-percent:0;mso-wrap-distance-left:9pt;mso-wrap-distance-top:0;mso-wrap-distance-right:9pt;mso-wrap-distance-bottom:0;mso-position-horizontal:absolute;mso-position-horizontal-relative:margin;mso-position-vertical:absolute;mso-position-vertical-relative:text;mso-width-percent:0;mso-height-percent:0;mso-width-relative:margin;mso-height-relative:margin" from="92.7pt,4.4pt" to="448.95pt,6.65pt" o:gfxdata="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" strokecolor="black [3200]" strokeweight=".5pt">
                 <v:stroke joinstyle="miter"/>
@@ -2381,41 +2381,41 @@
         <mc:AlternateContent>
           <mc:Choice Requires="wps">
             <w:drawing>
-              <wp:anchor distT="0" distB="0" distL="114300" distR="114300" simplePos="0" relativeHeight="251866112" behindDoc="0" locked="0" layoutInCell="1" allowOverlap="1" wp14:anchorId="0BA4C65E" wp14:editId="4B5AB36E">
+              <wp:anchor distT="0" distB="0" distL="114300" distR="114300" simplePos="0" relativeHeight="251858944" behindDoc="0" locked="0" layoutInCell="1" allowOverlap="1" wp14:anchorId="472560BB" wp14:editId="7FFCBC2C">
                 <wp:simplePos x="0" y="0"/>
                 <wp:positionH relativeFrom="column">
-                  <wp:posOffset>-188174</wp:posOffset>
-                </wp:positionH>
-                <wp:positionV relativeFrom="paragraph">
-                  <wp:posOffset>70406</wp:posOffset>
-                </wp:positionV>
-                <wp:extent cx="2754419" cy="589031"/>
-                <wp:effectExtent l="0" t="0" r="27305" b="20955"/>
-                <wp:wrapNone/>
-                <wp:docPr id="97" name="Conector recto 97"/>
+                  <wp:posOffset>1633804</wp:posOffset>
+                </wp:positionH>
+                <wp:positionV relativeFrom="paragraph">
+                  <wp:posOffset>26695</wp:posOffset>
+                </wp:positionV>
+                <wp:extent cx="1748333" cy="779069"/>
+                <wp:effectExtent l="0" t="0" r="23495" b="21590"/>
+                <wp:wrapNone/>
+                <wp:docPr id="96" name="Conector recto 96"/>
                 <wp:cNvGraphicFramePr/>
                 <a:graphic xmlns:a="http://schemas.openxmlformats.org/drawingml/2006/main">
                   <a:graphicData uri="http://schemas.microsoft.com/office/word/2010/wordprocessingShape">
                     <wps:wsp>
                       <wps:cNvCnPr/>
                       <wps:spPr>
-                        <a:xfrm flipH="1" flipV="1">
-                          <a:off x="0" y="0"/>
-                          <a:ext cx="2754419" cy="589031"/>
+                        <a:xfrm>
+                          <a:off x="0" y="0"/>
+                          <a:ext cx="1748333" cy="779069"/>
                         </a:xfrm>
                         <a:prstGeom prst="line">
                           <a:avLst/>
                         </a:prstGeom>
                       </wps:spPr>
                       <wps:style>
-                        <a:lnRef idx="2">
-                          <a:schemeClr val="accent2"/>
-                        </a:lnRef>
-                        <a:fillRef idx="0">
-                          <a:schemeClr val="accent2"/>
-                        </a:fillRef>
-                        <a:effectRef idx="1">
-                          <a:schemeClr val="accent2"/>
+                        <a:lnRef idx="1">
+                          <a:schemeClr val="accent1"/>
+                        </a:lnRef>
+                        <a:fillRef idx="0">
+                          <a:schemeClr val="accent1"/>
+                        </a:fillRef>
+                        <a:effectRef idx="0">
+                          <a:schemeClr val="accent1"/>
                         </a:effectRef>
                         <a:fontRef idx="minor">
                           <a:schemeClr val="tx1"/>
@@ -2436,6 +2436,78 @@
           </mc:Choice>
           <mc:Fallback>
             <w:pict>
+              <v:line w14:anchorId="796A3256" id="Conector recto 96" o:spid="_x0000_s1026" style="position:absolute;z-index:251858944;visibility:visible;mso-wrap-style:square;mso-width-percent:0;mso-height-percent:0;mso-wrap-distance-left:9pt;mso-wrap-distance-top:0;mso-wrap-distance-right:9pt;mso-wrap-distance-bottom:0;mso-position-horizontal:absolute;mso-position-horizontal-relative:text;mso-position-vertical:absolute;mso-position-vertical-relative:text;mso-width-percent:0;mso-height-percent:0;mso-width-relative:margin;mso-height-relative:margin" from="128.65pt,2.1pt" to="266.3pt,63.45pt" o:gfxdata="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" strokecolor="#5b9bd5 [3204]" strokeweight=".5pt">
+                <v:stroke joinstyle="miter"/>
+              </v:line>
+            </w:pict>
+          </mc:Fallback>
+        </mc:AlternateContent>
+      </w:r>
+      <w:r>
+        <w:rPr>
+          <w:rFonts w:cstheme="minorHAnsi"/>
+          <w:b/>
+          <w:noProof/>
+          <w:lang w:eastAsia="es-ES"/>
+        </w:rPr>
+        <mc:AlternateContent>
+          <mc:Choice Requires="wps">
+            <w:drawing>
+              <wp:anchor distT="0" distB="0" distL="114300" distR="114300" simplePos="0" relativeHeight="251866112" behindDoc="0" locked="0" layoutInCell="1" allowOverlap="1" wp14:anchorId="11793FEF" wp14:editId="73967FA6">
+                <wp:simplePos x="0" y="0"/>
+                <wp:positionH relativeFrom="column">
+                  <wp:posOffset>-188174</wp:posOffset>
+                </wp:positionH>
+                <wp:positionV relativeFrom="paragraph">
+                  <wp:posOffset>70406</wp:posOffset>
+                </wp:positionV>
+                <wp:extent cx="2754419" cy="589031"/>
+                <wp:effectExtent l="0" t="0" r="27305" b="20955"/>
+                <wp:wrapNone/>
+                <wp:docPr id="97" name="Conector recto 97"/>
+                <wp:cNvGraphicFramePr/>
+                <a:graphic xmlns:a="http://schemas.openxmlformats.org/drawingml/2006/main">
+                  <a:graphicData uri="http://schemas.microsoft.com/office/word/2010/wordprocessingShape">
+                    <wps:wsp>
+                      <wps:cNvCnPr/>
+                      <wps:spPr>
+                        <a:xfrm flipH="1" flipV="1">
+                          <a:off x="0" y="0"/>
+                          <a:ext cx="2754419" cy="589031"/>
+                        </a:xfrm>
+                        <a:prstGeom prst="line">
+                          <a:avLst/>
+                        </a:prstGeom>
+                      </wps:spPr>
+                      <wps:style>
+                        <a:lnRef idx="2">
+                          <a:schemeClr val="accent2"/>
+                        </a:lnRef>
+                        <a:fillRef idx="0">
+                          <a:schemeClr val="accent2"/>
+                        </a:fillRef>
+                        <a:effectRef idx="1">
+                          <a:schemeClr val="accent2"/>
+                        </a:effectRef>
+                        <a:fontRef idx="minor">
+                          <a:schemeClr val="tx1"/>
+                        </a:fontRef>
+                      </wps:style>
+                      <wps:bodyPr/>
+                    </wps:wsp>
+                  </a:graphicData>
+                </a:graphic>
+                <wp14:sizeRelH relativeFrom="margin">
+                  <wp14:pctWidth>0</wp14:pctWidth>
+                </wp14:sizeRelH>
+                <wp14:sizeRelV relativeFrom="margin">
+                  <wp14:pctHeight>0</wp14:pctHeight>
+                </wp14:sizeRelV>
+              </wp:anchor>
+            </w:drawing>
+          </mc:Choice>
+          <mc:Fallback>
+            <w:pict>
               <v:line w14:anchorId="7E24441F" id="Conector recto 97" o:spid="_x0000_s1026" style="position:absolute;flip:x y;z-index:251866112;visibility:visible;mso-wrap-style:square;mso-width-percent:0;mso-height-percent:0;mso-wrap-distance-left:9pt;mso-wrap-distance-top:0;mso-wrap-distance-right:9pt;mso-wrap-distance-bottom:0;mso-position-horizontal:absolute;mso-position-horizontal-relative:text;mso-position-vertical:absolute;mso-position-vertical-relative:text;mso-width-percent:0;mso-height-percent:0;mso-width-relative:margin;mso-height-relative:margin" from="-14.8pt,5.55pt" to="202.1pt,51.95pt" o:gfxdata="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" strokecolor="#ed7d31 [3205]" strokeweight="1pt">
                 <v:stroke joinstyle="miter"/>
               </v:line>
@@ -2453,7 +2525,7 @@
         <mc:AlternateContent>
           <mc:Choice Requires="wps">
             <w:drawing>
-              <wp:anchor distT="0" distB="0" distL="114300" distR="114300" simplePos="0" relativeHeight="251864064" behindDoc="0" locked="0" layoutInCell="1" allowOverlap="1" wp14:anchorId="0E1AD351" wp14:editId="36298A7E">
+              <wp:anchor distT="0" distB="0" distL="114300" distR="114300" simplePos="0" relativeHeight="251864064" behindDoc="0" locked="0" layoutInCell="1" allowOverlap="1" wp14:anchorId="6FABFC9C" wp14:editId="3406EFDF">
                 <wp:simplePos x="0" y="0"/>
                 <wp:positionH relativeFrom="column">
                   <wp:posOffset>2480825</wp:posOffset>
@@ -2554,7 +2626,7 @@
         <mc:AlternateContent>
           <mc:Choice Requires="wps">
             <w:drawing>
-              <wp:anchor distT="0" distB="0" distL="114300" distR="114300" simplePos="0" relativeHeight="251846656" behindDoc="0" locked="0" layoutInCell="1" allowOverlap="1" wp14:anchorId="72B2C2DC" wp14:editId="4EEA6FE0">
+              <wp:anchor distT="0" distB="0" distL="114300" distR="114300" simplePos="0" relativeHeight="251846656" behindDoc="0" locked="0" layoutInCell="1" allowOverlap="1" wp14:anchorId="092D19F4" wp14:editId="22495440">
                 <wp:simplePos x="0" y="0"/>
                 <wp:positionH relativeFrom="column">
                   <wp:posOffset>1461400</wp:posOffset>
@@ -2617,7 +2689,28 @@
           </mc:Choice>
           <mc:Fallback>
             <w:pict>
-              <v:shape w14:anchorId="1572C75E" id="Cerrar llave 85" o:spid="_x0000_s1026" type="#_x0000_t88" style="position:absolute;margin-left:115.05pt;margin-top:18.55pt;width:15.65pt;height:93.5pt;rotation:-90;z-index:251846656;visibility:visible;mso-wrap-style:square;mso-width-percent:0;mso-height-percent:0;mso-wrap-distance-left:9pt;mso-wrap-distance-top:0;mso-wrap-distance-right:9pt;mso-wrap-distance-bottom:0;mso-position-horizontal:absolute;mso-position-horizontal-relative:text;mso-position-vertical:absolute;mso-position-vertical-relative:text;mso-width-percent:0;mso-height-percent:0;mso-width-relative:margin;mso-height-relative:margin;v-text-anchor:middle" o:gfxdata="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" adj="301,10962" strokecolor="black [3200]" strokeweight=".5pt">
+              <v:shapetype w14:anchorId="6746DD89" id="_x0000_t88" coordsize="21600,21600" o:spt="88" adj="1800,10800" path="m,qx10800@0l10800@2qy21600@11,10800@3l10800@1qy,21600e" filled="f">
+                <v:formulas>
+                  <v:f eqn="val #0"/>
+                  <v:f eqn="sum 21600 0 #0"/>
+                  <v:f eqn="sum #1 0 #0"/>
+                  <v:f eqn="sum #1 #0 0"/>
+                  <v:f eqn="prod #0 9598 32768"/>
+                  <v:f eqn="sum 21600 0 @4"/>
+                  <v:f eqn="sum 21600 0 #1"/>
+                  <v:f eqn="min #1 @6"/>
+                  <v:f eqn="prod @7 1 2"/>
+                  <v:f eqn="prod #0 2 1"/>
+                  <v:f eqn="sum 21600 0 @9"/>
+                  <v:f eqn="val #1"/>
+                </v:formulas>
+                <v:path arrowok="t" o:connecttype="custom" o:connectlocs="0,0;21600,@11;0,21600" textboxrect="0,@4,7637,@5"/>
+                <v:handles>
+                  <v:h position="center,#0" yrange="0,@8"/>
+                  <v:h position="bottomRight,#1" yrange="@9,@10"/>
+                </v:handles>
+              </v:shapetype>
+              <v:shape id="Cerrar llave 85" o:spid="_x0000_s1026" type="#_x0000_t88" style="position:absolute;margin-left:115.05pt;margin-top:18.55pt;width:15.65pt;height:93.5pt;rotation:-90;z-index:251846656;visibility:visible;mso-wrap-style:square;mso-width-percent:0;mso-height-percent:0;mso-wrap-distance-left:9pt;mso-wrap-distance-top:0;mso-wrap-distance-right:9pt;mso-wrap-distance-bottom:0;mso-position-horizontal:absolute;mso-position-horizontal-relative:text;mso-position-vertical:absolute;mso-position-vertical-relative:text;mso-width-percent:0;mso-height-percent:0;mso-width-relative:margin;mso-height-relative:margin;v-text-anchor:middle" o:gfxdata="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" adj="301,10962" strokecolor="black [3200]" strokeweight=".5pt">
                 <v:stroke joinstyle="miter"/>
               </v:shape>
             </w:pict>
@@ -2634,41 +2727,41 @@
         <mc:AlternateContent>
           <mc:Choice Requires="wps">
             <w:drawing>
-              <wp:anchor distT="0" distB="0" distL="114300" distR="114300" simplePos="0" relativeHeight="251858944" behindDoc="0" locked="0" layoutInCell="1" allowOverlap="1" wp14:anchorId="12D2CB41" wp14:editId="3BCC3F26">
+              <wp:anchor distT="0" distB="0" distL="114300" distR="114300" simplePos="0" relativeHeight="251847680" behindDoc="0" locked="0" layoutInCell="1" allowOverlap="1" wp14:anchorId="77605DD9" wp14:editId="46FD414C">
                 <wp:simplePos x="0" y="0"/>
                 <wp:positionH relativeFrom="column">
-                  <wp:posOffset>1635769</wp:posOffset>
-                </wp:positionH>
-                <wp:positionV relativeFrom="paragraph">
-                  <wp:posOffset>27078</wp:posOffset>
-                </wp:positionV>
-                <wp:extent cx="2040341" cy="777922"/>
-                <wp:effectExtent l="0" t="0" r="36195" b="22225"/>
-                <wp:wrapNone/>
-                <wp:docPr id="96" name="Conector recto 96"/>
+                  <wp:posOffset>-189590</wp:posOffset>
+                </wp:positionH>
+                <wp:positionV relativeFrom="paragraph">
+                  <wp:posOffset>67724</wp:posOffset>
+                </wp:positionV>
+                <wp:extent cx="1773141" cy="556591"/>
+                <wp:effectExtent l="0" t="0" r="17780" b="34290"/>
+                <wp:wrapNone/>
+                <wp:docPr id="86" name="Conector recto 86"/>
                 <wp:cNvGraphicFramePr/>
                 <a:graphic xmlns:a="http://schemas.openxmlformats.org/drawingml/2006/main">
                   <a:graphicData uri="http://schemas.microsoft.com/office/word/2010/wordprocessingShape">
                     <wps:wsp>
                       <wps:cNvCnPr/>
                       <wps:spPr>
-                        <a:xfrm>
-                          <a:off x="0" y="0"/>
-                          <a:ext cx="2040341" cy="777922"/>
+                        <a:xfrm flipH="1" flipV="1">
+                          <a:off x="0" y="0"/>
+                          <a:ext cx="1773141" cy="556591"/>
                         </a:xfrm>
                         <a:prstGeom prst="line">
                           <a:avLst/>
                         </a:prstGeom>
                       </wps:spPr>
                       <wps:style>
-                        <a:lnRef idx="1">
-                          <a:schemeClr val="accent1"/>
-                        </a:lnRef>
-                        <a:fillRef idx="0">
-                          <a:schemeClr val="accent1"/>
-                        </a:fillRef>
-                        <a:effectRef idx="0">
-                          <a:schemeClr val="accent1"/>
+                        <a:lnRef idx="2">
+                          <a:schemeClr val="accent2"/>
+                        </a:lnRef>
+                        <a:fillRef idx="0">
+                          <a:schemeClr val="accent2"/>
+                        </a:fillRef>
+                        <a:effectRef idx="1">
+                          <a:schemeClr val="accent2"/>
                         </a:effectRef>
                         <a:fontRef idx="minor">
                           <a:schemeClr val="tx1"/>
@@ -2689,13 +2782,21 @@
           </mc:Choice>
           <mc:Fallback>
             <w:pict>
-              <v:line w14:anchorId="0255D7CB" id="Conector recto 96" o:spid="_x0000_s1026" style="position:absolute;z-index:251858944;visibility:visible;mso-wrap-style:square;mso-width-percent:0;mso-height-percent:0;mso-wrap-distance-left:9pt;mso-wrap-distance-top:0;mso-wrap-distance-right:9pt;mso-wrap-distance-bottom:0;mso-position-horizontal:absolute;mso-position-horizontal-relative:text;mso-position-vertical:absolute;mso-position-vertical-relative:text;mso-width-percent:0;mso-height-percent:0;mso-width-relative:margin;mso-height-relative:margin" from="128.8pt,2.15pt" to="289.45pt,63.4pt" o:gfxdata="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" strokecolor="#5b9bd5 [3204]" strokeweight=".5pt">
+              <v:line w14:anchorId="13DF0740" id="Conector recto 86" o:spid="_x0000_s1026" style="position:absolute;flip:x y;z-index:251847680;visibility:visible;mso-wrap-style:square;mso-width-percent:0;mso-height-percent:0;mso-wrap-distance-left:9pt;mso-wrap-distance-top:0;mso-wrap-distance-right:9pt;mso-wrap-distance-bottom:0;mso-position-horizontal:absolute;mso-position-horizontal-relative:text;mso-position-vertical:absolute;mso-position-vertical-relative:text;mso-width-percent:0;mso-height-percent:0;mso-width-relative:margin;mso-height-relative:margin" from="-14.95pt,5.35pt" to="124.65pt,49.2pt" o:gfxdata="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" strokecolor="#ed7d31 [3205]" strokeweight="1pt">
                 <v:stroke joinstyle="miter"/>
               </v:line>
             </w:pict>
           </mc:Fallback>
         </mc:AlternateContent>
       </w:r>
+    </w:p>
+    <w:p>
+      <w:pPr>
+        <w:ind w:right="-1"/>
+        <w:rPr>
+          <w:rFonts w:cstheme="minorHAnsi"/>
+        </w:rPr>
+      </w:pPr>
       <w:r>
         <w:rPr>
           <w:rFonts w:cstheme="minorHAnsi"/>
@@ -2706,41 +2807,41 @@
         <mc:AlternateContent>
           <mc:Choice Requires="wps">
             <w:drawing>
-              <wp:anchor distT="0" distB="0" distL="114300" distR="114300" simplePos="0" relativeHeight="251847680" behindDoc="0" locked="0" layoutInCell="1" allowOverlap="1" wp14:anchorId="77605DD9" wp14:editId="46FD414C">
+              <wp:anchor distT="0" distB="0" distL="114300" distR="114300" simplePos="0" relativeHeight="251825152" behindDoc="0" locked="0" layoutInCell="1" allowOverlap="1" wp14:anchorId="37F08E07" wp14:editId="22857CE9">
                 <wp:simplePos x="0" y="0"/>
                 <wp:positionH relativeFrom="column">
-                  <wp:posOffset>-189590</wp:posOffset>
-                </wp:positionH>
-                <wp:positionV relativeFrom="paragraph">
-                  <wp:posOffset>67724</wp:posOffset>
-                </wp:positionV>
-                <wp:extent cx="1773141" cy="556591"/>
-                <wp:effectExtent l="0" t="0" r="17780" b="34290"/>
-                <wp:wrapNone/>
-                <wp:docPr id="86" name="Conector recto 86"/>
+                  <wp:posOffset>-238760</wp:posOffset>
+                </wp:positionH>
+                <wp:positionV relativeFrom="paragraph">
+                  <wp:posOffset>60325</wp:posOffset>
+                </wp:positionV>
+                <wp:extent cx="0" cy="457200"/>
+                <wp:effectExtent l="0" t="0" r="19050" b="19050"/>
+                <wp:wrapNone/>
+                <wp:docPr id="74" name="Conector recto 74"/>
                 <wp:cNvGraphicFramePr/>
                 <a:graphic xmlns:a="http://schemas.openxmlformats.org/drawingml/2006/main">
                   <a:graphicData uri="http://schemas.microsoft.com/office/word/2010/wordprocessingShape">
                     <wps:wsp>
                       <wps:cNvCnPr/>
                       <wps:spPr>
-                        <a:xfrm flipH="1" flipV="1">
-                          <a:off x="0" y="0"/>
-                          <a:ext cx="1773141" cy="556591"/>
+                        <a:xfrm flipV="1">
+                          <a:off x="0" y="0"/>
+                          <a:ext cx="0" cy="457200"/>
                         </a:xfrm>
                         <a:prstGeom prst="line">
                           <a:avLst/>
                         </a:prstGeom>
                       </wps:spPr>
                       <wps:style>
-                        <a:lnRef idx="2">
-                          <a:schemeClr val="accent2"/>
-                        </a:lnRef>
-                        <a:fillRef idx="0">
-                          <a:schemeClr val="accent2"/>
-                        </a:fillRef>
-                        <a:effectRef idx="1">
-                          <a:schemeClr val="accent2"/>
+                        <a:lnRef idx="1">
+                          <a:schemeClr val="dk1"/>
+                        </a:lnRef>
+                        <a:fillRef idx="0">
+                          <a:schemeClr val="dk1"/>
+                        </a:fillRef>
+                        <a:effectRef idx="0">
+                          <a:schemeClr val="dk1"/>
                         </a:effectRef>
                         <a:fontRef idx="minor">
                           <a:schemeClr val="tx1"/>
@@ -2761,7 +2862,7 @@
           </mc:Choice>
           <mc:Fallback>
             <w:pict>
-              <v:line w14:anchorId="13DF0740" id="Conector recto 86" o:spid="_x0000_s1026" style="position:absolute;flip:x y;z-index:251847680;visibility:visible;mso-wrap-style:square;mso-width-percent:0;mso-height-percent:0;mso-wrap-distance-left:9pt;mso-wrap-distance-top:0;mso-wrap-distance-right:9pt;mso-wrap-distance-bottom:0;mso-position-horizontal:absolute;mso-position-horizontal-relative:text;mso-position-vertical:absolute;mso-position-vertical-relative:text;mso-width-percent:0;mso-height-percent:0;mso-width-relative:margin;mso-height-relative:margin" from="-14.95pt,5.35pt" to="124.65pt,49.2pt" o:gfxdata="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" strokecolor="#ed7d31 [3205]" strokeweight="1pt">
+              <v:line w14:anchorId="260A7E7C" id="Conector recto 74" o:spid="_x0000_s1026" style="position:absolute;flip:y;z-index:251825152;visibility:visible;mso-wrap-style:square;mso-width-percent:0;mso-height-percent:0;mso-wrap-distance-left:9pt;mso-wrap-distance-top:0;mso-wrap-distance-right:9pt;mso-wrap-distance-bottom:0;mso-position-horizontal:absolute;mso-position-horizontal-relative:text;mso-position-vertical:absolute;mso-position-vertical-relative:text;mso-width-percent:0;mso-height-percent:0;mso-width-relative:margin;mso-height-relative:margin" from="-18.8pt,4.75pt" to="-18.8pt,40.75pt" o:gfxdata="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" strokecolor="black [3200]" strokeweight=".5pt">
                 <v:stroke joinstyle="miter"/>
               </v:line>
             </w:pict>
@@ -2776,6 +2877,7 @@
         <w:ind w:right="-1"/>
         <w:rPr>
           <w:rFonts w:cstheme="minorHAnsi"/>
+          <w:b/>
         </w:rPr>
       </w:pPr>
       <w:r>
@@ -2788,27 +2890,27 @@
         <mc:AlternateContent>
           <mc:Choice Requires="wps">
             <w:drawing>
-              <wp:anchor distT="0" distB="0" distL="114300" distR="114300" simplePos="0" relativeHeight="251825152" behindDoc="0" locked="0" layoutInCell="1" allowOverlap="1" wp14:anchorId="37F08E07" wp14:editId="22857CE9">
+              <wp:anchor distT="0" distB="0" distL="114300" distR="114300" simplePos="0" relativeHeight="251841536" behindDoc="0" locked="0" layoutInCell="1" allowOverlap="1" wp14:anchorId="4821ADC5" wp14:editId="4F143A34">
                 <wp:simplePos x="0" y="0"/>
                 <wp:positionH relativeFrom="column">
-                  <wp:posOffset>-238760</wp:posOffset>
-                </wp:positionH>
-                <wp:positionV relativeFrom="paragraph">
-                  <wp:posOffset>60325</wp:posOffset>
-                </wp:positionV>
-                <wp:extent cx="0" cy="457200"/>
-                <wp:effectExtent l="0" t="0" r="19050" b="19050"/>
-                <wp:wrapNone/>
-                <wp:docPr id="74" name="Conector recto 74"/>
+                  <wp:posOffset>-118028</wp:posOffset>
+                </wp:positionH>
+                <wp:positionV relativeFrom="paragraph">
+                  <wp:posOffset>267860</wp:posOffset>
+                </wp:positionV>
+                <wp:extent cx="7951" cy="207010"/>
+                <wp:effectExtent l="0" t="0" r="30480" b="21590"/>
+                <wp:wrapNone/>
+                <wp:docPr id="77" name="Conector recto 77"/>
                 <wp:cNvGraphicFramePr/>
                 <a:graphic xmlns:a="http://schemas.openxmlformats.org/drawingml/2006/main">
                   <a:graphicData uri="http://schemas.microsoft.com/office/word/2010/wordprocessingShape">
                     <wps:wsp>
                       <wps:cNvCnPr/>
                       <wps:spPr>
-                        <a:xfrm flipV="1">
-                          <a:off x="0" y="0"/>
-                          <a:ext cx="0" cy="457200"/>
+                        <a:xfrm flipH="1">
+                          <a:off x="0" y="0"/>
+                          <a:ext cx="7951" cy="207010"/>
                         </a:xfrm>
                         <a:prstGeom prst="line">
                           <a:avLst/>
@@ -2816,13 +2918,13 @@
                       </wps:spPr>
                       <wps:style>
                         <a:lnRef idx="1">
-                          <a:schemeClr val="dk1"/>
-                        </a:lnRef>
-                        <a:fillRef idx="0">
-                          <a:schemeClr val="dk1"/>
+                          <a:schemeClr val="accent1"/>
+                        </a:lnRef>
+                        <a:fillRef idx="0">
+                          <a:schemeClr val="accent1"/>
                         </a:fillRef>
                         <a:effectRef idx="0">
-                          <a:schemeClr val="dk1"/>
+                          <a:schemeClr val="accent1"/>
                         </a:effectRef>
                         <a:fontRef idx="minor">
                           <a:schemeClr val="tx1"/>
@@ -2843,53 +2945,44 @@
           </mc:Choice>
           <mc:Fallback>
             <w:pict>
-              <v:line w14:anchorId="260A7E7C" id="Conector recto 74" o:spid="_x0000_s1026" style="position:absolute;flip:y;z-index:251825152;visibility:visible;mso-wrap-style:square;mso-width-percent:0;mso-height-percent:0;mso-wrap-distance-left:9pt;mso-wrap-distance-top:0;mso-wrap-distance-right:9pt;mso-wrap-distance-bottom:0;mso-position-horizontal:absolute;mso-position-horizontal-relative:text;mso-position-vertical:absolute;mso-position-vertical-relative:text;mso-width-percent:0;mso-height-percent:0;mso-width-relative:margin;mso-height-relative:margin" from="-18.8pt,4.75pt" to="-18.8pt,40.75pt" o:gfxdata="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" strokecolor="black [3200]" strokeweight=".5pt">
+              <v:line w14:anchorId="1D27D7BD" id="Conector recto 77" o:spid="_x0000_s1026" style="position:absolute;flip:x;z-index:251841536;visibility:visible;mso-wrap-style:square;mso-width-percent:0;mso-height-percent:0;mso-wrap-distance-left:9pt;mso-wrap-distance-top:0;mso-wrap-distance-right:9pt;mso-wrap-distance-bottom:0;mso-position-horizontal:absolute;mso-position-horizontal-relative:text;mso-position-vertical:absolute;mso-position-vertical-relative:text;mso-width-percent:0;mso-height-percent:0;mso-width-relative:margin;mso-height-relative:margin" from="-9.3pt,21.1pt" to="-8.65pt,37.4pt" o:gfxdata="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" strokecolor="#5b9bd5 [3204]" strokeweight=".5pt">
                 <v:stroke joinstyle="miter"/>
               </v:line>
             </w:pict>
           </mc:Fallback>
         </mc:AlternateContent>
       </w:r>
-    </w:p>
-    <w:p>
-      <w:pPr>
-        <w:ind w:right="-1"/>
+      <w:r>
         <w:rPr>
           <w:rFonts w:cstheme="minorHAnsi"/>
           <w:b/>
-        </w:rPr>
-      </w:pPr>
-      <w:r>
-        <w:rPr>
-          <w:rFonts w:cstheme="minorHAnsi"/>
-          <w:b/>
-          <w:noProof/>
-          <w:lang w:eastAsia="es-ES"/>
-        </w:rPr>
-        <mc:AlternateContent>
-          <mc:Choice Requires="wps">
-            <w:drawing>
-              <wp:anchor distT="0" distB="0" distL="114300" distR="114300" simplePos="0" relativeHeight="251841536" behindDoc="0" locked="0" layoutInCell="1" allowOverlap="1" wp14:anchorId="4821ADC5" wp14:editId="4F143A34">
+          <w:noProof/>
+          <w:lang w:eastAsia="es-ES"/>
+        </w:rPr>
+        <mc:AlternateContent>
+          <mc:Choice Requires="wps">
+            <w:drawing>
+              <wp:anchor distT="0" distB="0" distL="114300" distR="114300" simplePos="0" relativeHeight="251832320" behindDoc="0" locked="0" layoutInCell="1" allowOverlap="1" wp14:anchorId="7AEF1168" wp14:editId="407BC229">
                 <wp:simplePos x="0" y="0"/>
                 <wp:positionH relativeFrom="column">
-                  <wp:posOffset>-118028</wp:posOffset>
-                </wp:positionH>
-                <wp:positionV relativeFrom="paragraph">
-                  <wp:posOffset>267860</wp:posOffset>
-                </wp:positionV>
-                <wp:extent cx="7951" cy="207010"/>
-                <wp:effectExtent l="0" t="0" r="30480" b="21590"/>
-                <wp:wrapNone/>
-                <wp:docPr id="77" name="Conector recto 77"/>
+                  <wp:posOffset>-237297</wp:posOffset>
+                </wp:positionH>
+                <wp:positionV relativeFrom="paragraph">
+                  <wp:posOffset>188622</wp:posOffset>
+                </wp:positionV>
+                <wp:extent cx="47708" cy="874643"/>
+                <wp:effectExtent l="0" t="0" r="28575" b="20955"/>
+                <wp:wrapNone/>
+                <wp:docPr id="84" name="Conector recto 84"/>
                 <wp:cNvGraphicFramePr/>
                 <a:graphic xmlns:a="http://schemas.openxmlformats.org/drawingml/2006/main">
                   <a:graphicData uri="http://schemas.microsoft.com/office/word/2010/wordprocessingShape">
                     <wps:wsp>
                       <wps:cNvCnPr/>
                       <wps:spPr>
-                        <a:xfrm flipH="1">
-                          <a:off x="0" y="0"/>
-                          <a:ext cx="7951" cy="207010"/>
+                        <a:xfrm>
+                          <a:off x="0" y="0"/>
+                          <a:ext cx="47708" cy="874643"/>
                         </a:xfrm>
                         <a:prstGeom prst="line">
                           <a:avLst/>
@@ -2897,13 +2990,13 @@
                       </wps:spPr>
                       <wps:style>
                         <a:lnRef idx="1">
-                          <a:schemeClr val="accent1"/>
-                        </a:lnRef>
-                        <a:fillRef idx="0">
-                          <a:schemeClr val="accent1"/>
+                          <a:schemeClr val="dk1"/>
+                        </a:lnRef>
+                        <a:fillRef idx="0">
+                          <a:schemeClr val="dk1"/>
                         </a:fillRef>
                         <a:effectRef idx="0">
-                          <a:schemeClr val="accent1"/>
+                          <a:schemeClr val="dk1"/>
                         </a:effectRef>
                         <a:fontRef idx="minor">
                           <a:schemeClr val="tx1"/>
@@ -2924,13 +3017,21 @@
           </mc:Choice>
           <mc:Fallback>
             <w:pict>
-              <v:line w14:anchorId="1D27D7BD" id="Conector recto 77" o:spid="_x0000_s1026" style="position:absolute;flip:x;z-index:251841536;visibility:visible;mso-wrap-style:square;mso-width-percent:0;mso-height-percent:0;mso-wrap-distance-left:9pt;mso-wrap-distance-top:0;mso-wrap-distance-right:9pt;mso-wrap-distance-bottom:0;mso-position-horizontal:absolute;mso-position-horizontal-relative:text;mso-position-vertical:absolute;mso-position-vertical-relative:text;mso-width-percent:0;mso-height-percent:0;mso-width-relative:margin;mso-height-relative:margin" from="-9.3pt,21.1pt" to="-8.65pt,37.4pt" o:gfxdata="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" strokecolor="#5b9bd5 [3204]" strokeweight=".5pt">
+              <v:line w14:anchorId="6DACB81F" id="Conector recto 84" o:spid="_x0000_s1026" style="position:absolute;z-index:251832320;visibility:visible;mso-wrap-style:square;mso-width-percent:0;mso-height-percent:0;mso-wrap-distance-left:9pt;mso-wrap-distance-top:0;mso-wrap-distance-right:9pt;mso-wrap-distance-bottom:0;mso-position-horizontal:absolute;mso-position-horizontal-relative:text;mso-position-vertical:absolute;mso-position-vertical-relative:text;mso-width-percent:0;mso-height-percent:0;mso-width-relative:margin;mso-height-relative:margin" from="-18.7pt,14.85pt" to="-14.95pt,83.7pt" o:gfxdata="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" strokecolor="black [3200]" strokeweight=".5pt">
                 <v:stroke joinstyle="miter"/>
               </v:line>
             </w:pict>
           </mc:Fallback>
         </mc:AlternateContent>
       </w:r>
+    </w:p>
+    <w:p>
+      <w:pPr>
+        <w:ind w:right="-1"/>
+        <w:rPr>
+          <w:rFonts w:cstheme="minorHAnsi"/>
+        </w:rPr>
+      </w:pPr>
       <w:r>
         <w:rPr>
           <w:rFonts w:cstheme="minorHAnsi"/>
@@ -2941,41 +3042,44 @@
         <mc:AlternateContent>
           <mc:Choice Requires="wps">
             <w:drawing>
-              <wp:anchor distT="0" distB="0" distL="114300" distR="114300" simplePos="0" relativeHeight="251832320" behindDoc="0" locked="0" layoutInCell="1" allowOverlap="1" wp14:anchorId="7AEF1168" wp14:editId="407BC229">
+              <wp:anchor distT="0" distB="0" distL="114300" distR="114300" simplePos="0" relativeHeight="251837440" behindDoc="0" locked="0" layoutInCell="1" allowOverlap="1" wp14:anchorId="68E0166C" wp14:editId="77C91ED3">
                 <wp:simplePos x="0" y="0"/>
                 <wp:positionH relativeFrom="column">
-                  <wp:posOffset>-237297</wp:posOffset>
-                </wp:positionH>
-                <wp:positionV relativeFrom="paragraph">
-                  <wp:posOffset>188622</wp:posOffset>
-                </wp:positionV>
-                <wp:extent cx="47708" cy="874643"/>
-                <wp:effectExtent l="0" t="0" r="28575" b="20955"/>
-                <wp:wrapNone/>
-                <wp:docPr id="84" name="Conector recto 84"/>
+                  <wp:posOffset>748664</wp:posOffset>
+                </wp:positionH>
+                <wp:positionV relativeFrom="paragraph">
+                  <wp:posOffset>217509</wp:posOffset>
+                </wp:positionV>
+                <wp:extent cx="2588821" cy="45719"/>
+                <wp:effectExtent l="38100" t="38100" r="21590" b="88265"/>
+                <wp:wrapNone/>
+                <wp:docPr id="93" name="Conector recto de flecha 93"/>
                 <wp:cNvGraphicFramePr/>
                 <a:graphic xmlns:a="http://schemas.openxmlformats.org/drawingml/2006/main">
                   <a:graphicData uri="http://schemas.microsoft.com/office/word/2010/wordprocessingShape">
                     <wps:wsp>
                       <wps:cNvCnPr/>
                       <wps:spPr>
-                        <a:xfrm>
-                          <a:off x="0" y="0"/>
-                          <a:ext cx="47708" cy="874643"/>
-                        </a:xfrm>
-                        <a:prstGeom prst="line">
-                          <a:avLst/>
-                        </a:prstGeom>
+                        <a:xfrm flipH="1">
+                          <a:off x="0" y="0"/>
+                          <a:ext cx="2588821" cy="45719"/>
+                        </a:xfrm>
+                        <a:prstGeom prst="straightConnector1">
+                          <a:avLst/>
+                        </a:prstGeom>
+                        <a:ln>
+                          <a:tailEnd type="triangle"/>
+                        </a:ln>
                       </wps:spPr>
                       <wps:style>
                         <a:lnRef idx="1">
-                          <a:schemeClr val="dk1"/>
-                        </a:lnRef>
-                        <a:fillRef idx="0">
-                          <a:schemeClr val="dk1"/>
+                          <a:schemeClr val="accent1"/>
+                        </a:lnRef>
+                        <a:fillRef idx="0">
+                          <a:schemeClr val="accent1"/>
                         </a:fillRef>
                         <a:effectRef idx="0">
-                          <a:schemeClr val="dk1"/>
+                          <a:schemeClr val="accent1"/>
                         </a:effectRef>
                         <a:fontRef idx="minor">
                           <a:schemeClr val="tx1"/>
@@ -2996,21 +3100,13 @@
           </mc:Choice>
           <mc:Fallback>
             <w:pict>
-              <v:line w14:anchorId="6DACB81F" id="Conector recto 84" o:spid="_x0000_s1026" style="position:absolute;z-index:251832320;visibility:visible;mso-wrap-style:square;mso-width-percent:0;mso-height-percent:0;mso-wrap-distance-left:9pt;mso-wrap-distance-top:0;mso-wrap-distance-right:9pt;mso-wrap-distance-bottom:0;mso-position-horizontal:absolute;mso-position-horizontal-relative:text;mso-position-vertical:absolute;mso-position-vertical-relative:text;mso-width-percent:0;mso-height-percent:0;mso-width-relative:margin;mso-height-relative:margin" from="-18.7pt,14.85pt" to="-14.95pt,83.7pt" o:gfxdata="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" strokecolor="black [3200]" strokeweight=".5pt">
-                <v:stroke joinstyle="miter"/>
-              </v:line>
-            </w:pict>
-          </mc:Fallback>
-        </mc:AlternateContent>
-      </w:r>
-    </w:p>
-    <w:p>
-      <w:pPr>
-        <w:ind w:right="-1"/>
-        <w:rPr>
-          <w:rFonts w:cstheme="minorHAnsi"/>
-        </w:rPr>
-      </w:pPr>
+              <v:shape w14:anchorId="567DB2A4" id="Conector recto de flecha 93" o:spid="_x0000_s1026" type="#_x0000_t32" style="position:absolute;margin-left:58.95pt;margin-top:17.15pt;width:203.85pt;height:3.6pt;flip:x;z-index:251837440;visibility:visible;mso-wrap-style:square;mso-width-percent:0;mso-height-percent:0;mso-wrap-distance-left:9pt;mso-wrap-distance-top:0;mso-wrap-distance-right:9pt;mso-wrap-distance-bottom:0;mso-position-horizontal:absolute;mso-position-horizontal-relative:text;mso-position-vertical:absolute;mso-position-vertical-relative:text;mso-width-percent:0;mso-height-percent:0;mso-width-relative:margin;mso-height-relative:margin" o:gfxdata="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" strokecolor="#5b9bd5 [3204]" strokeweight=".5pt">
+                <v:stroke endarrow="block" joinstyle="miter"/>
+              </v:shape>
+            </w:pict>
+          </mc:Fallback>
+        </mc:AlternateContent>
+      </w:r>
       <w:r>
         <w:rPr>
           <w:rFonts w:cstheme="minorHAnsi"/>
@@ -3021,27 +3117,27 @@
         <mc:AlternateContent>
           <mc:Choice Requires="wps">
             <w:drawing>
-              <wp:anchor distT="0" distB="0" distL="114300" distR="114300" simplePos="0" relativeHeight="251837440" behindDoc="0" locked="0" layoutInCell="1" allowOverlap="1" wp14:anchorId="68E0166C" wp14:editId="77C91ED3">
+              <wp:anchor distT="0" distB="0" distL="114300" distR="114300" simplePos="0" relativeHeight="251842560" behindDoc="0" locked="0" layoutInCell="1" allowOverlap="1" wp14:anchorId="7D93071B" wp14:editId="0C849E35">
                 <wp:simplePos x="0" y="0"/>
                 <wp:positionH relativeFrom="column">
-                  <wp:posOffset>748664</wp:posOffset>
-                </wp:positionH>
-                <wp:positionV relativeFrom="paragraph">
-                  <wp:posOffset>217509</wp:posOffset>
-                </wp:positionV>
-                <wp:extent cx="2588821" cy="45719"/>
-                <wp:effectExtent l="38100" t="38100" r="21590" b="88265"/>
-                <wp:wrapNone/>
-                <wp:docPr id="93" name="Conector recto de flecha 93"/>
+                  <wp:posOffset>-110076</wp:posOffset>
+                </wp:positionH>
+                <wp:positionV relativeFrom="paragraph">
+                  <wp:posOffset>173217</wp:posOffset>
+                </wp:positionV>
+                <wp:extent cx="636104" cy="103367"/>
+                <wp:effectExtent l="0" t="0" r="69215" b="87630"/>
+                <wp:wrapNone/>
+                <wp:docPr id="79" name="Conector recto de flecha 79"/>
                 <wp:cNvGraphicFramePr/>
                 <a:graphic xmlns:a="http://schemas.openxmlformats.org/drawingml/2006/main">
                   <a:graphicData uri="http://schemas.microsoft.com/office/word/2010/wordprocessingShape">
                     <wps:wsp>
                       <wps:cNvCnPr/>
                       <wps:spPr>
-                        <a:xfrm flipH="1">
-                          <a:off x="0" y="0"/>
-                          <a:ext cx="2588821" cy="45719"/>
+                        <a:xfrm>
+                          <a:off x="0" y="0"/>
+                          <a:ext cx="636104" cy="103367"/>
                         </a:xfrm>
                         <a:prstGeom prst="straightConnector1">
                           <a:avLst/>
@@ -3049,6 +3145,72 @@
                         <a:ln>
                           <a:tailEnd type="triangle"/>
                         </a:ln>
+                      </wps:spPr>
+                      <wps:style>
+                        <a:lnRef idx="1">
+                          <a:schemeClr val="accent1"/>
+                        </a:lnRef>
+                        <a:fillRef idx="0">
+                          <a:schemeClr val="accent1"/>
+                        </a:fillRef>
+                        <a:effectRef idx="0">
+                          <a:schemeClr val="accent1"/>
+                        </a:effectRef>
+                        <a:fontRef idx="minor">
+                          <a:schemeClr val="tx1"/>
+                        </a:fontRef>
+                      </wps:style>
+                      <wps:bodyPr/>
+                    </wps:wsp>
+                  </a:graphicData>
+                </a:graphic>
+              </wp:anchor>
+            </w:drawing>
+          </mc:Choice>
+          <mc:Fallback>
+            <w:pict>
+              <v:shape w14:anchorId="5F0E26B4" id="Conector recto de flecha 79" o:spid="_x0000_s1026" type="#_x0000_t32" style="position:absolute;margin-left:-8.65pt;margin-top:13.65pt;width:50.1pt;height:8.15pt;z-index:251842560;visibility:visible;mso-wrap-style:square;mso-wrap-distance-left:9pt;mso-wrap-distance-top:0;mso-wrap-distance-right:9pt;mso-wrap-distance-bottom:0;mso-position-horizontal:absolute;mso-position-horizontal-relative:text;mso-position-vertical:absolute;mso-position-vertical-relative:text" o:gfxdata="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" strokecolor="#5b9bd5 [3204]" strokeweight=".5pt">
+                <v:stroke endarrow="block" joinstyle="miter"/>
+              </v:shape>
+            </w:pict>
+          </mc:Fallback>
+        </mc:AlternateContent>
+      </w:r>
+      <w:r>
+        <w:rPr>
+          <w:rFonts w:cstheme="minorHAnsi"/>
+          <w:b/>
+          <w:noProof/>
+          <w:lang w:eastAsia="es-ES"/>
+        </w:rPr>
+        <mc:AlternateContent>
+          <mc:Choice Requires="wps">
+            <w:drawing>
+              <wp:anchor distT="0" distB="0" distL="114300" distR="114300" simplePos="0" relativeHeight="251838464" behindDoc="0" locked="0" layoutInCell="1" allowOverlap="1" wp14:anchorId="56B6136C" wp14:editId="2213EA9B">
+                <wp:simplePos x="0" y="0"/>
+                <wp:positionH relativeFrom="column">
+                  <wp:posOffset>3340790</wp:posOffset>
+                </wp:positionH>
+                <wp:positionV relativeFrom="paragraph">
+                  <wp:posOffset>205022</wp:posOffset>
+                </wp:positionV>
+                <wp:extent cx="15903" cy="333458"/>
+                <wp:effectExtent l="0" t="0" r="22225" b="28575"/>
+                <wp:wrapNone/>
+                <wp:docPr id="94" name="Conector recto 94"/>
+                <wp:cNvGraphicFramePr/>
+                <a:graphic xmlns:a="http://schemas.openxmlformats.org/drawingml/2006/main">
+                  <a:graphicData uri="http://schemas.microsoft.com/office/word/2010/wordprocessingShape">
+                    <wps:wsp>
+                      <wps:cNvCnPr/>
+                      <wps:spPr>
+                        <a:xfrm>
+                          <a:off x="0" y="0"/>
+                          <a:ext cx="15903" cy="333458"/>
+                        </a:xfrm>
+                        <a:prstGeom prst="line">
+                          <a:avLst/>
+                        </a:prstGeom>
                       </wps:spPr>
                       <wps:style>
                         <a:lnRef idx="1">
@@ -3079,9 +3241,9 @@
           </mc:Choice>
           <mc:Fallback>
             <w:pict>
-              <v:shape w14:anchorId="567DB2A4" id="Conector recto de flecha 93" o:spid="_x0000_s1026" type="#_x0000_t32" style="position:absolute;margin-left:58.95pt;margin-top:17.15pt;width:203.85pt;height:3.6pt;flip:x;z-index:251837440;visibility:visible;mso-wrap-style:square;mso-width-percent:0;mso-height-percent:0;mso-wrap-distance-left:9pt;mso-wrap-distance-top:0;mso-wrap-distance-right:9pt;mso-wrap-distance-bottom:0;mso-position-horizontal:absolute;mso-position-horizontal-relative:text;mso-position-vertical:absolute;mso-position-vertical-relative:text;mso-width-percent:0;mso-height-percent:0;mso-width-relative:margin;mso-height-relative:margin" o:gfxdata="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" strokecolor="#5b9bd5 [3204]" strokeweight=".5pt">
-                <v:stroke endarrow="block" joinstyle="miter"/>
-              </v:shape>
+              <v:line w14:anchorId="2BF3F004" id="Conector recto 94" o:spid="_x0000_s1026" style="position:absolute;z-index:251838464;visibility:visible;mso-wrap-style:square;mso-width-percent:0;mso-height-percent:0;mso-wrap-distance-left:9pt;mso-wrap-distance-top:0;mso-wrap-distance-right:9pt;mso-wrap-distance-bottom:0;mso-position-horizontal:absolute;mso-position-horizontal-relative:text;mso-position-vertical:absolute;mso-position-vertical-relative:text;mso-width-percent:0;mso-height-percent:0;mso-width-relative:margin;mso-height-relative:margin" from="263.05pt,16.15pt" to="264.3pt,42.4pt" o:gfxdata="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" strokecolor="#5b9bd5 [3204]" strokeweight=".5pt">
+                <v:stroke joinstyle="miter"/>
+              </v:line>
             </w:pict>
           </mc:Fallback>
         </mc:AlternateContent>
@@ -3090,116 +3252,254 @@
         <w:rPr>
           <w:rFonts w:cstheme="minorHAnsi"/>
           <w:b/>
-          <w:noProof/>
-          <w:lang w:eastAsia="es-ES"/>
-        </w:rPr>
-        <mc:AlternateContent>
-          <mc:Choice Requires="wps">
-            <w:drawing>
-              <wp:anchor distT="0" distB="0" distL="114300" distR="114300" simplePos="0" relativeHeight="251842560" behindDoc="0" locked="0" layoutInCell="1" allowOverlap="1" wp14:anchorId="7D93071B" wp14:editId="0C849E35">
+        </w:rPr>
+        <w:t xml:space="preserve">Se combina con </w:t>
+      </w:r>
+      <w:r>
+        <w:rPr>
+          <w:rFonts w:cstheme="minorHAnsi"/>
+        </w:rPr>
+        <w:t>(</w:t>
+      </w:r>
+      <w:r>
+        <w:rPr>
+          <w:rFonts w:cstheme="minorHAnsi"/>
+          <w:u w:val="single"/>
+        </w:rPr>
+        <w:t>CodigoAlimento,</w:t>
+      </w:r>
+      <w:r>
+        <w:rPr>
+          <w:rFonts w:cstheme="minorHAnsi"/>
+          <w:u w:val="single"/>
+        </w:rPr>
+        <w:t xml:space="preserve"> </w:t>
+      </w:r>
+      <w:r>
+        <w:rPr>
+          <w:rFonts w:cstheme="minorHAnsi"/>
+          <w:u w:val="single"/>
+        </w:rPr>
+        <w:t xml:space="preserve">NIF, </w:t>
+      </w:r>
+      <w:r>
+        <w:rPr>
+          <w:rFonts w:cstheme="minorHAnsi"/>
+          <w:u w:val="single"/>
+        </w:rPr>
+        <w:t xml:space="preserve">CodigoAlimento2 </w:t>
+      </w:r>
+      <w:r>
+        <w:rPr>
+          <w:rFonts w:cstheme="minorHAnsi"/>
+          <w:u w:val="single"/>
+        </w:rPr>
+        <w:t>,</w:t>
+      </w:r>
+      <w:r>
+        <w:rPr>
+          <w:rFonts w:cstheme="minorHAnsi"/>
+          <w:u w:val="single"/>
+        </w:rPr>
+        <w:t>Fecha</w:t>
+      </w:r>
+      <w:r>
+        <w:rPr>
+          <w:rFonts w:cstheme="minorHAnsi"/>
+        </w:rPr>
+        <w:t>,Probabilidad</w:t>
+      </w:r>
+      <w:r>
+        <w:rPr>
+          <w:rFonts w:cstheme="minorHAnsi"/>
+        </w:rPr>
+        <w:t>)</w:t>
+      </w:r>
+    </w:p>
+    <w:p>
+      <w:pPr>
+        <w:ind w:right="-1"/>
+        <w:rPr>
+          <w:rFonts w:cstheme="minorHAnsi"/>
+        </w:rPr>
+      </w:pPr>
+      <w:r>
+        <w:rPr>
+          <w:rFonts w:cstheme="minorHAnsi"/>
+          <w:b/>
+          <w:noProof/>
+          <w:lang w:eastAsia="es-ES"/>
+        </w:rPr>
+        <mc:AlternateContent>
+          <mc:Choice Requires="wps">
+            <w:drawing>
+              <wp:anchor distT="0" distB="0" distL="114300" distR="114300" simplePos="0" relativeHeight="251862016" behindDoc="0" locked="0" layoutInCell="1" allowOverlap="1">
                 <wp:simplePos x="0" y="0"/>
                 <wp:positionH relativeFrom="column">
-                  <wp:posOffset>-110076</wp:posOffset>
-                </wp:positionH>
-                <wp:positionV relativeFrom="paragraph">
-                  <wp:posOffset>173217</wp:posOffset>
-                </wp:positionV>
-                <wp:extent cx="636104" cy="103367"/>
-                <wp:effectExtent l="0" t="0" r="69215" b="87630"/>
-                <wp:wrapNone/>
-                <wp:docPr id="79" name="Conector recto de flecha 79"/>
+                  <wp:posOffset>1644958</wp:posOffset>
+                </wp:positionH>
+                <wp:positionV relativeFrom="paragraph">
+                  <wp:posOffset>148955</wp:posOffset>
+                </wp:positionV>
+                <wp:extent cx="728804" cy="117695"/>
+                <wp:effectExtent l="0" t="0" r="33655" b="34925"/>
+                <wp:wrapNone/>
+                <wp:docPr id="83" name="Conector recto 83"/>
                 <wp:cNvGraphicFramePr/>
                 <a:graphic xmlns:a="http://schemas.openxmlformats.org/drawingml/2006/main">
                   <a:graphicData uri="http://schemas.microsoft.com/office/word/2010/wordprocessingShape">
                     <wps:wsp>
                       <wps:cNvCnPr/>
                       <wps:spPr>
+                        <a:xfrm flipV="1">
+                          <a:off x="0" y="0"/>
+                          <a:ext cx="728804" cy="117695"/>
+                        </a:xfrm>
+                        <a:prstGeom prst="line">
+                          <a:avLst/>
+                        </a:prstGeom>
+                      </wps:spPr>
+                      <wps:style>
+                        <a:lnRef idx="1">
+                          <a:schemeClr val="dk1"/>
+                        </a:lnRef>
+                        <a:fillRef idx="0">
+                          <a:schemeClr val="dk1"/>
+                        </a:fillRef>
+                        <a:effectRef idx="0">
+                          <a:schemeClr val="dk1"/>
+                        </a:effectRef>
+                        <a:fontRef idx="minor">
+                          <a:schemeClr val="tx1"/>
+                        </a:fontRef>
+                      </wps:style>
+                      <wps:bodyPr/>
+                    </wps:wsp>
+                  </a:graphicData>
+                </a:graphic>
+              </wp:anchor>
+            </w:drawing>
+          </mc:Choice>
+          <mc:Fallback>
+            <w:pict>
+              <v:line w14:anchorId="5ECF62A8" id="Conector recto 83" o:spid="_x0000_s1026" style="position:absolute;flip:y;z-index:251862016;visibility:visible;mso-wrap-style:square;mso-wrap-distance-left:9pt;mso-wrap-distance-top:0;mso-wrap-distance-right:9pt;mso-wrap-distance-bottom:0;mso-position-horizontal:absolute;mso-position-horizontal-relative:text;mso-position-vertical:absolute;mso-position-vertical-relative:text" from="129.5pt,11.75pt" to="186.9pt,21pt" o:gfxdata="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" strokecolor="black [3200]" strokeweight=".5pt">
+                <v:stroke joinstyle="miter"/>
+              </v:line>
+            </w:pict>
+          </mc:Fallback>
+        </mc:AlternateContent>
+      </w:r>
+      <w:r>
+        <w:rPr>
+          <w:rFonts w:cstheme="minorHAnsi"/>
+          <w:b/>
+          <w:noProof/>
+          <w:lang w:eastAsia="es-ES"/>
+        </w:rPr>
+        <mc:AlternateContent>
+          <mc:Choice Requires="wps">
+            <w:drawing>
+              <wp:anchor distT="0" distB="0" distL="114300" distR="114300" simplePos="0" relativeHeight="251860992" behindDoc="0" locked="0" layoutInCell="1" allowOverlap="1">
+                <wp:simplePos x="0" y="0"/>
+                <wp:positionH relativeFrom="column">
+                  <wp:posOffset>2354828</wp:posOffset>
+                </wp:positionH>
+                <wp:positionV relativeFrom="paragraph">
+                  <wp:posOffset>149860</wp:posOffset>
+                </wp:positionV>
+                <wp:extent cx="7952" cy="102787"/>
+                <wp:effectExtent l="0" t="0" r="30480" b="31115"/>
+                <wp:wrapNone/>
+                <wp:docPr id="10" name="Conector recto 10"/>
+                <wp:cNvGraphicFramePr/>
+                <a:graphic xmlns:a="http://schemas.openxmlformats.org/drawingml/2006/main">
+                  <a:graphicData uri="http://schemas.microsoft.com/office/word/2010/wordprocessingShape">
+                    <wps:wsp>
+                      <wps:cNvCnPr/>
+                      <wps:spPr>
+                        <a:xfrm flipH="1">
+                          <a:off x="0" y="0"/>
+                          <a:ext cx="7952" cy="102787"/>
+                        </a:xfrm>
+                        <a:prstGeom prst="line">
+                          <a:avLst/>
+                        </a:prstGeom>
+                      </wps:spPr>
+                      <wps:style>
+                        <a:lnRef idx="1">
+                          <a:schemeClr val="dk1"/>
+                        </a:lnRef>
+                        <a:fillRef idx="0">
+                          <a:schemeClr val="dk1"/>
+                        </a:fillRef>
+                        <a:effectRef idx="0">
+                          <a:schemeClr val="dk1"/>
+                        </a:effectRef>
+                        <a:fontRef idx="minor">
+                          <a:schemeClr val="tx1"/>
+                        </a:fontRef>
+                      </wps:style>
+                      <wps:bodyPr/>
+                    </wps:wsp>
+                  </a:graphicData>
+                </a:graphic>
+              </wp:anchor>
+            </w:drawing>
+          </mc:Choice>
+          <mc:Fallback>
+            <w:pict>
+              <v:line w14:anchorId="0C507F64" id="Conector recto 10" o:spid="_x0000_s1026" style="position:absolute;flip:x;z-index:251860992;visibility:visible;mso-wrap-style:square;mso-wrap-distance-left:9pt;mso-wrap-distance-top:0;mso-wrap-distance-right:9pt;mso-wrap-distance-bottom:0;mso-position-horizontal:absolute;mso-position-horizontal-relative:text;mso-position-vertical:absolute;mso-position-vertical-relative:text" from="185.4pt,11.8pt" to="186.05pt,19.9pt" o:gfxdata="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" strokecolor="black [3200]" strokeweight=".5pt">
+                <v:stroke joinstyle="miter"/>
+              </v:line>
+            </w:pict>
+          </mc:Fallback>
+        </mc:AlternateContent>
+      </w:r>
+      <w:r>
+        <w:rPr>
+          <w:rFonts w:cstheme="minorHAnsi"/>
+          <w:b/>
+          <w:noProof/>
+          <w:lang w:eastAsia="es-ES"/>
+        </w:rPr>
+        <mc:AlternateContent>
+          <mc:Choice Requires="wps">
+            <w:drawing>
+              <wp:anchor distT="0" distB="0" distL="114300" distR="114300" simplePos="0" relativeHeight="251834368" behindDoc="0" locked="0" layoutInCell="1" allowOverlap="1" wp14:anchorId="77F08A98" wp14:editId="6201DFFA">
+                <wp:simplePos x="0" y="0"/>
+                <wp:positionH relativeFrom="column">
+                  <wp:posOffset>2354828</wp:posOffset>
+                </wp:positionH>
+                <wp:positionV relativeFrom="paragraph">
+                  <wp:posOffset>143786</wp:posOffset>
+                </wp:positionV>
+                <wp:extent cx="2074987" cy="0"/>
+                <wp:effectExtent l="0" t="0" r="20955" b="19050"/>
+                <wp:wrapNone/>
+                <wp:docPr id="88" name="Conector recto 88"/>
+                <wp:cNvGraphicFramePr/>
+                <a:graphic xmlns:a="http://schemas.openxmlformats.org/drawingml/2006/main">
+                  <a:graphicData uri="http://schemas.microsoft.com/office/word/2010/wordprocessingShape">
+                    <wps:wsp>
+                      <wps:cNvCnPr/>
+                      <wps:spPr>
                         <a:xfrm>
                           <a:off x="0" y="0"/>
-                          <a:ext cx="636104" cy="103367"/>
-                        </a:xfrm>
-                        <a:prstGeom prst="straightConnector1">
-                          <a:avLst/>
-                        </a:prstGeom>
-                        <a:ln>
-                          <a:tailEnd type="triangle"/>
-                        </a:ln>
+                          <a:ext cx="2074987" cy="0"/>
+                        </a:xfrm>
+                        <a:prstGeom prst="line">
+                          <a:avLst/>
+                        </a:prstGeom>
                       </wps:spPr>
                       <wps:style>
                         <a:lnRef idx="1">
-                          <a:schemeClr val="accent1"/>
-                        </a:lnRef>
-                        <a:fillRef idx="0">
-                          <a:schemeClr val="accent1"/>
+                          <a:schemeClr val="dk1"/>
+                        </a:lnRef>
+                        <a:fillRef idx="0">
+                          <a:schemeClr val="dk1"/>
                         </a:fillRef>
                         <a:effectRef idx="0">
-                          <a:schemeClr val="accent1"/>
-                        </a:effectRef>
-                        <a:fontRef idx="minor">
-                          <a:schemeClr val="tx1"/>
-                        </a:fontRef>
-                      </wps:style>
-                      <wps:bodyPr/>
-                    </wps:wsp>
-                  </a:graphicData>
-                </a:graphic>
-              </wp:anchor>
-            </w:drawing>
-          </mc:Choice>
-          <mc:Fallback>
-            <w:pict>
-              <v:shape w14:anchorId="5F0E26B4" id="Conector recto de flecha 79" o:spid="_x0000_s1026" type="#_x0000_t32" style="position:absolute;margin-left:-8.65pt;margin-top:13.65pt;width:50.1pt;height:8.15pt;z-index:251842560;visibility:visible;mso-wrap-style:square;mso-wrap-distance-left:9pt;mso-wrap-distance-top:0;mso-wrap-distance-right:9pt;mso-wrap-distance-bottom:0;mso-position-horizontal:absolute;mso-position-horizontal-relative:text;mso-position-vertical:absolute;mso-position-vertical-relative:text" o:gfxdata="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" strokecolor="#5b9bd5 [3204]" strokeweight=".5pt">
-                <v:stroke endarrow="block" joinstyle="miter"/>
-              </v:shape>
-            </w:pict>
-          </mc:Fallback>
-        </mc:AlternateContent>
-      </w:r>
-      <w:r>
-        <w:rPr>
-          <w:rFonts w:cstheme="minorHAnsi"/>
-          <w:b/>
-          <w:noProof/>
-          <w:lang w:eastAsia="es-ES"/>
-        </w:rPr>
-        <mc:AlternateContent>
-          <mc:Choice Requires="wps">
-            <w:drawing>
-              <wp:anchor distT="0" distB="0" distL="114300" distR="114300" simplePos="0" relativeHeight="251838464" behindDoc="0" locked="0" layoutInCell="1" allowOverlap="1" wp14:anchorId="56B6136C" wp14:editId="2213EA9B">
-                <wp:simplePos x="0" y="0"/>
-                <wp:positionH relativeFrom="column">
-                  <wp:posOffset>3340790</wp:posOffset>
-                </wp:positionH>
-                <wp:positionV relativeFrom="paragraph">
-                  <wp:posOffset>205022</wp:posOffset>
-                </wp:positionV>
-                <wp:extent cx="15903" cy="333458"/>
-                <wp:effectExtent l="0" t="0" r="22225" b="28575"/>
-                <wp:wrapNone/>
-                <wp:docPr id="94" name="Conector recto 94"/>
-                <wp:cNvGraphicFramePr/>
-                <a:graphic xmlns:a="http://schemas.openxmlformats.org/drawingml/2006/main">
-                  <a:graphicData uri="http://schemas.microsoft.com/office/word/2010/wordprocessingShape">
-                    <wps:wsp>
-                      <wps:cNvCnPr/>
-                      <wps:spPr>
-                        <a:xfrm>
-                          <a:off x="0" y="0"/>
-                          <a:ext cx="15903" cy="333458"/>
-                        </a:xfrm>
-                        <a:prstGeom prst="line">
-                          <a:avLst/>
-                        </a:prstGeom>
-                      </wps:spPr>
-                      <wps:style>
-                        <a:lnRef idx="1">
-                          <a:schemeClr val="accent1"/>
-                        </a:lnRef>
-                        <a:fillRef idx="0">
-                          <a:schemeClr val="accent1"/>
-                        </a:fillRef>
-                        <a:effectRef idx="0">
-                          <a:schemeClr val="accent1"/>
+                          <a:schemeClr val="dk1"/>
                         </a:effectRef>
                         <a:fontRef idx="minor">
                           <a:schemeClr val="tx1"/>
@@ -3220,7 +3520,7 @@
           </mc:Choice>
           <mc:Fallback>
             <w:pict>
-              <v:line w14:anchorId="2BF3F004" id="Conector recto 94" o:spid="_x0000_s1026" style="position:absolute;z-index:251838464;visibility:visible;mso-wrap-style:square;mso-width-percent:0;mso-height-percent:0;mso-wrap-distance-left:9pt;mso-wrap-distance-top:0;mso-wrap-distance-right:9pt;mso-wrap-distance-bottom:0;mso-position-horizontal:absolute;mso-position-horizontal-relative:text;mso-position-vertical:absolute;mso-position-vertical-relative:text;mso-width-percent:0;mso-height-percent:0;mso-width-relative:margin;mso-height-relative:margin" from="263.05pt,16.15pt" to="264.3pt,42.4pt" o:gfxdata="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" strokecolor="#5b9bd5 [3204]" strokeweight=".5pt">
+              <v:line w14:anchorId="112434F5" id="Conector recto 88" o:spid="_x0000_s1026" style="position:absolute;z-index:251834368;visibility:visible;mso-wrap-style:square;mso-width-percent:0;mso-height-percent:0;mso-wrap-distance-left:9pt;mso-wrap-distance-top:0;mso-wrap-distance-right:9pt;mso-wrap-distance-bottom:0;mso-position-horizontal:absolute;mso-position-horizontal-relative:text;mso-position-vertical:absolute;mso-position-vertical-relative:text;mso-width-percent:0;mso-height-percent:0;mso-width-relative:margin;mso-height-relative:margin" from="185.4pt,11.3pt" to="348.8pt,11.3pt" o:gfxdata="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" strokecolor="black [3200]" strokeweight=".5pt">
                 <v:stroke joinstyle="miter"/>
               </v:line>
             </w:pict>
@@ -3231,240 +3531,33 @@
         <w:rPr>
           <w:rFonts w:cstheme="minorHAnsi"/>
           <w:b/>
-        </w:rPr>
-        <w:t xml:space="preserve">Se combina con </w:t>
-      </w:r>
-      <w:r>
-        <w:rPr>
-          <w:rFonts w:cstheme="minorHAnsi"/>
-        </w:rPr>
-        <w:t>(</w:t>
-      </w:r>
-      <w:r>
-        <w:rPr>
-          <w:rFonts w:cstheme="minorHAnsi"/>
-          <w:u w:val="single"/>
-        </w:rPr>
-        <w:t>CodigoAlimento,</w:t>
-      </w:r>
-      <w:r>
-        <w:rPr>
-          <w:rFonts w:cstheme="minorHAnsi"/>
-          <w:u w:val="single"/>
-        </w:rPr>
-        <w:t xml:space="preserve"> </w:t>
-      </w:r>
-      <w:r>
-        <w:rPr>
-          <w:rFonts w:cstheme="minorHAnsi"/>
-          <w:u w:val="single"/>
-        </w:rPr>
-        <w:t xml:space="preserve">NIF, </w:t>
-      </w:r>
-      <w:r>
-        <w:rPr>
-          <w:rFonts w:cstheme="minorHAnsi"/>
-          <w:u w:val="single"/>
-        </w:rPr>
-        <w:t xml:space="preserve">CodigoAlimento2 </w:t>
-      </w:r>
-      <w:r>
-        <w:rPr>
-          <w:rFonts w:cstheme="minorHAnsi"/>
-          <w:u w:val="single"/>
-        </w:rPr>
-        <w:t>,</w:t>
-      </w:r>
-      <w:r>
-        <w:rPr>
-          <w:rFonts w:cstheme="minorHAnsi"/>
-          <w:u w:val="single"/>
-        </w:rPr>
-        <w:t>Fecha</w:t>
-      </w:r>
-      <w:r>
-        <w:rPr>
-          <w:rFonts w:cstheme="minorHAnsi"/>
-        </w:rPr>
-        <w:t>,Probabilidad</w:t>
-      </w:r>
-      <w:r>
-        <w:rPr>
-          <w:rFonts w:cstheme="minorHAnsi"/>
-        </w:rPr>
-        <w:t>)</w:t>
-      </w:r>
-    </w:p>
-    <w:p>
-      <w:pPr>
-        <w:ind w:right="-1"/>
-        <w:rPr>
-          <w:rFonts w:cstheme="minorHAnsi"/>
-        </w:rPr>
-      </w:pPr>
-      <w:r>
-        <w:rPr>
-          <w:rFonts w:cstheme="minorHAnsi"/>
-          <w:b/>
-          <w:noProof/>
-          <w:lang w:eastAsia="es-ES"/>
-        </w:rPr>
-        <mc:AlternateContent>
-          <mc:Choice Requires="wps">
-            <w:drawing>
-              <wp:anchor distT="0" distB="0" distL="114300" distR="114300" simplePos="0" relativeHeight="251862016" behindDoc="0" locked="0" layoutInCell="1" allowOverlap="1">
+          <w:noProof/>
+          <w:lang w:eastAsia="es-ES"/>
+        </w:rPr>
+        <mc:AlternateContent>
+          <mc:Choice Requires="wps">
+            <w:drawing>
+              <wp:anchor distT="0" distB="0" distL="114300" distR="114300" simplePos="0" relativeHeight="251835392" behindDoc="0" locked="0" layoutInCell="1" allowOverlap="1" wp14:anchorId="4AABCB5B" wp14:editId="3BA54A96">
                 <wp:simplePos x="0" y="0"/>
                 <wp:positionH relativeFrom="column">
-                  <wp:posOffset>1644958</wp:posOffset>
-                </wp:positionH>
-                <wp:positionV relativeFrom="paragraph">
-                  <wp:posOffset>148955</wp:posOffset>
-                </wp:positionV>
-                <wp:extent cx="728804" cy="117695"/>
-                <wp:effectExtent l="0" t="0" r="33655" b="34925"/>
-                <wp:wrapNone/>
-                <wp:docPr id="83" name="Conector recto 83"/>
+                  <wp:posOffset>4430119</wp:posOffset>
+                </wp:positionH>
+                <wp:positionV relativeFrom="paragraph">
+                  <wp:posOffset>141909</wp:posOffset>
+                </wp:positionV>
+                <wp:extent cx="14577" cy="333954"/>
+                <wp:effectExtent l="0" t="0" r="24130" b="28575"/>
+                <wp:wrapNone/>
+                <wp:docPr id="89" name="Conector recto 89"/>
                 <wp:cNvGraphicFramePr/>
                 <a:graphic xmlns:a="http://schemas.openxmlformats.org/drawingml/2006/main">
                   <a:graphicData uri="http://schemas.microsoft.com/office/word/2010/wordprocessingShape">
                     <wps:wsp>
                       <wps:cNvCnPr/>
                       <wps:spPr>
-                        <a:xfrm flipV="1">
-                          <a:off x="0" y="0"/>
-                          <a:ext cx="728804" cy="117695"/>
-                        </a:xfrm>
-                        <a:prstGeom prst="line">
-                          <a:avLst/>
-                        </a:prstGeom>
-                      </wps:spPr>
-                      <wps:style>
-                        <a:lnRef idx="1">
-                          <a:schemeClr val="dk1"/>
-                        </a:lnRef>
-                        <a:fillRef idx="0">
-                          <a:schemeClr val="dk1"/>
-                        </a:fillRef>
-                        <a:effectRef idx="0">
-                          <a:schemeClr val="dk1"/>
-                        </a:effectRef>
-                        <a:fontRef idx="minor">
-                          <a:schemeClr val="tx1"/>
-                        </a:fontRef>
-                      </wps:style>
-                      <wps:bodyPr/>
-                    </wps:wsp>
-                  </a:graphicData>
-                </a:graphic>
-              </wp:anchor>
-            </w:drawing>
-          </mc:Choice>
-          <mc:Fallback>
-            <w:pict>
-              <v:line w14:anchorId="5ECF62A8" id="Conector recto 83" o:spid="_x0000_s1026" style="position:absolute;flip:y;z-index:251862016;visibility:visible;mso-wrap-style:square;mso-wrap-distance-left:9pt;mso-wrap-distance-top:0;mso-wrap-distance-right:9pt;mso-wrap-distance-bottom:0;mso-position-horizontal:absolute;mso-position-horizontal-relative:text;mso-position-vertical:absolute;mso-position-vertical-relative:text" from="129.5pt,11.75pt" to="186.9pt,21pt" o:gfxdata="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" strokecolor="black [3200]" strokeweight=".5pt">
-                <v:stroke joinstyle="miter"/>
-              </v:line>
-            </w:pict>
-          </mc:Fallback>
-        </mc:AlternateContent>
-      </w:r>
-      <w:r>
-        <w:rPr>
-          <w:rFonts w:cstheme="minorHAnsi"/>
-          <w:b/>
-          <w:noProof/>
-          <w:lang w:eastAsia="es-ES"/>
-        </w:rPr>
-        <mc:AlternateContent>
-          <mc:Choice Requires="wps">
-            <w:drawing>
-              <wp:anchor distT="0" distB="0" distL="114300" distR="114300" simplePos="0" relativeHeight="251860992" behindDoc="0" locked="0" layoutInCell="1" allowOverlap="1">
-                <wp:simplePos x="0" y="0"/>
-                <wp:positionH relativeFrom="column">
-                  <wp:posOffset>2354828</wp:posOffset>
-                </wp:positionH>
-                <wp:positionV relativeFrom="paragraph">
-                  <wp:posOffset>149860</wp:posOffset>
-                </wp:positionV>
-                <wp:extent cx="7952" cy="102787"/>
-                <wp:effectExtent l="0" t="0" r="30480" b="31115"/>
-                <wp:wrapNone/>
-                <wp:docPr id="10" name="Conector recto 10"/>
-                <wp:cNvGraphicFramePr/>
-                <a:graphic xmlns:a="http://schemas.openxmlformats.org/drawingml/2006/main">
-                  <a:graphicData uri="http://schemas.microsoft.com/office/word/2010/wordprocessingShape">
-                    <wps:wsp>
-                      <wps:cNvCnPr/>
-                      <wps:spPr>
-                        <a:xfrm flipH="1">
-                          <a:off x="0" y="0"/>
-                          <a:ext cx="7952" cy="102787"/>
-                        </a:xfrm>
-                        <a:prstGeom prst="line">
-                          <a:avLst/>
-                        </a:prstGeom>
-                      </wps:spPr>
-                      <wps:style>
-                        <a:lnRef idx="1">
-                          <a:schemeClr val="dk1"/>
-                        </a:lnRef>
-                        <a:fillRef idx="0">
-                          <a:schemeClr val="dk1"/>
-                        </a:fillRef>
-                        <a:effectRef idx="0">
-                          <a:schemeClr val="dk1"/>
-                        </a:effectRef>
-                        <a:fontRef idx="minor">
-                          <a:schemeClr val="tx1"/>
-                        </a:fontRef>
-                      </wps:style>
-                      <wps:bodyPr/>
-                    </wps:wsp>
-                  </a:graphicData>
-                </a:graphic>
-              </wp:anchor>
-            </w:drawing>
-          </mc:Choice>
-          <mc:Fallback>
-            <w:pict>
-              <v:line w14:anchorId="0C507F64" id="Conector recto 10" o:spid="_x0000_s1026" style="position:absolute;flip:x;z-index:251860992;visibility:visible;mso-wrap-style:square;mso-wrap-distance-left:9pt;mso-wrap-distance-top:0;mso-wrap-distance-right:9pt;mso-wrap-distance-bottom:0;mso-position-horizontal:absolute;mso-position-horizontal-relative:text;mso-position-vertical:absolute;mso-position-vertical-relative:text" from="185.4pt,11.8pt" to="186.05pt,19.9pt" o:gfxdata="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" strokecolor="black [3200]" strokeweight=".5pt">
-                <v:stroke joinstyle="miter"/>
-              </v:line>
-            </w:pict>
-          </mc:Fallback>
-        </mc:AlternateContent>
-      </w:r>
-      <w:r>
-        <w:rPr>
-          <w:rFonts w:cstheme="minorHAnsi"/>
-          <w:b/>
-          <w:noProof/>
-          <w:lang w:eastAsia="es-ES"/>
-        </w:rPr>
-        <mc:AlternateContent>
-          <mc:Choice Requires="wps">
-            <w:drawing>
-              <wp:anchor distT="0" distB="0" distL="114300" distR="114300" simplePos="0" relativeHeight="251834368" behindDoc="0" locked="0" layoutInCell="1" allowOverlap="1" wp14:anchorId="77F08A98" wp14:editId="6201DFFA">
-                <wp:simplePos x="0" y="0"/>
-                <wp:positionH relativeFrom="column">
-                  <wp:posOffset>2354828</wp:posOffset>
-                </wp:positionH>
-                <wp:positionV relativeFrom="paragraph">
-                  <wp:posOffset>143786</wp:posOffset>
-                </wp:positionV>
-                <wp:extent cx="2074987" cy="0"/>
-                <wp:effectExtent l="0" t="0" r="20955" b="19050"/>
-                <wp:wrapNone/>
-                <wp:docPr id="88" name="Conector recto 88"/>
-                <wp:cNvGraphicFramePr/>
-                <a:graphic xmlns:a="http://schemas.openxmlformats.org/drawingml/2006/main">
-                  <a:graphicData uri="http://schemas.microsoft.com/office/word/2010/wordprocessingShape">
-                    <wps:wsp>
-                      <wps:cNvCnPr/>
-                      <wps:spPr>
                         <a:xfrm>
                           <a:off x="0" y="0"/>
-                          <a:ext cx="2074987" cy="0"/>
+                          <a:ext cx="14577" cy="333954"/>
                         </a:xfrm>
                         <a:prstGeom prst="line">
                           <a:avLst/>
@@ -3499,7 +3592,7 @@
           </mc:Choice>
           <mc:Fallback>
             <w:pict>
-              <v:line w14:anchorId="112434F5" id="Conector recto 88" o:spid="_x0000_s1026" style="position:absolute;z-index:251834368;visibility:visible;mso-wrap-style:square;mso-width-percent:0;mso-height-percent:0;mso-wrap-distance-left:9pt;mso-wrap-distance-top:0;mso-wrap-distance-right:9pt;mso-wrap-distance-bottom:0;mso-position-horizontal:absolute;mso-position-horizontal-relative:text;mso-position-vertical:absolute;mso-position-vertical-relative:text;mso-width-percent:0;mso-height-percent:0;mso-width-relative:margin;mso-height-relative:margin" from="185.4pt,11.3pt" to="348.8pt,11.3pt" o:gfxdata="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" strokecolor="black [3200]" strokeweight=".5pt">
+              <v:line w14:anchorId="6A2CFC8A" id="Conector recto 89" o:spid="_x0000_s1026" style="position:absolute;z-index:251835392;visibility:visible;mso-wrap-style:square;mso-width-percent:0;mso-height-percent:0;mso-wrap-distance-left:9pt;mso-wrap-distance-top:0;mso-wrap-distance-right:9pt;mso-wrap-distance-bottom:0;mso-position-horizontal:absolute;mso-position-horizontal-relative:text;mso-position-vertical:absolute;mso-position-vertical-relative:text;mso-width-percent:0;mso-height-percent:0;mso-width-relative:margin;mso-height-relative:margin" from="348.85pt,11.15pt" to="350pt,37.45pt" o:gfxdata="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" strokecolor="black [3200]" strokeweight=".5pt">
                 <v:stroke joinstyle="miter"/>
               </v:line>
             </w:pict>
@@ -3510,37 +3603,143 @@
         <w:rPr>
           <w:rFonts w:cstheme="minorHAnsi"/>
           <w:b/>
-          <w:noProof/>
-          <w:lang w:eastAsia="es-ES"/>
-        </w:rPr>
-        <mc:AlternateContent>
-          <mc:Choice Requires="wps">
-            <w:drawing>
-              <wp:anchor distT="0" distB="0" distL="114300" distR="114300" simplePos="0" relativeHeight="251835392" behindDoc="0" locked="0" layoutInCell="1" allowOverlap="1" wp14:anchorId="4AABCB5B" wp14:editId="3BA54A96">
+        </w:rPr>
+        <w:t xml:space="preserve">Fecha </w:t>
+      </w:r>
+      <w:r>
+        <w:rPr>
+          <w:rFonts w:cstheme="minorHAnsi"/>
+        </w:rPr>
+        <w:t>(</w:t>
+      </w:r>
+      <w:r>
+        <w:rPr>
+          <w:rFonts w:cstheme="minorHAnsi"/>
+          <w:u w:val="single"/>
+        </w:rPr>
+        <w:t>Fecha</w:t>
+      </w:r>
+      <w:r>
+        <w:rPr>
+          <w:rFonts w:cstheme="minorHAnsi"/>
+        </w:rPr>
+        <w:t>)</w:t>
+      </w:r>
+    </w:p>
+    <w:p>
+      <w:pPr>
+        <w:ind w:right="-1"/>
+        <w:rPr>
+          <w:rFonts w:cstheme="minorHAnsi"/>
+        </w:rPr>
+      </w:pPr>
+      <w:r>
+        <w:rPr>
+          <w:rFonts w:cstheme="minorHAnsi"/>
+          <w:b/>
+          <w:noProof/>
+          <w:lang w:eastAsia="es-ES"/>
+        </w:rPr>
+        <mc:AlternateContent>
+          <mc:Choice Requires="wps">
+            <w:drawing>
+              <wp:anchor distT="0" distB="0" distL="114300" distR="114300" simplePos="0" relativeHeight="251836416" behindDoc="0" locked="0" layoutInCell="1" allowOverlap="1" wp14:anchorId="06A88FF3" wp14:editId="0BA6FF26">
                 <wp:simplePos x="0" y="0"/>
                 <wp:positionH relativeFrom="column">
-                  <wp:posOffset>4430119</wp:posOffset>
-                </wp:positionH>
-                <wp:positionV relativeFrom="paragraph">
-                  <wp:posOffset>141909</wp:posOffset>
-                </wp:positionV>
-                <wp:extent cx="14577" cy="333954"/>
-                <wp:effectExtent l="0" t="0" r="24130" b="28575"/>
-                <wp:wrapNone/>
-                <wp:docPr id="89" name="Conector recto 89"/>
+                  <wp:posOffset>1305808</wp:posOffset>
+                </wp:positionH>
+                <wp:positionV relativeFrom="paragraph">
+                  <wp:posOffset>205768</wp:posOffset>
+                </wp:positionV>
+                <wp:extent cx="3139882" cy="47956"/>
+                <wp:effectExtent l="38100" t="38100" r="22860" b="85725"/>
+                <wp:wrapNone/>
+                <wp:docPr id="90" name="Conector recto de flecha 90"/>
                 <wp:cNvGraphicFramePr/>
                 <a:graphic xmlns:a="http://schemas.openxmlformats.org/drawingml/2006/main">
                   <a:graphicData uri="http://schemas.microsoft.com/office/word/2010/wordprocessingShape">
                     <wps:wsp>
                       <wps:cNvCnPr/>
                       <wps:spPr>
+                        <a:xfrm flipH="1">
+                          <a:off x="0" y="0"/>
+                          <a:ext cx="3139882" cy="47956"/>
+                        </a:xfrm>
+                        <a:prstGeom prst="straightConnector1">
+                          <a:avLst/>
+                        </a:prstGeom>
+                        <a:ln>
+                          <a:tailEnd type="triangle"/>
+                        </a:ln>
+                      </wps:spPr>
+                      <wps:style>
+                        <a:lnRef idx="1">
+                          <a:schemeClr val="dk1"/>
+                        </a:lnRef>
+                        <a:fillRef idx="0">
+                          <a:schemeClr val="dk1"/>
+                        </a:fillRef>
+                        <a:effectRef idx="0">
+                          <a:schemeClr val="dk1"/>
+                        </a:effectRef>
+                        <a:fontRef idx="minor">
+                          <a:schemeClr val="tx1"/>
+                        </a:fontRef>
+                      </wps:style>
+                      <wps:bodyPr/>
+                    </wps:wsp>
+                  </a:graphicData>
+                </a:graphic>
+              </wp:anchor>
+            </w:drawing>
+          </mc:Choice>
+          <mc:Fallback>
+            <w:pict>
+              <v:shape w14:anchorId="4D2ADB11" id="Conector recto de flecha 90" o:spid="_x0000_s1026" type="#_x0000_t32" style="position:absolute;margin-left:102.8pt;margin-top:16.2pt;width:247.25pt;height:3.8pt;flip:x;z-index:251836416;visibility:visible;mso-wrap-style:square;mso-wrap-distance-left:9pt;mso-wrap-distance-top:0;mso-wrap-distance-right:9pt;mso-wrap-distance-bottom:0;mso-position-horizontal:absolute;mso-position-horizontal-relative:text;mso-position-vertical:absolute;mso-position-vertical-relative:text" o:gfxdata="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" strokecolor="black [3200]" strokeweight=".5pt">
+                <v:stroke endarrow="block" joinstyle="miter"/>
+              </v:shape>
+            </w:pict>
+          </mc:Fallback>
+        </mc:AlternateContent>
+      </w:r>
+      <w:r>
+        <w:rPr>
+          <w:rFonts w:cstheme="minorHAnsi"/>
+          <w:b/>
+          <w:noProof/>
+          <w:lang w:eastAsia="es-ES"/>
+        </w:rPr>
+        <mc:AlternateContent>
+          <mc:Choice Requires="wps">
+            <w:drawing>
+              <wp:anchor distT="0" distB="0" distL="114300" distR="114300" simplePos="0" relativeHeight="251681792" behindDoc="0" locked="0" layoutInCell="1" allowOverlap="1" wp14:anchorId="45A2C8AB" wp14:editId="10F916CD">
+                <wp:simplePos x="0" y="0"/>
+                <wp:positionH relativeFrom="column">
+                  <wp:posOffset>-181748</wp:posOffset>
+                </wp:positionH>
+                <wp:positionV relativeFrom="paragraph">
+                  <wp:posOffset>197319</wp:posOffset>
+                </wp:positionV>
+                <wp:extent cx="994797" cy="45719"/>
+                <wp:effectExtent l="0" t="38100" r="34290" b="88265"/>
+                <wp:wrapNone/>
+                <wp:docPr id="14" name="Conector recto de flecha 14"/>
+                <wp:cNvGraphicFramePr/>
+                <a:graphic xmlns:a="http://schemas.openxmlformats.org/drawingml/2006/main">
+                  <a:graphicData uri="http://schemas.microsoft.com/office/word/2010/wordprocessingShape">
+                    <wps:wsp>
+                      <wps:cNvCnPr/>
+                      <wps:spPr>
                         <a:xfrm>
                           <a:off x="0" y="0"/>
-                          <a:ext cx="14577" cy="333954"/>
-                        </a:xfrm>
-                        <a:prstGeom prst="line">
-                          <a:avLst/>
-                        </a:prstGeom>
+                          <a:ext cx="994797" cy="45719"/>
+                        </a:xfrm>
+                        <a:prstGeom prst="straightConnector1">
+                          <a:avLst/>
+                        </a:prstGeom>
+                        <a:ln>
+                          <a:tailEnd type="triangle"/>
+                        </a:ln>
                       </wps:spPr>
                       <wps:style>
                         <a:lnRef idx="1">
@@ -3571,9 +3770,9 @@
           </mc:Choice>
           <mc:Fallback>
             <w:pict>
-              <v:line w14:anchorId="6A2CFC8A" id="Conector recto 89" o:spid="_x0000_s1026" style="position:absolute;z-index:251835392;visibility:visible;mso-wrap-style:square;mso-width-percent:0;mso-height-percent:0;mso-wrap-distance-left:9pt;mso-wrap-distance-top:0;mso-wrap-distance-right:9pt;mso-wrap-distance-bottom:0;mso-position-horizontal:absolute;mso-position-horizontal-relative:text;mso-position-vertical:absolute;mso-position-vertical-relative:text;mso-width-percent:0;mso-height-percent:0;mso-width-relative:margin;mso-height-relative:margin" from="348.85pt,11.15pt" to="350pt,37.45pt" o:gfxdata="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" strokecolor="black [3200]" strokeweight=".5pt">
-                <v:stroke joinstyle="miter"/>
-              </v:line>
+              <v:shape w14:anchorId="07E5C816" id="Conector recto de flecha 14" o:spid="_x0000_s1026" type="#_x0000_t32" style="position:absolute;margin-left:-14.3pt;margin-top:15.55pt;width:78.35pt;height:3.6pt;z-index:251681792;visibility:visible;mso-wrap-style:square;mso-width-percent:0;mso-height-percent:0;mso-wrap-distance-left:9pt;mso-wrap-distance-top:0;mso-wrap-distance-right:9pt;mso-wrap-distance-bottom:0;mso-position-horizontal:absolute;mso-position-horizontal-relative:text;mso-position-vertical:absolute;mso-position-vertical-relative:text;mso-width-percent:0;mso-height-percent:0;mso-width-relative:margin;mso-height-relative:margin" o:gfxdata="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" strokecolor="black [3200]" strokeweight=".5pt">
+                <v:stroke endarrow="block" joinstyle="miter"/>
+              </v:shape>
             </w:pict>
           </mc:Fallback>
         </mc:AlternateContent>
@@ -3583,7 +3782,7 @@
           <w:rFonts w:cstheme="minorHAnsi"/>
           <w:b/>
         </w:rPr>
-        <w:t xml:space="preserve">Fecha </w:t>
+        <w:t xml:space="preserve">Condiciona </w:t>
       </w:r>
       <w:r>
         <w:rPr>
@@ -3596,13 +3795,48 @@
           <w:rFonts w:cstheme="minorHAnsi"/>
           <w:u w:val="single"/>
         </w:rPr>
+        <w:t>CodigoAlimento</w:t>
+      </w:r>
+      <w:r>
+        <w:rPr>
+          <w:rFonts w:cstheme="minorHAnsi"/>
+          <w:u w:val="single"/>
+        </w:rPr>
+        <w:t>,</w:t>
+      </w:r>
+      <w:r>
+        <w:rPr>
+          <w:rFonts w:cstheme="minorHAnsi"/>
+          <w:u w:val="single"/>
+        </w:rPr>
+        <w:t>CodigoAlimentoSuperior,</w:t>
+      </w:r>
+      <w:r>
+        <w:rPr>
+          <w:rFonts w:cstheme="minorHAnsi"/>
+          <w:u w:val="single"/>
+        </w:rPr>
+        <w:t xml:space="preserve"> </w:t>
+      </w:r>
+      <w:r>
+        <w:rPr>
+          <w:rFonts w:cstheme="minorHAnsi"/>
+          <w:u w:val="single"/>
+        </w:rPr>
         <w:t>Fecha</w:t>
       </w:r>
       <w:r>
         <w:rPr>
           <w:rFonts w:cstheme="minorHAnsi"/>
-        </w:rPr>
-        <w:t>)</w:t>
+          <w:u w:val="single"/>
+        </w:rPr>
+        <w:t>,</w:t>
+      </w:r>
+      <w:r>
+        <w:rPr>
+          <w:rFonts w:cstheme="minorHAnsi"/>
+        </w:rPr>
+        <w:t xml:space="preserve"> Probabilidad)</w:t>
       </w:r>
     </w:p>
     <w:p>
@@ -3622,96 +3856,27 @@
         <mc:AlternateContent>
           <mc:Choice Requires="wps">
             <w:drawing>
-              <wp:anchor distT="0" distB="0" distL="114300" distR="114300" simplePos="0" relativeHeight="251836416" behindDoc="0" locked="0" layoutInCell="1" allowOverlap="1" wp14:anchorId="06A88FF3" wp14:editId="0BA6FF26">
+              <wp:anchor distT="0" distB="0" distL="114300" distR="114300" simplePos="0" relativeHeight="251689984" behindDoc="0" locked="0" layoutInCell="1" allowOverlap="1" wp14:anchorId="7798A312" wp14:editId="35B4DDC1">
                 <wp:simplePos x="0" y="0"/>
                 <wp:positionH relativeFrom="column">
-                  <wp:posOffset>1305808</wp:posOffset>
-                </wp:positionH>
-                <wp:positionV relativeFrom="paragraph">
-                  <wp:posOffset>205768</wp:posOffset>
-                </wp:positionV>
-                <wp:extent cx="3139882" cy="47956"/>
-                <wp:effectExtent l="38100" t="38100" r="22860" b="85725"/>
-                <wp:wrapNone/>
-                <wp:docPr id="90" name="Conector recto de flecha 90"/>
+                  <wp:posOffset>1484935</wp:posOffset>
+                </wp:positionH>
+                <wp:positionV relativeFrom="paragraph">
+                  <wp:posOffset>205377</wp:posOffset>
+                </wp:positionV>
+                <wp:extent cx="1617024" cy="843148"/>
+                <wp:effectExtent l="38100" t="38100" r="21590" b="33655"/>
+                <wp:wrapNone/>
+                <wp:docPr id="18" name="Conector recto de flecha 18"/>
                 <wp:cNvGraphicFramePr/>
                 <a:graphic xmlns:a="http://schemas.openxmlformats.org/drawingml/2006/main">
                   <a:graphicData uri="http://schemas.microsoft.com/office/word/2010/wordprocessingShape">
                     <wps:wsp>
                       <wps:cNvCnPr/>
                       <wps:spPr>
-                        <a:xfrm flipH="1">
-                          <a:off x="0" y="0"/>
-                          <a:ext cx="3139882" cy="47956"/>
-                        </a:xfrm>
-                        <a:prstGeom prst="straightConnector1">
-                          <a:avLst/>
-                        </a:prstGeom>
-                        <a:ln>
-                          <a:tailEnd type="triangle"/>
-                        </a:ln>
-                      </wps:spPr>
-                      <wps:style>
-                        <a:lnRef idx="1">
-                          <a:schemeClr val="dk1"/>
-                        </a:lnRef>
-                        <a:fillRef idx="0">
-                          <a:schemeClr val="dk1"/>
-                        </a:fillRef>
-                        <a:effectRef idx="0">
-                          <a:schemeClr val="dk1"/>
-                        </a:effectRef>
-                        <a:fontRef idx="minor">
-                          <a:schemeClr val="tx1"/>
-                        </a:fontRef>
-                      </wps:style>
-                      <wps:bodyPr/>
-                    </wps:wsp>
-                  </a:graphicData>
-                </a:graphic>
-              </wp:anchor>
-            </w:drawing>
-          </mc:Choice>
-          <mc:Fallback>
-            <w:pict>
-              <v:shape w14:anchorId="4D2ADB11" id="Conector recto de flecha 90" o:spid="_x0000_s1026" type="#_x0000_t32" style="position:absolute;margin-left:102.8pt;margin-top:16.2pt;width:247.25pt;height:3.8pt;flip:x;z-index:251836416;visibility:visible;mso-wrap-style:square;mso-wrap-distance-left:9pt;mso-wrap-distance-top:0;mso-wrap-distance-right:9pt;mso-wrap-distance-bottom:0;mso-position-horizontal:absolute;mso-position-horizontal-relative:text;mso-position-vertical:absolute;mso-position-vertical-relative:text" o:gfxdata="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" strokecolor="black [3200]" strokeweight=".5pt">
-                <v:stroke endarrow="block" joinstyle="miter"/>
-              </v:shape>
-            </w:pict>
-          </mc:Fallback>
-        </mc:AlternateContent>
-      </w:r>
-      <w:r>
-        <w:rPr>
-          <w:rFonts w:cstheme="minorHAnsi"/>
-          <w:b/>
-          <w:noProof/>
-          <w:lang w:eastAsia="es-ES"/>
-        </w:rPr>
-        <mc:AlternateContent>
-          <mc:Choice Requires="wps">
-            <w:drawing>
-              <wp:anchor distT="0" distB="0" distL="114300" distR="114300" simplePos="0" relativeHeight="251681792" behindDoc="0" locked="0" layoutInCell="1" allowOverlap="1" wp14:anchorId="45A2C8AB" wp14:editId="10F916CD">
-                <wp:simplePos x="0" y="0"/>
-                <wp:positionH relativeFrom="column">
-                  <wp:posOffset>-181748</wp:posOffset>
-                </wp:positionH>
-                <wp:positionV relativeFrom="paragraph">
-                  <wp:posOffset>197319</wp:posOffset>
-                </wp:positionV>
-                <wp:extent cx="994797" cy="45719"/>
-                <wp:effectExtent l="0" t="38100" r="34290" b="88265"/>
-                <wp:wrapNone/>
-                <wp:docPr id="14" name="Conector recto de flecha 14"/>
-                <wp:cNvGraphicFramePr/>
-                <a:graphic xmlns:a="http://schemas.openxmlformats.org/drawingml/2006/main">
-                  <a:graphicData uri="http://schemas.microsoft.com/office/word/2010/wordprocessingShape">
-                    <wps:wsp>
-                      <wps:cNvCnPr/>
-                      <wps:spPr>
-                        <a:xfrm>
-                          <a:off x="0" y="0"/>
-                          <a:ext cx="994797" cy="45719"/>
+                        <a:xfrm flipH="1" flipV="1">
+                          <a:off x="0" y="0"/>
+                          <a:ext cx="1617024" cy="843148"/>
                         </a:xfrm>
                         <a:prstGeom prst="straightConnector1">
                           <a:avLst/>
@@ -3749,7 +3914,7 @@
           </mc:Choice>
           <mc:Fallback>
             <w:pict>
-              <v:shape w14:anchorId="07E5C816" id="Conector recto de flecha 14" o:spid="_x0000_s1026" type="#_x0000_t32" style="position:absolute;margin-left:-14.3pt;margin-top:15.55pt;width:78.35pt;height:3.6pt;z-index:251681792;visibility:visible;mso-wrap-style:square;mso-width-percent:0;mso-height-percent:0;mso-wrap-distance-left:9pt;mso-wrap-distance-top:0;mso-wrap-distance-right:9pt;mso-wrap-distance-bottom:0;mso-position-horizontal:absolute;mso-position-horizontal-relative:text;mso-position-vertical:absolute;mso-position-vertical-relative:text;mso-width-percent:0;mso-height-percent:0;mso-width-relative:margin;mso-height-relative:margin" o:gfxdata="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" strokecolor="black [3200]" strokeweight=".5pt">
+              <v:shape w14:anchorId="4151FA32" id="Conector recto de flecha 18" o:spid="_x0000_s1026" type="#_x0000_t32" style="position:absolute;margin-left:116.9pt;margin-top:16.15pt;width:127.3pt;height:66.4pt;flip:x y;z-index:251689984;visibility:visible;mso-wrap-style:square;mso-width-percent:0;mso-height-percent:0;mso-wrap-distance-left:9pt;mso-wrap-distance-top:0;mso-wrap-distance-right:9pt;mso-wrap-distance-bottom:0;mso-position-horizontal:absolute;mso-position-horizontal-relative:text;mso-position-vertical:absolute;mso-position-vertical-relative:text;mso-width-percent:0;mso-height-percent:0;mso-width-relative:margin;mso-height-relative:margin" o:gfxdata="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" strokecolor="black [3200]" strokeweight=".5pt">
                 <v:stroke endarrow="block" joinstyle="miter"/>
               </v:shape>
             </w:pict>
@@ -3760,102 +3925,33 @@
         <w:rPr>
           <w:rFonts w:cstheme="minorHAnsi"/>
           <w:b/>
-        </w:rPr>
-        <w:t xml:space="preserve">Condiciona </w:t>
-      </w:r>
-      <w:r>
-        <w:rPr>
-          <w:rFonts w:cstheme="minorHAnsi"/>
-        </w:rPr>
-        <w:t>(</w:t>
-      </w:r>
-      <w:r>
-        <w:rPr>
-          <w:rFonts w:cstheme="minorHAnsi"/>
-          <w:u w:val="single"/>
-        </w:rPr>
-        <w:t>CodigoAlimento</w:t>
-      </w:r>
-      <w:r>
-        <w:rPr>
-          <w:rFonts w:cstheme="minorHAnsi"/>
-          <w:u w:val="single"/>
-        </w:rPr>
-        <w:t>,</w:t>
-      </w:r>
-      <w:r>
-        <w:rPr>
-          <w:rFonts w:cstheme="minorHAnsi"/>
-          <w:u w:val="single"/>
-        </w:rPr>
-        <w:t>CodigoAlimentoSuperior,</w:t>
-      </w:r>
-      <w:r>
-        <w:rPr>
-          <w:rFonts w:cstheme="minorHAnsi"/>
-          <w:u w:val="single"/>
-        </w:rPr>
-        <w:t xml:space="preserve"> </w:t>
-      </w:r>
-      <w:r>
-        <w:rPr>
-          <w:rFonts w:cstheme="minorHAnsi"/>
-          <w:u w:val="single"/>
-        </w:rPr>
-        <w:t>Fecha</w:t>
-      </w:r>
-      <w:r>
-        <w:rPr>
-          <w:rFonts w:cstheme="minorHAnsi"/>
-          <w:u w:val="single"/>
-        </w:rPr>
-        <w:t>,</w:t>
-      </w:r>
-      <w:r>
-        <w:rPr>
-          <w:rFonts w:cstheme="minorHAnsi"/>
-        </w:rPr>
-        <w:t xml:space="preserve"> Probabilidad)</w:t>
-      </w:r>
-    </w:p>
-    <w:p>
-      <w:pPr>
-        <w:ind w:right="-1"/>
-        <w:rPr>
-          <w:rFonts w:cstheme="minorHAnsi"/>
-        </w:rPr>
-      </w:pPr>
-      <w:r>
-        <w:rPr>
-          <w:rFonts w:cstheme="minorHAnsi"/>
-          <w:b/>
-          <w:noProof/>
-          <w:lang w:eastAsia="es-ES"/>
-        </w:rPr>
-        <mc:AlternateContent>
-          <mc:Choice Requires="wps">
-            <w:drawing>
-              <wp:anchor distT="0" distB="0" distL="114300" distR="114300" simplePos="0" relativeHeight="251689984" behindDoc="0" locked="0" layoutInCell="1" allowOverlap="1" wp14:anchorId="7798A312" wp14:editId="35B4DDC1">
+          <w:noProof/>
+          <w:lang w:eastAsia="es-ES"/>
+        </w:rPr>
+        <mc:AlternateContent>
+          <mc:Choice Requires="wps">
+            <w:drawing>
+              <wp:anchor distT="0" distB="0" distL="114300" distR="114300" simplePos="0" relativeHeight="251683840" behindDoc="0" locked="0" layoutInCell="1" allowOverlap="1" wp14:anchorId="76AC0476" wp14:editId="40340A6B">
                 <wp:simplePos x="0" y="0"/>
                 <wp:positionH relativeFrom="column">
-                  <wp:posOffset>1484935</wp:posOffset>
-                </wp:positionH>
-                <wp:positionV relativeFrom="paragraph">
-                  <wp:posOffset>205377</wp:posOffset>
-                </wp:positionV>
-                <wp:extent cx="1617024" cy="843148"/>
-                <wp:effectExtent l="38100" t="38100" r="21590" b="33655"/>
-                <wp:wrapNone/>
-                <wp:docPr id="18" name="Conector recto de flecha 18"/>
+                  <wp:posOffset>1263015</wp:posOffset>
+                </wp:positionH>
+                <wp:positionV relativeFrom="paragraph">
+                  <wp:posOffset>201295</wp:posOffset>
+                </wp:positionV>
+                <wp:extent cx="123825" cy="600075"/>
+                <wp:effectExtent l="0" t="38100" r="66675" b="28575"/>
+                <wp:wrapNone/>
+                <wp:docPr id="15" name="Conector recto de flecha 15"/>
                 <wp:cNvGraphicFramePr/>
                 <a:graphic xmlns:a="http://schemas.openxmlformats.org/drawingml/2006/main">
                   <a:graphicData uri="http://schemas.microsoft.com/office/word/2010/wordprocessingShape">
                     <wps:wsp>
                       <wps:cNvCnPr/>
                       <wps:spPr>
-                        <a:xfrm flipH="1" flipV="1">
-                          <a:off x="0" y="0"/>
-                          <a:ext cx="1617024" cy="843148"/>
+                        <a:xfrm flipV="1">
+                          <a:off x="0" y="0"/>
+                          <a:ext cx="123825" cy="600075"/>
                         </a:xfrm>
                         <a:prstGeom prst="straightConnector1">
                           <a:avLst/>
@@ -3891,9 +3987,9 @@
               </wp:anchor>
             </w:drawing>
           </mc:Choice>
-          <mc:Fallback>
-            <w:pict>
-              <v:shape w14:anchorId="4151FA32" id="Conector recto de flecha 18" o:spid="_x0000_s1026" type="#_x0000_t32" style="position:absolute;margin-left:116.9pt;margin-top:16.15pt;width:127.3pt;height:66.4pt;flip:x y;z-index:251689984;visibility:visible;mso-wrap-style:square;mso-width-percent:0;mso-height-percent:0;mso-wrap-distance-left:9pt;mso-wrap-distance-top:0;mso-wrap-distance-right:9pt;mso-wrap-distance-bottom:0;mso-position-horizontal:absolute;mso-position-horizontal-relative:text;mso-position-vertical:absolute;mso-position-vertical-relative:text;mso-width-percent:0;mso-height-percent:0;mso-width-relative:margin;mso-height-relative:margin" o:gfxdata="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" strokecolor="black [3200]" strokeweight=".5pt">
+          <mc:Fallback xmlns:w16cid="http://schemas.microsoft.com/office/word/2016/wordml/cid" xmlns:am3d="http://schemas.microsoft.com/office/drawing/2017/model3d" xmlns:aink="http://schemas.microsoft.com/office/drawing/2016/ink" xmlns:cx8="http://schemas.microsoft.com/office/drawing/2016/5/14/chartex" xmlns:cx7="http://schemas.microsoft.com/office/drawing/2016/5/13/chartex" xmlns:cx6="http://schemas.microsoft.com/office/drawing/2016/5/12/chartex" xmlns:cx5="http://schemas.microsoft.com/office/drawing/2016/5/11/chartex" xmlns:cx4="http://schemas.microsoft.com/office/drawing/2016/5/10/chartex" xmlns:cx3="http://schemas.microsoft.com/office/drawing/2016/5/9/chartex" xmlns:cx2="http://schemas.microsoft.com/office/drawing/2015/10/21/chartex" xmlns:cx1="http://schemas.microsoft.com/office/drawing/2015/9/8/chartex">
+            <w:pict>
+              <v:shape w14:anchorId="32793369" id="Conector recto de flecha 15" o:spid="_x0000_s1026" type="#_x0000_t32" style="position:absolute;margin-left:99.45pt;margin-top:15.85pt;width:9.75pt;height:47.25pt;flip:y;z-index:251683840;visibility:visible;mso-wrap-style:square;mso-width-percent:0;mso-height-percent:0;mso-wrap-distance-left:9pt;mso-wrap-distance-top:0;mso-wrap-distance-right:9pt;mso-wrap-distance-bottom:0;mso-position-horizontal:absolute;mso-position-horizontal-relative:text;mso-position-vertical:absolute;mso-position-vertical-relative:text;mso-width-percent:0;mso-height-percent:0;mso-width-relative:margin;mso-height-relative:margin" o:gfxdata="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" strokecolor="black [3200]" strokeweight=".5pt">
                 <v:stroke endarrow="block" joinstyle="miter"/>
               </v:shape>
             </w:pict>
@@ -3904,24 +4000,75 @@
         <w:rPr>
           <w:rFonts w:cstheme="minorHAnsi"/>
           <w:b/>
-          <w:noProof/>
-          <w:lang w:eastAsia="es-ES"/>
-        </w:rPr>
-        <mc:AlternateContent>
-          <mc:Choice Requires="wps">
-            <w:drawing>
-              <wp:anchor distT="0" distB="0" distL="114300" distR="114300" simplePos="0" relativeHeight="251683840" behindDoc="0" locked="0" layoutInCell="1" allowOverlap="1" wp14:anchorId="76AC0476" wp14:editId="40340A6B">
+        </w:rPr>
+        <w:t>Alimento</w:t>
+      </w:r>
+      <w:r>
+        <w:rPr>
+          <w:rFonts w:cstheme="minorHAnsi"/>
+        </w:rPr>
+        <w:t xml:space="preserve"> (</w:t>
+      </w:r>
+      <w:r>
+        <w:rPr>
+          <w:rFonts w:cstheme="minorHAnsi"/>
+          <w:u w:val="single"/>
+        </w:rPr>
+        <w:t>CodigoAlimento</w:t>
+      </w:r>
+      <w:r>
+        <w:rPr>
+          <w:rFonts w:cstheme="minorHAnsi"/>
+        </w:rPr>
+        <w:t>, Nombre, PCompra, tipo, FeCad, Vegetariano, Marisco, Vegano, Gluten, FrutosSecos )</w:t>
+      </w:r>
+      <w:r>
+        <w:rPr>
+          <w:rFonts w:cstheme="minorHAnsi"/>
+          <w:b/>
+          <w:noProof/>
+          <w:lang w:eastAsia="es-ES"/>
+        </w:rPr>
+        <w:t xml:space="preserve"> </w:t>
+      </w:r>
+    </w:p>
+    <w:p>
+      <w:pPr>
+        <w:ind w:right="-1"/>
+        <w:rPr>
+          <w:rFonts w:cstheme="minorHAnsi"/>
+        </w:rPr>
+      </w:pPr>
+    </w:p>
+    <w:p>
+      <w:pPr>
+        <w:ind w:right="-1"/>
+        <w:rPr>
+          <w:rFonts w:cstheme="minorHAnsi"/>
+        </w:rPr>
+      </w:pPr>
+      <w:r>
+        <w:rPr>
+          <w:rFonts w:cstheme="minorHAnsi"/>
+          <w:b/>
+          <w:noProof/>
+          <w:lang w:eastAsia="es-ES"/>
+        </w:rPr>
+        <mc:AlternateContent>
+          <mc:Choice Requires="wps">
+            <w:drawing>
+              <wp:anchor distT="0" distB="0" distL="114300" distR="114300" simplePos="0" relativeHeight="251720704" behindDoc="0" locked="0" layoutInCell="1" allowOverlap="1" wp14:anchorId="278085E9" wp14:editId="089E09B9">
                 <wp:simplePos x="0" y="0"/>
                 <wp:positionH relativeFrom="column">
-                  <wp:posOffset>1263015</wp:posOffset>
-                </wp:positionH>
-                <wp:positionV relativeFrom="paragraph">
-                  <wp:posOffset>201295</wp:posOffset>
-                </wp:positionV>
-                <wp:extent cx="123825" cy="600075"/>
-                <wp:effectExtent l="0" t="38100" r="66675" b="28575"/>
-                <wp:wrapNone/>
-                <wp:docPr id="15" name="Conector recto de flecha 15"/>
+                  <wp:posOffset>624840</wp:posOffset>
+                </wp:positionH>
+                <wp:positionV relativeFrom="paragraph">
+                  <wp:posOffset>191135</wp:posOffset>
+                </wp:positionV>
+                <wp:extent cx="171450" cy="133350"/>
+                <wp:effectExtent l="0" t="38100" r="57150" b="19050"/>
+                <wp:wrapNone/>
+                <wp:docPr id="33" name="Conector recto de flecha 33"/>
                 <wp:cNvGraphicFramePr/>
                 <a:graphic xmlns:a="http://schemas.openxmlformats.org/drawingml/2006/main">
                   <a:graphicData uri="http://schemas.microsoft.com/office/word/2010/wordprocessingShape">
@@ -3930,7 +4077,7 @@
                       <wps:spPr>
                         <a:xfrm flipV="1">
                           <a:off x="0" y="0"/>
-                          <a:ext cx="123825" cy="600075"/>
+                          <a:ext cx="171450" cy="133350"/>
                         </a:xfrm>
                         <a:prstGeom prst="straightConnector1">
                           <a:avLst/>
@@ -3966,9 +4113,9 @@
               </wp:anchor>
             </w:drawing>
           </mc:Choice>
-          <mc:Fallback xmlns:cx1="http://schemas.microsoft.com/office/drawing/2015/9/8/chartex" xmlns:cx2="http://schemas.microsoft.com/office/drawing/2015/10/21/chartex" xmlns:cx3="http://schemas.microsoft.com/office/drawing/2016/5/9/chartex" xmlns:cx4="http://schemas.microsoft.com/office/drawing/2016/5/10/chartex" xmlns:cx5="http://schemas.microsoft.com/office/drawing/2016/5/11/chartex" xmlns:cx6="http://schemas.microsoft.com/office/drawing/2016/5/12/chartex" xmlns:cx7="http://schemas.microsoft.com/office/drawing/2016/5/13/chartex" xmlns:cx8="http://schemas.microsoft.com/office/drawing/2016/5/14/chartex" xmlns:aink="http://schemas.microsoft.com/office/drawing/2016/ink" xmlns:am3d="http://schemas.microsoft.com/office/drawing/2017/model3d" xmlns:w16cid="http://schemas.microsoft.com/office/word/2016/wordml/cid">
-            <w:pict>
-              <v:shape w14:anchorId="32793369" id="Conector recto de flecha 15" o:spid="_x0000_s1026" type="#_x0000_t32" style="position:absolute;margin-left:99.45pt;margin-top:15.85pt;width:9.75pt;height:47.25pt;flip:y;z-index:251683840;visibility:visible;mso-wrap-style:square;mso-width-percent:0;mso-height-percent:0;mso-wrap-distance-left:9pt;mso-wrap-distance-top:0;mso-wrap-distance-right:9pt;mso-wrap-distance-bottom:0;mso-position-horizontal:absolute;mso-position-horizontal-relative:text;mso-position-vertical:absolute;mso-position-vertical-relative:text;mso-width-percent:0;mso-height-percent:0;mso-width-relative:margin;mso-height-relative:margin" o:gfxdata="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" strokecolor="black [3200]" strokeweight=".5pt">
+          <mc:Fallback xmlns:w16cid="http://schemas.microsoft.com/office/word/2016/wordml/cid" xmlns:am3d="http://schemas.microsoft.com/office/drawing/2017/model3d" xmlns:aink="http://schemas.microsoft.com/office/drawing/2016/ink" xmlns:cx8="http://schemas.microsoft.com/office/drawing/2016/5/14/chartex" xmlns:cx7="http://schemas.microsoft.com/office/drawing/2016/5/13/chartex" xmlns:cx6="http://schemas.microsoft.com/office/drawing/2016/5/12/chartex" xmlns:cx5="http://schemas.microsoft.com/office/drawing/2016/5/11/chartex" xmlns:cx4="http://schemas.microsoft.com/office/drawing/2016/5/10/chartex" xmlns:cx3="http://schemas.microsoft.com/office/drawing/2016/5/9/chartex" xmlns:cx2="http://schemas.microsoft.com/office/drawing/2015/10/21/chartex" xmlns:cx1="http://schemas.microsoft.com/office/drawing/2015/9/8/chartex">
+            <w:pict>
+              <v:shape w14:anchorId="560FA121" id="Conector recto de flecha 33" o:spid="_x0000_s1026" type="#_x0000_t32" style="position:absolute;margin-left:49.2pt;margin-top:15.05pt;width:13.5pt;height:10.5pt;flip:y;z-index:251720704;visibility:visible;mso-wrap-style:square;mso-width-percent:0;mso-height-percent:0;mso-wrap-distance-left:9pt;mso-wrap-distance-top:0;mso-wrap-distance-right:9pt;mso-wrap-distance-bottom:0;mso-position-horizontal:absolute;mso-position-horizontal-relative:text;mso-position-vertical:absolute;mso-position-vertical-relative:text;mso-width-percent:0;mso-height-percent:0;mso-width-relative:margin;mso-height-relative:margin" o:gfxdata="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" strokecolor="black [3200]" strokeweight=".5pt">
                 <v:stroke endarrow="block" joinstyle="miter"/>
               </v:shape>
             </w:pict>
@@ -3978,92 +4125,37 @@
       <w:r>
         <w:rPr>
           <w:rFonts w:cstheme="minorHAnsi"/>
-          <w:b/>
-        </w:rPr>
-        <w:t>Alimento</w:t>
-      </w:r>
-      <w:r>
-        <w:rPr>
-          <w:rFonts w:cstheme="minorHAnsi"/>
-        </w:rPr>
-        <w:t xml:space="preserve"> (</w:t>
-      </w:r>
-      <w:r>
-        <w:rPr>
-          <w:rFonts w:cstheme="minorHAnsi"/>
-          <w:u w:val="single"/>
-        </w:rPr>
-        <w:t>CodigoAlimento</w:t>
-      </w:r>
-      <w:r>
-        <w:rPr>
-          <w:rFonts w:cstheme="minorHAnsi"/>
-        </w:rPr>
-        <w:t>, Nombre, PCompra, tipo, FeCad, Vegetariano, Marisco, Vegano, Gluten, FrutosSecos )</w:t>
-      </w:r>
-      <w:r>
-        <w:rPr>
-          <w:rFonts w:cstheme="minorHAnsi"/>
-          <w:b/>
-          <w:noProof/>
-          <w:lang w:eastAsia="es-ES"/>
-        </w:rPr>
-        <w:t xml:space="preserve"> </w:t>
-      </w:r>
-    </w:p>
-    <w:p>
-      <w:pPr>
-        <w:ind w:right="-1"/>
-        <w:rPr>
-          <w:rFonts w:cstheme="minorHAnsi"/>
-        </w:rPr>
-      </w:pPr>
-    </w:p>
-    <w:p>
-      <w:pPr>
-        <w:ind w:right="-1"/>
-        <w:rPr>
-          <w:rFonts w:cstheme="minorHAnsi"/>
-        </w:rPr>
-      </w:pPr>
-      <w:r>
-        <w:rPr>
-          <w:rFonts w:cstheme="minorHAnsi"/>
-          <w:b/>
-          <w:noProof/>
-          <w:lang w:eastAsia="es-ES"/>
-        </w:rPr>
-        <mc:AlternateContent>
-          <mc:Choice Requires="wps">
-            <w:drawing>
-              <wp:anchor distT="0" distB="0" distL="114300" distR="114300" simplePos="0" relativeHeight="251720704" behindDoc="0" locked="0" layoutInCell="1" allowOverlap="1" wp14:anchorId="278085E9" wp14:editId="089E09B9">
+          <w:noProof/>
+          <w:lang w:eastAsia="es-ES"/>
+        </w:rPr>
+        <mc:AlternateContent>
+          <mc:Choice Requires="wps">
+            <w:drawing>
+              <wp:anchor distT="0" distB="0" distL="114300" distR="114300" simplePos="0" relativeHeight="251718656" behindDoc="0" locked="0" layoutInCell="1" allowOverlap="1" wp14:anchorId="31E7BC06" wp14:editId="22250667">
                 <wp:simplePos x="0" y="0"/>
                 <wp:positionH relativeFrom="column">
-                  <wp:posOffset>624840</wp:posOffset>
-                </wp:positionH>
-                <wp:positionV relativeFrom="paragraph">
-                  <wp:posOffset>191135</wp:posOffset>
-                </wp:positionV>
-                <wp:extent cx="171450" cy="133350"/>
-                <wp:effectExtent l="0" t="38100" r="57150" b="19050"/>
-                <wp:wrapNone/>
-                <wp:docPr id="33" name="Conector recto de flecha 33"/>
+                  <wp:posOffset>-470535</wp:posOffset>
+                </wp:positionH>
+                <wp:positionV relativeFrom="paragraph">
+                  <wp:posOffset>324485</wp:posOffset>
+                </wp:positionV>
+                <wp:extent cx="1104900" cy="0"/>
+                <wp:effectExtent l="0" t="0" r="19050" b="19050"/>
+                <wp:wrapNone/>
+                <wp:docPr id="32" name="Conector recto 32"/>
                 <wp:cNvGraphicFramePr/>
                 <a:graphic xmlns:a="http://schemas.openxmlformats.org/drawingml/2006/main">
                   <a:graphicData uri="http://schemas.microsoft.com/office/word/2010/wordprocessingShape">
                     <wps:wsp>
                       <wps:cNvCnPr/>
                       <wps:spPr>
-                        <a:xfrm flipV="1">
-                          <a:off x="0" y="0"/>
-                          <a:ext cx="171450" cy="133350"/>
-                        </a:xfrm>
-                        <a:prstGeom prst="straightConnector1">
-                          <a:avLst/>
-                        </a:prstGeom>
-                        <a:ln>
-                          <a:tailEnd type="triangle"/>
-                        </a:ln>
+                        <a:xfrm flipH="1">
+                          <a:off x="0" y="0"/>
+                          <a:ext cx="1104900" cy="0"/>
+                        </a:xfrm>
+                        <a:prstGeom prst="line">
+                          <a:avLst/>
+                        </a:prstGeom>
                       </wps:spPr>
                       <wps:style>
                         <a:lnRef idx="1">
@@ -4092,36 +4184,36 @@
               </wp:anchor>
             </w:drawing>
           </mc:Choice>
-          <mc:Fallback xmlns:cx1="http://schemas.microsoft.com/office/drawing/2015/9/8/chartex" xmlns:cx2="http://schemas.microsoft.com/office/drawing/2015/10/21/chartex" xmlns:cx3="http://schemas.microsoft.com/office/drawing/2016/5/9/chartex" xmlns:cx4="http://schemas.microsoft.com/office/drawing/2016/5/10/chartex" xmlns:cx5="http://schemas.microsoft.com/office/drawing/2016/5/11/chartex" xmlns:cx6="http://schemas.microsoft.com/office/drawing/2016/5/12/chartex" xmlns:cx7="http://schemas.microsoft.com/office/drawing/2016/5/13/chartex" xmlns:cx8="http://schemas.microsoft.com/office/drawing/2016/5/14/chartex" xmlns:aink="http://schemas.microsoft.com/office/drawing/2016/ink" xmlns:am3d="http://schemas.microsoft.com/office/drawing/2017/model3d" xmlns:w16cid="http://schemas.microsoft.com/office/word/2016/wordml/cid">
-            <w:pict>
-              <v:shape w14:anchorId="560FA121" id="Conector recto de flecha 33" o:spid="_x0000_s1026" type="#_x0000_t32" style="position:absolute;margin-left:49.2pt;margin-top:15.05pt;width:13.5pt;height:10.5pt;flip:y;z-index:251720704;visibility:visible;mso-wrap-style:square;mso-width-percent:0;mso-height-percent:0;mso-wrap-distance-left:9pt;mso-wrap-distance-top:0;mso-wrap-distance-right:9pt;mso-wrap-distance-bottom:0;mso-position-horizontal:absolute;mso-position-horizontal-relative:text;mso-position-vertical:absolute;mso-position-vertical-relative:text;mso-width-percent:0;mso-height-percent:0;mso-width-relative:margin;mso-height-relative:margin" o:gfxdata="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" strokecolor="black [3200]" strokeweight=".5pt">
-                <v:stroke endarrow="block" joinstyle="miter"/>
-              </v:shape>
-            </w:pict>
-          </mc:Fallback>
-        </mc:AlternateContent>
-      </w:r>
-      <w:r>
-        <w:rPr>
-          <w:rFonts w:cstheme="minorHAnsi"/>
-          <w:noProof/>
-          <w:lang w:eastAsia="es-ES"/>
-        </w:rPr>
-        <mc:AlternateContent>
-          <mc:Choice Requires="wps">
-            <w:drawing>
-              <wp:anchor distT="0" distB="0" distL="114300" distR="114300" simplePos="0" relativeHeight="251718656" behindDoc="0" locked="0" layoutInCell="1" allowOverlap="1" wp14:anchorId="31E7BC06" wp14:editId="22250667">
+          <mc:Fallback xmlns:w16cid="http://schemas.microsoft.com/office/word/2016/wordml/cid" xmlns:am3d="http://schemas.microsoft.com/office/drawing/2017/model3d" xmlns:aink="http://schemas.microsoft.com/office/drawing/2016/ink" xmlns:cx8="http://schemas.microsoft.com/office/drawing/2016/5/14/chartex" xmlns:cx7="http://schemas.microsoft.com/office/drawing/2016/5/13/chartex" xmlns:cx6="http://schemas.microsoft.com/office/drawing/2016/5/12/chartex" xmlns:cx5="http://schemas.microsoft.com/office/drawing/2016/5/11/chartex" xmlns:cx4="http://schemas.microsoft.com/office/drawing/2016/5/10/chartex" xmlns:cx3="http://schemas.microsoft.com/office/drawing/2016/5/9/chartex" xmlns:cx2="http://schemas.microsoft.com/office/drawing/2015/10/21/chartex" xmlns:cx1="http://schemas.microsoft.com/office/drawing/2015/9/8/chartex">
+            <w:pict>
+              <v:line w14:anchorId="5E547671" id="Conector recto 32" o:spid="_x0000_s1026" style="position:absolute;flip:x;z-index:251718656;visibility:visible;mso-wrap-style:square;mso-width-percent:0;mso-height-percent:0;mso-wrap-distance-left:9pt;mso-wrap-distance-top:0;mso-wrap-distance-right:9pt;mso-wrap-distance-bottom:0;mso-position-horizontal:absolute;mso-position-horizontal-relative:text;mso-position-vertical:absolute;mso-position-vertical-relative:text;mso-width-percent:0;mso-height-percent:0;mso-width-relative:margin;mso-height-relative:margin" from="-37.05pt,25.55pt" to="49.95pt,25.55pt" o:gfxdata="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" strokecolor="black [3200]" strokeweight=".5pt">
+                <v:stroke joinstyle="miter"/>
+              </v:line>
+            </w:pict>
+          </mc:Fallback>
+        </mc:AlternateContent>
+      </w:r>
+      <w:r>
+        <w:rPr>
+          <w:rFonts w:cstheme="minorHAnsi"/>
+          <w:noProof/>
+          <w:lang w:eastAsia="es-ES"/>
+        </w:rPr>
+        <mc:AlternateContent>
+          <mc:Choice Requires="wps">
+            <w:drawing>
+              <wp:anchor distT="0" distB="0" distL="114300" distR="114300" simplePos="0" relativeHeight="251716608" behindDoc="0" locked="0" layoutInCell="1" allowOverlap="1" wp14:anchorId="01735731" wp14:editId="40E4A800">
                 <wp:simplePos x="0" y="0"/>
                 <wp:positionH relativeFrom="column">
                   <wp:posOffset>-470535</wp:posOffset>
                 </wp:positionH>
                 <wp:positionV relativeFrom="paragraph">
-                  <wp:posOffset>324485</wp:posOffset>
-                </wp:positionV>
-                <wp:extent cx="1104900" cy="0"/>
-                <wp:effectExtent l="0" t="0" r="19050" b="19050"/>
-                <wp:wrapNone/>
-                <wp:docPr id="32" name="Conector recto 32"/>
+                  <wp:posOffset>314960</wp:posOffset>
+                </wp:positionV>
+                <wp:extent cx="9525" cy="1314450"/>
+                <wp:effectExtent l="0" t="0" r="28575" b="19050"/>
+                <wp:wrapNone/>
+                <wp:docPr id="31" name="Conector recto 31"/>
                 <wp:cNvGraphicFramePr/>
                 <a:graphic xmlns:a="http://schemas.openxmlformats.org/drawingml/2006/main">
                   <a:graphicData uri="http://schemas.microsoft.com/office/word/2010/wordprocessingShape">
@@ -4130,7 +4222,7 @@
                       <wps:spPr>
                         <a:xfrm flipH="1">
                           <a:off x="0" y="0"/>
-                          <a:ext cx="1104900" cy="0"/>
+                          <a:ext cx="9525" cy="1314450"/>
                         </a:xfrm>
                         <a:prstGeom prst="line">
                           <a:avLst/>
@@ -4163,9 +4255,9 @@
               </wp:anchor>
             </w:drawing>
           </mc:Choice>
-          <mc:Fallback xmlns:cx1="http://schemas.microsoft.com/office/drawing/2015/9/8/chartex" xmlns:cx2="http://schemas.microsoft.com/office/drawing/2015/10/21/chartex" xmlns:cx3="http://schemas.microsoft.com/office/drawing/2016/5/9/chartex" xmlns:cx4="http://schemas.microsoft.com/office/drawing/2016/5/10/chartex" xmlns:cx5="http://schemas.microsoft.com/office/drawing/2016/5/11/chartex" xmlns:cx6="http://schemas.microsoft.com/office/drawing/2016/5/12/chartex" xmlns:cx7="http://schemas.microsoft.com/office/drawing/2016/5/13/chartex" xmlns:cx8="http://schemas.microsoft.com/office/drawing/2016/5/14/chartex" xmlns:aink="http://schemas.microsoft.